<commit_message>
Aufgaben upgedatet Pflichtenheft upgedatet Aktivitätsdiagramme upgedatet
Signed-off-by: Alexander Benölken <a.benoelken@googlemail.com>
</commit_message>
<xml_diff>
--- a/Dokumente/Hefte/PH_Eventalizer.docx
+++ b/Dokumente/Hefte/PH_Eventalizer.docx
@@ -51,7 +51,7 @@
               <w:lang w:eastAsia="de-DE" w:bidi="ar-SA"/>
             </w:rPr>
             <w:pict>
-              <v:group id="Group 30" o:spid="_x0000_s1038" style="position:absolute;margin-left:6394.6pt;margin-top:0;width:332.7pt;height:227.25pt;z-index:251663360;mso-position-horizontal:right;mso-position-horizontal-relative:margin;mso-position-vertical:top;mso-position-vertical-relative:page" coordorigin="4136,15" coordsize="6654,4545" o:gfxdata="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" o:allowincell="f">
+              <v:group id="Group 30" o:spid="_x0000_s1038" style="position:absolute;margin-left:6687.3pt;margin-top:0;width:332.7pt;height:227.25pt;z-index:251663360;mso-position-horizontal:right;mso-position-horizontal-relative:margin;mso-position-vertical:top;mso-position-vertical-relative:page" coordorigin="4136,15" coordsize="6654,4545" o:gfxdata="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" o:allowincell="f">
                 <v:shape id="AutoShape 31" o:spid="_x0000_s1042" type="#_x0000_t32" style="position:absolute;left:4136;top:15;width:3058;height:3855;visibility:visible" o:connectortype="straight" o:gfxdata="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" strokecolor="#a7bfde [1620]"/>
                 <v:oval id="Oval 32" o:spid="_x0000_s1041" style="position:absolute;left:6674;top:444;width:4116;height:4116;visibility:visible" o:gfxdata="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" fillcolor="#a7bfde [1620]" stroked="f"/>
                 <v:oval id="Oval 33" o:spid="_x0000_s1040" style="position:absolute;left:6773;top:1058;width:3367;height:3367;visibility:visible" o:gfxdata="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" fillcolor="#d3dfee [820]" stroked="f"/>
@@ -473,7 +473,7 @@
               <w:lang w:eastAsia="de-DE" w:bidi="ar-SA"/>
             </w:rPr>
             <w:pict>
-              <v:group id="Group 7" o:spid="_x0000_s1032" style="position:absolute;left:0;text-align:left;margin-left:4895.3pt;margin-top:0;width:264.55pt;height:690.65pt;z-index:251660288;mso-position-horizontal:right;mso-position-horizontal-relative:page;mso-position-vertical:bottom;mso-position-vertical-relative:page" coordorigin="5531,1258" coordsize="5291,13813" o:gfxdata="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">
+              <v:group id="Group 7" o:spid="_x0000_s1032" style="position:absolute;left:0;text-align:left;margin-left:5119.85pt;margin-top:0;width:264.55pt;height:690.65pt;z-index:251660288;mso-position-horizontal:right;mso-position-horizontal-relative:page;mso-position-vertical:bottom;mso-position-vertical-relative:page" coordorigin="5531,1258" coordsize="5291,13813" o:gfxdata="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">
                 <v:shape id="AutoShape 8" o:spid="_x0000_s1037" type="#_x0000_t32" style="position:absolute;left:6519;top:1258;width:4303;height:10040;flip:x;visibility:visible" o:connectortype="straight" o:gfxdata="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" strokecolor="#a7bfde [1620]"/>
                 <v:group id="Group 9" o:spid="_x0000_s1033" style="position:absolute;left:5531;top:9226;width:5291;height:5845" coordorigin="5531,9226" coordsize="5291,5845" o:gfxdata="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">
                   <v:shape id="Freeform 10" o:spid="_x0000_s1036" style="position:absolute;left:5531;top:9226;width:5291;height:5845;visibility:visible;mso-wrap-style:square;v-text-anchor:top" coordsize="6418,6670" o:gfxdata="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" path="m6418,1185r,5485l1809,6669c974,5889,,3958,1407,1987,2830,,5591,411,6418,1185xe" fillcolor="#a7bfde [1620]" stroked="f">
@@ -6289,13 +6289,7 @@
         <w:t>i</w:t>
       </w:r>
       <w:r>
-        <w:t>tätsdiagramme sollen die ko</w:t>
-      </w:r>
-      <w:r>
-        <w:t>r</w:t>
-      </w:r>
-      <w:r>
-        <w:t>rekte Realisierung der Kundenanforderungen unterstützen.</w:t>
+        <w:t>tätsdiagramme sollen die korrekte Realisierung der Kundenanforderungen unterstützen.</w:t>
       </w:r>
     </w:p>
     <w:p>
@@ -6325,15 +6319,11 @@
         <w:pStyle w:val="Textkrper"/>
       </w:pPr>
       <w:r>
-        <w:rPr>
-          <w:noProof/>
-          <w:lang w:eastAsia="de-DE" w:bidi="ar-SA"/>
-        </w:rPr>
         <w:drawing>
           <wp:inline distT="0" distB="0" distL="0" distR="0">
-            <wp:extent cx="5761355" cy="7051319"/>
+            <wp:extent cx="5761355" cy="5899048"/>
             <wp:effectExtent l="19050" t="0" r="0" b="0"/>
-            <wp:docPr id="16" name="Bild 16"/>
+            <wp:docPr id="10" name="Bild 10"/>
             <wp:cNvGraphicFramePr>
               <a:graphicFrameLocks xmlns:a="http://schemas.openxmlformats.org/drawingml/2006/main" noChangeAspect="1"/>
             </wp:cNvGraphicFramePr>
@@ -6341,7 +6331,7 @@
               <a:graphicData uri="http://schemas.openxmlformats.org/drawingml/2006/picture">
                 <pic:pic xmlns:pic="http://schemas.openxmlformats.org/drawingml/2006/picture">
                   <pic:nvPicPr>
-                    <pic:cNvPr id="0" name="Picture 16"/>
+                    <pic:cNvPr id="0" name="Picture 10"/>
                     <pic:cNvPicPr>
                       <a:picLocks noChangeAspect="1" noChangeArrowheads="1"/>
                     </pic:cNvPicPr>
@@ -6356,7 +6346,7 @@
                   <pic:spPr bwMode="auto">
                     <a:xfrm>
                       <a:off x="0" y="0"/>
-                      <a:ext cx="5761355" cy="7051319"/>
+                      <a:ext cx="5761355" cy="5899048"/>
                     </a:xfrm>
                     <a:prstGeom prst="rect">
                       <a:avLst/>
@@ -6381,86 +6371,127 @@
         <w:pStyle w:val="Textkrper"/>
       </w:pPr>
       <w:r>
+        <w:t>Bei dem im Aktivitätsdiagramm gezeigten FremdS</w:t>
+      </w:r>
+      <w:r>
+        <w:t xml:space="preserve">ystem </w:t>
+      </w:r>
+      <w:r>
+        <w:t>handelt es sich aus Sicht der Inte</w:t>
+      </w:r>
+      <w:r>
+        <w:t>r</w:t>
+      </w:r>
+      <w:r>
+        <w:t xml:space="preserve">netplattform Eventalizer </w:t>
+      </w:r>
+      <w:r>
+        <w:t xml:space="preserve">eigentlich </w:t>
+      </w:r>
+      <w:r>
+        <w:t>um eine</w:t>
+      </w:r>
+      <w:r>
+        <w:t xml:space="preserve"> Black</w:t>
+      </w:r>
+      <w:r>
+        <w:t xml:space="preserve">-Box. Um aber </w:t>
+      </w:r>
+      <w:r>
+        <w:t>die Kommunik</w:t>
+      </w:r>
+      <w:r>
+        <w:t>a</w:t>
+      </w:r>
+      <w:r>
+        <w:t>tion bzw. Interaktion darzustellen werden hier die grundsätzlichen Aktivitäten, die im Fremd</w:t>
+      </w:r>
+      <w:r>
+        <w:t>S</w:t>
+      </w:r>
+      <w:r>
+        <w:t>yste</w:t>
+      </w:r>
+      <w:r>
+        <w:t>m zu erledigen sind, au</w:t>
+      </w:r>
+      <w:r>
+        <w:t>f</w:t>
+      </w:r>
+      <w:r>
+        <w:t>geführt</w:t>
+      </w:r>
+      <w:r>
+        <w:t>.</w:t>
+      </w:r>
+    </w:p>
+    <w:p>
+      <w:pPr>
+        <w:pStyle w:val="berschrift3"/>
+      </w:pPr>
+      <w:bookmarkStart w:id="33" w:name="_Toc324198635"/>
+      <w:r>
         <w:lastRenderedPageBreak/>
-        <w:t>Zusätzlich erwähnen:</w:t>
-      </w:r>
+        <w:t>Aktivitätsdiagramm Eventorganisation (unterstützt funkti</w:t>
+      </w:r>
+      <w:r>
+        <w:t>o</w:t>
+      </w:r>
+      <w:r>
+        <w:t>nale Anforderung F60):</w:t>
+      </w:r>
+      <w:bookmarkEnd w:id="33"/>
     </w:p>
     <w:p>
       <w:pPr>
         <w:pStyle w:val="Textkrper"/>
       </w:pPr>
       <w:r>
-        <w:t xml:space="preserve">Fremdsystem ist eigentlich eine </w:t>
-      </w:r>
-      <w:proofErr w:type="spellStart"/>
-      <w:r>
-        <w:t>BlackBox</w:t>
-      </w:r>
-      <w:proofErr w:type="spellEnd"/>
-      <w:r>
-        <w:t xml:space="preserve"> für uns, um aber beispielhaft die Kommunikation bzw. Interaktion darzustellen werden hier die grundsätzlichen Aktivitäten, die im Fremdsy</w:t>
-      </w:r>
-      <w:r>
-        <w:t>s</w:t>
-      </w:r>
-      <w:r>
-        <w:t>te</w:t>
-      </w:r>
-      <w:r>
-        <w:t>m zu erledigen sind, aufgeführt</w:t>
-      </w:r>
-      <w:r>
-        <w:t>.</w:t>
-      </w:r>
-    </w:p>
-    <w:p>
-      <w:pPr>
-        <w:pStyle w:val="Textkrper"/>
-      </w:pPr>
-      <w:r>
-        <w:t>Die zusätzlichen Registrierungsdaten werden in einem weiteren Schritt/ Release impleme</w:t>
-      </w:r>
-      <w:r>
-        <w:t>n</w:t>
-      </w:r>
-      <w:r>
-        <w:t>tiert und dabei vorab als eigenes Aktivitätsdiagramm modelliert (inklusive aufführen der Pflicht- und Optionalen Felder).</w:t>
-      </w:r>
-    </w:p>
-    <w:p>
-      <w:pPr>
-        <w:pStyle w:val="Textkrper"/>
-      </w:pPr>
-    </w:p>
-    <w:p>
-      <w:pPr>
-        <w:pStyle w:val="berschrift3"/>
-      </w:pPr>
-      <w:bookmarkStart w:id="33" w:name="_Toc324198635"/>
-      <w:r>
-        <w:t>Aktivitätsdiagramm Eventorganisation (unterstützt funkti</w:t>
-      </w:r>
-      <w:r>
-        <w:t>o</w:t>
-      </w:r>
-      <w:r>
-        <w:t>nale Anforderung F60):</w:t>
-      </w:r>
-      <w:bookmarkEnd w:id="33"/>
-    </w:p>
-    <w:p>
-      <w:pPr>
-        <w:pStyle w:val="Textkrper"/>
-      </w:pPr>
-    </w:p>
-    <w:p/>
-    <w:p>
-      <w:pPr>
-        <w:spacing w:line="288" w:lineRule="auto"/>
-        <w:ind w:left="2160"/>
-      </w:pPr>
-      <w:r>
-        <w:br w:type="page"/>
+        <w:drawing>
+          <wp:inline distT="0" distB="0" distL="0" distR="0">
+            <wp:extent cx="5761355" cy="8311715"/>
+            <wp:effectExtent l="19050" t="0" r="0" b="0"/>
+            <wp:docPr id="13" name="Bild 13"/>
+            <wp:cNvGraphicFramePr>
+              <a:graphicFrameLocks xmlns:a="http://schemas.openxmlformats.org/drawingml/2006/main" noChangeAspect="1"/>
+            </wp:cNvGraphicFramePr>
+            <a:graphic xmlns:a="http://schemas.openxmlformats.org/drawingml/2006/main">
+              <a:graphicData uri="http://schemas.openxmlformats.org/drawingml/2006/picture">
+                <pic:pic xmlns:pic="http://schemas.openxmlformats.org/drawingml/2006/picture">
+                  <pic:nvPicPr>
+                    <pic:cNvPr id="0" name="Picture 13"/>
+                    <pic:cNvPicPr>
+                      <a:picLocks noChangeAspect="1" noChangeArrowheads="1"/>
+                    </pic:cNvPicPr>
+                  </pic:nvPicPr>
+                  <pic:blipFill>
+                    <a:blip r:embed="rId20" cstate="print"/>
+                    <a:srcRect/>
+                    <a:stretch>
+                      <a:fillRect/>
+                    </a:stretch>
+                  </pic:blipFill>
+                  <pic:spPr bwMode="auto">
+                    <a:xfrm>
+                      <a:off x="0" y="0"/>
+                      <a:ext cx="5761355" cy="8311715"/>
+                    </a:xfrm>
+                    <a:prstGeom prst="rect">
+                      <a:avLst/>
+                    </a:prstGeom>
+                    <a:noFill/>
+                    <a:ln w="9525">
+                      <a:noFill/>
+                      <a:miter lim="800000"/>
+                      <a:headEnd/>
+                      <a:tailEnd/>
+                    </a:ln>
+                  </pic:spPr>
+                </pic:pic>
+              </a:graphicData>
+            </a:graphic>
+          </wp:inline>
+        </w:drawing>
       </w:r>
     </w:p>
     <w:p>
@@ -6478,13 +6509,52 @@
       <w:pPr>
         <w:pStyle w:val="Textkrper"/>
       </w:pPr>
-    </w:p>
-    <w:p>
-      <w:pPr>
-        <w:ind w:left="567" w:hanging="567"/>
-      </w:pPr>
-      <w:r>
-        <w:br w:type="page"/>
+      <w:r>
+        <w:drawing>
+          <wp:inline distT="0" distB="0" distL="0" distR="0">
+            <wp:extent cx="5761355" cy="8174689"/>
+            <wp:effectExtent l="19050" t="0" r="0" b="0"/>
+            <wp:docPr id="1" name="Bild 16"/>
+            <wp:cNvGraphicFramePr>
+              <a:graphicFrameLocks xmlns:a="http://schemas.openxmlformats.org/drawingml/2006/main" noChangeAspect="1"/>
+            </wp:cNvGraphicFramePr>
+            <a:graphic xmlns:a="http://schemas.openxmlformats.org/drawingml/2006/main">
+              <a:graphicData uri="http://schemas.openxmlformats.org/drawingml/2006/picture">
+                <pic:pic xmlns:pic="http://schemas.openxmlformats.org/drawingml/2006/picture">
+                  <pic:nvPicPr>
+                    <pic:cNvPr id="0" name="Picture 16"/>
+                    <pic:cNvPicPr>
+                      <a:picLocks noChangeAspect="1" noChangeArrowheads="1"/>
+                    </pic:cNvPicPr>
+                  </pic:nvPicPr>
+                  <pic:blipFill>
+                    <a:blip r:embed="rId21" cstate="print"/>
+                    <a:srcRect/>
+                    <a:stretch>
+                      <a:fillRect/>
+                    </a:stretch>
+                  </pic:blipFill>
+                  <pic:spPr bwMode="auto">
+                    <a:xfrm>
+                      <a:off x="0" y="0"/>
+                      <a:ext cx="5761355" cy="8174689"/>
+                    </a:xfrm>
+                    <a:prstGeom prst="rect">
+                      <a:avLst/>
+                    </a:prstGeom>
+                    <a:noFill/>
+                    <a:ln w="9525">
+                      <a:noFill/>
+                      <a:miter lim="800000"/>
+                      <a:headEnd/>
+                      <a:tailEnd/>
+                    </a:ln>
+                  </pic:spPr>
+                </pic:pic>
+              </a:graphicData>
+            </a:graphic>
+          </wp:inline>
+        </w:drawing>
       </w:r>
     </w:p>
     <w:p>
@@ -9032,8 +9102,8 @@
           <w:lang w:bidi="ar-SA"/>
         </w:rPr>
         <w:sectPr>
-          <w:headerReference w:type="first" r:id="rId20"/>
-          <w:footerReference w:type="first" r:id="rId21"/>
+          <w:headerReference w:type="first" r:id="rId22"/>
+          <w:footerReference w:type="first" r:id="rId23"/>
           <w:pgSz w:w="11907" w:h="16839" w:code="9"/>
           <w:pgMar w:top="1417" w:right="1417" w:bottom="1134" w:left="1417" w:header="568" w:footer="567" w:gutter="0"/>
           <w:pgNumType w:start="1"/>
@@ -9276,7 +9346,7 @@
       </w:pPr>
     </w:p>
     <w:sectPr>
-      <w:footerReference w:type="default" r:id="rId22"/>
+      <w:footerReference w:type="default" r:id="rId24"/>
       <w:pgSz w:w="11907" w:h="16839" w:code="9"/>
       <w:pgMar w:top="1417" w:right="1417" w:bottom="1134" w:left="1417" w:header="568" w:footer="567" w:gutter="0"/>
       <w:pgNumType w:fmt="upperRoman" w:start="8"/>
@@ -9636,7 +9706,7 @@
         <w:noProof/>
         <w:color w:val="FFFFFF" w:themeColor="background1"/>
       </w:rPr>
-      <w:t>11</w:t>
+      <w:t>16</w:t>
     </w:r>
     <w:r>
       <w:rPr>
@@ -9766,7 +9836,7 @@
         <w:noProof/>
         <w:color w:val="FFFFFF" w:themeColor="background1"/>
       </w:rPr>
-      <w:t>VIII</w:t>
+      <w:t>IX</w:t>
     </w:r>
     <w:r>
       <w:rPr>
@@ -9872,7 +9942,7 @@
                   <a:blip r:embed="rId1">
                     <a:extLst>
                       <a:ext uri="{28A0092B-C50C-407E-A947-70E740481C1C}">
-                        <a14:useLocalDpi xmlns="" xmlns:wpc="http://schemas.microsoft.com/office/word/2010/wordprocessingCanvas" xmlns:mc="http://schemas.openxmlformats.org/markup-compatibility/2006" xmlns:o="urn:schemas-microsoft-com:office:office" xmlns:v="urn:schemas-microsoft-com:vml" xmlns:wp14="http://schemas.microsoft.com/office/word/2010/wordprocessingDrawing" xmlns:w10="urn:schemas-microsoft-com:office:word" xmlns:w="http://schemas.openxmlformats.org/wordprocessingml/2006/main" xmlns:w14="http://schemas.microsoft.com/office/word/2010/wordml" xmlns:wpg="http://schemas.microsoft.com/office/word/2010/wordprocessingGroup" xmlns:wpi="http://schemas.microsoft.com/office/word/2010/wordprocessingInk" xmlns:wps="http://schemas.microsoft.com/office/word/2010/wordprocessingShape" xmlns:a14="http://schemas.microsoft.com/office/drawing/2010/main" val="0"/>
+                        <a14:useLocalDpi xmlns:a14="http://schemas.microsoft.com/office/drawing/2010/main" xmlns:wps="http://schemas.microsoft.com/office/word/2010/wordprocessingShape" xmlns:wpi="http://schemas.microsoft.com/office/word/2010/wordprocessingInk" xmlns:wpg="http://schemas.microsoft.com/office/word/2010/wordprocessingGroup" xmlns:w14="http://schemas.microsoft.com/office/word/2010/wordml" xmlns:w="http://schemas.openxmlformats.org/wordprocessingml/2006/main" xmlns:w10="urn:schemas-microsoft-com:office:word" xmlns:wp14="http://schemas.microsoft.com/office/word/2010/wordprocessingDrawing" xmlns:v="urn:schemas-microsoft-com:vml" xmlns:o="urn:schemas-microsoft-com:office:office" xmlns:mc="http://schemas.openxmlformats.org/markup-compatibility/2006" xmlns:wpc="http://schemas.microsoft.com/office/word/2010/wordprocessingCanvas" xmlns="" val="0"/>
                       </a:ext>
                     </a:extLst>
                   </a:blip>
@@ -16259,7 +16329,7 @@
 </file>
 
 <file path=customXml/itemProps2.xml><?xml version="1.0" encoding="utf-8"?>
-<ds:datastoreItem xmlns:ds="http://schemas.openxmlformats.org/officeDocument/2006/customXml" ds:itemID="{F719B1F9-FF5F-44EB-A7E2-B36BF0CAD403}">
+<ds:datastoreItem xmlns:ds="http://schemas.openxmlformats.org/officeDocument/2006/customXml" ds:itemID="{DFE9EC2F-8CF6-423C-8BE6-8A70C853E59A}">
   <ds:schemaRefs>
     <ds:schemaRef ds:uri="http://schemas.openxmlformats.org/officeDocument/2006/bibliography"/>
   </ds:schemaRefs>

</xml_diff>

<commit_message>
Pflichtenheft - Alis alte Version
Signed-off-by: Matthias Beer <silkslostsoul@hotmail.com>
</commit_message>
<xml_diff>
--- a/Dokumente/Hefte/PH_Eventalizer.docx
+++ b/Dokumente/Hefte/PH_Eventalizer.docx
@@ -30,16 +30,16 @@
               <w:lang w:eastAsia="de-DE" w:bidi="ar-SA"/>
             </w:rPr>
             <w:pict>
-              <v:group id="Group 35" o:spid="_x0000_s1026" style="position:absolute;margin-left:0;margin-top:0;width:464.8pt;height:380.95pt;z-index:251664384;mso-position-horizontal:left;mso-position-horizontal-relative:page;mso-position-vertical:top;mso-position-vertical-relative:page" coordorigin="15,15" coordsize="9296,7619" o:gfxdata="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" o:allowincell="f">
+              <v:group id="Group 35" o:spid="_x0000_s1054" style="position:absolute;margin-left:0;margin-top:0;width:464.8pt;height:380.95pt;z-index:251662336;mso-position-horizontal:left;mso-position-horizontal-relative:page;mso-position-vertical:top;mso-position-vertical-relative:page" coordorigin="15,15" coordsize="9296,7619" o:gfxdata="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" o:allowincell="f">
                 <v:shapetype id="_x0000_t32" coordsize="21600,21600" o:spt="32" o:oned="t" path="m,l21600,21600e" filled="f">
                   <v:path arrowok="t" fillok="f" o:connecttype="none"/>
                   <o:lock v:ext="edit" shapetype="t"/>
                 </v:shapetype>
-                <v:shape id="AutoShape 36" o:spid="_x0000_s1027" type="#_x0000_t32" style="position:absolute;left:15;top:15;width:7512;height:7386;visibility:visible" o:connectortype="straight" o:gfxdata="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" strokecolor="#a7bfde [1620]"/>
-                <v:group id="Group 37" o:spid="_x0000_s1028" style="position:absolute;left:7095;top:5418;width:2216;height:2216" coordorigin="7907,4350" coordsize="2216,2216" o:gfxdata="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">
-                  <v:oval id="Oval 38" o:spid="_x0000_s1029" style="position:absolute;left:7907;top:4350;width:2216;height:2216;visibility:visible" o:gfxdata="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" fillcolor="#a7bfde [1620]" stroked="f"/>
-                  <v:oval id="Oval 39" o:spid="_x0000_s1030" style="position:absolute;left:7961;top:4684;width:1813;height:1813;visibility:visible" o:gfxdata="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" fillcolor="#d3dfee [820]" stroked="f"/>
-                  <v:oval id="Oval 40" o:spid="_x0000_s1031" style="position:absolute;left:8006;top:5027;width:1375;height:1375;visibility:visible" o:gfxdata="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" fillcolor="#7ba0cd [2420]" stroked="f"/>
+                <v:shape id="AutoShape 36" o:spid="_x0000_s1055" type="#_x0000_t32" style="position:absolute;left:15;top:15;width:7512;height:7386;visibility:visible" o:connectortype="straight" o:gfxdata="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" strokecolor="#a7bfde [1620]"/>
+                <v:group id="Group 37" o:spid="_x0000_s1056" style="position:absolute;left:7095;top:5418;width:2216;height:2216" coordorigin="7907,4350" coordsize="2216,2216" o:gfxdata="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">
+                  <v:oval id="Oval 38" o:spid="_x0000_s1057" style="position:absolute;left:7907;top:4350;width:2216;height:2216;visibility:visible" o:gfxdata="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" fillcolor="#a7bfde [1620]" stroked="f"/>
+                  <v:oval id="Oval 39" o:spid="_x0000_s1058" style="position:absolute;left:7961;top:4684;width:1813;height:1813;visibility:visible" o:gfxdata="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" fillcolor="#d3dfee [820]" stroked="f"/>
+                  <v:oval id="Oval 40" o:spid="_x0000_s1059" style="position:absolute;left:8006;top:5027;width:1375;height:1375;visibility:visible" o:gfxdata="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" fillcolor="#7ba0cd [2420]" stroked="f"/>
                 </v:group>
                 <w10:wrap anchorx="page" anchory="page"/>
               </v:group>
@@ -51,11 +51,11 @@
               <w:lang w:eastAsia="de-DE" w:bidi="ar-SA"/>
             </w:rPr>
             <w:pict>
-              <v:group id="Group 30" o:spid="_x0000_s1038" style="position:absolute;margin-left:6394.6pt;margin-top:0;width:332.7pt;height:227.25pt;z-index:251663360;mso-position-horizontal:right;mso-position-horizontal-relative:margin;mso-position-vertical:top;mso-position-vertical-relative:page" coordorigin="4136,15" coordsize="6654,4545" o:gfxdata="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" o:allowincell="f">
-                <v:shape id="AutoShape 31" o:spid="_x0000_s1042" type="#_x0000_t32" style="position:absolute;left:4136;top:15;width:3058;height:3855;visibility:visible" o:connectortype="straight" o:gfxdata="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" strokecolor="#a7bfde [1620]"/>
-                <v:oval id="Oval 32" o:spid="_x0000_s1041" style="position:absolute;left:6674;top:444;width:4116;height:4116;visibility:visible" o:gfxdata="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" fillcolor="#a7bfde [1620]" stroked="f"/>
-                <v:oval id="Oval 33" o:spid="_x0000_s1040" style="position:absolute;left:6773;top:1058;width:3367;height:3367;visibility:visible" o:gfxdata="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" fillcolor="#d3dfee [820]" stroked="f"/>
-                <v:oval id="Oval 34" o:spid="_x0000_s1039" style="position:absolute;left:6856;top:1709;width:2553;height:2553;visibility:visible" o:gfxdata="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" fillcolor="#7ba0cd [2420]" stroked="f"/>
+              <v:group id="Group 30" o:spid="_x0000_s1049" style="position:absolute;margin-left:6980pt;margin-top:0;width:332.7pt;height:227.25pt;z-index:251661312;mso-position-horizontal:right;mso-position-horizontal-relative:margin;mso-position-vertical:top;mso-position-vertical-relative:page" coordorigin="4136,15" coordsize="6654,4545" o:gfxdata="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" o:allowincell="f">
+                <v:shape id="AutoShape 31" o:spid="_x0000_s1050" type="#_x0000_t32" style="position:absolute;left:4136;top:15;width:3058;height:3855;visibility:visible" o:connectortype="straight" o:gfxdata="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" strokecolor="#a7bfde [1620]"/>
+                <v:oval id="Oval 32" o:spid="_x0000_s1051" style="position:absolute;left:6674;top:444;width:4116;height:4116;visibility:visible" o:gfxdata="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" fillcolor="#a7bfde [1620]" stroked="f"/>
+                <v:oval id="Oval 33" o:spid="_x0000_s1052" style="position:absolute;left:6773;top:1058;width:3367;height:3367;visibility:visible" o:gfxdata="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" fillcolor="#d3dfee [820]" stroked="f"/>
+                <v:oval id="Oval 34" o:spid="_x0000_s1053" style="position:absolute;left:6856;top:1709;width:2553;height:2553;visibility:visible" o:gfxdata="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" fillcolor="#7ba0cd [2420]" stroked="f"/>
                 <w10:wrap anchorx="margin" anchory="page"/>
               </v:group>
             </w:pict>
@@ -113,18 +113,7 @@
                         <w:sz w:val="48"/>
                         <w:szCs w:val="48"/>
                       </w:rPr>
-                      <w:t>Pflicht</w:t>
-                    </w:r>
-                    <w:r>
-                      <w:rPr>
-                        <w:rFonts w:asciiTheme="majorHAnsi" w:eastAsiaTheme="majorEastAsia" w:hAnsiTheme="majorHAnsi" w:cstheme="majorBidi"/>
-                        <w:b/>
-                        <w:bCs/>
-                        <w:color w:val="365F91" w:themeColor="accent1" w:themeShade="BF"/>
-                        <w:sz w:val="48"/>
-                        <w:szCs w:val="48"/>
-                      </w:rPr>
-                      <w:t>enheft</w:t>
+                      <w:t>Pflichtenheft</w:t>
                     </w:r>
                   </w:sdtContent>
                 </w:sdt>
@@ -199,7 +188,25 @@
                     <w:sz w:val="28"/>
                     <w:szCs w:val="28"/>
                   </w:rPr>
-                  <w:t xml:space="preserve">FST Projekt "Eventalizer" </w:t>
+                  <w:t>FST Projekt "</w:t>
+                </w:r>
+                <w:proofErr w:type="spellStart"/>
+                <w:r>
+                  <w:rPr>
+                    <w:color w:val="484329" w:themeColor="background2" w:themeShade="3F"/>
+                    <w:sz w:val="28"/>
+                    <w:szCs w:val="28"/>
+                  </w:rPr>
+                  <w:t>Eventalizer</w:t>
+                </w:r>
+                <w:proofErr w:type="spellEnd"/>
+                <w:r>
+                  <w:rPr>
+                    <w:color w:val="484329" w:themeColor="background2" w:themeShade="3F"/>
+                    <w:sz w:val="28"/>
+                    <w:szCs w:val="28"/>
+                  </w:rPr>
+                  <w:t xml:space="preserve">" </w:t>
                 </w:r>
                 <w:r>
                   <w:rPr>
@@ -258,7 +265,15 @@
                   <w:spacing w:after="0"/>
                 </w:pPr>
                 <w:r>
-                  <w:t xml:space="preserve">Verbundstudium, Master of Science </w:t>
+                  <w:t xml:space="preserve">Verbundstudium, Master </w:t>
+                </w:r>
+                <w:proofErr w:type="spellStart"/>
+                <w:r>
+                  <w:t>of</w:t>
+                </w:r>
+                <w:proofErr w:type="spellEnd"/>
+                <w:r>
+                  <w:t xml:space="preserve"> Science </w:t>
                 </w:r>
               </w:p>
               <w:p>
@@ -326,14 +341,23 @@
                         <w:b/>
                         <w:bCs/>
                       </w:rPr>
-                      <w:t xml:space="preserve">Matthias Beer, </w:t>
+                      <w:t xml:space="preserve">Matthias Beer, Alexander </w:t>
                     </w:r>
+                    <w:proofErr w:type="spellStart"/>
                     <w:r>
                       <w:rPr>
                         <w:b/>
                         <w:bCs/>
                       </w:rPr>
-                      <w:t xml:space="preserve">Alexander Benölken, Martin </w:t>
+                      <w:t>Benölken</w:t>
+                    </w:r>
+                    <w:proofErr w:type="spellEnd"/>
+                    <w:r>
+                      <w:rPr>
+                        <w:b/>
+                        <w:bCs/>
+                      </w:rPr>
+                      <w:t xml:space="preserve">, Martin </w:t>
                     </w:r>
                     <w:proofErr w:type="spellStart"/>
                     <w:r>
@@ -372,8 +396,17 @@
                         <w:b/>
                         <w:bCs/>
                       </w:rPr>
-                      <w:t xml:space="preserve"> Patrick Wiebeler</w:t>
+                      <w:t xml:space="preserve"> Patrick </w:t>
                     </w:r>
+                    <w:proofErr w:type="spellStart"/>
+                    <w:r>
+                      <w:rPr>
+                        <w:b/>
+                        <w:bCs/>
+                      </w:rPr>
+                      <w:t>Wiebeler</w:t>
+                    </w:r>
+                    <w:proofErr w:type="spellEnd"/>
                   </w:sdtContent>
                 </w:sdt>
               </w:p>
@@ -473,14 +506,14 @@
               <w:lang w:eastAsia="de-DE" w:bidi="ar-SA"/>
             </w:rPr>
             <w:pict>
-              <v:group id="Group 7" o:spid="_x0000_s1032" style="position:absolute;left:0;text-align:left;margin-left:4895.3pt;margin-top:0;width:264.55pt;height:690.65pt;z-index:251660288;mso-position-horizontal:right;mso-position-horizontal-relative:page;mso-position-vertical:bottom;mso-position-vertical-relative:page" coordorigin="5531,1258" coordsize="5291,13813" o:gfxdata="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">
-                <v:shape id="AutoShape 8" o:spid="_x0000_s1037" type="#_x0000_t32" style="position:absolute;left:6519;top:1258;width:4303;height:10040;flip:x;visibility:visible" o:connectortype="straight" o:gfxdata="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" strokecolor="#a7bfde [1620]"/>
-                <v:group id="Group 9" o:spid="_x0000_s1033" style="position:absolute;left:5531;top:9226;width:5291;height:5845" coordorigin="5531,9226" coordsize="5291,5845" o:gfxdata="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">
-                  <v:shape id="Freeform 10" o:spid="_x0000_s1036" style="position:absolute;left:5531;top:9226;width:5291;height:5845;visibility:visible;mso-wrap-style:square;v-text-anchor:top" coordsize="6418,6670" o:gfxdata="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" path="m6418,1185r,5485l1809,6669c974,5889,,3958,1407,1987,2830,,5591,411,6418,1185xe" fillcolor="#a7bfde [1620]" stroked="f">
+              <v:group id="Group 7" o:spid="_x0000_s1043" style="position:absolute;left:0;text-align:left;margin-left:5344.4pt;margin-top:0;width:264.55pt;height:690.65pt;z-index:251658240;mso-position-horizontal:right;mso-position-horizontal-relative:page;mso-position-vertical:bottom;mso-position-vertical-relative:page" coordorigin="5531,1258" coordsize="5291,13813" o:gfxdata="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">
+                <v:shape id="AutoShape 8" o:spid="_x0000_s1044" type="#_x0000_t32" style="position:absolute;left:6519;top:1258;width:4303;height:10040;flip:x;visibility:visible" o:connectortype="straight" o:gfxdata="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" strokecolor="#a7bfde [1620]"/>
+                <v:group id="Group 9" o:spid="_x0000_s1045" style="position:absolute;left:5531;top:9226;width:5291;height:5845" coordorigin="5531,9226" coordsize="5291,5845" o:gfxdata="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">
+                  <v:shape id="Freeform 10" o:spid="_x0000_s1046" style="position:absolute;left:5531;top:9226;width:5291;height:5845;visibility:visible;mso-wrap-style:square;v-text-anchor:top" coordsize="6418,6670" o:gfxdata="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" path="m6418,1185r,5485l1809,6669c974,5889,,3958,1407,1987,2830,,5591,411,6418,1185xe" fillcolor="#a7bfde [1620]" stroked="f">
                     <v:path arrowok="t" o:connecttype="custom" o:connectlocs="5291,1038;5291,5845;1491,5844;1160,1741;5291,1038" o:connectangles="0,0,0,0,0"/>
                   </v:shape>
-                  <v:oval id="Oval 11" o:spid="_x0000_s1035" style="position:absolute;left:6117;top:10212;width:4526;height:4258;rotation:-5819284fd;flip:y;visibility:visible" o:gfxdata="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" fillcolor="#d3dfee [820]" stroked="f" strokecolor="#a7bfde [1620]"/>
-                  <v:oval id="Oval 12" o:spid="_x0000_s1034" style="position:absolute;left:6217;top:10481;width:3424;height:3221;rotation:-5819284fd;flip:y;visibility:visible" o:gfxdata="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" fillcolor="#7ba0cd [2420]" stroked="f" strokecolor="#a7bfde [1620]"/>
+                  <v:oval id="Oval 11" o:spid="_x0000_s1047" style="position:absolute;left:6117;top:10212;width:4526;height:4258;rotation:-5819284fd;flip:y;visibility:visible" o:gfxdata="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" fillcolor="#d3dfee [820]" stroked="f" strokecolor="#a7bfde [1620]"/>
+                  <v:oval id="Oval 12" o:spid="_x0000_s1048" style="position:absolute;left:6217;top:10481;width:3424;height:3221;rotation:-5819284fd;flip:y;visibility:visible" o:gfxdata="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" fillcolor="#7ba0cd [2420]" stroked="f" strokecolor="#a7bfde [1620]"/>
                 </v:group>
                 <w10:wrap anchorx="page" anchory="page"/>
               </v:group>
@@ -657,28 +690,7 @@
                 <w:rFonts w:cs="Arial"/>
                 <w:sz w:val="20"/>
               </w:rPr>
-              <w:t>17</w:t>
-            </w:r>
-            <w:r>
-              <w:rPr>
-                <w:rFonts w:cs="Arial"/>
-                <w:sz w:val="20"/>
-              </w:rPr>
-              <w:t>.0</w:t>
-            </w:r>
-            <w:r>
-              <w:rPr>
-                <w:rFonts w:cs="Arial"/>
-                <w:sz w:val="20"/>
-              </w:rPr>
-              <w:t>4</w:t>
-            </w:r>
-            <w:r>
-              <w:rPr>
-                <w:rFonts w:cs="Arial"/>
-                <w:sz w:val="20"/>
-              </w:rPr>
-              <w:t>.12</w:t>
+              <w:t>17.04.12</w:t>
             </w:r>
           </w:p>
         </w:tc>
@@ -699,8 +711,17 @@
                 <w:rFonts w:cs="Arial"/>
                 <w:sz w:val="20"/>
               </w:rPr>
-              <w:t>Patrick Wiebeler</w:t>
+              <w:t xml:space="preserve">Patrick </w:t>
             </w:r>
+            <w:proofErr w:type="spellStart"/>
+            <w:r>
+              <w:rPr>
+                <w:rFonts w:cs="Arial"/>
+                <w:sz w:val="20"/>
+              </w:rPr>
+              <w:t>Wiebeler</w:t>
+            </w:r>
+            <w:proofErr w:type="spellEnd"/>
           </w:p>
         </w:tc>
         <w:tc>
@@ -785,8 +806,17 @@
                 <w:rFonts w:cs="Arial"/>
                 <w:sz w:val="20"/>
               </w:rPr>
-              <w:t>Alexander Benölken</w:t>
+              <w:t xml:space="preserve">Alexander </w:t>
             </w:r>
+            <w:proofErr w:type="spellStart"/>
+            <w:r>
+              <w:rPr>
+                <w:rFonts w:cs="Arial"/>
+                <w:sz w:val="20"/>
+              </w:rPr>
+              <w:t>Benölken</w:t>
+            </w:r>
+            <w:proofErr w:type="spellEnd"/>
           </w:p>
         </w:tc>
         <w:tc>
@@ -806,21 +836,7 @@
                 <w:rFonts w:cs="Arial"/>
                 <w:sz w:val="20"/>
               </w:rPr>
-              <w:t>Aufbau</w:t>
-            </w:r>
-            <w:r>
-              <w:rPr>
-                <w:rFonts w:cs="Arial"/>
-                <w:sz w:val="20"/>
-              </w:rPr>
-              <w:t>/Struktur</w:t>
-            </w:r>
-            <w:r>
-              <w:rPr>
-                <w:rFonts w:cs="Arial"/>
-                <w:sz w:val="20"/>
-              </w:rPr>
-              <w:t xml:space="preserve"> geändert</w:t>
+              <w:t>Aufbau/Struktur geändert</w:t>
             </w:r>
           </w:p>
           <w:p>
@@ -878,14 +894,7 @@
                 <w:rFonts w:cs="Arial"/>
                 <w:sz w:val="20"/>
               </w:rPr>
-              <w:t>“</w:t>
-            </w:r>
-            <w:r>
-              <w:rPr>
-                <w:rFonts w:cs="Arial"/>
-                <w:sz w:val="20"/>
-              </w:rPr>
-              <w:t xml:space="preserve"> hi</w:t>
+              <w:t>“ hi</w:t>
             </w:r>
             <w:r>
               <w:rPr>
@@ -967,8 +976,17 @@
                 <w:rFonts w:cs="Arial"/>
                 <w:sz w:val="20"/>
               </w:rPr>
-              <w:t>Alexander Benölken</w:t>
+              <w:t xml:space="preserve">Alexander </w:t>
             </w:r>
+            <w:proofErr w:type="spellStart"/>
+            <w:r>
+              <w:rPr>
+                <w:rFonts w:cs="Arial"/>
+                <w:sz w:val="20"/>
+              </w:rPr>
+              <w:t>Benölken</w:t>
+            </w:r>
+            <w:proofErr w:type="spellEnd"/>
           </w:p>
         </w:tc>
         <w:tc>
@@ -1081,8 +1099,17 @@
                 <w:rFonts w:cs="Arial"/>
                 <w:sz w:val="20"/>
               </w:rPr>
-              <w:t>Alexander Benölken</w:t>
+              <w:t xml:space="preserve">Alexander </w:t>
             </w:r>
+            <w:proofErr w:type="spellStart"/>
+            <w:r>
+              <w:rPr>
+                <w:rFonts w:cs="Arial"/>
+                <w:sz w:val="20"/>
+              </w:rPr>
+              <w:t>Benölken</w:t>
+            </w:r>
+            <w:proofErr w:type="spellEnd"/>
           </w:p>
         </w:tc>
         <w:tc>
@@ -4677,16 +4704,15 @@
     </w:p>
     <w:p>
       <w:r>
-        <w:t xml:space="preserve">Wie bereits im Lastenheft beschrieben, dient die Internetplattform Eventalizer dazu, weitere Personen mit dem gleichen Hobby zu erreichen, um </w:t>
-      </w:r>
-      <w:r>
-        <w:t xml:space="preserve">nicht-kommerzielle </w:t>
-      </w:r>
-      <w:r>
-        <w:t xml:space="preserve">Freizeitaktivitäten und/ oder Sportevents mit diesen durchführen zu können. Die Internetplattform unterstützt einen </w:t>
-      </w:r>
-      <w:r>
-        <w:t>sowohl bei der Organisation eines Events als auch bei der Teilnahme an einem Event.</w:t>
+        <w:t xml:space="preserve">Wie bereits im Lastenheft beschrieben, dient die Internetplattform </w:t>
+      </w:r>
+      <w:proofErr w:type="spellStart"/>
+      <w:r>
+        <w:t>Eventalizer</w:t>
+      </w:r>
+      <w:proofErr w:type="spellEnd"/>
+      <w:r>
+        <w:t xml:space="preserve"> dazu, weitere Personen mit dem gleichen Hobby zu erreichen, um nicht-kommerzielle Freizeitaktivitäten und/ oder Sportevents mit diesen durchführen zu können. Die Internetplattform unterstützt einen sowohl bei der Organisation eines Events als auch bei der Teilnahme an einem Event.</w:t>
       </w:r>
     </w:p>
     <w:p>
@@ -4709,7 +4735,15 @@
         <w:t>n</w:t>
       </w:r>
       <w:r>
-        <w:t>kreis zu erweitern, um gleichgesinnte Personen für gemeinsame Freizeitaktivitäten und/ oder Sportevents zu erreichen bzw. zu begeistern. Zusätzlich kann die Internetplattform Eventalizer über das gemeinsame Interesse an solchen Freizeitaktivitäten und/ oder Spor</w:t>
+        <w:t xml:space="preserve">kreis zu erweitern, um gleichgesinnte Personen für gemeinsame Freizeitaktivitäten und/ oder Sportevents zu erreichen bzw. zu begeistern. Zusätzlich kann die Internetplattform </w:t>
+      </w:r>
+      <w:proofErr w:type="spellStart"/>
+      <w:r>
+        <w:t>Eventalizer</w:t>
+      </w:r>
+      <w:proofErr w:type="spellEnd"/>
+      <w:r>
+        <w:t xml:space="preserve"> über das gemeinsame Interesse an solchen Freizeitaktivitäten und/ oder Spor</w:t>
       </w:r>
       <w:r>
         <w:t>t</w:t>
@@ -4736,22 +4770,21 @@
         <w:pStyle w:val="Textkrper"/>
       </w:pPr>
       <w:r>
-        <w:t xml:space="preserve">In den folgenden Abschnitten wird die technische Umsetzung der im </w:t>
-      </w:r>
-      <w:r>
-        <w:t>Lastenheft</w:t>
-      </w:r>
-      <w:r>
-        <w:t xml:space="preserve"> definierten funktionalen Anforderungen beschrieben.</w:t>
-      </w:r>
-      <w:r>
-        <w:t xml:space="preserve"> Die Anforderungsverfolgung zum Lastenheft wird dabei durch die Verwendung der gleichen Aufbaustruktur der Funktionalitäten ermöglicht. Nicht aufgeführte Funktionalitäten können in einem späteren Release bzw. Schritt umg</w:t>
+        <w:t>In den folgenden Abschnitten wird die technische Umsetzung der im Lastenheft definierten funktionalen Anforderungen beschrieben. Die Anforderungsverfolgung zum Lastenheft wird dabei durch die Verwendung der gleichen Aufbaustruktur der Funktionalitäten ermöglicht. Nicht aufgeführte Funktionalitäten können in einem späteren Release bzw. Schritt umg</w:t>
       </w:r>
       <w:r>
         <w:t>e</w:t>
       </w:r>
       <w:r>
-        <w:t>setzt werden, sind aber nicht Inhalt der prototypischen Realisierung der Internetplattform Eventalizer.</w:t>
+        <w:t xml:space="preserve">setzt werden, sind aber nicht Inhalt der prototypischen Realisierung der Internetplattform </w:t>
+      </w:r>
+      <w:proofErr w:type="spellStart"/>
+      <w:r>
+        <w:t>Eventalizer</w:t>
+      </w:r>
+      <w:proofErr w:type="spellEnd"/>
+      <w:r>
+        <w:t>.</w:t>
       </w:r>
     </w:p>
     <w:p>
@@ -4771,22 +4804,13 @@
         <w:pStyle w:val="Textkrper"/>
       </w:pPr>
       <w:r>
-        <w:t>Die Produktfunktionen las</w:t>
-      </w:r>
-      <w:r>
-        <w:t xml:space="preserve">sen sich in Benutzerfunktionen und </w:t>
-      </w:r>
-      <w:r>
-        <w:t>Eventfunktionen untersche</w:t>
+        <w:t>Die Produktfunktionen lassen sich in Benutzerfunktionen und Eventfunktionen untersche</w:t>
       </w:r>
       <w:r>
         <w:t>i</w:t>
       </w:r>
       <w:r>
-        <w:t>den.</w:t>
-      </w:r>
-      <w:r>
-        <w:t xml:space="preserve"> Im Folgenden wird auf die prototypisch zu implementierenden Funktionen näher eing</w:t>
+        <w:t>den. Im Folgenden wird auf die prototypisch zu implementierenden Funktionen näher eing</w:t>
       </w:r>
       <w:r>
         <w:t>e</w:t>
@@ -4827,22 +4851,7 @@
         <w:ind w:left="426" w:hanging="426"/>
       </w:pPr>
       <w:r>
-        <w:t>F1</w:t>
-      </w:r>
-      <w:r>
-        <w:t>0 Der</w:t>
-      </w:r>
-      <w:r>
-        <w:t xml:space="preserve"> </w:t>
-      </w:r>
-      <w:r>
-        <w:t xml:space="preserve">beliebiger Internetnutzer </w:t>
-      </w:r>
-      <w:r>
-        <w:t xml:space="preserve">kann </w:t>
-      </w:r>
-      <w:r>
-        <w:t xml:space="preserve">sich über </w:t>
+        <w:t xml:space="preserve">F10 Der beliebiger Internetnutzer kann sich über </w:t>
       </w:r>
       <w:proofErr w:type="spellStart"/>
       <w:r>
@@ -4850,10 +4859,7 @@
       </w:r>
       <w:proofErr w:type="spellEnd"/>
       <w:r>
-        <w:t xml:space="preserve"> (Google</w:t>
-      </w:r>
-      <w:r>
-        <w:t xml:space="preserve">, </w:t>
+        <w:t xml:space="preserve"> (Google, </w:t>
       </w:r>
       <w:proofErr w:type="spellStart"/>
       <w:r>
@@ -4861,27 +4867,29 @@
       </w:r>
       <w:proofErr w:type="spellEnd"/>
       <w:r>
-        <w:t xml:space="preserve"> oder Facebook-</w:t>
+        <w:t xml:space="preserve"> oder </w:t>
       </w:r>
       <w:proofErr w:type="spellStart"/>
       <w:r>
-        <w:t>Account</w:t>
+        <w:t>Facebook-Account</w:t>
       </w:r>
       <w:proofErr w:type="spellEnd"/>
       <w:r>
-        <w:t xml:space="preserve">) </w:t>
-      </w:r>
-      <w:r>
-        <w:t>auf der folgenden Eingabemaske an der Internetplattform Eventalizer anme</w:t>
+        <w:t xml:space="preserve">) auf der folgenden Eingabemaske an der Internetplattform </w:t>
+      </w:r>
+      <w:proofErr w:type="spellStart"/>
+      <w:r>
+        <w:t>Eventalizer</w:t>
+      </w:r>
+      <w:proofErr w:type="spellEnd"/>
+      <w:r>
+        <w:t xml:space="preserve"> anme</w:t>
       </w:r>
       <w:r>
         <w:t>l</w:t>
       </w:r>
       <w:r>
-        <w:t>den</w:t>
-      </w:r>
-      <w:r>
-        <w:t>:</w:t>
+        <w:t>den:</w:t>
       </w:r>
       <w:r>
         <w:br/>
@@ -4896,7 +4904,7 @@
           <wp:inline distT="0" distB="0" distL="0" distR="0">
             <wp:extent cx="2880000" cy="1177954"/>
             <wp:effectExtent l="0" t="0" r="0" b="0"/>
-            <wp:docPr id="20" name="Bild 20"/>
+            <wp:docPr id="2" name="Bild 20"/>
             <wp:cNvGraphicFramePr>
               <a:graphicFrameLocks xmlns:a="http://schemas.openxmlformats.org/drawingml/2006/main" noChangeAspect="1"/>
             </wp:cNvGraphicFramePr>
@@ -4958,11 +4966,13 @@
           <w:numId w:val="17"/>
         </w:numPr>
       </w:pPr>
-      <w:r>
-        <w:t>Social-Network-</w:t>
-      </w:r>
-      <w:r>
-        <w:t>Anbieter</w:t>
+      <w:proofErr w:type="spellStart"/>
+      <w:r>
+        <w:t>Social</w:t>
+      </w:r>
+      <w:proofErr w:type="spellEnd"/>
+      <w:r>
+        <w:t>-Network-Anbieter</w:t>
       </w:r>
     </w:p>
     <w:p>
@@ -4974,13 +4984,7 @@
         </w:numPr>
       </w:pPr>
       <w:r>
-        <w:t xml:space="preserve">Der </w:t>
-      </w:r>
-      <w:r>
-        <w:t>dort verwendete</w:t>
-      </w:r>
-      <w:r>
-        <w:t xml:space="preserve"> Benutzername</w:t>
+        <w:t>Der dort verwendete Benutzername</w:t>
       </w:r>
     </w:p>
     <w:p>
@@ -4992,13 +4996,7 @@
         </w:numPr>
       </w:pPr>
       <w:r>
-        <w:t>Das</w:t>
-      </w:r>
-      <w:r>
-        <w:t xml:space="preserve"> dort verwendete</w:t>
-      </w:r>
-      <w:r>
-        <w:t xml:space="preserve"> persönliche Passwort</w:t>
+        <w:t>Das dort verwendete persönliche Passwort</w:t>
       </w:r>
     </w:p>
     <w:p>
@@ -5006,11 +5004,35 @@
         <w:ind w:left="426"/>
       </w:pPr>
       <w:r>
-        <w:t xml:space="preserve">Die möglichen Social-Network-Anbieter werden auf der Eingabemaske aufgeführt. </w:t>
+        <w:t xml:space="preserve">Die möglichen </w:t>
+      </w:r>
+      <w:proofErr w:type="spellStart"/>
+      <w:r>
+        <w:t>Social</w:t>
+      </w:r>
+      <w:proofErr w:type="spellEnd"/>
+      <w:r>
+        <w:t xml:space="preserve">-Network-Anbieter werden auf der Eingabemaske aufgeführt. </w:t>
       </w:r>
       <w:r>
         <w:br/>
-        <w:t>Die Anmeldung an der Internetplattform ist erfolgreich, wenn die Antwort des Social-Network-Anbieters positiv ist, d.h. ist der Benutzer dort authentifiziert wurde und die Benutzerdaten übermittelt worden sind. Kann der Benutzer nicht über den Social-Network-Anbieter authentifiziert werden, erfolgt auch keine Anmeldung.</w:t>
+        <w:t xml:space="preserve">Die Anmeldung an der Internetplattform ist erfolgreich, wenn die Antwort des </w:t>
+      </w:r>
+      <w:proofErr w:type="spellStart"/>
+      <w:r>
+        <w:t>Social</w:t>
+      </w:r>
+      <w:proofErr w:type="spellEnd"/>
+      <w:r>
+        <w:t xml:space="preserve">-Network-Anbieters positiv ist, d.h. ist der Benutzer dort authentifiziert wurde und die Benutzerdaten übermittelt worden sind. Kann der Benutzer nicht über den </w:t>
+      </w:r>
+      <w:proofErr w:type="spellStart"/>
+      <w:r>
+        <w:t>Social</w:t>
+      </w:r>
+      <w:proofErr w:type="spellEnd"/>
+      <w:r>
+        <w:t>-Network-Anbieter authentifiziert werden, erfolgt auch keine Anmeldung.</w:t>
       </w:r>
     </w:p>
     <w:p>
@@ -5054,31 +5076,7 @@
         <w:ind w:left="426" w:hanging="426"/>
       </w:pPr>
       <w:r>
-        <w:t>F</w:t>
-      </w:r>
-      <w:r>
-        <w:t>2</w:t>
-      </w:r>
-      <w:r>
-        <w:t xml:space="preserve">0 </w:t>
-      </w:r>
-      <w:r>
-        <w:t xml:space="preserve">Der </w:t>
-      </w:r>
-      <w:r>
-        <w:t xml:space="preserve">Benutzer </w:t>
-      </w:r>
-      <w:r>
-        <w:t xml:space="preserve">kann </w:t>
-      </w:r>
-      <w:r>
-        <w:t>s</w:t>
-      </w:r>
-      <w:r>
-        <w:t xml:space="preserve">ein persönliches Profil </w:t>
-      </w:r>
-      <w:r>
-        <w:t>auf der folgenden Eingabemaske anzeigen lassen und dieses ändern:</w:t>
+        <w:t>F20 Der Benutzer kann sein persönliches Profil auf der folgenden Eingabemaske anzeigen lassen und dieses ändern:</w:t>
       </w:r>
       <w:r>
         <w:br/>
@@ -5093,7 +5091,7 @@
           <wp:inline distT="0" distB="0" distL="0" distR="0">
             <wp:extent cx="5400000" cy="2689285"/>
             <wp:effectExtent l="0" t="0" r="0" b="0"/>
-            <wp:docPr id="22" name="Bild 22"/>
+            <wp:docPr id="3" name="Bild 22"/>
             <wp:cNvGraphicFramePr>
               <a:graphicFrameLocks xmlns:a="http://schemas.openxmlformats.org/drawingml/2006/main" noChangeAspect="1"/>
             </wp:cNvGraphicFramePr>
@@ -5159,34 +5157,21 @@
         <w:ind w:left="426" w:hanging="426"/>
       </w:pPr>
       <w:r>
-        <w:t>F3</w:t>
-      </w:r>
-      <w:r>
-        <w:t>0</w:t>
+        <w:t>F30 Der Benutzer kann sich</w:t>
       </w:r>
       <w:r>
         <w:t xml:space="preserve"> </w:t>
       </w:r>
       <w:r>
-        <w:t>Der</w:t>
-      </w:r>
-      <w:r>
-        <w:t xml:space="preserve"> </w:t>
-      </w:r>
-      <w:r>
-        <w:t xml:space="preserve">Benutzer </w:t>
-      </w:r>
-      <w:r>
-        <w:t>kann</w:t>
-      </w:r>
-      <w:r>
-        <w:t xml:space="preserve"> sich</w:t>
-      </w:r>
-      <w:r>
-        <w:t xml:space="preserve"> </w:t>
-      </w:r>
-      <w:r>
-        <w:t>auf der folgenden Eingabemaske sowohl die Freundesliste, als auch die Blockierliste anzeigen lassen und diese ändern:</w:t>
+        <w:t xml:space="preserve">auf der folgenden Eingabemaske sowohl die Freundesliste, als auch die </w:t>
+      </w:r>
+      <w:proofErr w:type="spellStart"/>
+      <w:r>
+        <w:t>Blockierliste</w:t>
+      </w:r>
+      <w:proofErr w:type="spellEnd"/>
+      <w:r>
+        <w:t xml:space="preserve"> anzeigen lassen und diese ändern:</w:t>
       </w:r>
       <w:r>
         <w:br/>
@@ -5200,7 +5185,7 @@
           <wp:inline distT="0" distB="0" distL="0" distR="0">
             <wp:extent cx="5400000" cy="2927202"/>
             <wp:effectExtent l="0" t="0" r="0" b="0"/>
-            <wp:docPr id="24" name="Bild 24"/>
+            <wp:docPr id="4" name="Bild 24"/>
             <wp:cNvGraphicFramePr>
               <a:graphicFrameLocks xmlns:a="http://schemas.openxmlformats.org/drawingml/2006/main" noChangeAspect="1"/>
             </wp:cNvGraphicFramePr>
@@ -5238,22 +5223,21 @@
       </w:r>
       <w:r>
         <w:br/>
-        <w:t xml:space="preserve">Inhalte der Benutzer, die auf der Freundesliste stehen, werden </w:t>
-      </w:r>
-      <w:r>
-        <w:t>vordergründig darg</w:t>
+        <w:t>Inhalte der Benutzer, die auf der Freundesliste stehen, werden vordergründig darg</w:t>
       </w:r>
       <w:r>
         <w:t>e</w:t>
       </w:r>
       <w:r>
-        <w:t>stellt werden.</w:t>
-      </w:r>
-      <w:r>
-        <w:t xml:space="preserve"> Inhalte der Benutzer, die auf der Blockierliste stehen, werden </w:t>
-      </w:r>
-      <w:r>
-        <w:t>nicht darg</w:t>
+        <w:t xml:space="preserve">stellt werden. Inhalte der Benutzer, die auf der </w:t>
+      </w:r>
+      <w:proofErr w:type="spellStart"/>
+      <w:r>
+        <w:t>Blockierliste</w:t>
+      </w:r>
+      <w:proofErr w:type="spellEnd"/>
+      <w:r>
+        <w:t xml:space="preserve"> stehen, werden nicht darg</w:t>
       </w:r>
       <w:r>
         <w:t>e</w:t>
@@ -5305,40 +5289,13 @@
         <w:ind w:left="567" w:hanging="567"/>
       </w:pPr>
       <w:r>
-        <w:t>F4</w:t>
-      </w:r>
-      <w:r>
-        <w:t xml:space="preserve">0 </w:t>
-      </w:r>
-      <w:r>
-        <w:t xml:space="preserve">Ein </w:t>
-      </w:r>
-      <w:r>
-        <w:t>Ben</w:t>
-      </w:r>
-      <w:r>
-        <w:t>utzer kann</w:t>
+        <w:t>F40 Ein Benutzer kann</w:t>
       </w:r>
       <w:r>
         <w:t xml:space="preserve"> </w:t>
       </w:r>
       <w:r>
-        <w:t xml:space="preserve">auf der folgenden Eingabemaske </w:t>
-      </w:r>
-      <w:r>
-        <w:t xml:space="preserve">anderen </w:t>
-      </w:r>
-      <w:r>
-        <w:t>Benutzer</w:t>
-      </w:r>
-      <w:r>
-        <w:t>n</w:t>
-      </w:r>
-      <w:r>
-        <w:t xml:space="preserve"> eine private Nachricht zukommen las</w:t>
-      </w:r>
-      <w:r>
-        <w:t>sen:</w:t>
+        <w:t>auf der folgenden Eingabemaske anderen Benutzern eine private Nachricht zukommen lassen:</w:t>
       </w:r>
       <w:r>
         <w:br/>
@@ -5352,7 +5309,7 @@
           <wp:inline distT="0" distB="0" distL="0" distR="0">
             <wp:extent cx="5400000" cy="1800689"/>
             <wp:effectExtent l="0" t="0" r="0" b="0"/>
-            <wp:docPr id="27" name="Bild 27"/>
+            <wp:docPr id="5" name="Bild 27"/>
             <wp:cNvGraphicFramePr>
               <a:graphicFrameLocks xmlns:a="http://schemas.openxmlformats.org/drawingml/2006/main" noChangeAspect="1"/>
             </wp:cNvGraphicFramePr>
@@ -5395,7 +5352,15 @@
         <w:t>h</w:t>
       </w:r>
       <w:r>
-        <w:t xml:space="preserve">richtensender nicht auf der Blockierliste steht. </w:t>
+        <w:t xml:space="preserve">richtensender nicht auf der </w:t>
+      </w:r>
+      <w:proofErr w:type="spellStart"/>
+      <w:r>
+        <w:t>Blockierliste</w:t>
+      </w:r>
+      <w:proofErr w:type="spellEnd"/>
+      <w:r>
+        <w:t xml:space="preserve"> steht. </w:t>
       </w:r>
     </w:p>
     <w:p>
@@ -5403,28 +5368,13 @@
         <w:ind w:left="567" w:hanging="567"/>
       </w:pPr>
       <w:r>
-        <w:t>F5</w:t>
-      </w:r>
-      <w:r>
-        <w:t xml:space="preserve">0 Ein Benutzer </w:t>
-      </w:r>
-      <w:r>
-        <w:t xml:space="preserve">sich </w:t>
-      </w:r>
-      <w:r>
-        <w:t>kann</w:t>
+        <w:t>F50 Ein Benutzer sich kann</w:t>
       </w:r>
       <w:r>
         <w:t xml:space="preserve"> </w:t>
       </w:r>
       <w:r>
-        <w:t>auf der folgenden Eingabemaske seine persönlichen Nachrichten</w:t>
-      </w:r>
-      <w:r>
-        <w:t xml:space="preserve"> anzeigen lassen</w:t>
-      </w:r>
-      <w:r>
-        <w:t>:</w:t>
+        <w:t>auf der folgenden Eingabemaske seine persönlichen Nachrichten anzeigen lassen:</w:t>
       </w:r>
       <w:r>
         <w:br/>
@@ -5438,7 +5388,7 @@
           <wp:inline distT="0" distB="0" distL="0" distR="0">
             <wp:extent cx="5400000" cy="2085577"/>
             <wp:effectExtent l="0" t="0" r="0" b="0"/>
-            <wp:docPr id="11" name="Bild 25"/>
+            <wp:docPr id="7" name="Bild 25"/>
             <wp:cNvGraphicFramePr>
               <a:graphicFrameLocks xmlns:a="http://schemas.openxmlformats.org/drawingml/2006/main" noChangeAspect="1"/>
             </wp:cNvGraphicFramePr>
@@ -5476,18 +5426,7 @@
       </w:r>
       <w:r>
         <w:br/>
-      </w:r>
-      <w:r>
-        <w:t>Er kann jede Nachricht lesen und/ oder löschen.</w:t>
-      </w:r>
-      <w:r>
-        <w:t xml:space="preserve"> Er kann auf eine Nachricht antworten, indem er eine neue Nachricht verfasst (siehe oben, F</w:t>
-      </w:r>
-      <w:r>
-        <w:t>4</w:t>
-      </w:r>
-      <w:r>
-        <w:t>0).</w:t>
+        <w:t>Er kann jede Nachricht lesen und/ oder löschen. Er kann auf eine Nachricht antworten, indem er eine neue Nachricht verfasst (siehe oben, F40).</w:t>
       </w:r>
     </w:p>
     <w:p>
@@ -5525,40 +5464,7 @@
         <w:ind w:left="426" w:hanging="426"/>
       </w:pPr>
       <w:r>
-        <w:t>F</w:t>
-      </w:r>
-      <w:r>
-        <w:t>6</w:t>
-      </w:r>
-      <w:r>
-        <w:t xml:space="preserve">0 </w:t>
-      </w:r>
-      <w:r>
-        <w:t xml:space="preserve">Ein </w:t>
-      </w:r>
-      <w:r>
-        <w:t>Benutzer</w:t>
-      </w:r>
-      <w:r>
-        <w:t xml:space="preserve"> kann </w:t>
-      </w:r>
-      <w:r>
-        <w:t>auf der folgenden Eingabemaske ein beliebiges</w:t>
-      </w:r>
-      <w:r>
-        <w:t xml:space="preserve"> Event </w:t>
-      </w:r>
-      <w:r>
-        <w:t xml:space="preserve">organisieren und </w:t>
-      </w:r>
-      <w:r>
-        <w:t xml:space="preserve">zur Teilnahme anderer Benutzer </w:t>
-      </w:r>
-      <w:r>
-        <w:t>veröffentlichen</w:t>
-      </w:r>
-      <w:r>
-        <w:t>:</w:t>
+        <w:t>F60 Ein Benutzer kann auf der folgenden Eingabemaske ein beliebiges Event organisieren und zur Teilnahme anderer Benutzer veröffentlichen:</w:t>
       </w:r>
       <w:r>
         <w:br/>
@@ -5573,7 +5479,7 @@
           <wp:inline distT="0" distB="0" distL="0" distR="0">
             <wp:extent cx="5040000" cy="2694934"/>
             <wp:effectExtent l="0" t="0" r="8250" b="0"/>
-            <wp:docPr id="31" name="Bild 31"/>
+            <wp:docPr id="8" name="Bild 31"/>
             <wp:cNvGraphicFramePr>
               <a:graphicFrameLocks xmlns:a="http://schemas.openxmlformats.org/drawingml/2006/main" noChangeAspect="1"/>
             </wp:cNvGraphicFramePr>
@@ -5718,16 +5624,7 @@
       </w:r>
       <w:r>
         <w:br/>
-        <w:t>Hier ist die</w:t>
-      </w:r>
-      <w:r>
-        <w:t xml:space="preserve"> minimale</w:t>
-      </w:r>
-      <w:r>
-        <w:t xml:space="preserve"> Anzahl der </w:t>
-      </w:r>
-      <w:r>
-        <w:t>Teilnehmer einzugeben, damit das Event stat</w:t>
+        <w:t>Hier ist die minimale Anzahl der Teilnehmer einzugeben, damit das Event stat</w:t>
       </w:r>
       <w:r>
         <w:t>t</w:t>
@@ -5771,10 +5668,7 @@
         <w:t>n</w:t>
       </w:r>
       <w:r>
-        <w:t>gegeben werden. Die vorgegebene Liste</w:t>
-      </w:r>
-      <w:r>
-        <w:t xml:space="preserve"> beinhaltet die vom Benutzer schon einmal verwendeten Eventorte.</w:t>
+        <w:t>gegeben werden. Die vorgegebene Liste beinhaltet die vom Benutzer schon einmal verwendeten Eventorte.</w:t>
       </w:r>
     </w:p>
     <w:p>
@@ -5790,13 +5684,7 @@
       </w:r>
       <w:r>
         <w:br/>
-        <w:t>Hier ist die Startzeit des Events</w:t>
-      </w:r>
-      <w:r>
-        <w:t xml:space="preserve"> (Tag und Uhrzeit) </w:t>
-      </w:r>
-      <w:r>
-        <w:t>einzugeben.</w:t>
+        <w:t>Hier ist die Startzeit des Events (Tag und Uhrzeit) einzugeben.</w:t>
       </w:r>
     </w:p>
     <w:p>
@@ -5812,13 +5700,7 @@
       </w:r>
       <w:r>
         <w:br/>
-        <w:t xml:space="preserve">Hier ist die Endzeit des Events </w:t>
-      </w:r>
-      <w:r>
-        <w:t xml:space="preserve">(Tag und Uhrzeit) </w:t>
-      </w:r>
-      <w:r>
-        <w:t>einzugeben.</w:t>
+        <w:t>Hier ist die Endzeit des Events (Tag und Uhrzeit) einzugeben.</w:t>
       </w:r>
     </w:p>
     <w:p>
@@ -5835,49 +5717,21 @@
       </w:r>
       <w:r>
         <w:br/>
-        <w:t xml:space="preserve">In diesem Feld kann </w:t>
-      </w:r>
-      <w:r>
-        <w:t xml:space="preserve">optional </w:t>
-      </w:r>
-      <w:r>
-        <w:t>eingegeben werden, bis zu welchem Zeitpunkt der Organisator das Event zu bestätigen hat.</w:t>
-      </w:r>
-      <w:r>
-        <w:t xml:space="preserve"> Ist diese Feld gefüllt und b</w:t>
-      </w:r>
-      <w:r>
-        <w:t xml:space="preserve">estätigt </w:t>
-      </w:r>
-      <w:r>
-        <w:t>d</w:t>
-      </w:r>
-      <w:r>
-        <w:t>er</w:t>
-      </w:r>
-      <w:r>
-        <w:t xml:space="preserve"> Organisator</w:t>
-      </w:r>
-      <w:r>
-        <w:t xml:space="preserve"> das Stattfinden des Events nicht vor diesem Zeitpunkt, erfolgt eine automatische Absage </w:t>
-      </w:r>
-      <w:r>
-        <w:t xml:space="preserve">(an die Teilnehmer) </w:t>
-      </w:r>
-      <w:r>
-        <w:t>des Events</w:t>
-      </w:r>
-      <w:r>
-        <w:t xml:space="preserve"> </w:t>
-      </w:r>
-      <w:r>
-        <w:t>durch die Internetplat</w:t>
+        <w:t>In diesem Feld kann optional eingegeben werden, bis zu welchem Zeitpunkt der Organisator das Event zu bestätigen hat. Ist diese Feld gefüllt und bestätigt der Organisator das Stattfinden des Events nicht vor diesem Zeitpunkt, erfolgt eine automatische Absage (an die Teilnehmer) des Events durch die Internetplat</w:t>
       </w:r>
       <w:r>
         <w:t>t</w:t>
       </w:r>
       <w:r>
-        <w:t>form Eventalizer.</w:t>
+        <w:t xml:space="preserve">form </w:t>
+      </w:r>
+      <w:proofErr w:type="spellStart"/>
+      <w:r>
+        <w:t>Eventalizer</w:t>
+      </w:r>
+      <w:proofErr w:type="spellEnd"/>
+      <w:r>
+        <w:t>.</w:t>
       </w:r>
     </w:p>
     <w:p>
@@ -5885,16 +5739,7 @@
         <w:ind w:left="426"/>
       </w:pPr>
       <w:r>
-        <w:t xml:space="preserve">Sind alle Eingaben vorhanden wird der </w:t>
-      </w:r>
-      <w:r>
-        <w:t>Benutzer da</w:t>
-      </w:r>
-      <w:r>
-        <w:t xml:space="preserve">mit </w:t>
-      </w:r>
-      <w:r>
-        <w:t>zum Organisator des Events.</w:t>
+        <w:t>Sind alle Eingaben vorhanden wird der Benutzer damit zum Organisator des Events.</w:t>
       </w:r>
     </w:p>
     <w:p>
@@ -5902,10 +5747,7 @@
         <w:ind w:left="567" w:hanging="567"/>
       </w:pPr>
       <w:r>
-        <w:t xml:space="preserve">F70 </w:t>
-      </w:r>
-      <w:r>
-        <w:t xml:space="preserve">Der Organisator kann </w:t>
+        <w:t xml:space="preserve">F70 Der Organisator kann </w:t>
       </w:r>
       <w:proofErr w:type="gramStart"/>
       <w:r>
@@ -5913,13 +5755,7 @@
       </w:r>
       <w:proofErr w:type="gramEnd"/>
       <w:r>
-        <w:t xml:space="preserve"> Event auf der oben beschriebenen Eingabemaske (siehe F</w:t>
-      </w:r>
-      <w:r>
-        <w:t>6</w:t>
-      </w:r>
-      <w:r>
-        <w:t>0) bestätigen, um eine automatische Absage des Events zu vermeiden. Dies ist nur bis zu dem bei dem Event hinterlegten Zeitpunkt „Event bestätigen bis“ möglich. Der Organ</w:t>
+        <w:t xml:space="preserve"> Event auf der oben beschriebenen Eingabemaske (siehe F60) bestätigen, um eine automatische Absage des Events zu vermeiden. Dies ist nur bis zu dem bei dem Event hinterlegten Zeitpunkt „Event bestätigen bis“ möglich. Der Organ</w:t>
       </w:r>
       <w:r>
         <w:t>i</w:t>
@@ -5939,28 +5775,13 @@
         <w:ind w:left="567" w:hanging="567"/>
       </w:pPr>
       <w:r>
-        <w:t>F8</w:t>
-      </w:r>
-      <w:r>
-        <w:t>0 Der Organisator kann das Event auf der oben beschriebenen Eingabemaske (siehe F</w:t>
-      </w:r>
-      <w:r>
-        <w:t>6</w:t>
-      </w:r>
-      <w:r>
-        <w:t>0) absagen.</w:t>
-      </w:r>
-      <w:r>
-        <w:t xml:space="preserve"> Dies ist nur bis zu dem bei dem Event hinterlegten Zeitpunkt „Event bestät</w:t>
+        <w:t>F80 Der Organisator kann das Event auf der oben beschriebenen Eingabemaske (siehe F60) absagen. Dies ist nur bis zu dem bei dem Event hinterlegten Zeitpunkt „Event bestät</w:t>
       </w:r>
       <w:r>
         <w:t>i</w:t>
       </w:r>
       <w:r>
-        <w:t>gen bis“ möglich, da nach diesem Zeitpunkt eine automatische Benachrichtigung der Teilnehmer erfolgt. In beiden Fällen erhalten d</w:t>
-      </w:r>
-      <w:r>
-        <w:t>er Organisator und alle bis dahin ang</w:t>
+        <w:t>gen bis“ möglich, da nach diesem Zeitpunkt eine automatische Benachrichtigung der Teilnehmer erfolgt. In beiden Fällen erhalten der Organisator und alle bis dahin ang</w:t>
       </w:r>
       <w:r>
         <w:t>e</w:t>
@@ -5974,31 +5795,13 @@
         <w:ind w:left="567" w:hanging="567"/>
       </w:pPr>
       <w:r>
-        <w:t>F9</w:t>
-      </w:r>
-      <w:r>
-        <w:t xml:space="preserve">0 </w:t>
-      </w:r>
-      <w:r>
-        <w:t>Ein Benutzer kann auf der folgenden Eingabemaske an einem Event ein</w:t>
-      </w:r>
-      <w:r>
-        <w:t>es anderen B</w:t>
+        <w:t>F90 Ein Benutzer kann auf der folgenden Eingabemaske an einem Event eines anderen B</w:t>
       </w:r>
       <w:r>
         <w:t>e</w:t>
       </w:r>
       <w:r>
-        <w:t xml:space="preserve">nutzers </w:t>
-      </w:r>
-      <w:r>
-        <w:t>teil</w:t>
-      </w:r>
-      <w:r>
-        <w:t>nehmen, d.h. s</w:t>
-      </w:r>
-      <w:r>
-        <w:t>ich für diese Event anmelden:</w:t>
+        <w:t>nutzers teilnehmen, d.h. sich für diese Event anmelden:</w:t>
       </w:r>
       <w:r>
         <w:br/>
@@ -6012,7 +5815,7 @@
           <wp:inline distT="0" distB="0" distL="0" distR="0">
             <wp:extent cx="5040000" cy="2695546"/>
             <wp:effectExtent l="0" t="0" r="8250" b="0"/>
-            <wp:docPr id="30" name="Bild 30"/>
+            <wp:docPr id="9" name="Bild 30"/>
             <wp:cNvGraphicFramePr>
               <a:graphicFrameLocks xmlns:a="http://schemas.openxmlformats.org/drawingml/2006/main" noChangeAspect="1"/>
             </wp:cNvGraphicFramePr>
@@ -6050,16 +5853,7 @@
       </w:r>
       <w:r>
         <w:br/>
-        <w:t>Der Benutzer bekommt die Daten des Eventsangezeigt und hat die Möglichkeit sich für das Event anzumelden, d.h. an diesem teilzunehmen.</w:t>
-      </w:r>
-      <w:r>
-        <w:t xml:space="preserve"> </w:t>
-      </w:r>
-      <w:r>
-        <w:t>Für eine erfolgreiche Teilnahme wird überprüft, ob noch ein Teilnehmerplatz zur Verfügung steht, d.h. ob noch freie Plätze vorhanden sind. Ist dies der Fall kann sich der Benutzer erfolgreich am Event anmelden und die Anzahl der freien Plätze des Events wird um eins r</w:t>
-      </w:r>
-      <w:r>
-        <w:t>eduziert.</w:t>
+        <w:t>Der Benutzer bekommt die Daten des Eventsangezeigt und hat die Möglichkeit sich für das Event anzumelden, d.h. an diesem teilzunehmen. Für eine erfolgreiche Teilnahme wird überprüft, ob noch ein Teilnehmerplatz zur Verfügung steht, d.h. ob noch freie Plätze vorhanden sind. Ist dies der Fall kann sich der Benutzer erfolgreich am Event anmelden und die Anzahl der freien Plätze des Events wird um eins reduziert.</w:t>
       </w:r>
     </w:p>
     <w:p>
@@ -6067,16 +5861,7 @@
         <w:ind w:left="567" w:hanging="567"/>
       </w:pPr>
       <w:r>
-        <w:t>F10</w:t>
-      </w:r>
-      <w:r>
-        <w:t>0 Ein Benutzer kann auf der auf der oben besch</w:t>
-      </w:r>
-      <w:r>
-        <w:t>riebenen Eingabemaske (siehe F9</w:t>
-      </w:r>
-      <w:r>
-        <w:t>0) ein Event eines anderen Benutzers absagen, d.h. sich von diesem Event abmelden.</w:t>
+        <w:t>F100 Ein Benutzer kann auf der auf der oben beschriebenen Eingabemaske (siehe F90) ein Event eines anderen Benutzers absagen, d.h. sich von diesem Event abmelden.</w:t>
       </w:r>
       <w:r>
         <w:br/>
@@ -6088,13 +5873,7 @@
       </w:r>
       <w:proofErr w:type="gramEnd"/>
       <w:r>
-        <w:t xml:space="preserve"> Event abzumelden, d.h. das Event abzusagen.</w:t>
-      </w:r>
-      <w:r>
-        <w:t xml:space="preserve"> </w:t>
-      </w:r>
-      <w:r>
-        <w:t>Eine erfolgreiche Absage des Events ist nur möglich, wenn man auch an diesem Event angemeldet ist. Ist dies der Fall kann sich der Benutzer erfolgreich vom Event abmelden und die Anzahl der freien Plätze des Events wird um eins erhöht.</w:t>
+        <w:t xml:space="preserve"> Event abzumelden, d.h. das Event abzusagen. Eine erfolgreiche Absage des Events ist nur möglich, wenn man auch an diesem Event angemeldet ist. Ist dies der Fall kann sich der Benutzer erfolgreich vom Event abmelden und die Anzahl der freien Plätze des Events wird um eins erhöht.</w:t>
       </w:r>
       <w:bookmarkStart w:id="26" w:name="_Toc320351643"/>
       <w:bookmarkEnd w:id="20"/>
@@ -6147,54 +5926,78 @@
     </w:p>
     <w:p>
       <w:r>
-        <w:t xml:space="preserve">Die Internetplattform Eventalizer </w:t>
-      </w:r>
-      <w:r>
-        <w:t xml:space="preserve">verfügt über eine </w:t>
-      </w:r>
-      <w:r>
-        <w:t xml:space="preserve">Benutzungs- </w:t>
-      </w:r>
-      <w:r>
-        <w:t>bzw.</w:t>
-      </w:r>
-      <w:r>
-        <w:t xml:space="preserve"> Systemschnittstel</w:t>
-      </w:r>
-      <w:r>
-        <w:t>le zu einem Social Network. Über diese Schnittstelle können sich Internetbenutzer über ihre B</w:t>
+        <w:t xml:space="preserve">Die Internetplattform </w:t>
+      </w:r>
+      <w:proofErr w:type="spellStart"/>
+      <w:r>
+        <w:t>Eventalizer</w:t>
+      </w:r>
+      <w:proofErr w:type="spellEnd"/>
+      <w:r>
+        <w:t xml:space="preserve"> verfügt über eine Benutzungs- bzw. Systemschnittstelle zu einem </w:t>
+      </w:r>
+      <w:proofErr w:type="spellStart"/>
+      <w:r>
+        <w:t>Social</w:t>
+      </w:r>
+      <w:proofErr w:type="spellEnd"/>
+      <w:r>
+        <w:t xml:space="preserve"> Network. Über diese Schnittstelle können sich Internetbenutzer über ihre B</w:t>
       </w:r>
       <w:r>
         <w:t>e</w:t>
       </w:r>
       <w:r>
-        <w:t>nutzerkennung vom jeweiligen Social-Network-Anbieter auf der Internetplattform Evental</w:t>
+        <w:t xml:space="preserve">nutzerkennung vom jeweiligen </w:t>
+      </w:r>
+      <w:proofErr w:type="spellStart"/>
+      <w:r>
+        <w:t>Social</w:t>
+      </w:r>
+      <w:proofErr w:type="spellEnd"/>
+      <w:r>
+        <w:t xml:space="preserve">-Network-Anbieter auf der Internetplattform </w:t>
+      </w:r>
+      <w:proofErr w:type="spellStart"/>
+      <w:r>
+        <w:t>Eventalizer</w:t>
+      </w:r>
+      <w:proofErr w:type="spellEnd"/>
+      <w:r>
+        <w:t xml:space="preserve"> anmelden. Die Autorisierung und Besorgung der Benutzerdaten erfolgt somit durch bzw. über das </w:t>
+      </w:r>
+      <w:proofErr w:type="spellStart"/>
+      <w:r>
+        <w:t>Social</w:t>
+      </w:r>
+      <w:proofErr w:type="spellEnd"/>
+      <w:r>
+        <w:t xml:space="preserve"> Network.</w:t>
+      </w:r>
+    </w:p>
+    <w:p>
+      <w:r>
+        <w:t>In einer weiteren Stufe bzw. einem kommenden Release kann diese Benutzungs- bzw. Sy</w:t>
+      </w:r>
+      <w:r>
+        <w:t>s</w:t>
+      </w:r>
+      <w:r>
+        <w:t>temschnittstelle dann dahingehend ausgebaut werden, Nachrichten oder Benutzermitte</w:t>
       </w:r>
       <w:r>
         <w:t>i</w:t>
       </w:r>
       <w:r>
-        <w:t>zer anmelden. Die Autorisierung und Besorgung der Benutzerdaten erfolgt somit durch bzw. über das Social Network.</w:t>
-      </w:r>
-    </w:p>
-    <w:p>
-      <w:r>
-        <w:t>In einer weiteren Stufe bzw. einem kommenden Release kann diese Benutzungs- bzw. Sy</w:t>
-      </w:r>
-      <w:r>
-        <w:t>s</w:t>
-      </w:r>
-      <w:r>
-        <w:t>temschnittstelle dann dahingehend ausgebaut werden, Nachrichten oder Benutzer</w:t>
-      </w:r>
-      <w:r>
-        <w:t>mitte</w:t>
-      </w:r>
-      <w:r>
-        <w:t>i</w:t>
-      </w:r>
-      <w:r>
-        <w:t>lungen in diesen Social Network einzustellen</w:t>
+        <w:t xml:space="preserve">lungen in diesen </w:t>
+      </w:r>
+      <w:proofErr w:type="spellStart"/>
+      <w:r>
+        <w:t>Social</w:t>
+      </w:r>
+      <w:proofErr w:type="spellEnd"/>
+      <w:r>
+        <w:t xml:space="preserve"> Network einzustellen</w:t>
       </w:r>
     </w:p>
     <w:p>
@@ -6205,25 +6008,15 @@
         <w:t>t</w:t>
       </w:r>
       <w:r>
-        <w:t>zung der Internetplattform Eventalizer ist, muss d</w:t>
-      </w:r>
-      <w:r>
-        <w:t xml:space="preserve">iese Schnittstelle von </w:t>
-      </w:r>
-      <w:r>
-        <w:t>A</w:t>
-      </w:r>
-      <w:r>
-        <w:t xml:space="preserve">nfang an </w:t>
-      </w:r>
-      <w:r>
-        <w:t xml:space="preserve">in die Entwicklung </w:t>
-      </w:r>
-      <w:r>
-        <w:t>mit einbezogen werden</w:t>
-      </w:r>
-      <w:r>
-        <w:t>.</w:t>
+        <w:t xml:space="preserve">zung der Internetplattform </w:t>
+      </w:r>
+      <w:proofErr w:type="spellStart"/>
+      <w:r>
+        <w:t>Eventalizer</w:t>
+      </w:r>
+      <w:proofErr w:type="spellEnd"/>
+      <w:r>
+        <w:t xml:space="preserve"> ist, muss diese Schnittstelle von Anfang an in die Entwicklung mit einbezogen werden.</w:t>
       </w:r>
     </w:p>
     <w:p/>
@@ -6262,22 +6055,7 @@
     </w:p>
     <w:p>
       <w:r>
-        <w:t xml:space="preserve">Im Folgenden werden </w:t>
-      </w:r>
-      <w:r>
-        <w:t>die drei</w:t>
-      </w:r>
-      <w:r>
-        <w:t xml:space="preserve"> </w:t>
-      </w:r>
-      <w:r>
-        <w:t xml:space="preserve">prototypisch umzusetzenden </w:t>
-      </w:r>
-      <w:r>
-        <w:t>Funktionen Anmeldung</w:t>
-      </w:r>
-      <w:r>
-        <w:t>, Even</w:t>
+        <w:t>Im Folgenden werden die drei prototypisch umzusetzenden Funktionen Anmeldung, Even</w:t>
       </w:r>
       <w:r>
         <w:t>t</w:t>
@@ -6289,13 +6067,7 @@
         <w:t>i</w:t>
       </w:r>
       <w:r>
-        <w:t>tätsdiagramme sollen die ko</w:t>
-      </w:r>
-      <w:r>
-        <w:t>r</w:t>
-      </w:r>
-      <w:r>
-        <w:t>rekte Realisierung der Kundenanforderungen unterstützen.</w:t>
+        <w:t>tätsdiagramme sollen die korrekte Realisierung der Kundenanforderungen unterstützen.</w:t>
       </w:r>
     </w:p>
     <w:p>
@@ -6304,13 +6076,7 @@
       </w:pPr>
       <w:bookmarkStart w:id="32" w:name="_Toc324198634"/>
       <w:r>
-        <w:t>Aktivitätsdiagramm</w:t>
-      </w:r>
-      <w:r>
-        <w:t xml:space="preserve"> Anmeldung</w:t>
-      </w:r>
-      <w:r>
-        <w:t xml:space="preserve"> (unterstützt funktionale A</w:t>
+        <w:t>Aktivitätsdiagramm Anmeldung (unterstützt funktionale A</w:t>
       </w:r>
       <w:r>
         <w:t>n</w:t>
@@ -6331,9 +6097,9 @@
         </w:rPr>
         <w:drawing>
           <wp:inline distT="0" distB="0" distL="0" distR="0">
-            <wp:extent cx="5761355" cy="7051319"/>
+            <wp:extent cx="5761355" cy="5899048"/>
             <wp:effectExtent l="19050" t="0" r="0" b="0"/>
-            <wp:docPr id="16" name="Bild 16"/>
+            <wp:docPr id="12" name="Bild 10"/>
             <wp:cNvGraphicFramePr>
               <a:graphicFrameLocks xmlns:a="http://schemas.openxmlformats.org/drawingml/2006/main" noChangeAspect="1"/>
             </wp:cNvGraphicFramePr>
@@ -6341,7 +6107,7 @@
               <a:graphicData uri="http://schemas.openxmlformats.org/drawingml/2006/picture">
                 <pic:pic xmlns:pic="http://schemas.openxmlformats.org/drawingml/2006/picture">
                   <pic:nvPicPr>
-                    <pic:cNvPr id="0" name="Picture 16"/>
+                    <pic:cNvPr id="0" name="Picture 10"/>
                     <pic:cNvPicPr>
                       <a:picLocks noChangeAspect="1" noChangeArrowheads="1"/>
                     </pic:cNvPicPr>
@@ -6356,7 +6122,7 @@
                   <pic:spPr bwMode="auto">
                     <a:xfrm>
                       <a:off x="0" y="0"/>
-                      <a:ext cx="5761355" cy="7051319"/>
+                      <a:ext cx="5761355" cy="5899048"/>
                     </a:xfrm>
                     <a:prstGeom prst="rect">
                       <a:avLst/>
@@ -6381,86 +6147,94 @@
         <w:pStyle w:val="Textkrper"/>
       </w:pPr>
       <w:r>
+        <w:t>Bei dem im Aktivitätsdiagramm gezeigten FremdSystem handelt es sich aus Sicht der Inte</w:t>
+      </w:r>
+      <w:r>
+        <w:t>r</w:t>
+      </w:r>
+      <w:r>
+        <w:t xml:space="preserve">netplattform </w:t>
+      </w:r>
+      <w:proofErr w:type="spellStart"/>
+      <w:r>
+        <w:t>Eventalizer</w:t>
+      </w:r>
+      <w:proofErr w:type="spellEnd"/>
+      <w:r>
+        <w:t xml:space="preserve"> eigentlich um eine Black-Box. Um aber die Kommunikation bzw. Interaktion darzustellen werden hier die grundsätzlichen Aktivitäten, die im FremdSystem zu erledigen sind, aufgeführt.</w:t>
+      </w:r>
+    </w:p>
+    <w:p>
+      <w:pPr>
+        <w:pStyle w:val="berschrift3"/>
+      </w:pPr>
+      <w:bookmarkStart w:id="33" w:name="_Toc324198635"/>
+      <w:r>
         <w:lastRenderedPageBreak/>
-        <w:t>Zusätzlich erwähnen:</w:t>
-      </w:r>
+        <w:t>Aktivitätsdiagramm Eventorganisation (unterstützt funkti</w:t>
+      </w:r>
+      <w:r>
+        <w:t>o</w:t>
+      </w:r>
+      <w:r>
+        <w:t>nale Anforderung F60):</w:t>
+      </w:r>
+      <w:bookmarkEnd w:id="33"/>
     </w:p>
     <w:p>
       <w:pPr>
         <w:pStyle w:val="Textkrper"/>
       </w:pPr>
       <w:r>
-        <w:t xml:space="preserve">Fremdsystem ist eigentlich eine </w:t>
-      </w:r>
-      <w:proofErr w:type="spellStart"/>
-      <w:r>
-        <w:t>BlackBox</w:t>
-      </w:r>
-      <w:proofErr w:type="spellEnd"/>
-      <w:r>
-        <w:t xml:space="preserve"> für uns, um aber beispielhaft die Kommunikation bzw. Interaktion darzustellen werden hier die grundsätzlichen Aktivitäten, die im Fremdsy</w:t>
-      </w:r>
-      <w:r>
-        <w:t>s</w:t>
-      </w:r>
-      <w:r>
-        <w:t>te</w:t>
-      </w:r>
-      <w:r>
-        <w:t>m zu erledigen sind, aufgeführt</w:t>
-      </w:r>
-      <w:r>
-        <w:t>.</w:t>
-      </w:r>
-    </w:p>
-    <w:p>
-      <w:pPr>
-        <w:pStyle w:val="Textkrper"/>
-      </w:pPr>
-      <w:r>
-        <w:t>Die zusätzlichen Registrierungsdaten werden in einem weiteren Schritt/ Release impleme</w:t>
-      </w:r>
-      <w:r>
-        <w:t>n</w:t>
-      </w:r>
-      <w:r>
-        <w:t>tiert und dabei vorab als eigenes Aktivitätsdiagramm modelliert (inklusive aufführen der Pflicht- und Optionalen Felder).</w:t>
-      </w:r>
-    </w:p>
-    <w:p>
-      <w:pPr>
-        <w:pStyle w:val="Textkrper"/>
-      </w:pPr>
-    </w:p>
-    <w:p>
-      <w:pPr>
-        <w:pStyle w:val="berschrift3"/>
-      </w:pPr>
-      <w:bookmarkStart w:id="33" w:name="_Toc324198635"/>
-      <w:r>
-        <w:t>Aktivitätsdiagramm Eventorganisation (unterstützt funkti</w:t>
-      </w:r>
-      <w:r>
-        <w:t>o</w:t>
-      </w:r>
-      <w:r>
-        <w:t>nale Anforderung F60):</w:t>
-      </w:r>
-      <w:bookmarkEnd w:id="33"/>
-    </w:p>
-    <w:p>
-      <w:pPr>
-        <w:pStyle w:val="Textkrper"/>
-      </w:pPr>
-    </w:p>
-    <w:p/>
-    <w:p>
-      <w:pPr>
-        <w:spacing w:line="288" w:lineRule="auto"/>
-        <w:ind w:left="2160"/>
-      </w:pPr>
-      <w:r>
-        <w:br w:type="page"/>
+        <w:rPr>
+          <w:noProof/>
+          <w:lang w:eastAsia="de-DE" w:bidi="ar-SA"/>
+        </w:rPr>
+        <w:drawing>
+          <wp:inline distT="0" distB="0" distL="0" distR="0">
+            <wp:extent cx="5761355" cy="8311715"/>
+            <wp:effectExtent l="19050" t="0" r="0" b="0"/>
+            <wp:docPr id="14" name="Bild 13"/>
+            <wp:cNvGraphicFramePr>
+              <a:graphicFrameLocks xmlns:a="http://schemas.openxmlformats.org/drawingml/2006/main" noChangeAspect="1"/>
+            </wp:cNvGraphicFramePr>
+            <a:graphic xmlns:a="http://schemas.openxmlformats.org/drawingml/2006/main">
+              <a:graphicData uri="http://schemas.openxmlformats.org/drawingml/2006/picture">
+                <pic:pic xmlns:pic="http://schemas.openxmlformats.org/drawingml/2006/picture">
+                  <pic:nvPicPr>
+                    <pic:cNvPr id="0" name="Picture 13"/>
+                    <pic:cNvPicPr>
+                      <a:picLocks noChangeAspect="1" noChangeArrowheads="1"/>
+                    </pic:cNvPicPr>
+                  </pic:nvPicPr>
+                  <pic:blipFill>
+                    <a:blip r:embed="rId20" cstate="print"/>
+                    <a:srcRect/>
+                    <a:stretch>
+                      <a:fillRect/>
+                    </a:stretch>
+                  </pic:blipFill>
+                  <pic:spPr bwMode="auto">
+                    <a:xfrm>
+                      <a:off x="0" y="0"/>
+                      <a:ext cx="5761355" cy="8311715"/>
+                    </a:xfrm>
+                    <a:prstGeom prst="rect">
+                      <a:avLst/>
+                    </a:prstGeom>
+                    <a:noFill/>
+                    <a:ln w="9525">
+                      <a:noFill/>
+                      <a:miter lim="800000"/>
+                      <a:headEnd/>
+                      <a:tailEnd/>
+                    </a:ln>
+                  </pic:spPr>
+                </pic:pic>
+              </a:graphicData>
+            </a:graphic>
+          </wp:inline>
+        </w:drawing>
       </w:r>
     </w:p>
     <w:p>
@@ -6478,13 +6252,56 @@
       <w:pPr>
         <w:pStyle w:val="Textkrper"/>
       </w:pPr>
-    </w:p>
-    <w:p>
-      <w:pPr>
-        <w:ind w:left="567" w:hanging="567"/>
-      </w:pPr>
-      <w:r>
-        <w:br w:type="page"/>
+      <w:r>
+        <w:rPr>
+          <w:noProof/>
+          <w:lang w:eastAsia="de-DE" w:bidi="ar-SA"/>
+        </w:rPr>
+        <w:drawing>
+          <wp:inline distT="0" distB="0" distL="0" distR="0">
+            <wp:extent cx="5761355" cy="8174689"/>
+            <wp:effectExtent l="19050" t="0" r="0" b="0"/>
+            <wp:docPr id="15" name="Bild 16"/>
+            <wp:cNvGraphicFramePr>
+              <a:graphicFrameLocks xmlns:a="http://schemas.openxmlformats.org/drawingml/2006/main" noChangeAspect="1"/>
+            </wp:cNvGraphicFramePr>
+            <a:graphic xmlns:a="http://schemas.openxmlformats.org/drawingml/2006/main">
+              <a:graphicData uri="http://schemas.openxmlformats.org/drawingml/2006/picture">
+                <pic:pic xmlns:pic="http://schemas.openxmlformats.org/drawingml/2006/picture">
+                  <pic:nvPicPr>
+                    <pic:cNvPr id="0" name="Picture 16"/>
+                    <pic:cNvPicPr>
+                      <a:picLocks noChangeAspect="1" noChangeArrowheads="1"/>
+                    </pic:cNvPicPr>
+                  </pic:nvPicPr>
+                  <pic:blipFill>
+                    <a:blip r:embed="rId21" cstate="print"/>
+                    <a:srcRect/>
+                    <a:stretch>
+                      <a:fillRect/>
+                    </a:stretch>
+                  </pic:blipFill>
+                  <pic:spPr bwMode="auto">
+                    <a:xfrm>
+                      <a:off x="0" y="0"/>
+                      <a:ext cx="5761355" cy="8174689"/>
+                    </a:xfrm>
+                    <a:prstGeom prst="rect">
+                      <a:avLst/>
+                    </a:prstGeom>
+                    <a:noFill/>
+                    <a:ln w="9525">
+                      <a:noFill/>
+                      <a:miter lim="800000"/>
+                      <a:headEnd/>
+                      <a:tailEnd/>
+                    </a:ln>
+                  </pic:spPr>
+                </pic:pic>
+              </a:graphicData>
+            </a:graphic>
+          </wp:inline>
+        </w:drawing>
       </w:r>
     </w:p>
     <w:p>
@@ -6505,10 +6322,7 @@
         <w:pStyle w:val="Textkrper"/>
       </w:pPr>
       <w:r>
-        <w:t>In den folgenden Abschnitten wird die technische Umsetzung der im Lastenheft definierten Qualitätsanforderungen beschrieben.</w:t>
-      </w:r>
-      <w:r>
-        <w:t xml:space="preserve"> Die Anforderungsverfolgung wird dabei durch aufg</w:t>
+        <w:t>In den folgenden Abschnitten wird die technische Umsetzung der im Lastenheft definierten Qualitätsanforderungen beschrieben. Die Anforderungsverfolgung wird dabei durch aufg</w:t>
       </w:r>
       <w:r>
         <w:t>e</w:t>
@@ -6540,25 +6354,13 @@
         <w:pStyle w:val="Textkrper"/>
       </w:pPr>
       <w:r>
-        <w:t>In diesem Bereich sind, wie schon im Lastenheft spezifiziert, vor allem di</w:t>
-      </w:r>
-      <w:r>
-        <w:t>e Merkmale Zuve</w:t>
+        <w:t>In diesem Bereich sind, wie schon im Lastenheft spezifiziert, vor allem die Merkmale Zuve</w:t>
       </w:r>
       <w:r>
         <w:t>r</w:t>
       </w:r>
       <w:r>
-        <w:t>lässigkeit und Benutzbarkeit</w:t>
-      </w:r>
-      <w:r>
-        <w:t xml:space="preserve">, sowie auch die Bedienung der Software über jeden aktuellen Browser </w:t>
-      </w:r>
-      <w:r>
-        <w:t>von größter Bedeutung</w:t>
-      </w:r>
-      <w:r>
-        <w:t>.</w:t>
+        <w:t>lässigkeit und Benutzbarkeit, sowie auch die Bedienung der Software über jeden aktuellen Browser von größter Bedeutung.</w:t>
       </w:r>
     </w:p>
     <w:p>
@@ -6566,19 +6368,7 @@
         <w:pStyle w:val="Textkrper"/>
       </w:pPr>
       <w:r>
-        <w:t xml:space="preserve">Die </w:t>
-      </w:r>
-      <w:r>
-        <w:t>im F</w:t>
-      </w:r>
-      <w:r>
-        <w:t>olgenden</w:t>
-      </w:r>
-      <w:r>
-        <w:t xml:space="preserve"> aufgeführten</w:t>
-      </w:r>
-      <w:r>
-        <w:t xml:space="preserve"> Funktionen müssen daher fehlerfrei und vollständig zur Ve</w:t>
+        <w:t>Die im Folgenden aufgeführten Funktionen müssen daher fehlerfrei und vollständig zur Ve</w:t>
       </w:r>
       <w:r>
         <w:t>r</w:t>
@@ -6608,10 +6398,7 @@
         <w:ind w:left="567" w:hanging="567"/>
       </w:pPr>
       <w:r>
-        <w:t>L</w:t>
-      </w:r>
-      <w:r>
-        <w:t>Q10</w:t>
+        <w:t>LQ10</w:t>
       </w:r>
       <w:r>
         <w:tab/>
@@ -6635,10 +6422,7 @@
         <w:ind w:left="567" w:hanging="567"/>
       </w:pPr>
       <w:r>
-        <w:t>L</w:t>
-      </w:r>
-      <w:r>
-        <w:t>Q20</w:t>
+        <w:t>LQ20</w:t>
       </w:r>
       <w:r>
         <w:tab/>
@@ -6652,13 +6436,7 @@
         <w:ind w:left="567" w:hanging="567"/>
       </w:pPr>
       <w:r>
-        <w:t>L</w:t>
-      </w:r>
-      <w:r>
-        <w:t>Q</w:t>
-      </w:r>
-      <w:r>
-        <w:t>21</w:t>
+        <w:t>LQ21</w:t>
       </w:r>
       <w:r>
         <w:tab/>
@@ -6672,10 +6450,7 @@
         <w:ind w:left="567" w:hanging="567"/>
       </w:pPr>
       <w:r>
-        <w:t>L</w:t>
-      </w:r>
-      <w:r>
-        <w:t>Q30</w:t>
+        <w:t>LQ30</w:t>
       </w:r>
       <w:r>
         <w:tab/>
@@ -6705,10 +6480,7 @@
         <w:ind w:left="567" w:hanging="567"/>
       </w:pPr>
       <w:r>
-        <w:t>L</w:t>
-      </w:r>
-      <w:r>
-        <w:t>Q40</w:t>
+        <w:t>LQ40</w:t>
       </w:r>
       <w:r>
         <w:tab/>
@@ -6722,10 +6494,7 @@
         <w:ind w:left="567" w:hanging="567"/>
       </w:pPr>
       <w:r>
-        <w:t>L</w:t>
-      </w:r>
-      <w:r>
-        <w:t>Q50</w:t>
+        <w:t>LQ50</w:t>
       </w:r>
       <w:r>
         <w:tab/>
@@ -6768,10 +6537,7 @@
         <w:ind w:left="567" w:hanging="567"/>
       </w:pPr>
       <w:r>
-        <w:t>L</w:t>
-      </w:r>
-      <w:r>
-        <w:t>Q60</w:t>
+        <w:t>LQ60</w:t>
       </w:r>
       <w:r>
         <w:tab/>
@@ -6786,10 +6552,7 @@
         <w:ind w:left="567" w:hanging="567"/>
       </w:pPr>
       <w:r>
-        <w:t>L</w:t>
-      </w:r>
-      <w:r>
-        <w:t>Q70</w:t>
+        <w:t>LQ70</w:t>
       </w:r>
       <w:r>
         <w:tab/>
@@ -6803,10 +6566,7 @@
         <w:ind w:left="567" w:hanging="567"/>
       </w:pPr>
       <w:r>
-        <w:t>L</w:t>
-      </w:r>
-      <w:r>
-        <w:t>Q80</w:t>
+        <w:t>LQ80</w:t>
       </w:r>
       <w:r>
         <w:tab/>
@@ -6842,10 +6602,7 @@
         <w:ind w:left="567" w:hanging="567"/>
       </w:pPr>
       <w:r>
-        <w:t>L</w:t>
-      </w:r>
-      <w:r>
-        <w:t>Q90</w:t>
+        <w:t>LQ90</w:t>
       </w:r>
       <w:r>
         <w:tab/>
@@ -6905,10 +6662,7 @@
         <w:ind w:left="567" w:hanging="567"/>
       </w:pPr>
       <w:r>
-        <w:t>L</w:t>
-      </w:r>
-      <w:r>
-        <w:t>Q100</w:t>
+        <w:t>LQ100</w:t>
       </w:r>
       <w:r>
         <w:tab/>
@@ -6922,10 +6676,7 @@
         <w:ind w:left="567" w:hanging="567"/>
       </w:pPr>
       <w:r>
-        <w:t>L</w:t>
-      </w:r>
-      <w:r>
-        <w:t>Q110</w:t>
+        <w:t>LQ110</w:t>
       </w:r>
       <w:r>
         <w:tab/>
@@ -6939,10 +6690,7 @@
         <w:ind w:left="567" w:hanging="567"/>
       </w:pPr>
       <w:r>
-        <w:t>L</w:t>
-      </w:r>
-      <w:r>
-        <w:t>Q120</w:t>
+        <w:t>LQ120</w:t>
       </w:r>
       <w:r>
         <w:tab/>
@@ -6970,10 +6718,7 @@
         <w:ind w:left="567" w:hanging="567"/>
       </w:pPr>
       <w:r>
-        <w:t>L</w:t>
-      </w:r>
-      <w:r>
-        <w:t>Q130</w:t>
+        <w:t>LQ130</w:t>
       </w:r>
       <w:r>
         <w:tab/>
@@ -7003,10 +6748,7 @@
         <w:ind w:left="567" w:hanging="567"/>
       </w:pPr>
       <w:r>
-        <w:t>L</w:t>
-      </w:r>
-      <w:r>
-        <w:t>Q140</w:t>
+        <w:t>LQ140</w:t>
       </w:r>
       <w:r>
         <w:tab/>
@@ -7036,21 +6778,20 @@
       </w:pPr>
       <w:bookmarkStart w:id="51" w:name="_Toc320351654"/>
       <w:bookmarkStart w:id="52" w:name="_Toc324198643"/>
+      <w:proofErr w:type="spellStart"/>
       <w:r>
         <w:t>Wartbarkeit</w:t>
       </w:r>
       <w:bookmarkEnd w:id="51"/>
       <w:bookmarkEnd w:id="52"/>
+      <w:proofErr w:type="spellEnd"/>
     </w:p>
     <w:p>
       <w:pPr>
         <w:ind w:left="567" w:hanging="567"/>
       </w:pPr>
       <w:r>
-        <w:t>L</w:t>
-      </w:r>
-      <w:r>
-        <w:t>Q150</w:t>
+        <w:t>LQ150</w:t>
       </w:r>
       <w:r>
         <w:tab/>
@@ -7065,21 +6806,20 @@
       </w:pPr>
       <w:bookmarkStart w:id="53" w:name="_Toc320351655"/>
       <w:bookmarkStart w:id="54" w:name="_Toc324198644"/>
+      <w:proofErr w:type="spellStart"/>
       <w:r>
         <w:t>Portabilität</w:t>
       </w:r>
       <w:bookmarkEnd w:id="53"/>
       <w:bookmarkEnd w:id="54"/>
+      <w:proofErr w:type="spellEnd"/>
     </w:p>
     <w:p>
       <w:pPr>
         <w:ind w:left="567" w:hanging="567"/>
       </w:pPr>
       <w:r>
-        <w:t>L</w:t>
-      </w:r>
-      <w:r>
-        <w:t>Q160</w:t>
+        <w:t>LQ160</w:t>
       </w:r>
       <w:r>
         <w:tab/>
@@ -7115,10 +6855,7 @@
         <w:ind w:left="567" w:hanging="567"/>
       </w:pPr>
       <w:r>
-        <w:t>L</w:t>
-      </w:r>
-      <w:r>
-        <w:t>Q170</w:t>
+        <w:t>LQ170</w:t>
       </w:r>
       <w:r>
         <w:tab/>
@@ -7160,8 +6897,6 @@
       </w:r>
       <w:r>
         <w:tab/>
-      </w:r>
-      <w:r>
         <w:t>Querverweis aufs Lastenheft LQ180.</w:t>
       </w:r>
     </w:p>
@@ -7186,8 +6921,6 @@
       </w:r>
       <w:r>
         <w:tab/>
-      </w:r>
-      <w:r>
         <w:t>Querverweis aufs Lastenheft LQ190.</w:t>
       </w:r>
     </w:p>
@@ -7212,18 +6945,7 @@
       </w:r>
       <w:r>
         <w:tab/>
-      </w:r>
-      <w:r>
-        <w:t xml:space="preserve">Die Software muss </w:t>
-      </w:r>
-      <w:r>
-        <w:t>unberechtigten, versehentlichen sowie auch vorsätzlichen Zugriff verhindern und damit i</w:t>
-      </w:r>
-      <w:r>
-        <w:t>m Rahmen der Datenhaltung sicher sein</w:t>
-      </w:r>
-      <w:r>
-        <w:t>.</w:t>
+        <w:t>Die Software muss unberechtigten, versehentlichen sowie auch vorsätzlichen Zugriff verhindern und damit im Rahmen der Datenhaltung sicher sein.</w:t>
       </w:r>
     </w:p>
     <w:p>
@@ -7247,12 +6969,7 @@
       </w:r>
       <w:r>
         <w:tab/>
-      </w:r>
-      <w:r>
-        <w:t>Querverweis aufs Lastenheft LQ210</w:t>
-      </w:r>
-      <w:r>
-        <w:t>.</w:t>
+        <w:t>Querverweis aufs Lastenheft LQ210.</w:t>
       </w:r>
     </w:p>
     <w:p>
@@ -7315,10 +7032,15 @@
         <w:t xml:space="preserve">heitlich sein muss. </w:t>
       </w:r>
       <w:r>
-        <w:t>Die Software muss mit jedem aktuellen Browser bedienbar sein</w:t>
-      </w:r>
-      <w:r>
-        <w:t>.</w:t>
+        <w:t xml:space="preserve">Die Software muss mit jedem aktuellen Browser </w:t>
+      </w:r>
+      <w:proofErr w:type="spellStart"/>
+      <w:r>
+        <w:t>bedienbar</w:t>
+      </w:r>
+      <w:proofErr w:type="spellEnd"/>
+      <w:r>
+        <w:t xml:space="preserve"> sein.</w:t>
       </w:r>
     </w:p>
     <w:p>
@@ -7436,34 +7158,13 @@
     </w:p>
     <w:p>
       <w:r>
-        <w:t>Für eine erfolgreiche Abnahme</w:t>
-      </w:r>
-      <w:r>
-        <w:t>prüfung</w:t>
-      </w:r>
-      <w:r>
-        <w:t xml:space="preserve"> sind mindestens 90% der </w:t>
-      </w:r>
-      <w:r>
-        <w:t xml:space="preserve">vereinbarten, im Folgenden </w:t>
-      </w:r>
-      <w:r>
-        <w:t xml:space="preserve">aufgeführten </w:t>
-      </w:r>
-      <w:r>
-        <w:t>Abnahmetestfälle</w:t>
-      </w:r>
-      <w:r>
-        <w:t>, sowie die im Lastenheft definierten Abnahmeprüfungspun</w:t>
+        <w:t>Für eine erfolgreiche Abnahmeprüfung sind mindestens 90% der vereinbarten, im Folgenden aufgeführten Abnahmetestfälle, sowie die im Lastenheft definierten Abnahmeprüfungspun</w:t>
       </w:r>
       <w:r>
         <w:t>k</w:t>
       </w:r>
       <w:r>
-        <w:t xml:space="preserve">te zu erfüllen. </w:t>
-      </w:r>
-      <w:r>
-        <w:t>Die Muss-Abnahmetestfälle sind für eine erfolgreiche Abnahmeprüfung zwi</w:t>
+        <w:t>te zu erfüllen. Die Muss-Abnahmetestfälle sind für eine erfolgreiche Abnahmeprüfung zwi</w:t>
       </w:r>
       <w:r>
         <w:t>n</w:t>
@@ -7483,10 +7184,7 @@
       </w:pPr>
       <w:commentRangeStart w:id="78"/>
       <w:r>
-        <w:t>TODO</w:t>
-      </w:r>
-      <w:r>
-        <w:t xml:space="preserve"> @ PAW</w:t>
+        <w:t>TODO @ PAW</w:t>
       </w:r>
       <w:commentRangeEnd w:id="78"/>
       <w:r>
@@ -7549,12 +7247,7 @@
       </w:r>
       <w:r>
         <w:tab/>
-      </w:r>
-      <w:r>
-        <w:t>Ein beliebiger Internetnutzer kann sich unter Angabe</w:t>
-      </w:r>
-      <w:r>
-        <w:t xml:space="preserve"> eines eindeutigen Benutzern</w:t>
+        <w:t>Ein beliebiger Internetnutzer kann sich unter Angabe eines eindeutigen Benutzern</w:t>
       </w:r>
       <w:r>
         <w:t>a</w:t>
@@ -7581,8 +7274,6 @@
       </w:r>
       <w:r>
         <w:tab/>
-      </w:r>
-      <w:r>
         <w:t>Der (dem System bekannte) Benutzer kann sich am System unter der Angabe seines Benutzernamens und seines Passwortes anmelden. In stehen die weiteren Benutze</w:t>
       </w:r>
       <w:r>
@@ -7604,12 +7295,7 @@
       </w:r>
       <w:r>
         <w:tab/>
-      </w:r>
-      <w:r>
-        <w:t>Der Benutzer</w:t>
-      </w:r>
-      <w:r>
-        <w:t xml:space="preserve"> kann sich vom System abmelden. Im stehen die weiteren Benutzerfun</w:t>
+        <w:t>Der Benutzer kann sich vom System abmelden. Im stehen die weiteren Benutzerfun</w:t>
       </w:r>
       <w:r>
         <w:t>k</w:t>
@@ -7630,8 +7316,6 @@
       </w:r>
       <w:r>
         <w:tab/>
-      </w:r>
-      <w:r>
         <w:t>Der Benutzer kann sich unter der Angabe seines Benutzernamens und seiner E-Mail-Adresse ein neues Passwort anfordern. Das Passwort wird ihm per Mail an seine E-Mail-Adresse gesendet.</w:t>
       </w:r>
     </w:p>
@@ -7647,67 +7331,43 @@
       </w:r>
       <w:r>
         <w:tab/>
-      </w:r>
-      <w:r>
+        <w:t>Der Benutzer kann sich seine Anmeldedaten anzeigen lassen.</w:t>
+      </w:r>
+    </w:p>
+    <w:p>
+      <w:pPr>
+        <w:ind w:left="426" w:hanging="426"/>
+      </w:pPr>
+      <w:r>
+        <w:t>T60</w:t>
+      </w:r>
+      <w:r>
+        <w:tab/>
+      </w:r>
+      <w:r>
+        <w:tab/>
+        <w:t>Der Benutzer kann seine Anmeldedaten ändern. Nach der Änderung werden ihm die geänderten Anmeldedaten angezeigt.</w:t>
+      </w:r>
+    </w:p>
+    <w:p>
+      <w:pPr>
+        <w:ind w:left="426" w:hanging="426"/>
+      </w:pPr>
+      <w:r>
+        <w:t>T70</w:t>
+      </w:r>
+      <w:r>
+        <w:tab/>
+      </w:r>
+      <w:r>
+        <w:tab/>
         <w:t>Der Benutzer kann</w:t>
       </w:r>
       <w:r>
-        <w:t xml:space="preserve"> sich seine Anmeldedaten anzeigen lassen.</w:t>
-      </w:r>
-    </w:p>
-    <w:p>
-      <w:pPr>
-        <w:ind w:left="426" w:hanging="426"/>
-      </w:pPr>
-      <w:r>
-        <w:t>T6</w:t>
-      </w:r>
-      <w:r>
-        <w:t>0</w:t>
-      </w:r>
-      <w:r>
-        <w:tab/>
-      </w:r>
-      <w:r>
-        <w:tab/>
-      </w:r>
-      <w:r>
-        <w:t>Der Benutzer kann</w:t>
-      </w:r>
-      <w:r>
-        <w:t xml:space="preserve"> seine Anmeldedaten ändern. Nach der Änderung werden ihm die geänderten Anmeldedaten angezeigt.</w:t>
-      </w:r>
-    </w:p>
-    <w:p>
-      <w:pPr>
-        <w:ind w:left="426" w:hanging="426"/>
-      </w:pPr>
-      <w:r>
-        <w:t>T7</w:t>
-      </w:r>
-      <w:r>
-        <w:t>0</w:t>
-      </w:r>
-      <w:r>
-        <w:tab/>
-      </w:r>
-      <w:r>
-        <w:tab/>
-      </w:r>
-      <w:r>
-        <w:t>Der Benutzer kann</w:t>
-      </w:r>
-      <w:r>
         <w:t xml:space="preserve"> </w:t>
       </w:r>
       <w:r>
-        <w:t>s</w:t>
-      </w:r>
-      <w:r>
-        <w:t>ich s</w:t>
-      </w:r>
-      <w:r>
-        <w:t>ein persönliches Profil (Hobbys, Foto, Wohnort, Begrüßung</w:t>
+        <w:t>sich sein persönliches Profil (Hobbys, Foto, Wohnort, Begrüßung</w:t>
       </w:r>
       <w:r>
         <w:t>s</w:t>
@@ -7729,8 +7389,6 @@
       </w:r>
       <w:r>
         <w:tab/>
-      </w:r>
-      <w:r>
         <w:t>Der Benutzer kann</w:t>
       </w:r>
       <w:r>
@@ -7752,8 +7410,6 @@
       </w:r>
       <w:r>
         <w:tab/>
-      </w:r>
-      <w:r>
         <w:t>Der Benutzer kann die persönlichen Daten ändern. Nach der Änderung werden ihm die geänderten persönlichen Daten angezeigt.</w:t>
       </w:r>
     </w:p>
@@ -7762,15 +7418,10 @@
         <w:ind w:left="426" w:hanging="426"/>
       </w:pPr>
       <w:r>
-        <w:t>T100</w:t>
-      </w:r>
-      <w:r>
-        <w:t xml:space="preserve"> </w:t>
+        <w:t xml:space="preserve">T100 </w:t>
       </w:r>
       <w:r>
         <w:tab/>
-      </w:r>
-      <w:r>
         <w:t>Der Benutzer kann Einstellungen zur Sichtbarkeit von Inhalten vornehmen. Je nach seinen Einstellungen sind bestimmte Inhalte sichtbar oder nicht.</w:t>
       </w:r>
     </w:p>
@@ -7780,72 +7431,6 @@
       </w:pPr>
       <w:r>
         <w:t>T110</w:t>
-      </w:r>
-      <w:r>
-        <w:tab/>
-      </w:r>
-      <w:r>
-        <w:t>Der Benutzer kann</w:t>
-      </w:r>
-      <w:r>
-        <w:t xml:space="preserve"> </w:t>
-      </w:r>
-      <w:r>
-        <w:t>jedem anderen Benutzer eine private Nachricht zukommen la</w:t>
-      </w:r>
-      <w:r>
-        <w:t>s</w:t>
-      </w:r>
-      <w:r>
-        <w:t>sen, wenn er nicht auf dessen Blockierliste steht.</w:t>
-      </w:r>
-      <w:r>
-        <w:t xml:space="preserve"> </w:t>
-      </w:r>
-      <w:r>
-        <w:t>Der Nachrichtenempfänger bekommt die Antwortnachricht zugestellt.</w:t>
-      </w:r>
-    </w:p>
-    <w:p>
-      <w:pPr>
-        <w:ind w:left="426" w:hanging="426"/>
-      </w:pPr>
-      <w:r>
-        <w:t>T120</w:t>
-      </w:r>
-      <w:r>
-        <w:tab/>
-      </w:r>
-      <w:r>
-        <w:t>Der Benutzer kann</w:t>
-      </w:r>
-      <w:r>
-        <w:t xml:space="preserve"> </w:t>
-      </w:r>
-      <w:r>
-        <w:t>auf eingegangene Nachrichten antworten. Der Nachrichtenem</w:t>
-      </w:r>
-      <w:r>
-        <w:t>p</w:t>
-      </w:r>
-      <w:r>
-        <w:t>fänger bekommt die Antwortnachricht zugestellt.</w:t>
-      </w:r>
-    </w:p>
-    <w:p>
-      <w:pPr>
-        <w:pStyle w:val="berschrift5"/>
-      </w:pPr>
-      <w:r>
-        <w:t>Kann-Abnahmetestfälle</w:t>
-      </w:r>
-    </w:p>
-    <w:p>
-      <w:pPr>
-        <w:ind w:left="426" w:hanging="426"/>
-      </w:pPr>
-      <w:r>
-        <w:t xml:space="preserve">T130 </w:t>
       </w:r>
       <w:r>
         <w:tab/>
@@ -7855,13 +7440,27 @@
         <w:t xml:space="preserve"> </w:t>
       </w:r>
       <w:r>
-        <w:t>Freundeslisten führen. Inhalte von befreundeten Benutzern we</w:t>
-      </w:r>
-      <w:r>
-        <w:t>r</w:t>
-      </w:r>
-      <w:r>
-        <w:t>den vordergründig dargestellt.</w:t>
+        <w:t>jedem anderen Benutzer eine private Nachricht zukommen la</w:t>
+      </w:r>
+      <w:r>
+        <w:t>s</w:t>
+      </w:r>
+      <w:r>
+        <w:t xml:space="preserve">sen, wenn er nicht auf dessen </w:t>
+      </w:r>
+      <w:proofErr w:type="spellStart"/>
+      <w:r>
+        <w:t>Blockierliste</w:t>
+      </w:r>
+      <w:proofErr w:type="spellEnd"/>
+      <w:r>
+        <w:t xml:space="preserve"> steht.</w:t>
+      </w:r>
+      <w:r>
+        <w:t xml:space="preserve"> </w:t>
+      </w:r>
+      <w:r>
+        <w:t>Der Nachrichtenempfänger bekommt die Antwortnachricht zugestellt.</w:t>
       </w:r>
     </w:p>
     <w:p>
@@ -7869,7 +7468,7 @@
         <w:ind w:left="426" w:hanging="426"/>
       </w:pPr>
       <w:r>
-        <w:t xml:space="preserve">T140 </w:t>
+        <w:t>T120</w:t>
       </w:r>
       <w:r>
         <w:tab/>
@@ -7879,7 +7478,68 @@
         <w:t xml:space="preserve"> </w:t>
       </w:r>
       <w:r>
-        <w:t>Blockierlisten führen. Inhalte von blockierten Benutzern werden nicht dargestellt.</w:t>
+        <w:t>auf eingegangene Nachrichten antworten. Der Nachrichtenem</w:t>
+      </w:r>
+      <w:r>
+        <w:t>p</w:t>
+      </w:r>
+      <w:r>
+        <w:t>fänger bekommt die Antwortnachricht zugestellt.</w:t>
+      </w:r>
+    </w:p>
+    <w:p>
+      <w:pPr>
+        <w:pStyle w:val="berschrift5"/>
+      </w:pPr>
+      <w:r>
+        <w:t>Kann-Abnahmetestfälle</w:t>
+      </w:r>
+    </w:p>
+    <w:p>
+      <w:pPr>
+        <w:ind w:left="426" w:hanging="426"/>
+      </w:pPr>
+      <w:r>
+        <w:t xml:space="preserve">T130 </w:t>
+      </w:r>
+      <w:r>
+        <w:tab/>
+        <w:t>Der Benutzer kann</w:t>
+      </w:r>
+      <w:r>
+        <w:t xml:space="preserve"> </w:t>
+      </w:r>
+      <w:r>
+        <w:t>Freundeslisten führen. Inhalte von befreundeten Benutzern we</w:t>
+      </w:r>
+      <w:r>
+        <w:t>r</w:t>
+      </w:r>
+      <w:r>
+        <w:t>den vordergründig dargestellt.</w:t>
+      </w:r>
+    </w:p>
+    <w:p>
+      <w:pPr>
+        <w:ind w:left="426" w:hanging="426"/>
+      </w:pPr>
+      <w:r>
+        <w:t xml:space="preserve">T140 </w:t>
+      </w:r>
+      <w:r>
+        <w:tab/>
+        <w:t>Der Benutzer kann</w:t>
+      </w:r>
+      <w:r>
+        <w:t xml:space="preserve"> </w:t>
+      </w:r>
+      <w:proofErr w:type="spellStart"/>
+      <w:r>
+        <w:t>Blockierlisten</w:t>
+      </w:r>
+      <w:proofErr w:type="spellEnd"/>
+      <w:r>
+        <w:t xml:space="preserve"> führen. Inhalte von blockierten Benutzern werden nicht dargestellt.</w:t>
       </w:r>
     </w:p>
     <w:p>
@@ -7909,25 +7569,16 @@
         <w:ind w:left="426" w:hanging="426"/>
       </w:pPr>
       <w:r>
-        <w:t>T1</w:t>
-      </w:r>
-      <w:r>
-        <w:t>5</w:t>
-      </w:r>
-      <w:r>
-        <w:t>0</w:t>
+        <w:t>T150</w:t>
       </w:r>
       <w:r>
         <w:tab/>
+        <w:t xml:space="preserve"> Der Benutzer kann</w:t>
+      </w:r>
+      <w:r>
         <w:t xml:space="preserve"> </w:t>
       </w:r>
       <w:r>
-        <w:t>Der Benutzer kann</w:t>
-      </w:r>
-      <w:r>
-        <w:t xml:space="preserve"> </w:t>
-      </w:r>
-      <w:r>
         <w:t xml:space="preserve">ein </w:t>
       </w:r>
       <w:proofErr w:type="gramStart"/>
@@ -7936,13 +7587,7 @@
       </w:r>
       <w:proofErr w:type="gramEnd"/>
       <w:r>
-        <w:t xml:space="preserve"> Event organisieren und </w:t>
-      </w:r>
-      <w:r>
-        <w:t>veröffentlichen</w:t>
-      </w:r>
-      <w:r>
-        <w:t>. Dafür gibt er den Eventtitel, die Beschreibung, die Kategorie, die Unterkategorie, den Preis, die m</w:t>
+        <w:t xml:space="preserve"> Event organisieren und veröffentlichen. Dafür gibt er den Eventtitel, die Beschreibung, die Kategorie, die Unterkategorie, den Preis, die m</w:t>
       </w:r>
       <w:r>
         <w:t>i</w:t>
@@ -7956,10 +7601,7 @@
       </w:r>
       <w:proofErr w:type="gramEnd"/>
       <w:r>
-        <w:t xml:space="preserve"> Event bestätigt werden muss.</w:t>
-      </w:r>
-      <w:r>
-        <w:t xml:space="preserve"> Der Benutzer wird damit zum Organisator des Events.</w:t>
+        <w:t xml:space="preserve"> Event bestätigt werden muss. Der Benutzer wird damit zum Organisator des Events.</w:t>
       </w:r>
     </w:p>
     <w:p>
@@ -7971,12 +7613,7 @@
       </w:r>
       <w:r>
         <w:tab/>
-      </w:r>
-      <w:r>
-        <w:t>Der Benutzer kann</w:t>
-      </w:r>
-      <w:r>
-        <w:t xml:space="preserve"> an einem Event eines anderen Benutzers teilnehmen, d.h. sich für dieses Event anmelden. Der Benutzer wird damit zum Teilnehmer des Events und der Organisator des Events bekommt eine private Nachricht mit den Teilnehmerdaten.</w:t>
+        <w:t>Der Benutzer kann an einem Event eines anderen Benutzers teilnehmen, d.h. sich für dieses Event anmelden. Der Benutzer wird damit zum Teilnehmer des Events und der Organisator des Events bekommt eine private Nachricht mit den Teilnehmerdaten.</w:t>
       </w:r>
     </w:p>
     <w:p>
@@ -7984,13 +7621,7 @@
         <w:ind w:left="426" w:hanging="426"/>
       </w:pPr>
       <w:r>
-        <w:t>T1</w:t>
-      </w:r>
-      <w:r>
-        <w:t>7</w:t>
-      </w:r>
-      <w:r>
-        <w:t xml:space="preserve">0 </w:t>
+        <w:t xml:space="preserve">T170 </w:t>
       </w:r>
       <w:r>
         <w:tab/>
@@ -8043,13 +7674,7 @@
         <w:ind w:left="426" w:hanging="426"/>
       </w:pPr>
       <w:r>
-        <w:t>T</w:t>
-      </w:r>
-      <w:r>
-        <w:t>18</w:t>
-      </w:r>
-      <w:r>
-        <w:t xml:space="preserve">0 </w:t>
+        <w:t xml:space="preserve">T180 </w:t>
       </w:r>
       <w:r>
         <w:tab/>
@@ -8078,13 +7703,7 @@
         <w:ind w:left="426" w:hanging="426"/>
       </w:pPr>
       <w:r>
-        <w:t>T</w:t>
-      </w:r>
-      <w:r>
-        <w:t>19</w:t>
-      </w:r>
-      <w:r>
-        <w:t xml:space="preserve">0 </w:t>
+        <w:t xml:space="preserve">T190 </w:t>
       </w:r>
       <w:r>
         <w:tab/>
@@ -8102,13 +7721,7 @@
         <w:ind w:left="426" w:hanging="426"/>
       </w:pPr>
       <w:r>
-        <w:t>T</w:t>
-      </w:r>
-      <w:r>
-        <w:t>20</w:t>
-      </w:r>
-      <w:r>
-        <w:t xml:space="preserve">0 </w:t>
+        <w:t xml:space="preserve">T200 </w:t>
       </w:r>
       <w:r>
         <w:tab/>
@@ -8147,34 +7760,46 @@
         <w:ind w:left="426" w:hanging="426"/>
       </w:pPr>
       <w:r>
-        <w:t>T2</w:t>
-      </w:r>
-      <w:r>
-        <w:t>1</w:t>
-      </w:r>
-      <w:r>
-        <w:t>0</w:t>
+        <w:t>T210</w:t>
       </w:r>
       <w:r>
         <w:tab/>
+        <w:t xml:space="preserve"> Nach einem Event kann jeder Teilnehmer </w:t>
+      </w:r>
+      <w:proofErr w:type="gramStart"/>
+      <w:r>
+        <w:t>das</w:t>
+      </w:r>
+      <w:proofErr w:type="gramEnd"/>
+      <w:r>
+        <w:t xml:space="preserve"> Event im Ganzen bewerten. Die B</w:t>
+      </w:r>
+      <w:r>
+        <w:t>e</w:t>
+      </w:r>
+      <w:r>
+        <w:t>wertung des Events ist im persönlichen Profil des Organisators gespeichert und dort vorhanden bzw. einsehbar.</w:t>
+      </w:r>
+    </w:p>
+    <w:p>
+      <w:pPr>
+        <w:ind w:left="426" w:hanging="426"/>
+      </w:pPr>
+      <w:r>
+        <w:t>T220</w:t>
+      </w:r>
+      <w:r>
         <w:t xml:space="preserve"> </w:t>
       </w:r>
       <w:r>
-        <w:t xml:space="preserve">Nach einem Event kann jeder Teilnehmer </w:t>
-      </w:r>
-      <w:proofErr w:type="gramStart"/>
-      <w:r>
-        <w:t>das</w:t>
-      </w:r>
-      <w:proofErr w:type="gramEnd"/>
-      <w:r>
-        <w:t xml:space="preserve"> Event im Ganzen bewerten. Die B</w:t>
+        <w:tab/>
+        <w:t>Nach einem Event kann jeder Teilnehmer, inklusive des Organisators, jeden anderen Teilnehmer bewerten. Die Bewertung des Benutzers ist in seinem persönlichen Profil g</w:t>
       </w:r>
       <w:r>
         <w:t>e</w:t>
       </w:r>
       <w:r>
-        <w:t>wertung des Events ist im persönlichen Profil des Organisators gespeichert und dort vorhanden bzw. einsehbar.</w:t>
+        <w:t>speichert und dort vorhanden bzw. einsehbar.</w:t>
       </w:r>
     </w:p>
     <w:p>
@@ -8182,57 +7807,11 @@
         <w:ind w:left="426" w:hanging="426"/>
       </w:pPr>
       <w:r>
-        <w:t>T</w:t>
-      </w:r>
-      <w:r>
-        <w:t>2</w:t>
-      </w:r>
-      <w:r>
-        <w:t>2</w:t>
-      </w:r>
-      <w:r>
-        <w:t>0</w:t>
-      </w:r>
-      <w:r>
-        <w:t xml:space="preserve"> </w:t>
+        <w:t xml:space="preserve">T230 </w:t>
       </w:r>
       <w:r>
         <w:tab/>
-      </w:r>
-      <w:r>
-        <w:t>Nach einem Event kann jeder Teilnehmer, inklusive des Organisators, jeden anderen Teilnehmer bewerten. Die Bewertung des Benutzers ist in seinem persönlichen Profil g</w:t>
-      </w:r>
-      <w:r>
-        <w:t>e</w:t>
-      </w:r>
-      <w:r>
-        <w:t>speichert und dort vorhanden bzw. einsehbar.</w:t>
-      </w:r>
-    </w:p>
-    <w:p>
-      <w:pPr>
-        <w:ind w:left="426" w:hanging="426"/>
-      </w:pPr>
-      <w:r>
-        <w:t>T</w:t>
-      </w:r>
-      <w:r>
-        <w:t>2</w:t>
-      </w:r>
-      <w:r>
-        <w:t>3</w:t>
-      </w:r>
-      <w:r>
-        <w:t xml:space="preserve">0 </w:t>
-      </w:r>
-      <w:r>
-        <w:tab/>
-      </w:r>
-      <w:r>
-        <w:t>Zu einem Event kann jeder Teilnehmer, inklusive des Organisators, einen Kommentar verfassen.</w:t>
-      </w:r>
-      <w:r>
-        <w:t xml:space="preserve"> In der Eventanzeige ist der Kommentar vorhanden bzw. einsehbar.</w:t>
+        <w:t>Zu einem Event kann jeder Teilnehmer, inklusive des Organisators, einen Kommentar verfassen. In der Eventanzeige ist der Kommentar vorhanden bzw. einsehbar.</w:t>
       </w:r>
     </w:p>
     <w:p>
@@ -8352,10 +7931,7 @@
     </w:p>
     <w:p>
       <w:r>
-        <w:t>T31</w:t>
-      </w:r>
-      <w:r>
-        <w:t>0 Der Administrator kann Statistiken zur Seitennutzung erstellen.</w:t>
+        <w:t>T310 Der Administrator kann Statistiken zur Seitennutzung erstellen.</w:t>
       </w:r>
     </w:p>
     <w:p/>
@@ -8798,9 +8374,11 @@
       <w:pPr>
         <w:pStyle w:val="berschrift5"/>
       </w:pPr>
+      <w:proofErr w:type="spellStart"/>
       <w:r>
         <w:t>Portabilität</w:t>
       </w:r>
+      <w:proofErr w:type="spellEnd"/>
     </w:p>
     <w:p>
       <w:pPr>
@@ -8842,7 +8420,15 @@
         <w:t>ist</w:t>
       </w:r>
       <w:r>
-        <w:t xml:space="preserve"> mit jedem aktuellen Browser bedienbar.</w:t>
+        <w:t xml:space="preserve"> mit jedem aktuellen Browser </w:t>
+      </w:r>
+      <w:proofErr w:type="spellStart"/>
+      <w:r>
+        <w:t>bedienbar</w:t>
+      </w:r>
+      <w:proofErr w:type="spellEnd"/>
+      <w:r>
+        <w:t>.</w:t>
       </w:r>
     </w:p>
     <w:p>
@@ -9032,8 +8618,8 @@
           <w:lang w:bidi="ar-SA"/>
         </w:rPr>
         <w:sectPr>
-          <w:headerReference w:type="first" r:id="rId20"/>
-          <w:footerReference w:type="first" r:id="rId21"/>
+          <w:headerReference w:type="first" r:id="rId22"/>
+          <w:footerReference w:type="first" r:id="rId23"/>
           <w:pgSz w:w="11907" w:h="16839" w:code="9"/>
           <w:pgMar w:top="1417" w:right="1417" w:bottom="1134" w:left="1417" w:header="568" w:footer="567" w:gutter="0"/>
           <w:pgNumType w:start="1"/>
@@ -9239,13 +8825,18 @@
         <w:t>Glossar</w:t>
       </w:r>
       <w:r>
-        <w:t xml:space="preserve"> (</w:t>
-      </w:r>
-      <w:r>
-        <w:t>zum</w:t>
-      </w:r>
-      <w:r>
-        <w:t xml:space="preserve"> FST Projekt "Eventalizer"</w:t>
+        <w:t xml:space="preserve"> (zum</w:t>
+      </w:r>
+      <w:r>
+        <w:t xml:space="preserve"> FST Projekt "</w:t>
+      </w:r>
+      <w:proofErr w:type="spellStart"/>
+      <w:r>
+        <w:t>Eventalizer</w:t>
+      </w:r>
+      <w:proofErr w:type="spellEnd"/>
+      <w:r>
+        <w:t>"</w:t>
       </w:r>
       <w:r>
         <w:t>,</w:t>
@@ -9275,8 +8866,9 @@
         <w:spacing w:before="0" w:after="0"/>
       </w:pPr>
     </w:p>
+    <w:p/>
     <w:sectPr>
-      <w:footerReference w:type="default" r:id="rId22"/>
+      <w:footerReference w:type="default" r:id="rId24"/>
       <w:pgSz w:w="11907" w:h="16839" w:code="9"/>
       <w:pgMar w:top="1417" w:right="1417" w:bottom="1134" w:left="1417" w:header="568" w:footer="567" w:gutter="0"/>
       <w:pgNumType w:fmt="upperRoman" w:start="8"/>
@@ -9289,7 +8881,7 @@
 
 <file path=word/comments.xml><?xml version="1.0" encoding="utf-8"?>
 <w:comments xmlns:ve="http://schemas.openxmlformats.org/markup-compatibility/2006" xmlns:o="urn:schemas-microsoft-com:office:office" xmlns:r="http://schemas.openxmlformats.org/officeDocument/2006/relationships" xmlns:m="http://schemas.openxmlformats.org/officeDocument/2006/math" xmlns:v="urn:schemas-microsoft-com:vml" xmlns:wp="http://schemas.openxmlformats.org/drawingml/2006/wordprocessingDrawing" xmlns:w10="urn:schemas-microsoft-com:office:word" xmlns:w="http://schemas.openxmlformats.org/wordprocessingml/2006/main" xmlns:wne="http://schemas.microsoft.com/office/word/2006/wordml">
-  <w:comment w:id="21" w:author="Alexander" w:date="2012-05-02T17:20:00Z" w:initials="A">
+  <w:comment w:id="21" w:author="Alexander" w:date="2012-05-09T00:41:00Z" w:initials="A">
     <w:p>
       <w:pPr>
         <w:pStyle w:val="Kommentartext"/>
@@ -9309,7 +8901,7 @@
       </w:r>
     </w:p>
   </w:comment>
-  <w:comment w:id="22" w:author="Alexander" w:date="2012-05-02T22:10:00Z" w:initials="A">
+  <w:comment w:id="22" w:author="Alexander" w:date="2012-05-09T00:41:00Z" w:initials="A">
     <w:p>
       <w:pPr>
         <w:pStyle w:val="Kommentartext"/>
@@ -9376,11 +8968,19 @@
         <w:pStyle w:val="Kommentartext"/>
       </w:pPr>
       <w:r>
-        <w:t>Und welcher Social Network Anbieter</w:t>
+        <w:t xml:space="preserve">Und welcher </w:t>
+      </w:r>
+      <w:proofErr w:type="spellStart"/>
+      <w:r>
+        <w:t>Social</w:t>
+      </w:r>
+      <w:proofErr w:type="spellEnd"/>
+      <w:r>
+        <w:t xml:space="preserve"> Network Anbieter</w:t>
       </w:r>
     </w:p>
   </w:comment>
-  <w:comment w:id="25" w:author="Alexander" w:date="2012-05-02T17:32:00Z" w:initials="A">
+  <w:comment w:id="25" w:author="Alexander" w:date="2012-05-09T00:41:00Z" w:initials="A">
     <w:p>
       <w:pPr>
         <w:pStyle w:val="Kommentartext"/>
@@ -9474,7 +9074,7 @@
       </w:r>
     </w:p>
   </w:comment>
-  <w:comment w:id="69" w:author="Alexander" w:date="2012-05-07T23:51:00Z" w:initials="A">
+  <w:comment w:id="69" w:author="Alexander" w:date="2012-05-09T00:41:00Z" w:initials="A">
     <w:p>
       <w:pPr>
         <w:pStyle w:val="Kommentartext"/>
@@ -9490,7 +9090,7 @@
       </w:r>
     </w:p>
   </w:comment>
-  <w:comment w:id="78" w:author="Alexander" w:date="2012-05-08T00:00:00Z" w:initials="A">
+  <w:comment w:id="78" w:author="Alexander" w:date="2012-05-09T00:41:00Z" w:initials="A">
     <w:p>
       <w:pPr>
         <w:pStyle w:val="Kommentartext"/>
@@ -9567,7 +9167,7 @@
           <v:path arrowok="t" fillok="f" o:connecttype="none"/>
           <o:lock v:ext="edit" shapetype="t"/>
         </v:shapetype>
-        <v:shape id="AutoShape 19" o:spid="_x0000_s2058" type="#_x0000_t32" style="position:absolute;margin-left:441.45pt;margin-top:-2.05pt;width:47.7pt;height:78.7pt;flip:x y;z-index:-251658241;visibility:visible;mso-position-horizontal-relative:text;mso-position-vertical-relative:text" o:gfxdata="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" strokecolor="#a7bfde [1620]"/>
+        <v:shape id="AutoShape 19" o:spid="_x0000_s2060" type="#_x0000_t32" style="position:absolute;margin-left:441.45pt;margin-top:-2.05pt;width:47.7pt;height:78.7pt;flip:x y;z-index:-251639808;visibility:visible;mso-position-horizontal-relative:text;mso-position-vertical-relative:text" o:gfxdata="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" strokecolor="#a7bfde [1620]"/>
       </w:pict>
     </w:r>
     <w:r>
@@ -9576,10 +9176,10 @@
         <w:lang w:eastAsia="de-DE" w:bidi="ar-SA"/>
       </w:rPr>
       <w:pict>
-        <v:group id="Group 15" o:spid="_x0000_s2054" style="position:absolute;margin-left:402.5pt;margin-top:-10.05pt;width:44.5pt;height:46.1pt;rotation:180;z-index:-251649024;mso-position-horizontal-relative:text;mso-position-vertical-relative:text" coordorigin="7907,4350" coordsize="2216,2216" o:gfxdata="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">
-          <v:oval id="Oval 16" o:spid="_x0000_s2057" style="position:absolute;left:7907;top:4350;width:2216;height:2216;visibility:visible" o:gfxdata="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" fillcolor="#a7bfde [1620]" stroked="f"/>
-          <v:oval id="Oval 17" o:spid="_x0000_s2056" style="position:absolute;left:7961;top:4684;width:1813;height:1813;visibility:visible" o:gfxdata="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" fillcolor="#d3dfee [820]" stroked="f"/>
-          <v:oval id="Oval 18" o:spid="_x0000_s2055" style="position:absolute;left:8006;top:5027;width:1375;height:1375;visibility:visible" o:gfxdata="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" fillcolor="#7ba0cd [2420]" stroked="f"/>
+        <v:group id="Group 15" o:spid="_x0000_s2062" style="position:absolute;margin-left:402.5pt;margin-top:-10.05pt;width:44.5pt;height:46.1pt;rotation:180;z-index:-251637760;mso-position-horizontal-relative:text;mso-position-vertical-relative:text" coordorigin="7907,4350" coordsize="2216,2216" o:gfxdata="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">
+          <v:oval id="Oval 16" o:spid="_x0000_s2063" style="position:absolute;left:7907;top:4350;width:2216;height:2216;visibility:visible" o:gfxdata="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" fillcolor="#a7bfde [1620]" stroked="f"/>
+          <v:oval id="Oval 17" o:spid="_x0000_s2064" style="position:absolute;left:7961;top:4684;width:1813;height:1813;visibility:visible" o:gfxdata="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" fillcolor="#d3dfee [820]" stroked="f"/>
+          <v:oval id="Oval 18" o:spid="_x0000_s2065" style="position:absolute;left:8006;top:5027;width:1375;height:1375;visibility:visible" o:gfxdata="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" fillcolor="#7ba0cd [2420]" stroked="f"/>
         </v:group>
       </w:pict>
     </w:r>
@@ -9636,7 +9236,7 @@
         <w:noProof/>
         <w:color w:val="FFFFFF" w:themeColor="background1"/>
       </w:rPr>
-      <w:t>11</w:t>
+      <w:t>8</w:t>
     </w:r>
     <w:r>
       <w:rPr>
@@ -9846,7 +9446,7 @@
         <w:lang w:eastAsia="de-DE" w:bidi="ar-SA"/>
       </w:rPr>
       <w:drawing>
-        <wp:anchor distT="0" distB="0" distL="114300" distR="114300" simplePos="0" relativeHeight="251676672" behindDoc="0" locked="0" layoutInCell="1" allowOverlap="1">
+        <wp:anchor distT="0" distB="0" distL="114300" distR="114300" simplePos="0" relativeHeight="251679744" behindDoc="0" locked="0" layoutInCell="1" allowOverlap="1">
           <wp:simplePos x="0" y="0"/>
           <wp:positionH relativeFrom="column">
             <wp:posOffset>-128270</wp:posOffset>
@@ -9857,7 +9457,7 @@
           <wp:extent cx="695325" cy="562630"/>
           <wp:effectExtent l="0" t="0" r="0" b="8890"/>
           <wp:wrapNone/>
-          <wp:docPr id="6" name="Grafik 6"/>
+          <wp:docPr id="1" name="Grafik 6"/>
           <wp:cNvGraphicFramePr>
             <a:graphicFrameLocks xmlns:a="http://schemas.openxmlformats.org/drawingml/2006/main" noChangeAspect="1"/>
           </wp:cNvGraphicFramePr>
@@ -9906,14 +9506,22 @@
           <v:path arrowok="t" fillok="f" o:connecttype="none"/>
           <o:lock v:ext="edit" shapetype="t"/>
         </v:shapetype>
-        <v:shape id="AutoShape 14" o:spid="_x0000_s2059" type="#_x0000_t32" style="position:absolute;left:0;text-align:left;margin-left:-21.05pt;margin-top:23.4pt;width:494.8pt;height:19.2pt;flip:y;z-index:251665408;visibility:visible;mso-position-horizontal-relative:text;mso-position-vertical-relative:text" o:gfxdata="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" strokecolor="#a7bfde [1620]"/>
+        <v:shape id="AutoShape 14" o:spid="_x0000_s2061" type="#_x0000_t32" style="position:absolute;left:0;text-align:left;margin-left:-21.05pt;margin-top:23.4pt;width:494.8pt;height:19.2pt;flip:y;z-index:251677696;visibility:visible;mso-position-horizontal-relative:text;mso-position-vertical-relative:text" o:gfxdata="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" strokecolor="#a7bfde [1620]"/>
       </w:pict>
     </w:r>
     <w:r>
       <w:t xml:space="preserve">FST </w:t>
     </w:r>
     <w:r>
-      <w:t>Projekt "Eventalizer" (SS 2012) Team 5</w:t>
+      <w:t>Projekt "</w:t>
+    </w:r>
+    <w:proofErr w:type="spellStart"/>
+    <w:r>
+      <w:t>Eventalizer</w:t>
+    </w:r>
+    <w:proofErr w:type="spellEnd"/>
+    <w:r>
+      <w:t>" (SS 2012) Team 5</w:t>
     </w:r>
     <w:r>
       <w:t xml:space="preserve">           </w:t>
@@ -16259,7 +15867,7 @@
 </file>
 
 <file path=customXml/itemProps2.xml><?xml version="1.0" encoding="utf-8"?>
-<ds:datastoreItem xmlns:ds="http://schemas.openxmlformats.org/officeDocument/2006/customXml" ds:itemID="{F719B1F9-FF5F-44EB-A7E2-B36BF0CAD403}">
+<ds:datastoreItem xmlns:ds="http://schemas.openxmlformats.org/officeDocument/2006/customXml" ds:itemID="{D3813E42-416B-4302-BC1B-F4372CA41DCA}">
   <ds:schemaRefs>
     <ds:schemaRef ds:uri="http://schemas.openxmlformats.org/officeDocument/2006/bibliography"/>
   </ds:schemaRefs>

</xml_diff>

<commit_message>
Pflichtenheft - Patricks neuere Version
Signed-off-by: Matthias Beer <silkslostsoul@hotmail.com>
</commit_message>
<xml_diff>
--- a/Dokumente/Hefte/PH_Eventalizer.docx
+++ b/Dokumente/Hefte/PH_Eventalizer.docx
@@ -30,16 +30,16 @@
               <w:lang w:eastAsia="de-DE" w:bidi="ar-SA"/>
             </w:rPr>
             <w:pict>
-              <v:group id="Group 35" o:spid="_x0000_s1054" style="position:absolute;margin-left:0;margin-top:0;width:464.8pt;height:380.95pt;z-index:251662336;mso-position-horizontal:left;mso-position-horizontal-relative:page;mso-position-vertical:top;mso-position-vertical-relative:page" coordorigin="15,15" coordsize="9296,7619" o:gfxdata="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" o:allowincell="f">
+              <v:group id="Group 35" o:spid="_x0000_s1071" style="position:absolute;margin-left:0;margin-top:0;width:464.8pt;height:380.95pt;z-index:251662336;mso-position-horizontal:left;mso-position-horizontal-relative:page;mso-position-vertical:top;mso-position-vertical-relative:page" coordorigin="15,15" coordsize="9296,7619" o:gfxdata="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" o:allowincell="f">
                 <v:shapetype id="_x0000_t32" coordsize="21600,21600" o:spt="32" o:oned="t" path="m,l21600,21600e" filled="f">
                   <v:path arrowok="t" fillok="f" o:connecttype="none"/>
                   <o:lock v:ext="edit" shapetype="t"/>
                 </v:shapetype>
-                <v:shape id="AutoShape 36" o:spid="_x0000_s1055" type="#_x0000_t32" style="position:absolute;left:15;top:15;width:7512;height:7386;visibility:visible" o:connectortype="straight" o:gfxdata="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" strokecolor="#a7bfde [1620]"/>
-                <v:group id="Group 37" o:spid="_x0000_s1056" style="position:absolute;left:7095;top:5418;width:2216;height:2216" coordorigin="7907,4350" coordsize="2216,2216" o:gfxdata="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">
-                  <v:oval id="Oval 38" o:spid="_x0000_s1057" style="position:absolute;left:7907;top:4350;width:2216;height:2216;visibility:visible" o:gfxdata="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" fillcolor="#a7bfde [1620]" stroked="f"/>
-                  <v:oval id="Oval 39" o:spid="_x0000_s1058" style="position:absolute;left:7961;top:4684;width:1813;height:1813;visibility:visible" o:gfxdata="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" fillcolor="#d3dfee [820]" stroked="f"/>
-                  <v:oval id="Oval 40" o:spid="_x0000_s1059" style="position:absolute;left:8006;top:5027;width:1375;height:1375;visibility:visible" o:gfxdata="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" fillcolor="#7ba0cd [2420]" stroked="f"/>
+                <v:shape id="AutoShape 36" o:spid="_x0000_s1072" type="#_x0000_t32" style="position:absolute;left:15;top:15;width:7512;height:7386;visibility:visible" o:connectortype="straight" o:gfxdata="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" strokecolor="#a7bfde [1620]"/>
+                <v:group id="Group 37" o:spid="_x0000_s1073" style="position:absolute;left:7095;top:5418;width:2216;height:2216" coordorigin="7907,4350" coordsize="2216,2216" o:gfxdata="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">
+                  <v:oval id="Oval 38" o:spid="_x0000_s1074" style="position:absolute;left:7907;top:4350;width:2216;height:2216;visibility:visible" o:gfxdata="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" fillcolor="#a7bfde [1620]" stroked="f"/>
+                  <v:oval id="Oval 39" o:spid="_x0000_s1075" style="position:absolute;left:7961;top:4684;width:1813;height:1813;visibility:visible" o:gfxdata="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" fillcolor="#d3dfee [820]" stroked="f"/>
+                  <v:oval id="Oval 40" o:spid="_x0000_s1076" style="position:absolute;left:8006;top:5027;width:1375;height:1375;visibility:visible" o:gfxdata="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" fillcolor="#7ba0cd [2420]" stroked="f"/>
                 </v:group>
                 <w10:wrap anchorx="page" anchory="page"/>
               </v:group>
@@ -51,11 +51,11 @@
               <w:lang w:eastAsia="de-DE" w:bidi="ar-SA"/>
             </w:rPr>
             <w:pict>
-              <v:group id="Group 30" o:spid="_x0000_s1049" style="position:absolute;margin-left:6980pt;margin-top:0;width:332.7pt;height:227.25pt;z-index:251661312;mso-position-horizontal:right;mso-position-horizontal-relative:margin;mso-position-vertical:top;mso-position-vertical-relative:page" coordorigin="4136,15" coordsize="6654,4545" o:gfxdata="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" o:allowincell="f">
-                <v:shape id="AutoShape 31" o:spid="_x0000_s1050" type="#_x0000_t32" style="position:absolute;left:4136;top:15;width:3058;height:3855;visibility:visible" o:connectortype="straight" o:gfxdata="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" strokecolor="#a7bfde [1620]"/>
-                <v:oval id="Oval 32" o:spid="_x0000_s1051" style="position:absolute;left:6674;top:444;width:4116;height:4116;visibility:visible" o:gfxdata="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" fillcolor="#a7bfde [1620]" stroked="f"/>
-                <v:oval id="Oval 33" o:spid="_x0000_s1052" style="position:absolute;left:6773;top:1058;width:3367;height:3367;visibility:visible" o:gfxdata="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" fillcolor="#d3dfee [820]" stroked="f"/>
-                <v:oval id="Oval 34" o:spid="_x0000_s1053" style="position:absolute;left:6856;top:1709;width:2553;height:2553;visibility:visible" o:gfxdata="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" fillcolor="#7ba0cd [2420]" stroked="f"/>
+              <v:group id="Group 30" o:spid="_x0000_s1066" style="position:absolute;margin-left:7261.5pt;margin-top:0;width:332.7pt;height:227.25pt;z-index:251661312;mso-position-horizontal:right;mso-position-horizontal-relative:margin;mso-position-vertical:top;mso-position-vertical-relative:page" coordorigin="4136,15" coordsize="6654,4545" o:gfxdata="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" o:allowincell="f">
+                <v:shape id="AutoShape 31" o:spid="_x0000_s1067" type="#_x0000_t32" style="position:absolute;left:4136;top:15;width:3058;height:3855;visibility:visible" o:connectortype="straight" o:gfxdata="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" strokecolor="#a7bfde [1620]"/>
+                <v:oval id="Oval 32" o:spid="_x0000_s1068" style="position:absolute;left:6674;top:444;width:4116;height:4116;visibility:visible" o:gfxdata="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" fillcolor="#a7bfde [1620]" stroked="f"/>
+                <v:oval id="Oval 33" o:spid="_x0000_s1069" style="position:absolute;left:6773;top:1058;width:3367;height:3367;visibility:visible" o:gfxdata="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" fillcolor="#d3dfee [820]" stroked="f"/>
+                <v:oval id="Oval 34" o:spid="_x0000_s1070" style="position:absolute;left:6856;top:1709;width:2553;height:2553;visibility:visible" o:gfxdata="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" fillcolor="#7ba0cd [2420]" stroked="f"/>
                 <w10:wrap anchorx="margin" anchory="page"/>
               </v:group>
             </w:pict>
@@ -506,14 +506,14 @@
               <w:lang w:eastAsia="de-DE" w:bidi="ar-SA"/>
             </w:rPr>
             <w:pict>
-              <v:group id="Group 7" o:spid="_x0000_s1043" style="position:absolute;left:0;text-align:left;margin-left:5344.4pt;margin-top:0;width:264.55pt;height:690.65pt;z-index:251658240;mso-position-horizontal:right;mso-position-horizontal-relative:page;mso-position-vertical:bottom;mso-position-vertical-relative:page" coordorigin="5531,1258" coordsize="5291,13813" o:gfxdata="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">
-                <v:shape id="AutoShape 8" o:spid="_x0000_s1044" type="#_x0000_t32" style="position:absolute;left:6519;top:1258;width:4303;height:10040;flip:x;visibility:visible" o:connectortype="straight" o:gfxdata="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" strokecolor="#a7bfde [1620]"/>
-                <v:group id="Group 9" o:spid="_x0000_s1045" style="position:absolute;left:5531;top:9226;width:5291;height:5845" coordorigin="5531,9226" coordsize="5291,5845" o:gfxdata="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">
-                  <v:shape id="Freeform 10" o:spid="_x0000_s1046" style="position:absolute;left:5531;top:9226;width:5291;height:5845;visibility:visible;mso-wrap-style:square;v-text-anchor:top" coordsize="6418,6670" o:gfxdata="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" path="m6418,1185r,5485l1809,6669c974,5889,,3958,1407,1987,2830,,5591,411,6418,1185xe" fillcolor="#a7bfde [1620]" stroked="f">
+              <v:group id="Group 7" o:spid="_x0000_s1060" style="position:absolute;left:0;text-align:left;margin-left:5557.75pt;margin-top:0;width:264.55pt;height:690.65pt;z-index:251658240;mso-position-horizontal:right;mso-position-horizontal-relative:page;mso-position-vertical:bottom;mso-position-vertical-relative:page" coordorigin="5531,1258" coordsize="5291,13813" o:gfxdata="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">
+                <v:shape id="AutoShape 8" o:spid="_x0000_s1061" type="#_x0000_t32" style="position:absolute;left:6519;top:1258;width:4303;height:10040;flip:x;visibility:visible" o:connectortype="straight" o:gfxdata="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" strokecolor="#a7bfde [1620]"/>
+                <v:group id="Group 9" o:spid="_x0000_s1062" style="position:absolute;left:5531;top:9226;width:5291;height:5845" coordorigin="5531,9226" coordsize="5291,5845" o:gfxdata="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">
+                  <v:shape id="Freeform 10" o:spid="_x0000_s1063" style="position:absolute;left:5531;top:9226;width:5291;height:5845;visibility:visible;mso-wrap-style:square;v-text-anchor:top" coordsize="6418,6670" o:gfxdata="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" path="m6418,1185r,5485l1809,6669c974,5889,,3958,1407,1987,2830,,5591,411,6418,1185xe" fillcolor="#a7bfde [1620]" stroked="f">
                     <v:path arrowok="t" o:connecttype="custom" o:connectlocs="5291,1038;5291,5845;1491,5844;1160,1741;5291,1038" o:connectangles="0,0,0,0,0"/>
                   </v:shape>
-                  <v:oval id="Oval 11" o:spid="_x0000_s1047" style="position:absolute;left:6117;top:10212;width:4526;height:4258;rotation:-5819284fd;flip:y;visibility:visible" o:gfxdata="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" fillcolor="#d3dfee [820]" stroked="f" strokecolor="#a7bfde [1620]"/>
-                  <v:oval id="Oval 12" o:spid="_x0000_s1048" style="position:absolute;left:6217;top:10481;width:3424;height:3221;rotation:-5819284fd;flip:y;visibility:visible" o:gfxdata="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" fillcolor="#7ba0cd [2420]" stroked="f" strokecolor="#a7bfde [1620]"/>
+                  <v:oval id="Oval 11" o:spid="_x0000_s1064" style="position:absolute;left:6117;top:10212;width:4526;height:4258;rotation:-5819284fd;flip:y;visibility:visible" o:gfxdata="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" fillcolor="#d3dfee [820]" stroked="f" strokecolor="#a7bfde [1620]"/>
+                  <v:oval id="Oval 12" o:spid="_x0000_s1065" style="position:absolute;left:6217;top:10481;width:3424;height:3221;rotation:-5819284fd;flip:y;visibility:visible" o:gfxdata="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" fillcolor="#7ba0cd [2420]" stroked="f" strokecolor="#a7bfde [1620]"/>
                 </v:group>
                 <w10:wrap anchorx="page" anchory="page"/>
               </v:group>
@@ -4904,7 +4904,7 @@
           <wp:inline distT="0" distB="0" distL="0" distR="0">
             <wp:extent cx="2880000" cy="1177954"/>
             <wp:effectExtent l="0" t="0" r="0" b="0"/>
-            <wp:docPr id="2" name="Bild 20"/>
+            <wp:docPr id="20" name="Bild 20"/>
             <wp:cNvGraphicFramePr>
               <a:graphicFrameLocks xmlns:a="http://schemas.openxmlformats.org/drawingml/2006/main" noChangeAspect="1"/>
             </wp:cNvGraphicFramePr>
@@ -5091,7 +5091,7 @@
           <wp:inline distT="0" distB="0" distL="0" distR="0">
             <wp:extent cx="5400000" cy="2689285"/>
             <wp:effectExtent l="0" t="0" r="0" b="0"/>
-            <wp:docPr id="3" name="Bild 22"/>
+            <wp:docPr id="22" name="Bild 22"/>
             <wp:cNvGraphicFramePr>
               <a:graphicFrameLocks xmlns:a="http://schemas.openxmlformats.org/drawingml/2006/main" noChangeAspect="1"/>
             </wp:cNvGraphicFramePr>
@@ -5185,7 +5185,7 @@
           <wp:inline distT="0" distB="0" distL="0" distR="0">
             <wp:extent cx="5400000" cy="2927202"/>
             <wp:effectExtent l="0" t="0" r="0" b="0"/>
-            <wp:docPr id="4" name="Bild 24"/>
+            <wp:docPr id="24" name="Bild 24"/>
             <wp:cNvGraphicFramePr>
               <a:graphicFrameLocks xmlns:a="http://schemas.openxmlformats.org/drawingml/2006/main" noChangeAspect="1"/>
             </wp:cNvGraphicFramePr>
@@ -5309,7 +5309,7 @@
           <wp:inline distT="0" distB="0" distL="0" distR="0">
             <wp:extent cx="5400000" cy="1800689"/>
             <wp:effectExtent l="0" t="0" r="0" b="0"/>
-            <wp:docPr id="5" name="Bild 27"/>
+            <wp:docPr id="27" name="Bild 27"/>
             <wp:cNvGraphicFramePr>
               <a:graphicFrameLocks xmlns:a="http://schemas.openxmlformats.org/drawingml/2006/main" noChangeAspect="1"/>
             </wp:cNvGraphicFramePr>
@@ -5388,7 +5388,7 @@
           <wp:inline distT="0" distB="0" distL="0" distR="0">
             <wp:extent cx="5400000" cy="2085577"/>
             <wp:effectExtent l="0" t="0" r="0" b="0"/>
-            <wp:docPr id="7" name="Bild 25"/>
+            <wp:docPr id="11" name="Bild 25"/>
             <wp:cNvGraphicFramePr>
               <a:graphicFrameLocks xmlns:a="http://schemas.openxmlformats.org/drawingml/2006/main" noChangeAspect="1"/>
             </wp:cNvGraphicFramePr>
@@ -5479,7 +5479,7 @@
           <wp:inline distT="0" distB="0" distL="0" distR="0">
             <wp:extent cx="5040000" cy="2694934"/>
             <wp:effectExtent l="0" t="0" r="8250" b="0"/>
-            <wp:docPr id="8" name="Bild 31"/>
+            <wp:docPr id="31" name="Bild 31"/>
             <wp:cNvGraphicFramePr>
               <a:graphicFrameLocks xmlns:a="http://schemas.openxmlformats.org/drawingml/2006/main" noChangeAspect="1"/>
             </wp:cNvGraphicFramePr>
@@ -5815,7 +5815,7 @@
           <wp:inline distT="0" distB="0" distL="0" distR="0">
             <wp:extent cx="5040000" cy="2695546"/>
             <wp:effectExtent l="0" t="0" r="8250" b="0"/>
-            <wp:docPr id="9" name="Bild 30"/>
+            <wp:docPr id="30" name="Bild 30"/>
             <wp:cNvGraphicFramePr>
               <a:graphicFrameLocks xmlns:a="http://schemas.openxmlformats.org/drawingml/2006/main" noChangeAspect="1"/>
             </wp:cNvGraphicFramePr>
@@ -6099,7 +6099,7 @@
           <wp:inline distT="0" distB="0" distL="0" distR="0">
             <wp:extent cx="5761355" cy="5899048"/>
             <wp:effectExtent l="19050" t="0" r="0" b="0"/>
-            <wp:docPr id="12" name="Bild 10"/>
+            <wp:docPr id="10" name="Bild 10"/>
             <wp:cNvGraphicFramePr>
               <a:graphicFrameLocks xmlns:a="http://schemas.openxmlformats.org/drawingml/2006/main" noChangeAspect="1"/>
             </wp:cNvGraphicFramePr>
@@ -6194,7 +6194,7 @@
           <wp:inline distT="0" distB="0" distL="0" distR="0">
             <wp:extent cx="5761355" cy="8311715"/>
             <wp:effectExtent l="19050" t="0" r="0" b="0"/>
-            <wp:docPr id="14" name="Bild 13"/>
+            <wp:docPr id="13" name="Bild 13"/>
             <wp:cNvGraphicFramePr>
               <a:graphicFrameLocks xmlns:a="http://schemas.openxmlformats.org/drawingml/2006/main" noChangeAspect="1"/>
             </wp:cNvGraphicFramePr>
@@ -6261,7 +6261,7 @@
           <wp:inline distT="0" distB="0" distL="0" distR="0">
             <wp:extent cx="5761355" cy="8174689"/>
             <wp:effectExtent l="19050" t="0" r="0" b="0"/>
-            <wp:docPr id="15" name="Bild 16"/>
+            <wp:docPr id="6" name="Bild 16"/>
             <wp:cNvGraphicFramePr>
               <a:graphicFrameLocks xmlns:a="http://schemas.openxmlformats.org/drawingml/2006/main" noChangeAspect="1"/>
             </wp:cNvGraphicFramePr>
@@ -7173,25 +7173,110 @@
         <w:t>gend zu erfüllen. Die Kann-Testfälle verhindern dagegen nicht eine erfolgreiche Abnahmeprüfung.</w:t>
       </w:r>
     </w:p>
-    <w:p/>
-    <w:p/>
-    <w:p/>
+    <w:p>
+      <w:pPr>
+        <w:pStyle w:val="berschrift2"/>
+      </w:pPr>
+      <w:r>
+        <w:t>Abnahmetestfälle</w:t>
+      </w:r>
+    </w:p>
+    <w:p>
+      <w:pPr>
+        <w:pStyle w:val="berschrift3"/>
+      </w:pPr>
+      <w:r>
+        <w:t>Muss-Testfälle</w:t>
+      </w:r>
+    </w:p>
+    <w:p>
+      <w:pPr>
+        <w:pStyle w:val="berschrift3"/>
+      </w:pPr>
+      <w:r>
+        <w:t>Registrierung</w:t>
+      </w:r>
+    </w:p>
+    <w:p>
+      <w:pPr>
+        <w:pStyle w:val="Listenabsatz"/>
+        <w:numPr>
+          <w:ilvl w:val="0"/>
+          <w:numId w:val="21"/>
+        </w:numPr>
+      </w:pPr>
+      <w:r>
+        <w:t>Der Tester befindet sich auf der Registrierungsmaske</w:t>
+      </w:r>
+    </w:p>
+    <w:p>
+      <w:pPr>
+        <w:pStyle w:val="Textkrper"/>
+        <w:numPr>
+          <w:ilvl w:val="0"/>
+          <w:numId w:val="21"/>
+        </w:numPr>
+      </w:pPr>
+      <w:r>
+        <w:t>Es werden lediglich Benutzername, Passwort und –</w:t>
+      </w:r>
+      <w:proofErr w:type="spellStart"/>
+      <w:r>
+        <w:t>wiederholung</w:t>
+      </w:r>
+      <w:proofErr w:type="spellEnd"/>
+      <w:r>
+        <w:t xml:space="preserve"> gefüllt. Nach dem Klick auf Absenden erscheint eine Fehlermeldung, dass die weiteren Pflichtfelder (Sternchen) gefüllt werden müssen.</w:t>
+      </w:r>
+    </w:p>
+    <w:p>
+      <w:pPr>
+        <w:pStyle w:val="Listenabsatz"/>
+        <w:numPr>
+          <w:ilvl w:val="0"/>
+          <w:numId w:val="21"/>
+        </w:numPr>
+      </w:pPr>
+      <w:r>
+        <w:t>Die restlichen Pflichtfelder werden gefüllt und es wird auf Absenden geklickt.</w:t>
+      </w:r>
+    </w:p>
+    <w:p>
+      <w:pPr>
+        <w:pStyle w:val="Listenabsatz"/>
+        <w:numPr>
+          <w:ilvl w:val="0"/>
+          <w:numId w:val="21"/>
+        </w:numPr>
+      </w:pPr>
+      <w:r>
+        <w:t>Es erscheint eine Meldung, dass die Registrierung erfolgreich war. Außerdem wird e</w:t>
+      </w:r>
+      <w:r>
+        <w:t>i</w:t>
+      </w:r>
+      <w:r>
+        <w:t>ne Bestätigungsmail versandt.</w:t>
+      </w:r>
+      <w:bookmarkStart w:id="78" w:name="_GoBack"/>
+      <w:bookmarkEnd w:id="78"/>
+    </w:p>
     <w:p>
       <w:pPr>
         <w:pBdr>
           <w:bottom w:val="single" w:sz="12" w:space="1" w:color="auto"/>
         </w:pBdr>
       </w:pPr>
-      <w:commentRangeStart w:id="78"/>
+      <w:commentRangeStart w:id="79"/>
       <w:r>
         <w:t>TODO @ PAW</w:t>
       </w:r>
-      <w:commentRangeEnd w:id="78"/>
+      <w:commentRangeEnd w:id="79"/>
       <w:r>
         <w:rPr>
           <w:rStyle w:val="Kommentarzeichen"/>
         </w:rPr>
-        <w:commentReference w:id="78"/>
+        <w:commentReference w:id="79"/>
       </w:r>
     </w:p>
     <w:p/>
@@ -7199,25 +7284,25 @@
       <w:pPr>
         <w:pStyle w:val="berschrift2"/>
       </w:pPr>
-      <w:bookmarkStart w:id="79" w:name="_Toc320351671"/>
-      <w:bookmarkStart w:id="80" w:name="_Toc324198656"/>
+      <w:bookmarkStart w:id="80" w:name="_Toc320351671"/>
+      <w:bookmarkStart w:id="81" w:name="_Toc324198656"/>
       <w:r>
         <w:t>Abnahmetestfälle</w:t>
       </w:r>
-      <w:bookmarkEnd w:id="79"/>
       <w:bookmarkEnd w:id="80"/>
+      <w:bookmarkEnd w:id="81"/>
     </w:p>
     <w:p>
       <w:pPr>
         <w:pStyle w:val="berschrift3"/>
       </w:pPr>
-      <w:bookmarkStart w:id="81" w:name="_Toc320351672"/>
-      <w:bookmarkStart w:id="82" w:name="_Toc324198657"/>
+      <w:bookmarkStart w:id="82" w:name="_Toc320351672"/>
+      <w:bookmarkStart w:id="83" w:name="_Toc324198657"/>
       <w:r>
         <w:t>Testfälle zu den Funktionsbereichen</w:t>
       </w:r>
-      <w:bookmarkEnd w:id="81"/>
       <w:bookmarkEnd w:id="82"/>
+      <w:bookmarkEnd w:id="83"/>
     </w:p>
     <w:p>
       <w:pPr>
@@ -7309,6 +7394,7 @@
         <w:ind w:left="426" w:hanging="426"/>
       </w:pPr>
       <w:r>
+        <w:lastRenderedPageBreak/>
         <w:t xml:space="preserve">T40 </w:t>
       </w:r>
       <w:r>
@@ -7381,7 +7467,6 @@
         <w:ind w:left="426" w:hanging="426"/>
       </w:pPr>
       <w:r>
-        <w:lastRenderedPageBreak/>
         <w:t>T80</w:t>
       </w:r>
       <w:r>
@@ -7674,6 +7759,7 @@
         <w:ind w:left="426" w:hanging="426"/>
       </w:pPr>
       <w:r>
+        <w:lastRenderedPageBreak/>
         <w:t xml:space="preserve">T180 </w:t>
       </w:r>
       <w:r>
@@ -7748,11 +7834,7 @@
         <w:t xml:space="preserve"> </w:t>
       </w:r>
       <w:r>
-        <w:t xml:space="preserve">nicht bis zum festgelegten Bestätigungs-Zeitpunkt bestätigt, erfolgt eine automatische Absage des Events durch das System. Der </w:t>
-      </w:r>
-      <w:r>
-        <w:lastRenderedPageBreak/>
-        <w:t>Organisator und alle bis dahin angemeldete Teilnehmer bekommen dann eine private Nachricht (ggfs. mit E-Mail-Benachrichtigung).</w:t>
+        <w:t>nicht bis zum festgelegten Bestätigungs-Zeitpunkt bestätigt, erfolgt eine automatische Absage des Events durch das System. Der Organisator und alle bis dahin angemeldete Teilnehmer bekommen dann eine private Nachricht (ggfs. mit E-Mail-Benachrichtigung).</w:t>
       </w:r>
     </w:p>
     <w:p>
@@ -7926,6 +8008,7 @@
         <w:pStyle w:val="berschrift5"/>
       </w:pPr>
       <w:r>
+        <w:lastRenderedPageBreak/>
         <w:t>Kann-Abnahmetestfälle</w:t>
       </w:r>
     </w:p>
@@ -7948,7 +8031,7 @@
           <w:szCs w:val="24"/>
         </w:rPr>
       </w:pPr>
-      <w:bookmarkStart w:id="83" w:name="_Toc320351673"/>
+      <w:bookmarkStart w:id="84" w:name="_Toc320351673"/>
       <w:r>
         <w:br w:type="page"/>
       </w:r>
@@ -7957,13 +8040,13 @@
       <w:pPr>
         <w:pStyle w:val="berschrift3"/>
       </w:pPr>
-      <w:bookmarkStart w:id="84" w:name="_Toc324198658"/>
+      <w:bookmarkStart w:id="85" w:name="_Toc324198658"/>
       <w:r>
         <w:lastRenderedPageBreak/>
         <w:t>Testfälle zu Qualitätsvorgaben</w:t>
       </w:r>
-      <w:bookmarkEnd w:id="83"/>
       <w:bookmarkEnd w:id="84"/>
+      <w:bookmarkEnd w:id="85"/>
     </w:p>
     <w:p>
       <w:pPr>
@@ -8635,7 +8718,7 @@
           <w:lang w:val="de-DE"/>
         </w:rPr>
       </w:pPr>
-      <w:bookmarkStart w:id="85" w:name="_Toc324198659"/>
+      <w:bookmarkStart w:id="86" w:name="_Toc324198659"/>
       <w:r>
         <w:rPr>
           <w:lang w:val="de-DE"/>
@@ -8643,7 +8726,7 @@
         <w:lastRenderedPageBreak/>
         <w:t>Anhang</w:t>
       </w:r>
-      <w:bookmarkEnd w:id="85"/>
+      <w:bookmarkEnd w:id="86"/>
     </w:p>
     <w:p>
       <w:pPr>
@@ -8759,8 +8842,8 @@
       <w:pPr>
         <w:pStyle w:val="Anhang1"/>
       </w:pPr>
-      <w:bookmarkStart w:id="86" w:name="_Toc320351676"/>
-      <w:bookmarkStart w:id="87" w:name="_Toc322462040"/>
+      <w:bookmarkStart w:id="87" w:name="_Toc320351676"/>
+      <w:bookmarkStart w:id="88" w:name="_Toc322462040"/>
       <w:proofErr w:type="spellStart"/>
       <w:r>
         <w:lastRenderedPageBreak/>
@@ -8774,8 +8857,8 @@
       <w:r>
         <w:t>Dokumente</w:t>
       </w:r>
-      <w:bookmarkEnd w:id="86"/>
       <w:bookmarkEnd w:id="87"/>
+      <w:bookmarkEnd w:id="88"/>
       <w:proofErr w:type="spellEnd"/>
     </w:p>
     <w:p>
@@ -8881,7 +8964,7 @@
 
 <file path=word/comments.xml><?xml version="1.0" encoding="utf-8"?>
 <w:comments xmlns:ve="http://schemas.openxmlformats.org/markup-compatibility/2006" xmlns:o="urn:schemas-microsoft-com:office:office" xmlns:r="http://schemas.openxmlformats.org/officeDocument/2006/relationships" xmlns:m="http://schemas.openxmlformats.org/officeDocument/2006/math" xmlns:v="urn:schemas-microsoft-com:vml" xmlns:wp="http://schemas.openxmlformats.org/drawingml/2006/wordprocessingDrawing" xmlns:w10="urn:schemas-microsoft-com:office:word" xmlns:w="http://schemas.openxmlformats.org/wordprocessingml/2006/main" xmlns:wne="http://schemas.microsoft.com/office/word/2006/wordml">
-  <w:comment w:id="21" w:author="Alexander" w:date="2012-05-09T00:41:00Z" w:initials="A">
+  <w:comment w:id="21" w:author="Alexander" w:date="2012-05-09T00:52:00Z" w:initials="A">
     <w:p>
       <w:pPr>
         <w:pStyle w:val="Kommentartext"/>
@@ -8901,7 +8984,7 @@
       </w:r>
     </w:p>
   </w:comment>
-  <w:comment w:id="22" w:author="Alexander" w:date="2012-05-09T00:41:00Z" w:initials="A">
+  <w:comment w:id="22" w:author="Alexander" w:date="2012-05-09T00:52:00Z" w:initials="A">
     <w:p>
       <w:pPr>
         <w:pStyle w:val="Kommentartext"/>
@@ -8980,7 +9063,7 @@
       </w:r>
     </w:p>
   </w:comment>
-  <w:comment w:id="25" w:author="Alexander" w:date="2012-05-09T00:41:00Z" w:initials="A">
+  <w:comment w:id="25" w:author="Alexander" w:date="2012-05-09T00:52:00Z" w:initials="A">
     <w:p>
       <w:pPr>
         <w:pStyle w:val="Kommentartext"/>
@@ -9074,7 +9157,7 @@
       </w:r>
     </w:p>
   </w:comment>
-  <w:comment w:id="69" w:author="Alexander" w:date="2012-05-09T00:41:00Z" w:initials="A">
+  <w:comment w:id="69" w:author="Alexander" w:date="2012-05-09T00:52:00Z" w:initials="A">
     <w:p>
       <w:pPr>
         <w:pStyle w:val="Kommentartext"/>
@@ -9090,7 +9173,7 @@
       </w:r>
     </w:p>
   </w:comment>
-  <w:comment w:id="78" w:author="Alexander" w:date="2012-05-09T00:41:00Z" w:initials="A">
+  <w:comment w:id="79" w:author="Alexander" w:date="2012-05-09T00:52:00Z" w:initials="A">
     <w:p>
       <w:pPr>
         <w:pStyle w:val="Kommentartext"/>
@@ -9167,7 +9250,7 @@
           <v:path arrowok="t" fillok="f" o:connecttype="none"/>
           <o:lock v:ext="edit" shapetype="t"/>
         </v:shapetype>
-        <v:shape id="AutoShape 19" o:spid="_x0000_s2060" type="#_x0000_t32" style="position:absolute;margin-left:441.45pt;margin-top:-2.05pt;width:47.7pt;height:78.7pt;flip:x y;z-index:-251639808;visibility:visible;mso-position-horizontal-relative:text;mso-position-vertical-relative:text" o:gfxdata="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" strokecolor="#a7bfde [1620]"/>
+        <v:shape id="AutoShape 19" o:spid="_x0000_s2066" type="#_x0000_t32" style="position:absolute;margin-left:441.45pt;margin-top:-2.05pt;width:47.7pt;height:78.7pt;flip:x y;z-index:-251639808;visibility:visible;mso-position-horizontal-relative:text;mso-position-vertical-relative:text" o:gfxdata="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" strokecolor="#a7bfde [1620]"/>
       </w:pict>
     </w:r>
     <w:r>
@@ -9176,10 +9259,10 @@
         <w:lang w:eastAsia="de-DE" w:bidi="ar-SA"/>
       </w:rPr>
       <w:pict>
-        <v:group id="Group 15" o:spid="_x0000_s2062" style="position:absolute;margin-left:402.5pt;margin-top:-10.05pt;width:44.5pt;height:46.1pt;rotation:180;z-index:-251637760;mso-position-horizontal-relative:text;mso-position-vertical-relative:text" coordorigin="7907,4350" coordsize="2216,2216" o:gfxdata="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">
-          <v:oval id="Oval 16" o:spid="_x0000_s2063" style="position:absolute;left:7907;top:4350;width:2216;height:2216;visibility:visible" o:gfxdata="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" fillcolor="#a7bfde [1620]" stroked="f"/>
-          <v:oval id="Oval 17" o:spid="_x0000_s2064" style="position:absolute;left:7961;top:4684;width:1813;height:1813;visibility:visible" o:gfxdata="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" fillcolor="#d3dfee [820]" stroked="f"/>
-          <v:oval id="Oval 18" o:spid="_x0000_s2065" style="position:absolute;left:8006;top:5027;width:1375;height:1375;visibility:visible" o:gfxdata="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" fillcolor="#7ba0cd [2420]" stroked="f"/>
+        <v:group id="Group 15" o:spid="_x0000_s2068" style="position:absolute;margin-left:402.5pt;margin-top:-10.05pt;width:44.5pt;height:46.1pt;rotation:180;z-index:-251637760;mso-position-horizontal-relative:text;mso-position-vertical-relative:text" coordorigin="7907,4350" coordsize="2216,2216" o:gfxdata="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">
+          <v:oval id="Oval 16" o:spid="_x0000_s2069" style="position:absolute;left:7907;top:4350;width:2216;height:2216;visibility:visible" o:gfxdata="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" fillcolor="#a7bfde [1620]" stroked="f"/>
+          <v:oval id="Oval 17" o:spid="_x0000_s2070" style="position:absolute;left:7961;top:4684;width:1813;height:1813;visibility:visible" o:gfxdata="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" fillcolor="#d3dfee [820]" stroked="f"/>
+          <v:oval id="Oval 18" o:spid="_x0000_s2071" style="position:absolute;left:8006;top:5027;width:1375;height:1375;visibility:visible" o:gfxdata="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" fillcolor="#7ba0cd [2420]" stroked="f"/>
         </v:group>
       </w:pict>
     </w:r>
@@ -9236,7 +9319,7 @@
         <w:noProof/>
         <w:color w:val="FFFFFF" w:themeColor="background1"/>
       </w:rPr>
-      <w:t>8</w:t>
+      <w:t>17</w:t>
     </w:r>
     <w:r>
       <w:rPr>
@@ -9457,7 +9540,7 @@
           <wp:extent cx="695325" cy="562630"/>
           <wp:effectExtent l="0" t="0" r="0" b="8890"/>
           <wp:wrapNone/>
-          <wp:docPr id="1" name="Grafik 6"/>
+          <wp:docPr id="16" name="Grafik 6"/>
           <wp:cNvGraphicFramePr>
             <a:graphicFrameLocks xmlns:a="http://schemas.openxmlformats.org/drawingml/2006/main" noChangeAspect="1"/>
           </wp:cNvGraphicFramePr>
@@ -9472,7 +9555,7 @@
                   <a:blip r:embed="rId1">
                     <a:extLst>
                       <a:ext uri="{28A0092B-C50C-407E-A947-70E740481C1C}">
-                        <a14:useLocalDpi xmlns="" xmlns:wpc="http://schemas.microsoft.com/office/word/2010/wordprocessingCanvas" xmlns:mc="http://schemas.openxmlformats.org/markup-compatibility/2006" xmlns:o="urn:schemas-microsoft-com:office:office" xmlns:v="urn:schemas-microsoft-com:vml" xmlns:wp14="http://schemas.microsoft.com/office/word/2010/wordprocessingDrawing" xmlns:w10="urn:schemas-microsoft-com:office:word" xmlns:w="http://schemas.openxmlformats.org/wordprocessingml/2006/main" xmlns:w14="http://schemas.microsoft.com/office/word/2010/wordml" xmlns:wpg="http://schemas.microsoft.com/office/word/2010/wordprocessingGroup" xmlns:wpi="http://schemas.microsoft.com/office/word/2010/wordprocessingInk" xmlns:wps="http://schemas.microsoft.com/office/word/2010/wordprocessingShape" xmlns:a14="http://schemas.microsoft.com/office/drawing/2010/main" val="0"/>
+                        <a14:useLocalDpi xmlns:a14="http://schemas.microsoft.com/office/drawing/2010/main" xmlns:wps="http://schemas.microsoft.com/office/word/2010/wordprocessingShape" xmlns:wpi="http://schemas.microsoft.com/office/word/2010/wordprocessingInk" xmlns:wpg="http://schemas.microsoft.com/office/word/2010/wordprocessingGroup" xmlns:w14="http://schemas.microsoft.com/office/word/2010/wordml" xmlns:w="http://schemas.openxmlformats.org/wordprocessingml/2006/main" xmlns:w10="urn:schemas-microsoft-com:office:word" xmlns:wp14="http://schemas.microsoft.com/office/word/2010/wordprocessingDrawing" xmlns:v="urn:schemas-microsoft-com:vml" xmlns:o="urn:schemas-microsoft-com:office:office" xmlns:mc="http://schemas.openxmlformats.org/markup-compatibility/2006" xmlns:wpc="http://schemas.microsoft.com/office/word/2010/wordprocessingCanvas" xmlns="" val="0"/>
                       </a:ext>
                     </a:extLst>
                   </a:blip>
@@ -9506,7 +9589,7 @@
           <v:path arrowok="t" fillok="f" o:connecttype="none"/>
           <o:lock v:ext="edit" shapetype="t"/>
         </v:shapetype>
-        <v:shape id="AutoShape 14" o:spid="_x0000_s2061" type="#_x0000_t32" style="position:absolute;left:0;text-align:left;margin-left:-21.05pt;margin-top:23.4pt;width:494.8pt;height:19.2pt;flip:y;z-index:251677696;visibility:visible;mso-position-horizontal-relative:text;mso-position-vertical-relative:text" o:gfxdata="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" strokecolor="#a7bfde [1620]"/>
+        <v:shape id="AutoShape 14" o:spid="_x0000_s2067" type="#_x0000_t32" style="position:absolute;left:0;text-align:left;margin-left:-21.05pt;margin-top:23.4pt;width:494.8pt;height:19.2pt;flip:y;z-index:251677696;visibility:visible;mso-position-horizontal-relative:text;mso-position-vertical-relative:text" o:gfxdata="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" strokecolor="#a7bfde [1620]"/>
       </w:pict>
     </w:r>
     <w:r>
@@ -9668,6 +9751,95 @@
     </w:lvl>
   </w:abstractNum>
   <w:abstractNum w:abstractNumId="1">
+    <w:nsid w:val="07266215"/>
+    <w:multiLevelType w:val="hybridMultilevel"/>
+    <w:tmpl w:val="7916BA24"/>
+    <w:lvl w:ilvl="0" w:tplc="0407000F">
+      <w:start w:val="1"/>
+      <w:numFmt w:val="decimal"/>
+      <w:lvlText w:val="%1."/>
+      <w:lvlJc w:val="left"/>
+      <w:pPr>
+        <w:ind w:left="720" w:hanging="360"/>
+      </w:pPr>
+      <w:rPr>
+        <w:rFonts w:hint="default"/>
+      </w:rPr>
+    </w:lvl>
+    <w:lvl w:ilvl="1" w:tplc="04070019" w:tentative="1">
+      <w:start w:val="1"/>
+      <w:numFmt w:val="lowerLetter"/>
+      <w:lvlText w:val="%2."/>
+      <w:lvlJc w:val="left"/>
+      <w:pPr>
+        <w:ind w:left="1440" w:hanging="360"/>
+      </w:pPr>
+    </w:lvl>
+    <w:lvl w:ilvl="2" w:tplc="0407001B" w:tentative="1">
+      <w:start w:val="1"/>
+      <w:numFmt w:val="lowerRoman"/>
+      <w:lvlText w:val="%3."/>
+      <w:lvlJc w:val="right"/>
+      <w:pPr>
+        <w:ind w:left="2160" w:hanging="180"/>
+      </w:pPr>
+    </w:lvl>
+    <w:lvl w:ilvl="3" w:tplc="0407000F" w:tentative="1">
+      <w:start w:val="1"/>
+      <w:numFmt w:val="decimal"/>
+      <w:lvlText w:val="%4."/>
+      <w:lvlJc w:val="left"/>
+      <w:pPr>
+        <w:ind w:left="2880" w:hanging="360"/>
+      </w:pPr>
+    </w:lvl>
+    <w:lvl w:ilvl="4" w:tplc="04070019" w:tentative="1">
+      <w:start w:val="1"/>
+      <w:numFmt w:val="lowerLetter"/>
+      <w:lvlText w:val="%5."/>
+      <w:lvlJc w:val="left"/>
+      <w:pPr>
+        <w:ind w:left="3600" w:hanging="360"/>
+      </w:pPr>
+    </w:lvl>
+    <w:lvl w:ilvl="5" w:tplc="0407001B" w:tentative="1">
+      <w:start w:val="1"/>
+      <w:numFmt w:val="lowerRoman"/>
+      <w:lvlText w:val="%6."/>
+      <w:lvlJc w:val="right"/>
+      <w:pPr>
+        <w:ind w:left="4320" w:hanging="180"/>
+      </w:pPr>
+    </w:lvl>
+    <w:lvl w:ilvl="6" w:tplc="0407000F" w:tentative="1">
+      <w:start w:val="1"/>
+      <w:numFmt w:val="decimal"/>
+      <w:lvlText w:val="%7."/>
+      <w:lvlJc w:val="left"/>
+      <w:pPr>
+        <w:ind w:left="5040" w:hanging="360"/>
+      </w:pPr>
+    </w:lvl>
+    <w:lvl w:ilvl="7" w:tplc="04070019" w:tentative="1">
+      <w:start w:val="1"/>
+      <w:numFmt w:val="lowerLetter"/>
+      <w:lvlText w:val="%8."/>
+      <w:lvlJc w:val="left"/>
+      <w:pPr>
+        <w:ind w:left="5760" w:hanging="360"/>
+      </w:pPr>
+    </w:lvl>
+    <w:lvl w:ilvl="8" w:tplc="0407001B" w:tentative="1">
+      <w:start w:val="1"/>
+      <w:numFmt w:val="lowerRoman"/>
+      <w:lvlText w:val="%9."/>
+      <w:lvlJc w:val="right"/>
+      <w:pPr>
+        <w:ind w:left="6480" w:hanging="180"/>
+      </w:pPr>
+    </w:lvl>
+  </w:abstractNum>
+  <w:abstractNum w:abstractNumId="2">
     <w:nsid w:val="0B114E2F"/>
     <w:multiLevelType w:val="hybridMultilevel"/>
     <w:tmpl w:val="6FFA49D4"/>
@@ -9780,13 +9952,13 @@
       </w:rPr>
     </w:lvl>
   </w:abstractNum>
-  <w:abstractNum w:abstractNumId="2">
+  <w:abstractNum w:abstractNumId="3">
     <w:nsid w:val="0F7D6498"/>
     <w:multiLevelType w:val="multilevel"/>
     <w:tmpl w:val="9A703CAC"/>
     <w:numStyleLink w:val="Anhangsliste"/>
   </w:abstractNum>
-  <w:abstractNum w:abstractNumId="3">
+  <w:abstractNum w:abstractNumId="4">
     <w:nsid w:val="287E2B34"/>
     <w:multiLevelType w:val="multilevel"/>
     <w:tmpl w:val="9A703CAC"/>
@@ -9920,7 +10092,96 @@
       </w:rPr>
     </w:lvl>
   </w:abstractNum>
-  <w:abstractNum w:abstractNumId="4">
+  <w:abstractNum w:abstractNumId="5">
+    <w:nsid w:val="2D501A0E"/>
+    <w:multiLevelType w:val="hybridMultilevel"/>
+    <w:tmpl w:val="E5FA68DE"/>
+    <w:lvl w:ilvl="0" w:tplc="0407000F">
+      <w:start w:val="1"/>
+      <w:numFmt w:val="decimal"/>
+      <w:lvlText w:val="%1."/>
+      <w:lvlJc w:val="left"/>
+      <w:pPr>
+        <w:ind w:left="720" w:hanging="360"/>
+      </w:pPr>
+      <w:rPr>
+        <w:rFonts w:hint="default"/>
+      </w:rPr>
+    </w:lvl>
+    <w:lvl w:ilvl="1" w:tplc="04070019" w:tentative="1">
+      <w:start w:val="1"/>
+      <w:numFmt w:val="lowerLetter"/>
+      <w:lvlText w:val="%2."/>
+      <w:lvlJc w:val="left"/>
+      <w:pPr>
+        <w:ind w:left="1440" w:hanging="360"/>
+      </w:pPr>
+    </w:lvl>
+    <w:lvl w:ilvl="2" w:tplc="0407001B" w:tentative="1">
+      <w:start w:val="1"/>
+      <w:numFmt w:val="lowerRoman"/>
+      <w:lvlText w:val="%3."/>
+      <w:lvlJc w:val="right"/>
+      <w:pPr>
+        <w:ind w:left="2160" w:hanging="180"/>
+      </w:pPr>
+    </w:lvl>
+    <w:lvl w:ilvl="3" w:tplc="0407000F" w:tentative="1">
+      <w:start w:val="1"/>
+      <w:numFmt w:val="decimal"/>
+      <w:lvlText w:val="%4."/>
+      <w:lvlJc w:val="left"/>
+      <w:pPr>
+        <w:ind w:left="2880" w:hanging="360"/>
+      </w:pPr>
+    </w:lvl>
+    <w:lvl w:ilvl="4" w:tplc="04070019" w:tentative="1">
+      <w:start w:val="1"/>
+      <w:numFmt w:val="lowerLetter"/>
+      <w:lvlText w:val="%5."/>
+      <w:lvlJc w:val="left"/>
+      <w:pPr>
+        <w:ind w:left="3600" w:hanging="360"/>
+      </w:pPr>
+    </w:lvl>
+    <w:lvl w:ilvl="5" w:tplc="0407001B" w:tentative="1">
+      <w:start w:val="1"/>
+      <w:numFmt w:val="lowerRoman"/>
+      <w:lvlText w:val="%6."/>
+      <w:lvlJc w:val="right"/>
+      <w:pPr>
+        <w:ind w:left="4320" w:hanging="180"/>
+      </w:pPr>
+    </w:lvl>
+    <w:lvl w:ilvl="6" w:tplc="0407000F" w:tentative="1">
+      <w:start w:val="1"/>
+      <w:numFmt w:val="decimal"/>
+      <w:lvlText w:val="%7."/>
+      <w:lvlJc w:val="left"/>
+      <w:pPr>
+        <w:ind w:left="5040" w:hanging="360"/>
+      </w:pPr>
+    </w:lvl>
+    <w:lvl w:ilvl="7" w:tplc="04070019" w:tentative="1">
+      <w:start w:val="1"/>
+      <w:numFmt w:val="lowerLetter"/>
+      <w:lvlText w:val="%8."/>
+      <w:lvlJc w:val="left"/>
+      <w:pPr>
+        <w:ind w:left="5760" w:hanging="360"/>
+      </w:pPr>
+    </w:lvl>
+    <w:lvl w:ilvl="8" w:tplc="0407001B" w:tentative="1">
+      <w:start w:val="1"/>
+      <w:numFmt w:val="lowerRoman"/>
+      <w:lvlText w:val="%9."/>
+      <w:lvlJc w:val="right"/>
+      <w:pPr>
+        <w:ind w:left="6480" w:hanging="180"/>
+      </w:pPr>
+    </w:lvl>
+  </w:abstractNum>
+  <w:abstractNum w:abstractNumId="6">
     <w:nsid w:val="4D09112D"/>
     <w:multiLevelType w:val="hybridMultilevel"/>
     <w:tmpl w:val="1FA8E1C6"/>
@@ -10033,7 +10294,7 @@
       </w:rPr>
     </w:lvl>
   </w:abstractNum>
-  <w:abstractNum w:abstractNumId="5">
+  <w:abstractNum w:abstractNumId="7">
     <w:nsid w:val="4DE6426F"/>
     <w:multiLevelType w:val="hybridMultilevel"/>
     <w:tmpl w:val="2BF473D4"/>
@@ -10123,7 +10384,7 @@
       </w:pPr>
     </w:lvl>
   </w:abstractNum>
-  <w:abstractNum w:abstractNumId="6">
+  <w:abstractNum w:abstractNumId="8">
     <w:nsid w:val="4E9B5D1B"/>
     <w:multiLevelType w:val="hybridMultilevel"/>
     <w:tmpl w:val="84343FF0"/>
@@ -10236,7 +10497,7 @@
       </w:rPr>
     </w:lvl>
   </w:abstractNum>
-  <w:abstractNum w:abstractNumId="7">
+  <w:abstractNum w:abstractNumId="9">
     <w:nsid w:val="4F86049B"/>
     <w:multiLevelType w:val="multilevel"/>
     <w:tmpl w:val="168E9D1A"/>
@@ -10331,7 +10592,7 @@
       </w:pPr>
     </w:lvl>
   </w:abstractNum>
-  <w:abstractNum w:abstractNumId="8">
+  <w:abstractNum w:abstractNumId="10">
     <w:nsid w:val="54BE4D59"/>
     <w:multiLevelType w:val="hybridMultilevel"/>
     <w:tmpl w:val="4DFC36AE"/>
@@ -10444,7 +10705,7 @@
       </w:rPr>
     </w:lvl>
   </w:abstractNum>
-  <w:abstractNum w:abstractNumId="9">
+  <w:abstractNum w:abstractNumId="11">
     <w:nsid w:val="5E8C5C0B"/>
     <w:multiLevelType w:val="hybridMultilevel"/>
     <w:tmpl w:val="D8B4F274"/>
@@ -10557,7 +10818,7 @@
       </w:rPr>
     </w:lvl>
   </w:abstractNum>
-  <w:abstractNum w:abstractNumId="10">
+  <w:abstractNum w:abstractNumId="12">
     <w:nsid w:val="6CC811CE"/>
     <w:multiLevelType w:val="hybridMultilevel"/>
     <w:tmpl w:val="5AC0FAE6"/>
@@ -10670,7 +10931,7 @@
       </w:rPr>
     </w:lvl>
   </w:abstractNum>
-  <w:abstractNum w:abstractNumId="11">
+  <w:abstractNum w:abstractNumId="13">
     <w:nsid w:val="7CC9060F"/>
     <w:multiLevelType w:val="hybridMultilevel"/>
     <w:tmpl w:val="5762BA46"/>
@@ -10783,7 +11044,7 @@
       </w:rPr>
     </w:lvl>
   </w:abstractNum>
-  <w:abstractNum w:abstractNumId="12">
+  <w:abstractNum w:abstractNumId="14">
     <w:nsid w:val="7E236A92"/>
     <w:multiLevelType w:val="hybridMultilevel"/>
     <w:tmpl w:val="7A22F46E"/>
@@ -10896,7 +11157,7 @@
       </w:rPr>
     </w:lvl>
   </w:abstractNum>
-  <w:abstractNum w:abstractNumId="13">
+  <w:abstractNum w:abstractNumId="15">
     <w:nsid w:val="7E886BB9"/>
     <w:multiLevelType w:val="hybridMultilevel"/>
     <w:tmpl w:val="AA3A0CE8"/>
@@ -11010,16 +11271,16 @@
     </w:lvl>
   </w:abstractNum>
   <w:num w:numId="1">
+    <w:abstractNumId w:val="9"/>
+  </w:num>
+  <w:num w:numId="2">
     <w:abstractNumId w:val="7"/>
   </w:num>
-  <w:num w:numId="2">
-    <w:abstractNumId w:val="5"/>
-  </w:num>
   <w:num w:numId="3">
-    <w:abstractNumId w:val="3"/>
+    <w:abstractNumId w:val="4"/>
   </w:num>
   <w:num w:numId="4">
-    <w:abstractNumId w:val="2"/>
+    <w:abstractNumId w:val="3"/>
     <w:lvlOverride w:ilvl="0">
       <w:lvl w:ilvl="0">
         <w:start w:val="1"/>
@@ -11174,46 +11435,52 @@
     <w:abstractNumId w:val="0"/>
   </w:num>
   <w:num w:numId="6">
+    <w:abstractNumId w:val="8"/>
+  </w:num>
+  <w:num w:numId="7">
+    <w:abstractNumId w:val="2"/>
+  </w:num>
+  <w:num w:numId="8">
     <w:abstractNumId w:val="6"/>
   </w:num>
-  <w:num w:numId="7">
-    <w:abstractNumId w:val="1"/>
+  <w:num w:numId="9">
+    <w:abstractNumId w:val="12"/>
   </w:num>
-  <w:num w:numId="8">
-    <w:abstractNumId w:val="4"/>
-  </w:num>
-  <w:num w:numId="9">
+  <w:num w:numId="10">
     <w:abstractNumId w:val="10"/>
   </w:num>
-  <w:num w:numId="10">
-    <w:abstractNumId w:val="8"/>
+  <w:num w:numId="11">
+    <w:abstractNumId w:val="11"/>
   </w:num>
-  <w:num w:numId="11">
+  <w:num w:numId="12">
     <w:abstractNumId w:val="9"/>
   </w:num>
-  <w:num w:numId="12">
-    <w:abstractNumId w:val="7"/>
-  </w:num>
   <w:num w:numId="13">
-    <w:abstractNumId w:val="7"/>
+    <w:abstractNumId w:val="9"/>
   </w:num>
   <w:num w:numId="14">
-    <w:abstractNumId w:val="7"/>
+    <w:abstractNumId w:val="9"/>
   </w:num>
   <w:num w:numId="15">
+    <w:abstractNumId w:val="15"/>
+  </w:num>
+  <w:num w:numId="16">
     <w:abstractNumId w:val="13"/>
   </w:num>
-  <w:num w:numId="16">
-    <w:abstractNumId w:val="11"/>
-  </w:num>
   <w:num w:numId="17">
-    <w:abstractNumId w:val="12"/>
+    <w:abstractNumId w:val="14"/>
   </w:num>
   <w:num w:numId="18">
-    <w:abstractNumId w:val="7"/>
+    <w:abstractNumId w:val="9"/>
   </w:num>
   <w:num w:numId="19">
-    <w:abstractNumId w:val="7"/>
+    <w:abstractNumId w:val="9"/>
+  </w:num>
+  <w:num w:numId="20">
+    <w:abstractNumId w:val="5"/>
+  </w:num>
+  <w:num w:numId="21">
+    <w:abstractNumId w:val="1"/>
   </w:num>
   <w:numIdMacAtCleanup w:val="11"/>
 </w:numbering>
@@ -15867,7 +16134,7 @@
 </file>
 
 <file path=customXml/itemProps2.xml><?xml version="1.0" encoding="utf-8"?>
-<ds:datastoreItem xmlns:ds="http://schemas.openxmlformats.org/officeDocument/2006/customXml" ds:itemID="{D3813E42-416B-4302-BC1B-F4372CA41DCA}">
+<ds:datastoreItem xmlns:ds="http://schemas.openxmlformats.org/officeDocument/2006/customXml" ds:itemID="{5963942B-3F11-42DC-8CCC-23EE4557D940}">
   <ds:schemaRefs>
     <ds:schemaRef ds:uri="http://schemas.openxmlformats.org/officeDocument/2006/bibliography"/>
   </ds:schemaRefs>

</xml_diff>

<commit_message>
PH aktualisiert und Aufgaben angepasst.
Signed-off-by: Alexander Benölken <a.benoelken@googlemail.com>
</commit_message>
<xml_diff>
--- a/Dokumente/Hefte/PH_Eventalizer.docx
+++ b/Dokumente/Hefte/PH_Eventalizer.docx
@@ -51,7 +51,7 @@
               <w:lang w:eastAsia="de-DE" w:bidi="ar-SA"/>
             </w:rPr>
             <w:pict>
-              <v:group id="Group 30" o:spid="_x0000_s1066" style="position:absolute;margin-left:7554.2pt;margin-top:0;width:332.7pt;height:227.25pt;z-index:251661312;mso-position-horizontal:right;mso-position-horizontal-relative:margin;mso-position-vertical:top;mso-position-vertical-relative:page" coordorigin="4136,15" coordsize="6654,4545" o:gfxdata="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" o:allowincell="f">
+              <v:group id="Group 30" o:spid="_x0000_s1066" style="position:absolute;margin-left:8139.6pt;margin-top:0;width:332.7pt;height:227.25pt;z-index:251661312;mso-position-horizontal:right;mso-position-horizontal-relative:margin;mso-position-vertical:top;mso-position-vertical-relative:page" coordorigin="4136,15" coordsize="6654,4545" o:gfxdata="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" o:allowincell="f">
                 <v:shape id="AutoShape 31" o:spid="_x0000_s1067" type="#_x0000_t32" style="position:absolute;left:4136;top:15;width:3058;height:3855;visibility:visible" o:connectortype="straight" o:gfxdata="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" strokecolor="#a7bfde [1620]"/>
                 <v:oval id="Oval 32" o:spid="_x0000_s1068" style="position:absolute;left:6674;top:444;width:4116;height:4116;visibility:visible" o:gfxdata="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" fillcolor="#a7bfde [1620]" stroked="f"/>
                 <v:oval id="Oval 33" o:spid="_x0000_s1069" style="position:absolute;left:6773;top:1058;width:3367;height:3367;visibility:visible" o:gfxdata="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" fillcolor="#d3dfee [820]" stroked="f"/>
@@ -188,25 +188,7 @@
                     <w:sz w:val="28"/>
                     <w:szCs w:val="28"/>
                   </w:rPr>
-                  <w:t>FST Projekt "</w:t>
-                </w:r>
-                <w:proofErr w:type="spellStart"/>
-                <w:r>
-                  <w:rPr>
-                    <w:color w:val="484329" w:themeColor="background2" w:themeShade="3F"/>
-                    <w:sz w:val="28"/>
-                    <w:szCs w:val="28"/>
-                  </w:rPr>
-                  <w:t>Eventalizer</w:t>
-                </w:r>
-                <w:proofErr w:type="spellEnd"/>
-                <w:r>
-                  <w:rPr>
-                    <w:color w:val="484329" w:themeColor="background2" w:themeShade="3F"/>
-                    <w:sz w:val="28"/>
-                    <w:szCs w:val="28"/>
-                  </w:rPr>
-                  <w:t xml:space="preserve">" </w:t>
+                  <w:t xml:space="preserve">FST Projekt "Eventalizer" </w:t>
                 </w:r>
                 <w:r>
                   <w:rPr>
@@ -341,23 +323,7 @@
                         <w:b/>
                         <w:bCs/>
                       </w:rPr>
-                      <w:t xml:space="preserve">Matthias Beer, Alexander </w:t>
-                    </w:r>
-                    <w:proofErr w:type="spellStart"/>
-                    <w:r>
-                      <w:rPr>
-                        <w:b/>
-                        <w:bCs/>
-                      </w:rPr>
-                      <w:t>Benölken</w:t>
-                    </w:r>
-                    <w:proofErr w:type="spellEnd"/>
-                    <w:r>
-                      <w:rPr>
-                        <w:b/>
-                        <w:bCs/>
-                      </w:rPr>
-                      <w:t xml:space="preserve">, Martin </w:t>
+                      <w:t xml:space="preserve">Matthias Beer, Alexander Benölken, Martin </w:t>
                     </w:r>
                     <w:proofErr w:type="spellStart"/>
                     <w:r>
@@ -506,7 +472,7 @@
               <w:lang w:eastAsia="de-DE" w:bidi="ar-SA"/>
             </w:rPr>
             <w:pict>
-              <v:group id="Group 7" o:spid="_x0000_s1060" style="position:absolute;left:0;text-align:left;margin-left:5782.3pt;margin-top:0;width:264.55pt;height:690.65pt;z-index:251658240;mso-position-horizontal:right;mso-position-horizontal-relative:page;mso-position-vertical:bottom;mso-position-vertical-relative:page" coordorigin="5531,1258" coordsize="5291,13813" o:gfxdata="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">
+              <v:group id="Group 7" o:spid="_x0000_s1060" style="position:absolute;left:0;text-align:left;margin-left:6231.4pt;margin-top:0;width:264.55pt;height:690.65pt;z-index:251658240;mso-position-horizontal:right;mso-position-horizontal-relative:page;mso-position-vertical:bottom;mso-position-vertical-relative:page" coordorigin="5531,1258" coordsize="5291,13813" o:gfxdata="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">
                 <v:shape id="AutoShape 8" o:spid="_x0000_s1061" type="#_x0000_t32" style="position:absolute;left:6519;top:1258;width:4303;height:10040;flip:x;visibility:visible" o:connectortype="straight" o:gfxdata="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" strokecolor="#a7bfde [1620]"/>
                 <v:group id="Group 9" o:spid="_x0000_s1062" style="position:absolute;left:5531;top:9226;width:5291;height:5845" coordorigin="5531,9226" coordsize="5291,5845" o:gfxdata="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">
                   <v:shape id="Freeform 10" o:spid="_x0000_s1063" style="position:absolute;left:5531;top:9226;width:5291;height:5845;visibility:visible;mso-wrap-style:square;v-text-anchor:top" coordsize="6418,6670" o:gfxdata="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" path="m6418,1185r,5485l1809,6669c974,5889,,3958,1407,1987,2830,,5591,411,6418,1185xe" fillcolor="#a7bfde [1620]" stroked="f">
@@ -538,7 +504,7 @@
           <w:lang w:val="de-DE"/>
         </w:rPr>
       </w:pPr>
-      <w:bookmarkStart w:id="3" w:name="_Toc324198622"/>
+      <w:bookmarkStart w:id="3" w:name="_Toc324355203"/>
       <w:r>
         <w:rPr>
           <w:lang w:val="de-DE"/>
@@ -806,17 +772,8 @@
                 <w:rFonts w:cs="Arial"/>
                 <w:sz w:val="20"/>
               </w:rPr>
-              <w:t xml:space="preserve">Alexander </w:t>
+              <w:t>Alexander Benölken</w:t>
             </w:r>
-            <w:proofErr w:type="spellStart"/>
-            <w:r>
-              <w:rPr>
-                <w:rFonts w:cs="Arial"/>
-                <w:sz w:val="20"/>
-              </w:rPr>
-              <w:t>Benölken</w:t>
-            </w:r>
-            <w:proofErr w:type="spellEnd"/>
           </w:p>
         </w:tc>
         <w:tc>
@@ -976,17 +933,8 @@
                 <w:rFonts w:cs="Arial"/>
                 <w:sz w:val="20"/>
               </w:rPr>
-              <w:t xml:space="preserve">Alexander </w:t>
+              <w:t>Alexander Benölken</w:t>
             </w:r>
-            <w:proofErr w:type="spellStart"/>
-            <w:r>
-              <w:rPr>
-                <w:rFonts w:cs="Arial"/>
-                <w:sz w:val="20"/>
-              </w:rPr>
-              <w:t>Benölken</w:t>
-            </w:r>
-            <w:proofErr w:type="spellEnd"/>
           </w:p>
         </w:tc>
         <w:tc>
@@ -1099,17 +1047,8 @@
                 <w:rFonts w:cs="Arial"/>
                 <w:sz w:val="20"/>
               </w:rPr>
-              <w:t xml:space="preserve">Alexander </w:t>
+              <w:t>Alexander Benölken</w:t>
             </w:r>
-            <w:proofErr w:type="spellStart"/>
-            <w:r>
-              <w:rPr>
-                <w:rFonts w:cs="Arial"/>
-                <w:sz w:val="20"/>
-              </w:rPr>
-              <w:t>Benölken</w:t>
-            </w:r>
-            <w:proofErr w:type="spellEnd"/>
           </w:p>
         </w:tc>
         <w:tc>
@@ -1273,6 +1212,13 @@
                 <w:sz w:val="20"/>
               </w:rPr>
             </w:pPr>
+            <w:r>
+              <w:rPr>
+                <w:rFonts w:cs="Arial"/>
+                <w:sz w:val="20"/>
+              </w:rPr>
+              <w:t>0.6</w:t>
+            </w:r>
           </w:p>
         </w:tc>
         <w:tc>
@@ -1287,6 +1233,13 @@
                 <w:sz w:val="20"/>
               </w:rPr>
             </w:pPr>
+            <w:r>
+              <w:rPr>
+                <w:rFonts w:cs="Arial"/>
+                <w:sz w:val="20"/>
+              </w:rPr>
+              <w:t>09.05.2012</w:t>
+            </w:r>
           </w:p>
         </w:tc>
         <w:tc>
@@ -1301,6 +1254,13 @@
                 <w:sz w:val="20"/>
               </w:rPr>
             </w:pPr>
+            <w:r>
+              <w:rPr>
+                <w:rFonts w:cs="Arial"/>
+                <w:sz w:val="20"/>
+              </w:rPr>
+              <w:t>Alexander Benölken</w:t>
+            </w:r>
           </w:p>
         </w:tc>
         <w:tc>
@@ -1315,6 +1275,98 @@
                 <w:sz w:val="20"/>
               </w:rPr>
             </w:pPr>
+            <w:r>
+              <w:rPr>
+                <w:rFonts w:cs="Arial"/>
+                <w:sz w:val="20"/>
+              </w:rPr>
+              <w:t>DB-Schema/ Klassendiagramm hinzugefügt.</w:t>
+            </w:r>
+          </w:p>
+          <w:p>
+            <w:pPr>
+              <w:rPr>
+                <w:rFonts w:cs="Arial"/>
+                <w:sz w:val="20"/>
+              </w:rPr>
+            </w:pPr>
+            <w:r>
+              <w:rPr>
+                <w:rFonts w:cs="Arial"/>
+                <w:sz w:val="20"/>
+              </w:rPr>
+              <w:t>Kapitel „</w:t>
+            </w:r>
+            <w:r>
+              <w:rPr>
+                <w:rFonts w:cs="Arial"/>
+                <w:sz w:val="20"/>
+              </w:rPr>
+              <w:t>BENUTZUNGS- UND SYSTEMSCHNIT</w:t>
+            </w:r>
+            <w:r>
+              <w:rPr>
+                <w:rFonts w:cs="Arial"/>
+                <w:sz w:val="20"/>
+              </w:rPr>
+              <w:t>T</w:t>
+            </w:r>
+            <w:r>
+              <w:rPr>
+                <w:rFonts w:cs="Arial"/>
+                <w:sz w:val="20"/>
+              </w:rPr>
+              <w:t>STELLEN</w:t>
+            </w:r>
+            <w:r>
+              <w:rPr>
+                <w:rFonts w:cs="Arial"/>
+                <w:sz w:val="20"/>
+              </w:rPr>
+              <w:t>“ und Kapitel „</w:t>
+            </w:r>
+            <w:r>
+              <w:rPr>
+                <w:rFonts w:cs="Arial"/>
+                <w:sz w:val="20"/>
+              </w:rPr>
+              <w:t>TECHNISCHE ANFORD</w:t>
+            </w:r>
+            <w:r>
+              <w:rPr>
+                <w:rFonts w:cs="Arial"/>
+                <w:sz w:val="20"/>
+              </w:rPr>
+              <w:t>E</w:t>
+            </w:r>
+            <w:r>
+              <w:rPr>
+                <w:rFonts w:cs="Arial"/>
+                <w:sz w:val="20"/>
+              </w:rPr>
+              <w:t>RUNGEN</w:t>
+            </w:r>
+            <w:r>
+              <w:rPr>
+                <w:rFonts w:cs="Arial"/>
+                <w:sz w:val="20"/>
+              </w:rPr>
+              <w:t>“ hinz</w:t>
+            </w:r>
+            <w:r>
+              <w:rPr>
+                <w:rFonts w:cs="Arial"/>
+                <w:sz w:val="20"/>
+              </w:rPr>
+              <w:t>u</w:t>
+            </w:r>
+            <w:r>
+              <w:rPr>
+                <w:rFonts w:cs="Arial"/>
+                <w:sz w:val="20"/>
+              </w:rPr>
+              <w:t>gefügt.</w:t>
+            </w:r>
           </w:p>
         </w:tc>
       </w:tr>
@@ -1475,7 +1527,7 @@
           <w:lang w:val="de-DE" w:bidi="ar-SA"/>
         </w:rPr>
       </w:pPr>
-      <w:bookmarkStart w:id="4" w:name="_Toc324198623"/>
+      <w:bookmarkStart w:id="4" w:name="_Toc324355204"/>
       <w:r>
         <w:rPr>
           <w:lang w:val="de-DE" w:bidi="ar-SA"/>
@@ -1516,7 +1568,7 @@
         </w:rPr>
         <w:fldChar w:fldCharType="separate"/>
       </w:r>
-      <w:hyperlink w:anchor="_Toc324198622" w:history="1">
+      <w:hyperlink w:anchor="_Toc324355203" w:history="1">
         <w:r>
           <w:rPr>
             <w:rStyle w:val="Hyperlink"/>
@@ -1562,7 +1614,7 @@
             <w:noProof/>
             <w:webHidden/>
           </w:rPr>
-          <w:instrText xml:space="preserve"> PAGEREF _Toc324198622 \h </w:instrText>
+          <w:instrText xml:space="preserve"> PAGEREF _Toc324355203 \h </w:instrText>
         </w:r>
         <w:r>
           <w:rPr>
@@ -1606,7 +1658,7 @@
           <w:lang w:eastAsia="de-DE" w:bidi="ar-SA"/>
         </w:rPr>
       </w:pPr>
-      <w:hyperlink w:anchor="_Toc324198623" w:history="1">
+      <w:hyperlink w:anchor="_Toc324355204" w:history="1">
         <w:r>
           <w:rPr>
             <w:rStyle w:val="Hyperlink"/>
@@ -1652,7 +1704,7 @@
             <w:noProof/>
             <w:webHidden/>
           </w:rPr>
-          <w:instrText xml:space="preserve"> PAGEREF _Toc324198623 \h </w:instrText>
+          <w:instrText xml:space="preserve"> PAGEREF _Toc324355204 \h </w:instrText>
         </w:r>
         <w:r>
           <w:rPr>
@@ -1696,7 +1748,7 @@
           <w:lang w:eastAsia="de-DE" w:bidi="ar-SA"/>
         </w:rPr>
       </w:pPr>
-      <w:hyperlink w:anchor="_Toc324198624" w:history="1">
+      <w:hyperlink w:anchor="_Toc324355205" w:history="1">
         <w:r>
           <w:rPr>
             <w:rStyle w:val="Hyperlink"/>
@@ -1742,7 +1794,7 @@
             <w:noProof/>
             <w:webHidden/>
           </w:rPr>
-          <w:instrText xml:space="preserve"> PAGEREF _Toc324198624 \h </w:instrText>
+          <w:instrText xml:space="preserve"> PAGEREF _Toc324355205 \h </w:instrText>
         </w:r>
         <w:r>
           <w:rPr>
@@ -1784,7 +1836,7 @@
           <w:lang w:eastAsia="de-DE" w:bidi="ar-SA"/>
         </w:rPr>
       </w:pPr>
-      <w:hyperlink w:anchor="_Toc324198625" w:history="1">
+      <w:hyperlink w:anchor="_Toc324355206" w:history="1">
         <w:r>
           <w:rPr>
             <w:rStyle w:val="Hyperlink"/>
@@ -1828,7 +1880,7 @@
             <w:noProof/>
             <w:webHidden/>
           </w:rPr>
-          <w:instrText xml:space="preserve"> PAGEREF _Toc324198625 \h </w:instrText>
+          <w:instrText xml:space="preserve"> PAGEREF _Toc324355206 \h </w:instrText>
         </w:r>
         <w:r>
           <w:rPr>
@@ -1870,7 +1922,7 @@
           <w:lang w:eastAsia="de-DE" w:bidi="ar-SA"/>
         </w:rPr>
       </w:pPr>
-      <w:hyperlink w:anchor="_Toc324198626" w:history="1">
+      <w:hyperlink w:anchor="_Toc324355207" w:history="1">
         <w:r>
           <w:rPr>
             <w:rStyle w:val="Hyperlink"/>
@@ -1914,7 +1966,7 @@
             <w:noProof/>
             <w:webHidden/>
           </w:rPr>
-          <w:instrText xml:space="preserve"> PAGEREF _Toc324198626 \h </w:instrText>
+          <w:instrText xml:space="preserve"> PAGEREF _Toc324355207 \h </w:instrText>
         </w:r>
         <w:r>
           <w:rPr>
@@ -1958,7 +2010,7 @@
           <w:lang w:eastAsia="de-DE" w:bidi="ar-SA"/>
         </w:rPr>
       </w:pPr>
-      <w:hyperlink w:anchor="_Toc324198627" w:history="1">
+      <w:hyperlink w:anchor="_Toc324355208" w:history="1">
         <w:r>
           <w:rPr>
             <w:rStyle w:val="Hyperlink"/>
@@ -2004,7 +2056,7 @@
             <w:noProof/>
             <w:webHidden/>
           </w:rPr>
-          <w:instrText xml:space="preserve"> PAGEREF _Toc324198627 \h </w:instrText>
+          <w:instrText xml:space="preserve"> PAGEREF _Toc324355208 \h </w:instrText>
         </w:r>
         <w:r>
           <w:rPr>
@@ -2046,7 +2098,7 @@
           <w:lang w:eastAsia="de-DE" w:bidi="ar-SA"/>
         </w:rPr>
       </w:pPr>
-      <w:hyperlink w:anchor="_Toc324198628" w:history="1">
+      <w:hyperlink w:anchor="_Toc324355209" w:history="1">
         <w:r>
           <w:rPr>
             <w:rStyle w:val="Hyperlink"/>
@@ -2090,7 +2142,7 @@
             <w:noProof/>
             <w:webHidden/>
           </w:rPr>
-          <w:instrText xml:space="preserve"> PAGEREF _Toc324198628 \h </w:instrText>
+          <w:instrText xml:space="preserve"> PAGEREF _Toc324355209 \h </w:instrText>
         </w:r>
         <w:r>
           <w:rPr>
@@ -2137,7 +2189,7 @@
           <w:lang w:eastAsia="de-DE" w:bidi="ar-SA"/>
         </w:rPr>
       </w:pPr>
-      <w:hyperlink w:anchor="_Toc324198629" w:history="1">
+      <w:hyperlink w:anchor="_Toc324355210" w:history="1">
         <w:r>
           <w:rPr>
             <w:rStyle w:val="Hyperlink"/>
@@ -2182,7 +2234,7 @@
             <w:noProof/>
             <w:webHidden/>
           </w:rPr>
-          <w:instrText xml:space="preserve"> PAGEREF _Toc324198629 \h </w:instrText>
+          <w:instrText xml:space="preserve"> PAGEREF _Toc324355210 \h </w:instrText>
         </w:r>
         <w:r>
           <w:rPr>
@@ -2229,7 +2281,7 @@
           <w:lang w:eastAsia="de-DE" w:bidi="ar-SA"/>
         </w:rPr>
       </w:pPr>
-      <w:hyperlink w:anchor="_Toc324198630" w:history="1">
+      <w:hyperlink w:anchor="_Toc324355211" w:history="1">
         <w:r>
           <w:rPr>
             <w:rStyle w:val="Hyperlink"/>
@@ -2274,7 +2326,7 @@
             <w:noProof/>
             <w:webHidden/>
           </w:rPr>
-          <w:instrText xml:space="preserve"> PAGEREF _Toc324198630 \h </w:instrText>
+          <w:instrText xml:space="preserve"> PAGEREF _Toc324355211 \h </w:instrText>
         </w:r>
         <w:r>
           <w:rPr>
@@ -2316,7 +2368,7 @@
           <w:lang w:eastAsia="de-DE" w:bidi="ar-SA"/>
         </w:rPr>
       </w:pPr>
-      <w:hyperlink w:anchor="_Toc324198631" w:history="1">
+      <w:hyperlink w:anchor="_Toc324355212" w:history="1">
         <w:r>
           <w:rPr>
             <w:rStyle w:val="Hyperlink"/>
@@ -2360,7 +2412,7 @@
             <w:noProof/>
             <w:webHidden/>
           </w:rPr>
-          <w:instrText xml:space="preserve"> PAGEREF _Toc324198631 \h </w:instrText>
+          <w:instrText xml:space="preserve"> PAGEREF _Toc324355212 \h </w:instrText>
         </w:r>
         <w:r>
           <w:rPr>
@@ -2402,7 +2454,7 @@
           <w:lang w:eastAsia="de-DE" w:bidi="ar-SA"/>
         </w:rPr>
       </w:pPr>
-      <w:hyperlink w:anchor="_Toc324198632" w:history="1">
+      <w:hyperlink w:anchor="_Toc324355213" w:history="1">
         <w:r>
           <w:rPr>
             <w:rStyle w:val="Hyperlink"/>
@@ -2446,7 +2498,7 @@
             <w:noProof/>
             <w:webHidden/>
           </w:rPr>
-          <w:instrText xml:space="preserve"> PAGEREF _Toc324198632 \h </w:instrText>
+          <w:instrText xml:space="preserve"> PAGEREF _Toc324355213 \h </w:instrText>
         </w:r>
         <w:r>
           <w:rPr>
@@ -2488,7 +2540,7 @@
           <w:lang w:eastAsia="de-DE" w:bidi="ar-SA"/>
         </w:rPr>
       </w:pPr>
-      <w:hyperlink w:anchor="_Toc324198633" w:history="1">
+      <w:hyperlink w:anchor="_Toc324355214" w:history="1">
         <w:r>
           <w:rPr>
             <w:rStyle w:val="Hyperlink"/>
@@ -2532,7 +2584,7 @@
             <w:noProof/>
             <w:webHidden/>
           </w:rPr>
-          <w:instrText xml:space="preserve"> PAGEREF _Toc324198633 \h </w:instrText>
+          <w:instrText xml:space="preserve"> PAGEREF _Toc324355214 \h </w:instrText>
         </w:r>
         <w:r>
           <w:rPr>
@@ -2579,7 +2631,7 @@
           <w:lang w:eastAsia="de-DE" w:bidi="ar-SA"/>
         </w:rPr>
       </w:pPr>
-      <w:hyperlink w:anchor="_Toc324198634" w:history="1">
+      <w:hyperlink w:anchor="_Toc324355215" w:history="1">
         <w:r>
           <w:rPr>
             <w:rStyle w:val="Hyperlink"/>
@@ -2624,7 +2676,7 @@
             <w:noProof/>
             <w:webHidden/>
           </w:rPr>
-          <w:instrText xml:space="preserve"> PAGEREF _Toc324198634 \h </w:instrText>
+          <w:instrText xml:space="preserve"> PAGEREF _Toc324355215 \h </w:instrText>
         </w:r>
         <w:r>
           <w:rPr>
@@ -2671,7 +2723,7 @@
           <w:lang w:eastAsia="de-DE" w:bidi="ar-SA"/>
         </w:rPr>
       </w:pPr>
-      <w:hyperlink w:anchor="_Toc324198635" w:history="1">
+      <w:hyperlink w:anchor="_Toc324355216" w:history="1">
         <w:r>
           <w:rPr>
             <w:rStyle w:val="Hyperlink"/>
@@ -2716,7 +2768,7 @@
             <w:noProof/>
             <w:webHidden/>
           </w:rPr>
-          <w:instrText xml:space="preserve"> PAGEREF _Toc324198635 \h </w:instrText>
+          <w:instrText xml:space="preserve"> PAGEREF _Toc324355216 \h </w:instrText>
         </w:r>
         <w:r>
           <w:rPr>
@@ -2763,7 +2815,7 @@
           <w:lang w:eastAsia="de-DE" w:bidi="ar-SA"/>
         </w:rPr>
       </w:pPr>
-      <w:hyperlink w:anchor="_Toc324198636" w:history="1">
+      <w:hyperlink w:anchor="_Toc324355217" w:history="1">
         <w:r>
           <w:rPr>
             <w:rStyle w:val="Hyperlink"/>
@@ -2808,7 +2860,7 @@
             <w:noProof/>
             <w:webHidden/>
           </w:rPr>
-          <w:instrText xml:space="preserve"> PAGEREF _Toc324198636 \h </w:instrText>
+          <w:instrText xml:space="preserve"> PAGEREF _Toc324355217 \h </w:instrText>
         </w:r>
         <w:r>
           <w:rPr>
@@ -2852,7 +2904,7 @@
           <w:lang w:eastAsia="de-DE" w:bidi="ar-SA"/>
         </w:rPr>
       </w:pPr>
-      <w:hyperlink w:anchor="_Toc324198637" w:history="1">
+      <w:hyperlink w:anchor="_Toc324355218" w:history="1">
         <w:r>
           <w:rPr>
             <w:rStyle w:val="Hyperlink"/>
@@ -2898,7 +2950,7 @@
             <w:noProof/>
             <w:webHidden/>
           </w:rPr>
-          <w:instrText xml:space="preserve"> PAGEREF _Toc324198637 \h </w:instrText>
+          <w:instrText xml:space="preserve"> PAGEREF _Toc324355218 \h </w:instrText>
         </w:r>
         <w:r>
           <w:rPr>
@@ -2940,7 +2992,7 @@
           <w:lang w:eastAsia="de-DE" w:bidi="ar-SA"/>
         </w:rPr>
       </w:pPr>
-      <w:hyperlink w:anchor="_Toc324198638" w:history="1">
+      <w:hyperlink w:anchor="_Toc324355219" w:history="1">
         <w:r>
           <w:rPr>
             <w:rStyle w:val="Hyperlink"/>
@@ -2984,7 +3036,7 @@
             <w:noProof/>
             <w:webHidden/>
           </w:rPr>
-          <w:instrText xml:space="preserve"> PAGEREF _Toc324198638 \h </w:instrText>
+          <w:instrText xml:space="preserve"> PAGEREF _Toc324355219 \h </w:instrText>
         </w:r>
         <w:r>
           <w:rPr>
@@ -3031,7 +3083,7 @@
           <w:lang w:eastAsia="de-DE" w:bidi="ar-SA"/>
         </w:rPr>
       </w:pPr>
-      <w:hyperlink w:anchor="_Toc324198639" w:history="1">
+      <w:hyperlink w:anchor="_Toc324355220" w:history="1">
         <w:r>
           <w:rPr>
             <w:rStyle w:val="Hyperlink"/>
@@ -3076,7 +3128,7 @@
             <w:noProof/>
             <w:webHidden/>
           </w:rPr>
-          <w:instrText xml:space="preserve"> PAGEREF _Toc324198639 \h </w:instrText>
+          <w:instrText xml:space="preserve"> PAGEREF _Toc324355220 \h </w:instrText>
         </w:r>
         <w:r>
           <w:rPr>
@@ -3123,7 +3175,7 @@
           <w:lang w:eastAsia="de-DE" w:bidi="ar-SA"/>
         </w:rPr>
       </w:pPr>
-      <w:hyperlink w:anchor="_Toc324198640" w:history="1">
+      <w:hyperlink w:anchor="_Toc324355221" w:history="1">
         <w:r>
           <w:rPr>
             <w:rStyle w:val="Hyperlink"/>
@@ -3168,7 +3220,7 @@
             <w:noProof/>
             <w:webHidden/>
           </w:rPr>
-          <w:instrText xml:space="preserve"> PAGEREF _Toc324198640 \h </w:instrText>
+          <w:instrText xml:space="preserve"> PAGEREF _Toc324355221 \h </w:instrText>
         </w:r>
         <w:r>
           <w:rPr>
@@ -3215,7 +3267,7 @@
           <w:lang w:eastAsia="de-DE" w:bidi="ar-SA"/>
         </w:rPr>
       </w:pPr>
-      <w:hyperlink w:anchor="_Toc324198641" w:history="1">
+      <w:hyperlink w:anchor="_Toc324355222" w:history="1">
         <w:r>
           <w:rPr>
             <w:rStyle w:val="Hyperlink"/>
@@ -3260,7 +3312,7 @@
             <w:noProof/>
             <w:webHidden/>
           </w:rPr>
-          <w:instrText xml:space="preserve"> PAGEREF _Toc324198641 \h </w:instrText>
+          <w:instrText xml:space="preserve"> PAGEREF _Toc324355222 \h </w:instrText>
         </w:r>
         <w:r>
           <w:rPr>
@@ -3307,7 +3359,7 @@
           <w:lang w:eastAsia="de-DE" w:bidi="ar-SA"/>
         </w:rPr>
       </w:pPr>
-      <w:hyperlink w:anchor="_Toc324198642" w:history="1">
+      <w:hyperlink w:anchor="_Toc324355223" w:history="1">
         <w:r>
           <w:rPr>
             <w:rStyle w:val="Hyperlink"/>
@@ -3352,7 +3404,7 @@
             <w:noProof/>
             <w:webHidden/>
           </w:rPr>
-          <w:instrText xml:space="preserve"> PAGEREF _Toc324198642 \h </w:instrText>
+          <w:instrText xml:space="preserve"> PAGEREF _Toc324355223 \h </w:instrText>
         </w:r>
         <w:r>
           <w:rPr>
@@ -3399,7 +3451,7 @@
           <w:lang w:eastAsia="de-DE" w:bidi="ar-SA"/>
         </w:rPr>
       </w:pPr>
-      <w:hyperlink w:anchor="_Toc324198643" w:history="1">
+      <w:hyperlink w:anchor="_Toc324355224" w:history="1">
         <w:r>
           <w:rPr>
             <w:rStyle w:val="Hyperlink"/>
@@ -3444,7 +3496,7 @@
             <w:noProof/>
             <w:webHidden/>
           </w:rPr>
-          <w:instrText xml:space="preserve"> PAGEREF _Toc324198643 \h </w:instrText>
+          <w:instrText xml:space="preserve"> PAGEREF _Toc324355224 \h </w:instrText>
         </w:r>
         <w:r>
           <w:rPr>
@@ -3491,7 +3543,7 @@
           <w:lang w:eastAsia="de-DE" w:bidi="ar-SA"/>
         </w:rPr>
       </w:pPr>
-      <w:hyperlink w:anchor="_Toc324198644" w:history="1">
+      <w:hyperlink w:anchor="_Toc324355225" w:history="1">
         <w:r>
           <w:rPr>
             <w:rStyle w:val="Hyperlink"/>
@@ -3536,7 +3588,7 @@
             <w:noProof/>
             <w:webHidden/>
           </w:rPr>
-          <w:instrText xml:space="preserve"> PAGEREF _Toc324198644 \h </w:instrText>
+          <w:instrText xml:space="preserve"> PAGEREF _Toc324355225 \h </w:instrText>
         </w:r>
         <w:r>
           <w:rPr>
@@ -3578,7 +3630,7 @@
           <w:lang w:eastAsia="de-DE" w:bidi="ar-SA"/>
         </w:rPr>
       </w:pPr>
-      <w:hyperlink w:anchor="_Toc324198645" w:history="1">
+      <w:hyperlink w:anchor="_Toc324355226" w:history="1">
         <w:r>
           <w:rPr>
             <w:rStyle w:val="Hyperlink"/>
@@ -3622,7 +3674,7 @@
             <w:noProof/>
             <w:webHidden/>
           </w:rPr>
-          <w:instrText xml:space="preserve"> PAGEREF _Toc324198645 \h </w:instrText>
+          <w:instrText xml:space="preserve"> PAGEREF _Toc324355226 \h </w:instrText>
         </w:r>
         <w:r>
           <w:rPr>
@@ -3669,7 +3721,7 @@
           <w:lang w:eastAsia="de-DE" w:bidi="ar-SA"/>
         </w:rPr>
       </w:pPr>
-      <w:hyperlink w:anchor="_Toc324198646" w:history="1">
+      <w:hyperlink w:anchor="_Toc324355227" w:history="1">
         <w:r>
           <w:rPr>
             <w:rStyle w:val="Hyperlink"/>
@@ -3714,7 +3766,7 @@
             <w:noProof/>
             <w:webHidden/>
           </w:rPr>
-          <w:instrText xml:space="preserve"> PAGEREF _Toc324198646 \h </w:instrText>
+          <w:instrText xml:space="preserve"> PAGEREF _Toc324355227 \h </w:instrText>
         </w:r>
         <w:r>
           <w:rPr>
@@ -3761,7 +3813,7 @@
           <w:lang w:eastAsia="de-DE" w:bidi="ar-SA"/>
         </w:rPr>
       </w:pPr>
-      <w:hyperlink w:anchor="_Toc324198647" w:history="1">
+      <w:hyperlink w:anchor="_Toc324355228" w:history="1">
         <w:r>
           <w:rPr>
             <w:rStyle w:val="Hyperlink"/>
@@ -3806,7 +3858,7 @@
             <w:noProof/>
             <w:webHidden/>
           </w:rPr>
-          <w:instrText xml:space="preserve"> PAGEREF _Toc324198647 \h </w:instrText>
+          <w:instrText xml:space="preserve"> PAGEREF _Toc324355228 \h </w:instrText>
         </w:r>
         <w:r>
           <w:rPr>
@@ -3853,7 +3905,7 @@
           <w:lang w:eastAsia="de-DE" w:bidi="ar-SA"/>
         </w:rPr>
       </w:pPr>
-      <w:hyperlink w:anchor="_Toc324198648" w:history="1">
+      <w:hyperlink w:anchor="_Toc324355229" w:history="1">
         <w:r>
           <w:rPr>
             <w:rStyle w:val="Hyperlink"/>
@@ -3898,7 +3950,7 @@
             <w:noProof/>
             <w:webHidden/>
           </w:rPr>
-          <w:instrText xml:space="preserve"> PAGEREF _Toc324198648 \h </w:instrText>
+          <w:instrText xml:space="preserve"> PAGEREF _Toc324355229 \h </w:instrText>
         </w:r>
         <w:r>
           <w:rPr>
@@ -3945,7 +3997,7 @@
           <w:lang w:eastAsia="de-DE" w:bidi="ar-SA"/>
         </w:rPr>
       </w:pPr>
-      <w:hyperlink w:anchor="_Toc324198649" w:history="1">
+      <w:hyperlink w:anchor="_Toc324355230" w:history="1">
         <w:r>
           <w:rPr>
             <w:rStyle w:val="Hyperlink"/>
@@ -3990,7 +4042,7 @@
             <w:noProof/>
             <w:webHidden/>
           </w:rPr>
-          <w:instrText xml:space="preserve"> PAGEREF _Toc324198649 \h </w:instrText>
+          <w:instrText xml:space="preserve"> PAGEREF _Toc324355230 \h </w:instrText>
         </w:r>
         <w:r>
           <w:rPr>
@@ -4032,7 +4084,7 @@
           <w:lang w:eastAsia="de-DE" w:bidi="ar-SA"/>
         </w:rPr>
       </w:pPr>
-      <w:hyperlink w:anchor="_Toc324198650" w:history="1">
+      <w:hyperlink w:anchor="_Toc324355231" w:history="1">
         <w:r>
           <w:rPr>
             <w:rStyle w:val="Hyperlink"/>
@@ -4076,7 +4128,7 @@
             <w:noProof/>
             <w:webHidden/>
           </w:rPr>
-          <w:instrText xml:space="preserve"> PAGEREF _Toc324198650 \h </w:instrText>
+          <w:instrText xml:space="preserve"> PAGEREF _Toc324355231 \h </w:instrText>
         </w:r>
         <w:r>
           <w:rPr>
@@ -4123,7 +4175,7 @@
           <w:lang w:eastAsia="de-DE" w:bidi="ar-SA"/>
         </w:rPr>
       </w:pPr>
-      <w:hyperlink w:anchor="_Toc324198651" w:history="1">
+      <w:hyperlink w:anchor="_Toc324355232" w:history="1">
         <w:r>
           <w:rPr>
             <w:rStyle w:val="Hyperlink"/>
@@ -4168,7 +4220,7 @@
             <w:noProof/>
             <w:webHidden/>
           </w:rPr>
-          <w:instrText xml:space="preserve"> PAGEREF _Toc324198651 \h </w:instrText>
+          <w:instrText xml:space="preserve"> PAGEREF _Toc324355232 \h </w:instrText>
         </w:r>
         <w:r>
           <w:rPr>
@@ -4215,7 +4267,7 @@
           <w:lang w:eastAsia="de-DE" w:bidi="ar-SA"/>
         </w:rPr>
       </w:pPr>
-      <w:hyperlink w:anchor="_Toc324198652" w:history="1">
+      <w:hyperlink w:anchor="_Toc324355233" w:history="1">
         <w:r>
           <w:rPr>
             <w:rStyle w:val="Hyperlink"/>
@@ -4260,7 +4312,7 @@
             <w:noProof/>
             <w:webHidden/>
           </w:rPr>
-          <w:instrText xml:space="preserve"> PAGEREF _Toc324198652 \h </w:instrText>
+          <w:instrText xml:space="preserve"> PAGEREF _Toc324355233 \h </w:instrText>
         </w:r>
         <w:r>
           <w:rPr>
@@ -4302,7 +4354,7 @@
           <w:lang w:eastAsia="de-DE" w:bidi="ar-SA"/>
         </w:rPr>
       </w:pPr>
-      <w:hyperlink w:anchor="_Toc324198653" w:history="1">
+      <w:hyperlink w:anchor="_Toc324355234" w:history="1">
         <w:r>
           <w:rPr>
             <w:rStyle w:val="Hyperlink"/>
@@ -4346,7 +4398,7 @@
             <w:noProof/>
             <w:webHidden/>
           </w:rPr>
-          <w:instrText xml:space="preserve"> PAGEREF _Toc324198653 \h </w:instrText>
+          <w:instrText xml:space="preserve"> PAGEREF _Toc324355234 \h </w:instrText>
         </w:r>
         <w:r>
           <w:rPr>
@@ -4390,7 +4442,7 @@
           <w:lang w:eastAsia="de-DE" w:bidi="ar-SA"/>
         </w:rPr>
       </w:pPr>
-      <w:hyperlink w:anchor="_Toc324198654" w:history="1">
+      <w:hyperlink w:anchor="_Toc324355235" w:history="1">
         <w:r>
           <w:rPr>
             <w:rStyle w:val="Hyperlink"/>
@@ -4436,7 +4488,7 @@
             <w:noProof/>
             <w:webHidden/>
           </w:rPr>
-          <w:instrText xml:space="preserve"> PAGEREF _Toc324198654 \h </w:instrText>
+          <w:instrText xml:space="preserve"> PAGEREF _Toc324355235 \h </w:instrText>
         </w:r>
         <w:r>
           <w:rPr>
@@ -4478,7 +4530,7 @@
           <w:lang w:eastAsia="de-DE" w:bidi="ar-SA"/>
         </w:rPr>
       </w:pPr>
-      <w:hyperlink w:anchor="_Toc324198655" w:history="1">
+      <w:hyperlink w:anchor="_Toc324355236" w:history="1">
         <w:r>
           <w:rPr>
             <w:rStyle w:val="Hyperlink"/>
@@ -4522,7 +4574,7 @@
             <w:noProof/>
             <w:webHidden/>
           </w:rPr>
-          <w:instrText xml:space="preserve"> PAGEREF _Toc324198655 \h </w:instrText>
+          <w:instrText xml:space="preserve"> PAGEREF _Toc324355236 \h </w:instrText>
         </w:r>
         <w:r>
           <w:rPr>
@@ -4564,7 +4616,7 @@
           <w:lang w:eastAsia="de-DE" w:bidi="ar-SA"/>
         </w:rPr>
       </w:pPr>
-      <w:hyperlink w:anchor="_Toc324198656" w:history="1">
+      <w:hyperlink w:anchor="_Toc324355237" w:history="1">
         <w:r>
           <w:rPr>
             <w:rStyle w:val="Hyperlink"/>
@@ -4608,7 +4660,7 @@
             <w:noProof/>
             <w:webHidden/>
           </w:rPr>
-          <w:instrText xml:space="preserve"> PAGEREF _Toc324198656 \h </w:instrText>
+          <w:instrText xml:space="preserve"> PAGEREF _Toc324355237 \h </w:instrText>
         </w:r>
         <w:r>
           <w:rPr>
@@ -4655,7 +4707,7 @@
           <w:lang w:eastAsia="de-DE" w:bidi="ar-SA"/>
         </w:rPr>
       </w:pPr>
-      <w:hyperlink w:anchor="_Toc324198657" w:history="1">
+      <w:hyperlink w:anchor="_Toc324355238" w:history="1">
         <w:r>
           <w:rPr>
             <w:rStyle w:val="Hyperlink"/>
@@ -4679,7 +4731,7 @@
             <w:rStyle w:val="Hyperlink"/>
             <w:noProof/>
           </w:rPr>
-          <w:t>Testfälle zu den Funktionsbereichen</w:t>
+          <w:t>Muss-Testfälle</w:t>
         </w:r>
         <w:r>
           <w:rPr>
@@ -4700,7 +4752,7 @@
             <w:noProof/>
             <w:webHidden/>
           </w:rPr>
-          <w:instrText xml:space="preserve"> PAGEREF _Toc324198657 \h </w:instrText>
+          <w:instrText xml:space="preserve"> PAGEREF _Toc324355238 \h </w:instrText>
         </w:r>
         <w:r>
           <w:rPr>
@@ -4747,7 +4799,7 @@
           <w:lang w:eastAsia="de-DE" w:bidi="ar-SA"/>
         </w:rPr>
       </w:pPr>
-      <w:hyperlink w:anchor="_Toc324198658" w:history="1">
+      <w:hyperlink w:anchor="_Toc324355239" w:history="1">
         <w:r>
           <w:rPr>
             <w:rStyle w:val="Hyperlink"/>
@@ -4771,6 +4823,276 @@
             <w:rStyle w:val="Hyperlink"/>
             <w:noProof/>
           </w:rPr>
+          <w:t>Registrierung</w:t>
+        </w:r>
+        <w:r>
+          <w:rPr>
+            <w:noProof/>
+            <w:webHidden/>
+          </w:rPr>
+          <w:tab/>
+        </w:r>
+        <w:r>
+          <w:rPr>
+            <w:noProof/>
+            <w:webHidden/>
+          </w:rPr>
+          <w:fldChar w:fldCharType="begin"/>
+        </w:r>
+        <w:r>
+          <w:rPr>
+            <w:noProof/>
+            <w:webHidden/>
+          </w:rPr>
+          <w:instrText xml:space="preserve"> PAGEREF _Toc324355239 \h </w:instrText>
+        </w:r>
+        <w:r>
+          <w:rPr>
+            <w:noProof/>
+            <w:webHidden/>
+          </w:rPr>
+        </w:r>
+        <w:r>
+          <w:rPr>
+            <w:noProof/>
+            <w:webHidden/>
+          </w:rPr>
+          <w:fldChar w:fldCharType="separate"/>
+        </w:r>
+        <w:r>
+          <w:rPr>
+            <w:noProof/>
+            <w:webHidden/>
+          </w:rPr>
+          <w:t>17</w:t>
+        </w:r>
+        <w:r>
+          <w:rPr>
+            <w:noProof/>
+            <w:webHidden/>
+          </w:rPr>
+          <w:fldChar w:fldCharType="end"/>
+        </w:r>
+      </w:hyperlink>
+    </w:p>
+    <w:p>
+      <w:pPr>
+        <w:pStyle w:val="Verzeichnis2"/>
+        <w:rPr>
+          <w:smallCaps w:val="0"/>
+          <w:noProof/>
+          <w:sz w:val="22"/>
+          <w:szCs w:val="22"/>
+          <w:lang w:eastAsia="de-DE" w:bidi="ar-SA"/>
+        </w:rPr>
+      </w:pPr>
+      <w:hyperlink w:anchor="_Toc324355240" w:history="1">
+        <w:r>
+          <w:rPr>
+            <w:rStyle w:val="Hyperlink"/>
+            <w:noProof/>
+          </w:rPr>
+          <w:t>4.3</w:t>
+        </w:r>
+        <w:r>
+          <w:rPr>
+            <w:smallCaps w:val="0"/>
+            <w:noProof/>
+            <w:sz w:val="22"/>
+            <w:szCs w:val="22"/>
+            <w:lang w:eastAsia="de-DE" w:bidi="ar-SA"/>
+          </w:rPr>
+          <w:tab/>
+        </w:r>
+        <w:r>
+          <w:rPr>
+            <w:rStyle w:val="Hyperlink"/>
+            <w:noProof/>
+          </w:rPr>
+          <w:t>Abnahmetestfälle</w:t>
+        </w:r>
+        <w:r>
+          <w:rPr>
+            <w:noProof/>
+            <w:webHidden/>
+          </w:rPr>
+          <w:tab/>
+        </w:r>
+        <w:r>
+          <w:rPr>
+            <w:noProof/>
+            <w:webHidden/>
+          </w:rPr>
+          <w:fldChar w:fldCharType="begin"/>
+        </w:r>
+        <w:r>
+          <w:rPr>
+            <w:noProof/>
+            <w:webHidden/>
+          </w:rPr>
+          <w:instrText xml:space="preserve"> PAGEREF _Toc324355240 \h </w:instrText>
+        </w:r>
+        <w:r>
+          <w:rPr>
+            <w:noProof/>
+            <w:webHidden/>
+          </w:rPr>
+        </w:r>
+        <w:r>
+          <w:rPr>
+            <w:noProof/>
+            <w:webHidden/>
+          </w:rPr>
+          <w:fldChar w:fldCharType="separate"/>
+        </w:r>
+        <w:r>
+          <w:rPr>
+            <w:noProof/>
+            <w:webHidden/>
+          </w:rPr>
+          <w:t>17</w:t>
+        </w:r>
+        <w:r>
+          <w:rPr>
+            <w:noProof/>
+            <w:webHidden/>
+          </w:rPr>
+          <w:fldChar w:fldCharType="end"/>
+        </w:r>
+      </w:hyperlink>
+    </w:p>
+    <w:p>
+      <w:pPr>
+        <w:pStyle w:val="Verzeichnis3"/>
+        <w:tabs>
+          <w:tab w:val="left" w:pos="1200"/>
+          <w:tab w:val="right" w:leader="dot" w:pos="9063"/>
+        </w:tabs>
+        <w:rPr>
+          <w:i w:val="0"/>
+          <w:iCs w:val="0"/>
+          <w:noProof/>
+          <w:sz w:val="22"/>
+          <w:szCs w:val="22"/>
+          <w:lang w:eastAsia="de-DE" w:bidi="ar-SA"/>
+        </w:rPr>
+      </w:pPr>
+      <w:hyperlink w:anchor="_Toc324355241" w:history="1">
+        <w:r>
+          <w:rPr>
+            <w:rStyle w:val="Hyperlink"/>
+            <w:noProof/>
+          </w:rPr>
+          <w:t>4.3.1</w:t>
+        </w:r>
+        <w:r>
+          <w:rPr>
+            <w:i w:val="0"/>
+            <w:iCs w:val="0"/>
+            <w:noProof/>
+            <w:sz w:val="22"/>
+            <w:szCs w:val="22"/>
+            <w:lang w:eastAsia="de-DE" w:bidi="ar-SA"/>
+          </w:rPr>
+          <w:tab/>
+        </w:r>
+        <w:r>
+          <w:rPr>
+            <w:rStyle w:val="Hyperlink"/>
+            <w:noProof/>
+          </w:rPr>
+          <w:t>Testfälle zu den Funktionsbereichen</w:t>
+        </w:r>
+        <w:r>
+          <w:rPr>
+            <w:noProof/>
+            <w:webHidden/>
+          </w:rPr>
+          <w:tab/>
+        </w:r>
+        <w:r>
+          <w:rPr>
+            <w:noProof/>
+            <w:webHidden/>
+          </w:rPr>
+          <w:fldChar w:fldCharType="begin"/>
+        </w:r>
+        <w:r>
+          <w:rPr>
+            <w:noProof/>
+            <w:webHidden/>
+          </w:rPr>
+          <w:instrText xml:space="preserve"> PAGEREF _Toc324355241 \h </w:instrText>
+        </w:r>
+        <w:r>
+          <w:rPr>
+            <w:noProof/>
+            <w:webHidden/>
+          </w:rPr>
+        </w:r>
+        <w:r>
+          <w:rPr>
+            <w:noProof/>
+            <w:webHidden/>
+          </w:rPr>
+          <w:fldChar w:fldCharType="separate"/>
+        </w:r>
+        <w:r>
+          <w:rPr>
+            <w:noProof/>
+            <w:webHidden/>
+          </w:rPr>
+          <w:t>17</w:t>
+        </w:r>
+        <w:r>
+          <w:rPr>
+            <w:noProof/>
+            <w:webHidden/>
+          </w:rPr>
+          <w:fldChar w:fldCharType="end"/>
+        </w:r>
+      </w:hyperlink>
+    </w:p>
+    <w:p>
+      <w:pPr>
+        <w:pStyle w:val="Verzeichnis3"/>
+        <w:tabs>
+          <w:tab w:val="left" w:pos="1200"/>
+          <w:tab w:val="right" w:leader="dot" w:pos="9063"/>
+        </w:tabs>
+        <w:rPr>
+          <w:i w:val="0"/>
+          <w:iCs w:val="0"/>
+          <w:noProof/>
+          <w:sz w:val="22"/>
+          <w:szCs w:val="22"/>
+          <w:lang w:eastAsia="de-DE" w:bidi="ar-SA"/>
+        </w:rPr>
+      </w:pPr>
+      <w:hyperlink w:anchor="_Toc324355242" w:history="1">
+        <w:r>
+          <w:rPr>
+            <w:rStyle w:val="Hyperlink"/>
+            <w:noProof/>
+          </w:rPr>
+          <w:t>4.3.2</w:t>
+        </w:r>
+        <w:r>
+          <w:rPr>
+            <w:i w:val="0"/>
+            <w:iCs w:val="0"/>
+            <w:noProof/>
+            <w:sz w:val="22"/>
+            <w:szCs w:val="22"/>
+            <w:lang w:eastAsia="de-DE" w:bidi="ar-SA"/>
+          </w:rPr>
+          <w:tab/>
+        </w:r>
+        <w:r>
+          <w:rPr>
+            <w:rStyle w:val="Hyperlink"/>
+            <w:noProof/>
+          </w:rPr>
           <w:t>Testfälle zu Qualitätsvorgaben</w:t>
         </w:r>
         <w:r>
@@ -4792,7 +5114,7 @@
             <w:noProof/>
             <w:webHidden/>
           </w:rPr>
-          <w:instrText xml:space="preserve"> PAGEREF _Toc324198658 \h </w:instrText>
+          <w:instrText xml:space="preserve"> PAGEREF _Toc324355242 \h </w:instrText>
         </w:r>
         <w:r>
           <w:rPr>
@@ -4812,7 +5134,7 @@
             <w:noProof/>
             <w:webHidden/>
           </w:rPr>
-          <w:t>20</w:t>
+          <w:t>21</w:t>
         </w:r>
         <w:r>
           <w:rPr>
@@ -4836,7 +5158,7 @@
           <w:lang w:eastAsia="de-DE" w:bidi="ar-SA"/>
         </w:rPr>
       </w:pPr>
-      <w:hyperlink w:anchor="_Toc324198659" w:history="1">
+      <w:hyperlink w:anchor="_Toc324355243" w:history="1">
         <w:r>
           <w:rPr>
             <w:rStyle w:val="Hyperlink"/>
@@ -4882,7 +5204,7 @@
             <w:noProof/>
             <w:webHidden/>
           </w:rPr>
-          <w:instrText xml:space="preserve"> PAGEREF _Toc324198659 \h </w:instrText>
+          <w:instrText xml:space="preserve"> PAGEREF _Toc324355243 \h </w:instrText>
         </w:r>
         <w:r>
           <w:rPr>
@@ -4953,7 +5275,7 @@
       <w:bookmarkStart w:id="5" w:name="_Ref318533249"/>
       <w:bookmarkStart w:id="6" w:name="_Ref318533251"/>
       <w:bookmarkStart w:id="7" w:name="_Toc320351634"/>
-      <w:bookmarkStart w:id="8" w:name="_Toc324198624"/>
+      <w:bookmarkStart w:id="8" w:name="_Toc324355205"/>
       <w:r>
         <w:lastRenderedPageBreak/>
         <w:t>Zielbestimmung und Zielgruppen</w:t>
@@ -4969,7 +5291,7 @@
       </w:pPr>
       <w:bookmarkStart w:id="9" w:name="_Toc319843083"/>
       <w:bookmarkStart w:id="10" w:name="_Toc320351635"/>
-      <w:bookmarkStart w:id="11" w:name="_Toc324198625"/>
+      <w:bookmarkStart w:id="11" w:name="_Toc324355206"/>
       <w:bookmarkEnd w:id="9"/>
       <w:r>
         <w:t>Produktperspektive</w:t>
@@ -4979,15 +5301,7 @@
     </w:p>
     <w:p>
       <w:r>
-        <w:t xml:space="preserve">Wie bereits im Lastenheft beschrieben, dient die Internetplattform </w:t>
-      </w:r>
-      <w:proofErr w:type="spellStart"/>
-      <w:r>
-        <w:t>Eventalizer</w:t>
-      </w:r>
-      <w:proofErr w:type="spellEnd"/>
-      <w:r>
-        <w:t xml:space="preserve"> dazu, weitere Personen mit dem gleichen Hobby zu erreichen, um nicht-kommerzielle Freizeitaktivitäten und/ oder Sportevents mit diesen durchführen zu können. Die Internetplattform unterstützt einen sowohl bei der Organisation eines Events als auch bei der Teilnahme an einem Event.</w:t>
+        <w:t>Wie bereits im Lastenheft beschrieben, dient die Internetplattform Eventalizer dazu, weitere Personen mit dem gleichen Hobby zu erreichen, um nicht-kommerzielle Freizeitaktivitäten und/ oder Sportevents mit diesen durchführen zu können. Die Internetplattform unterstützt einen sowohl bei der Organisation eines Events als auch bei der Teilnahme an einem Event.</w:t>
       </w:r>
     </w:p>
     <w:p>
@@ -4995,7 +5309,7 @@
         <w:pStyle w:val="berschrift2"/>
       </w:pPr>
       <w:bookmarkStart w:id="12" w:name="_Toc320351636"/>
-      <w:bookmarkStart w:id="13" w:name="_Toc324198626"/>
+      <w:bookmarkStart w:id="13" w:name="_Toc324355207"/>
       <w:r>
         <w:t>Einsatzkontext</w:t>
       </w:r>
@@ -5010,15 +5324,7 @@
         <w:t>n</w:t>
       </w:r>
       <w:r>
-        <w:t xml:space="preserve">kreis zu erweitern, um gleichgesinnte Personen für gemeinsame Freizeitaktivitäten und/ oder Sportevents zu erreichen bzw. zu begeistern. Zusätzlich kann die Internetplattform </w:t>
-      </w:r>
-      <w:proofErr w:type="spellStart"/>
-      <w:r>
-        <w:t>Eventalizer</w:t>
-      </w:r>
-      <w:proofErr w:type="spellEnd"/>
-      <w:r>
-        <w:t xml:space="preserve"> über das gemeinsame Interesse an solchen Freizeitaktivitäten und/ oder Spor</w:t>
+        <w:t>kreis zu erweitern, um gleichgesinnte Personen für gemeinsame Freizeitaktivitäten und/ oder Sportevents zu erreichen bzw. zu begeistern. Zusätzlich kann die Internetplattform Eventalizer über das gemeinsame Interesse an solchen Freizeitaktivitäten und/ oder Spor</w:t>
       </w:r>
       <w:r>
         <w:t>t</w:t>
@@ -5032,7 +5338,7 @@
         <w:pStyle w:val="berschrift1"/>
       </w:pPr>
       <w:bookmarkStart w:id="14" w:name="_Toc320351638"/>
-      <w:bookmarkStart w:id="15" w:name="_Toc324198627"/>
+      <w:bookmarkStart w:id="15" w:name="_Toc324355208"/>
       <w:r>
         <w:lastRenderedPageBreak/>
         <w:t>Funktionale Anforderungen</w:t>
@@ -5051,15 +5357,7 @@
         <w:t>e</w:t>
       </w:r>
       <w:r>
-        <w:t xml:space="preserve">setzt werden, sind aber nicht Inhalt der prototypischen Realisierung der Internetplattform </w:t>
-      </w:r>
-      <w:proofErr w:type="spellStart"/>
-      <w:r>
-        <w:t>Eventalizer</w:t>
-      </w:r>
-      <w:proofErr w:type="spellEnd"/>
-      <w:r>
-        <w:t>.</w:t>
+        <w:t>setzt werden, sind aber nicht Inhalt der prototypischen Realisierung der Internetplattform Eventalizer.</w:t>
       </w:r>
     </w:p>
     <w:p>
@@ -5067,7 +5365,7 @@
         <w:pStyle w:val="berschrift2"/>
       </w:pPr>
       <w:bookmarkStart w:id="16" w:name="_Toc320351639"/>
-      <w:bookmarkStart w:id="17" w:name="_Toc324198628"/>
+      <w:bookmarkStart w:id="17" w:name="_Toc324355209"/>
       <w:r>
         <w:t>Produktfunktionen</w:t>
       </w:r>
@@ -5099,13 +5397,13 @@
         <w:pStyle w:val="berschrift3"/>
       </w:pPr>
       <w:bookmarkStart w:id="18" w:name="_Toc320351640"/>
-      <w:bookmarkStart w:id="19" w:name="_Toc324198629"/>
-      <w:bookmarkStart w:id="20" w:name="_Ref318533236"/>
+      <w:bookmarkStart w:id="19" w:name="_Ref318533236"/>
+      <w:bookmarkStart w:id="20" w:name="_Toc324355210"/>
       <w:r>
         <w:t>Benutzerfunktionen</w:t>
       </w:r>
       <w:bookmarkEnd w:id="18"/>
-      <w:bookmarkEnd w:id="19"/>
+      <w:bookmarkEnd w:id="20"/>
     </w:p>
     <w:p>
       <w:pPr>
@@ -5148,23 +5446,15 @@
       </w:r>
       <w:proofErr w:type="spellEnd"/>
       <w:r>
-        <w:t xml:space="preserve"> oder </w:t>
+        <w:t xml:space="preserve"> oder Facebook-</w:t>
       </w:r>
       <w:proofErr w:type="spellStart"/>
       <w:r>
-        <w:t>Facebook-Account</w:t>
+        <w:t>Account</w:t>
       </w:r>
       <w:proofErr w:type="spellEnd"/>
       <w:r>
-        <w:t xml:space="preserve">) auf der folgenden Eingabemaske an der Internetplattform </w:t>
-      </w:r>
-      <w:proofErr w:type="spellStart"/>
-      <w:r>
-        <w:t>Eventalizer</w:t>
-      </w:r>
-      <w:proofErr w:type="spellEnd"/>
-      <w:r>
-        <w:t xml:space="preserve"> </w:t>
+        <w:t xml:space="preserve">) auf der folgenden Eingabemaske an der Internetplattform Eventalizer </w:t>
       </w:r>
       <w:r>
         <w:t>authe</w:t>
@@ -5253,13 +5543,8 @@
           <w:numId w:val="17"/>
         </w:numPr>
       </w:pPr>
-      <w:proofErr w:type="spellStart"/>
-      <w:r>
-        <w:t>Social</w:t>
-      </w:r>
-      <w:proofErr w:type="spellEnd"/>
-      <w:r>
-        <w:t>-Network-Anbieter</w:t>
+      <w:r>
+        <w:t>Social-Network-Anbieter</w:t>
       </w:r>
     </w:p>
     <w:p>
@@ -5291,35 +5576,11 @@
         <w:ind w:left="426"/>
       </w:pPr>
       <w:r>
-        <w:t xml:space="preserve">Die möglichen </w:t>
-      </w:r>
-      <w:proofErr w:type="spellStart"/>
-      <w:r>
-        <w:t>Social</w:t>
-      </w:r>
-      <w:proofErr w:type="spellEnd"/>
-      <w:r>
-        <w:t xml:space="preserve">-Network-Anbieter werden auf der Eingabemaske aufgeführt. </w:t>
+        <w:t xml:space="preserve">Die möglichen Social-Network-Anbieter werden auf der Eingabemaske aufgeführt. </w:t>
       </w:r>
       <w:r>
         <w:br/>
-        <w:t xml:space="preserve">Die Anmeldung an der Internetplattform ist erfolgreich, wenn die Antwort des </w:t>
-      </w:r>
-      <w:proofErr w:type="spellStart"/>
-      <w:r>
-        <w:t>Social</w:t>
-      </w:r>
-      <w:proofErr w:type="spellEnd"/>
-      <w:r>
-        <w:t xml:space="preserve">-Network-Anbieters positiv ist, d.h. ist der Benutzer dort authentifiziert wurde und die Benutzerdaten übermittelt worden sind. Kann der Benutzer nicht über den </w:t>
-      </w:r>
-      <w:proofErr w:type="spellStart"/>
-      <w:r>
-        <w:t>Social</w:t>
-      </w:r>
-      <w:proofErr w:type="spellEnd"/>
-      <w:r>
-        <w:t>-Network-Anbieter authentifiziert werden, erfolgt auch keine Anmeldung.</w:t>
+        <w:t>Die Anmeldung an der Internetplattform ist erfolgreich, wenn die Antwort des Social-Network-Anbieters positiv ist, d.h. ist der Benutzer dort authentifiziert wurde und die Benutzerdaten übermittelt worden sind. Kann der Benutzer nicht über den Social-Network-Anbieter authentifiziert werden, erfolgt auch keine Anmeldung.</w:t>
       </w:r>
     </w:p>
     <w:p>
@@ -5450,15 +5711,7 @@
         <w:t xml:space="preserve"> </w:t>
       </w:r>
       <w:r>
-        <w:t xml:space="preserve">auf der folgenden Eingabemaske sowohl die Freundesliste, als auch die </w:t>
-      </w:r>
-      <w:proofErr w:type="spellStart"/>
-      <w:r>
-        <w:t>Blockierliste</w:t>
-      </w:r>
-      <w:proofErr w:type="spellEnd"/>
-      <w:r>
-        <w:t xml:space="preserve"> anzeigen lassen und diese ändern:</w:t>
+        <w:t>auf der folgenden Eingabemaske sowohl die Freundesliste, als auch die Blockierliste anzeigen lassen und diese ändern:</w:t>
       </w:r>
       <w:r>
         <w:br/>
@@ -5516,15 +5769,7 @@
         <w:t>e</w:t>
       </w:r>
       <w:r>
-        <w:t xml:space="preserve">stellt werden. Inhalte der Benutzer, die auf der </w:t>
-      </w:r>
-      <w:proofErr w:type="spellStart"/>
-      <w:r>
-        <w:t>Blockierliste</w:t>
-      </w:r>
-      <w:proofErr w:type="spellEnd"/>
-      <w:r>
-        <w:t xml:space="preserve"> stehen, werden nicht darg</w:t>
+        <w:t>stellt werden. Inhalte der Benutzer, die auf der Blockierliste stehen, werden nicht darg</w:t>
       </w:r>
       <w:r>
         <w:t>e</w:t>
@@ -5639,15 +5884,7 @@
         <w:t>h</w:t>
       </w:r>
       <w:r>
-        <w:t xml:space="preserve">richtensender nicht auf der </w:t>
-      </w:r>
-      <w:proofErr w:type="spellStart"/>
-      <w:r>
-        <w:t>Blockierliste</w:t>
-      </w:r>
-      <w:proofErr w:type="spellEnd"/>
-      <w:r>
-        <w:t xml:space="preserve"> steht. </w:t>
+        <w:t xml:space="preserve">richtensender nicht auf der Blockierliste steht. </w:t>
       </w:r>
     </w:p>
     <w:p>
@@ -5738,7 +5975,7 @@
       <w:pPr>
         <w:pStyle w:val="berschrift3"/>
       </w:pPr>
-      <w:bookmarkStart w:id="24" w:name="_Toc324198630"/>
+      <w:bookmarkStart w:id="24" w:name="_Toc324355211"/>
       <w:r>
         <w:lastRenderedPageBreak/>
         <w:t>Eventfunktionen</w:t>
@@ -6010,15 +6247,7 @@
         <w:t>t</w:t>
       </w:r>
       <w:r>
-        <w:t xml:space="preserve">form </w:t>
-      </w:r>
-      <w:proofErr w:type="spellStart"/>
-      <w:r>
-        <w:t>Eventalizer</w:t>
-      </w:r>
-      <w:proofErr w:type="spellEnd"/>
-      <w:r>
-        <w:t>.</w:t>
+        <w:t>form Eventalizer.</w:t>
       </w:r>
     </w:p>
     <w:p>
@@ -6163,7 +6392,7 @@
         <w:t xml:space="preserve"> Event abzumelden, d.h. das Event abzusagen. Eine erfolgreiche Absage des Events ist nur möglich, wenn man auch an diesem Event angemeldet ist. Ist dies der Fall kann sich der Benutzer erfolgreich vom Event abmelden und die Anzahl der freien Plätze des Events wird um eins erhöht.</w:t>
       </w:r>
       <w:bookmarkStart w:id="26" w:name="_Toc320351643"/>
-      <w:bookmarkEnd w:id="20"/>
+      <w:bookmarkEnd w:id="19"/>
       <w:r>
         <w:br w:type="page"/>
       </w:r>
@@ -6172,7 +6401,7 @@
       <w:pPr>
         <w:pStyle w:val="berschrift2"/>
       </w:pPr>
-      <w:bookmarkStart w:id="27" w:name="_Toc324198631"/>
+      <w:bookmarkStart w:id="27" w:name="_Toc324355212"/>
       <w:bookmarkEnd w:id="26"/>
       <w:r>
         <w:lastRenderedPageBreak/>
@@ -6180,7 +6409,55 @@
       </w:r>
       <w:bookmarkEnd w:id="27"/>
     </w:p>
-    <w:p/>
+    <w:p>
+      <w:r>
+        <w:drawing>
+          <wp:inline distT="0" distB="0" distL="0" distR="0">
+            <wp:extent cx="5761355" cy="7422336"/>
+            <wp:effectExtent l="19050" t="0" r="0" b="0"/>
+            <wp:docPr id="7" name="Bild 7"/>
+            <wp:cNvGraphicFramePr>
+              <a:graphicFrameLocks xmlns:a="http://schemas.openxmlformats.org/drawingml/2006/main" noChangeAspect="1"/>
+            </wp:cNvGraphicFramePr>
+            <a:graphic xmlns:a="http://schemas.openxmlformats.org/drawingml/2006/main">
+              <a:graphicData uri="http://schemas.openxmlformats.org/drawingml/2006/picture">
+                <pic:pic xmlns:pic="http://schemas.openxmlformats.org/drawingml/2006/picture">
+                  <pic:nvPicPr>
+                    <pic:cNvPr id="0" name="Picture 7"/>
+                    <pic:cNvPicPr>
+                      <a:picLocks noChangeAspect="1" noChangeArrowheads="1"/>
+                    </pic:cNvPicPr>
+                  </pic:nvPicPr>
+                  <pic:blipFill>
+                    <a:blip r:embed="rId19" cstate="print"/>
+                    <a:srcRect/>
+                    <a:stretch>
+                      <a:fillRect/>
+                    </a:stretch>
+                  </pic:blipFill>
+                  <pic:spPr bwMode="auto">
+                    <a:xfrm>
+                      <a:off x="0" y="0"/>
+                      <a:ext cx="5761355" cy="7422336"/>
+                    </a:xfrm>
+                    <a:prstGeom prst="rect">
+                      <a:avLst/>
+                    </a:prstGeom>
+                    <a:noFill/>
+                    <a:ln w="9525">
+                      <a:noFill/>
+                      <a:miter lim="800000"/>
+                      <a:headEnd/>
+                      <a:tailEnd/>
+                    </a:ln>
+                  </pic:spPr>
+                </pic:pic>
+              </a:graphicData>
+            </a:graphic>
+          </wp:inline>
+        </w:drawing>
+      </w:r>
+    </w:p>
     <w:p>
       <w:pPr>
         <w:spacing w:line="288" w:lineRule="auto"/>
@@ -6205,7 +6482,7 @@
       <w:pPr>
         <w:pStyle w:val="berschrift2"/>
       </w:pPr>
-      <w:bookmarkStart w:id="29" w:name="_Toc324198632"/>
+      <w:bookmarkStart w:id="29" w:name="_Toc324355213"/>
       <w:r>
         <w:t>Benutzungs- und Systemschnittstellen</w:t>
       </w:r>
@@ -6213,53 +6490,19 @@
     </w:p>
     <w:p>
       <w:r>
-        <w:t xml:space="preserve">Die Internetplattform </w:t>
-      </w:r>
-      <w:proofErr w:type="spellStart"/>
-      <w:r>
-        <w:t>Eventalizer</w:t>
-      </w:r>
-      <w:proofErr w:type="spellEnd"/>
-      <w:r>
-        <w:t xml:space="preserve"> verfügt über eine Benutzungs- bzw. Systemschnittstelle zu einem </w:t>
-      </w:r>
-      <w:proofErr w:type="spellStart"/>
-      <w:r>
-        <w:t>Social</w:t>
-      </w:r>
-      <w:proofErr w:type="spellEnd"/>
-      <w:r>
-        <w:t xml:space="preserve"> Network. Über diese Schnittstelle können sich Internetbenutzer über ihre B</w:t>
+        <w:t>Die Internetplattform Eventalizer verfügt über eine Benutzungs- bzw. Systemschnittstelle zu einem Social Network. Über diese Schnittstelle können sich Internetbenutzer über ihre B</w:t>
       </w:r>
       <w:r>
         <w:t>e</w:t>
       </w:r>
       <w:r>
-        <w:t xml:space="preserve">nutzerkennung vom jeweiligen </w:t>
-      </w:r>
-      <w:proofErr w:type="spellStart"/>
-      <w:r>
-        <w:t>Social</w:t>
-      </w:r>
-      <w:proofErr w:type="spellEnd"/>
-      <w:r>
-        <w:t xml:space="preserve">-Network-Anbieter auf der Internetplattform </w:t>
-      </w:r>
-      <w:proofErr w:type="spellStart"/>
-      <w:r>
-        <w:t>Eventalizer</w:t>
-      </w:r>
-      <w:proofErr w:type="spellEnd"/>
-      <w:r>
-        <w:t xml:space="preserve"> anmelden. Die Autorisierung und Besorgung der Benutzerdaten erfolgt somit durch bzw. über das </w:t>
-      </w:r>
-      <w:proofErr w:type="spellStart"/>
-      <w:r>
-        <w:t>Social</w:t>
-      </w:r>
-      <w:proofErr w:type="spellEnd"/>
-      <w:r>
-        <w:t xml:space="preserve"> Network.</w:t>
+        <w:t>nutzerkennung vom jeweiligen Social-Network-Anbieter auf der Internetplattform Evental</w:t>
+      </w:r>
+      <w:r>
+        <w:t>i</w:t>
+      </w:r>
+      <w:r>
+        <w:t>zer anmelden. Die Autorisierung und Besorgung der Benutzerdaten erfolgt somit durch bzw. über das Social Network.</w:t>
       </w:r>
     </w:p>
     <w:p>
@@ -6276,15 +6519,7 @@
         <w:t>i</w:t>
       </w:r>
       <w:r>
-        <w:t xml:space="preserve">lungen in diesen </w:t>
-      </w:r>
-      <w:proofErr w:type="spellStart"/>
-      <w:r>
-        <w:t>Social</w:t>
-      </w:r>
-      <w:proofErr w:type="spellEnd"/>
-      <w:r>
-        <w:t xml:space="preserve"> Network einzustellen</w:t>
+        <w:t>lungen in diesen Social Network einzustellen</w:t>
       </w:r>
     </w:p>
     <w:p>
@@ -6295,15 +6530,7 @@
         <w:t>t</w:t>
       </w:r>
       <w:r>
-        <w:t xml:space="preserve">zung der Internetplattform </w:t>
-      </w:r>
-      <w:proofErr w:type="spellStart"/>
-      <w:r>
-        <w:t>Eventalizer</w:t>
-      </w:r>
-      <w:proofErr w:type="spellEnd"/>
-      <w:r>
-        <w:t xml:space="preserve"> ist, muss diese Schnittstelle von Anfang an in die Entwicklung mit einbezogen werden.</w:t>
+        <w:t>zung der Internetplattform Eventalizer ist, muss diese Schnittstelle von Anfang an in die Entwicklung mit einbezogen werden.</w:t>
       </w:r>
     </w:p>
     <w:p/>
@@ -6329,7 +6556,7 @@
       <w:pPr>
         <w:pStyle w:val="berschrift2"/>
       </w:pPr>
-      <w:bookmarkStart w:id="31" w:name="_Toc324198633"/>
+      <w:bookmarkStart w:id="31" w:name="_Toc324355214"/>
       <w:r>
         <w:lastRenderedPageBreak/>
         <w:t>A</w:t>
@@ -6341,6 +6568,9 @@
       <w:bookmarkEnd w:id="31"/>
     </w:p>
     <w:p>
+      <w:pPr>
+        <w:pStyle w:val="Textkrper"/>
+      </w:pPr>
       <w:r>
         <w:t>Im Folgenden werden die drei prototypisch umzusetzenden Funktionen Anmeldung, Even</w:t>
       </w:r>
@@ -6361,7 +6591,7 @@
       <w:pPr>
         <w:pStyle w:val="berschrift3"/>
       </w:pPr>
-      <w:bookmarkStart w:id="32" w:name="_Toc324198634"/>
+      <w:bookmarkStart w:id="32" w:name="_Toc324355215"/>
       <w:r>
         <w:t>Aktivitätsdiagramm Anmeldung (unterstützt funktionale A</w:t>
       </w:r>
@@ -6369,7 +6599,16 @@
         <w:t>n</w:t>
       </w:r>
       <w:r>
-        <w:t>forderung F10):</w:t>
+        <w:t>forderung F10)</w:t>
+      </w:r>
+      <w:r>
+        <w:rPr>
+          <w:rStyle w:val="Funotenzeichen"/>
+        </w:rPr>
+        <w:footnoteReference w:id="3"/>
+      </w:r>
+      <w:r>
+        <w:t>:</w:t>
       </w:r>
       <w:bookmarkEnd w:id="32"/>
     </w:p>
@@ -6400,7 +6639,7 @@
                     </pic:cNvPicPr>
                   </pic:nvPicPr>
                   <pic:blipFill>
-                    <a:blip r:embed="rId19" cstate="print"/>
+                    <a:blip r:embed="rId20" cstate="print"/>
                     <a:srcRect/>
                     <a:stretch>
                       <a:fillRect/>
@@ -6431,31 +6670,9 @@
     </w:p>
     <w:p>
       <w:pPr>
-        <w:pStyle w:val="Textkrper"/>
-      </w:pPr>
-      <w:r>
-        <w:t>Bei dem im Aktivitätsdiagramm gezeigten FremdSystem handelt es sich aus Sicht der Inte</w:t>
-      </w:r>
-      <w:r>
-        <w:t>r</w:t>
-      </w:r>
-      <w:r>
-        <w:t xml:space="preserve">netplattform </w:t>
-      </w:r>
-      <w:proofErr w:type="spellStart"/>
-      <w:r>
-        <w:t>Eventalizer</w:t>
-      </w:r>
-      <w:proofErr w:type="spellEnd"/>
-      <w:r>
-        <w:t xml:space="preserve"> eigentlich um eine Black-Box. Um aber die Kommunikation bzw. Interaktion darzustellen werden hier die grundsätzlichen Aktivitäten, die im FremdSystem zu erledigen sind, aufgeführt.</w:t>
-      </w:r>
-    </w:p>
-    <w:p>
-      <w:pPr>
         <w:pStyle w:val="berschrift3"/>
       </w:pPr>
-      <w:bookmarkStart w:id="33" w:name="_Toc324198635"/>
+      <w:bookmarkStart w:id="33" w:name="_Toc324355216"/>
       <w:r>
         <w:lastRenderedPageBreak/>
         <w:t>Aktivitätsdiagramm Eventorganisation (unterstützt funkti</w:t>
@@ -6495,7 +6712,7 @@
                     </pic:cNvPicPr>
                   </pic:nvPicPr>
                   <pic:blipFill>
-                    <a:blip r:embed="rId20" cstate="print"/>
+                    <a:blip r:embed="rId21" cstate="print"/>
                     <a:srcRect/>
                     <a:stretch>
                       <a:fillRect/>
@@ -6528,7 +6745,7 @@
       <w:pPr>
         <w:pStyle w:val="berschrift3"/>
       </w:pPr>
-      <w:bookmarkStart w:id="34" w:name="_Toc324198636"/>
+      <w:bookmarkStart w:id="34" w:name="_Toc324355217"/>
       <w:r>
         <w:lastRenderedPageBreak/>
         <w:t>Aktivitätsdiagramm Eventteilnahme (unterstützt funktionale Anforderung F90):</w:t>
@@ -6562,7 +6779,7 @@
                     </pic:cNvPicPr>
                   </pic:nvPicPr>
                   <pic:blipFill>
-                    <a:blip r:embed="rId21" cstate="print"/>
+                    <a:blip r:embed="rId22" cstate="print"/>
                     <a:srcRect/>
                     <a:stretch>
                       <a:fillRect/>
@@ -6596,7 +6813,7 @@
         <w:pStyle w:val="berschrift1"/>
       </w:pPr>
       <w:bookmarkStart w:id="35" w:name="_Toc320351648"/>
-      <w:bookmarkStart w:id="36" w:name="_Toc324198637"/>
+      <w:bookmarkStart w:id="36" w:name="_Toc324355218"/>
       <w:r>
         <w:lastRenderedPageBreak/>
         <w:t>Qualitätsanforderungen</w:t>
@@ -6629,7 +6846,7 @@
         <w:pStyle w:val="berschrift2"/>
       </w:pPr>
       <w:bookmarkStart w:id="37" w:name="_Toc320351649"/>
-      <w:bookmarkStart w:id="38" w:name="_Toc324198638"/>
+      <w:bookmarkStart w:id="38" w:name="_Toc324355219"/>
       <w:r>
         <w:t>Äußere und innere Qualität</w:t>
       </w:r>
@@ -6671,7 +6888,7 @@
       <w:bookmarkStart w:id="39" w:name="_Ref318533520"/>
       <w:bookmarkStart w:id="40" w:name="_Ref318533533"/>
       <w:bookmarkStart w:id="41" w:name="_Toc320351650"/>
-      <w:bookmarkStart w:id="42" w:name="_Toc324198639"/>
+      <w:bookmarkStart w:id="42" w:name="_Toc324355220"/>
       <w:r>
         <w:t>Funktionalität</w:t>
       </w:r>
@@ -6813,7 +7030,7 @@
         <w:pStyle w:val="berschrift3"/>
       </w:pPr>
       <w:bookmarkStart w:id="43" w:name="_Toc320351651"/>
-      <w:bookmarkStart w:id="44" w:name="_Toc324198640"/>
+      <w:bookmarkStart w:id="44" w:name="_Toc324355221"/>
       <w:r>
         <w:t>Zuverlässigkeit</w:t>
       </w:r>
@@ -6966,7 +7183,7 @@
         <w:pStyle w:val="berschrift3"/>
       </w:pPr>
       <w:bookmarkStart w:id="45" w:name="_Toc320351652"/>
-      <w:bookmarkStart w:id="46" w:name="_Toc324198641"/>
+      <w:bookmarkStart w:id="46" w:name="_Toc324355222"/>
       <w:r>
         <w:lastRenderedPageBreak/>
         <w:t>Benutzbarkeit</w:t>
@@ -7084,7 +7301,7 @@
       <w:bookmarkStart w:id="47" w:name="_Ref318533611"/>
       <w:bookmarkStart w:id="48" w:name="_Ref318533614"/>
       <w:bookmarkStart w:id="49" w:name="_Toc320351653"/>
-      <w:bookmarkStart w:id="50" w:name="_Toc324198642"/>
+      <w:bookmarkStart w:id="50" w:name="_Toc324355223"/>
       <w:r>
         <w:t>Effizienz</w:t>
       </w:r>
@@ -7130,14 +7347,12 @@
         <w:pStyle w:val="berschrift3"/>
       </w:pPr>
       <w:bookmarkStart w:id="51" w:name="_Toc320351654"/>
-      <w:bookmarkStart w:id="52" w:name="_Toc324198643"/>
-      <w:proofErr w:type="spellStart"/>
+      <w:bookmarkStart w:id="52" w:name="_Toc324355224"/>
       <w:r>
         <w:t>Wartbarkeit</w:t>
       </w:r>
       <w:bookmarkEnd w:id="51"/>
       <w:bookmarkEnd w:id="52"/>
-      <w:proofErr w:type="spellEnd"/>
     </w:p>
     <w:p>
       <w:pPr>
@@ -7161,7 +7376,7 @@
         <w:pStyle w:val="berschrift3"/>
       </w:pPr>
       <w:bookmarkStart w:id="53" w:name="_Toc320351655"/>
-      <w:bookmarkStart w:id="54" w:name="_Toc324198644"/>
+      <w:bookmarkStart w:id="54" w:name="_Toc324355225"/>
       <w:proofErr w:type="spellStart"/>
       <w:r>
         <w:t>Portabilität</w:t>
@@ -7231,7 +7446,7 @@
         <w:pStyle w:val="berschrift2"/>
       </w:pPr>
       <w:bookmarkStart w:id="55" w:name="_Toc320351656"/>
-      <w:bookmarkStart w:id="56" w:name="_Toc324198645"/>
+      <w:bookmarkStart w:id="56" w:name="_Toc324355226"/>
       <w:r>
         <w:t>Gebrauchstauglichkeit</w:t>
       </w:r>
@@ -7243,7 +7458,7 @@
         <w:pStyle w:val="berschrift3"/>
       </w:pPr>
       <w:bookmarkStart w:id="57" w:name="_Toc320351657"/>
-      <w:bookmarkStart w:id="58" w:name="_Toc324198646"/>
+      <w:bookmarkStart w:id="58" w:name="_Toc324355227"/>
       <w:r>
         <w:t>Effektivität</w:t>
       </w:r>
@@ -7270,7 +7485,7 @@
         <w:pStyle w:val="berschrift3"/>
       </w:pPr>
       <w:bookmarkStart w:id="59" w:name="_Toc320351658"/>
-      <w:bookmarkStart w:id="60" w:name="_Toc324198647"/>
+      <w:bookmarkStart w:id="60" w:name="_Toc324355228"/>
       <w:r>
         <w:t>Produktivität</w:t>
       </w:r>
@@ -7297,7 +7512,7 @@
         <w:pStyle w:val="berschrift3"/>
       </w:pPr>
       <w:bookmarkStart w:id="61" w:name="_Toc320351659"/>
-      <w:bookmarkStart w:id="62" w:name="_Toc324198648"/>
+      <w:bookmarkStart w:id="62" w:name="_Toc324355229"/>
       <w:r>
         <w:t>Sicherheit</w:t>
       </w:r>
@@ -7324,7 +7539,7 @@
         <w:pStyle w:val="berschrift3"/>
       </w:pPr>
       <w:bookmarkStart w:id="63" w:name="_Toc320351660"/>
-      <w:bookmarkStart w:id="64" w:name="_Toc324198649"/>
+      <w:bookmarkStart w:id="64" w:name="_Toc324355230"/>
       <w:r>
         <w:t>Zufriedenheit</w:t>
       </w:r>
@@ -7356,7 +7571,7 @@
         <w:pStyle w:val="berschrift2"/>
       </w:pPr>
       <w:bookmarkStart w:id="65" w:name="_Toc320351661"/>
-      <w:bookmarkStart w:id="66" w:name="_Toc324198650"/>
+      <w:bookmarkStart w:id="66" w:name="_Toc324355231"/>
       <w:r>
         <w:lastRenderedPageBreak/>
         <w:t>Technische Anforderungen</w:t>
@@ -7369,52 +7584,72 @@
         <w:pStyle w:val="berschrift3"/>
       </w:pPr>
       <w:bookmarkStart w:id="67" w:name="_Toc320351662"/>
-      <w:bookmarkStart w:id="68" w:name="_Toc324198651"/>
-      <w:commentRangeStart w:id="69"/>
+      <w:bookmarkStart w:id="68" w:name="_Toc320351664"/>
+      <w:bookmarkStart w:id="69" w:name="_Toc324355232"/>
       <w:r>
         <w:t>Einsatzumgebung</w:t>
       </w:r>
       <w:bookmarkEnd w:id="67"/>
-      <w:bookmarkEnd w:id="68"/>
-    </w:p>
-    <w:p>
-      <w:r>
-        <w:t xml:space="preserve">Für die Software ist eine Client-Server-Architektur mit </w:t>
-      </w:r>
-      <w:r>
-        <w:t>Java-Anwendungsserver</w:t>
-      </w:r>
-      <w:r>
-        <w:t xml:space="preserve"> vorzusehen. Die Datenhaltung hat über eine relationale Datenbank zu erfolgen. Die Software muss über ein Web-Frontend verfügen, wobei der </w:t>
-      </w:r>
-      <w:r>
-        <w:rPr>
-          <w:szCs w:val="22"/>
-        </w:rPr>
-        <w:t>Aufbau der einzelnen Seiten bzw. der Dialoge ei</w:t>
-      </w:r>
-      <w:r>
-        <w:rPr>
-          <w:szCs w:val="22"/>
-        </w:rPr>
+      <w:bookmarkEnd w:id="69"/>
+    </w:p>
+    <w:p>
+      <w:r>
+        <w:t>Für die Software ist eine Client-Server-Architektur vorgesehen. Das Backend, d.h. die Date</w:t>
+      </w:r>
+      <w:r>
         <w:t>n</w:t>
       </w:r>
       <w:r>
-        <w:rPr>
-          <w:szCs w:val="22"/>
-        </w:rPr>
-        <w:t xml:space="preserve">heitlich sein muss. </w:t>
-      </w:r>
-      <w:r>
-        <w:t xml:space="preserve">Die Software muss mit jedem aktuellen Browser </w:t>
+        <w:t xml:space="preserve">haltung erfolgt über eine relationale Datenbank, welche über </w:t>
+      </w:r>
+      <w:proofErr w:type="gramStart"/>
+      <w:r>
+        <w:t>die</w:t>
+      </w:r>
+      <w:proofErr w:type="gramEnd"/>
+      <w:r>
+        <w:t xml:space="preserve"> Java </w:t>
       </w:r>
       <w:proofErr w:type="spellStart"/>
       <w:r>
-        <w:t>bedienbar</w:t>
+        <w:t>Persistence</w:t>
       </w:r>
       <w:proofErr w:type="spellEnd"/>
       <w:r>
-        <w:t xml:space="preserve"> sein.</w:t>
+        <w:t xml:space="preserve"> API (JPA) angesprochen werden sollte. Als Anwendungsserver kommt ein J2EE-Anwendungsserver zum Einsatz. Die Benutzeroberfläche ist ein auf dem MVC-Prinzip (Modell-View-Controller-Prinzip) aufbauendes Web-Frontend, welches JSPs (</w:t>
+      </w:r>
+      <w:proofErr w:type="spellStart"/>
+      <w:r>
+        <w:t>JavaServer</w:t>
+      </w:r>
+      <w:proofErr w:type="spellEnd"/>
+      <w:r>
+        <w:t xml:space="preserve"> Pages</w:t>
+      </w:r>
+      <w:r>
+        <w:t>) als View verwendet und in allen gängigen Browsern (</w:t>
+      </w:r>
+      <w:proofErr w:type="spellStart"/>
+      <w:r>
+        <w:t>Mozilla</w:t>
+      </w:r>
+      <w:proofErr w:type="spellEnd"/>
+      <w:r>
+        <w:t xml:space="preserve"> </w:t>
+      </w:r>
+      <w:proofErr w:type="spellStart"/>
+      <w:r>
+        <w:t>Firefox</w:t>
+      </w:r>
+      <w:proofErr w:type="spellEnd"/>
+      <w:r>
+        <w:t>, Microsoft Internet-Explorer, Google Chr</w:t>
+      </w:r>
+      <w:r>
+        <w:t>o</w:t>
+      </w:r>
+      <w:r>
+        <w:t>me, Apple Safari) lauffähig ist.</w:t>
       </w:r>
     </w:p>
     <w:p>
@@ -7422,7 +7657,7 @@
         <w:pStyle w:val="berschrift3"/>
       </w:pPr>
       <w:bookmarkStart w:id="70" w:name="_Toc320351663"/>
-      <w:bookmarkStart w:id="71" w:name="_Toc324198652"/>
+      <w:bookmarkStart w:id="71" w:name="_Toc324355233"/>
       <w:r>
         <w:t>Entwicklungsumgebung</w:t>
       </w:r>
@@ -7431,47 +7666,13 @@
     </w:p>
     <w:p>
       <w:r>
-        <w:t xml:space="preserve">Das System ist komponentenbasiert zu entwickeln und als Implementierungssprache ist Java vorzusehen. </w:t>
-      </w:r>
-      <w:r>
-        <w:rPr>
-          <w:szCs w:val="22"/>
-        </w:rPr>
-        <w:t>Die Dokumentation der einzelnen Klassen und Methoden muss direkt im Quel</w:t>
-      </w:r>
-      <w:r>
-        <w:rPr>
-          <w:szCs w:val="22"/>
-        </w:rPr>
-        <w:t>l</w:t>
-      </w:r>
-      <w:r>
-        <w:rPr>
-          <w:szCs w:val="22"/>
-        </w:rPr>
-        <w:t>code erfolgen.</w:t>
-      </w:r>
-    </w:p>
-    <w:p>
-      <w:pPr>
-        <w:pStyle w:val="berschrift2"/>
-        <w:numPr>
-          <w:ilvl w:val="0"/>
-          <w:numId w:val="0"/>
-        </w:numPr>
-        <w:ind w:left="576" w:hanging="576"/>
-      </w:pPr>
-      <w:bookmarkStart w:id="72" w:name="_Toc320351664"/>
-      <w:commentRangeEnd w:id="69"/>
-      <w:r>
-        <w:rPr>
-          <w:rStyle w:val="Kommentarzeichen"/>
-          <w:rFonts w:asciiTheme="minorHAnsi" w:eastAsiaTheme="minorEastAsia" w:hAnsiTheme="minorHAnsi" w:cstheme="minorBidi"/>
-          <w:smallCaps w:val="0"/>
-          <w:color w:val="auto"/>
-          <w:spacing w:val="0"/>
-        </w:rPr>
-        <w:commentReference w:id="69"/>
+        <w:t>Querverweis Lastenheft, Kapitel „Technische Anforderungen“, Unterkapitel „Entwicklung</w:t>
+      </w:r>
+      <w:r>
+        <w:t>s</w:t>
+      </w:r>
+      <w:r>
+        <w:t>umgebung“.</w:t>
       </w:r>
     </w:p>
     <w:p>
@@ -7479,12 +7680,12 @@
         <w:pStyle w:val="berschrift2"/>
         <w:ind w:left="578" w:hanging="578"/>
       </w:pPr>
-      <w:bookmarkStart w:id="73" w:name="_Toc324198653"/>
+      <w:bookmarkStart w:id="72" w:name="_Toc324355234"/>
       <w:r>
         <w:t>Lieferumfang</w:t>
       </w:r>
+      <w:bookmarkEnd w:id="68"/>
       <w:bookmarkEnd w:id="72"/>
-      <w:bookmarkEnd w:id="73"/>
     </w:p>
     <w:p>
       <w:pPr>
@@ -7504,72 +7705,78 @@
       <w:pPr>
         <w:pStyle w:val="Textkrper"/>
       </w:pPr>
-      <w:bookmarkStart w:id="74" w:name="_Toc320351669"/>
+      <w:bookmarkStart w:id="73" w:name="_Toc320351669"/>
     </w:p>
     <w:p>
       <w:pPr>
         <w:pStyle w:val="berschrift1"/>
       </w:pPr>
-      <w:bookmarkStart w:id="75" w:name="_Toc324198654"/>
+      <w:bookmarkStart w:id="74" w:name="_Toc324355235"/>
       <w:r>
         <w:lastRenderedPageBreak/>
         <w:t>Abnahmekriterien</w:t>
       </w:r>
+      <w:bookmarkEnd w:id="73"/>
       <w:bookmarkEnd w:id="74"/>
+    </w:p>
+    <w:p>
+      <w:pPr>
+        <w:pStyle w:val="berschrift2"/>
+      </w:pPr>
+      <w:bookmarkStart w:id="75" w:name="_Toc320351670"/>
+      <w:bookmarkStart w:id="76" w:name="_Toc324355236"/>
+      <w:r>
+        <w:t>Allgemein</w:t>
+      </w:r>
       <w:bookmarkEnd w:id="75"/>
+      <w:bookmarkEnd w:id="76"/>
+    </w:p>
+    <w:p>
+      <w:r>
+        <w:t>Für eine erfolgreiche Abnahmeprüfung sind mindestens 90% der vereinbarten, im Folgenden aufgeführten Abnahmetestfälle, sowie die im Lastenheft definierten Abnahmeprüfungspun</w:t>
+      </w:r>
+      <w:r>
+        <w:t>k</w:t>
+      </w:r>
+      <w:r>
+        <w:t>te zu erfüllen. Die Muss-Abnahmetestfälle sind für eine erfolgreiche Abnahmeprüfung zwi</w:t>
+      </w:r>
+      <w:r>
+        <w:t>n</w:t>
+      </w:r>
+      <w:r>
+        <w:t>gend zu erfüllen. Die Kann-Testfälle verhindern dagegen nicht eine erfolgreiche Abnahmeprüfung.</w:t>
+      </w:r>
     </w:p>
     <w:p>
       <w:pPr>
         <w:pStyle w:val="berschrift2"/>
       </w:pPr>
-      <w:bookmarkStart w:id="76" w:name="_Toc320351670"/>
-      <w:bookmarkStart w:id="77" w:name="_Toc324198655"/>
-      <w:r>
-        <w:t>Allgemein</w:t>
-      </w:r>
-      <w:bookmarkEnd w:id="76"/>
+      <w:bookmarkStart w:id="77" w:name="_Toc324355237"/>
+      <w:r>
+        <w:t>Abnahmetestfälle</w:t>
+      </w:r>
       <w:bookmarkEnd w:id="77"/>
     </w:p>
     <w:p>
-      <w:r>
-        <w:t>Für eine erfolgreiche Abnahmeprüfung sind mindestens 90% der vereinbarten, im Folgenden aufgeführten Abnahmetestfälle, sowie die im Lastenheft definierten Abnahmeprüfungspun</w:t>
-      </w:r>
-      <w:r>
-        <w:t>k</w:t>
-      </w:r>
-      <w:r>
-        <w:t>te zu erfüllen. Die Muss-Abnahmetestfälle sind für eine erfolgreiche Abnahmeprüfung zwi</w:t>
-      </w:r>
-      <w:r>
-        <w:t>n</w:t>
-      </w:r>
-      <w:r>
-        <w:t>gend zu erfüllen. Die Kann-Testfälle verhindern dagegen nicht eine erfolgreiche Abnahmeprüfung.</w:t>
-      </w:r>
-    </w:p>
-    <w:p>
-      <w:pPr>
-        <w:pStyle w:val="berschrift2"/>
-      </w:pPr>
-      <w:r>
-        <w:t>Abnahmetestfälle</w:t>
-      </w:r>
-    </w:p>
-    <w:p>
       <w:pPr>
         <w:pStyle w:val="berschrift3"/>
       </w:pPr>
+      <w:bookmarkStart w:id="78" w:name="_Toc324355238"/>
       <w:r>
         <w:t>Muss-Testfälle</w:t>
       </w:r>
+      <w:bookmarkEnd w:id="78"/>
     </w:p>
     <w:p>
       <w:pPr>
         <w:pStyle w:val="berschrift3"/>
       </w:pPr>
+      <w:bookmarkStart w:id="79" w:name="_Toc324355239"/>
       <w:r>
         <w:t>Registrierung</w:t>
       </w:r>
+      <w:bookmarkEnd w:id="79"/>
     </w:p>
     <w:p>
       <w:pPr>
@@ -7638,8 +7845,8 @@
       <w:r>
         <w:t xml:space="preserve"> versandt.</w:t>
       </w:r>
-      <w:bookmarkStart w:id="78" w:name="_GoBack"/>
-      <w:bookmarkEnd w:id="78"/>
+      <w:bookmarkStart w:id="80" w:name="_GoBack"/>
+      <w:bookmarkEnd w:id="80"/>
     </w:p>
     <w:p>
       <w:pPr>
@@ -7647,16 +7854,16 @@
           <w:bottom w:val="single" w:sz="12" w:space="1" w:color="auto"/>
         </w:pBdr>
       </w:pPr>
-      <w:commentRangeStart w:id="79"/>
+      <w:commentRangeStart w:id="81"/>
       <w:r>
         <w:t>TODO @ PAW</w:t>
       </w:r>
-      <w:commentRangeEnd w:id="79"/>
+      <w:commentRangeEnd w:id="81"/>
       <w:r>
         <w:rPr>
           <w:rStyle w:val="Kommentarzeichen"/>
         </w:rPr>
-        <w:commentReference w:id="79"/>
+        <w:commentReference w:id="81"/>
       </w:r>
     </w:p>
     <w:p/>
@@ -7664,28 +7871,28 @@
       <w:pPr>
         <w:pStyle w:val="berschrift2"/>
       </w:pPr>
-      <w:bookmarkStart w:id="80" w:name="_Toc320351671"/>
-      <w:bookmarkStart w:id="81" w:name="_Toc324198656"/>
+      <w:bookmarkStart w:id="82" w:name="_Toc320351671"/>
+      <w:bookmarkStart w:id="83" w:name="_Toc324355240"/>
       <w:r>
         <w:t>Abnahmetestfälle</w:t>
-      </w:r>
-      <w:bookmarkEnd w:id="80"/>
-      <w:bookmarkEnd w:id="81"/>
-    </w:p>
-    <w:p>
-      <w:pPr>
-        <w:pStyle w:val="berschrift3"/>
-      </w:pPr>
-      <w:bookmarkStart w:id="82" w:name="_Toc320351672"/>
-      <w:bookmarkStart w:id="83" w:name="_Toc324198657"/>
-      <w:r>
-        <w:t>Testfälle zu den Funktionsbereichen</w:t>
       </w:r>
       <w:bookmarkEnd w:id="82"/>
       <w:bookmarkEnd w:id="83"/>
     </w:p>
     <w:p>
       <w:pPr>
+        <w:pStyle w:val="berschrift3"/>
+      </w:pPr>
+      <w:bookmarkStart w:id="84" w:name="_Toc320351672"/>
+      <w:bookmarkStart w:id="85" w:name="_Toc324355241"/>
+      <w:r>
+        <w:t>Testfälle zu den Funktionsbereichen</w:t>
+      </w:r>
+      <w:bookmarkEnd w:id="84"/>
+      <w:bookmarkEnd w:id="85"/>
+    </w:p>
+    <w:p>
+      <w:pPr>
         <w:pStyle w:val="berschrift4"/>
       </w:pPr>
       <w:r>
@@ -7917,15 +8124,7 @@
         <w:t>s</w:t>
       </w:r>
       <w:r>
-        <w:t xml:space="preserve">sen, wenn er nicht auf dessen </w:t>
-      </w:r>
-      <w:proofErr w:type="spellStart"/>
-      <w:r>
-        <w:t>Blockierliste</w:t>
-      </w:r>
-      <w:proofErr w:type="spellEnd"/>
-      <w:r>
-        <w:t xml:space="preserve"> steht.</w:t>
+        <w:t>sen, wenn er nicht auf dessen Blockierliste steht.</w:t>
       </w:r>
       <w:r>
         <w:t xml:space="preserve"> </w:t>
@@ -8004,13 +8203,8 @@
       <w:r>
         <w:t xml:space="preserve"> </w:t>
       </w:r>
-      <w:proofErr w:type="spellStart"/>
-      <w:r>
-        <w:t>Blockierlisten</w:t>
-      </w:r>
-      <w:proofErr w:type="spellEnd"/>
-      <w:r>
-        <w:t xml:space="preserve"> führen. Inhalte von blockierten Benutzern werden nicht dargestellt.</w:t>
+      <w:r>
+        <w:t>Blockierlisten führen. Inhalte von blockierten Benutzern werden nicht dargestellt.</w:t>
       </w:r>
     </w:p>
     <w:p>
@@ -8417,7 +8611,7 @@
           <w:szCs w:val="24"/>
         </w:rPr>
       </w:pPr>
-      <w:bookmarkStart w:id="84" w:name="_Toc320351673"/>
+      <w:bookmarkStart w:id="86" w:name="_Toc320351673"/>
       <w:r>
         <w:br w:type="page"/>
       </w:r>
@@ -8426,13 +8620,13 @@
       <w:pPr>
         <w:pStyle w:val="berschrift3"/>
       </w:pPr>
-      <w:bookmarkStart w:id="85" w:name="_Toc324198658"/>
+      <w:bookmarkStart w:id="87" w:name="_Toc324355242"/>
       <w:r>
         <w:lastRenderedPageBreak/>
         <w:t>Testfälle zu Qualitätsvorgaben</w:t>
       </w:r>
-      <w:bookmarkEnd w:id="84"/>
-      <w:bookmarkEnd w:id="85"/>
+      <w:bookmarkEnd w:id="86"/>
+      <w:bookmarkEnd w:id="87"/>
     </w:p>
     <w:p>
       <w:pPr>
@@ -8889,15 +9083,7 @@
         <w:t>ist</w:t>
       </w:r>
       <w:r>
-        <w:t xml:space="preserve"> mit jedem aktuellen Browser </w:t>
-      </w:r>
-      <w:proofErr w:type="spellStart"/>
-      <w:r>
-        <w:t>bedienbar</w:t>
-      </w:r>
-      <w:proofErr w:type="spellEnd"/>
-      <w:r>
-        <w:t>.</w:t>
+        <w:t xml:space="preserve"> mit jedem aktuellen Browser bedienbar.</w:t>
       </w:r>
     </w:p>
     <w:p>
@@ -9087,8 +9273,8 @@
           <w:lang w:bidi="ar-SA"/>
         </w:rPr>
         <w:sectPr>
-          <w:headerReference w:type="first" r:id="rId22"/>
-          <w:footerReference w:type="first" r:id="rId23"/>
+          <w:headerReference w:type="first" r:id="rId23"/>
+          <w:footerReference w:type="first" r:id="rId24"/>
           <w:pgSz w:w="11907" w:h="16839" w:code="9"/>
           <w:pgMar w:top="1417" w:right="1417" w:bottom="1134" w:left="1417" w:header="568" w:footer="567" w:gutter="0"/>
           <w:pgNumType w:start="1"/>
@@ -9104,7 +9290,7 @@
           <w:lang w:val="de-DE"/>
         </w:rPr>
       </w:pPr>
-      <w:bookmarkStart w:id="86" w:name="_Toc324198659"/>
+      <w:bookmarkStart w:id="88" w:name="_Toc324355243"/>
       <w:r>
         <w:rPr>
           <w:lang w:val="de-DE"/>
@@ -9112,7 +9298,7 @@
         <w:lastRenderedPageBreak/>
         <w:t>Anhang</w:t>
       </w:r>
-      <w:bookmarkEnd w:id="86"/>
+      <w:bookmarkEnd w:id="88"/>
     </w:p>
     <w:p>
       <w:pPr>
@@ -9228,8 +9414,8 @@
       <w:pPr>
         <w:pStyle w:val="Anhang1"/>
       </w:pPr>
-      <w:bookmarkStart w:id="87" w:name="_Toc320351676"/>
-      <w:bookmarkStart w:id="88" w:name="_Toc322462040"/>
+      <w:bookmarkStart w:id="89" w:name="_Toc320351676"/>
+      <w:bookmarkStart w:id="90" w:name="_Toc322462040"/>
       <w:proofErr w:type="spellStart"/>
       <w:r>
         <w:lastRenderedPageBreak/>
@@ -9243,8 +9429,8 @@
       <w:r>
         <w:t>Dokumente</w:t>
       </w:r>
-      <w:bookmarkEnd w:id="87"/>
-      <w:bookmarkEnd w:id="88"/>
+      <w:bookmarkEnd w:id="89"/>
+      <w:bookmarkEnd w:id="90"/>
       <w:proofErr w:type="spellEnd"/>
     </w:p>
     <w:p>
@@ -9297,15 +9483,7 @@
         <w:t xml:space="preserve"> (zum</w:t>
       </w:r>
       <w:r>
-        <w:t xml:space="preserve"> FST Projekt "</w:t>
-      </w:r>
-      <w:proofErr w:type="spellStart"/>
-      <w:r>
-        <w:t>Eventalizer</w:t>
-      </w:r>
-      <w:proofErr w:type="spellEnd"/>
-      <w:r>
-        <w:t>"</w:t>
+        <w:t xml:space="preserve"> FST Projekt "Eventalizer"</w:t>
       </w:r>
       <w:r>
         <w:t>,</w:t>
@@ -9337,7 +9515,7 @@
     </w:p>
     <w:p/>
     <w:sectPr>
-      <w:footerReference w:type="default" r:id="rId24"/>
+      <w:footerReference w:type="default" r:id="rId25"/>
       <w:pgSz w:w="11907" w:h="16839" w:code="9"/>
       <w:pgMar w:top="1417" w:right="1417" w:bottom="1134" w:left="1417" w:header="568" w:footer="567" w:gutter="0"/>
       <w:pgNumType w:fmt="upperRoman" w:start="8"/>
@@ -9437,15 +9615,7 @@
         <w:pStyle w:val="Kommentartext"/>
       </w:pPr>
       <w:r>
-        <w:t xml:space="preserve">Und welcher </w:t>
-      </w:r>
-      <w:proofErr w:type="spellStart"/>
-      <w:r>
-        <w:t>Social</w:t>
-      </w:r>
-      <w:proofErr w:type="spellEnd"/>
-      <w:r>
-        <w:t xml:space="preserve"> Network Anbieter</w:t>
+        <w:t>Und welcher Social Network Anbieter</w:t>
       </w:r>
     </w:p>
   </w:comment>
@@ -9543,23 +9713,7 @@
       </w:r>
     </w:p>
   </w:comment>
-  <w:comment w:id="69" w:author="Alexander" w:date="2012-05-09T00:52:00Z" w:initials="A">
-    <w:p>
-      <w:pPr>
-        <w:pStyle w:val="Kommentartext"/>
-      </w:pPr>
-      <w:r>
-        <w:rPr>
-          <w:rStyle w:val="Kommentarzeichen"/>
-        </w:rPr>
-        <w:annotationRef/>
-      </w:r>
-      <w:r>
-        <w:t>TODO @Wessel bzw. aus dem Architekturdokument</w:t>
-      </w:r>
-    </w:p>
-  </w:comment>
-  <w:comment w:id="79" w:author="Alexander" w:date="2012-05-09T00:52:00Z" w:initials="A">
+  <w:comment w:id="81" w:author="Alexander" w:date="2012-05-09T00:52:00Z" w:initials="A">
     <w:p>
       <w:pPr>
         <w:pStyle w:val="Kommentartext"/>
@@ -9705,7 +9859,7 @@
         <w:noProof/>
         <w:color w:val="FFFFFF" w:themeColor="background1"/>
       </w:rPr>
-      <w:t>22</w:t>
+      <w:t>1</w:t>
     </w:r>
     <w:r>
       <w:rPr>
@@ -9835,7 +9989,7 @@
         <w:noProof/>
         <w:color w:val="FFFFFF" w:themeColor="background1"/>
       </w:rPr>
-      <w:t>IX</w:t>
+      <w:t>VIII</w:t>
     </w:r>
     <w:r>
       <w:rPr>
@@ -9896,6 +10050,31 @@
       </w:r>
       <w:r>
         <w:t>mentierung nicht umgesetzt.</w:t>
+      </w:r>
+    </w:p>
+  </w:footnote>
+  <w:footnote w:id="3">
+    <w:p>
+      <w:pPr>
+        <w:pStyle w:val="Funotentext"/>
+      </w:pPr>
+      <w:r>
+        <w:rPr>
+          <w:rStyle w:val="Funotenzeichen"/>
+        </w:rPr>
+        <w:footnoteRef/>
+      </w:r>
+      <w:r>
+        <w:t xml:space="preserve"> </w:t>
+      </w:r>
+      <w:r>
+        <w:t>Bei dem im Aktivitätsdiagramm gezeigten FremdSystem handelt es sich aus Sicht der Internetplattform Eve</w:t>
+      </w:r>
+      <w:r>
+        <w:t>n</w:t>
+      </w:r>
+      <w:r>
+        <w:t>talizer eigentlich um eine Black-Box. Um aber die Kommunikation bzw. Interaktion darzustellen werden hier die grundsätzlichen Aktivitäten, die im FremdSystem zu erledigen sind, aufgeführt.</w:t>
       </w:r>
     </w:p>
   </w:footnote>
@@ -9982,15 +10161,7 @@
       <w:t xml:space="preserve">FST </w:t>
     </w:r>
     <w:r>
-      <w:t>Projekt "</w:t>
-    </w:r>
-    <w:proofErr w:type="spellStart"/>
-    <w:r>
-      <w:t>Eventalizer</w:t>
-    </w:r>
-    <w:proofErr w:type="spellEnd"/>
-    <w:r>
-      <w:t>" (SS 2012) Team 5</w:t>
+      <w:t>Projekt "Eventalizer" (SS 2012) Team 5</w:t>
     </w:r>
     <w:r>
       <w:t xml:space="preserve">           </w:t>
@@ -16520,7 +16691,7 @@
 </file>
 
 <file path=customXml/itemProps2.xml><?xml version="1.0" encoding="utf-8"?>
-<ds:datastoreItem xmlns:ds="http://schemas.openxmlformats.org/officeDocument/2006/customXml" ds:itemID="{A29A0A45-F5B5-4E27-8B86-4771762B984A}">
+<ds:datastoreItem xmlns:ds="http://schemas.openxmlformats.org/officeDocument/2006/customXml" ds:itemID="{7CD95039-EA6A-444D-AE56-C49B089A569F}">
   <ds:schemaRefs>
     <ds:schemaRef ds:uri="http://schemas.openxmlformats.org/officeDocument/2006/bibliography"/>
   </ds:schemaRefs>

</xml_diff>

<commit_message>
Update Mockups und einfügen der Mockups ins PH
</commit_message>
<xml_diff>
--- a/Dokumente/Hefte/PH_Eventalizer.docx
+++ b/Dokumente/Hefte/PH_Eventalizer.docx
@@ -1,6 +1,6 @@
 
 <file path=word/document.xml><?xml version="1.0" encoding="utf-8"?>
-<w:document xmlns:wpc="http://schemas.microsoft.com/office/word/2010/wordprocessingCanvas" xmlns:mc="http://schemas.openxmlformats.org/markup-compatibility/2006" xmlns:o="urn:schemas-microsoft-com:office:office" xmlns:r="http://schemas.openxmlformats.org/officeDocument/2006/relationships" xmlns:m="http://schemas.openxmlformats.org/officeDocument/2006/math" xmlns:v="urn:schemas-microsoft-com:vml" xmlns:wp14="http://schemas.microsoft.com/office/word/2010/wordprocessingDrawing" xmlns:wp="http://schemas.openxmlformats.org/drawingml/2006/wordprocessingDrawing" xmlns:w10="urn:schemas-microsoft-com:office:word" xmlns:w="http://schemas.openxmlformats.org/wordprocessingml/2006/main" xmlns:w14="http://schemas.microsoft.com/office/word/2010/wordml" xmlns:wpg="http://schemas.microsoft.com/office/word/2010/wordprocessingGroup" xmlns:wpi="http://schemas.microsoft.com/office/word/2010/wordprocessingInk" xmlns:wne="http://schemas.microsoft.com/office/word/2006/wordml" xmlns:wps="http://schemas.microsoft.com/office/word/2010/wordprocessingShape" mc:Ignorable="w14 wp14">
+<w:document xmlns:ve="http://schemas.openxmlformats.org/markup-compatibility/2006" xmlns:o="urn:schemas-microsoft-com:office:office" xmlns:r="http://schemas.openxmlformats.org/officeDocument/2006/relationships" xmlns:m="http://schemas.openxmlformats.org/officeDocument/2006/math" xmlns:v="urn:schemas-microsoft-com:vml" xmlns:wp="http://schemas.openxmlformats.org/drawingml/2006/wordprocessingDrawing" xmlns:w10="urn:schemas-microsoft-com:office:word" xmlns:w="http://schemas.openxmlformats.org/wordprocessingml/2006/main" xmlns:wne="http://schemas.microsoft.com/office/word/2006/wordml">
   <w:body>
     <w:sdt>
       <w:sdtPr>
@@ -51,7 +51,7 @@
               <w:lang w:eastAsia="de-DE" w:bidi="ar-SA"/>
             </w:rPr>
             <w:pict>
-              <v:group id="Group 30" o:spid="_x0000_s1066" style="position:absolute;margin-left:8421.1pt;margin-top:0;width:332.7pt;height:227.25pt;z-index:251661312;mso-position-horizontal:right;mso-position-horizontal-relative:margin;mso-position-vertical:top;mso-position-vertical-relative:page" coordorigin="4136,15" coordsize="6654,4545" o:gfxdata="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" o:allowincell="f">
+              <v:group id="Group 30" o:spid="_x0000_s1066" style="position:absolute;margin-left:8713.8pt;margin-top:0;width:332.7pt;height:227.25pt;z-index:251661312;mso-position-horizontal:right;mso-position-horizontal-relative:margin;mso-position-vertical:top;mso-position-vertical-relative:page" coordorigin="4136,15" coordsize="6654,4545" o:gfxdata="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" o:allowincell="f">
                 <v:shape id="AutoShape 31" o:spid="_x0000_s1067" type="#_x0000_t32" style="position:absolute;left:4136;top:15;width:3058;height:3855;visibility:visible" o:connectortype="straight" o:gfxdata="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" strokecolor="#a7bfde [1620]"/>
                 <v:oval id="Oval 32" o:spid="_x0000_s1068" style="position:absolute;left:6674;top:444;width:4116;height:4116;visibility:visible" o:gfxdata="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" fillcolor="#a7bfde [1620]" stroked="f"/>
                 <v:oval id="Oval 33" o:spid="_x0000_s1069" style="position:absolute;left:6773;top:1058;width:3367;height:3367;visibility:visible" o:gfxdata="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" fillcolor="#d3dfee [820]" stroked="f"/>
@@ -65,7 +65,7 @@
           <w:tblPr>
             <w:tblpPr w:leftFromText="187" w:rightFromText="187" w:horzAnchor="margin" w:tblpX="856" w:tblpYSpec="bottom"/>
             <w:tblW w:w="2359" w:type="pct"/>
-            <w:tblLook w:val="04A0" w:firstRow="1" w:lastRow="0" w:firstColumn="1" w:lastColumn="0" w:noHBand="0" w:noVBand="1"/>
+            <w:tblLook w:val="04A0"/>
           </w:tblPr>
           <w:tblGrid>
             <w:gridCol w:w="4361"/>
@@ -247,7 +247,15 @@
                   <w:spacing w:after="0"/>
                 </w:pPr>
                 <w:r>
-                  <w:t xml:space="preserve">Verbundstudium, Master of Science </w:t>
+                  <w:t xml:space="preserve">Verbundstudium, Master </w:t>
+                </w:r>
+                <w:proofErr w:type="spellStart"/>
+                <w:r>
+                  <w:t>of</w:t>
+                </w:r>
+                <w:proofErr w:type="spellEnd"/>
+                <w:r>
+                  <w:t xml:space="preserve"> Science </w:t>
                 </w:r>
               </w:p>
               <w:p>
@@ -315,15 +323,72 @@
                         <w:b/>
                         <w:bCs/>
                       </w:rPr>
-                      <w:t>Matthias Beer, Alexander Benölken, Martin Garrels, Felix Schulze Mönking, Felix Wessel,</w:t>
+                      <w:t xml:space="preserve">Matthias Beer, Alexander </w:t>
+                    </w:r>
+                    <w:proofErr w:type="spellStart"/>
+                    <w:r>
+                      <w:rPr>
+                        <w:b/>
+                        <w:bCs/>
+                      </w:rPr>
+                      <w:t>Benölken</w:t>
+                    </w:r>
+                    <w:proofErr w:type="spellEnd"/>
+                    <w:r>
+                      <w:rPr>
+                        <w:b/>
+                        <w:bCs/>
+                      </w:rPr>
+                      <w:t xml:space="preserve">, Martin </w:t>
+                    </w:r>
+                    <w:proofErr w:type="spellStart"/>
+                    <w:r>
+                      <w:rPr>
+                        <w:b/>
+                        <w:bCs/>
+                      </w:rPr>
+                      <w:t>Garrels</w:t>
+                    </w:r>
+                    <w:proofErr w:type="spellEnd"/>
+                    <w:r>
+                      <w:rPr>
+                        <w:b/>
+                        <w:bCs/>
+                      </w:rPr>
+                      <w:t xml:space="preserve">, Felix Schulze </w:t>
+                    </w:r>
+                    <w:proofErr w:type="spellStart"/>
+                    <w:r>
+                      <w:rPr>
+                        <w:b/>
+                        <w:bCs/>
+                      </w:rPr>
+                      <w:t>Mönking</w:t>
+                    </w:r>
+                    <w:proofErr w:type="spellEnd"/>
+                    <w:r>
+                      <w:rPr>
+                        <w:b/>
+                        <w:bCs/>
+                      </w:rPr>
+                      <w:t>, Felix Wessel,</w:t>
                     </w:r>
                     <w:r>
                       <w:rPr>
                         <w:b/>
                         <w:bCs/>
                       </w:rPr>
-                      <w:t xml:space="preserve"> Patrick Wiebeler</w:t>
+                      <w:t xml:space="preserve"> Patrick </w:t>
                     </w:r>
+                    <w:proofErr w:type="spellStart"/>
+                    <w:r>
+                      <w:rPr>
+                        <w:b/>
+                        <w:bCs/>
+                      </w:rPr>
+                      <w:t>Wiebeler</w:t>
+                    </w:r>
+                    <w:proofErr w:type="spellEnd"/>
                   </w:sdtContent>
                 </w:sdt>
               </w:p>
@@ -408,8 +473,8 @@
           <w:pPr>
             <w:ind w:left="2160"/>
             <w:sectPr>
-              <w:headerReference w:type="default" r:id="rId10"/>
-              <w:footerReference w:type="default" r:id="rId11"/>
+              <w:headerReference w:type="default" r:id="rId9"/>
+              <w:footerReference w:type="default" r:id="rId10"/>
               <w:pgSz w:w="11907" w:h="16839" w:code="9"/>
               <w:pgMar w:top="1440" w:right="1440" w:bottom="1440" w:left="1440" w:header="1440" w:footer="720" w:gutter="0"/>
               <w:cols w:space="720"/>
@@ -423,7 +488,7 @@
               <w:lang w:eastAsia="de-DE" w:bidi="ar-SA"/>
             </w:rPr>
             <w:pict>
-              <v:group id="Group 7" o:spid="_x0000_s1060" style="position:absolute;left:0;text-align:left;margin-left:6444.75pt;margin-top:0;width:264.55pt;height:690.65pt;z-index:251658240;mso-position-horizontal:right;mso-position-horizontal-relative:page;mso-position-vertical:bottom;mso-position-vertical-relative:page" coordorigin="5531,1258" coordsize="5291,13813" o:gfxdata="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">
+              <v:group id="Group 7" o:spid="_x0000_s1060" style="position:absolute;left:0;text-align:left;margin-left:6669.3pt;margin-top:0;width:264.55pt;height:690.65pt;z-index:251658240;mso-position-horizontal:right;mso-position-horizontal-relative:page;mso-position-vertical:bottom;mso-position-vertical-relative:page" coordorigin="5531,1258" coordsize="5291,13813" o:gfxdata="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">
                 <v:shape id="AutoShape 8" o:spid="_x0000_s1061" type="#_x0000_t32" style="position:absolute;left:6519;top:1258;width:4303;height:10040;flip:x;visibility:visible" o:connectortype="straight" o:gfxdata="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" strokecolor="#a7bfde [1620]"/>
                 <v:group id="Group 9" o:spid="_x0000_s1062" style="position:absolute;left:5531;top:9226;width:5291;height:5845" coordorigin="5531,9226" coordsize="5291,5845" o:gfxdata="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">
                   <v:shape id="Freeform 10" o:spid="_x0000_s1063" style="position:absolute;left:5531;top:9226;width:5291;height:5845;visibility:visible;mso-wrap-style:square;v-text-anchor:top" coordsize="6418,6670" o:gfxdata="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" path="m6418,1185r,5485l1809,6669c974,5889,,3958,1407,1987,2830,,5591,411,6418,1185xe" fillcolor="#a7bfde [1620]" stroked="f">
@@ -468,7 +533,7 @@
       <w:tblPr>
         <w:tblStyle w:val="HelleListe-Akzent11"/>
         <w:tblW w:w="0" w:type="auto"/>
-        <w:tblLook w:val="00A0" w:firstRow="1" w:lastRow="0" w:firstColumn="1" w:lastColumn="0" w:noHBand="0" w:noVBand="0"/>
+        <w:tblLook w:val="00A0"/>
       </w:tblPr>
       <w:tblGrid>
         <w:gridCol w:w="1134"/>
@@ -478,11 +543,11 @@
       </w:tblGrid>
       <w:tr>
         <w:trPr>
-          <w:cnfStyle w:val="100000000000" w:firstRow="1" w:lastRow="0" w:firstColumn="0" w:lastColumn="0" w:oddVBand="0" w:evenVBand="0" w:oddHBand="0" w:evenHBand="0" w:firstRowFirstColumn="0" w:firstRowLastColumn="0" w:lastRowFirstColumn="0" w:lastRowLastColumn="0"/>
+          <w:cnfStyle w:val="100000000000"/>
         </w:trPr>
         <w:tc>
           <w:tcPr>
-            <w:cnfStyle w:val="001000000000" w:firstRow="0" w:lastRow="0" w:firstColumn="1" w:lastColumn="0" w:oddVBand="0" w:evenVBand="0" w:oddHBand="0" w:evenHBand="0" w:firstRowFirstColumn="0" w:firstRowLastColumn="0" w:lastRowFirstColumn="0" w:lastRowLastColumn="0"/>
+            <w:cnfStyle w:val="001000000000"/>
             <w:tcW w:w="1134" w:type="dxa"/>
           </w:tcPr>
           <w:p>
@@ -503,7 +568,7 @@
         </w:tc>
         <w:tc>
           <w:tcPr>
-            <w:cnfStyle w:val="000010000000" w:firstRow="0" w:lastRow="0" w:firstColumn="0" w:lastColumn="0" w:oddVBand="1" w:evenVBand="0" w:oddHBand="0" w:evenHBand="0" w:firstRowFirstColumn="0" w:firstRowLastColumn="0" w:lastRowFirstColumn="0" w:lastRowLastColumn="0"/>
+            <w:cnfStyle w:val="000010000000"/>
             <w:tcW w:w="1560" w:type="dxa"/>
           </w:tcPr>
           <w:p>
@@ -528,7 +593,7 @@
           </w:tcPr>
           <w:p>
             <w:pPr>
-              <w:cnfStyle w:val="100000000000" w:firstRow="1" w:lastRow="0" w:firstColumn="0" w:lastColumn="0" w:oddVBand="0" w:evenVBand="0" w:oddHBand="0" w:evenHBand="0" w:firstRowFirstColumn="0" w:firstRowLastColumn="0" w:lastRowFirstColumn="0" w:lastRowLastColumn="0"/>
+              <w:cnfStyle w:val="100000000000"/>
               <w:rPr>
                 <w:rFonts w:cs="Arial"/>
                 <w:sz w:val="20"/>
@@ -545,7 +610,7 @@
         </w:tc>
         <w:tc>
           <w:tcPr>
-            <w:cnfStyle w:val="000010000000" w:firstRow="0" w:lastRow="0" w:firstColumn="0" w:lastColumn="0" w:oddVBand="1" w:evenVBand="0" w:oddHBand="0" w:evenHBand="0" w:firstRowFirstColumn="0" w:firstRowLastColumn="0" w:lastRowFirstColumn="0" w:lastRowLastColumn="0"/>
+            <w:cnfStyle w:val="000010000000"/>
             <w:tcW w:w="4284" w:type="dxa"/>
           </w:tcPr>
           <w:p>
@@ -567,11 +632,11 @@
       </w:tr>
       <w:tr>
         <w:trPr>
-          <w:cnfStyle w:val="000000100000" w:firstRow="0" w:lastRow="0" w:firstColumn="0" w:lastColumn="0" w:oddVBand="0" w:evenVBand="0" w:oddHBand="1" w:evenHBand="0" w:firstRowFirstColumn="0" w:firstRowLastColumn="0" w:lastRowFirstColumn="0" w:lastRowLastColumn="0"/>
+          <w:cnfStyle w:val="000000100000"/>
         </w:trPr>
         <w:tc>
           <w:tcPr>
-            <w:cnfStyle w:val="001000000000" w:firstRow="0" w:lastRow="0" w:firstColumn="1" w:lastColumn="0" w:oddVBand="0" w:evenVBand="0" w:oddHBand="0" w:evenHBand="0" w:firstRowFirstColumn="0" w:firstRowLastColumn="0" w:lastRowFirstColumn="0" w:lastRowLastColumn="0"/>
+            <w:cnfStyle w:val="001000000000"/>
             <w:tcW w:w="1134" w:type="dxa"/>
           </w:tcPr>
           <w:p>
@@ -592,7 +657,7 @@
         </w:tc>
         <w:tc>
           <w:tcPr>
-            <w:cnfStyle w:val="000010000000" w:firstRow="0" w:lastRow="0" w:firstColumn="0" w:lastColumn="0" w:oddVBand="1" w:evenVBand="0" w:oddHBand="0" w:evenHBand="0" w:firstRowFirstColumn="0" w:firstRowLastColumn="0" w:lastRowFirstColumn="0" w:lastRowLastColumn="0"/>
+            <w:cnfStyle w:val="000010000000"/>
             <w:tcW w:w="1560" w:type="dxa"/>
           </w:tcPr>
           <w:p>
@@ -617,7 +682,7 @@
           </w:tcPr>
           <w:p>
             <w:pPr>
-              <w:cnfStyle w:val="000000100000" w:firstRow="0" w:lastRow="0" w:firstColumn="0" w:lastColumn="0" w:oddVBand="0" w:evenVBand="0" w:oddHBand="1" w:evenHBand="0" w:firstRowFirstColumn="0" w:firstRowLastColumn="0" w:lastRowFirstColumn="0" w:lastRowLastColumn="0"/>
+              <w:cnfStyle w:val="000000100000"/>
               <w:rPr>
                 <w:rFonts w:cs="Arial"/>
                 <w:sz w:val="20"/>
@@ -628,13 +693,22 @@
                 <w:rFonts w:cs="Arial"/>
                 <w:sz w:val="20"/>
               </w:rPr>
-              <w:t>Patrick Wiebeler</w:t>
+              <w:t xml:space="preserve">Patrick </w:t>
             </w:r>
+            <w:proofErr w:type="spellStart"/>
+            <w:r>
+              <w:rPr>
+                <w:rFonts w:cs="Arial"/>
+                <w:sz w:val="20"/>
+              </w:rPr>
+              <w:t>Wiebeler</w:t>
+            </w:r>
+            <w:proofErr w:type="spellEnd"/>
           </w:p>
         </w:tc>
         <w:tc>
           <w:tcPr>
-            <w:cnfStyle w:val="000010000000" w:firstRow="0" w:lastRow="0" w:firstColumn="0" w:lastColumn="0" w:oddVBand="1" w:evenVBand="0" w:oddHBand="0" w:evenHBand="0" w:firstRowFirstColumn="0" w:firstRowLastColumn="0" w:lastRowFirstColumn="0" w:lastRowLastColumn="0"/>
+            <w:cnfStyle w:val="000010000000"/>
             <w:tcW w:w="4284" w:type="dxa"/>
           </w:tcPr>
           <w:p>
@@ -657,7 +731,7 @@
       <w:tr>
         <w:tc>
           <w:tcPr>
-            <w:cnfStyle w:val="001000000000" w:firstRow="0" w:lastRow="0" w:firstColumn="1" w:lastColumn="0" w:oddVBand="0" w:evenVBand="0" w:oddHBand="0" w:evenHBand="0" w:firstRowFirstColumn="0" w:firstRowLastColumn="0" w:lastRowFirstColumn="0" w:lastRowLastColumn="0"/>
+            <w:cnfStyle w:val="001000000000"/>
             <w:tcW w:w="1134" w:type="dxa"/>
           </w:tcPr>
           <w:p>
@@ -678,7 +752,7 @@
         </w:tc>
         <w:tc>
           <w:tcPr>
-            <w:cnfStyle w:val="000010000000" w:firstRow="0" w:lastRow="0" w:firstColumn="0" w:lastColumn="0" w:oddVBand="1" w:evenVBand="0" w:oddHBand="0" w:evenHBand="0" w:firstRowFirstColumn="0" w:firstRowLastColumn="0" w:lastRowFirstColumn="0" w:lastRowLastColumn="0"/>
+            <w:cnfStyle w:val="000010000000"/>
             <w:tcW w:w="1560" w:type="dxa"/>
           </w:tcPr>
           <w:p>
@@ -703,7 +777,7 @@
           </w:tcPr>
           <w:p>
             <w:pPr>
-              <w:cnfStyle w:val="000000000000" w:firstRow="0" w:lastRow="0" w:firstColumn="0" w:lastColumn="0" w:oddVBand="0" w:evenVBand="0" w:oddHBand="0" w:evenHBand="0" w:firstRowFirstColumn="0" w:firstRowLastColumn="0" w:lastRowFirstColumn="0" w:lastRowLastColumn="0"/>
+              <w:cnfStyle w:val="000000000000"/>
               <w:rPr>
                 <w:rFonts w:cs="Arial"/>
                 <w:sz w:val="20"/>
@@ -714,13 +788,22 @@
                 <w:rFonts w:cs="Arial"/>
                 <w:sz w:val="20"/>
               </w:rPr>
-              <w:t>Alexander Benölken</w:t>
+              <w:t xml:space="preserve">Alexander </w:t>
             </w:r>
+            <w:proofErr w:type="spellStart"/>
+            <w:r>
+              <w:rPr>
+                <w:rFonts w:cs="Arial"/>
+                <w:sz w:val="20"/>
+              </w:rPr>
+              <w:t>Benölken</w:t>
+            </w:r>
+            <w:proofErr w:type="spellEnd"/>
           </w:p>
         </w:tc>
         <w:tc>
           <w:tcPr>
-            <w:cnfStyle w:val="000010000000" w:firstRow="0" w:lastRow="0" w:firstColumn="0" w:lastColumn="0" w:oddVBand="1" w:evenVBand="0" w:oddHBand="0" w:evenHBand="0" w:firstRowFirstColumn="0" w:firstRowLastColumn="0" w:lastRowFirstColumn="0" w:lastRowLastColumn="0"/>
+            <w:cnfStyle w:val="000010000000"/>
             <w:tcW w:w="4284" w:type="dxa"/>
           </w:tcPr>
           <w:p>
@@ -814,11 +897,11 @@
       </w:tr>
       <w:tr>
         <w:trPr>
-          <w:cnfStyle w:val="000000100000" w:firstRow="0" w:lastRow="0" w:firstColumn="0" w:lastColumn="0" w:oddVBand="0" w:evenVBand="0" w:oddHBand="1" w:evenHBand="0" w:firstRowFirstColumn="0" w:firstRowLastColumn="0" w:lastRowFirstColumn="0" w:lastRowLastColumn="0"/>
+          <w:cnfStyle w:val="000000100000"/>
         </w:trPr>
         <w:tc>
           <w:tcPr>
-            <w:cnfStyle w:val="001000000000" w:firstRow="0" w:lastRow="0" w:firstColumn="1" w:lastColumn="0" w:oddVBand="0" w:evenVBand="0" w:oddHBand="0" w:evenHBand="0" w:firstRowFirstColumn="0" w:firstRowLastColumn="0" w:lastRowFirstColumn="0" w:lastRowLastColumn="0"/>
+            <w:cnfStyle w:val="001000000000"/>
             <w:tcW w:w="1134" w:type="dxa"/>
           </w:tcPr>
           <w:p>
@@ -839,7 +922,7 @@
         </w:tc>
         <w:tc>
           <w:tcPr>
-            <w:cnfStyle w:val="000010000000" w:firstRow="0" w:lastRow="0" w:firstColumn="0" w:lastColumn="0" w:oddVBand="1" w:evenVBand="0" w:oddHBand="0" w:evenHBand="0" w:firstRowFirstColumn="0" w:firstRowLastColumn="0" w:lastRowFirstColumn="0" w:lastRowLastColumn="0"/>
+            <w:cnfStyle w:val="000010000000"/>
             <w:tcW w:w="1560" w:type="dxa"/>
           </w:tcPr>
           <w:p>
@@ -864,7 +947,7 @@
           </w:tcPr>
           <w:p>
             <w:pPr>
-              <w:cnfStyle w:val="000000100000" w:firstRow="0" w:lastRow="0" w:firstColumn="0" w:lastColumn="0" w:oddVBand="0" w:evenVBand="0" w:oddHBand="1" w:evenHBand="0" w:firstRowFirstColumn="0" w:firstRowLastColumn="0" w:lastRowFirstColumn="0" w:lastRowLastColumn="0"/>
+              <w:cnfStyle w:val="000000100000"/>
               <w:rPr>
                 <w:rFonts w:cs="Arial"/>
                 <w:sz w:val="20"/>
@@ -875,13 +958,22 @@
                 <w:rFonts w:cs="Arial"/>
                 <w:sz w:val="20"/>
               </w:rPr>
-              <w:t>Alexander Benölken</w:t>
+              <w:t xml:space="preserve">Alexander </w:t>
             </w:r>
+            <w:proofErr w:type="spellStart"/>
+            <w:r>
+              <w:rPr>
+                <w:rFonts w:cs="Arial"/>
+                <w:sz w:val="20"/>
+              </w:rPr>
+              <w:t>Benölken</w:t>
+            </w:r>
+            <w:proofErr w:type="spellEnd"/>
           </w:p>
         </w:tc>
         <w:tc>
           <w:tcPr>
-            <w:cnfStyle w:val="000010000000" w:firstRow="0" w:lastRow="0" w:firstColumn="0" w:lastColumn="0" w:oddVBand="1" w:evenVBand="0" w:oddHBand="0" w:evenHBand="0" w:firstRowFirstColumn="0" w:firstRowLastColumn="0" w:lastRowFirstColumn="0" w:lastRowLastColumn="0"/>
+            <w:cnfStyle w:val="000010000000"/>
             <w:tcW w:w="4284" w:type="dxa"/>
           </w:tcPr>
           <w:p>
@@ -932,7 +1024,7 @@
       <w:tr>
         <w:tc>
           <w:tcPr>
-            <w:cnfStyle w:val="001000000000" w:firstRow="0" w:lastRow="0" w:firstColumn="1" w:lastColumn="0" w:oddVBand="0" w:evenVBand="0" w:oddHBand="0" w:evenHBand="0" w:firstRowFirstColumn="0" w:firstRowLastColumn="0" w:lastRowFirstColumn="0" w:lastRowLastColumn="0"/>
+            <w:cnfStyle w:val="001000000000"/>
             <w:tcW w:w="1134" w:type="dxa"/>
           </w:tcPr>
           <w:p>
@@ -953,7 +1045,7 @@
         </w:tc>
         <w:tc>
           <w:tcPr>
-            <w:cnfStyle w:val="000010000000" w:firstRow="0" w:lastRow="0" w:firstColumn="0" w:lastColumn="0" w:oddVBand="1" w:evenVBand="0" w:oddHBand="0" w:evenHBand="0" w:firstRowFirstColumn="0" w:firstRowLastColumn="0" w:lastRowFirstColumn="0" w:lastRowLastColumn="0"/>
+            <w:cnfStyle w:val="000010000000"/>
             <w:tcW w:w="1560" w:type="dxa"/>
           </w:tcPr>
           <w:p>
@@ -978,7 +1070,7 @@
           </w:tcPr>
           <w:p>
             <w:pPr>
-              <w:cnfStyle w:val="000000000000" w:firstRow="0" w:lastRow="0" w:firstColumn="0" w:lastColumn="0" w:oddVBand="0" w:evenVBand="0" w:oddHBand="0" w:evenHBand="0" w:firstRowFirstColumn="0" w:firstRowLastColumn="0" w:lastRowFirstColumn="0" w:lastRowLastColumn="0"/>
+              <w:cnfStyle w:val="000000000000"/>
               <w:rPr>
                 <w:rFonts w:cs="Arial"/>
                 <w:sz w:val="20"/>
@@ -989,13 +1081,22 @@
                 <w:rFonts w:cs="Arial"/>
                 <w:sz w:val="20"/>
               </w:rPr>
-              <w:t>Alexander Benölken</w:t>
+              <w:t xml:space="preserve">Alexander </w:t>
             </w:r>
+            <w:proofErr w:type="spellStart"/>
+            <w:r>
+              <w:rPr>
+                <w:rFonts w:cs="Arial"/>
+                <w:sz w:val="20"/>
+              </w:rPr>
+              <w:t>Benölken</w:t>
+            </w:r>
+            <w:proofErr w:type="spellEnd"/>
           </w:p>
         </w:tc>
         <w:tc>
           <w:tcPr>
-            <w:cnfStyle w:val="000010000000" w:firstRow="0" w:lastRow="0" w:firstColumn="0" w:lastColumn="0" w:oddVBand="1" w:evenVBand="0" w:oddHBand="0" w:evenHBand="0" w:firstRowFirstColumn="0" w:firstRowLastColumn="0" w:lastRowFirstColumn="0" w:lastRowLastColumn="0"/>
+            <w:cnfStyle w:val="000010000000"/>
             <w:tcW w:w="4284" w:type="dxa"/>
           </w:tcPr>
           <w:p>
@@ -1045,11 +1146,11 @@
       </w:tr>
       <w:tr>
         <w:trPr>
-          <w:cnfStyle w:val="000000100000" w:firstRow="0" w:lastRow="0" w:firstColumn="0" w:lastColumn="0" w:oddVBand="0" w:evenVBand="0" w:oddHBand="1" w:evenHBand="0" w:firstRowFirstColumn="0" w:firstRowLastColumn="0" w:lastRowFirstColumn="0" w:lastRowLastColumn="0"/>
+          <w:cnfStyle w:val="000000100000"/>
         </w:trPr>
         <w:tc>
           <w:tcPr>
-            <w:cnfStyle w:val="001000000000" w:firstRow="0" w:lastRow="0" w:firstColumn="1" w:lastColumn="0" w:oddVBand="0" w:evenVBand="0" w:oddHBand="0" w:evenHBand="0" w:firstRowFirstColumn="0" w:firstRowLastColumn="0" w:lastRowFirstColumn="0" w:lastRowLastColumn="0"/>
+            <w:cnfStyle w:val="001000000000"/>
             <w:tcW w:w="1134" w:type="dxa"/>
           </w:tcPr>
           <w:p>
@@ -1070,7 +1171,7 @@
         </w:tc>
         <w:tc>
           <w:tcPr>
-            <w:cnfStyle w:val="000010000000" w:firstRow="0" w:lastRow="0" w:firstColumn="0" w:lastColumn="0" w:oddVBand="1" w:evenVBand="0" w:oddHBand="0" w:evenHBand="0" w:firstRowFirstColumn="0" w:firstRowLastColumn="0" w:lastRowFirstColumn="0" w:lastRowLastColumn="0"/>
+            <w:cnfStyle w:val="000010000000"/>
             <w:tcW w:w="1560" w:type="dxa"/>
           </w:tcPr>
           <w:p>
@@ -1095,7 +1196,7 @@
           </w:tcPr>
           <w:p>
             <w:pPr>
-              <w:cnfStyle w:val="000000100000" w:firstRow="0" w:lastRow="0" w:firstColumn="0" w:lastColumn="0" w:oddVBand="0" w:evenVBand="0" w:oddHBand="1" w:evenHBand="0" w:firstRowFirstColumn="0" w:firstRowLastColumn="0" w:lastRowFirstColumn="0" w:lastRowLastColumn="0"/>
+              <w:cnfStyle w:val="000000100000"/>
               <w:rPr>
                 <w:rFonts w:cs="Arial"/>
                 <w:sz w:val="20"/>
@@ -1106,13 +1207,22 @@
                 <w:rFonts w:cs="Arial"/>
                 <w:sz w:val="20"/>
               </w:rPr>
-              <w:t>Martin Garrels</w:t>
+              <w:t xml:space="preserve">Martin </w:t>
             </w:r>
+            <w:proofErr w:type="spellStart"/>
+            <w:r>
+              <w:rPr>
+                <w:rFonts w:cs="Arial"/>
+                <w:sz w:val="20"/>
+              </w:rPr>
+              <w:t>Garrels</w:t>
+            </w:r>
+            <w:proofErr w:type="spellEnd"/>
           </w:p>
         </w:tc>
         <w:tc>
           <w:tcPr>
-            <w:cnfStyle w:val="000010000000" w:firstRow="0" w:lastRow="0" w:firstColumn="0" w:lastColumn="0" w:oddVBand="1" w:evenVBand="0" w:oddHBand="0" w:evenHBand="0" w:firstRowFirstColumn="0" w:firstRowLastColumn="0" w:lastRowFirstColumn="0" w:lastRowLastColumn="0"/>
+            <w:cnfStyle w:val="000010000000"/>
             <w:tcW w:w="4284" w:type="dxa"/>
           </w:tcPr>
           <w:p>
@@ -1135,7 +1245,7 @@
       <w:tr>
         <w:tc>
           <w:tcPr>
-            <w:cnfStyle w:val="001000000000" w:firstRow="0" w:lastRow="0" w:firstColumn="1" w:lastColumn="0" w:oddVBand="0" w:evenVBand="0" w:oddHBand="0" w:evenHBand="0" w:firstRowFirstColumn="0" w:firstRowLastColumn="0" w:lastRowFirstColumn="0" w:lastRowLastColumn="0"/>
+            <w:cnfStyle w:val="001000000000"/>
             <w:tcW w:w="1134" w:type="dxa"/>
           </w:tcPr>
           <w:p>
@@ -1156,7 +1266,7 @@
         </w:tc>
         <w:tc>
           <w:tcPr>
-            <w:cnfStyle w:val="000010000000" w:firstRow="0" w:lastRow="0" w:firstColumn="0" w:lastColumn="0" w:oddVBand="1" w:evenVBand="0" w:oddHBand="0" w:evenHBand="0" w:firstRowFirstColumn="0" w:firstRowLastColumn="0" w:lastRowFirstColumn="0" w:lastRowLastColumn="0"/>
+            <w:cnfStyle w:val="000010000000"/>
             <w:tcW w:w="1560" w:type="dxa"/>
           </w:tcPr>
           <w:p>
@@ -1181,7 +1291,7 @@
           </w:tcPr>
           <w:p>
             <w:pPr>
-              <w:cnfStyle w:val="000000000000" w:firstRow="0" w:lastRow="0" w:firstColumn="0" w:lastColumn="0" w:oddVBand="0" w:evenVBand="0" w:oddHBand="0" w:evenHBand="0" w:firstRowFirstColumn="0" w:firstRowLastColumn="0" w:lastRowFirstColumn="0" w:lastRowLastColumn="0"/>
+              <w:cnfStyle w:val="000000000000"/>
               <w:rPr>
                 <w:rFonts w:cs="Arial"/>
                 <w:sz w:val="20"/>
@@ -1192,13 +1302,22 @@
                 <w:rFonts w:cs="Arial"/>
                 <w:sz w:val="20"/>
               </w:rPr>
-              <w:t>Alexander Benölken</w:t>
+              <w:t xml:space="preserve">Alexander </w:t>
             </w:r>
+            <w:proofErr w:type="spellStart"/>
+            <w:r>
+              <w:rPr>
+                <w:rFonts w:cs="Arial"/>
+                <w:sz w:val="20"/>
+              </w:rPr>
+              <w:t>Benölken</w:t>
+            </w:r>
+            <w:proofErr w:type="spellEnd"/>
           </w:p>
         </w:tc>
         <w:tc>
           <w:tcPr>
-            <w:cnfStyle w:val="000010000000" w:firstRow="0" w:lastRow="0" w:firstColumn="0" w:lastColumn="0" w:oddVBand="1" w:evenVBand="0" w:oddHBand="0" w:evenHBand="0" w:firstRowFirstColumn="0" w:firstRowLastColumn="0" w:lastRowFirstColumn="0" w:lastRowLastColumn="0"/>
+            <w:cnfStyle w:val="000010000000"/>
             <w:tcW w:w="4284" w:type="dxa"/>
           </w:tcPr>
           <w:p>
@@ -1291,11 +1410,11 @@
       </w:tr>
       <w:tr>
         <w:trPr>
-          <w:cnfStyle w:val="000000100000" w:firstRow="0" w:lastRow="0" w:firstColumn="0" w:lastColumn="0" w:oddVBand="0" w:evenVBand="0" w:oddHBand="1" w:evenHBand="0" w:firstRowFirstColumn="0" w:firstRowLastColumn="0" w:lastRowFirstColumn="0" w:lastRowLastColumn="0"/>
+          <w:cnfStyle w:val="000000100000"/>
         </w:trPr>
         <w:tc>
           <w:tcPr>
-            <w:cnfStyle w:val="001000000000" w:firstRow="0" w:lastRow="0" w:firstColumn="1" w:lastColumn="0" w:oddVBand="0" w:evenVBand="0" w:oddHBand="0" w:evenHBand="0" w:firstRowFirstColumn="0" w:firstRowLastColumn="0" w:lastRowFirstColumn="0" w:lastRowLastColumn="0"/>
+            <w:cnfStyle w:val="001000000000"/>
             <w:tcW w:w="1134" w:type="dxa"/>
           </w:tcPr>
           <w:p>
@@ -1309,7 +1428,7 @@
         </w:tc>
         <w:tc>
           <w:tcPr>
-            <w:cnfStyle w:val="000010000000" w:firstRow="0" w:lastRow="0" w:firstColumn="0" w:lastColumn="0" w:oddVBand="1" w:evenVBand="0" w:oddHBand="0" w:evenHBand="0" w:firstRowFirstColumn="0" w:firstRowLastColumn="0" w:lastRowFirstColumn="0" w:lastRowLastColumn="0"/>
+            <w:cnfStyle w:val="000010000000"/>
             <w:tcW w:w="1560" w:type="dxa"/>
           </w:tcPr>
           <w:p>
@@ -1327,7 +1446,7 @@
           </w:tcPr>
           <w:p>
             <w:pPr>
-              <w:cnfStyle w:val="000000100000" w:firstRow="0" w:lastRow="0" w:firstColumn="0" w:lastColumn="0" w:oddVBand="0" w:evenVBand="0" w:oddHBand="1" w:evenHBand="0" w:firstRowFirstColumn="0" w:firstRowLastColumn="0" w:lastRowFirstColumn="0" w:lastRowLastColumn="0"/>
+              <w:cnfStyle w:val="000000100000"/>
               <w:rPr>
                 <w:rFonts w:cs="Arial"/>
                 <w:sz w:val="20"/>
@@ -1337,7 +1456,7 @@
         </w:tc>
         <w:tc>
           <w:tcPr>
-            <w:cnfStyle w:val="000010000000" w:firstRow="0" w:lastRow="0" w:firstColumn="0" w:lastColumn="0" w:oddVBand="1" w:evenVBand="0" w:oddHBand="0" w:evenHBand="0" w:firstRowFirstColumn="0" w:firstRowLastColumn="0" w:lastRowFirstColumn="0" w:lastRowLastColumn="0"/>
+            <w:cnfStyle w:val="000010000000"/>
             <w:tcW w:w="4284" w:type="dxa"/>
           </w:tcPr>
           <w:p>
@@ -1353,7 +1472,7 @@
       <w:tr>
         <w:tc>
           <w:tcPr>
-            <w:cnfStyle w:val="001000000000" w:firstRow="0" w:lastRow="0" w:firstColumn="1" w:lastColumn="0" w:oddVBand="0" w:evenVBand="0" w:oddHBand="0" w:evenHBand="0" w:firstRowFirstColumn="0" w:firstRowLastColumn="0" w:lastRowFirstColumn="0" w:lastRowLastColumn="0"/>
+            <w:cnfStyle w:val="001000000000"/>
             <w:tcW w:w="1134" w:type="dxa"/>
           </w:tcPr>
           <w:p>
@@ -1367,7 +1486,7 @@
         </w:tc>
         <w:tc>
           <w:tcPr>
-            <w:cnfStyle w:val="000010000000" w:firstRow="0" w:lastRow="0" w:firstColumn="0" w:lastColumn="0" w:oddVBand="1" w:evenVBand="0" w:oddHBand="0" w:evenHBand="0" w:firstRowFirstColumn="0" w:firstRowLastColumn="0" w:lastRowFirstColumn="0" w:lastRowLastColumn="0"/>
+            <w:cnfStyle w:val="000010000000"/>
             <w:tcW w:w="1560" w:type="dxa"/>
           </w:tcPr>
           <w:p>
@@ -1385,7 +1504,7 @@
           </w:tcPr>
           <w:p>
             <w:pPr>
-              <w:cnfStyle w:val="000000000000" w:firstRow="0" w:lastRow="0" w:firstColumn="0" w:lastColumn="0" w:oddVBand="0" w:evenVBand="0" w:oddHBand="0" w:evenHBand="0" w:firstRowFirstColumn="0" w:firstRowLastColumn="0" w:lastRowFirstColumn="0" w:lastRowLastColumn="0"/>
+              <w:cnfStyle w:val="000000000000"/>
               <w:rPr>
                 <w:rFonts w:cs="Arial"/>
                 <w:sz w:val="20"/>
@@ -1395,7 +1514,7 @@
         </w:tc>
         <w:tc>
           <w:tcPr>
-            <w:cnfStyle w:val="000010000000" w:firstRow="0" w:lastRow="0" w:firstColumn="0" w:lastColumn="0" w:oddVBand="1" w:evenVBand="0" w:oddHBand="0" w:evenHBand="0" w:firstRowFirstColumn="0" w:firstRowLastColumn="0" w:lastRowFirstColumn="0" w:lastRowLastColumn="0"/>
+            <w:cnfStyle w:val="000010000000"/>
             <w:tcW w:w="4284" w:type="dxa"/>
           </w:tcPr>
           <w:p>
@@ -5243,19 +5362,13 @@
         <w:t>n</w:t>
       </w:r>
       <w:r>
-        <w:t xml:space="preserve">kreis zu erweitern, um gleichgesinnte Personen für gemeinsame Freizeitaktivitäten und/ </w:t>
-      </w:r>
-      <w:r>
-        <w:t>o</w:t>
-      </w:r>
-      <w:r>
-        <w:t>der Sportevents zu erreichen bzw. zu begeistern. Zusätzlich kann die Internetplattform Eventalizer über das gemeinsame Interesse an solchen Freizeitaktivitäten und/ oder Sport</w:t>
-      </w:r>
-      <w:r>
-        <w:t>e</w:t>
-      </w:r>
-      <w:r>
-        <w:t>vents die Entwicklung von Freundschaften fördern.</w:t>
+        <w:t>kreis zu erweitern, um gleichgesinnte Personen für gemeinsame Freizeitaktivitäten und/ oder Sportevents zu erreichen bzw. zu begeistern. Zusätzlich kann die Internetplattform Eventalizer über das gemeinsame Interesse an solchen Freizeitaktivitäten und/ oder Spor</w:t>
+      </w:r>
+      <w:r>
+        <w:t>t</w:t>
+      </w:r>
+      <w:r>
+        <w:t>events die Entwicklung von Freundschaften fördern.</w:t>
       </w:r>
     </w:p>
     <w:p>
@@ -5355,7 +5468,31 @@
         <w:ind w:left="426" w:hanging="426"/>
       </w:pPr>
       <w:r>
-        <w:t xml:space="preserve">F10 Der beliebiger Internetnutzer kann sich über oAuth (Google, Twitter oder Facebook-Account) auf der folgenden Eingabemaske an der Internetplattform Eventalizer </w:t>
+        <w:t xml:space="preserve">F10 Der beliebiger Internetnutzer kann sich über </w:t>
+      </w:r>
+      <w:proofErr w:type="spellStart"/>
+      <w:r>
+        <w:t>oAuth</w:t>
+      </w:r>
+      <w:proofErr w:type="spellEnd"/>
+      <w:r>
+        <w:t xml:space="preserve"> (Google, </w:t>
+      </w:r>
+      <w:proofErr w:type="spellStart"/>
+      <w:r>
+        <w:t>Twitter</w:t>
+      </w:r>
+      <w:proofErr w:type="spellEnd"/>
+      <w:r>
+        <w:t xml:space="preserve"> oder </w:t>
+      </w:r>
+      <w:proofErr w:type="spellStart"/>
+      <w:r>
+        <w:t>Facebook-Account</w:t>
+      </w:r>
+      <w:proofErr w:type="spellEnd"/>
+      <w:r>
+        <w:t xml:space="preserve">) auf der folgenden Eingabemaske an der Internetplattform Eventalizer </w:t>
       </w:r>
       <w:r>
         <w:t>authe</w:t>
@@ -5372,7 +5509,6 @@
       <w:r>
         <w:br/>
       </w:r>
-      <w:commentRangeStart w:id="21"/>
       <w:r>
         <w:rPr>
           <w:noProof/>
@@ -5380,9 +5516,9 @@
         </w:rPr>
         <w:drawing>
           <wp:inline distT="0" distB="0" distL="0" distR="0">
-            <wp:extent cx="2880000" cy="1177954"/>
-            <wp:effectExtent l="0" t="0" r="0" b="0"/>
-            <wp:docPr id="20" name="Bild 20"/>
+            <wp:extent cx="2009775" cy="1524000"/>
+            <wp:effectExtent l="19050" t="0" r="9525" b="0"/>
+            <wp:docPr id="1" name="Bild 1" descr="C:\Users\MSGxxxxx\Desktop\Studium FSW\Eventalizer\Dokumente\Mock Ups\Mockup - Anmelden.png"/>
             <wp:cNvGraphicFramePr>
               <a:graphicFrameLocks xmlns:a="http://schemas.openxmlformats.org/drawingml/2006/main" noChangeAspect="1"/>
             </wp:cNvGraphicFramePr>
@@ -5390,7 +5526,192 @@
               <a:graphicData uri="http://schemas.openxmlformats.org/drawingml/2006/picture">
                 <pic:pic xmlns:pic="http://schemas.openxmlformats.org/drawingml/2006/picture">
                   <pic:nvPicPr>
-                    <pic:cNvPr id="0" name="Picture 20"/>
+                    <pic:cNvPr id="0" name="Picture 1" descr="C:\Users\MSGxxxxx\Desktop\Studium FSW\Eventalizer\Dokumente\Mock Ups\Mockup - Anmelden.png"/>
+                    <pic:cNvPicPr>
+                      <a:picLocks noChangeAspect="1" noChangeArrowheads="1"/>
+                    </pic:cNvPicPr>
+                  </pic:nvPicPr>
+                  <pic:blipFill>
+                    <a:blip r:embed="rId11" cstate="print"/>
+                    <a:srcRect l="29304" t="26580" r="35762" b="38562"/>
+                    <a:stretch>
+                      <a:fillRect/>
+                    </a:stretch>
+                  </pic:blipFill>
+                  <pic:spPr bwMode="auto">
+                    <a:xfrm>
+                      <a:off x="0" y="0"/>
+                      <a:ext cx="2009775" cy="1524000"/>
+                    </a:xfrm>
+                    <a:prstGeom prst="rect">
+                      <a:avLst/>
+                    </a:prstGeom>
+                    <a:noFill/>
+                    <a:ln w="9525">
+                      <a:noFill/>
+                      <a:miter lim="800000"/>
+                      <a:headEnd/>
+                      <a:tailEnd/>
+                    </a:ln>
+                  </pic:spPr>
+                </pic:pic>
+              </a:graphicData>
+            </a:graphic>
+          </wp:inline>
+        </w:drawing>
+      </w:r>
+      <w:r>
+        <w:br/>
+        <w:t>Für eine erfolgreiche Anmeldung ist die Angabe der folgenden Informationen notwe</w:t>
+      </w:r>
+      <w:r>
+        <w:t>n</w:t>
+      </w:r>
+      <w:r>
+        <w:t>dig:</w:t>
+      </w:r>
+    </w:p>
+    <w:p>
+      <w:pPr>
+        <w:pStyle w:val="Listenabsatz"/>
+        <w:numPr>
+          <w:ilvl w:val="0"/>
+          <w:numId w:val="17"/>
+        </w:numPr>
+      </w:pPr>
+      <w:proofErr w:type="spellStart"/>
+      <w:r>
+        <w:t>Social</w:t>
+      </w:r>
+      <w:proofErr w:type="spellEnd"/>
+      <w:r>
+        <w:t>-Network-Anbieter</w:t>
+      </w:r>
+    </w:p>
+    <w:p>
+      <w:pPr>
+        <w:pStyle w:val="Listenabsatz"/>
+        <w:numPr>
+          <w:ilvl w:val="0"/>
+          <w:numId w:val="17"/>
+        </w:numPr>
+      </w:pPr>
+      <w:r>
+        <w:t>Der dort verwendete Benutzername</w:t>
+      </w:r>
+    </w:p>
+    <w:p>
+      <w:pPr>
+        <w:pStyle w:val="Listenabsatz"/>
+        <w:numPr>
+          <w:ilvl w:val="0"/>
+          <w:numId w:val="17"/>
+        </w:numPr>
+      </w:pPr>
+      <w:r>
+        <w:t>Das dort verwendete persönliche Passwort</w:t>
+      </w:r>
+    </w:p>
+    <w:p>
+      <w:pPr>
+        <w:ind w:left="426"/>
+      </w:pPr>
+      <w:r>
+        <w:t xml:space="preserve">Die möglichen </w:t>
+      </w:r>
+      <w:proofErr w:type="spellStart"/>
+      <w:r>
+        <w:t>Social</w:t>
+      </w:r>
+      <w:proofErr w:type="spellEnd"/>
+      <w:r>
+        <w:t xml:space="preserve">-Network-Anbieter werden auf der Eingabemaske aufgeführt. </w:t>
+      </w:r>
+      <w:r>
+        <w:br/>
+        <w:t xml:space="preserve">Die Anmeldung an der Internetplattform ist erfolgreich, wenn die Antwort des </w:t>
+      </w:r>
+      <w:proofErr w:type="spellStart"/>
+      <w:r>
+        <w:t>Social</w:t>
+      </w:r>
+      <w:proofErr w:type="spellEnd"/>
+      <w:r>
+        <w:t xml:space="preserve">-Network-Anbieters positiv ist, d.h. ist der Benutzer dort authentifiziert wurde und die Benutzerdaten übermittelt worden sind. Kann der Benutzer nicht über den </w:t>
+      </w:r>
+      <w:proofErr w:type="spellStart"/>
+      <w:r>
+        <w:t>Social</w:t>
+      </w:r>
+      <w:proofErr w:type="spellEnd"/>
+      <w:r>
+        <w:t>-Network-Anbieter authentifiziert werden, erfolgt auch keine Anmeldung.</w:t>
+      </w:r>
+    </w:p>
+    <w:p>
+      <w:pPr>
+        <w:spacing w:line="288" w:lineRule="auto"/>
+        <w:ind w:left="2160"/>
+        <w:rPr>
+          <w:b/>
+        </w:rPr>
+      </w:pPr>
+      <w:r>
+        <w:rPr>
+          <w:b/>
+        </w:rPr>
+        <w:br w:type="page"/>
+      </w:r>
+    </w:p>
+    <w:p>
+      <w:pPr>
+        <w:spacing w:before="100" w:beforeAutospacing="1"/>
+        <w:rPr>
+          <w:b/>
+        </w:rPr>
+      </w:pPr>
+      <w:r>
+        <w:rPr>
+          <w:b/>
+        </w:rPr>
+        <w:lastRenderedPageBreak/>
+        <w:t>P</w:t>
+      </w:r>
+      <w:r>
+        <w:rPr>
+          <w:b/>
+        </w:rPr>
+        <w:t>ersönliches Profil</w:t>
+      </w:r>
+    </w:p>
+    <w:p>
+      <w:pPr>
+        <w:ind w:left="426" w:hanging="426"/>
+      </w:pPr>
+      <w:r>
+        <w:t>F20 Der Benutzer kann sein persönliches Profil auf der folgenden Eingabemaske anzeigen lassen und dieses ändern:</w:t>
+      </w:r>
+      <w:r>
+        <w:br/>
+      </w:r>
+      <w:r>
+        <w:rPr>
+          <w:noProof/>
+          <w:lang w:eastAsia="de-DE" w:bidi="ar-SA"/>
+        </w:rPr>
+        <w:drawing>
+          <wp:inline distT="0" distB="0" distL="0" distR="0">
+            <wp:extent cx="5753100" cy="4371975"/>
+            <wp:effectExtent l="19050" t="0" r="0" b="0"/>
+            <wp:docPr id="4" name="Bild 4" descr="C:\Users\MSGxxxxx\Desktop\Studium FSW\Eventalizer\Dokumente\Mock Ups\Mockup - Persönliches Profil.png"/>
+            <wp:cNvGraphicFramePr>
+              <a:graphicFrameLocks xmlns:a="http://schemas.openxmlformats.org/drawingml/2006/main" noChangeAspect="1"/>
+            </wp:cNvGraphicFramePr>
+            <a:graphic xmlns:a="http://schemas.openxmlformats.org/drawingml/2006/main">
+              <a:graphicData uri="http://schemas.openxmlformats.org/drawingml/2006/picture">
+                <pic:pic xmlns:pic="http://schemas.openxmlformats.org/drawingml/2006/picture">
+                  <pic:nvPicPr>
+                    <pic:cNvPr id="0" name="Picture 4" descr="C:\Users\MSGxxxxx\Desktop\Studium FSW\Eventalizer\Dokumente\Mock Ups\Mockup - Persönliches Profil.png"/>
                     <pic:cNvPicPr>
                       <a:picLocks noChangeAspect="1" noChangeArrowheads="1"/>
                     </pic:cNvPicPr>
@@ -5405,12 +5726,18 @@
                   <pic:spPr bwMode="auto">
                     <a:xfrm>
                       <a:off x="0" y="0"/>
-                      <a:ext cx="2880000" cy="1177954"/>
+                      <a:ext cx="5753100" cy="4371975"/>
                     </a:xfrm>
                     <a:prstGeom prst="rect">
                       <a:avLst/>
                     </a:prstGeom>
                     <a:noFill/>
+                    <a:ln w="9525">
+                      <a:noFill/>
+                      <a:miter lim="800000"/>
+                      <a:headEnd/>
+                      <a:tailEnd/>
+                    </a:ln>
                   </pic:spPr>
                 </pic:pic>
               </a:graphicData>
@@ -5418,86 +5745,6 @@
           </wp:inline>
         </w:drawing>
       </w:r>
-      <w:commentRangeEnd w:id="21"/>
-      <w:r>
-        <w:rPr>
-          <w:rStyle w:val="Kommentarzeichen"/>
-        </w:rPr>
-        <w:commentReference w:id="21"/>
-      </w:r>
-      <w:r>
-        <w:br/>
-        <w:t>Für eine erfolgreiche Anmeldung ist die Angabe der folgenden Informationen notwe</w:t>
-      </w:r>
-      <w:r>
-        <w:t>n</w:t>
-      </w:r>
-      <w:r>
-        <w:t>dig:</w:t>
-      </w:r>
-    </w:p>
-    <w:p>
-      <w:pPr>
-        <w:pStyle w:val="Listenabsatz"/>
-        <w:numPr>
-          <w:ilvl w:val="0"/>
-          <w:numId w:val="17"/>
-        </w:numPr>
-      </w:pPr>
-      <w:r>
-        <w:t>Social-Network-Anbieter</w:t>
-      </w:r>
-    </w:p>
-    <w:p>
-      <w:pPr>
-        <w:pStyle w:val="Listenabsatz"/>
-        <w:numPr>
-          <w:ilvl w:val="0"/>
-          <w:numId w:val="17"/>
-        </w:numPr>
-      </w:pPr>
-      <w:r>
-        <w:t>Der dort verwendete Benutzername</w:t>
-      </w:r>
-    </w:p>
-    <w:p>
-      <w:pPr>
-        <w:pStyle w:val="Listenabsatz"/>
-        <w:numPr>
-          <w:ilvl w:val="0"/>
-          <w:numId w:val="17"/>
-        </w:numPr>
-      </w:pPr>
-      <w:r>
-        <w:t>Das dort verwendete persönliche Passwort</w:t>
-      </w:r>
-    </w:p>
-    <w:p>
-      <w:pPr>
-        <w:ind w:left="426"/>
-      </w:pPr>
-      <w:r>
-        <w:t xml:space="preserve">Die möglichen Social-Network-Anbieter werden auf der Eingabemaske aufgeführt. </w:t>
-      </w:r>
-      <w:r>
-        <w:br/>
-        <w:t>Die Anmeldung an der Internetplattform ist erfolgreich, wenn die Antwort des Social-Network-Anbieters positiv ist, d.h. ist der Benutzer dort authentifiziert wurde und die Benutzerdaten übermittelt worden sind. Kann der Benutzer nicht über den Social-Network-Anbieter authentifiziert werden, erfolgt auch keine Anmeldung.</w:t>
-      </w:r>
-    </w:p>
-    <w:p>
-      <w:pPr>
-        <w:spacing w:line="288" w:lineRule="auto"/>
-        <w:ind w:left="2160"/>
-        <w:rPr>
-          <w:b/>
-        </w:rPr>
-      </w:pPr>
-      <w:r>
-        <w:rPr>
-          <w:b/>
-        </w:rPr>
-        <w:br w:type="page"/>
-      </w:r>
     </w:p>
     <w:p>
       <w:pPr>
@@ -5510,14 +5757,7 @@
         <w:rPr>
           <w:b/>
         </w:rPr>
-        <w:lastRenderedPageBreak/>
-        <w:t>P</w:t>
-      </w:r>
-      <w:r>
-        <w:rPr>
-          <w:b/>
-        </w:rPr>
-        <w:t>ersönliches Profil</w:t>
+        <w:t>Persönliche Konfiguration</w:t>
       </w:r>
     </w:p>
     <w:p>
@@ -5525,22 +5765,36 @@
         <w:ind w:left="426" w:hanging="426"/>
       </w:pPr>
       <w:r>
-        <w:t>F20 Der Benutzer kann sein persönliches Profil auf der folgenden Eingabemaske anzeigen lassen und dieses ändern:</w:t>
+        <w:t>F30 Der Benutzer kann sich</w:t>
+      </w:r>
+      <w:r>
+        <w:t xml:space="preserve"> </w:t>
+      </w:r>
+      <w:r>
+        <w:t xml:space="preserve">auf der folgenden Eingabemaske sowohl die Freundesliste, als auch die </w:t>
+      </w:r>
+      <w:proofErr w:type="spellStart"/>
+      <w:r>
+        <w:t>Blockierliste</w:t>
+      </w:r>
+      <w:proofErr w:type="spellEnd"/>
+      <w:r>
+        <w:t xml:space="preserve"> anzeigen lassen und diese ändern:</w:t>
       </w:r>
       <w:r>
         <w:br/>
       </w:r>
-      <w:commentRangeStart w:id="22"/>
       <w:r>
         <w:rPr>
           <w:noProof/>
           <w:lang w:eastAsia="de-DE" w:bidi="ar-SA"/>
         </w:rPr>
+        <w:lastRenderedPageBreak/>
         <w:drawing>
           <wp:inline distT="0" distB="0" distL="0" distR="0">
-            <wp:extent cx="5400000" cy="2689285"/>
-            <wp:effectExtent l="0" t="0" r="0" b="0"/>
-            <wp:docPr id="22" name="Bild 22"/>
+            <wp:extent cx="5753100" cy="4371975"/>
+            <wp:effectExtent l="19050" t="0" r="0" b="0"/>
+            <wp:docPr id="8" name="Bild 6" descr="C:\Users\MSGxxxxx\Desktop\Studium FSW\Eventalizer\Dokumente\Mock Ups\Mockup - Persönliche Konfiguration.png"/>
             <wp:cNvGraphicFramePr>
               <a:graphicFrameLocks xmlns:a="http://schemas.openxmlformats.org/drawingml/2006/main" noChangeAspect="1"/>
             </wp:cNvGraphicFramePr>
@@ -5548,13 +5802,13 @@
               <a:graphicData uri="http://schemas.openxmlformats.org/drawingml/2006/picture">
                 <pic:pic xmlns:pic="http://schemas.openxmlformats.org/drawingml/2006/picture">
                   <pic:nvPicPr>
-                    <pic:cNvPr id="0" name="Picture 22"/>
+                    <pic:cNvPr id="0" name="Picture 6" descr="C:\Users\MSGxxxxx\Desktop\Studium FSW\Eventalizer\Dokumente\Mock Ups\Mockup - Persönliche Konfiguration.png"/>
                     <pic:cNvPicPr>
                       <a:picLocks noChangeAspect="1" noChangeArrowheads="1"/>
                     </pic:cNvPicPr>
                   </pic:nvPicPr>
                   <pic:blipFill>
-                    <a:blip r:embed="rId14" cstate="print"/>
+                    <a:blip r:embed="rId13" cstate="print"/>
                     <a:srcRect/>
                     <a:stretch>
                       <a:fillRect/>
@@ -5563,12 +5817,18 @@
                   <pic:spPr bwMode="auto">
                     <a:xfrm>
                       <a:off x="0" y="0"/>
-                      <a:ext cx="5400000" cy="2689285"/>
+                      <a:ext cx="5753100" cy="4371975"/>
                     </a:xfrm>
                     <a:prstGeom prst="rect">
                       <a:avLst/>
                     </a:prstGeom>
                     <a:noFill/>
+                    <a:ln w="9525">
+                      <a:noFill/>
+                      <a:miter lim="800000"/>
+                      <a:headEnd/>
+                      <a:tailEnd/>
+                    </a:ln>
                   </pic:spPr>
                 </pic:pic>
               </a:graphicData>
@@ -5576,20 +5836,35 @@
           </wp:inline>
         </w:drawing>
       </w:r>
-      <w:commentRangeEnd w:id="22"/>
-      <w:r>
-        <w:rPr>
-          <w:rStyle w:val="Kommentarzeichen"/>
-        </w:rPr>
-        <w:commentReference w:id="22"/>
-      </w:r>
       <w:r>
         <w:br/>
-      </w:r>
-    </w:p>
-    <w:p>
-      <w:pPr>
-        <w:spacing w:before="100" w:beforeAutospacing="1"/>
+        <w:t>Inhalte der Benutzer, die auf der Freundesliste stehen, werden vordergründig darg</w:t>
+      </w:r>
+      <w:r>
+        <w:t>e</w:t>
+      </w:r>
+      <w:r>
+        <w:t xml:space="preserve">stellt werden. Inhalte der Benutzer, die auf der </w:t>
+      </w:r>
+      <w:proofErr w:type="spellStart"/>
+      <w:r>
+        <w:t>Blockierliste</w:t>
+      </w:r>
+      <w:proofErr w:type="spellEnd"/>
+      <w:r>
+        <w:t xml:space="preserve"> stehen, werden nicht darg</w:t>
+      </w:r>
+      <w:r>
+        <w:t>e</w:t>
+      </w:r>
+      <w:r>
+        <w:t>stellt werden.</w:t>
+      </w:r>
+    </w:p>
+    <w:p>
+      <w:pPr>
+        <w:spacing w:line="288" w:lineRule="auto"/>
+        <w:ind w:left="2160"/>
         <w:rPr>
           <w:b/>
         </w:rPr>
@@ -5598,21 +5873,44 @@
         <w:rPr>
           <w:b/>
         </w:rPr>
-        <w:t>Persönliche Konfiguration</w:t>
-      </w:r>
-    </w:p>
-    <w:p>
-      <w:pPr>
-        <w:ind w:left="426" w:hanging="426"/>
-      </w:pPr>
-      <w:r>
-        <w:t>F30 Der Benutzer kann sich</w:t>
+        <w:br w:type="page"/>
+      </w:r>
+    </w:p>
+    <w:p>
+      <w:pPr>
+        <w:spacing w:before="100" w:beforeAutospacing="1"/>
+        <w:ind w:left="567" w:hanging="567"/>
+        <w:rPr>
+          <w:b/>
+        </w:rPr>
+      </w:pPr>
+      <w:r>
+        <w:rPr>
+          <w:b/>
+        </w:rPr>
+        <w:lastRenderedPageBreak/>
+        <w:t>Kommunikation</w:t>
+      </w:r>
+      <w:r>
+        <w:rPr>
+          <w:rStyle w:val="Funotenzeichen"/>
+          <w:b/>
+        </w:rPr>
+        <w:footnoteReference w:id="2"/>
+      </w:r>
+    </w:p>
+    <w:p>
+      <w:pPr>
+        <w:ind w:left="567" w:hanging="567"/>
+      </w:pPr>
+      <w:r>
+        <w:t>F40 Ein Benutzer kann</w:t>
       </w:r>
       <w:r>
         <w:t xml:space="preserve"> </w:t>
       </w:r>
       <w:r>
-        <w:t>auf der folgenden Eingabemaske sowohl die Freundesliste, als auch die Blockierliste anzeigen lassen und diese ändern:</w:t>
+        <w:t>auf der folgenden Eingabemaske anderen Benutzern eine private Nachricht zukommen lassen:</w:t>
       </w:r>
       <w:r>
         <w:br/>
@@ -5624,9 +5922,9 @@
         </w:rPr>
         <w:drawing>
           <wp:inline distT="0" distB="0" distL="0" distR="0">
-            <wp:extent cx="5400000" cy="2927202"/>
-            <wp:effectExtent l="0" t="0" r="0" b="0"/>
-            <wp:docPr id="24" name="Bild 24"/>
+            <wp:extent cx="2466975" cy="2057400"/>
+            <wp:effectExtent l="19050" t="0" r="9525" b="0"/>
+            <wp:docPr id="9" name="Bild 7" descr="C:\Users\MSGxxxxx\Desktop\Studium FSW\Eventalizer\Dokumente\Mock Ups\Mockup - Nachricht schreiben.png"/>
             <wp:cNvGraphicFramePr>
               <a:graphicFrameLocks xmlns:a="http://schemas.openxmlformats.org/drawingml/2006/main" noChangeAspect="1"/>
             </wp:cNvGraphicFramePr>
@@ -5634,14 +5932,14 @@
               <a:graphicData uri="http://schemas.openxmlformats.org/drawingml/2006/picture">
                 <pic:pic xmlns:pic="http://schemas.openxmlformats.org/drawingml/2006/picture">
                   <pic:nvPicPr>
-                    <pic:cNvPr id="0" name="Picture 24"/>
+                    <pic:cNvPr id="0" name="Picture 7" descr="C:\Users\MSGxxxxx\Desktop\Studium FSW\Eventalizer\Dokumente\Mock Ups\Mockup - Nachricht schreiben.png"/>
                     <pic:cNvPicPr>
                       <a:picLocks noChangeAspect="1" noChangeArrowheads="1"/>
                     </pic:cNvPicPr>
                   </pic:nvPicPr>
                   <pic:blipFill>
-                    <a:blip r:embed="rId15" cstate="print"/>
-                    <a:srcRect/>
+                    <a:blip r:embed="rId14" cstate="print"/>
+                    <a:srcRect l="21689" t="25708" r="35430" b="27233"/>
                     <a:stretch>
                       <a:fillRect/>
                     </a:stretch>
@@ -5649,12 +5947,18 @@
                   <pic:spPr bwMode="auto">
                     <a:xfrm>
                       <a:off x="0" y="0"/>
-                      <a:ext cx="5400000" cy="2927202"/>
+                      <a:ext cx="2466975" cy="2057400"/>
                     </a:xfrm>
                     <a:prstGeom prst="rect">
                       <a:avLst/>
                     </a:prstGeom>
                     <a:noFill/>
+                    <a:ln w="9525">
+                      <a:noFill/>
+                      <a:miter lim="800000"/>
+                      <a:headEnd/>
+                      <a:tailEnd/>
+                    </a:ln>
                   </pic:spPr>
                 </pic:pic>
               </a:graphicData>
@@ -5663,58 +5967,29 @@
         </w:drawing>
       </w:r>
       <w:r>
-        <w:br/>
-        <w:t>Inhalte der Benutzer, die auf der Freundesliste stehen, werden vordergründig darg</w:t>
-      </w:r>
-      <w:r>
-        <w:t>e</w:t>
-      </w:r>
-      <w:r>
-        <w:t>stellt werden. Inhalte der Benutzer, die auf der Blockierliste stehen, werden nicht darg</w:t>
-      </w:r>
-      <w:r>
-        <w:t>e</w:t>
-      </w:r>
-      <w:r>
-        <w:t>stellt werden.</w:t>
-      </w:r>
-    </w:p>
-    <w:p>
-      <w:pPr>
-        <w:spacing w:line="288" w:lineRule="auto"/>
-        <w:ind w:left="2160"/>
-        <w:rPr>
-          <w:b/>
-        </w:rPr>
-      </w:pPr>
-      <w:r>
-        <w:rPr>
-          <w:b/>
-        </w:rPr>
-        <w:br w:type="page"/>
-      </w:r>
-    </w:p>
-    <w:p>
-      <w:pPr>
-        <w:spacing w:before="100" w:beforeAutospacing="1"/>
+        <w:t xml:space="preserve"> </w:t>
+      </w:r>
+    </w:p>
+    <w:p>
+      <w:pPr>
         <w:ind w:left="567" w:hanging="567"/>
-        <w:rPr>
-          <w:b/>
-        </w:rPr>
-      </w:pPr>
-      <w:r>
-        <w:rPr>
-          <w:b/>
-        </w:rPr>
-        <w:lastRenderedPageBreak/>
-        <w:t>Kommunikation</w:t>
-      </w:r>
-      <w:r>
-        <w:rPr>
-          <w:rStyle w:val="Funotenzeichen"/>
-          <w:b/>
-        </w:rPr>
-        <w:footnoteReference w:id="2"/>
+      </w:pPr>
+      <w:r>
+        <w:t>Der Nachrichtenversand ist nur an solche Benutzer erfolgreich, bei denen der Nachrichte</w:t>
+      </w:r>
+      <w:r>
+        <w:t>n</w:t>
+      </w:r>
+      <w:r>
+        <w:t xml:space="preserve">sender nicht auf der </w:t>
+      </w:r>
+      <w:proofErr w:type="spellStart"/>
+      <w:r>
+        <w:t>Blockierliste</w:t>
+      </w:r>
+      <w:proofErr w:type="spellEnd"/>
+      <w:r>
+        <w:t xml:space="preserve"> steht. </w:t>
       </w:r>
     </w:p>
     <w:p>
@@ -5722,13 +5997,13 @@
         <w:ind w:left="567" w:hanging="567"/>
       </w:pPr>
       <w:r>
-        <w:t>F40 Ein Benutzer kann</w:t>
+        <w:t>F50 Ein Benutzer sich kann</w:t>
       </w:r>
       <w:r>
         <w:t xml:space="preserve"> </w:t>
       </w:r>
       <w:r>
-        <w:t>auf der folgenden Eingabemaske anderen Benutzern eine private Nachricht zukommen lassen:</w:t>
+        <w:t>auf der folgenden Eingabemaske seine persönlichen Nachrichten anzeigen lassen:</w:t>
       </w:r>
       <w:r>
         <w:br/>
@@ -5740,9 +6015,9 @@
         </w:rPr>
         <w:drawing>
           <wp:inline distT="0" distB="0" distL="0" distR="0">
-            <wp:extent cx="5400000" cy="1800689"/>
-            <wp:effectExtent l="0" t="0" r="0" b="0"/>
-            <wp:docPr id="27" name="Bild 27"/>
+            <wp:extent cx="3267075" cy="1857375"/>
+            <wp:effectExtent l="19050" t="0" r="9525" b="0"/>
+            <wp:docPr id="12" name="Bild 8" descr="C:\Users\MSGxxxxx\Desktop\Studium FSW\Eventalizer\Dokumente\Mock Ups\Mockup - Nachrichtenübersicht.png"/>
             <wp:cNvGraphicFramePr>
               <a:graphicFrameLocks xmlns:a="http://schemas.openxmlformats.org/drawingml/2006/main" noChangeAspect="1"/>
             </wp:cNvGraphicFramePr>
@@ -5750,7 +6025,103 @@
               <a:graphicData uri="http://schemas.openxmlformats.org/drawingml/2006/picture">
                 <pic:pic xmlns:pic="http://schemas.openxmlformats.org/drawingml/2006/picture">
                   <pic:nvPicPr>
-                    <pic:cNvPr id="0" name="Picture 27"/>
+                    <pic:cNvPr id="0" name="Picture 8" descr="C:\Users\MSGxxxxx\Desktop\Studium FSW\Eventalizer\Dokumente\Mock Ups\Mockup - Nachrichtenübersicht.png"/>
+                    <pic:cNvPicPr>
+                      <a:picLocks noChangeAspect="1" noChangeArrowheads="1"/>
+                    </pic:cNvPicPr>
+                  </pic:nvPicPr>
+                  <pic:blipFill>
+                    <a:blip r:embed="rId15" cstate="print"/>
+                    <a:srcRect l="24503" t="24401" r="18709" b="33115"/>
+                    <a:stretch>
+                      <a:fillRect/>
+                    </a:stretch>
+                  </pic:blipFill>
+                  <pic:spPr bwMode="auto">
+                    <a:xfrm>
+                      <a:off x="0" y="0"/>
+                      <a:ext cx="3267075" cy="1857375"/>
+                    </a:xfrm>
+                    <a:prstGeom prst="rect">
+                      <a:avLst/>
+                    </a:prstGeom>
+                    <a:noFill/>
+                    <a:ln w="9525">
+                      <a:noFill/>
+                      <a:miter lim="800000"/>
+                      <a:headEnd/>
+                      <a:tailEnd/>
+                    </a:ln>
+                  </pic:spPr>
+                </pic:pic>
+              </a:graphicData>
+            </a:graphic>
+          </wp:inline>
+        </w:drawing>
+      </w:r>
+      <w:r>
+        <w:br/>
+        <w:t>Er kann jede Nachricht lesen und/ oder löschen. Er kann auf eine Nachricht antworten, indem er eine neue Nachricht verfasst (siehe oben, F40).</w:t>
+      </w:r>
+    </w:p>
+    <w:p>
+      <w:pPr>
+        <w:spacing w:line="288" w:lineRule="auto"/>
+        <w:ind w:left="2160"/>
+        <w:rPr>
+          <w:rFonts w:asciiTheme="majorHAnsi" w:eastAsiaTheme="majorEastAsia" w:hAnsiTheme="majorHAnsi" w:cstheme="majorBidi"/>
+          <w:smallCaps/>
+          <w:color w:val="1F497D" w:themeColor="text2"/>
+          <w:spacing w:val="20"/>
+          <w:sz w:val="26"/>
+          <w:szCs w:val="24"/>
+        </w:rPr>
+      </w:pPr>
+      <w:bookmarkStart w:id="21" w:name="_Toc320351641"/>
+      <w:r>
+        <w:br w:type="page"/>
+      </w:r>
+    </w:p>
+    <w:p>
+      <w:pPr>
+        <w:pStyle w:val="berschrift3"/>
+      </w:pPr>
+      <w:bookmarkStart w:id="22" w:name="_Toc324355211"/>
+      <w:r>
+        <w:lastRenderedPageBreak/>
+        <w:t>Eventfunktionen</w:t>
+      </w:r>
+      <w:bookmarkEnd w:id="21"/>
+      <w:bookmarkEnd w:id="22"/>
+    </w:p>
+    <w:p>
+      <w:pPr>
+        <w:ind w:left="426" w:hanging="426"/>
+      </w:pPr>
+      <w:r>
+        <w:t>F60 Ein Benutzer kann auf der folgenden Eingabemaske ein beliebiges Event organisieren und zur Teilnahme anderer Benutzer veröffentlichen:</w:t>
+      </w:r>
+      <w:r>
+        <w:br/>
+      </w:r>
+      <w:r>
+        <w:rPr>
+          <w:noProof/>
+          <w:lang w:eastAsia="de-DE" w:bidi="ar-SA"/>
+        </w:rPr>
+        <w:drawing>
+          <wp:inline distT="0" distB="0" distL="0" distR="0">
+            <wp:extent cx="5753100" cy="4371975"/>
+            <wp:effectExtent l="19050" t="0" r="0" b="0"/>
+            <wp:docPr id="14" name="Bild 9" descr="C:\Users\MSGxxxxx\Desktop\Studium FSW\Eventalizer\Dokumente\Mock Ups\Mockup - Event organisieren.png"/>
+            <wp:cNvGraphicFramePr>
+              <a:graphicFrameLocks xmlns:a="http://schemas.openxmlformats.org/drawingml/2006/main" noChangeAspect="1"/>
+            </wp:cNvGraphicFramePr>
+            <a:graphic xmlns:a="http://schemas.openxmlformats.org/drawingml/2006/main">
+              <a:graphicData uri="http://schemas.openxmlformats.org/drawingml/2006/picture">
+                <pic:pic xmlns:pic="http://schemas.openxmlformats.org/drawingml/2006/picture">
+                  <pic:nvPicPr>
+                    <pic:cNvPr id="0" name="Picture 9" descr="C:\Users\MSGxxxxx\Desktop\Studium FSW\Eventalizer\Dokumente\Mock Ups\Mockup - Event organisieren.png"/>
                     <pic:cNvPicPr>
                       <a:picLocks noChangeAspect="1" noChangeArrowheads="1"/>
                     </pic:cNvPicPr>
@@ -5765,12 +6136,18 @@
                   <pic:spPr bwMode="auto">
                     <a:xfrm>
                       <a:off x="0" y="0"/>
-                      <a:ext cx="5400000" cy="1800689"/>
+                      <a:ext cx="5753100" cy="4371975"/>
                     </a:xfrm>
                     <a:prstGeom prst="rect">
                       <a:avLst/>
                     </a:prstGeom>
                     <a:noFill/>
+                    <a:ln w="9525">
+                      <a:noFill/>
+                      <a:miter lim="800000"/>
+                      <a:headEnd/>
+                      <a:tailEnd/>
+                    </a:ln>
                   </pic:spPr>
                 </pic:pic>
               </a:graphicData>
@@ -5779,13 +6156,243 @@
         </w:drawing>
       </w:r>
       <w:r>
-        <w:t xml:space="preserve"> Der Nachrichtenversand ist nur an solche Benutzer erfolgreich, bei denen der Nac</w:t>
+        <w:br/>
+        <w:t>Für eine erfolgreiche Veröffentlichung einer Eventorganisation ist die Angabe der fo</w:t>
+      </w:r>
+      <w:r>
+        <w:t>l</w:t>
+      </w:r>
+      <w:r>
+        <w:t>genden Informationen notwendig:</w:t>
+      </w:r>
+    </w:p>
+    <w:p>
+      <w:pPr>
+        <w:pStyle w:val="Listenabsatz"/>
+        <w:numPr>
+          <w:ilvl w:val="0"/>
+          <w:numId w:val="16"/>
+        </w:numPr>
+      </w:pPr>
+      <w:r>
+        <w:t>Ein Titel des Events</w:t>
+      </w:r>
+    </w:p>
+    <w:p>
+      <w:pPr>
+        <w:pStyle w:val="Listenabsatz"/>
+        <w:numPr>
+          <w:ilvl w:val="0"/>
+          <w:numId w:val="16"/>
+        </w:numPr>
+      </w:pPr>
+      <w:r>
+        <w:t xml:space="preserve">Eine Beschreibung zu dem Event </w:t>
+      </w:r>
+    </w:p>
+    <w:p>
+      <w:pPr>
+        <w:pStyle w:val="Listenabsatz"/>
+        <w:numPr>
+          <w:ilvl w:val="0"/>
+          <w:numId w:val="16"/>
+        </w:numPr>
+      </w:pPr>
+      <w:r>
+        <w:t>Eine Kategorie:</w:t>
+      </w:r>
+      <w:r>
+        <w:br/>
+        <w:t>Die Kategorie des Events kann anhand einer vorgegebenen Liste ausgewählt werden.</w:t>
+      </w:r>
+    </w:p>
+    <w:p>
+      <w:pPr>
+        <w:pStyle w:val="Listenabsatz"/>
+        <w:numPr>
+          <w:ilvl w:val="0"/>
+          <w:numId w:val="16"/>
+        </w:numPr>
+      </w:pPr>
+      <w:r>
+        <w:t>Eine Unterkategorie:</w:t>
+      </w:r>
+      <w:r>
+        <w:br/>
+        <w:t>Die Unterkategorie des Events orientiert sich an der Kategorie des Events. Die Unterkategorie des Events kann anhand einer vorgegebenen Liste ausgewählt werden.</w:t>
+      </w:r>
+    </w:p>
+    <w:p>
+      <w:pPr>
+        <w:pStyle w:val="Listenabsatz"/>
+        <w:numPr>
+          <w:ilvl w:val="0"/>
+          <w:numId w:val="16"/>
+        </w:numPr>
+      </w:pPr>
+      <w:r>
+        <w:t>Ein Preis:</w:t>
+      </w:r>
+      <w:r>
+        <w:br/>
+        <w:t>Dies ist der Preis, den jeder Teilnehmer für die Teilnahme an dem Event zu b</w:t>
+      </w:r>
+      <w:r>
+        <w:t>e</w:t>
+      </w:r>
+      <w:r>
+        <w:t>zahlen hat.</w:t>
+      </w:r>
+    </w:p>
+    <w:p>
+      <w:pPr>
+        <w:pStyle w:val="Listenabsatz"/>
+        <w:numPr>
+          <w:ilvl w:val="0"/>
+          <w:numId w:val="16"/>
+        </w:numPr>
+      </w:pPr>
+      <w:r>
+        <w:t>Minimale Teilnehmeranzahl:</w:t>
+      </w:r>
+      <w:r>
+        <w:br/>
+        <w:t>Hier ist die minimale Anzahl der Teilnehmer einzugeben, damit das Event stat</w:t>
+      </w:r>
+      <w:r>
+        <w:t>t</w:t>
+      </w:r>
+      <w:r>
+        <w:t>findet.</w:t>
+      </w:r>
+    </w:p>
+    <w:p>
+      <w:pPr>
+        <w:pStyle w:val="Listenabsatz"/>
+        <w:numPr>
+          <w:ilvl w:val="0"/>
+          <w:numId w:val="16"/>
+        </w:numPr>
+      </w:pPr>
+      <w:r>
+        <w:lastRenderedPageBreak/>
+        <w:t>Maximale Teilnehmeranzahl:</w:t>
+      </w:r>
+      <w:r>
+        <w:br/>
+        <w:t>Hier ist die maximale Anzahl der Teilnehmer einzugeben, die sich zu dem Event anmelden können.</w:t>
+      </w:r>
+    </w:p>
+    <w:p>
+      <w:pPr>
+        <w:pStyle w:val="Listenabsatz"/>
+        <w:numPr>
+          <w:ilvl w:val="0"/>
+          <w:numId w:val="16"/>
+        </w:numPr>
+      </w:pPr>
+      <w:r>
+        <w:t>Ort:</w:t>
+      </w:r>
+      <w:r>
+        <w:br/>
+        <w:t>Der Ort kann entweder aus einer vorgegebenen Liste ausgewählt oder frei ei</w:t>
+      </w:r>
+      <w:r>
+        <w:t>n</w:t>
+      </w:r>
+      <w:r>
+        <w:t>gegeben werden. Die vorgegebene Liste beinhaltet die vom Benutzer schon einmal verwendeten Eventorte.</w:t>
+      </w:r>
+    </w:p>
+    <w:p>
+      <w:pPr>
+        <w:pStyle w:val="Listenabsatz"/>
+        <w:numPr>
+          <w:ilvl w:val="0"/>
+          <w:numId w:val="16"/>
+        </w:numPr>
+      </w:pPr>
+      <w:r>
+        <w:t xml:space="preserve">Startzeit: </w:t>
+      </w:r>
+      <w:r>
+        <w:br/>
+        <w:t>Hier ist die Startzeit des Events (Tag und Uhrzeit) einzugeben.</w:t>
+      </w:r>
+    </w:p>
+    <w:p>
+      <w:pPr>
+        <w:pStyle w:val="Listenabsatz"/>
+        <w:numPr>
+          <w:ilvl w:val="0"/>
+          <w:numId w:val="16"/>
+        </w:numPr>
+      </w:pPr>
+      <w:r>
+        <w:t>Endzeit:</w:t>
+      </w:r>
+      <w:r>
+        <w:br/>
+        <w:t>Hier ist die Endzeit des Events (Tag und Uhrzeit) einzugeben.</w:t>
+      </w:r>
+    </w:p>
+    <w:p>
+      <w:pPr>
+        <w:pStyle w:val="Listenabsatz"/>
+        <w:numPr>
+          <w:ilvl w:val="0"/>
+          <w:numId w:val="16"/>
+        </w:numPr>
+      </w:pPr>
+      <w:r>
+        <w:t>Event bestätigen bis:</w:t>
+      </w:r>
+      <w:r>
+        <w:br/>
+        <w:t>In diesem Feld kann optional eingegeben werden, bis zu welchem Zeitpunkt der Organisator das Event zu bestätigen hat. Ist diese Feld gefüllt und bestätigt der Organisator das Stattfinden des Events nicht vor diesem Zeitpunkt, erfolgt eine automatische Absage (an die Teilnehmer) des Events durch die Internetplat</w:t>
+      </w:r>
+      <w:r>
+        <w:t>t</w:t>
+      </w:r>
+      <w:r>
+        <w:t>form Eventalizer.</w:t>
+      </w:r>
+    </w:p>
+    <w:p>
+      <w:pPr>
+        <w:ind w:left="426"/>
+      </w:pPr>
+      <w:r>
+        <w:t>Sind alle Eingaben vorhanden wird der Benutzer damit zum Organisator des Events.</w:t>
+      </w:r>
+    </w:p>
+    <w:p>
+      <w:pPr>
+        <w:ind w:left="567" w:hanging="567"/>
+      </w:pPr>
+      <w:r>
+        <w:t xml:space="preserve">F70 Der Organisator kann </w:t>
+      </w:r>
+      <w:proofErr w:type="gramStart"/>
+      <w:r>
+        <w:t>das</w:t>
+      </w:r>
+      <w:proofErr w:type="gramEnd"/>
+      <w:r>
+        <w:t xml:space="preserve"> Event auf der oben beschriebenen Eingabemaske (siehe F60) bestätigen, um eine automatische Absage des Events zu vermeiden. Dies ist nur bis zu dem bei dem Event hinterlegten Zeitpunkt „Event bestätigen bis“ möglich. Der Organ</w:t>
+      </w:r>
+      <w:r>
+        <w:t>i</w:t>
+      </w:r>
+      <w:r>
+        <w:t>sator und alle bis dahin angemeldete Teilnehmer bekommen dann eine private Nac</w:t>
       </w:r>
       <w:r>
         <w:t>h</w:t>
       </w:r>
       <w:r>
-        <w:t xml:space="preserve">richtensender nicht auf der Blockierliste steht. </w:t>
+        <w:t>richt.</w:t>
       </w:r>
     </w:p>
     <w:p>
@@ -5793,13 +6400,33 @@
         <w:ind w:left="567" w:hanging="567"/>
       </w:pPr>
       <w:r>
-        <w:t>F50 Ein Benutzer sich kann</w:t>
-      </w:r>
-      <w:r>
-        <w:t xml:space="preserve"> </w:t>
-      </w:r>
-      <w:r>
-        <w:t>auf der folgenden Eingabemaske seine persönlichen Nachrichten anzeigen lassen:</w:t>
+        <w:t>F80 Der Organisator kann das Event auf der oben beschriebenen Eingabemaske (siehe F60) absagen. Dies ist nur bis zu dem bei dem Event hinterlegten Zeitpunkt „Event bestät</w:t>
+      </w:r>
+      <w:r>
+        <w:t>i</w:t>
+      </w:r>
+      <w:r>
+        <w:t>gen bis“ möglich, da nach diesem Zeitpunkt eine automatische Benachrichtigung der Teilnehmer erfolgt. In beiden Fällen erhalten der Organisator und alle bis dahin ang</w:t>
+      </w:r>
+      <w:r>
+        <w:t>e</w:t>
+      </w:r>
+      <w:r>
+        <w:t>meldete Teilnehmer eine private Nachricht (ggfs. mit E-Mail-Benachrichtigung).</w:t>
+      </w:r>
+    </w:p>
+    <w:p>
+      <w:pPr>
+        <w:ind w:left="567" w:hanging="567"/>
+      </w:pPr>
+      <w:r>
+        <w:t>F90 Ein Benutzer kann auf der folgenden Eingabemaske an einem Event eines anderen B</w:t>
+      </w:r>
+      <w:r>
+        <w:t>e</w:t>
+      </w:r>
+      <w:r>
+        <w:t>nutzers teilnehmen, d.h. sich für diese Event anmelden:</w:t>
       </w:r>
       <w:r>
         <w:br/>
@@ -5809,11 +6436,12 @@
           <w:noProof/>
           <w:lang w:eastAsia="de-DE" w:bidi="ar-SA"/>
         </w:rPr>
+        <w:lastRenderedPageBreak/>
         <w:drawing>
           <wp:inline distT="0" distB="0" distL="0" distR="0">
-            <wp:extent cx="5400000" cy="2085577"/>
-            <wp:effectExtent l="0" t="0" r="0" b="0"/>
-            <wp:docPr id="11" name="Bild 25"/>
+            <wp:extent cx="5753100" cy="4371975"/>
+            <wp:effectExtent l="19050" t="0" r="0" b="0"/>
+            <wp:docPr id="15" name="Bild 10" descr="C:\Users\MSGxxxxx\Desktop\Studium FSW\Eventalizer\Dokumente\Mock Ups\Mockup - Event Teilnahme.png"/>
             <wp:cNvGraphicFramePr>
               <a:graphicFrameLocks xmlns:a="http://schemas.openxmlformats.org/drawingml/2006/main" noChangeAspect="1"/>
             </wp:cNvGraphicFramePr>
@@ -5821,7 +6449,7 @@
               <a:graphicData uri="http://schemas.openxmlformats.org/drawingml/2006/picture">
                 <pic:pic xmlns:pic="http://schemas.openxmlformats.org/drawingml/2006/picture">
                   <pic:nvPicPr>
-                    <pic:cNvPr id="0" name="Picture 25"/>
+                    <pic:cNvPr id="0" name="Picture 10" descr="C:\Users\MSGxxxxx\Desktop\Studium FSW\Eventalizer\Dokumente\Mock Ups\Mockup - Event Teilnahme.png"/>
                     <pic:cNvPicPr>
                       <a:picLocks noChangeAspect="1" noChangeArrowheads="1"/>
                     </pic:cNvPicPr>
@@ -5836,12 +6464,18 @@
                   <pic:spPr bwMode="auto">
                     <a:xfrm>
                       <a:off x="0" y="0"/>
-                      <a:ext cx="5400000" cy="2085577"/>
+                      <a:ext cx="5753100" cy="4371975"/>
                     </a:xfrm>
                     <a:prstGeom prst="rect">
                       <a:avLst/>
                     </a:prstGeom>
                     <a:noFill/>
+                    <a:ln w="9525">
+                      <a:noFill/>
+                      <a:miter lim="800000"/>
+                      <a:headEnd/>
+                      <a:tailEnd/>
+                    </a:ln>
                   </pic:spPr>
                 </pic:pic>
               </a:graphicData>
@@ -5851,448 +6485,45 @@
       </w:r>
       <w:r>
         <w:br/>
-        <w:t>Er kann jede Nachricht lesen und/ oder löschen. Er kann auf eine Nachricht antworten, indem er eine neue Nachricht verfasst (siehe oben, F40).</w:t>
-      </w:r>
-    </w:p>
-    <w:p>
-      <w:pPr>
-        <w:spacing w:line="288" w:lineRule="auto"/>
-        <w:ind w:left="2160"/>
-        <w:rPr>
-          <w:rFonts w:asciiTheme="majorHAnsi" w:eastAsiaTheme="majorEastAsia" w:hAnsiTheme="majorHAnsi" w:cstheme="majorBidi"/>
-          <w:smallCaps/>
-          <w:color w:val="1F497D" w:themeColor="text2"/>
-          <w:spacing w:val="20"/>
-          <w:sz w:val="26"/>
-          <w:szCs w:val="24"/>
-        </w:rPr>
-      </w:pPr>
-      <w:bookmarkStart w:id="23" w:name="_Toc320351641"/>
+        <w:t>Der Benutzer bekommt die Daten des Eventsangezeigt und hat die Möglichkeit sich für das Event anzumelden, d.h. an diesem teilzunehmen. Für eine erfolgreiche Teilnahme wird überprüft, ob noch ein Teilnehmerplatz zur Verfügung steht, d.h. ob noch freie Plätze vorhanden sind. Ist dies der Fall kann sich der Benutzer erfolgreich am Event anmelden und die Anzahl der freien Plätze des Events wird um eins reduziert.</w:t>
+      </w:r>
+    </w:p>
+    <w:p>
+      <w:pPr>
+        <w:ind w:left="567" w:hanging="567"/>
+      </w:pPr>
+      <w:r>
+        <w:t>F100 Ein Benutzer kann auf der auf der oben beschriebenen Eingabemaske (siehe F90) ein Event eines anderen Benutzers absagen, d.h. sich von diesem Event abmelden.</w:t>
+      </w:r>
+      <w:r>
+        <w:br/>
+        <w:t xml:space="preserve">Der Benutzer bekommt die Daten des Eventsangezeigt und hat die Möglichkeit sich für </w:t>
+      </w:r>
+      <w:proofErr w:type="gramStart"/>
+      <w:r>
+        <w:t>das</w:t>
+      </w:r>
+      <w:proofErr w:type="gramEnd"/>
+      <w:r>
+        <w:t xml:space="preserve"> Event abzumelden, d.h. das Event abzusagen. Eine erfolgreiche Absage des Events ist nur möglich, wenn man auch an diesem Event angemeldet ist. Ist dies der Fall kann sich der Benutzer erfolgreich vom Event abmelden und die Anzahl der freien Plätze des Events wird um eins erhöht.</w:t>
+      </w:r>
+      <w:bookmarkStart w:id="23" w:name="_Toc320351643"/>
+      <w:bookmarkEnd w:id="20"/>
       <w:r>
         <w:br w:type="page"/>
       </w:r>
     </w:p>
     <w:p>
       <w:pPr>
-        <w:pStyle w:val="berschrift3"/>
-      </w:pPr>
-      <w:bookmarkStart w:id="24" w:name="_Toc324355211"/>
-      <w:r>
-        <w:lastRenderedPageBreak/>
-        <w:t>Eventfunktionen</w:t>
-      </w:r>
+        <w:pStyle w:val="berschrift2"/>
+      </w:pPr>
+      <w:bookmarkStart w:id="24" w:name="_Toc324355212"/>
       <w:bookmarkEnd w:id="23"/>
-      <w:bookmarkEnd w:id="24"/>
-    </w:p>
-    <w:p>
-      <w:pPr>
-        <w:ind w:left="426" w:hanging="426"/>
-      </w:pPr>
-      <w:r>
-        <w:t>F60 Ein Benutzer kann auf der folgenden Eingabemaske ein beliebiges Event organisieren und zur Teilnahme anderer Benutzer veröffentlichen:</w:t>
-      </w:r>
-      <w:r>
-        <w:br/>
-      </w:r>
-      <w:commentRangeStart w:id="25"/>
-      <w:r>
-        <w:rPr>
-          <w:noProof/>
-          <w:lang w:eastAsia="de-DE" w:bidi="ar-SA"/>
-        </w:rPr>
-        <w:drawing>
-          <wp:inline distT="0" distB="0" distL="0" distR="0">
-            <wp:extent cx="5040000" cy="2694934"/>
-            <wp:effectExtent l="0" t="0" r="8250" b="0"/>
-            <wp:docPr id="31" name="Bild 31"/>
-            <wp:cNvGraphicFramePr>
-              <a:graphicFrameLocks xmlns:a="http://schemas.openxmlformats.org/drawingml/2006/main" noChangeAspect="1"/>
-            </wp:cNvGraphicFramePr>
-            <a:graphic xmlns:a="http://schemas.openxmlformats.org/drawingml/2006/main">
-              <a:graphicData uri="http://schemas.openxmlformats.org/drawingml/2006/picture">
-                <pic:pic xmlns:pic="http://schemas.openxmlformats.org/drawingml/2006/picture">
-                  <pic:nvPicPr>
-                    <pic:cNvPr id="0" name="Picture 31"/>
-                    <pic:cNvPicPr>
-                      <a:picLocks noChangeAspect="1" noChangeArrowheads="1"/>
-                    </pic:cNvPicPr>
-                  </pic:nvPicPr>
-                  <pic:blipFill>
-                    <a:blip r:embed="rId18" cstate="print"/>
-                    <a:srcRect/>
-                    <a:stretch>
-                      <a:fillRect/>
-                    </a:stretch>
-                  </pic:blipFill>
-                  <pic:spPr bwMode="auto">
-                    <a:xfrm>
-                      <a:off x="0" y="0"/>
-                      <a:ext cx="5040000" cy="2694934"/>
-                    </a:xfrm>
-                    <a:prstGeom prst="rect">
-                      <a:avLst/>
-                    </a:prstGeom>
-                    <a:noFill/>
-                  </pic:spPr>
-                </pic:pic>
-              </a:graphicData>
-            </a:graphic>
-          </wp:inline>
-        </w:drawing>
-      </w:r>
-      <w:commentRangeEnd w:id="25"/>
-      <w:r>
-        <w:rPr>
-          <w:rStyle w:val="Kommentarzeichen"/>
-        </w:rPr>
-        <w:commentReference w:id="25"/>
-      </w:r>
-      <w:r>
-        <w:br/>
-        <w:t>Für eine erfolgreiche Veröffentlichung einer Eventorganisation ist die Angabe der fo</w:t>
-      </w:r>
-      <w:r>
-        <w:t>l</w:t>
-      </w:r>
-      <w:r>
-        <w:t>genden Informationen notwendig:</w:t>
-      </w:r>
-    </w:p>
-    <w:p>
-      <w:pPr>
-        <w:pStyle w:val="Listenabsatz"/>
-        <w:numPr>
-          <w:ilvl w:val="0"/>
-          <w:numId w:val="16"/>
-        </w:numPr>
-      </w:pPr>
-      <w:r>
-        <w:t>Ein Titel des Events</w:t>
-      </w:r>
-    </w:p>
-    <w:p>
-      <w:pPr>
-        <w:pStyle w:val="Listenabsatz"/>
-        <w:numPr>
-          <w:ilvl w:val="0"/>
-          <w:numId w:val="16"/>
-        </w:numPr>
-      </w:pPr>
-      <w:r>
-        <w:t xml:space="preserve">Eine Beschreibung zu dem Event </w:t>
-      </w:r>
-    </w:p>
-    <w:p>
-      <w:pPr>
-        <w:pStyle w:val="Listenabsatz"/>
-        <w:numPr>
-          <w:ilvl w:val="0"/>
-          <w:numId w:val="16"/>
-        </w:numPr>
-      </w:pPr>
-      <w:r>
-        <w:t>Eine Kategorie:</w:t>
-      </w:r>
-      <w:r>
-        <w:br/>
-        <w:t>Die Kategorie des Events kann anhand einer vorgegebenen Liste ausgewählt werden.</w:t>
-      </w:r>
-    </w:p>
-    <w:p>
-      <w:pPr>
-        <w:pStyle w:val="Listenabsatz"/>
-        <w:numPr>
-          <w:ilvl w:val="0"/>
-          <w:numId w:val="16"/>
-        </w:numPr>
-      </w:pPr>
-      <w:r>
-        <w:t>Eine Unterkategorie:</w:t>
-      </w:r>
-      <w:r>
-        <w:br/>
-        <w:t>Die Unterkategorie des Events orientiert sich an der Kategorie des Events. Die Unterkategorie des Events kann anhand einer vorgegebenen Liste ausgewählt werden.</w:t>
-      </w:r>
-    </w:p>
-    <w:p>
-      <w:pPr>
-        <w:pStyle w:val="Listenabsatz"/>
-        <w:numPr>
-          <w:ilvl w:val="0"/>
-          <w:numId w:val="16"/>
-        </w:numPr>
-      </w:pPr>
-      <w:r>
-        <w:t>Ein Preis:</w:t>
-      </w:r>
-      <w:r>
-        <w:br/>
-        <w:t>Dies ist der Preis, den jeder Teilnehmer für die Teilnahme an dem Event zu b</w:t>
-      </w:r>
-      <w:r>
-        <w:t>e</w:t>
-      </w:r>
-      <w:r>
-        <w:t>zahlen hat.</w:t>
-      </w:r>
-    </w:p>
-    <w:p>
-      <w:pPr>
-        <w:pStyle w:val="Listenabsatz"/>
-        <w:numPr>
-          <w:ilvl w:val="0"/>
-          <w:numId w:val="16"/>
-        </w:numPr>
-      </w:pPr>
-      <w:r>
-        <w:t>Minimale Teilnehmeranzahl:</w:t>
-      </w:r>
-      <w:r>
-        <w:br/>
-        <w:t>Hier ist die minimale Anzahl der Teilnehmer einzugeben, damit das Event stat</w:t>
-      </w:r>
-      <w:r>
-        <w:t>t</w:t>
-      </w:r>
-      <w:r>
-        <w:t>findet.</w:t>
-      </w:r>
-    </w:p>
-    <w:p>
-      <w:pPr>
-        <w:pStyle w:val="Listenabsatz"/>
-        <w:numPr>
-          <w:ilvl w:val="0"/>
-          <w:numId w:val="16"/>
-        </w:numPr>
-      </w:pPr>
-      <w:r>
-        <w:t>Maximale Teilnehmeranzahl:</w:t>
-      </w:r>
-      <w:r>
-        <w:br/>
-        <w:t>Hier ist die maximale Anzahl der Teilnehmer einzugeben, die sich zu dem Event anmelden können.</w:t>
-      </w:r>
-    </w:p>
-    <w:p>
-      <w:pPr>
-        <w:pStyle w:val="Listenabsatz"/>
-        <w:numPr>
-          <w:ilvl w:val="0"/>
-          <w:numId w:val="16"/>
-        </w:numPr>
-      </w:pPr>
-      <w:r>
-        <w:t>Ort:</w:t>
-      </w:r>
-      <w:r>
-        <w:br/>
-        <w:t>Der Ort kann entweder aus einer vorgegebenen Liste ausgewählt oder frei ei</w:t>
-      </w:r>
-      <w:r>
-        <w:t>n</w:t>
-      </w:r>
-      <w:r>
-        <w:t>gegeben werden. Die vorgegebene Liste beinhaltet die vom Benutzer schon einmal verwendeten Eventorte.</w:t>
-      </w:r>
-    </w:p>
-    <w:p>
-      <w:pPr>
-        <w:pStyle w:val="Listenabsatz"/>
-        <w:numPr>
-          <w:ilvl w:val="0"/>
-          <w:numId w:val="16"/>
-        </w:numPr>
-      </w:pPr>
-      <w:r>
-        <w:t xml:space="preserve">Startzeit: </w:t>
-      </w:r>
-      <w:r>
-        <w:br/>
-        <w:t>Hier ist die Startzeit des Events (Tag und Uhrzeit) einzugeben.</w:t>
-      </w:r>
-    </w:p>
-    <w:p>
-      <w:pPr>
-        <w:pStyle w:val="Listenabsatz"/>
-        <w:numPr>
-          <w:ilvl w:val="0"/>
-          <w:numId w:val="16"/>
-        </w:numPr>
-      </w:pPr>
-      <w:r>
-        <w:t>Endzeit:</w:t>
-      </w:r>
-      <w:r>
-        <w:br/>
-        <w:t>Hier ist die Endzeit des Events (Tag und Uhrzeit) einzugeben.</w:t>
-      </w:r>
-    </w:p>
-    <w:p>
-      <w:pPr>
-        <w:pStyle w:val="Listenabsatz"/>
-        <w:numPr>
-          <w:ilvl w:val="0"/>
-          <w:numId w:val="16"/>
-        </w:numPr>
-      </w:pPr>
-      <w:r>
-        <w:lastRenderedPageBreak/>
-        <w:t>Event bestätigen bis:</w:t>
-      </w:r>
-      <w:r>
-        <w:br/>
-        <w:t>In diesem Feld kann optional eingegeben werden, bis zu welchem Zeitpunkt der Organisator das Event zu bestätigen hat. Ist diese Feld gefüllt und bestätigt der Organisator das Stattfinden des Events nicht vor diesem Zeitpunkt, erfolgt eine automatische Absage (an die Teilnehmer) des Events durch die Internetplat</w:t>
-      </w:r>
-      <w:r>
-        <w:t>t</w:t>
-      </w:r>
-      <w:r>
-        <w:t>form Eventalizer.</w:t>
-      </w:r>
-    </w:p>
-    <w:p>
-      <w:pPr>
-        <w:ind w:left="426"/>
-      </w:pPr>
-      <w:r>
-        <w:t>Sind alle Eingaben vorhanden wird der Benutzer damit zum Organisator des Events.</w:t>
-      </w:r>
-    </w:p>
-    <w:p>
-      <w:pPr>
-        <w:ind w:left="567" w:hanging="567"/>
-      </w:pPr>
-      <w:r>
-        <w:t>F70 Der Organisator kann das Event auf der oben beschriebenen Eingabemaske (siehe F60) bestätigen, um eine automatische Absage des Events zu vermeiden. Dies ist nur bis zu dem bei dem Event hinterlegten Zeitpunkt „Event bestätigen bis“ möglich. Der Organ</w:t>
-      </w:r>
-      <w:r>
-        <w:t>i</w:t>
-      </w:r>
-      <w:r>
-        <w:t>sator und alle bis dahin angemeldete Teilnehmer bekommen dann eine private Nac</w:t>
-      </w:r>
-      <w:r>
-        <w:t>h</w:t>
-      </w:r>
-      <w:r>
-        <w:t>richt.</w:t>
-      </w:r>
-    </w:p>
-    <w:p>
-      <w:pPr>
-        <w:ind w:left="567" w:hanging="567"/>
-      </w:pPr>
-      <w:r>
-        <w:t>F80 Der Organisator kann das Event auf der oben beschriebenen Eingabemaske (siehe F60) absagen. Dies ist nur bis zu dem bei dem Event hinterlegten Zeitpunkt „Event bestät</w:t>
-      </w:r>
-      <w:r>
-        <w:t>i</w:t>
-      </w:r>
-      <w:r>
-        <w:t>gen bis“ möglich, da nach diesem Zeitpunkt eine automatische Benachrichtigung der Teilnehmer erfolgt. In beiden Fällen erhalten der Organisator und alle bis dahin ang</w:t>
-      </w:r>
-      <w:r>
-        <w:t>e</w:t>
-      </w:r>
-      <w:r>
-        <w:t>meldete Teilnehmer eine private Nachricht (ggfs. mit E-Mail-Benachrichtigung).</w:t>
-      </w:r>
-    </w:p>
-    <w:p>
-      <w:pPr>
-        <w:ind w:left="567" w:hanging="567"/>
-      </w:pPr>
-      <w:r>
-        <w:t>F90 Ein Benutzer kann auf der folgenden Eingabemaske an einem Event eines anderen B</w:t>
-      </w:r>
-      <w:r>
-        <w:t>e</w:t>
-      </w:r>
-      <w:r>
-        <w:t>nutzers teilnehmen, d.h. sich für diese Event anmelden:</w:t>
-      </w:r>
-      <w:r>
-        <w:br/>
-      </w:r>
-      <w:r>
-        <w:rPr>
-          <w:noProof/>
-          <w:lang w:eastAsia="de-DE" w:bidi="ar-SA"/>
-        </w:rPr>
-        <w:drawing>
-          <wp:inline distT="0" distB="0" distL="0" distR="0">
-            <wp:extent cx="5040000" cy="2695546"/>
-            <wp:effectExtent l="0" t="0" r="8250" b="0"/>
-            <wp:docPr id="30" name="Bild 30"/>
-            <wp:cNvGraphicFramePr>
-              <a:graphicFrameLocks xmlns:a="http://schemas.openxmlformats.org/drawingml/2006/main" noChangeAspect="1"/>
-            </wp:cNvGraphicFramePr>
-            <a:graphic xmlns:a="http://schemas.openxmlformats.org/drawingml/2006/main">
-              <a:graphicData uri="http://schemas.openxmlformats.org/drawingml/2006/picture">
-                <pic:pic xmlns:pic="http://schemas.openxmlformats.org/drawingml/2006/picture">
-                  <pic:nvPicPr>
-                    <pic:cNvPr id="0" name="Picture 30"/>
-                    <pic:cNvPicPr>
-                      <a:picLocks noChangeAspect="1" noChangeArrowheads="1"/>
-                    </pic:cNvPicPr>
-                  </pic:nvPicPr>
-                  <pic:blipFill>
-                    <a:blip r:embed="rId19" cstate="print"/>
-                    <a:srcRect/>
-                    <a:stretch>
-                      <a:fillRect/>
-                    </a:stretch>
-                  </pic:blipFill>
-                  <pic:spPr bwMode="auto">
-                    <a:xfrm>
-                      <a:off x="0" y="0"/>
-                      <a:ext cx="5040000" cy="2695546"/>
-                    </a:xfrm>
-                    <a:prstGeom prst="rect">
-                      <a:avLst/>
-                    </a:prstGeom>
-                    <a:noFill/>
-                  </pic:spPr>
-                </pic:pic>
-              </a:graphicData>
-            </a:graphic>
-          </wp:inline>
-        </w:drawing>
-      </w:r>
-      <w:r>
-        <w:br/>
-        <w:t>Der Benutzer bekommt die Daten des Eventsangezeigt und hat die Möglichkeit sich für das Event anzumelden, d.h. an diesem teilzunehmen. Für eine erfolgreiche Teilnahme wird überprüft, ob noch ein Teilnehmerplatz zur Verfügung steht, d.h. ob noch freie Plätze vorhanden sind. Ist dies der Fall kann sich der Benutzer erfolgreich am Event anmelden und die Anzahl der freien Plätze des Events wird um eins reduziert.</w:t>
-      </w:r>
-    </w:p>
-    <w:p>
-      <w:pPr>
-        <w:ind w:left="567" w:hanging="567"/>
-      </w:pPr>
-      <w:r>
-        <w:t>F100 Ein Benutzer kann auf der auf der oben beschriebenen Eingabemaske (siehe F90) ein Event eines anderen Benutzers absagen, d.h. sich von diesem Event abmelden.</w:t>
-      </w:r>
-      <w:r>
-        <w:br/>
-        <w:t>Der Benutzer bekommt die Daten des Eventsangezeigt und hat die Möglichkeit sich für das Event abzumelden, d.h. das Event abzusagen. Eine erfolgreiche Absage des Events ist nur möglich, wenn man auch an diesem Event angemeldet ist. Ist dies der Fall kann sich der Benutzer erfolgreich vom Event abmelden und die Anzahl der freien Plätze des Events wird um eins erhöht.</w:t>
-      </w:r>
-      <w:bookmarkStart w:id="26" w:name="_Toc320351643"/>
-      <w:bookmarkEnd w:id="20"/>
-      <w:r>
-        <w:br w:type="page"/>
-      </w:r>
-    </w:p>
-    <w:p>
-      <w:pPr>
-        <w:pStyle w:val="berschrift2"/>
-      </w:pPr>
-      <w:bookmarkStart w:id="27" w:name="_Toc324355212"/>
-      <w:bookmarkEnd w:id="26"/>
       <w:r>
         <w:lastRenderedPageBreak/>
         <w:t>Entitätsklassendiagramm</w:t>
       </w:r>
-      <w:bookmarkEnd w:id="27"/>
+      <w:bookmarkEnd w:id="24"/>
     </w:p>
     <w:p>
       <w:r>
@@ -6318,7 +6549,7 @@
                     </pic:cNvPicPr>
                   </pic:nvPicPr>
                   <pic:blipFill>
-                    <a:blip r:embed="rId20" cstate="print"/>
+                    <a:blip r:embed="rId18" cstate="print"/>
                     <a:srcRect/>
                     <a:stretch>
                       <a:fillRect/>
@@ -6360,38 +6591,62 @@
           <w:szCs w:val="28"/>
         </w:rPr>
       </w:pPr>
-      <w:bookmarkStart w:id="28" w:name="_Toc320351644"/>
+      <w:bookmarkStart w:id="25" w:name="_Toc320351644"/>
       <w:r>
         <w:br w:type="page"/>
       </w:r>
     </w:p>
-    <w:bookmarkEnd w:id="28"/>
+    <w:bookmarkEnd w:id="25"/>
     <w:p/>
     <w:p>
       <w:pPr>
         <w:pStyle w:val="berschrift2"/>
       </w:pPr>
-      <w:bookmarkStart w:id="29" w:name="_Toc324355213"/>
+      <w:bookmarkStart w:id="26" w:name="_Toc324355213"/>
       <w:r>
         <w:t>Benutzungs- und Systemschnittstellen</w:t>
       </w:r>
-      <w:bookmarkEnd w:id="29"/>
-    </w:p>
-    <w:p>
-      <w:r>
-        <w:t>Die Internetplattform Eventalizer verfügt über eine Benutzungs- bzw. Systemschnittstelle zu einem Social Network. Über diese Schnittstelle können sich Internetbenutzer über ihre B</w:t>
+      <w:bookmarkEnd w:id="26"/>
+    </w:p>
+    <w:p>
+      <w:r>
+        <w:t xml:space="preserve">Die Internetplattform Eventalizer verfügt über eine Benutzungs- bzw. Systemschnittstelle zu einem </w:t>
+      </w:r>
+      <w:proofErr w:type="spellStart"/>
+      <w:r>
+        <w:t>Social</w:t>
+      </w:r>
+      <w:proofErr w:type="spellEnd"/>
+      <w:r>
+        <w:t xml:space="preserve"> Network. Über diese Schnittstelle können sich Internetbenutzer über ihre B</w:t>
       </w:r>
       <w:r>
         <w:t>e</w:t>
       </w:r>
       <w:r>
-        <w:t>nutzerkennung vom jeweiligen Social-Network-Anbieter auf der Internetplattform Evental</w:t>
+        <w:t xml:space="preserve">nutzerkennung vom jeweiligen </w:t>
+      </w:r>
+      <w:proofErr w:type="spellStart"/>
+      <w:r>
+        <w:t>Social</w:t>
+      </w:r>
+      <w:proofErr w:type="spellEnd"/>
+      <w:r>
+        <w:t>-Network-Anbieter auf der Internetplattform Evental</w:t>
       </w:r>
       <w:r>
         <w:t>i</w:t>
       </w:r>
       <w:r>
-        <w:t>zer anmelden. Die Autorisierung und Besorgung der Benutzerdaten erfolgt somit durch bzw. über das Social Network.</w:t>
+        <w:t xml:space="preserve">zer anmelden. Die Autorisierung und Besorgung der Benutzerdaten erfolgt somit durch bzw. über das </w:t>
+      </w:r>
+      <w:proofErr w:type="spellStart"/>
+      <w:r>
+        <w:t>Social</w:t>
+      </w:r>
+      <w:proofErr w:type="spellEnd"/>
+      <w:r>
+        <w:t xml:space="preserve"> Network.</w:t>
       </w:r>
     </w:p>
     <w:p>
@@ -6408,7 +6663,15 @@
         <w:t>i</w:t>
       </w:r>
       <w:r>
-        <w:t>lungen in diesen Social Network einzustellen</w:t>
+        <w:t xml:space="preserve">lungen in diesen </w:t>
+      </w:r>
+      <w:proofErr w:type="spellStart"/>
+      <w:r>
+        <w:t>Social</w:t>
+      </w:r>
+      <w:proofErr w:type="spellEnd"/>
+      <w:r>
+        <w:t xml:space="preserve"> Network einzustellen</w:t>
       </w:r>
     </w:p>
     <w:p>
@@ -6436,7 +6699,7 @@
           <w:szCs w:val="28"/>
         </w:rPr>
       </w:pPr>
-      <w:bookmarkStart w:id="30" w:name="_Toc320351647"/>
+      <w:bookmarkStart w:id="27" w:name="_Toc320351647"/>
       <w:r>
         <w:br w:type="page"/>
       </w:r>
@@ -6445,16 +6708,16 @@
       <w:pPr>
         <w:pStyle w:val="berschrift2"/>
       </w:pPr>
-      <w:bookmarkStart w:id="31" w:name="_Toc324355214"/>
+      <w:bookmarkStart w:id="28" w:name="_Toc324355214"/>
       <w:r>
         <w:lastRenderedPageBreak/>
         <w:t>A</w:t>
       </w:r>
-      <w:bookmarkEnd w:id="30"/>
+      <w:bookmarkEnd w:id="27"/>
       <w:r>
         <w:t>ktivitätsdiagramme</w:t>
       </w:r>
-      <w:bookmarkEnd w:id="31"/>
+      <w:bookmarkEnd w:id="28"/>
     </w:p>
     <w:p>
       <w:pPr>
@@ -6480,7 +6743,7 @@
       <w:pPr>
         <w:pStyle w:val="berschrift3"/>
       </w:pPr>
-      <w:bookmarkStart w:id="32" w:name="_Toc324355215"/>
+      <w:bookmarkStart w:id="29" w:name="_Toc324355215"/>
       <w:r>
         <w:t>Aktivitätsdiagramm Anmeldung (unterstützt funktionale A</w:t>
       </w:r>
@@ -6499,7 +6762,7 @@
       <w:r>
         <w:t>:</w:t>
       </w:r>
-      <w:bookmarkEnd w:id="32"/>
+      <w:bookmarkEnd w:id="29"/>
     </w:p>
     <w:p>
       <w:pPr>
@@ -6528,7 +6791,7 @@
                     </pic:cNvPicPr>
                   </pic:nvPicPr>
                   <pic:blipFill>
-                    <a:blip r:embed="rId21" cstate="print"/>
+                    <a:blip r:embed="rId19" cstate="print"/>
                     <a:srcRect/>
                     <a:stretch>
                       <a:fillRect/>
@@ -6561,7 +6824,7 @@
       <w:pPr>
         <w:pStyle w:val="berschrift3"/>
       </w:pPr>
-      <w:bookmarkStart w:id="33" w:name="_Toc324355216"/>
+      <w:bookmarkStart w:id="30" w:name="_Toc324355216"/>
       <w:r>
         <w:lastRenderedPageBreak/>
         <w:t>Aktivitätsdiagramm Eventorganisation (unterstützt funkti</w:t>
@@ -6572,7 +6835,7 @@
       <w:r>
         <w:t>nale Anforderung F60):</w:t>
       </w:r>
-      <w:bookmarkEnd w:id="33"/>
+      <w:bookmarkEnd w:id="30"/>
     </w:p>
     <w:p>
       <w:pPr>
@@ -6601,7 +6864,7 @@
                     </pic:cNvPicPr>
                   </pic:nvPicPr>
                   <pic:blipFill>
-                    <a:blip r:embed="rId22" cstate="print"/>
+                    <a:blip r:embed="rId20" cstate="print"/>
                     <a:srcRect/>
                     <a:stretch>
                       <a:fillRect/>
@@ -6634,12 +6897,12 @@
       <w:pPr>
         <w:pStyle w:val="berschrift3"/>
       </w:pPr>
-      <w:bookmarkStart w:id="34" w:name="_Toc324355217"/>
+      <w:bookmarkStart w:id="31" w:name="_Toc324355217"/>
       <w:r>
         <w:lastRenderedPageBreak/>
         <w:t>Aktivitätsdiagramm Eventteilnahme (unterstützt funktionale Anforderung F90):</w:t>
       </w:r>
-      <w:bookmarkEnd w:id="34"/>
+      <w:bookmarkEnd w:id="31"/>
     </w:p>
     <w:p>
       <w:pPr>
@@ -6668,7 +6931,7 @@
                     </pic:cNvPicPr>
                   </pic:nvPicPr>
                   <pic:blipFill>
-                    <a:blip r:embed="rId23" cstate="print"/>
+                    <a:blip r:embed="rId21" cstate="print"/>
                     <a:srcRect/>
                     <a:stretch>
                       <a:fillRect/>
@@ -6701,230 +6964,230 @@
       <w:pPr>
         <w:pStyle w:val="berschrift1"/>
       </w:pPr>
-      <w:bookmarkStart w:id="35" w:name="_Toc320351648"/>
-      <w:bookmarkStart w:id="36" w:name="_Toc324355218"/>
+      <w:bookmarkStart w:id="32" w:name="_Toc320351648"/>
+      <w:bookmarkStart w:id="33" w:name="_Toc324355218"/>
       <w:r>
         <w:lastRenderedPageBreak/>
         <w:t>Qualitätsanforderungen</w:t>
       </w:r>
+      <w:bookmarkEnd w:id="32"/>
+      <w:bookmarkEnd w:id="33"/>
+    </w:p>
+    <w:p>
+      <w:pPr>
+        <w:pStyle w:val="Textkrper"/>
+      </w:pPr>
+      <w:r>
+        <w:t>In den folgenden Abschnitten wird die technische Umsetzung der im Lastenheft definierten Qualitätsanforderungen beschrieben. Die Anforderungsverfolgung wird dabei durch aufg</w:t>
+      </w:r>
+      <w:r>
+        <w:t>e</w:t>
+      </w:r>
+      <w:r>
+        <w:t>führte Querverweise oder durch die Verwendung der gleichen Funktionsnummern ermö</w:t>
+      </w:r>
+      <w:r>
+        <w:t>g</w:t>
+      </w:r>
+      <w:r>
+        <w:t>licht.</w:t>
+      </w:r>
+    </w:p>
+    <w:p>
+      <w:pPr>
+        <w:pStyle w:val="berschrift2"/>
+      </w:pPr>
+      <w:bookmarkStart w:id="34" w:name="_Toc320351649"/>
+      <w:bookmarkStart w:id="35" w:name="_Toc324355219"/>
+      <w:r>
+        <w:t>Äußere und innere Qualität</w:t>
+      </w:r>
+      <w:bookmarkEnd w:id="34"/>
       <w:bookmarkEnd w:id="35"/>
+    </w:p>
+    <w:p>
+      <w:pPr>
+        <w:pStyle w:val="Textkrper"/>
+      </w:pPr>
+      <w:r>
+        <w:t>In diesem Bereich sind, wie schon im Lastenheft spezifiziert, vor allem die Merkmale Zuve</w:t>
+      </w:r>
+      <w:r>
+        <w:t>r</w:t>
+      </w:r>
+      <w:r>
+        <w:t>lässigkeit und Benutzbarkeit, sowie auch die Bedienung der Software über jeden aktuellen Browser von größter Bedeutung.</w:t>
+      </w:r>
+    </w:p>
+    <w:p>
+      <w:pPr>
+        <w:pStyle w:val="Textkrper"/>
+      </w:pPr>
+      <w:r>
+        <w:t>Die im Folgenden aufgeführten Funktionen müssen daher fehlerfrei und vollständig zur Ve</w:t>
+      </w:r>
+      <w:r>
+        <w:t>r</w:t>
+      </w:r>
+      <w:r>
+        <w:t>fügung stehen.</w:t>
+      </w:r>
+    </w:p>
+    <w:p>
+      <w:pPr>
+        <w:pStyle w:val="berschrift3"/>
+      </w:pPr>
+      <w:bookmarkStart w:id="36" w:name="_Ref318533520"/>
+      <w:bookmarkStart w:id="37" w:name="_Ref318533533"/>
+      <w:bookmarkStart w:id="38" w:name="_Toc320351650"/>
+      <w:bookmarkStart w:id="39" w:name="_Toc324355220"/>
+      <w:r>
+        <w:t>Funktionalität</w:t>
+      </w:r>
       <w:bookmarkEnd w:id="36"/>
-    </w:p>
-    <w:p>
-      <w:pPr>
-        <w:pStyle w:val="Textkrper"/>
-      </w:pPr>
-      <w:r>
-        <w:t>In den folgenden Abschnitten wird die technische Umsetzung der im Lastenheft definierten Qualitätsanforderungen beschrieben. Die Anforderungsverfolgung wird dabei durch aufg</w:t>
-      </w:r>
-      <w:r>
-        <w:t>e</w:t>
-      </w:r>
-      <w:r>
-        <w:t>führte Querverweise oder durch die Verwendung der gleichen Funktionsnummern ermö</w:t>
-      </w:r>
-      <w:r>
-        <w:t>g</w:t>
-      </w:r>
-      <w:r>
-        <w:t>licht.</w:t>
-      </w:r>
-    </w:p>
-    <w:p>
-      <w:pPr>
-        <w:pStyle w:val="berschrift2"/>
-      </w:pPr>
-      <w:bookmarkStart w:id="37" w:name="_Toc320351649"/>
-      <w:bookmarkStart w:id="38" w:name="_Toc324355219"/>
-      <w:r>
-        <w:t>Äußere und innere Qualität</w:t>
-      </w:r>
       <w:bookmarkEnd w:id="37"/>
       <w:bookmarkEnd w:id="38"/>
-    </w:p>
-    <w:p>
-      <w:pPr>
-        <w:pStyle w:val="Textkrper"/>
-      </w:pPr>
-      <w:r>
-        <w:t>In diesem Bereich sind, wie schon im Lastenheft spezifiziert, vor allem die Merkmale Zuve</w:t>
-      </w:r>
-      <w:r>
-        <w:t>r</w:t>
-      </w:r>
-      <w:r>
-        <w:t>lässigkeit und Benutzbarkeit, sowie auch die Bedienung der Software über jeden aktuellen Browser von größter Bedeutung.</w:t>
-      </w:r>
-    </w:p>
-    <w:p>
-      <w:pPr>
-        <w:pStyle w:val="Textkrper"/>
-      </w:pPr>
-      <w:r>
-        <w:t>Die im Folgenden aufgeführten Funktionen müssen daher fehlerfrei und vollständig zur Ve</w:t>
-      </w:r>
-      <w:r>
-        <w:t>r</w:t>
-      </w:r>
-      <w:r>
-        <w:t>fügung stehen.</w:t>
+      <w:bookmarkEnd w:id="39"/>
+    </w:p>
+    <w:p>
+      <w:pPr>
+        <w:ind w:left="567" w:hanging="567"/>
+      </w:pPr>
+      <w:r>
+        <w:t>P</w:t>
+      </w:r>
+      <w:r>
+        <w:t>Q10</w:t>
+      </w:r>
+      <w:r>
+        <w:tab/>
+        <w:t xml:space="preserve">Die Software muss alle </w:t>
+      </w:r>
+      <w:r>
+        <w:t xml:space="preserve">im Lastenheft geforderten </w:t>
+      </w:r>
+      <w:r>
+        <w:t xml:space="preserve">Funktionen </w:t>
+      </w:r>
+      <w:r>
+        <w:t>besitzen</w:t>
+      </w:r>
+      <w:r>
+        <w:t>.</w:t>
+      </w:r>
+    </w:p>
+    <w:p>
+      <w:pPr>
+        <w:ind w:left="567" w:hanging="567"/>
+      </w:pPr>
+      <w:r>
+        <w:t>P</w:t>
+      </w:r>
+      <w:r>
+        <w:t>Q20</w:t>
+      </w:r>
+      <w:r>
+        <w:tab/>
+      </w:r>
+      <w:r>
+        <w:t xml:space="preserve">Querverweis aufs Lastenheft LQ20. </w:t>
+      </w:r>
+    </w:p>
+    <w:p>
+      <w:pPr>
+        <w:ind w:left="567" w:hanging="567"/>
+      </w:pPr>
+      <w:r>
+        <w:t>P</w:t>
+      </w:r>
+      <w:r>
+        <w:t>Q21</w:t>
+      </w:r>
+      <w:r>
+        <w:tab/>
+      </w:r>
+      <w:r>
+        <w:t xml:space="preserve">Querverweis aufs Lastenheft LQ30. </w:t>
+      </w:r>
+    </w:p>
+    <w:p>
+      <w:pPr>
+        <w:ind w:left="567" w:hanging="567"/>
+      </w:pPr>
+      <w:r>
+        <w:t>P</w:t>
+      </w:r>
+      <w:r>
+        <w:t>Q30</w:t>
+      </w:r>
+      <w:r>
+        <w:tab/>
+        <w:t>Die Software muss mit</w:t>
+      </w:r>
+      <w:r>
+        <w:t xml:space="preserve"> den im Kapitel Benutzungs- und Systemschnittstellen aufg</w:t>
+      </w:r>
+      <w:r>
+        <w:t>e</w:t>
+      </w:r>
+      <w:r>
+        <w:t xml:space="preserve">führten und damit in der Umgebung </w:t>
+      </w:r>
+      <w:r>
+        <w:t>existierenden Anwendungen bzw. Systemen z</w:t>
+      </w:r>
+      <w:r>
+        <w:t>u</w:t>
+      </w:r>
+      <w:r>
+        <w:t>sammenspielen können.</w:t>
+      </w:r>
+    </w:p>
+    <w:p>
+      <w:pPr>
+        <w:ind w:left="567" w:hanging="567"/>
+      </w:pPr>
+      <w:r>
+        <w:t>P</w:t>
+      </w:r>
+      <w:r>
+        <w:t>Q40</w:t>
+      </w:r>
+      <w:r>
+        <w:tab/>
+      </w:r>
+      <w:r>
+        <w:t>Querverweis aufs Lastenheft LQ40.</w:t>
+      </w:r>
+    </w:p>
+    <w:p>
+      <w:pPr>
+        <w:ind w:left="567" w:hanging="567"/>
+      </w:pPr>
+      <w:r>
+        <w:t>P</w:t>
+      </w:r>
+      <w:r>
+        <w:t>Q50</w:t>
+      </w:r>
+      <w:r>
+        <w:tab/>
+      </w:r>
+      <w:r>
+        <w:t>Querverweis aufs Lastenheft LQ50.</w:t>
       </w:r>
     </w:p>
     <w:p>
       <w:pPr>
         <w:pStyle w:val="berschrift3"/>
       </w:pPr>
-      <w:bookmarkStart w:id="39" w:name="_Ref318533520"/>
-      <w:bookmarkStart w:id="40" w:name="_Ref318533533"/>
-      <w:bookmarkStart w:id="41" w:name="_Toc320351650"/>
-      <w:bookmarkStart w:id="42" w:name="_Toc324355220"/>
-      <w:r>
-        <w:t>Funktionalität</w:t>
-      </w:r>
-      <w:bookmarkEnd w:id="39"/>
+      <w:bookmarkStart w:id="40" w:name="_Toc320351651"/>
+      <w:bookmarkStart w:id="41" w:name="_Toc324355221"/>
+      <w:r>
+        <w:t>Zuverlässigkeit</w:t>
+      </w:r>
       <w:bookmarkEnd w:id="40"/>
       <w:bookmarkEnd w:id="41"/>
-      <w:bookmarkEnd w:id="42"/>
-    </w:p>
-    <w:p>
-      <w:pPr>
-        <w:ind w:left="567" w:hanging="567"/>
-      </w:pPr>
-      <w:r>
-        <w:t>P</w:t>
-      </w:r>
-      <w:r>
-        <w:t>Q10</w:t>
-      </w:r>
-      <w:r>
-        <w:tab/>
-        <w:t xml:space="preserve">Die Software muss alle </w:t>
-      </w:r>
-      <w:r>
-        <w:t xml:space="preserve">im Lastenheft geforderten </w:t>
-      </w:r>
-      <w:r>
-        <w:t xml:space="preserve">Funktionen </w:t>
-      </w:r>
-      <w:r>
-        <w:t>besitzen</w:t>
-      </w:r>
-      <w:r>
-        <w:t>.</w:t>
-      </w:r>
-    </w:p>
-    <w:p>
-      <w:pPr>
-        <w:ind w:left="567" w:hanging="567"/>
-      </w:pPr>
-      <w:r>
-        <w:t>P</w:t>
-      </w:r>
-      <w:r>
-        <w:t>Q20</w:t>
-      </w:r>
-      <w:r>
-        <w:tab/>
-      </w:r>
-      <w:r>
-        <w:t xml:space="preserve">Querverweis aufs Lastenheft LQ20. </w:t>
-      </w:r>
-    </w:p>
-    <w:p>
-      <w:pPr>
-        <w:ind w:left="567" w:hanging="567"/>
-      </w:pPr>
-      <w:r>
-        <w:t>P</w:t>
-      </w:r>
-      <w:r>
-        <w:t>Q21</w:t>
-      </w:r>
-      <w:r>
-        <w:tab/>
-      </w:r>
-      <w:r>
-        <w:t xml:space="preserve">Querverweis aufs Lastenheft LQ30. </w:t>
-      </w:r>
-    </w:p>
-    <w:p>
-      <w:pPr>
-        <w:ind w:left="567" w:hanging="567"/>
-      </w:pPr>
-      <w:r>
-        <w:t>P</w:t>
-      </w:r>
-      <w:r>
-        <w:t>Q30</w:t>
-      </w:r>
-      <w:r>
-        <w:tab/>
-        <w:t>Die Software muss mit</w:t>
-      </w:r>
-      <w:r>
-        <w:t xml:space="preserve"> den im Kapitel Benutzungs- und Systemschnittstellen aufg</w:t>
-      </w:r>
-      <w:r>
-        <w:t>e</w:t>
-      </w:r>
-      <w:r>
-        <w:t xml:space="preserve">führten und damit in der Umgebung </w:t>
-      </w:r>
-      <w:r>
-        <w:t>existierenden Anwendungen bzw. Systemen z</w:t>
-      </w:r>
-      <w:r>
-        <w:t>u</w:t>
-      </w:r>
-      <w:r>
-        <w:t>sammenspielen können.</w:t>
-      </w:r>
-    </w:p>
-    <w:p>
-      <w:pPr>
-        <w:ind w:left="567" w:hanging="567"/>
-      </w:pPr>
-      <w:r>
-        <w:t>P</w:t>
-      </w:r>
-      <w:r>
-        <w:t>Q40</w:t>
-      </w:r>
-      <w:r>
-        <w:tab/>
-      </w:r>
-      <w:r>
-        <w:t>Querverweis aufs Lastenheft LQ40.</w:t>
-      </w:r>
-    </w:p>
-    <w:p>
-      <w:pPr>
-        <w:ind w:left="567" w:hanging="567"/>
-      </w:pPr>
-      <w:r>
-        <w:t>P</w:t>
-      </w:r>
-      <w:r>
-        <w:t>Q50</w:t>
-      </w:r>
-      <w:r>
-        <w:tab/>
-      </w:r>
-      <w:r>
-        <w:t>Querverweis aufs Lastenheft LQ50.</w:t>
-      </w:r>
-    </w:p>
-    <w:p>
-      <w:pPr>
-        <w:pStyle w:val="berschrift3"/>
-      </w:pPr>
-      <w:bookmarkStart w:id="43" w:name="_Toc320351651"/>
-      <w:bookmarkStart w:id="44" w:name="_Toc324355221"/>
-      <w:r>
-        <w:t>Zuverlässigkeit</w:t>
-      </w:r>
-      <w:bookmarkEnd w:id="43"/>
-      <w:bookmarkEnd w:id="44"/>
     </w:p>
     <w:p>
       <w:r>
@@ -6934,11 +7197,16 @@
         <w:t>, wie im Lastenheft gefordert,</w:t>
       </w:r>
       <w:r>
-        <w:t xml:space="preserve"> die größte</w:t>
+        <w:t xml:space="preserve"> </w:t>
+      </w:r>
+      <w:proofErr w:type="gramStart"/>
+      <w:r>
+        <w:t>die größte</w:t>
       </w:r>
       <w:r>
         <w:t>n</w:t>
       </w:r>
+      <w:proofErr w:type="gramEnd"/>
       <w:r>
         <w:t xml:space="preserve"> Wert gelegt.</w:t>
       </w:r>
@@ -7066,206 +7334,210 @@
       <w:pPr>
         <w:pStyle w:val="berschrift3"/>
       </w:pPr>
-      <w:bookmarkStart w:id="45" w:name="_Toc320351652"/>
-      <w:bookmarkStart w:id="46" w:name="_Toc324355222"/>
+      <w:bookmarkStart w:id="42" w:name="_Toc320351652"/>
+      <w:bookmarkStart w:id="43" w:name="_Toc324355222"/>
       <w:r>
         <w:lastRenderedPageBreak/>
         <w:t>Benutzbarkeit</w:t>
       </w:r>
+      <w:bookmarkEnd w:id="42"/>
+      <w:bookmarkEnd w:id="43"/>
+    </w:p>
+    <w:p>
+      <w:pPr>
+        <w:ind w:left="567" w:hanging="567"/>
+      </w:pPr>
+      <w:r>
+        <w:t xml:space="preserve">Nach der Zuverlässigkeit wird auf </w:t>
+      </w:r>
+      <w:r>
+        <w:t xml:space="preserve">das Merkmal </w:t>
+      </w:r>
+      <w:r>
+        <w:t>der Benutzbarkeit den</w:t>
+      </w:r>
+      <w:r>
+        <w:t xml:space="preserve"> zweitgrößte</w:t>
+      </w:r>
+      <w:r>
+        <w:t>n</w:t>
+      </w:r>
+      <w:r>
+        <w:t xml:space="preserve"> Wer</w:t>
+      </w:r>
+      <w:r>
+        <w:t>t gelegt</w:t>
+      </w:r>
+      <w:r>
+        <w:t>.</w:t>
+      </w:r>
+    </w:p>
+    <w:p>
+      <w:pPr>
+        <w:ind w:left="567" w:hanging="567"/>
+      </w:pPr>
+      <w:r>
+        <w:t>P</w:t>
+      </w:r>
+      <w:r>
+        <w:t>Q100</w:t>
+      </w:r>
+      <w:r>
+        <w:tab/>
+      </w:r>
+      <w:r>
+        <w:t>Querverweis aufs Lastenheft LQ100.</w:t>
+      </w:r>
+    </w:p>
+    <w:p>
+      <w:pPr>
+        <w:ind w:left="567" w:hanging="567"/>
+      </w:pPr>
+      <w:r>
+        <w:t>P</w:t>
+      </w:r>
+      <w:r>
+        <w:t>Q110</w:t>
+      </w:r>
+      <w:r>
+        <w:tab/>
+      </w:r>
+      <w:r>
+        <w:t>Querverweis aufs Lastenheft LQ110.</w:t>
+      </w:r>
+    </w:p>
+    <w:p>
+      <w:pPr>
+        <w:ind w:left="567" w:hanging="567"/>
+      </w:pPr>
+      <w:r>
+        <w:t>P</w:t>
+      </w:r>
+      <w:r>
+        <w:t>Q120</w:t>
+      </w:r>
+      <w:r>
+        <w:tab/>
+      </w:r>
+      <w:r>
+        <w:t>Die Software muss design-technisch ansprechend dargestellt sein und dem menschl</w:t>
+      </w:r>
+      <w:r>
+        <w:t>i</w:t>
+      </w:r>
+      <w:r>
+        <w:t>chen Betrachter gefallen.</w:t>
+      </w:r>
+    </w:p>
+    <w:p>
+      <w:pPr>
+        <w:ind w:left="567" w:hanging="567"/>
+      </w:pPr>
+      <w:r>
+        <w:t>P</w:t>
+      </w:r>
+      <w:r>
+        <w:t>Q130</w:t>
+      </w:r>
+      <w:r>
+        <w:tab/>
+      </w:r>
+      <w:r>
+        <w:t>Querverweis aufs Lastenheft LQ130.</w:t>
+      </w:r>
+    </w:p>
+    <w:p>
+      <w:pPr>
+        <w:pStyle w:val="berschrift3"/>
+      </w:pPr>
+      <w:bookmarkStart w:id="44" w:name="_Ref318533611"/>
+      <w:bookmarkStart w:id="45" w:name="_Ref318533614"/>
+      <w:bookmarkStart w:id="46" w:name="_Toc320351653"/>
+      <w:bookmarkStart w:id="47" w:name="_Toc324355223"/>
+      <w:r>
+        <w:t>Effizienz</w:t>
+      </w:r>
+      <w:bookmarkEnd w:id="44"/>
       <w:bookmarkEnd w:id="45"/>
       <w:bookmarkEnd w:id="46"/>
+      <w:bookmarkEnd w:id="47"/>
     </w:p>
     <w:p>
       <w:pPr>
         <w:ind w:left="567" w:hanging="567"/>
       </w:pPr>
       <w:r>
-        <w:t xml:space="preserve">Nach der Zuverlässigkeit wird auf </w:t>
-      </w:r>
-      <w:r>
-        <w:t xml:space="preserve">das Merkmal </w:t>
-      </w:r>
-      <w:r>
-        <w:t>der Benutzbarkeit den</w:t>
-      </w:r>
-      <w:r>
-        <w:t xml:space="preserve"> zweitgrößte</w:t>
-      </w:r>
-      <w:r>
-        <w:t>n</w:t>
-      </w:r>
-      <w:r>
-        <w:t xml:space="preserve"> Wer</w:t>
-      </w:r>
-      <w:r>
-        <w:t>t gelegt</w:t>
-      </w:r>
-      <w:r>
-        <w:t>.</w:t>
-      </w:r>
-    </w:p>
-    <w:p>
-      <w:pPr>
-        <w:ind w:left="567" w:hanging="567"/>
-      </w:pPr>
-      <w:r>
         <w:t>P</w:t>
       </w:r>
       <w:r>
-        <w:t>Q100</w:t>
+        <w:t>Q140</w:t>
       </w:r>
       <w:r>
         <w:tab/>
       </w:r>
       <w:r>
-        <w:t>Querverweis aufs Lastenheft LQ100.</w:t>
-      </w:r>
-    </w:p>
-    <w:p>
-      <w:pPr>
-        <w:ind w:left="567" w:hanging="567"/>
-      </w:pPr>
-      <w:r>
-        <w:t>P</w:t>
-      </w:r>
-      <w:r>
-        <w:t>Q110</w:t>
-      </w:r>
-      <w:r>
-        <w:tab/>
-      </w:r>
-      <w:r>
-        <w:t>Querverweis aufs Lastenheft LQ110.</w:t>
-      </w:r>
-    </w:p>
-    <w:p>
-      <w:pPr>
-        <w:ind w:left="567" w:hanging="567"/>
-      </w:pPr>
-      <w:r>
-        <w:t>P</w:t>
-      </w:r>
-      <w:r>
-        <w:t>Q120</w:t>
-      </w:r>
-      <w:r>
-        <w:tab/>
-      </w:r>
-      <w:r>
-        <w:t>Die Software muss design-technisch ansprechend dargestellt sein und dem menschl</w:t>
-      </w:r>
-      <w:r>
-        <w:t>i</w:t>
-      </w:r>
-      <w:r>
-        <w:t>chen Betrachter gefallen.</w:t>
-      </w:r>
-    </w:p>
-    <w:p>
-      <w:pPr>
-        <w:ind w:left="567" w:hanging="567"/>
-      </w:pPr>
-      <w:r>
-        <w:t>P</w:t>
-      </w:r>
-      <w:r>
-        <w:t>Q130</w:t>
-      </w:r>
-      <w:r>
-        <w:tab/>
-      </w:r>
-      <w:r>
-        <w:t>Querverweis aufs Lastenheft LQ130.</w:t>
+        <w:t>Die Software muss f</w:t>
+      </w:r>
+      <w:r>
+        <w:t xml:space="preserve">ür die Erfüllung der geforderten Funktionalitäten </w:t>
+      </w:r>
+      <w:r>
+        <w:t>m</w:t>
+      </w:r>
+      <w:r>
+        <w:t>öglichst wenig Zeit benö</w:t>
+      </w:r>
+      <w:r>
+        <w:t>tigen</w:t>
+      </w:r>
+      <w:r>
+        <w:t>. Die Antwort auf einen Klick eines Benutzers muss recht schnell, d.h. mit einer möglichst kurzen Wartezeit erfolgen.</w:t>
       </w:r>
     </w:p>
     <w:p>
       <w:pPr>
         <w:pStyle w:val="berschrift3"/>
       </w:pPr>
-      <w:bookmarkStart w:id="47" w:name="_Ref318533611"/>
-      <w:bookmarkStart w:id="48" w:name="_Ref318533614"/>
-      <w:bookmarkStart w:id="49" w:name="_Toc320351653"/>
-      <w:bookmarkStart w:id="50" w:name="_Toc324355223"/>
-      <w:r>
-        <w:t>Effizienz</w:t>
-      </w:r>
-      <w:bookmarkEnd w:id="47"/>
+      <w:bookmarkStart w:id="48" w:name="_Toc320351654"/>
+      <w:bookmarkStart w:id="49" w:name="_Toc324355224"/>
+      <w:proofErr w:type="spellStart"/>
+      <w:r>
+        <w:t>Wartbarkeit</w:t>
+      </w:r>
       <w:bookmarkEnd w:id="48"/>
       <w:bookmarkEnd w:id="49"/>
+      <w:proofErr w:type="spellEnd"/>
+    </w:p>
+    <w:p>
+      <w:pPr>
+        <w:ind w:left="567" w:hanging="567"/>
+      </w:pPr>
+      <w:r>
+        <w:t>P</w:t>
+      </w:r>
+      <w:r>
+        <w:t>Q150</w:t>
+      </w:r>
+      <w:r>
+        <w:tab/>
+      </w:r>
+      <w:r>
+        <w:t>Querverweis aufs Lastenheft LQ150.</w:t>
+      </w:r>
+    </w:p>
+    <w:p>
+      <w:pPr>
+        <w:pStyle w:val="berschrift3"/>
+      </w:pPr>
+      <w:bookmarkStart w:id="50" w:name="_Toc320351655"/>
+      <w:bookmarkStart w:id="51" w:name="_Toc324355225"/>
+      <w:proofErr w:type="spellStart"/>
+      <w:r>
+        <w:t>Portabilität</w:t>
+      </w:r>
       <w:bookmarkEnd w:id="50"/>
-    </w:p>
-    <w:p>
-      <w:pPr>
-        <w:ind w:left="567" w:hanging="567"/>
-      </w:pPr>
-      <w:r>
-        <w:t>P</w:t>
-      </w:r>
-      <w:r>
-        <w:t>Q140</w:t>
-      </w:r>
-      <w:r>
-        <w:tab/>
-      </w:r>
-      <w:r>
-        <w:t>Die Software muss f</w:t>
-      </w:r>
-      <w:r>
-        <w:t xml:space="preserve">ür die Erfüllung der geforderten Funktionalitäten </w:t>
-      </w:r>
-      <w:r>
-        <w:t>m</w:t>
-      </w:r>
-      <w:r>
-        <w:t>öglichst wenig Zeit benö</w:t>
-      </w:r>
-      <w:r>
-        <w:t>tigen</w:t>
-      </w:r>
-      <w:r>
-        <w:t>. Die Antwort auf einen Klick eines Benutzers muss recht schnell, d.h. mit einer möglichst kurzen Wartezeit erfolgen.</w:t>
-      </w:r>
-    </w:p>
-    <w:p>
-      <w:pPr>
-        <w:pStyle w:val="berschrift3"/>
-      </w:pPr>
-      <w:bookmarkStart w:id="51" w:name="_Toc320351654"/>
-      <w:bookmarkStart w:id="52" w:name="_Toc324355224"/>
-      <w:r>
-        <w:t>Wartbarkeit</w:t>
-      </w:r>
       <w:bookmarkEnd w:id="51"/>
-      <w:bookmarkEnd w:id="52"/>
-    </w:p>
-    <w:p>
-      <w:pPr>
-        <w:ind w:left="567" w:hanging="567"/>
-      </w:pPr>
-      <w:r>
-        <w:t>P</w:t>
-      </w:r>
-      <w:r>
-        <w:t>Q150</w:t>
-      </w:r>
-      <w:r>
-        <w:tab/>
-      </w:r>
-      <w:r>
-        <w:t>Querverweis aufs Lastenheft LQ150.</w:t>
-      </w:r>
-    </w:p>
-    <w:p>
-      <w:pPr>
-        <w:pStyle w:val="berschrift3"/>
-      </w:pPr>
-      <w:bookmarkStart w:id="53" w:name="_Toc320351655"/>
-      <w:bookmarkStart w:id="54" w:name="_Toc324355225"/>
-      <w:r>
-        <w:t>Portabilität</w:t>
-      </w:r>
-      <w:bookmarkEnd w:id="53"/>
-      <w:bookmarkEnd w:id="54"/>
+      <w:proofErr w:type="spellEnd"/>
     </w:p>
     <w:p>
       <w:pPr>
@@ -7327,25 +7599,25 @@
       <w:pPr>
         <w:pStyle w:val="berschrift2"/>
       </w:pPr>
-      <w:bookmarkStart w:id="55" w:name="_Toc320351656"/>
-      <w:bookmarkStart w:id="56" w:name="_Toc324355226"/>
+      <w:bookmarkStart w:id="52" w:name="_Toc320351656"/>
+      <w:bookmarkStart w:id="53" w:name="_Toc324355226"/>
       <w:r>
         <w:t>Gebrauchstauglichkeit</w:t>
       </w:r>
+      <w:bookmarkEnd w:id="52"/>
+      <w:bookmarkEnd w:id="53"/>
+    </w:p>
+    <w:p>
+      <w:pPr>
+        <w:pStyle w:val="berschrift3"/>
+      </w:pPr>
+      <w:bookmarkStart w:id="54" w:name="_Toc320351657"/>
+      <w:bookmarkStart w:id="55" w:name="_Toc324355227"/>
+      <w:r>
+        <w:t>Effektivität</w:t>
+      </w:r>
+      <w:bookmarkEnd w:id="54"/>
       <w:bookmarkEnd w:id="55"/>
-      <w:bookmarkEnd w:id="56"/>
-    </w:p>
-    <w:p>
-      <w:pPr>
-        <w:pStyle w:val="berschrift3"/>
-      </w:pPr>
-      <w:bookmarkStart w:id="57" w:name="_Toc320351657"/>
-      <w:bookmarkStart w:id="58" w:name="_Toc324355227"/>
-      <w:r>
-        <w:t>Effektivität</w:t>
-      </w:r>
-      <w:bookmarkEnd w:id="57"/>
-      <w:bookmarkEnd w:id="58"/>
     </w:p>
     <w:p>
       <w:pPr>
@@ -7366,13 +7638,13 @@
       <w:pPr>
         <w:pStyle w:val="berschrift3"/>
       </w:pPr>
-      <w:bookmarkStart w:id="59" w:name="_Toc320351658"/>
-      <w:bookmarkStart w:id="60" w:name="_Toc324355228"/>
+      <w:bookmarkStart w:id="56" w:name="_Toc320351658"/>
+      <w:bookmarkStart w:id="57" w:name="_Toc324355228"/>
       <w:r>
         <w:t>Produktivität</w:t>
       </w:r>
-      <w:bookmarkEnd w:id="59"/>
-      <w:bookmarkEnd w:id="60"/>
+      <w:bookmarkEnd w:id="56"/>
+      <w:bookmarkEnd w:id="57"/>
     </w:p>
     <w:p>
       <w:pPr>
@@ -7393,13 +7665,13 @@
       <w:pPr>
         <w:pStyle w:val="berschrift3"/>
       </w:pPr>
-      <w:bookmarkStart w:id="61" w:name="_Toc320351659"/>
-      <w:bookmarkStart w:id="62" w:name="_Toc324355229"/>
+      <w:bookmarkStart w:id="58" w:name="_Toc320351659"/>
+      <w:bookmarkStart w:id="59" w:name="_Toc324355229"/>
       <w:r>
         <w:t>Sicherheit</w:t>
       </w:r>
-      <w:bookmarkEnd w:id="61"/>
-      <w:bookmarkEnd w:id="62"/>
+      <w:bookmarkEnd w:id="58"/>
+      <w:bookmarkEnd w:id="59"/>
     </w:p>
     <w:p>
       <w:pPr>
@@ -7420,13 +7692,13 @@
       <w:pPr>
         <w:pStyle w:val="berschrift3"/>
       </w:pPr>
-      <w:bookmarkStart w:id="63" w:name="_Toc320351660"/>
-      <w:bookmarkStart w:id="64" w:name="_Toc324355230"/>
+      <w:bookmarkStart w:id="60" w:name="_Toc320351660"/>
+      <w:bookmarkStart w:id="61" w:name="_Toc324355230"/>
       <w:r>
         <w:t>Zufriedenheit</w:t>
       </w:r>
-      <w:bookmarkEnd w:id="63"/>
-      <w:bookmarkEnd w:id="64"/>
+      <w:bookmarkEnd w:id="60"/>
+      <w:bookmarkEnd w:id="61"/>
     </w:p>
     <w:p>
       <w:pPr>
@@ -7452,129 +7724,166 @@
       <w:pPr>
         <w:pStyle w:val="berschrift2"/>
       </w:pPr>
-      <w:bookmarkStart w:id="65" w:name="_Toc320351661"/>
-      <w:bookmarkStart w:id="66" w:name="_Toc324355231"/>
+      <w:bookmarkStart w:id="62" w:name="_Toc320351661"/>
+      <w:bookmarkStart w:id="63" w:name="_Toc324355231"/>
       <w:r>
         <w:lastRenderedPageBreak/>
         <w:t>Technische Anforderungen</w:t>
       </w:r>
+      <w:bookmarkEnd w:id="62"/>
+      <w:bookmarkEnd w:id="63"/>
+    </w:p>
+    <w:p>
+      <w:pPr>
+        <w:pStyle w:val="berschrift3"/>
+      </w:pPr>
+      <w:bookmarkStart w:id="64" w:name="_Toc320351662"/>
+      <w:bookmarkStart w:id="65" w:name="_Toc324355232"/>
+      <w:bookmarkStart w:id="66" w:name="_Toc320351664"/>
+      <w:r>
+        <w:t>Einsatzumgebung</w:t>
+      </w:r>
+      <w:bookmarkEnd w:id="64"/>
       <w:bookmarkEnd w:id="65"/>
-      <w:bookmarkEnd w:id="66"/>
+    </w:p>
+    <w:p>
+      <w:r>
+        <w:t>Für die Software ist eine Client-Server-Architektur vorgesehen. Das Backend, d.h. die Date</w:t>
+      </w:r>
+      <w:r>
+        <w:t>n</w:t>
+      </w:r>
+      <w:r>
+        <w:t xml:space="preserve">haltung erfolgt über eine relationale Datenbank, welche über </w:t>
+      </w:r>
+      <w:proofErr w:type="gramStart"/>
+      <w:r>
+        <w:t>die</w:t>
+      </w:r>
+      <w:proofErr w:type="gramEnd"/>
+      <w:r>
+        <w:t xml:space="preserve"> Java </w:t>
+      </w:r>
+      <w:proofErr w:type="spellStart"/>
+      <w:r>
+        <w:t>Persistence</w:t>
+      </w:r>
+      <w:proofErr w:type="spellEnd"/>
+      <w:r>
+        <w:t xml:space="preserve"> API (JPA) angesprochen werden sollte. Als Anwendungsserver kommt ein J2EE-Anwendungsserver zum Einsatz. Die Benutzeroberfläche ist ein auf dem MVC-Prinzip (Modell-View-Controller-Prinzip) aufbauendes Web-Frontend, welches JSPs (</w:t>
+      </w:r>
+      <w:proofErr w:type="spellStart"/>
+      <w:r>
+        <w:t>JavaServer</w:t>
+      </w:r>
+      <w:proofErr w:type="spellEnd"/>
+      <w:r>
+        <w:t xml:space="preserve"> Pages</w:t>
+      </w:r>
+      <w:r>
+        <w:t>) als View verwendet und in allen gängigen Browsern (</w:t>
+      </w:r>
+      <w:proofErr w:type="spellStart"/>
+      <w:r>
+        <w:t>Mozilla</w:t>
+      </w:r>
+      <w:proofErr w:type="spellEnd"/>
+      <w:r>
+        <w:t xml:space="preserve"> </w:t>
+      </w:r>
+      <w:proofErr w:type="spellStart"/>
+      <w:r>
+        <w:t>Firefox</w:t>
+      </w:r>
+      <w:proofErr w:type="spellEnd"/>
+      <w:r>
+        <w:t>, Microsoft Internet-Explorer, Google Chr</w:t>
+      </w:r>
+      <w:r>
+        <w:t>o</w:t>
+      </w:r>
+      <w:r>
+        <w:t>me, Apple Safari) lauffähig ist.</w:t>
+      </w:r>
     </w:p>
     <w:p>
       <w:pPr>
         <w:pStyle w:val="berschrift3"/>
       </w:pPr>
-      <w:bookmarkStart w:id="67" w:name="_Toc320351662"/>
-      <w:bookmarkStart w:id="68" w:name="_Toc324355232"/>
-      <w:bookmarkStart w:id="69" w:name="_Toc320351664"/>
-      <w:r>
-        <w:t>Einsatzumgebung</w:t>
+      <w:bookmarkStart w:id="67" w:name="_Toc320351663"/>
+      <w:bookmarkStart w:id="68" w:name="_Toc324355233"/>
+      <w:r>
+        <w:t>Entwicklungsumgebung</w:t>
       </w:r>
       <w:bookmarkEnd w:id="67"/>
       <w:bookmarkEnd w:id="68"/>
     </w:p>
     <w:p>
       <w:r>
-        <w:t>Für die Software ist eine Client-Server-Architektur vorgesehen. Das Backend, d.h. die Date</w:t>
-      </w:r>
-      <w:r>
-        <w:t>n</w:t>
-      </w:r>
-      <w:r>
-        <w:t>haltung erfolgt über eine relationale Datenbank, welche über die Java Persistence API (JPA) angesprochen werden sollte. Als Anwendungsserver kommt ein J2EE-Anwendungsserver zum Einsatz. Die Benutzeroberfläche ist ein auf dem MVC-Prinzip (Modell-View-Controller-Prinzip) aufbauendes Web-Frontend, welches JSPs (</w:t>
-      </w:r>
-      <w:r>
-        <w:t>JavaServer Pages</w:t>
-      </w:r>
-      <w:r>
-        <w:t>) als View verwendet und in allen gängigen Browsern (Mozilla Firefox, Microsoft Internet-Explorer, Google Chr</w:t>
-      </w:r>
-      <w:r>
-        <w:t>o</w:t>
-      </w:r>
-      <w:r>
-        <w:t>me, Apple Safari) lauffähig ist.</w:t>
-      </w:r>
-    </w:p>
-    <w:p>
-      <w:pPr>
-        <w:pStyle w:val="berschrift3"/>
-      </w:pPr>
-      <w:bookmarkStart w:id="70" w:name="_Toc320351663"/>
-      <w:bookmarkStart w:id="71" w:name="_Toc324355233"/>
-      <w:r>
-        <w:t>Entwicklungsumgebung</w:t>
+        <w:t>Querverweis Lastenheft, Kapitel „Technische Anforderungen“, Unterkapitel „Entwicklung</w:t>
+      </w:r>
+      <w:r>
+        <w:t>s</w:t>
+      </w:r>
+      <w:r>
+        <w:t>umgebung“.</w:t>
+      </w:r>
+    </w:p>
+    <w:p>
+      <w:pPr>
+        <w:pStyle w:val="berschrift2"/>
+        <w:ind w:left="578" w:hanging="578"/>
+      </w:pPr>
+      <w:bookmarkStart w:id="69" w:name="_Toc324355234"/>
+      <w:r>
+        <w:t>Lieferumfang</w:t>
+      </w:r>
+      <w:bookmarkEnd w:id="66"/>
+      <w:bookmarkEnd w:id="69"/>
+    </w:p>
+    <w:p>
+      <w:pPr>
+        <w:jc w:val="both"/>
+      </w:pPr>
+      <w:r>
+        <w:t>Der im Lastenheft definierte Lieferumfang ist vollständig bezüglich ausführbaren Progra</w:t>
+      </w:r>
+      <w:r>
+        <w:t>m</w:t>
+      </w:r>
+      <w:r>
+        <w:t>men, Quellcode, Dokumentation und Daten einzuhalten.</w:t>
+      </w:r>
+    </w:p>
+    <w:p>
+      <w:pPr>
+        <w:pStyle w:val="Textkrper"/>
+      </w:pPr>
+      <w:bookmarkStart w:id="70" w:name="_Toc320351669"/>
+    </w:p>
+    <w:p>
+      <w:pPr>
+        <w:pStyle w:val="berschrift1"/>
+      </w:pPr>
+      <w:bookmarkStart w:id="71" w:name="_Toc324355235"/>
+      <w:r>
+        <w:lastRenderedPageBreak/>
+        <w:t>Abnahmekriterien</w:t>
       </w:r>
       <w:bookmarkEnd w:id="70"/>
       <w:bookmarkEnd w:id="71"/>
     </w:p>
     <w:p>
-      <w:r>
-        <w:t>Querverweis Lastenheft, Kapitel „Technische Anforderungen“, Unterkapitel „Entwicklung</w:t>
-      </w:r>
-      <w:r>
-        <w:t>s</w:t>
-      </w:r>
-      <w:r>
-        <w:t>umgebung“.</w:t>
-      </w:r>
-    </w:p>
-    <w:p>
       <w:pPr>
         <w:pStyle w:val="berschrift2"/>
-        <w:ind w:left="578" w:hanging="578"/>
-      </w:pPr>
-      <w:bookmarkStart w:id="72" w:name="_Toc324355234"/>
-      <w:r>
-        <w:t>Lieferumfang</w:t>
-      </w:r>
-      <w:bookmarkEnd w:id="69"/>
+      </w:pPr>
+      <w:bookmarkStart w:id="72" w:name="_Toc320351670"/>
+      <w:bookmarkStart w:id="73" w:name="_Toc324355236"/>
+      <w:r>
+        <w:t>Allgemein</w:t>
+      </w:r>
       <w:bookmarkEnd w:id="72"/>
-    </w:p>
-    <w:p>
-      <w:pPr>
-        <w:jc w:val="both"/>
-      </w:pPr>
-      <w:r>
-        <w:t>Der im Lastenheft definierte Lieferumfang ist vollständig bezüglich ausführbaren Progra</w:t>
-      </w:r>
-      <w:r>
-        <w:t>m</w:t>
-      </w:r>
-      <w:r>
-        <w:t>men, Quellcode, Dokumentation und Daten einzuhalten.</w:t>
-      </w:r>
-    </w:p>
-    <w:p>
-      <w:pPr>
-        <w:pStyle w:val="Textkrper"/>
-      </w:pPr>
-      <w:bookmarkStart w:id="73" w:name="_Toc320351669"/>
-    </w:p>
-    <w:p>
-      <w:pPr>
-        <w:pStyle w:val="berschrift1"/>
-      </w:pPr>
-      <w:bookmarkStart w:id="74" w:name="_Toc324355235"/>
-      <w:r>
-        <w:lastRenderedPageBreak/>
-        <w:t>Abnahmekriterien</w:t>
-      </w:r>
       <w:bookmarkEnd w:id="73"/>
-      <w:bookmarkEnd w:id="74"/>
-    </w:p>
-    <w:p>
-      <w:pPr>
-        <w:pStyle w:val="berschrift2"/>
-      </w:pPr>
-      <w:bookmarkStart w:id="75" w:name="_Toc320351670"/>
-      <w:bookmarkStart w:id="76" w:name="_Toc324355236"/>
-      <w:r>
-        <w:t>Allgemein</w:t>
-      </w:r>
-      <w:bookmarkEnd w:id="75"/>
-      <w:bookmarkEnd w:id="76"/>
     </w:p>
     <w:p>
       <w:r>
@@ -7650,7 +7959,15 @@
         </w:numPr>
       </w:pPr>
       <w:r>
-        <w:t>Es werden lediglich Benutzername, Passwort und –wiederholung gefüllt. Nach dem Klick auf Absenden erscheint eine Fehlermeldung, dass die weiteren Pflichtfelder (Sternchen) gefüllt werden müssen.</w:t>
+        <w:t>Es werden lediglich Benutzername, Passwort und –</w:t>
+      </w:r>
+      <w:proofErr w:type="spellStart"/>
+      <w:r>
+        <w:t>wiederholung</w:t>
+      </w:r>
+      <w:proofErr w:type="spellEnd"/>
+      <w:r>
+        <w:t xml:space="preserve"> gefüllt. Nach dem Klick auf Absenden erscheint eine Fehlermeldung, dass die weiteren Pflichtfelder (Sternchen) gefüllt werden müssen.</w:t>
       </w:r>
     </w:p>
     <w:p>
@@ -7740,13 +8057,15 @@
         </w:numPr>
       </w:pPr>
       <w:r>
-        <w:t>Es erscheint eine Bestätigungsmeldung, dass das Event erfolgreich angelegt wu</w:t>
-      </w:r>
-      <w:r>
-        <w:t>r</w:t>
-      </w:r>
-      <w:r>
-        <w:t>de.</w:t>
+        <w:t xml:space="preserve">Es erscheint eine Bestätigungsmeldung, dass </w:t>
+      </w:r>
+      <w:proofErr w:type="gramStart"/>
+      <w:r>
+        <w:t>das</w:t>
+      </w:r>
+      <w:proofErr w:type="gramEnd"/>
+      <w:r>
+        <w:t xml:space="preserve"> Event erfolgreich angelegt wurde.</w:t>
       </w:r>
     </w:p>
     <w:p>
@@ -7885,7 +8204,15 @@
         <w:t>u</w:t>
       </w:r>
       <w:r>
-        <w:t>laden und das Event zu bestätigen oder abzusagen.</w:t>
+        <w:t xml:space="preserve">laden und </w:t>
+      </w:r>
+      <w:proofErr w:type="gramStart"/>
+      <w:r>
+        <w:t>das</w:t>
+      </w:r>
+      <w:proofErr w:type="gramEnd"/>
+      <w:r>
+        <w:t xml:space="preserve"> Event zu bestätigen oder abzusagen.</w:t>
       </w:r>
     </w:p>
     <w:p>
@@ -7921,7 +8248,23 @@
         </w:numPr>
       </w:pPr>
       <w:r>
-        <w:t>Der Tester sagt das Event ab. Die Nachfrage, ob das Event wirklich abg</w:t>
+        <w:t xml:space="preserve">Der Tester sagt </w:t>
+      </w:r>
+      <w:proofErr w:type="gramStart"/>
+      <w:r>
+        <w:t>das</w:t>
+      </w:r>
+      <w:proofErr w:type="gramEnd"/>
+      <w:r>
+        <w:t xml:space="preserve"> Event ab. Die Nachfrage, ob </w:t>
+      </w:r>
+      <w:proofErr w:type="gramStart"/>
+      <w:r>
+        <w:t>das</w:t>
+      </w:r>
+      <w:proofErr w:type="gramEnd"/>
+      <w:r>
+        <w:t xml:space="preserve"> Event wirklich abg</w:t>
       </w:r>
       <w:r>
         <w:t>esagt werden soll, wird bejaht.</w:t>
@@ -7942,7 +8285,15 @@
         <w:t>e</w:t>
       </w:r>
       <w:r>
-        <w:t>scheid gegeben wurden und keine neuen Anmeldungen eingehen können.</w:t>
+        <w:t xml:space="preserve">scheid gegeben </w:t>
+      </w:r>
+      <w:proofErr w:type="gramStart"/>
+      <w:r>
+        <w:t>wurden</w:t>
+      </w:r>
+      <w:proofErr w:type="gramEnd"/>
+      <w:r>
+        <w:t xml:space="preserve"> und keine neuen Anmeldungen eingehen können.</w:t>
       </w:r>
     </w:p>
     <w:p>
@@ -8135,7 +8486,15 @@
         </w:numPr>
       </w:pPr>
       <w:r>
-        <w:t>Er schreibt eine Private Nachricht von einem Account zum anderen. Dazu werden die Pflichtfelder (Betreff / Empfänger) gefüllt.</w:t>
+        <w:t xml:space="preserve">Er schreibt eine Private Nachricht von einem </w:t>
+      </w:r>
+      <w:proofErr w:type="spellStart"/>
+      <w:r>
+        <w:t>Account</w:t>
+      </w:r>
+      <w:proofErr w:type="spellEnd"/>
+      <w:r>
+        <w:t xml:space="preserve"> zum anderen. Dazu werden die Pflichtfelder (Betreff / Empfänger) gefüllt.</w:t>
       </w:r>
     </w:p>
     <w:p>
@@ -8207,7 +8566,15 @@
         <w:t>u</w:t>
       </w:r>
       <w:r>
-        <w:t>laden und das Event zu bestätigen oder abzusagen.</w:t>
+        <w:t xml:space="preserve">laden und </w:t>
+      </w:r>
+      <w:proofErr w:type="gramStart"/>
+      <w:r>
+        <w:t>das</w:t>
+      </w:r>
+      <w:proofErr w:type="gramEnd"/>
+      <w:r>
+        <w:t xml:space="preserve"> Event zu bestätigen oder abzusagen.</w:t>
       </w:r>
     </w:p>
     <w:p>
@@ -8248,8 +8615,13 @@
           <w:numId w:val="22"/>
         </w:numPr>
       </w:pPr>
-      <w:r>
-        <w:t>Blockierliste verwalten</w:t>
+      <w:proofErr w:type="spellStart"/>
+      <w:r>
+        <w:t>Blockierliste</w:t>
+      </w:r>
+      <w:proofErr w:type="spellEnd"/>
+      <w:r>
+        <w:t xml:space="preserve"> verwalten</w:t>
       </w:r>
     </w:p>
     <w:p>
@@ -8273,7 +8645,15 @@
         </w:numPr>
       </w:pPr>
       <w:r>
-        <w:t>Er setzt bei dem einen Nutzerkonto das andere auf die Blockierliste.</w:t>
+        <w:t xml:space="preserve">Er setzt bei dem einen Nutzerkonto das andere auf die </w:t>
+      </w:r>
+      <w:proofErr w:type="spellStart"/>
+      <w:r>
+        <w:t>Blockierliste</w:t>
+      </w:r>
+      <w:proofErr w:type="spellEnd"/>
+      <w:r>
+        <w:t>.</w:t>
       </w:r>
     </w:p>
     <w:p>
@@ -8299,32 +8679,32 @@
       <w:r>
         <w:t>Außerdem ist es für ihn nicht möglich sich bei einem von dem Blockierenden erstellte Events anzumelden.</w:t>
       </w:r>
-      <w:bookmarkStart w:id="77" w:name="_GoBack"/>
+      <w:bookmarkStart w:id="74" w:name="_GoBack"/>
+      <w:bookmarkEnd w:id="74"/>
+    </w:p>
+    <w:p>
+      <w:pPr>
+        <w:pStyle w:val="berschrift2"/>
+      </w:pPr>
+      <w:bookmarkStart w:id="75" w:name="_Toc320351671"/>
+      <w:bookmarkStart w:id="76" w:name="_Toc324355240"/>
+      <w:r>
+        <w:t>Abnahmetestfälle</w:t>
+      </w:r>
+      <w:bookmarkEnd w:id="75"/>
+      <w:bookmarkEnd w:id="76"/>
+    </w:p>
+    <w:p>
+      <w:pPr>
+        <w:pStyle w:val="berschrift3"/>
+      </w:pPr>
+      <w:bookmarkStart w:id="77" w:name="_Toc320351672"/>
+      <w:bookmarkStart w:id="78" w:name="_Toc324355241"/>
+      <w:r>
+        <w:t>Testfälle zu den Funktionsbereichen</w:t>
+      </w:r>
       <w:bookmarkEnd w:id="77"/>
-    </w:p>
-    <w:p>
-      <w:pPr>
-        <w:pStyle w:val="berschrift2"/>
-      </w:pPr>
-      <w:bookmarkStart w:id="78" w:name="_Toc320351671"/>
-      <w:bookmarkStart w:id="79" w:name="_Toc324355240"/>
-      <w:r>
-        <w:t>Abnahmetestfälle</w:t>
-      </w:r>
       <w:bookmarkEnd w:id="78"/>
-      <w:bookmarkEnd w:id="79"/>
-    </w:p>
-    <w:p>
-      <w:pPr>
-        <w:pStyle w:val="berschrift3"/>
-      </w:pPr>
-      <w:bookmarkStart w:id="80" w:name="_Toc320351672"/>
-      <w:bookmarkStart w:id="81" w:name="_Toc324355241"/>
-      <w:r>
-        <w:t>Testfälle zu den Funktionsbereichen</w:t>
-      </w:r>
-      <w:bookmarkEnd w:id="80"/>
-      <w:bookmarkEnd w:id="81"/>
     </w:p>
     <w:p>
       <w:pPr>
@@ -8481,13 +8861,13 @@
         <w:t xml:space="preserve"> </w:t>
       </w:r>
       <w:r>
-        <w:t>sich sein persönliches Profil (Hobbys, Foto, Wohnort, Begr</w:t>
-      </w:r>
-      <w:r>
-        <w:t>ü</w:t>
-      </w:r>
-      <w:r>
-        <w:t>ßungstext) pflegen und einstellen, ob er beim Eingang von privaten Nachrichten per E-Mail benachrichtigt werden soll.</w:t>
+        <w:t>sich sein persönliches Profil (Hobbys, Foto, Wohnort, Begrüßung</w:t>
+      </w:r>
+      <w:r>
+        <w:t>s</w:t>
+      </w:r>
+      <w:r>
+        <w:t>text) pflegen und einstellen, ob er beim Eingang von privaten Nachrichten per E-Mail benachrichtigt werden soll.</w:t>
       </w:r>
     </w:p>
     <w:p>
@@ -8559,7 +8939,15 @@
         <w:t>s</w:t>
       </w:r>
       <w:r>
-        <w:t>sen, wenn er nicht auf dessen Blockierliste steht.</w:t>
+        <w:t xml:space="preserve">sen, wenn er nicht auf dessen </w:t>
+      </w:r>
+      <w:proofErr w:type="spellStart"/>
+      <w:r>
+        <w:t>Blockierliste</w:t>
+      </w:r>
+      <w:proofErr w:type="spellEnd"/>
+      <w:r>
+        <w:t xml:space="preserve"> steht.</w:t>
       </w:r>
       <w:r>
         <w:t xml:space="preserve"> </w:t>
@@ -8638,8 +9026,13 @@
       <w:r>
         <w:t xml:space="preserve"> </w:t>
       </w:r>
-      <w:r>
-        <w:t>Blockierlisten führen. Inhalte von blockierten Benutzern werden nicht dargestellt.</w:t>
+      <w:proofErr w:type="spellStart"/>
+      <w:r>
+        <w:t>Blockierlisten</w:t>
+      </w:r>
+      <w:proofErr w:type="spellEnd"/>
+      <w:r>
+        <w:t xml:space="preserve"> führen. Inhalte von blockierten Benutzern werden nicht dargestellt.</w:t>
       </w:r>
     </w:p>
     <w:p>
@@ -8679,14 +9072,30 @@
         <w:t xml:space="preserve"> </w:t>
       </w:r>
       <w:r>
-        <w:t>ein beliebiges Event organisieren und veröffentlichen. Dafür gibt er den Eventtitel, die Beschreibung, die Kategorie, die Unterkategorie, den Preis, die m</w:t>
+        <w:t xml:space="preserve">ein </w:t>
+      </w:r>
+      <w:proofErr w:type="gramStart"/>
+      <w:r>
+        <w:t>beliebiges</w:t>
+      </w:r>
+      <w:proofErr w:type="gramEnd"/>
+      <w:r>
+        <w:t xml:space="preserve"> Event organisieren und veröffentlichen. Dafür gibt er den Eventtitel, die Beschreibung, die Kategorie, die Unterkategorie, den Preis, die m</w:t>
       </w:r>
       <w:r>
         <w:t>i</w:t>
       </w:r>
       <w:r>
         <w:lastRenderedPageBreak/>
-        <w:t>nimale und maximale Teilnehmeranzahl, den Ort und die Zeit an. Außerdem definiert er einen Zeitpunkt, zu dem das Event bestätigt werden muss. Der Benutzer wird damit zum Organisator des Events.</w:t>
+        <w:t xml:space="preserve">nimale und maximale Teilnehmeranzahl, den Ort und die Zeit an. Außerdem definiert er einen Zeitpunkt, zu dem </w:t>
+      </w:r>
+      <w:proofErr w:type="gramStart"/>
+      <w:r>
+        <w:t>das</w:t>
+      </w:r>
+      <w:proofErr w:type="gramEnd"/>
+      <w:r>
+        <w:t xml:space="preserve"> Event bestätigt werden muss. Der Benutzer wird damit zum Organisator des Events.</w:t>
       </w:r>
     </w:p>
     <w:p>
@@ -8737,7 +9146,15 @@
         <w:t xml:space="preserve">mer ist </w:t>
       </w:r>
       <w:r>
-        <w:t>dann für dieses Event gesperrt und kann sich nicht mehr für dieses Event anme</w:t>
+        <w:t xml:space="preserve">dann für </w:t>
+      </w:r>
+      <w:proofErr w:type="gramStart"/>
+      <w:r>
+        <w:t>dieses</w:t>
+      </w:r>
+      <w:proofErr w:type="gramEnd"/>
+      <w:r>
+        <w:t xml:space="preserve"> Event gesperrt und kann sich nicht mehr für dieses Event anme</w:t>
       </w:r>
       <w:r>
         <w:t>l</w:t>
@@ -8766,8 +9183,13 @@
       <w:r>
         <w:t xml:space="preserve"> </w:t>
       </w:r>
-      <w:r>
-        <w:t>das Event (falls diese vorher so eingestellt wurde) bestätigen, um eine automatische Absage des Events zu vermeiden. Der Organisator und alle bis dahin angemeldete Teilnehmer bekommen dann eine private Nachricht (ggfs. mit E-Mail-Benachrichtigung).</w:t>
+      <w:proofErr w:type="gramStart"/>
+      <w:r>
+        <w:t>das</w:t>
+      </w:r>
+      <w:proofErr w:type="gramEnd"/>
+      <w:r>
+        <w:t xml:space="preserve"> Event (falls diese vorher so eingestellt wurde) bestätigen, um eine automatische Absage des Events zu vermeiden. Der Organisator und alle bis dahin angemeldete Teilnehmer bekommen dann eine private Nachricht (ggfs. mit E-Mail-Benachrichtigung).</w:t>
       </w:r>
     </w:p>
     <w:p>
@@ -8808,8 +9230,13 @@
       <w:r>
         <w:t xml:space="preserve"> </w:t>
       </w:r>
-      <w:r>
-        <w:t>das Event</w:t>
+      <w:proofErr w:type="gramStart"/>
+      <w:r>
+        <w:t>das</w:t>
+      </w:r>
+      <w:proofErr w:type="gramEnd"/>
+      <w:r>
+        <w:t xml:space="preserve"> Event</w:t>
       </w:r>
       <w:r>
         <w:t xml:space="preserve"> </w:t>
@@ -8827,7 +9254,15 @@
       </w:r>
       <w:r>
         <w:tab/>
-        <w:t xml:space="preserve"> Nach einem Event kann jeder Teilnehmer das Event im Ganzen bewerten. Die B</w:t>
+        <w:t xml:space="preserve"> Nach einem Event kann jeder Teilnehmer </w:t>
+      </w:r>
+      <w:proofErr w:type="gramStart"/>
+      <w:r>
+        <w:t>das</w:t>
+      </w:r>
+      <w:proofErr w:type="gramEnd"/>
+      <w:r>
+        <w:t xml:space="preserve"> Event im Ganzen bewerten. Die B</w:t>
       </w:r>
       <w:r>
         <w:t>e</w:t>
@@ -9004,7 +9439,7 @@
           <w:szCs w:val="24"/>
         </w:rPr>
       </w:pPr>
-      <w:bookmarkStart w:id="82" w:name="_Toc320351673"/>
+      <w:bookmarkStart w:id="79" w:name="_Toc320351673"/>
       <w:r>
         <w:br w:type="page"/>
       </w:r>
@@ -9013,13 +9448,13 @@
       <w:pPr>
         <w:pStyle w:val="berschrift3"/>
       </w:pPr>
-      <w:bookmarkStart w:id="83" w:name="_Toc324355242"/>
+      <w:bookmarkStart w:id="80" w:name="_Toc324355242"/>
       <w:r>
         <w:lastRenderedPageBreak/>
         <w:t>Testfälle zu Qualitätsvorgaben</w:t>
       </w:r>
-      <w:bookmarkEnd w:id="82"/>
-      <w:bookmarkEnd w:id="83"/>
+      <w:bookmarkEnd w:id="79"/>
+      <w:bookmarkEnd w:id="80"/>
     </w:p>
     <w:p>
       <w:pPr>
@@ -9288,11 +9723,16 @@
       <w:r>
         <w:t xml:space="preserve">. Die von der Software gelieferten Ergebnisse </w:t>
       </w:r>
+      <w:proofErr w:type="gramStart"/>
       <w:r>
         <w:t xml:space="preserve">werden </w:t>
       </w:r>
       <w:r>
-        <w:t xml:space="preserve"> übersichtlich und strukturiert ausgegeben, </w:t>
+        <w:t xml:space="preserve"> übersichtlich</w:t>
+      </w:r>
+      <w:proofErr w:type="gramEnd"/>
+      <w:r>
+        <w:t xml:space="preserve"> und strukturiert ausgegeben, </w:t>
       </w:r>
       <w:r>
         <w:t xml:space="preserve">sind </w:t>
@@ -9430,9 +9870,11 @@
       <w:pPr>
         <w:pStyle w:val="berschrift5"/>
       </w:pPr>
+      <w:proofErr w:type="spellStart"/>
       <w:r>
         <w:t>Portabilität</w:t>
       </w:r>
+      <w:proofErr w:type="spellEnd"/>
     </w:p>
     <w:p>
       <w:pPr>
@@ -9474,7 +9916,15 @@
         <w:t>ist</w:t>
       </w:r>
       <w:r>
-        <w:t xml:space="preserve"> mit jedem aktuellen Browser bedienbar.</w:t>
+        <w:t xml:space="preserve"> mit jedem aktuellen Browser </w:t>
+      </w:r>
+      <w:proofErr w:type="spellStart"/>
+      <w:r>
+        <w:t>bedienbar</w:t>
+      </w:r>
+      <w:proofErr w:type="spellEnd"/>
+      <w:r>
+        <w:t>.</w:t>
       </w:r>
     </w:p>
     <w:p>
@@ -9664,8 +10114,8 @@
           <w:lang w:bidi="ar-SA"/>
         </w:rPr>
         <w:sectPr>
-          <w:headerReference w:type="first" r:id="rId24"/>
-          <w:footerReference w:type="first" r:id="rId25"/>
+          <w:headerReference w:type="first" r:id="rId22"/>
+          <w:footerReference w:type="first" r:id="rId23"/>
           <w:pgSz w:w="11907" w:h="16839" w:code="9"/>
           <w:pgMar w:top="1417" w:right="1417" w:bottom="1134" w:left="1417" w:header="568" w:footer="567" w:gutter="0"/>
           <w:pgNumType w:start="1"/>
@@ -9681,7 +10131,7 @@
           <w:lang w:val="de-DE"/>
         </w:rPr>
       </w:pPr>
-      <w:bookmarkStart w:id="84" w:name="_Toc324355243"/>
+      <w:bookmarkStart w:id="81" w:name="_Toc324355243"/>
       <w:r>
         <w:rPr>
           <w:lang w:val="de-DE"/>
@@ -9689,7 +10139,7 @@
         <w:lastRenderedPageBreak/>
         <w:t>Anhang</w:t>
       </w:r>
-      <w:bookmarkEnd w:id="84"/>
+      <w:bookmarkEnd w:id="81"/>
     </w:p>
     <w:p>
       <w:pPr>
@@ -9805,14 +10255,24 @@
       <w:pPr>
         <w:pStyle w:val="Anhang1"/>
       </w:pPr>
-      <w:bookmarkStart w:id="85" w:name="_Toc320351676"/>
-      <w:bookmarkStart w:id="86" w:name="_Toc322462040"/>
+      <w:bookmarkStart w:id="82" w:name="_Toc320351676"/>
+      <w:bookmarkStart w:id="83" w:name="_Toc322462040"/>
+      <w:proofErr w:type="spellStart"/>
       <w:r>
         <w:lastRenderedPageBreak/>
-        <w:t>Referenzierte Dokumente</w:t>
-      </w:r>
-      <w:bookmarkEnd w:id="85"/>
-      <w:bookmarkEnd w:id="86"/>
+        <w:t>Referenzierte</w:t>
+      </w:r>
+      <w:proofErr w:type="spellEnd"/>
+      <w:r>
+        <w:t xml:space="preserve"> </w:t>
+      </w:r>
+      <w:proofErr w:type="spellStart"/>
+      <w:r>
+        <w:t>Dokumente</w:t>
+      </w:r>
+      <w:bookmarkEnd w:id="82"/>
+      <w:bookmarkEnd w:id="83"/>
+      <w:proofErr w:type="spellEnd"/>
     </w:p>
     <w:p>
       <w:pPr>
@@ -9829,7 +10289,15 @@
         <w:t>t</w:t>
       </w:r>
       <w:r>
-        <w:t>lung und Systemspezifikation. Lehrbrief im Verbundstudium, IfV NRW, Hagen, 2009</w:t>
+        <w:t xml:space="preserve">lung und Systemspezifikation. Lehrbrief im Verbundstudium, </w:t>
+      </w:r>
+      <w:proofErr w:type="spellStart"/>
+      <w:r>
+        <w:t>IfV</w:t>
+      </w:r>
+      <w:proofErr w:type="spellEnd"/>
+      <w:r>
+        <w:t xml:space="preserve"> NRW, Hagen, 2009</w:t>
       </w:r>
     </w:p>
     <w:p>
@@ -9888,7 +10356,7 @@
     </w:p>
     <w:p/>
     <w:sectPr>
-      <w:footerReference w:type="default" r:id="rId26"/>
+      <w:footerReference w:type="default" r:id="rId24"/>
       <w:pgSz w:w="11907" w:h="16839" w:code="9"/>
       <w:pgMar w:top="1417" w:right="1417" w:bottom="1134" w:left="1417" w:header="568" w:footer="567" w:gutter="0"/>
       <w:pgNumType w:fmt="upperRoman" w:start="8"/>
@@ -9899,193 +10367,8 @@
 </w:document>
 </file>
 
-<file path=word/comments.xml><?xml version="1.0" encoding="utf-8"?>
-<w:comments xmlns:wpc="http://schemas.microsoft.com/office/word/2010/wordprocessingCanvas" xmlns:mc="http://schemas.openxmlformats.org/markup-compatibility/2006" xmlns:o="urn:schemas-microsoft-com:office:office" xmlns:r="http://schemas.openxmlformats.org/officeDocument/2006/relationships" xmlns:m="http://schemas.openxmlformats.org/officeDocument/2006/math" xmlns:v="urn:schemas-microsoft-com:vml" xmlns:wp14="http://schemas.microsoft.com/office/word/2010/wordprocessingDrawing" xmlns:wp="http://schemas.openxmlformats.org/drawingml/2006/wordprocessingDrawing" xmlns:w10="urn:schemas-microsoft-com:office:word" xmlns:w="http://schemas.openxmlformats.org/wordprocessingml/2006/main" xmlns:w14="http://schemas.microsoft.com/office/word/2010/wordml" xmlns:wpg="http://schemas.microsoft.com/office/word/2010/wordprocessingGroup" xmlns:wpi="http://schemas.microsoft.com/office/word/2010/wordprocessingInk" xmlns:wne="http://schemas.microsoft.com/office/word/2006/wordml" xmlns:wps="http://schemas.microsoft.com/office/word/2010/wordprocessingShape" mc:Ignorable="w14 wp14">
-  <w:comment w:id="21" w:author="Alexander" w:date="2012-05-09T00:52:00Z" w:initials="A">
-    <w:p>
-      <w:pPr>
-        <w:pStyle w:val="Kommentartext"/>
-      </w:pPr>
-      <w:r>
-        <w:br/>
-        <w:t xml:space="preserve">@FSM: </w:t>
-      </w:r>
-      <w:r>
-        <w:rPr>
-          <w:rStyle w:val="Kommentarzeichen"/>
-        </w:rPr>
-        <w:annotationRef/>
-      </w:r>
-      <w:r>
-        <w:t>Updaten</w:t>
-      </w:r>
-    </w:p>
-  </w:comment>
-  <w:comment w:id="22" w:author="Alexander" w:date="2012-05-09T00:52:00Z" w:initials="A">
-    <w:p>
-      <w:pPr>
-        <w:pStyle w:val="Kommentartext"/>
-      </w:pPr>
-      <w:r>
-        <w:rPr>
-          <w:rStyle w:val="Kommentarzeichen"/>
-        </w:rPr>
-        <w:annotationRef/>
-      </w:r>
-    </w:p>
-    <w:p>
-      <w:pPr>
-        <w:pStyle w:val="Kommentartext"/>
-      </w:pPr>
-      <w:r>
-        <w:t>@FSM: Updaten</w:t>
-      </w:r>
-    </w:p>
-    <w:p>
-      <w:pPr>
-        <w:pStyle w:val="Kommentartext"/>
-      </w:pPr>
-    </w:p>
-    <w:p>
-      <w:pPr>
-        <w:pStyle w:val="Kommentartext"/>
-      </w:pPr>
-      <w:r>
-        <w:t>Zusätzlich:</w:t>
-      </w:r>
-    </w:p>
-    <w:p>
-      <w:pPr>
-        <w:pStyle w:val="Kommentartext"/>
-      </w:pPr>
-      <w:r>
-        <w:t>Straße und Hausnummer</w:t>
-      </w:r>
-    </w:p>
-    <w:p>
-      <w:pPr>
-        <w:pStyle w:val="Kommentartext"/>
-      </w:pPr>
-      <w:r>
-        <w:t>PLZ und Ort</w:t>
-      </w:r>
-    </w:p>
-    <w:p>
-      <w:pPr>
-        <w:pStyle w:val="Kommentartext"/>
-      </w:pPr>
-      <w:r>
-        <w:t>Benutzername</w:t>
-      </w:r>
-    </w:p>
-    <w:p>
-      <w:pPr>
-        <w:pStyle w:val="Kommentartext"/>
-      </w:pPr>
-    </w:p>
-    <w:p>
-      <w:pPr>
-        <w:pStyle w:val="Kommentartext"/>
-      </w:pPr>
-      <w:r>
-        <w:t>Und welcher Social Network Anbieter</w:t>
-      </w:r>
-    </w:p>
-  </w:comment>
-  <w:comment w:id="25" w:author="Alexander" w:date="2012-05-09T00:52:00Z" w:initials="A">
-    <w:p>
-      <w:pPr>
-        <w:pStyle w:val="Kommentartext"/>
-      </w:pPr>
-      <w:r>
-        <w:rPr>
-          <w:rStyle w:val="Kommentarzeichen"/>
-        </w:rPr>
-        <w:annotationRef/>
-      </w:r>
-    </w:p>
-    <w:p>
-      <w:pPr>
-        <w:pStyle w:val="Kommentartext"/>
-      </w:pPr>
-      <w:r>
-        <w:t>@FSM: Updaten</w:t>
-      </w:r>
-    </w:p>
-    <w:p>
-      <w:pPr>
-        <w:pStyle w:val="Kommentartext"/>
-      </w:pPr>
-    </w:p>
-    <w:p>
-      <w:pPr>
-        <w:pStyle w:val="Kommentartext"/>
-      </w:pPr>
-      <w:r>
-        <w:t>Feld Organisator raus</w:t>
-      </w:r>
-    </w:p>
-    <w:p>
-      <w:pPr>
-        <w:pStyle w:val="Kommentartext"/>
-      </w:pPr>
-    </w:p>
-    <w:p>
-      <w:pPr>
-        <w:pStyle w:val="Kommentartext"/>
-      </w:pPr>
-      <w:r>
-        <w:t>Minmale Teilnehmeranzahl</w:t>
-      </w:r>
-    </w:p>
-    <w:p>
-      <w:pPr>
-        <w:pStyle w:val="Kommentartext"/>
-      </w:pPr>
-      <w:r>
-        <w:t>Maximale …</w:t>
-      </w:r>
-    </w:p>
-    <w:p>
-      <w:pPr>
-        <w:pStyle w:val="Kommentartext"/>
-      </w:pPr>
-      <w:r>
-        <w:t>Mit rein</w:t>
-      </w:r>
-    </w:p>
-    <w:p>
-      <w:pPr>
-        <w:pStyle w:val="Kommentartext"/>
-      </w:pPr>
-    </w:p>
-    <w:p>
-      <w:pPr>
-        <w:pStyle w:val="Kommentartext"/>
-      </w:pPr>
-    </w:p>
-    <w:p>
-      <w:pPr>
-        <w:pStyle w:val="Kommentartext"/>
-      </w:pPr>
-      <w:r>
-        <w:t>Startzeit</w:t>
-      </w:r>
-    </w:p>
-    <w:p>
-      <w:pPr>
-        <w:pStyle w:val="Kommentartext"/>
-      </w:pPr>
-      <w:r>
-        <w:t>Endzeit mit rein</w:t>
-      </w:r>
-    </w:p>
-  </w:comment>
-</w:comments>
-</file>
-
 <file path=word/endnotes.xml><?xml version="1.0" encoding="utf-8"?>
-<w:endnotes xmlns:wpc="http://schemas.microsoft.com/office/word/2010/wordprocessingCanvas" xmlns:mc="http://schemas.openxmlformats.org/markup-compatibility/2006" xmlns:o="urn:schemas-microsoft-com:office:office" xmlns:r="http://schemas.openxmlformats.org/officeDocument/2006/relationships" xmlns:m="http://schemas.openxmlformats.org/officeDocument/2006/math" xmlns:v="urn:schemas-microsoft-com:vml" xmlns:wp14="http://schemas.microsoft.com/office/word/2010/wordprocessingDrawing" xmlns:wp="http://schemas.openxmlformats.org/drawingml/2006/wordprocessingDrawing" xmlns:w10="urn:schemas-microsoft-com:office:word" xmlns:w="http://schemas.openxmlformats.org/wordprocessingml/2006/main" xmlns:w14="http://schemas.microsoft.com/office/word/2010/wordml" xmlns:wpg="http://schemas.microsoft.com/office/word/2010/wordprocessingGroup" xmlns:wpi="http://schemas.microsoft.com/office/word/2010/wordprocessingInk" xmlns:wne="http://schemas.microsoft.com/office/word/2006/wordml" xmlns:wps="http://schemas.microsoft.com/office/word/2010/wordprocessingShape" mc:Ignorable="w14 wp14">
+<w:endnotes xmlns:ve="http://schemas.openxmlformats.org/markup-compatibility/2006" xmlns:o="urn:schemas-microsoft-com:office:office" xmlns:r="http://schemas.openxmlformats.org/officeDocument/2006/relationships" xmlns:m="http://schemas.openxmlformats.org/officeDocument/2006/math" xmlns:v="urn:schemas-microsoft-com:vml" xmlns:wp="http://schemas.openxmlformats.org/drawingml/2006/wordprocessingDrawing" xmlns:w10="urn:schemas-microsoft-com:office:word" xmlns:w="http://schemas.openxmlformats.org/wordprocessingml/2006/main" xmlns:wne="http://schemas.microsoft.com/office/word/2006/wordml">
   <w:endnote w:type="separator" w:id="-1">
     <w:p>
       <w:r>
@@ -10104,7 +10387,7 @@
 </file>
 
 <file path=word/footer1.xml><?xml version="1.0" encoding="utf-8"?>
-<w:ftr xmlns:wpc="http://schemas.microsoft.com/office/word/2010/wordprocessingCanvas" xmlns:mc="http://schemas.openxmlformats.org/markup-compatibility/2006" xmlns:o="urn:schemas-microsoft-com:office:office" xmlns:r="http://schemas.openxmlformats.org/officeDocument/2006/relationships" xmlns:m="http://schemas.openxmlformats.org/officeDocument/2006/math" xmlns:v="urn:schemas-microsoft-com:vml" xmlns:wp14="http://schemas.microsoft.com/office/word/2010/wordprocessingDrawing" xmlns:wp="http://schemas.openxmlformats.org/drawingml/2006/wordprocessingDrawing" xmlns:w10="urn:schemas-microsoft-com:office:word" xmlns:w="http://schemas.openxmlformats.org/wordprocessingml/2006/main" xmlns:w14="http://schemas.microsoft.com/office/word/2010/wordml" xmlns:wpg="http://schemas.microsoft.com/office/word/2010/wordprocessingGroup" xmlns:wpi="http://schemas.microsoft.com/office/word/2010/wordprocessingInk" xmlns:wne="http://schemas.microsoft.com/office/word/2006/wordml" xmlns:wps="http://schemas.microsoft.com/office/word/2010/wordprocessingShape" mc:Ignorable="w14 wp14">
+<w:ftr xmlns:ve="http://schemas.openxmlformats.org/markup-compatibility/2006" xmlns:o="urn:schemas-microsoft-com:office:office" xmlns:r="http://schemas.openxmlformats.org/officeDocument/2006/relationships" xmlns:m="http://schemas.openxmlformats.org/officeDocument/2006/math" xmlns:v="urn:schemas-microsoft-com:vml" xmlns:wp="http://schemas.openxmlformats.org/drawingml/2006/wordprocessingDrawing" xmlns:w10="urn:schemas-microsoft-com:office:word" xmlns:w="http://schemas.openxmlformats.org/wordprocessingml/2006/main" xmlns:wne="http://schemas.microsoft.com/office/word/2006/wordml">
   <w:p>
     <w:pPr>
       <w:pStyle w:val="Fuzeile"/>
@@ -10112,31 +10395,21 @@
         <w:b/>
       </w:rPr>
     </w:pPr>
-    <w:r>
-      <w:fldChar w:fldCharType="begin"/>
-    </w:r>
-    <w:r>
-      <w:instrText xml:space="preserve"> REF dokument_titel \h  \* MERGEFORMAT </w:instrText>
-    </w:r>
-    <w:r>
-      <w:fldChar w:fldCharType="separate"/>
-    </w:r>
-    <w:sdt>
-      <w:sdtPr>
-        <w:alias w:val="Titel"/>
-        <w:id w:val="-1293126433"/>
-        <w:dataBinding w:prefixMappings="xmlns:ns0='http://schemas.openxmlformats.org/package/2006/metadata/core-properties' xmlns:ns1='http://purl.org/dc/elements/1.1/'" w:xpath="/ns0:coreProperties[1]/ns1:title[1]" w:storeItemID="{6C3C8BC8-F283-45AE-878A-BAB7291924A1}"/>
-        <w:text/>
-      </w:sdtPr>
-      <w:sdtContent>
-        <w:r>
-          <w:t>Pflichtenheft</w:t>
-        </w:r>
-      </w:sdtContent>
-    </w:sdt>
-    <w:r>
-      <w:fldChar w:fldCharType="end"/>
-    </w:r>
+    <w:fldSimple w:instr=" REF dokument_titel \h  \* MERGEFORMAT ">
+      <w:sdt>
+        <w:sdtPr>
+          <w:alias w:val="Titel"/>
+          <w:id w:val="-1293126433"/>
+          <w:dataBinding w:prefixMappings="xmlns:ns0='http://schemas.openxmlformats.org/package/2006/metadata/core-properties' xmlns:ns1='http://purl.org/dc/elements/1.1/'" w:xpath="/ns0:coreProperties[1]/ns1:title[1]" w:storeItemID="{6C3C8BC8-F283-45AE-878A-BAB7291924A1}"/>
+          <w:text/>
+        </w:sdtPr>
+        <w:sdtContent>
+          <w:r>
+            <w:t>Pflichtenheft</w:t>
+          </w:r>
+        </w:sdtContent>
+      </w:sdt>
+    </w:fldSimple>
     <w:r>
       <w:rPr>
         <w:noProof/>
@@ -10166,36 +10439,26 @@
     <w:r>
       <w:tab/>
     </w:r>
-    <w:r>
-      <w:fldChar w:fldCharType="begin"/>
-    </w:r>
-    <w:r>
-      <w:instrText xml:space="preserve"> REF dokument_datum \h  \* MERGEFORMAT </w:instrText>
-    </w:r>
-    <w:r>
-      <w:fldChar w:fldCharType="separate"/>
-    </w:r>
-    <w:sdt>
-      <w:sdtPr>
-        <w:alias w:val="Datum"/>
-        <w:id w:val="-401982631"/>
-        <w:dataBinding w:prefixMappings="xmlns:ns0='http://schemas.microsoft.com/office/2006/coverPageProps'" w:xpath="/ns0:CoverPageProperties[1]/ns0:PublishDate[1]" w:storeItemID="{55AF091B-3C7A-41E3-B477-F2FDAA23CFDA}"/>
-        <w:date w:fullDate="2012-03-24T00:00:00Z">
-          <w:dateFormat w:val="dd.MM.yyyy"/>
-          <w:lid w:val="de-DE"/>
-          <w:storeMappedDataAs w:val="dateTime"/>
-          <w:calendar w:val="gregorian"/>
-        </w:date>
-      </w:sdtPr>
-      <w:sdtContent>
-        <w:r>
-          <w:t>24.03.2012</w:t>
-        </w:r>
-      </w:sdtContent>
-    </w:sdt>
-    <w:r>
-      <w:fldChar w:fldCharType="end"/>
-    </w:r>
+    <w:fldSimple w:instr=" REF dokument_datum \h  \* MERGEFORMAT ">
+      <w:sdt>
+        <w:sdtPr>
+          <w:alias w:val="Datum"/>
+          <w:id w:val="-401982631"/>
+          <w:dataBinding w:prefixMappings="xmlns:ns0='http://schemas.microsoft.com/office/2006/coverPageProps'" w:xpath="/ns0:CoverPageProperties[1]/ns0:PublishDate[1]" w:storeItemID="{55AF091B-3C7A-41E3-B477-F2FDAA23CFDA}"/>
+          <w:date w:fullDate="2012-03-24T00:00:00Z">
+            <w:dateFormat w:val="dd.MM.yyyy"/>
+            <w:lid w:val="de-DE"/>
+            <w:storeMappedDataAs w:val="dateTime"/>
+            <w:calendar w:val="gregorian"/>
+          </w:date>
+        </w:sdtPr>
+        <w:sdtContent>
+          <w:r>
+            <w:t>24.03.2012</w:t>
+          </w:r>
+        </w:sdtContent>
+      </w:sdt>
+    </w:fldSimple>
     <w:r>
       <w:tab/>
     </w:r>
@@ -10226,7 +10489,7 @@
         <w:noProof/>
         <w:color w:val="FFFFFF" w:themeColor="background1"/>
       </w:rPr>
-      <w:t>19</w:t>
+      <w:t>7</w:t>
     </w:r>
     <w:r>
       <w:rPr>
@@ -10240,7 +10503,7 @@
 </file>
 
 <file path=word/footer2.xml><?xml version="1.0" encoding="utf-8"?>
-<w:ftr xmlns:wpc="http://schemas.microsoft.com/office/word/2010/wordprocessingCanvas" xmlns:mc="http://schemas.openxmlformats.org/markup-compatibility/2006" xmlns:o="urn:schemas-microsoft-com:office:office" xmlns:r="http://schemas.openxmlformats.org/officeDocument/2006/relationships" xmlns:m="http://schemas.openxmlformats.org/officeDocument/2006/math" xmlns:v="urn:schemas-microsoft-com:vml" xmlns:wp14="http://schemas.microsoft.com/office/word/2010/wordprocessingDrawing" xmlns:wp="http://schemas.openxmlformats.org/drawingml/2006/wordprocessingDrawing" xmlns:w10="urn:schemas-microsoft-com:office:word" xmlns:w="http://schemas.openxmlformats.org/wordprocessingml/2006/main" xmlns:w14="http://schemas.microsoft.com/office/word/2010/wordml" xmlns:wpg="http://schemas.microsoft.com/office/word/2010/wordprocessingGroup" xmlns:wpi="http://schemas.microsoft.com/office/word/2010/wordprocessingInk" xmlns:wne="http://schemas.microsoft.com/office/word/2006/wordml" xmlns:wps="http://schemas.microsoft.com/office/word/2010/wordprocessingShape" mc:Ignorable="w14 wp14">
+<w:ftr xmlns:ve="http://schemas.openxmlformats.org/markup-compatibility/2006" xmlns:o="urn:schemas-microsoft-com:office:office" xmlns:r="http://schemas.openxmlformats.org/officeDocument/2006/relationships" xmlns:m="http://schemas.openxmlformats.org/officeDocument/2006/math" xmlns:v="urn:schemas-microsoft-com:vml" xmlns:wp="http://schemas.openxmlformats.org/drawingml/2006/wordprocessingDrawing" xmlns:w10="urn:schemas-microsoft-com:office:word" xmlns:w="http://schemas.openxmlformats.org/wordprocessingml/2006/main" xmlns:wne="http://schemas.microsoft.com/office/word/2006/wordml">
   <w:p>
     <w:pPr>
       <w:pStyle w:val="Fuzeile"/>
@@ -10250,7 +10513,7 @@
 </file>
 
 <file path=word/footer3.xml><?xml version="1.0" encoding="utf-8"?>
-<w:ftr xmlns:wpc="http://schemas.microsoft.com/office/word/2010/wordprocessingCanvas" xmlns:mc="http://schemas.openxmlformats.org/markup-compatibility/2006" xmlns:o="urn:schemas-microsoft-com:office:office" xmlns:r="http://schemas.openxmlformats.org/officeDocument/2006/relationships" xmlns:m="http://schemas.openxmlformats.org/officeDocument/2006/math" xmlns:v="urn:schemas-microsoft-com:vml" xmlns:wp14="http://schemas.microsoft.com/office/word/2010/wordprocessingDrawing" xmlns:wp="http://schemas.openxmlformats.org/drawingml/2006/wordprocessingDrawing" xmlns:w10="urn:schemas-microsoft-com:office:word" xmlns:w="http://schemas.openxmlformats.org/wordprocessingml/2006/main" xmlns:w14="http://schemas.microsoft.com/office/word/2010/wordml" xmlns:wpg="http://schemas.microsoft.com/office/word/2010/wordprocessingGroup" xmlns:wpi="http://schemas.microsoft.com/office/word/2010/wordprocessingInk" xmlns:wne="http://schemas.microsoft.com/office/word/2006/wordml" xmlns:wps="http://schemas.microsoft.com/office/word/2010/wordprocessingShape" mc:Ignorable="w14 wp14">
+<w:ftr xmlns:ve="http://schemas.openxmlformats.org/markup-compatibility/2006" xmlns:o="urn:schemas-microsoft-com:office:office" xmlns:r="http://schemas.openxmlformats.org/officeDocument/2006/relationships" xmlns:m="http://schemas.openxmlformats.org/officeDocument/2006/math" xmlns:v="urn:schemas-microsoft-com:vml" xmlns:wp="http://schemas.openxmlformats.org/drawingml/2006/wordprocessingDrawing" xmlns:w10="urn:schemas-microsoft-com:office:word" xmlns:w="http://schemas.openxmlformats.org/wordprocessingml/2006/main" xmlns:wne="http://schemas.microsoft.com/office/word/2006/wordml">
   <w:p>
     <w:pPr>
       <w:pStyle w:val="Fuzeile"/>
@@ -10262,31 +10525,21 @@
         <w:b/>
       </w:rPr>
     </w:pPr>
-    <w:r>
-      <w:fldChar w:fldCharType="begin"/>
-    </w:r>
-    <w:r>
-      <w:instrText xml:space="preserve"> REF dokument_titel \h  \* MERGEFORMAT </w:instrText>
-    </w:r>
-    <w:r>
-      <w:fldChar w:fldCharType="separate"/>
-    </w:r>
-    <w:sdt>
-      <w:sdtPr>
-        <w:alias w:val="Titel"/>
-        <w:id w:val="-1664614316"/>
-        <w:dataBinding w:prefixMappings="xmlns:ns0='http://schemas.openxmlformats.org/package/2006/metadata/core-properties' xmlns:ns1='http://purl.org/dc/elements/1.1/'" w:xpath="/ns0:coreProperties[1]/ns1:title[1]" w:storeItemID="{6C3C8BC8-F283-45AE-878A-BAB7291924A1}"/>
-        <w:text/>
-      </w:sdtPr>
-      <w:sdtContent>
-        <w:r>
-          <w:t>Pflichtenheft</w:t>
-        </w:r>
-      </w:sdtContent>
-    </w:sdt>
-    <w:r>
-      <w:fldChar w:fldCharType="end"/>
-    </w:r>
+    <w:fldSimple w:instr=" REF dokument_titel \h  \* MERGEFORMAT ">
+      <w:sdt>
+        <w:sdtPr>
+          <w:alias w:val="Titel"/>
+          <w:id w:val="-1664614316"/>
+          <w:dataBinding w:prefixMappings="xmlns:ns0='http://schemas.openxmlformats.org/package/2006/metadata/core-properties' xmlns:ns1='http://purl.org/dc/elements/1.1/'" w:xpath="/ns0:coreProperties[1]/ns1:title[1]" w:storeItemID="{6C3C8BC8-F283-45AE-878A-BAB7291924A1}"/>
+          <w:text/>
+        </w:sdtPr>
+        <w:sdtContent>
+          <w:r>
+            <w:t>Pflichtenheft</w:t>
+          </w:r>
+        </w:sdtContent>
+      </w:sdt>
+    </w:fldSimple>
     <w:r>
       <w:rPr>
         <w:noProof/>
@@ -10316,36 +10569,26 @@
     <w:r>
       <w:tab/>
     </w:r>
-    <w:r>
-      <w:fldChar w:fldCharType="begin"/>
-    </w:r>
-    <w:r>
-      <w:instrText xml:space="preserve"> REF dokument_datum \h  \* MERGEFORMAT </w:instrText>
-    </w:r>
-    <w:r>
-      <w:fldChar w:fldCharType="separate"/>
-    </w:r>
-    <w:sdt>
-      <w:sdtPr>
-        <w:alias w:val="Datum"/>
-        <w:id w:val="-640731389"/>
-        <w:dataBinding w:prefixMappings="xmlns:ns0='http://schemas.microsoft.com/office/2006/coverPageProps'" w:xpath="/ns0:CoverPageProperties[1]/ns0:PublishDate[1]" w:storeItemID="{55AF091B-3C7A-41E3-B477-F2FDAA23CFDA}"/>
-        <w:date w:fullDate="2012-03-24T00:00:00Z">
-          <w:dateFormat w:val="dd.MM.yyyy"/>
-          <w:lid w:val="de-DE"/>
-          <w:storeMappedDataAs w:val="dateTime"/>
-          <w:calendar w:val="gregorian"/>
-        </w:date>
-      </w:sdtPr>
-      <w:sdtContent>
-        <w:r>
-          <w:t>24.03.2012</w:t>
-        </w:r>
-      </w:sdtContent>
-    </w:sdt>
-    <w:r>
-      <w:fldChar w:fldCharType="end"/>
-    </w:r>
+    <w:fldSimple w:instr=" REF dokument_datum \h  \* MERGEFORMAT ">
+      <w:sdt>
+        <w:sdtPr>
+          <w:alias w:val="Datum"/>
+          <w:id w:val="-640731389"/>
+          <w:dataBinding w:prefixMappings="xmlns:ns0='http://schemas.microsoft.com/office/2006/coverPageProps'" w:xpath="/ns0:CoverPageProperties[1]/ns0:PublishDate[1]" w:storeItemID="{55AF091B-3C7A-41E3-B477-F2FDAA23CFDA}"/>
+          <w:date w:fullDate="2012-03-24T00:00:00Z">
+            <w:dateFormat w:val="dd.MM.yyyy"/>
+            <w:lid w:val="de-DE"/>
+            <w:storeMappedDataAs w:val="dateTime"/>
+            <w:calendar w:val="gregorian"/>
+          </w:date>
+        </w:sdtPr>
+        <w:sdtContent>
+          <w:r>
+            <w:t>24.03.2012</w:t>
+          </w:r>
+        </w:sdtContent>
+      </w:sdt>
+    </w:fldSimple>
     <w:r>
       <w:tab/>
     </w:r>
@@ -10390,7 +10633,7 @@
 </file>
 
 <file path=word/footnotes.xml><?xml version="1.0" encoding="utf-8"?>
-<w:footnotes xmlns:wpc="http://schemas.microsoft.com/office/word/2010/wordprocessingCanvas" xmlns:mc="http://schemas.openxmlformats.org/markup-compatibility/2006" xmlns:o="urn:schemas-microsoft-com:office:office" xmlns:r="http://schemas.openxmlformats.org/officeDocument/2006/relationships" xmlns:m="http://schemas.openxmlformats.org/officeDocument/2006/math" xmlns:v="urn:schemas-microsoft-com:vml" xmlns:wp14="http://schemas.microsoft.com/office/word/2010/wordprocessingDrawing" xmlns:wp="http://schemas.openxmlformats.org/drawingml/2006/wordprocessingDrawing" xmlns:w10="urn:schemas-microsoft-com:office:word" xmlns:w="http://schemas.openxmlformats.org/wordprocessingml/2006/main" xmlns:w14="http://schemas.microsoft.com/office/word/2010/wordml" xmlns:wpg="http://schemas.microsoft.com/office/word/2010/wordprocessingGroup" xmlns:wpi="http://schemas.microsoft.com/office/word/2010/wordprocessingInk" xmlns:wne="http://schemas.microsoft.com/office/word/2006/wordml" xmlns:wps="http://schemas.microsoft.com/office/word/2010/wordprocessingShape" mc:Ignorable="w14 wp14">
+<w:footnotes xmlns:ve="http://schemas.openxmlformats.org/markup-compatibility/2006" xmlns:o="urn:schemas-microsoft-com:office:office" xmlns:r="http://schemas.openxmlformats.org/officeDocument/2006/relationships" xmlns:m="http://schemas.openxmlformats.org/officeDocument/2006/math" xmlns:v="urn:schemas-microsoft-com:vml" xmlns:wp="http://schemas.openxmlformats.org/drawingml/2006/wordprocessingDrawing" xmlns:w10="urn:schemas-microsoft-com:office:word" xmlns:w="http://schemas.openxmlformats.org/wordprocessingml/2006/main" xmlns:wne="http://schemas.microsoft.com/office/word/2006/wordml">
   <w:footnote w:type="separator" w:id="-1">
     <w:p>
       <w:pPr>
@@ -10469,7 +10712,7 @@
 </file>
 
 <file path=word/header1.xml><?xml version="1.0" encoding="utf-8"?>
-<w:hdr xmlns:wpc="http://schemas.microsoft.com/office/word/2010/wordprocessingCanvas" xmlns:mc="http://schemas.openxmlformats.org/markup-compatibility/2006" xmlns:o="urn:schemas-microsoft-com:office:office" xmlns:r="http://schemas.openxmlformats.org/officeDocument/2006/relationships" xmlns:m="http://schemas.openxmlformats.org/officeDocument/2006/math" xmlns:v="urn:schemas-microsoft-com:vml" xmlns:wp14="http://schemas.microsoft.com/office/word/2010/wordprocessingDrawing" xmlns:wp="http://schemas.openxmlformats.org/drawingml/2006/wordprocessingDrawing" xmlns:w10="urn:schemas-microsoft-com:office:word" xmlns:w="http://schemas.openxmlformats.org/wordprocessingml/2006/main" xmlns:w14="http://schemas.microsoft.com/office/word/2010/wordml" xmlns:wpg="http://schemas.microsoft.com/office/word/2010/wordprocessingGroup" xmlns:wpi="http://schemas.microsoft.com/office/word/2010/wordprocessingInk" xmlns:wne="http://schemas.microsoft.com/office/word/2006/wordml" xmlns:wps="http://schemas.microsoft.com/office/word/2010/wordprocessingShape" mc:Ignorable="w14 wp14">
+<w:hdr xmlns:ve="http://schemas.openxmlformats.org/markup-compatibility/2006" xmlns:o="urn:schemas-microsoft-com:office:office" xmlns:r="http://schemas.openxmlformats.org/officeDocument/2006/relationships" xmlns:m="http://schemas.openxmlformats.org/officeDocument/2006/math" xmlns:v="urn:schemas-microsoft-com:vml" xmlns:wp="http://schemas.openxmlformats.org/drawingml/2006/wordprocessingDrawing" xmlns:w10="urn:schemas-microsoft-com:office:word" xmlns:w="http://schemas.openxmlformats.org/wordprocessingml/2006/main" xmlns:wne="http://schemas.microsoft.com/office/word/2006/wordml">
   <w:p>
     <w:pPr>
       <w:pStyle w:val="Kopfzeile"/>
@@ -10507,7 +10750,7 @@
                   <a:blip r:embed="rId1">
                     <a:extLst>
                       <a:ext uri="{28A0092B-C50C-407E-A947-70E740481C1C}">
-                        <a14:useLocalDpi xmlns:a14="http://schemas.microsoft.com/office/drawing/2010/main" val="0"/>
+                        <a14:useLocalDpi xmlns:a14="http://schemas.microsoft.com/office/drawing/2010/main" xmlns:wps="http://schemas.microsoft.com/office/word/2010/wordprocessingShape" xmlns:wpi="http://schemas.microsoft.com/office/word/2010/wordprocessingInk" xmlns:wpg="http://schemas.microsoft.com/office/word/2010/wordprocessingGroup" xmlns:w14="http://schemas.microsoft.com/office/word/2010/wordml" xmlns:w="http://schemas.openxmlformats.org/wordprocessingml/2006/main" xmlns:w10="urn:schemas-microsoft-com:office:word" xmlns:wp14="http://schemas.microsoft.com/office/word/2010/wordprocessingDrawing" xmlns:v="urn:schemas-microsoft-com:vml" xmlns:o="urn:schemas-microsoft-com:office:office" xmlns:mc="http://schemas.openxmlformats.org/markup-compatibility/2006" xmlns:wpc="http://schemas.microsoft.com/office/word/2010/wordprocessingCanvas" xmlns="" val="0"/>
                       </a:ext>
                     </a:extLst>
                   </a:blip>
@@ -10570,7 +10813,7 @@
 </file>
 
 <file path=word/header2.xml><?xml version="1.0" encoding="utf-8"?>
-<w:hdr xmlns:wpc="http://schemas.microsoft.com/office/word/2010/wordprocessingCanvas" xmlns:mc="http://schemas.openxmlformats.org/markup-compatibility/2006" xmlns:o="urn:schemas-microsoft-com:office:office" xmlns:r="http://schemas.openxmlformats.org/officeDocument/2006/relationships" xmlns:m="http://schemas.openxmlformats.org/officeDocument/2006/math" xmlns:v="urn:schemas-microsoft-com:vml" xmlns:wp14="http://schemas.microsoft.com/office/word/2010/wordprocessingDrawing" xmlns:wp="http://schemas.openxmlformats.org/drawingml/2006/wordprocessingDrawing" xmlns:w10="urn:schemas-microsoft-com:office:word" xmlns:w="http://schemas.openxmlformats.org/wordprocessingml/2006/main" xmlns:w14="http://schemas.microsoft.com/office/word/2010/wordml" xmlns:wpg="http://schemas.microsoft.com/office/word/2010/wordprocessingGroup" xmlns:wpi="http://schemas.microsoft.com/office/word/2010/wordprocessingInk" xmlns:wne="http://schemas.microsoft.com/office/word/2006/wordml" xmlns:wps="http://schemas.microsoft.com/office/word/2010/wordprocessingShape" mc:Ignorable="w14 wp14">
+<w:hdr xmlns:ve="http://schemas.openxmlformats.org/markup-compatibility/2006" xmlns:o="urn:schemas-microsoft-com:office:office" xmlns:r="http://schemas.openxmlformats.org/officeDocument/2006/relationships" xmlns:m="http://schemas.openxmlformats.org/officeDocument/2006/math" xmlns:v="urn:schemas-microsoft-com:vml" xmlns:wp="http://schemas.openxmlformats.org/drawingml/2006/wordprocessingDrawing" xmlns:w10="urn:schemas-microsoft-com:office:word" xmlns:w="http://schemas.openxmlformats.org/wordprocessingml/2006/main" xmlns:wne="http://schemas.microsoft.com/office/word/2006/wordml">
   <w:p>
     <w:pPr>
       <w:pStyle w:val="Kopfzeile"/>
@@ -10580,7 +10823,7 @@
 </file>
 
 <file path=word/numbering.xml><?xml version="1.0" encoding="utf-8"?>
-<w:numbering xmlns:wpc="http://schemas.microsoft.com/office/word/2010/wordprocessingCanvas" xmlns:mc="http://schemas.openxmlformats.org/markup-compatibility/2006" xmlns:o="urn:schemas-microsoft-com:office:office" xmlns:r="http://schemas.openxmlformats.org/officeDocument/2006/relationships" xmlns:m="http://schemas.openxmlformats.org/officeDocument/2006/math" xmlns:v="urn:schemas-microsoft-com:vml" xmlns:wp14="http://schemas.microsoft.com/office/word/2010/wordprocessingDrawing" xmlns:wp="http://schemas.openxmlformats.org/drawingml/2006/wordprocessingDrawing" xmlns:w10="urn:schemas-microsoft-com:office:word" xmlns:w="http://schemas.openxmlformats.org/wordprocessingml/2006/main" xmlns:w14="http://schemas.microsoft.com/office/word/2010/wordml" xmlns:wpg="http://schemas.microsoft.com/office/word/2010/wordprocessingGroup" xmlns:wpi="http://schemas.microsoft.com/office/word/2010/wordprocessingInk" xmlns:wne="http://schemas.microsoft.com/office/word/2006/wordml" xmlns:wps="http://schemas.microsoft.com/office/word/2010/wordprocessingShape" mc:Ignorable="w14 wp14">
+<w:numbering xmlns:ve="http://schemas.openxmlformats.org/markup-compatibility/2006" xmlns:o="urn:schemas-microsoft-com:office:office" xmlns:r="http://schemas.openxmlformats.org/officeDocument/2006/relationships" xmlns:m="http://schemas.openxmlformats.org/officeDocument/2006/math" xmlns:v="urn:schemas-microsoft-com:vml" xmlns:wp="http://schemas.openxmlformats.org/drawingml/2006/wordprocessingDrawing" xmlns:w10="urn:schemas-microsoft-com:office:word" xmlns:w="http://schemas.openxmlformats.org/wordprocessingml/2006/main" xmlns:wne="http://schemas.microsoft.com/office/word/2006/wordml">
   <w:abstractNum w:abstractNumId="0">
     <w:nsid w:val="01C758F7"/>
     <w:multiLevelType w:val="hybridMultilevel"/>
@@ -13500,7 +13743,7 @@
 </file>
 
 <file path=word/styles.xml><?xml version="1.0" encoding="utf-8"?>
-<w:styles xmlns:mc="http://schemas.openxmlformats.org/markup-compatibility/2006" xmlns:r="http://schemas.openxmlformats.org/officeDocument/2006/relationships" xmlns:w="http://schemas.openxmlformats.org/wordprocessingml/2006/main" xmlns:w14="http://schemas.microsoft.com/office/word/2010/wordml" mc:Ignorable="w14">
+<w:styles xmlns:r="http://schemas.openxmlformats.org/officeDocument/2006/relationships" xmlns:w="http://schemas.openxmlformats.org/wordprocessingml/2006/main">
   <w:docDefaults>
     <w:rPrDefault>
       <w:rPr>
@@ -13927,6 +14170,7 @@
     <w:uiPriority w:val="99"/>
     <w:semiHidden/>
     <w:unhideWhenUsed/>
+    <w:qFormat/>
     <w:tblPr>
       <w:tblInd w:w="0" w:type="dxa"/>
       <w:tblCellMar>
@@ -14312,11 +14556,11 @@
       <w:contextualSpacing/>
     </w:pPr>
   </w:style>
-  <w:style w:type="paragraph" w:styleId="Zitat">
+  <w:style w:type="paragraph" w:styleId="Anfhrungszeichen">
     <w:name w:val="Quote"/>
     <w:basedOn w:val="Standard"/>
     <w:next w:val="Standard"/>
-    <w:link w:val="ZitatZchn"/>
+    <w:link w:val="AnfhrungszeichenZchn"/>
     <w:uiPriority w:val="29"/>
     <w:qFormat/>
     <w:rsid w:val="006A0917"/>
@@ -14325,10 +14569,10 @@
       <w:iCs/>
     </w:rPr>
   </w:style>
-  <w:style w:type="character" w:customStyle="1" w:styleId="ZitatZchn">
-    <w:name w:val="Zitat Zchn"/>
+  <w:style w:type="character" w:customStyle="1" w:styleId="AnfhrungszeichenZchn">
+    <w:name w:val="Anführungszeichen Zchn"/>
     <w:basedOn w:val="Absatz-Standardschriftart"/>
-    <w:link w:val="Zitat"/>
+    <w:link w:val="Anfhrungszeichen"/>
     <w:uiPriority w:val="29"/>
     <w:rsid w:val="006A0917"/>
     <w:rPr>
@@ -14339,11 +14583,11 @@
       <w:szCs w:val="20"/>
     </w:rPr>
   </w:style>
-  <w:style w:type="paragraph" w:styleId="IntensivesZitat">
+  <w:style w:type="paragraph" w:styleId="IntensivesAnfhrungszeichen">
     <w:name w:val="Intense Quote"/>
     <w:basedOn w:val="Standard"/>
     <w:next w:val="Standard"/>
-    <w:link w:val="IntensivesZitatZchn"/>
+    <w:link w:val="IntensivesAnfhrungszeichenZchn"/>
     <w:uiPriority w:val="30"/>
     <w:qFormat/>
     <w:rsid w:val="006A0917"/>
@@ -14365,10 +14609,10 @@
       <w:color w:val="365F91" w:themeColor="accent1" w:themeShade="BF"/>
     </w:rPr>
   </w:style>
-  <w:style w:type="character" w:customStyle="1" w:styleId="IntensivesZitatZchn">
-    <w:name w:val="Intensives Zitat Zchn"/>
+  <w:style w:type="character" w:customStyle="1" w:styleId="IntensivesAnfhrungszeichenZchn">
+    <w:name w:val="Intensives Anführungszeichen Zchn"/>
     <w:basedOn w:val="Absatz-Standardschriftart"/>
-    <w:link w:val="IntensivesZitat"/>
+    <w:link w:val="IntensivesAnfhrungszeichen"/>
     <w:uiPriority w:val="30"/>
     <w:rsid w:val="006A0917"/>
     <w:rPr>
@@ -14742,7 +14986,7 @@
       <w:lang w:val="de-DE"/>
     </w:rPr>
   </w:style>
-  <w:style w:type="table" w:styleId="Tabellenraster">
+  <w:style w:type="table" w:styleId="Tabellengitternetz">
     <w:name w:val="Table Grid"/>
     <w:basedOn w:val="NormaleTabelle"/>
     <w:rsid w:val="004B1800"/>
@@ -18146,7 +18390,7 @@
 </file>
 
 <file path=customXml/itemProps2.xml><?xml version="1.0" encoding="utf-8"?>
-<ds:datastoreItem xmlns:ds="http://schemas.openxmlformats.org/officeDocument/2006/customXml" ds:itemID="{BA9171B3-5BA5-486B-B3B0-48EAAA1A2439}">
+<ds:datastoreItem xmlns:ds="http://schemas.openxmlformats.org/officeDocument/2006/customXml" ds:itemID="{658C22D1-2F83-44E9-8851-33CCF5BB4230}">
   <ds:schemaRefs>
     <ds:schemaRef ds:uri="http://schemas.openxmlformats.org/officeDocument/2006/bibliography"/>
   </ds:schemaRefs>

</xml_diff>

<commit_message>
PH - AKTIVITÄTSDIAGRAMM EVENTORGANISATION aktualisiert
Signed-off-by: Alexander Benölken <a.benoelken@googlemail.com>
</commit_message>
<xml_diff>
--- a/Dokumente/Hefte/PH_Eventalizer.docx
+++ b/Dokumente/Hefte/PH_Eventalizer.docx
@@ -1,6 +1,6 @@
 
 <file path=word/document.xml><?xml version="1.0" encoding="utf-8"?>
-<w:document xmlns:wpc="http://schemas.microsoft.com/office/word/2010/wordprocessingCanvas" xmlns:mc="http://schemas.openxmlformats.org/markup-compatibility/2006" xmlns:o="urn:schemas-microsoft-com:office:office" xmlns:r="http://schemas.openxmlformats.org/officeDocument/2006/relationships" xmlns:m="http://schemas.openxmlformats.org/officeDocument/2006/math" xmlns:v="urn:schemas-microsoft-com:vml" xmlns:wp14="http://schemas.microsoft.com/office/word/2010/wordprocessingDrawing" xmlns:wp="http://schemas.openxmlformats.org/drawingml/2006/wordprocessingDrawing" xmlns:w10="urn:schemas-microsoft-com:office:word" xmlns:w="http://schemas.openxmlformats.org/wordprocessingml/2006/main" xmlns:w14="http://schemas.microsoft.com/office/word/2010/wordml" xmlns:wpg="http://schemas.microsoft.com/office/word/2010/wordprocessingGroup" xmlns:wpi="http://schemas.microsoft.com/office/word/2010/wordprocessingInk" xmlns:wne="http://schemas.microsoft.com/office/word/2006/wordml" xmlns:wps="http://schemas.microsoft.com/office/word/2010/wordprocessingShape" mc:Ignorable="w14 wp14">
+<w:document xmlns:ve="http://schemas.openxmlformats.org/markup-compatibility/2006" xmlns:o="urn:schemas-microsoft-com:office:office" xmlns:r="http://schemas.openxmlformats.org/officeDocument/2006/relationships" xmlns:m="http://schemas.openxmlformats.org/officeDocument/2006/math" xmlns:v="urn:schemas-microsoft-com:vml" xmlns:wp="http://schemas.openxmlformats.org/drawingml/2006/wordprocessingDrawing" xmlns:w10="urn:schemas-microsoft-com:office:word" xmlns:w="http://schemas.openxmlformats.org/wordprocessingml/2006/main" xmlns:wne="http://schemas.microsoft.com/office/word/2006/wordml">
   <w:body>
     <w:sdt>
       <w:sdtPr>
@@ -51,7 +51,7 @@
               <w:lang w:eastAsia="de-DE" w:bidi="ar-SA"/>
             </w:rPr>
             <w:pict>
-              <v:group id="Group 30" o:spid="_x0000_s1066" style="position:absolute;margin-left:10143.7pt;margin-top:0;width:332.7pt;height:227.25pt;z-index:251661312;mso-position-horizontal:right;mso-position-horizontal-relative:margin;mso-position-vertical:top;mso-position-vertical-relative:page" coordorigin="4136,15" coordsize="6654,4545" o:gfxdata="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" o:allowincell="f">
+              <v:group id="Group 30" o:spid="_x0000_s1066" style="position:absolute;margin-left:10436.4pt;margin-top:0;width:332.7pt;height:227.25pt;z-index:251661312;mso-position-horizontal:right;mso-position-horizontal-relative:margin;mso-position-vertical:top;mso-position-vertical-relative:page" coordorigin="4136,15" coordsize="6654,4545" o:gfxdata="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" o:allowincell="f">
                 <v:shape id="AutoShape 31" o:spid="_x0000_s1067" type="#_x0000_t32" style="position:absolute;left:4136;top:15;width:3058;height:3855;visibility:visible" o:connectortype="straight" o:gfxdata="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" strokecolor="#a7bfde [1620]"/>
                 <v:oval id="Oval 32" o:spid="_x0000_s1068" style="position:absolute;left:6674;top:444;width:4116;height:4116;visibility:visible" o:gfxdata="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" fillcolor="#a7bfde [1620]" stroked="f"/>
                 <v:oval id="Oval 33" o:spid="_x0000_s1069" style="position:absolute;left:6773;top:1058;width:3367;height:3367;visibility:visible" o:gfxdata="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" fillcolor="#d3dfee [820]" stroked="f"/>
@@ -65,7 +65,7 @@
           <w:tblPr>
             <w:tblpPr w:leftFromText="187" w:rightFromText="187" w:horzAnchor="margin" w:tblpX="856" w:tblpYSpec="bottom"/>
             <w:tblW w:w="2359" w:type="pct"/>
-            <w:tblLook w:val="04A0" w:firstRow="1" w:lastRow="0" w:firstColumn="1" w:lastColumn="0" w:noHBand="0" w:noVBand="1"/>
+            <w:tblLook w:val="04A0"/>
           </w:tblPr>
           <w:tblGrid>
             <w:gridCol w:w="4361"/>
@@ -103,7 +103,6 @@
                     <w:dataBinding w:prefixMappings="xmlns:ns0='http://schemas.openxmlformats.org/package/2006/metadata/core-properties' xmlns:ns1='http://purl.org/dc/elements/1.1/'" w:xpath="/ns0:coreProperties[1]/ns1:title[1]" w:storeItemID="{6C3C8BC8-F283-45AE-878A-BAB7291924A1}"/>
                     <w:text/>
                   </w:sdtPr>
-                  <w:sdtEndPr/>
                   <w:sdtContent>
                     <w:r>
                       <w:rPr>
@@ -151,7 +150,6 @@
                     <w:dataBinding w:prefixMappings="xmlns:ns0='http://schemas.openxmlformats.org/package/2006/metadata/core-properties' xmlns:ns1='http://purl.org/dc/elements/1.1/'" w:xpath="/ns0:coreProperties[1]/ns1:subject[1]" w:storeItemID="{6C3C8BC8-F283-45AE-878A-BAB7291924A1}"/>
                     <w:text/>
                   </w:sdtPr>
-                  <w:sdtEndPr/>
                   <w:sdtContent>
                     <w:r>
                       <w:rPr>
@@ -234,7 +232,6 @@
                     <w:dataBinding w:prefixMappings="xmlns:ns0='http://schemas.microsoft.com/office/2006/coverPageProps'" w:xpath="/ns0:CoverPageProperties[1]/ns0:Abstract[1]" w:storeItemID="{55AF091B-3C7A-41E3-B477-F2FDAA23CFDA}"/>
                     <w:text/>
                   </w:sdtPr>
-                  <w:sdtEndPr/>
                   <w:sdtContent>
                     <w:r>
                       <w:t xml:space="preserve">     </w:t>
@@ -250,7 +247,15 @@
                   <w:spacing w:after="0"/>
                 </w:pPr>
                 <w:r>
-                  <w:t xml:space="preserve">Verbundstudium, Master of Science </w:t>
+                  <w:t xml:space="preserve">Verbundstudium, Master </w:t>
+                </w:r>
+                <w:proofErr w:type="spellStart"/>
+                <w:r>
+                  <w:t>of</w:t>
+                </w:r>
+                <w:proofErr w:type="spellEnd"/>
+                <w:r>
+                  <w:t xml:space="preserve"> Science </w:t>
                 </w:r>
               </w:p>
               <w:p>
@@ -312,22 +317,62 @@
                     <w:dataBinding w:prefixMappings="xmlns:ns0='http://schemas.openxmlformats.org/package/2006/metadata/core-properties' xmlns:ns1='http://purl.org/dc/elements/1.1/'" w:xpath="/ns0:coreProperties[1]/ns1:creator[1]" w:storeItemID="{6C3C8BC8-F283-45AE-878A-BAB7291924A1}"/>
                     <w:text/>
                   </w:sdtPr>
-                  <w:sdtEndPr/>
                   <w:sdtContent>
                     <w:r>
                       <w:rPr>
                         <w:b/>
                         <w:bCs/>
                       </w:rPr>
-                      <w:t>Matthias Beer, Alexander Benölken, Martin Garrels, Felix Schulze Mönking, Felix Wessel,</w:t>
+                      <w:t xml:space="preserve">Matthias Beer, Alexander Benölken, Martin </w:t>
+                    </w:r>
+                    <w:proofErr w:type="spellStart"/>
+                    <w:r>
+                      <w:rPr>
+                        <w:b/>
+                        <w:bCs/>
+                      </w:rPr>
+                      <w:t>Garrels</w:t>
+                    </w:r>
+                    <w:proofErr w:type="spellEnd"/>
+                    <w:r>
+                      <w:rPr>
+                        <w:b/>
+                        <w:bCs/>
+                      </w:rPr>
+                      <w:t xml:space="preserve">, Felix Schulze </w:t>
+                    </w:r>
+                    <w:proofErr w:type="spellStart"/>
+                    <w:r>
+                      <w:rPr>
+                        <w:b/>
+                        <w:bCs/>
+                      </w:rPr>
+                      <w:t>Mönking</w:t>
+                    </w:r>
+                    <w:proofErr w:type="spellEnd"/>
+                    <w:r>
+                      <w:rPr>
+                        <w:b/>
+                        <w:bCs/>
+                      </w:rPr>
+                      <w:t>, Felix Wessel,</w:t>
                     </w:r>
                     <w:r>
                       <w:rPr>
                         <w:b/>
                         <w:bCs/>
                       </w:rPr>
-                      <w:t xml:space="preserve"> Patrick Wiebeler</w:t>
+                      <w:t xml:space="preserve"> Patrick </w:t>
                     </w:r>
+                    <w:proofErr w:type="spellStart"/>
+                    <w:r>
+                      <w:rPr>
+                        <w:b/>
+                        <w:bCs/>
+                      </w:rPr>
+                      <w:t>Wiebeler</w:t>
+                    </w:r>
+                    <w:proofErr w:type="spellEnd"/>
                   </w:sdtContent>
                 </w:sdt>
               </w:p>
@@ -363,7 +408,6 @@
                       <w:calendar w:val="gregorian"/>
                     </w:date>
                   </w:sdtPr>
-                  <w:sdtEndPr/>
                   <w:sdtContent>
                     <w:r>
                       <w:rPr>
@@ -413,8 +457,8 @@
           <w:pPr>
             <w:ind w:left="2160"/>
             <w:sectPr>
-              <w:headerReference w:type="default" r:id="rId10"/>
-              <w:footerReference w:type="default" r:id="rId11"/>
+              <w:headerReference w:type="default" r:id="rId9"/>
+              <w:footerReference w:type="default" r:id="rId10"/>
               <w:pgSz w:w="11907" w:h="16839" w:code="9"/>
               <w:pgMar w:top="1440" w:right="1440" w:bottom="1440" w:left="1440" w:header="1440" w:footer="720" w:gutter="0"/>
               <w:cols w:space="720"/>
@@ -428,7 +472,7 @@
               <w:lang w:eastAsia="de-DE" w:bidi="ar-SA"/>
             </w:rPr>
             <w:pict>
-              <v:group id="Group 7" o:spid="_x0000_s1060" style="position:absolute;left:0;text-align:left;margin-left:7758.45pt;margin-top:0;width:264.55pt;height:690.65pt;z-index:251658240;mso-position-horizontal:right;mso-position-horizontal-relative:page;mso-position-vertical:bottom;mso-position-vertical-relative:page" coordorigin="5531,1258" coordsize="5291,13813" o:gfxdata="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">
+              <v:group id="Group 7" o:spid="_x0000_s1060" style="position:absolute;left:0;text-align:left;margin-left:7983pt;margin-top:0;width:264.55pt;height:690.65pt;z-index:251658240;mso-position-horizontal:right;mso-position-horizontal-relative:page;mso-position-vertical:bottom;mso-position-vertical-relative:page" coordorigin="5531,1258" coordsize="5291,13813" o:gfxdata="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">
                 <v:shape id="AutoShape 8" o:spid="_x0000_s1061" type="#_x0000_t32" style="position:absolute;left:6519;top:1258;width:4303;height:10040;flip:x;visibility:visible" o:connectortype="straight" o:gfxdata="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" strokecolor="#a7bfde [1620]"/>
                 <v:group id="Group 9" o:spid="_x0000_s1062" style="position:absolute;left:5531;top:9226;width:5291;height:5845" coordorigin="5531,9226" coordsize="5291,5845" o:gfxdata="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">
                   <v:shape id="Freeform 10" o:spid="_x0000_s1063" style="position:absolute;left:5531;top:9226;width:5291;height:5845;visibility:visible;mso-wrap-style:square;v-text-anchor:top" coordsize="6418,6670" o:gfxdata="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" path="m6418,1185r,5485l1809,6669c974,5889,,3958,1407,1987,2830,,5591,411,6418,1185xe" fillcolor="#a7bfde [1620]" stroked="f">
@@ -473,7 +517,7 @@
       <w:tblPr>
         <w:tblStyle w:val="HelleListe-Akzent11"/>
         <w:tblW w:w="0" w:type="auto"/>
-        <w:tblLook w:val="00A0" w:firstRow="1" w:lastRow="0" w:firstColumn="1" w:lastColumn="0" w:noHBand="0" w:noVBand="0"/>
+        <w:tblLook w:val="00A0"/>
       </w:tblPr>
       <w:tblGrid>
         <w:gridCol w:w="1134"/>
@@ -483,11 +527,11 @@
       </w:tblGrid>
       <w:tr>
         <w:trPr>
-          <w:cnfStyle w:val="100000000000" w:firstRow="1" w:lastRow="0" w:firstColumn="0" w:lastColumn="0" w:oddVBand="0" w:evenVBand="0" w:oddHBand="0" w:evenHBand="0" w:firstRowFirstColumn="0" w:firstRowLastColumn="0" w:lastRowFirstColumn="0" w:lastRowLastColumn="0"/>
+          <w:cnfStyle w:val="100000000000"/>
         </w:trPr>
         <w:tc>
           <w:tcPr>
-            <w:cnfStyle w:val="001000000000" w:firstRow="0" w:lastRow="0" w:firstColumn="1" w:lastColumn="0" w:oddVBand="0" w:evenVBand="0" w:oddHBand="0" w:evenHBand="0" w:firstRowFirstColumn="0" w:firstRowLastColumn="0" w:lastRowFirstColumn="0" w:lastRowLastColumn="0"/>
+            <w:cnfStyle w:val="001000000000"/>
             <w:tcW w:w="1134" w:type="dxa"/>
           </w:tcPr>
           <w:p>
@@ -508,7 +552,7 @@
         </w:tc>
         <w:tc>
           <w:tcPr>
-            <w:cnfStyle w:val="000010000000" w:firstRow="0" w:lastRow="0" w:firstColumn="0" w:lastColumn="0" w:oddVBand="1" w:evenVBand="0" w:oddHBand="0" w:evenHBand="0" w:firstRowFirstColumn="0" w:firstRowLastColumn="0" w:lastRowFirstColumn="0" w:lastRowLastColumn="0"/>
+            <w:cnfStyle w:val="000010000000"/>
             <w:tcW w:w="1560" w:type="dxa"/>
           </w:tcPr>
           <w:p>
@@ -533,7 +577,7 @@
           </w:tcPr>
           <w:p>
             <w:pPr>
-              <w:cnfStyle w:val="100000000000" w:firstRow="1" w:lastRow="0" w:firstColumn="0" w:lastColumn="0" w:oddVBand="0" w:evenVBand="0" w:oddHBand="0" w:evenHBand="0" w:firstRowFirstColumn="0" w:firstRowLastColumn="0" w:lastRowFirstColumn="0" w:lastRowLastColumn="0"/>
+              <w:cnfStyle w:val="100000000000"/>
               <w:rPr>
                 <w:rFonts w:cs="Arial"/>
                 <w:sz w:val="20"/>
@@ -550,7 +594,7 @@
         </w:tc>
         <w:tc>
           <w:tcPr>
-            <w:cnfStyle w:val="000010000000" w:firstRow="0" w:lastRow="0" w:firstColumn="0" w:lastColumn="0" w:oddVBand="1" w:evenVBand="0" w:oddHBand="0" w:evenHBand="0" w:firstRowFirstColumn="0" w:firstRowLastColumn="0" w:lastRowFirstColumn="0" w:lastRowLastColumn="0"/>
+            <w:cnfStyle w:val="000010000000"/>
             <w:tcW w:w="4284" w:type="dxa"/>
           </w:tcPr>
           <w:p>
@@ -572,11 +616,11 @@
       </w:tr>
       <w:tr>
         <w:trPr>
-          <w:cnfStyle w:val="000000100000" w:firstRow="0" w:lastRow="0" w:firstColumn="0" w:lastColumn="0" w:oddVBand="0" w:evenVBand="0" w:oddHBand="1" w:evenHBand="0" w:firstRowFirstColumn="0" w:firstRowLastColumn="0" w:lastRowFirstColumn="0" w:lastRowLastColumn="0"/>
+          <w:cnfStyle w:val="000000100000"/>
         </w:trPr>
         <w:tc>
           <w:tcPr>
-            <w:cnfStyle w:val="001000000000" w:firstRow="0" w:lastRow="0" w:firstColumn="1" w:lastColumn="0" w:oddVBand="0" w:evenVBand="0" w:oddHBand="0" w:evenHBand="0" w:firstRowFirstColumn="0" w:firstRowLastColumn="0" w:lastRowFirstColumn="0" w:lastRowLastColumn="0"/>
+            <w:cnfStyle w:val="001000000000"/>
             <w:tcW w:w="1134" w:type="dxa"/>
           </w:tcPr>
           <w:p>
@@ -597,7 +641,7 @@
         </w:tc>
         <w:tc>
           <w:tcPr>
-            <w:cnfStyle w:val="000010000000" w:firstRow="0" w:lastRow="0" w:firstColumn="0" w:lastColumn="0" w:oddVBand="1" w:evenVBand="0" w:oddHBand="0" w:evenHBand="0" w:firstRowFirstColumn="0" w:firstRowLastColumn="0" w:lastRowFirstColumn="0" w:lastRowLastColumn="0"/>
+            <w:cnfStyle w:val="000010000000"/>
             <w:tcW w:w="1560" w:type="dxa"/>
           </w:tcPr>
           <w:p>
@@ -622,7 +666,7 @@
           </w:tcPr>
           <w:p>
             <w:pPr>
-              <w:cnfStyle w:val="000000100000" w:firstRow="0" w:lastRow="0" w:firstColumn="0" w:lastColumn="0" w:oddVBand="0" w:evenVBand="0" w:oddHBand="1" w:evenHBand="0" w:firstRowFirstColumn="0" w:firstRowLastColumn="0" w:lastRowFirstColumn="0" w:lastRowLastColumn="0"/>
+              <w:cnfStyle w:val="000000100000"/>
               <w:rPr>
                 <w:rFonts w:cs="Arial"/>
                 <w:sz w:val="20"/>
@@ -633,13 +677,22 @@
                 <w:rFonts w:cs="Arial"/>
                 <w:sz w:val="20"/>
               </w:rPr>
-              <w:t>Patrick Wiebeler</w:t>
+              <w:t xml:space="preserve">Patrick </w:t>
             </w:r>
+            <w:proofErr w:type="spellStart"/>
+            <w:r>
+              <w:rPr>
+                <w:rFonts w:cs="Arial"/>
+                <w:sz w:val="20"/>
+              </w:rPr>
+              <w:t>Wiebeler</w:t>
+            </w:r>
+            <w:proofErr w:type="spellEnd"/>
           </w:p>
         </w:tc>
         <w:tc>
           <w:tcPr>
-            <w:cnfStyle w:val="000010000000" w:firstRow="0" w:lastRow="0" w:firstColumn="0" w:lastColumn="0" w:oddVBand="1" w:evenVBand="0" w:oddHBand="0" w:evenHBand="0" w:firstRowFirstColumn="0" w:firstRowLastColumn="0" w:lastRowFirstColumn="0" w:lastRowLastColumn="0"/>
+            <w:cnfStyle w:val="000010000000"/>
             <w:tcW w:w="4284" w:type="dxa"/>
           </w:tcPr>
           <w:p>
@@ -662,7 +715,7 @@
       <w:tr>
         <w:tc>
           <w:tcPr>
-            <w:cnfStyle w:val="001000000000" w:firstRow="0" w:lastRow="0" w:firstColumn="1" w:lastColumn="0" w:oddVBand="0" w:evenVBand="0" w:oddHBand="0" w:evenHBand="0" w:firstRowFirstColumn="0" w:firstRowLastColumn="0" w:lastRowFirstColumn="0" w:lastRowLastColumn="0"/>
+            <w:cnfStyle w:val="001000000000"/>
             <w:tcW w:w="1134" w:type="dxa"/>
           </w:tcPr>
           <w:p>
@@ -683,7 +736,7 @@
         </w:tc>
         <w:tc>
           <w:tcPr>
-            <w:cnfStyle w:val="000010000000" w:firstRow="0" w:lastRow="0" w:firstColumn="0" w:lastColumn="0" w:oddVBand="1" w:evenVBand="0" w:oddHBand="0" w:evenHBand="0" w:firstRowFirstColumn="0" w:firstRowLastColumn="0" w:lastRowFirstColumn="0" w:lastRowLastColumn="0"/>
+            <w:cnfStyle w:val="000010000000"/>
             <w:tcW w:w="1560" w:type="dxa"/>
           </w:tcPr>
           <w:p>
@@ -708,7 +761,7 @@
           </w:tcPr>
           <w:p>
             <w:pPr>
-              <w:cnfStyle w:val="000000000000" w:firstRow="0" w:lastRow="0" w:firstColumn="0" w:lastColumn="0" w:oddVBand="0" w:evenVBand="0" w:oddHBand="0" w:evenHBand="0" w:firstRowFirstColumn="0" w:firstRowLastColumn="0" w:lastRowFirstColumn="0" w:lastRowLastColumn="0"/>
+              <w:cnfStyle w:val="000000000000"/>
               <w:rPr>
                 <w:rFonts w:cs="Arial"/>
                 <w:sz w:val="20"/>
@@ -725,7 +778,7 @@
         </w:tc>
         <w:tc>
           <w:tcPr>
-            <w:cnfStyle w:val="000010000000" w:firstRow="0" w:lastRow="0" w:firstColumn="0" w:lastColumn="0" w:oddVBand="1" w:evenVBand="0" w:oddHBand="0" w:evenHBand="0" w:firstRowFirstColumn="0" w:firstRowLastColumn="0" w:lastRowFirstColumn="0" w:lastRowLastColumn="0"/>
+            <w:cnfStyle w:val="000010000000"/>
             <w:tcW w:w="4284" w:type="dxa"/>
           </w:tcPr>
           <w:p>
@@ -819,11 +872,11 @@
       </w:tr>
       <w:tr>
         <w:trPr>
-          <w:cnfStyle w:val="000000100000" w:firstRow="0" w:lastRow="0" w:firstColumn="0" w:lastColumn="0" w:oddVBand="0" w:evenVBand="0" w:oddHBand="1" w:evenHBand="0" w:firstRowFirstColumn="0" w:firstRowLastColumn="0" w:lastRowFirstColumn="0" w:lastRowLastColumn="0"/>
+          <w:cnfStyle w:val="000000100000"/>
         </w:trPr>
         <w:tc>
           <w:tcPr>
-            <w:cnfStyle w:val="001000000000" w:firstRow="0" w:lastRow="0" w:firstColumn="1" w:lastColumn="0" w:oddVBand="0" w:evenVBand="0" w:oddHBand="0" w:evenHBand="0" w:firstRowFirstColumn="0" w:firstRowLastColumn="0" w:lastRowFirstColumn="0" w:lastRowLastColumn="0"/>
+            <w:cnfStyle w:val="001000000000"/>
             <w:tcW w:w="1134" w:type="dxa"/>
           </w:tcPr>
           <w:p>
@@ -844,7 +897,7 @@
         </w:tc>
         <w:tc>
           <w:tcPr>
-            <w:cnfStyle w:val="000010000000" w:firstRow="0" w:lastRow="0" w:firstColumn="0" w:lastColumn="0" w:oddVBand="1" w:evenVBand="0" w:oddHBand="0" w:evenHBand="0" w:firstRowFirstColumn="0" w:firstRowLastColumn="0" w:lastRowFirstColumn="0" w:lastRowLastColumn="0"/>
+            <w:cnfStyle w:val="000010000000"/>
             <w:tcW w:w="1560" w:type="dxa"/>
           </w:tcPr>
           <w:p>
@@ -869,7 +922,7 @@
           </w:tcPr>
           <w:p>
             <w:pPr>
-              <w:cnfStyle w:val="000000100000" w:firstRow="0" w:lastRow="0" w:firstColumn="0" w:lastColumn="0" w:oddVBand="0" w:evenVBand="0" w:oddHBand="1" w:evenHBand="0" w:firstRowFirstColumn="0" w:firstRowLastColumn="0" w:lastRowFirstColumn="0" w:lastRowLastColumn="0"/>
+              <w:cnfStyle w:val="000000100000"/>
               <w:rPr>
                 <w:rFonts w:cs="Arial"/>
                 <w:sz w:val="20"/>
@@ -886,7 +939,7 @@
         </w:tc>
         <w:tc>
           <w:tcPr>
-            <w:cnfStyle w:val="000010000000" w:firstRow="0" w:lastRow="0" w:firstColumn="0" w:lastColumn="0" w:oddVBand="1" w:evenVBand="0" w:oddHBand="0" w:evenHBand="0" w:firstRowFirstColumn="0" w:firstRowLastColumn="0" w:lastRowFirstColumn="0" w:lastRowLastColumn="0"/>
+            <w:cnfStyle w:val="000010000000"/>
             <w:tcW w:w="4284" w:type="dxa"/>
           </w:tcPr>
           <w:p>
@@ -937,7 +990,7 @@
       <w:tr>
         <w:tc>
           <w:tcPr>
-            <w:cnfStyle w:val="001000000000" w:firstRow="0" w:lastRow="0" w:firstColumn="1" w:lastColumn="0" w:oddVBand="0" w:evenVBand="0" w:oddHBand="0" w:evenHBand="0" w:firstRowFirstColumn="0" w:firstRowLastColumn="0" w:lastRowFirstColumn="0" w:lastRowLastColumn="0"/>
+            <w:cnfStyle w:val="001000000000"/>
             <w:tcW w:w="1134" w:type="dxa"/>
           </w:tcPr>
           <w:p>
@@ -958,7 +1011,7 @@
         </w:tc>
         <w:tc>
           <w:tcPr>
-            <w:cnfStyle w:val="000010000000" w:firstRow="0" w:lastRow="0" w:firstColumn="0" w:lastColumn="0" w:oddVBand="1" w:evenVBand="0" w:oddHBand="0" w:evenHBand="0" w:firstRowFirstColumn="0" w:firstRowLastColumn="0" w:lastRowFirstColumn="0" w:lastRowLastColumn="0"/>
+            <w:cnfStyle w:val="000010000000"/>
             <w:tcW w:w="1560" w:type="dxa"/>
           </w:tcPr>
           <w:p>
@@ -983,7 +1036,7 @@
           </w:tcPr>
           <w:p>
             <w:pPr>
-              <w:cnfStyle w:val="000000000000" w:firstRow="0" w:lastRow="0" w:firstColumn="0" w:lastColumn="0" w:oddVBand="0" w:evenVBand="0" w:oddHBand="0" w:evenHBand="0" w:firstRowFirstColumn="0" w:firstRowLastColumn="0" w:lastRowFirstColumn="0" w:lastRowLastColumn="0"/>
+              <w:cnfStyle w:val="000000000000"/>
               <w:rPr>
                 <w:rFonts w:cs="Arial"/>
                 <w:sz w:val="20"/>
@@ -1000,7 +1053,7 @@
         </w:tc>
         <w:tc>
           <w:tcPr>
-            <w:cnfStyle w:val="000010000000" w:firstRow="0" w:lastRow="0" w:firstColumn="0" w:lastColumn="0" w:oddVBand="1" w:evenVBand="0" w:oddHBand="0" w:evenHBand="0" w:firstRowFirstColumn="0" w:firstRowLastColumn="0" w:lastRowFirstColumn="0" w:lastRowLastColumn="0"/>
+            <w:cnfStyle w:val="000010000000"/>
             <w:tcW w:w="4284" w:type="dxa"/>
           </w:tcPr>
           <w:p>
@@ -1050,11 +1103,11 @@
       </w:tr>
       <w:tr>
         <w:trPr>
-          <w:cnfStyle w:val="000000100000" w:firstRow="0" w:lastRow="0" w:firstColumn="0" w:lastColumn="0" w:oddVBand="0" w:evenVBand="0" w:oddHBand="1" w:evenHBand="0" w:firstRowFirstColumn="0" w:firstRowLastColumn="0" w:lastRowFirstColumn="0" w:lastRowLastColumn="0"/>
+          <w:cnfStyle w:val="000000100000"/>
         </w:trPr>
         <w:tc>
           <w:tcPr>
-            <w:cnfStyle w:val="001000000000" w:firstRow="0" w:lastRow="0" w:firstColumn="1" w:lastColumn="0" w:oddVBand="0" w:evenVBand="0" w:oddHBand="0" w:evenHBand="0" w:firstRowFirstColumn="0" w:firstRowLastColumn="0" w:lastRowFirstColumn="0" w:lastRowLastColumn="0"/>
+            <w:cnfStyle w:val="001000000000"/>
             <w:tcW w:w="1134" w:type="dxa"/>
           </w:tcPr>
           <w:p>
@@ -1075,7 +1128,7 @@
         </w:tc>
         <w:tc>
           <w:tcPr>
-            <w:cnfStyle w:val="000010000000" w:firstRow="0" w:lastRow="0" w:firstColumn="0" w:lastColumn="0" w:oddVBand="1" w:evenVBand="0" w:oddHBand="0" w:evenHBand="0" w:firstRowFirstColumn="0" w:firstRowLastColumn="0" w:lastRowFirstColumn="0" w:lastRowLastColumn="0"/>
+            <w:cnfStyle w:val="000010000000"/>
             <w:tcW w:w="1560" w:type="dxa"/>
           </w:tcPr>
           <w:p>
@@ -1100,7 +1153,7 @@
           </w:tcPr>
           <w:p>
             <w:pPr>
-              <w:cnfStyle w:val="000000100000" w:firstRow="0" w:lastRow="0" w:firstColumn="0" w:lastColumn="0" w:oddVBand="0" w:evenVBand="0" w:oddHBand="1" w:evenHBand="0" w:firstRowFirstColumn="0" w:firstRowLastColumn="0" w:lastRowFirstColumn="0" w:lastRowLastColumn="0"/>
+              <w:cnfStyle w:val="000000100000"/>
               <w:rPr>
                 <w:rFonts w:cs="Arial"/>
                 <w:sz w:val="20"/>
@@ -1111,13 +1164,22 @@
                 <w:rFonts w:cs="Arial"/>
                 <w:sz w:val="20"/>
               </w:rPr>
-              <w:t>Martin Garrels</w:t>
+              <w:t xml:space="preserve">Martin </w:t>
             </w:r>
+            <w:proofErr w:type="spellStart"/>
+            <w:r>
+              <w:rPr>
+                <w:rFonts w:cs="Arial"/>
+                <w:sz w:val="20"/>
+              </w:rPr>
+              <w:t>Garrels</w:t>
+            </w:r>
+            <w:proofErr w:type="spellEnd"/>
           </w:p>
         </w:tc>
         <w:tc>
           <w:tcPr>
-            <w:cnfStyle w:val="000010000000" w:firstRow="0" w:lastRow="0" w:firstColumn="0" w:lastColumn="0" w:oddVBand="1" w:evenVBand="0" w:oddHBand="0" w:evenHBand="0" w:firstRowFirstColumn="0" w:firstRowLastColumn="0" w:lastRowFirstColumn="0" w:lastRowLastColumn="0"/>
+            <w:cnfStyle w:val="000010000000"/>
             <w:tcW w:w="4284" w:type="dxa"/>
           </w:tcPr>
           <w:p>
@@ -1140,7 +1202,7 @@
       <w:tr>
         <w:tc>
           <w:tcPr>
-            <w:cnfStyle w:val="001000000000" w:firstRow="0" w:lastRow="0" w:firstColumn="1" w:lastColumn="0" w:oddVBand="0" w:evenVBand="0" w:oddHBand="0" w:evenHBand="0" w:firstRowFirstColumn="0" w:firstRowLastColumn="0" w:lastRowFirstColumn="0" w:lastRowLastColumn="0"/>
+            <w:cnfStyle w:val="001000000000"/>
             <w:tcW w:w="1134" w:type="dxa"/>
           </w:tcPr>
           <w:p>
@@ -1161,7 +1223,7 @@
         </w:tc>
         <w:tc>
           <w:tcPr>
-            <w:cnfStyle w:val="000010000000" w:firstRow="0" w:lastRow="0" w:firstColumn="0" w:lastColumn="0" w:oddVBand="1" w:evenVBand="0" w:oddHBand="0" w:evenHBand="0" w:firstRowFirstColumn="0" w:firstRowLastColumn="0" w:lastRowFirstColumn="0" w:lastRowLastColumn="0"/>
+            <w:cnfStyle w:val="000010000000"/>
             <w:tcW w:w="1560" w:type="dxa"/>
           </w:tcPr>
           <w:p>
@@ -1186,7 +1248,7 @@
           </w:tcPr>
           <w:p>
             <w:pPr>
-              <w:cnfStyle w:val="000000000000" w:firstRow="0" w:lastRow="0" w:firstColumn="0" w:lastColumn="0" w:oddVBand="0" w:evenVBand="0" w:oddHBand="0" w:evenHBand="0" w:firstRowFirstColumn="0" w:firstRowLastColumn="0" w:lastRowFirstColumn="0" w:lastRowLastColumn="0"/>
+              <w:cnfStyle w:val="000000000000"/>
               <w:rPr>
                 <w:rFonts w:cs="Arial"/>
                 <w:sz w:val="20"/>
@@ -1203,7 +1265,7 @@
         </w:tc>
         <w:tc>
           <w:tcPr>
-            <w:cnfStyle w:val="000010000000" w:firstRow="0" w:lastRow="0" w:firstColumn="0" w:lastColumn="0" w:oddVBand="1" w:evenVBand="0" w:oddHBand="0" w:evenHBand="0" w:firstRowFirstColumn="0" w:firstRowLastColumn="0" w:lastRowFirstColumn="0" w:lastRowLastColumn="0"/>
+            <w:cnfStyle w:val="000010000000"/>
             <w:tcW w:w="4284" w:type="dxa"/>
           </w:tcPr>
           <w:p>
@@ -1296,11 +1358,125 @@
       </w:tr>
       <w:tr>
         <w:trPr>
-          <w:cnfStyle w:val="000000100000" w:firstRow="0" w:lastRow="0" w:firstColumn="0" w:lastColumn="0" w:oddVBand="0" w:evenVBand="0" w:oddHBand="1" w:evenHBand="0" w:firstRowFirstColumn="0" w:firstRowLastColumn="0" w:lastRowFirstColumn="0" w:lastRowLastColumn="0"/>
+          <w:cnfStyle w:val="000000100000"/>
         </w:trPr>
         <w:tc>
           <w:tcPr>
-            <w:cnfStyle w:val="001000000000" w:firstRow="0" w:lastRow="0" w:firstColumn="1" w:lastColumn="0" w:oddVBand="0" w:evenVBand="0" w:oddHBand="0" w:evenHBand="0" w:firstRowFirstColumn="0" w:firstRowLastColumn="0" w:lastRowFirstColumn="0" w:lastRowLastColumn="0"/>
+            <w:cnfStyle w:val="001000000000"/>
+            <w:tcW w:w="1134" w:type="dxa"/>
+          </w:tcPr>
+          <w:p>
+            <w:pPr>
+              <w:rPr>
+                <w:rFonts w:cs="Arial"/>
+                <w:sz w:val="20"/>
+              </w:rPr>
+            </w:pPr>
+            <w:r>
+              <w:rPr>
+                <w:rFonts w:cs="Arial"/>
+                <w:sz w:val="20"/>
+              </w:rPr>
+              <w:t>0.7</w:t>
+            </w:r>
+          </w:p>
+        </w:tc>
+        <w:tc>
+          <w:tcPr>
+            <w:cnfStyle w:val="000010000000"/>
+            <w:tcW w:w="1560" w:type="dxa"/>
+          </w:tcPr>
+          <w:p>
+            <w:pPr>
+              <w:rPr>
+                <w:rFonts w:cs="Arial"/>
+                <w:sz w:val="20"/>
+              </w:rPr>
+            </w:pPr>
+            <w:r>
+              <w:rPr>
+                <w:rFonts w:cs="Arial"/>
+                <w:sz w:val="20"/>
+              </w:rPr>
+              <w:t>22.05.2012</w:t>
+            </w:r>
+          </w:p>
+        </w:tc>
+        <w:tc>
+          <w:tcPr>
+            <w:tcW w:w="2126" w:type="dxa"/>
+          </w:tcPr>
+          <w:p>
+            <w:pPr>
+              <w:cnfStyle w:val="000000100000"/>
+              <w:rPr>
+                <w:rFonts w:cs="Arial"/>
+                <w:sz w:val="20"/>
+              </w:rPr>
+            </w:pPr>
+            <w:r>
+              <w:rPr>
+                <w:rFonts w:cs="Arial"/>
+                <w:sz w:val="20"/>
+              </w:rPr>
+              <w:t>Alexander Benölken</w:t>
+            </w:r>
+          </w:p>
+        </w:tc>
+        <w:tc>
+          <w:tcPr>
+            <w:cnfStyle w:val="000010000000"/>
+            <w:tcW w:w="4284" w:type="dxa"/>
+          </w:tcPr>
+          <w:p>
+            <w:pPr>
+              <w:rPr>
+                <w:rFonts w:cs="Arial"/>
+                <w:sz w:val="20"/>
+              </w:rPr>
+            </w:pPr>
+            <w:r>
+              <w:rPr>
+                <w:rFonts w:cs="Arial"/>
+                <w:sz w:val="20"/>
+              </w:rPr>
+              <w:t xml:space="preserve">Kapitel „2.4.2 </w:t>
+            </w:r>
+            <w:r>
+              <w:rPr>
+                <w:rFonts w:cs="Arial"/>
+                <w:sz w:val="20"/>
+              </w:rPr>
+              <w:t>AKTIVITÄTSDIAGRAMM EVENTO</w:t>
+            </w:r>
+            <w:r>
+              <w:rPr>
+                <w:rFonts w:cs="Arial"/>
+                <w:sz w:val="20"/>
+              </w:rPr>
+              <w:t>R</w:t>
+            </w:r>
+            <w:r>
+              <w:rPr>
+                <w:rFonts w:cs="Arial"/>
+                <w:sz w:val="20"/>
+              </w:rPr>
+              <w:t>GANISATION</w:t>
+            </w:r>
+            <w:r>
+              <w:rPr>
+                <w:rFonts w:cs="Arial"/>
+                <w:sz w:val="20"/>
+              </w:rPr>
+              <w:t>“ aktualisiert.</w:t>
+            </w:r>
+          </w:p>
+        </w:tc>
+      </w:tr>
+      <w:tr>
+        <w:tc>
+          <w:tcPr>
+            <w:cnfStyle w:val="001000000000"/>
             <w:tcW w:w="1134" w:type="dxa"/>
           </w:tcPr>
           <w:p>
@@ -1314,7 +1490,7 @@
         </w:tc>
         <w:tc>
           <w:tcPr>
-            <w:cnfStyle w:val="000010000000" w:firstRow="0" w:lastRow="0" w:firstColumn="0" w:lastColumn="0" w:oddVBand="1" w:evenVBand="0" w:oddHBand="0" w:evenHBand="0" w:firstRowFirstColumn="0" w:firstRowLastColumn="0" w:lastRowFirstColumn="0" w:lastRowLastColumn="0"/>
+            <w:cnfStyle w:val="000010000000"/>
             <w:tcW w:w="1560" w:type="dxa"/>
           </w:tcPr>
           <w:p>
@@ -1332,7 +1508,7 @@
           </w:tcPr>
           <w:p>
             <w:pPr>
-              <w:cnfStyle w:val="000000100000" w:firstRow="0" w:lastRow="0" w:firstColumn="0" w:lastColumn="0" w:oddVBand="0" w:evenVBand="0" w:oddHBand="1" w:evenHBand="0" w:firstRowFirstColumn="0" w:firstRowLastColumn="0" w:lastRowFirstColumn="0" w:lastRowLastColumn="0"/>
+              <w:cnfStyle w:val="000000000000"/>
               <w:rPr>
                 <w:rFonts w:cs="Arial"/>
                 <w:sz w:val="20"/>
@@ -1342,65 +1518,7 @@
         </w:tc>
         <w:tc>
           <w:tcPr>
-            <w:cnfStyle w:val="000010000000" w:firstRow="0" w:lastRow="0" w:firstColumn="0" w:lastColumn="0" w:oddVBand="1" w:evenVBand="0" w:oddHBand="0" w:evenHBand="0" w:firstRowFirstColumn="0" w:firstRowLastColumn="0" w:lastRowFirstColumn="0" w:lastRowLastColumn="0"/>
-            <w:tcW w:w="4284" w:type="dxa"/>
-          </w:tcPr>
-          <w:p>
-            <w:pPr>
-              <w:rPr>
-                <w:rFonts w:cs="Arial"/>
-                <w:sz w:val="20"/>
-              </w:rPr>
-            </w:pPr>
-          </w:p>
-        </w:tc>
-      </w:tr>
-      <w:tr>
-        <w:tc>
-          <w:tcPr>
-            <w:cnfStyle w:val="001000000000" w:firstRow="0" w:lastRow="0" w:firstColumn="1" w:lastColumn="0" w:oddVBand="0" w:evenVBand="0" w:oddHBand="0" w:evenHBand="0" w:firstRowFirstColumn="0" w:firstRowLastColumn="0" w:lastRowFirstColumn="0" w:lastRowLastColumn="0"/>
-            <w:tcW w:w="1134" w:type="dxa"/>
-          </w:tcPr>
-          <w:p>
-            <w:pPr>
-              <w:rPr>
-                <w:rFonts w:cs="Arial"/>
-                <w:sz w:val="20"/>
-              </w:rPr>
-            </w:pPr>
-          </w:p>
-        </w:tc>
-        <w:tc>
-          <w:tcPr>
-            <w:cnfStyle w:val="000010000000" w:firstRow="0" w:lastRow="0" w:firstColumn="0" w:lastColumn="0" w:oddVBand="1" w:evenVBand="0" w:oddHBand="0" w:evenHBand="0" w:firstRowFirstColumn="0" w:firstRowLastColumn="0" w:lastRowFirstColumn="0" w:lastRowLastColumn="0"/>
-            <w:tcW w:w="1560" w:type="dxa"/>
-          </w:tcPr>
-          <w:p>
-            <w:pPr>
-              <w:rPr>
-                <w:rFonts w:cs="Arial"/>
-                <w:sz w:val="20"/>
-              </w:rPr>
-            </w:pPr>
-          </w:p>
-        </w:tc>
-        <w:tc>
-          <w:tcPr>
-            <w:tcW w:w="2126" w:type="dxa"/>
-          </w:tcPr>
-          <w:p>
-            <w:pPr>
-              <w:cnfStyle w:val="000000000000" w:firstRow="0" w:lastRow="0" w:firstColumn="0" w:lastColumn="0" w:oddVBand="0" w:evenVBand="0" w:oddHBand="0" w:evenHBand="0" w:firstRowFirstColumn="0" w:firstRowLastColumn="0" w:lastRowFirstColumn="0" w:lastRowLastColumn="0"/>
-              <w:rPr>
-                <w:rFonts w:cs="Arial"/>
-                <w:sz w:val="20"/>
-              </w:rPr>
-            </w:pPr>
-          </w:p>
-        </w:tc>
-        <w:tc>
-          <w:tcPr>
-            <w:cnfStyle w:val="000010000000" w:firstRow="0" w:lastRow="0" w:firstColumn="0" w:lastColumn="0" w:oddVBand="1" w:evenVBand="0" w:oddHBand="0" w:evenHBand="0" w:firstRowFirstColumn="0" w:firstRowLastColumn="0" w:lastRowFirstColumn="0" w:lastRowLastColumn="0"/>
+            <w:cnfStyle w:val="000010000000"/>
             <w:tcW w:w="4284" w:type="dxa"/>
           </w:tcPr>
           <w:p>
@@ -5248,19 +5366,13 @@
         <w:t>n</w:t>
       </w:r>
       <w:r>
-        <w:t xml:space="preserve">kreis zu erweitern, um gleichgesinnte Personen für gemeinsame Freizeitaktivitäten und/ </w:t>
-      </w:r>
-      <w:r>
-        <w:t>o</w:t>
-      </w:r>
-      <w:r>
-        <w:t>der Sportevents zu erreichen bzw. zu begeistern. Zusätzlich kann die Internetplattform Eventalizer über das gemeinsame Interesse an solchen Freizeitaktivitäten und/ oder Sport</w:t>
-      </w:r>
-      <w:r>
-        <w:t>e</w:t>
-      </w:r>
-      <w:r>
-        <w:t>vents die Entwicklung von Freundschaften fördern.</w:t>
+        <w:t>kreis zu erweitern, um gleichgesinnte Personen für gemeinsame Freizeitaktivitäten und/ oder Sportevents zu erreichen bzw. zu begeistern. Zusätzlich kann die Internetplattform Eventalizer über das gemeinsame Interesse an solchen Freizeitaktivitäten und/ oder Spor</w:t>
+      </w:r>
+      <w:r>
+        <w:t>t</w:t>
+      </w:r>
+      <w:r>
+        <w:t>events die Entwicklung von Freundschaften fördern.</w:t>
       </w:r>
     </w:p>
     <w:p>
@@ -5360,7 +5472,31 @@
         <w:ind w:left="426" w:hanging="426"/>
       </w:pPr>
       <w:r>
-        <w:t xml:space="preserve">F10 Der beliebiger Internetnutzer kann sich über oAuth (Google, Twitter oder Facebook-Account) auf der folgenden Eingabemaske an der Internetplattform Eventalizer </w:t>
+        <w:t xml:space="preserve">F10 Der beliebiger Internetnutzer kann sich über </w:t>
+      </w:r>
+      <w:proofErr w:type="spellStart"/>
+      <w:r>
+        <w:t>oAuth</w:t>
+      </w:r>
+      <w:proofErr w:type="spellEnd"/>
+      <w:r>
+        <w:t xml:space="preserve"> (Google, </w:t>
+      </w:r>
+      <w:proofErr w:type="spellStart"/>
+      <w:r>
+        <w:t>Twitter</w:t>
+      </w:r>
+      <w:proofErr w:type="spellEnd"/>
+      <w:r>
+        <w:t xml:space="preserve"> oder Facebook-</w:t>
+      </w:r>
+      <w:proofErr w:type="spellStart"/>
+      <w:r>
+        <w:t>Account</w:t>
+      </w:r>
+      <w:proofErr w:type="spellEnd"/>
+      <w:r>
+        <w:t xml:space="preserve">) auf der folgenden Eingabemaske an der Internetplattform Eventalizer </w:t>
       </w:r>
       <w:r>
         <w:t>authe</w:t>
@@ -5400,7 +5536,7 @@
                     </pic:cNvPicPr>
                   </pic:nvPicPr>
                   <pic:blipFill>
-                    <a:blip r:embed="rId12" cstate="print"/>
+                    <a:blip r:embed="rId11" cstate="print"/>
                     <a:srcRect l="31724" t="29697" r="31379" b="38485"/>
                     <a:stretch>
                       <a:fillRect/>
@@ -5551,6 +5687,89 @@
                 <pic:pic xmlns:pic="http://schemas.openxmlformats.org/drawingml/2006/picture">
                   <pic:nvPicPr>
                     <pic:cNvPr id="0" name="Picture 4" descr="C:\Users\MSGxxxxx\Desktop\Studium FSW\Eventalizer\Dokumente\Mock Ups\Mockup - Persönliches Profil.png"/>
+                    <pic:cNvPicPr>
+                      <a:picLocks noChangeAspect="1" noChangeArrowheads="1"/>
+                    </pic:cNvPicPr>
+                  </pic:nvPicPr>
+                  <pic:blipFill>
+                    <a:blip r:embed="rId12" cstate="print"/>
+                    <a:srcRect/>
+                    <a:stretch>
+                      <a:fillRect/>
+                    </a:stretch>
+                  </pic:blipFill>
+                  <pic:spPr bwMode="auto">
+                    <a:xfrm>
+                      <a:off x="0" y="0"/>
+                      <a:ext cx="5753100" cy="4371975"/>
+                    </a:xfrm>
+                    <a:prstGeom prst="rect">
+                      <a:avLst/>
+                    </a:prstGeom>
+                    <a:noFill/>
+                    <a:ln w="9525">
+                      <a:noFill/>
+                      <a:miter lim="800000"/>
+                      <a:headEnd/>
+                      <a:tailEnd/>
+                    </a:ln>
+                  </pic:spPr>
+                </pic:pic>
+              </a:graphicData>
+            </a:graphic>
+          </wp:inline>
+        </w:drawing>
+      </w:r>
+    </w:p>
+    <w:p>
+      <w:pPr>
+        <w:spacing w:before="100" w:beforeAutospacing="1"/>
+        <w:rPr>
+          <w:b/>
+        </w:rPr>
+      </w:pPr>
+      <w:r>
+        <w:rPr>
+          <w:b/>
+        </w:rPr>
+        <w:t>Persönliche Konfiguration</w:t>
+      </w:r>
+    </w:p>
+    <w:p>
+      <w:pPr>
+        <w:ind w:left="426" w:hanging="426"/>
+      </w:pPr>
+      <w:r>
+        <w:t>F30 Der Benutzer kann sich</w:t>
+      </w:r>
+      <w:r>
+        <w:t xml:space="preserve"> </w:t>
+      </w:r>
+      <w:r>
+        <w:t>auf der folgenden Eingabemaske sowohl die Freundesliste, als auch die Blockierliste anzeigen lassen und diese ändern:</w:t>
+      </w:r>
+      <w:r>
+        <w:br/>
+      </w:r>
+      <w:r>
+        <w:rPr>
+          <w:noProof/>
+          <w:lang w:eastAsia="de-DE" w:bidi="ar-SA"/>
+        </w:rPr>
+        <w:lastRenderedPageBreak/>
+        <w:drawing>
+          <wp:inline distT="0" distB="0" distL="0" distR="0">
+            <wp:extent cx="5753100" cy="4371975"/>
+            <wp:effectExtent l="19050" t="0" r="0" b="0"/>
+            <wp:docPr id="8" name="Bild 6" descr="C:\Users\MSGxxxxx\Desktop\Studium FSW\Eventalizer\Dokumente\Mock Ups\Mockup - Persönliche Konfiguration.png"/>
+            <wp:cNvGraphicFramePr>
+              <a:graphicFrameLocks xmlns:a="http://schemas.openxmlformats.org/drawingml/2006/main" noChangeAspect="1"/>
+            </wp:cNvGraphicFramePr>
+            <a:graphic xmlns:a="http://schemas.openxmlformats.org/drawingml/2006/main">
+              <a:graphicData uri="http://schemas.openxmlformats.org/drawingml/2006/picture">
+                <pic:pic xmlns:pic="http://schemas.openxmlformats.org/drawingml/2006/picture">
+                  <pic:nvPicPr>
+                    <pic:cNvPr id="0" name="Picture 6" descr="C:\Users\MSGxxxxx\Desktop\Studium FSW\Eventalizer\Dokumente\Mock Ups\Mockup - Persönliche Konfiguration.png"/>
                     <pic:cNvPicPr>
                       <a:picLocks noChangeAspect="1" noChangeArrowheads="1"/>
                     </pic:cNvPicPr>
@@ -5584,89 +5803,6 @@
           </wp:inline>
         </w:drawing>
       </w:r>
-    </w:p>
-    <w:p>
-      <w:pPr>
-        <w:spacing w:before="100" w:beforeAutospacing="1"/>
-        <w:rPr>
-          <w:b/>
-        </w:rPr>
-      </w:pPr>
-      <w:r>
-        <w:rPr>
-          <w:b/>
-        </w:rPr>
-        <w:t>Persönliche Konfiguration</w:t>
-      </w:r>
-    </w:p>
-    <w:p>
-      <w:pPr>
-        <w:ind w:left="426" w:hanging="426"/>
-      </w:pPr>
-      <w:r>
-        <w:t>F30 Der Benutzer kann sich</w:t>
-      </w:r>
-      <w:r>
-        <w:t xml:space="preserve"> </w:t>
-      </w:r>
-      <w:r>
-        <w:t>auf der folgenden Eingabemaske sowohl die Freundesliste, als auch die Blockierliste anzeigen lassen und diese ändern:</w:t>
-      </w:r>
-      <w:r>
-        <w:br/>
-      </w:r>
-      <w:r>
-        <w:rPr>
-          <w:noProof/>
-          <w:lang w:eastAsia="de-DE" w:bidi="ar-SA"/>
-        </w:rPr>
-        <w:lastRenderedPageBreak/>
-        <w:drawing>
-          <wp:inline distT="0" distB="0" distL="0" distR="0">
-            <wp:extent cx="5753100" cy="4371975"/>
-            <wp:effectExtent l="19050" t="0" r="0" b="0"/>
-            <wp:docPr id="8" name="Bild 6" descr="C:\Users\MSGxxxxx\Desktop\Studium FSW\Eventalizer\Dokumente\Mock Ups\Mockup - Persönliche Konfiguration.png"/>
-            <wp:cNvGraphicFramePr>
-              <a:graphicFrameLocks xmlns:a="http://schemas.openxmlformats.org/drawingml/2006/main" noChangeAspect="1"/>
-            </wp:cNvGraphicFramePr>
-            <a:graphic xmlns:a="http://schemas.openxmlformats.org/drawingml/2006/main">
-              <a:graphicData uri="http://schemas.openxmlformats.org/drawingml/2006/picture">
-                <pic:pic xmlns:pic="http://schemas.openxmlformats.org/drawingml/2006/picture">
-                  <pic:nvPicPr>
-                    <pic:cNvPr id="0" name="Picture 6" descr="C:\Users\MSGxxxxx\Desktop\Studium FSW\Eventalizer\Dokumente\Mock Ups\Mockup - Persönliche Konfiguration.png"/>
-                    <pic:cNvPicPr>
-                      <a:picLocks noChangeAspect="1" noChangeArrowheads="1"/>
-                    </pic:cNvPicPr>
-                  </pic:nvPicPr>
-                  <pic:blipFill>
-                    <a:blip r:embed="rId14" cstate="print"/>
-                    <a:srcRect/>
-                    <a:stretch>
-                      <a:fillRect/>
-                    </a:stretch>
-                  </pic:blipFill>
-                  <pic:spPr bwMode="auto">
-                    <a:xfrm>
-                      <a:off x="0" y="0"/>
-                      <a:ext cx="5753100" cy="4371975"/>
-                    </a:xfrm>
-                    <a:prstGeom prst="rect">
-                      <a:avLst/>
-                    </a:prstGeom>
-                    <a:noFill/>
-                    <a:ln w="9525">
-                      <a:noFill/>
-                      <a:miter lim="800000"/>
-                      <a:headEnd/>
-                      <a:tailEnd/>
-                    </a:ln>
-                  </pic:spPr>
-                </pic:pic>
-              </a:graphicData>
-            </a:graphic>
-          </wp:inline>
-        </w:drawing>
-      </w:r>
       <w:r>
         <w:br/>
         <w:t>Inhalte der Benutzer, die auf der Freundesliste stehen, werden vordergründig darg</w:t>
@@ -5761,7 +5897,7 @@
                     </pic:cNvPicPr>
                   </pic:nvPicPr>
                   <pic:blipFill>
-                    <a:blip r:embed="rId15" cstate="print"/>
+                    <a:blip r:embed="rId14" cstate="print"/>
                     <a:srcRect l="21689" t="25708" r="35430" b="27233"/>
                     <a:stretch>
                       <a:fillRect/>
@@ -5846,7 +5982,7 @@
                     </pic:cNvPicPr>
                   </pic:nvPicPr>
                   <pic:blipFill>
-                    <a:blip r:embed="rId16" cstate="print"/>
+                    <a:blip r:embed="rId15" cstate="print"/>
                     <a:srcRect l="24503" t="24401" r="18709" b="33115"/>
                     <a:stretch>
                       <a:fillRect/>
@@ -5937,6 +6073,333 @@
                 <pic:pic xmlns:pic="http://schemas.openxmlformats.org/drawingml/2006/picture">
                   <pic:nvPicPr>
                     <pic:cNvPr id="0" name="Picture 9" descr="C:\Users\MSGxxxxx\Desktop\Studium FSW\Eventalizer\Dokumente\Mock Ups\Mockup - Event organisieren.png"/>
+                    <pic:cNvPicPr>
+                      <a:picLocks noChangeAspect="1" noChangeArrowheads="1"/>
+                    </pic:cNvPicPr>
+                  </pic:nvPicPr>
+                  <pic:blipFill>
+                    <a:blip r:embed="rId16" cstate="print"/>
+                    <a:stretch>
+                      <a:fillRect/>
+                    </a:stretch>
+                  </pic:blipFill>
+                  <pic:spPr bwMode="auto">
+                    <a:xfrm>
+                      <a:off x="0" y="0"/>
+                      <a:ext cx="5753100" cy="4366810"/>
+                    </a:xfrm>
+                    <a:prstGeom prst="rect">
+                      <a:avLst/>
+                    </a:prstGeom>
+                    <a:noFill/>
+                    <a:ln w="9525">
+                      <a:noFill/>
+                      <a:miter lim="800000"/>
+                      <a:headEnd/>
+                      <a:tailEnd/>
+                    </a:ln>
+                  </pic:spPr>
+                </pic:pic>
+              </a:graphicData>
+            </a:graphic>
+          </wp:inline>
+        </w:drawing>
+      </w:r>
+      <w:r>
+        <w:br/>
+        <w:t>Für eine erfolgreiche Veröffentlichung einer Eventorganisation ist die Angabe der fo</w:t>
+      </w:r>
+      <w:r>
+        <w:t>l</w:t>
+      </w:r>
+      <w:r>
+        <w:t>genden Informationen notwendig:</w:t>
+      </w:r>
+    </w:p>
+    <w:p>
+      <w:pPr>
+        <w:pStyle w:val="Listenabsatz"/>
+        <w:numPr>
+          <w:ilvl w:val="0"/>
+          <w:numId w:val="16"/>
+        </w:numPr>
+      </w:pPr>
+      <w:r>
+        <w:t>Ein Titel des Events</w:t>
+      </w:r>
+    </w:p>
+    <w:p>
+      <w:pPr>
+        <w:pStyle w:val="Listenabsatz"/>
+        <w:numPr>
+          <w:ilvl w:val="0"/>
+          <w:numId w:val="16"/>
+        </w:numPr>
+      </w:pPr>
+      <w:r>
+        <w:t xml:space="preserve">Eine Beschreibung zu dem Event </w:t>
+      </w:r>
+    </w:p>
+    <w:p>
+      <w:pPr>
+        <w:pStyle w:val="Listenabsatz"/>
+        <w:numPr>
+          <w:ilvl w:val="0"/>
+          <w:numId w:val="16"/>
+        </w:numPr>
+      </w:pPr>
+      <w:r>
+        <w:t>Eine Kategorie:</w:t>
+      </w:r>
+      <w:r>
+        <w:br/>
+        <w:t>Die Kategorie des Events kann anhand einer vorgegebenen Liste ausgewählt werden.</w:t>
+      </w:r>
+    </w:p>
+    <w:p>
+      <w:pPr>
+        <w:pStyle w:val="Listenabsatz"/>
+        <w:numPr>
+          <w:ilvl w:val="0"/>
+          <w:numId w:val="16"/>
+        </w:numPr>
+      </w:pPr>
+      <w:r>
+        <w:t>Eine Unterkategorie:</w:t>
+      </w:r>
+      <w:r>
+        <w:br/>
+        <w:t>Die Unterkategorie des Events orientiert sich an der Kategorie des Events. Die Unterkategorie des Events kann anhand einer vorgegebenen Liste ausgewählt werden.</w:t>
+      </w:r>
+    </w:p>
+    <w:p>
+      <w:pPr>
+        <w:pStyle w:val="Listenabsatz"/>
+        <w:numPr>
+          <w:ilvl w:val="0"/>
+          <w:numId w:val="16"/>
+        </w:numPr>
+      </w:pPr>
+      <w:r>
+        <w:t>Ein Preis:</w:t>
+      </w:r>
+      <w:r>
+        <w:br/>
+        <w:t>Dies ist der Preis, den jeder Teilnehmer für die Teilnahme an dem Event zu b</w:t>
+      </w:r>
+      <w:r>
+        <w:t>e</w:t>
+      </w:r>
+      <w:r>
+        <w:t>zahlen hat.</w:t>
+      </w:r>
+    </w:p>
+    <w:p>
+      <w:pPr>
+        <w:pStyle w:val="Listenabsatz"/>
+        <w:numPr>
+          <w:ilvl w:val="0"/>
+          <w:numId w:val="16"/>
+        </w:numPr>
+      </w:pPr>
+      <w:r>
+        <w:t>Minimale Teilnehmeranzahl:</w:t>
+      </w:r>
+      <w:r>
+        <w:br/>
+        <w:t>Hier ist die minimale Anzahl der Teilnehmer einzugeben, damit das Event stat</w:t>
+      </w:r>
+      <w:r>
+        <w:t>t</w:t>
+      </w:r>
+      <w:r>
+        <w:t>findet.</w:t>
+      </w:r>
+    </w:p>
+    <w:p>
+      <w:pPr>
+        <w:pStyle w:val="Listenabsatz"/>
+        <w:numPr>
+          <w:ilvl w:val="0"/>
+          <w:numId w:val="16"/>
+        </w:numPr>
+      </w:pPr>
+      <w:r>
+        <w:lastRenderedPageBreak/>
+        <w:t>Maximale Teilnehmeranzahl:</w:t>
+      </w:r>
+      <w:r>
+        <w:br/>
+        <w:t>Hier ist die maximale Anzahl der Teilnehmer einzugeben, die sich zu dem Event anmelden können.</w:t>
+      </w:r>
+    </w:p>
+    <w:p>
+      <w:pPr>
+        <w:pStyle w:val="Listenabsatz"/>
+        <w:numPr>
+          <w:ilvl w:val="0"/>
+          <w:numId w:val="16"/>
+        </w:numPr>
+      </w:pPr>
+      <w:r>
+        <w:t>Ort:</w:t>
+      </w:r>
+      <w:r>
+        <w:br/>
+        <w:t>Der Ort kann entweder aus einer vorgegebenen Liste ausgewählt oder frei ei</w:t>
+      </w:r>
+      <w:r>
+        <w:t>n</w:t>
+      </w:r>
+      <w:r>
+        <w:t>gegeben werden. Die vorgegebene Liste beinhaltet die vom Benutzer schon einmal verwendeten Eventorte.</w:t>
+      </w:r>
+    </w:p>
+    <w:p>
+      <w:pPr>
+        <w:pStyle w:val="Listenabsatz"/>
+        <w:numPr>
+          <w:ilvl w:val="0"/>
+          <w:numId w:val="16"/>
+        </w:numPr>
+      </w:pPr>
+      <w:r>
+        <w:t xml:space="preserve">Startzeit: </w:t>
+      </w:r>
+      <w:r>
+        <w:br/>
+        <w:t>Hier ist die Startzeit des Events (Tag und Uhrzeit) einzugeben.</w:t>
+      </w:r>
+    </w:p>
+    <w:p>
+      <w:pPr>
+        <w:pStyle w:val="Listenabsatz"/>
+        <w:numPr>
+          <w:ilvl w:val="0"/>
+          <w:numId w:val="16"/>
+        </w:numPr>
+      </w:pPr>
+      <w:r>
+        <w:t>Endzeit:</w:t>
+      </w:r>
+      <w:r>
+        <w:br/>
+        <w:t>Hier ist die Endzeit des Events (Tag und Uhrzeit) einzugeben.</w:t>
+      </w:r>
+    </w:p>
+    <w:p>
+      <w:pPr>
+        <w:pStyle w:val="Listenabsatz"/>
+        <w:numPr>
+          <w:ilvl w:val="0"/>
+          <w:numId w:val="16"/>
+        </w:numPr>
+      </w:pPr>
+      <w:r>
+        <w:t>Event bestätigen bis:</w:t>
+      </w:r>
+      <w:r>
+        <w:br/>
+        <w:t>In diesem Feld kann optional eingegeben werden, bis zu welchem Zeitpunkt der Organisator das Event zu bestätigen hat. Ist diese Feld gefüllt und bestätigt der Organisator das Stattfinden des Events nicht vor diesem Zeitpunkt, erfolgt eine automatische Absage (an die Teilnehmer) des Events durch die Internetplat</w:t>
+      </w:r>
+      <w:r>
+        <w:t>t</w:t>
+      </w:r>
+      <w:r>
+        <w:t>form Eventalizer.</w:t>
+      </w:r>
+    </w:p>
+    <w:p>
+      <w:pPr>
+        <w:ind w:left="426"/>
+      </w:pPr>
+      <w:r>
+        <w:t>Sind alle Eingaben vorhanden wird der Benutzer damit zum Organisator des Events.</w:t>
+      </w:r>
+    </w:p>
+    <w:p>
+      <w:pPr>
+        <w:ind w:left="567" w:hanging="567"/>
+      </w:pPr>
+      <w:r>
+        <w:t xml:space="preserve">F70 Der Organisator kann </w:t>
+      </w:r>
+      <w:proofErr w:type="gramStart"/>
+      <w:r>
+        <w:t>das</w:t>
+      </w:r>
+      <w:proofErr w:type="gramEnd"/>
+      <w:r>
+        <w:t xml:space="preserve"> Event auf der oben beschriebenen Eingabemaske (siehe F60) bestätigen, um eine automatische Absage des Events zu vermeiden. Dies ist nur bis zu dem bei dem Event hinterlegten Zeitpunkt „Event bestätigen bis“ möglich. Der Organ</w:t>
+      </w:r>
+      <w:r>
+        <w:t>i</w:t>
+      </w:r>
+      <w:r>
+        <w:t>sator und alle bis dahin angemeldete Teilnehmer bekommen dann eine private Nac</w:t>
+      </w:r>
+      <w:r>
+        <w:t>h</w:t>
+      </w:r>
+      <w:r>
+        <w:t>richt.</w:t>
+      </w:r>
+    </w:p>
+    <w:p>
+      <w:pPr>
+        <w:ind w:left="567" w:hanging="567"/>
+      </w:pPr>
+      <w:r>
+        <w:t>F80 Der Organisator kann das Event auf der oben beschriebenen Eingabemaske (siehe F60) absagen. Dies ist nur bis zu dem bei dem Event hinterlegten Zeitpunkt „Event bestät</w:t>
+      </w:r>
+      <w:r>
+        <w:t>i</w:t>
+      </w:r>
+      <w:r>
+        <w:t>gen bis“ möglich, da nach diesem Zeitpunkt eine automatische Benachrichtigung der Teilnehmer erfolgt. In beiden Fällen erhalten der Organisator und alle bis dahin ang</w:t>
+      </w:r>
+      <w:r>
+        <w:t>e</w:t>
+      </w:r>
+      <w:r>
+        <w:t>meldete Teilnehmer eine private Nachricht (ggfs. mit E-Mail-Benachrichtigung).</w:t>
+      </w:r>
+    </w:p>
+    <w:p>
+      <w:pPr>
+        <w:ind w:left="567" w:hanging="567"/>
+      </w:pPr>
+      <w:r>
+        <w:t>F90 Ein Benutzer kann auf der folgenden Eingabemaske an einem Event eines anderen B</w:t>
+      </w:r>
+      <w:r>
+        <w:t>e</w:t>
+      </w:r>
+      <w:r>
+        <w:t>nutzers teilnehmen, d.h. sich für diese Event anmelden:</w:t>
+      </w:r>
+      <w:r>
+        <w:br/>
+      </w:r>
+      <w:r>
+        <w:rPr>
+          <w:noProof/>
+          <w:lang w:eastAsia="de-DE" w:bidi="ar-SA"/>
+        </w:rPr>
+        <w:lastRenderedPageBreak/>
+        <w:drawing>
+          <wp:inline distT="0" distB="0" distL="0" distR="0">
+            <wp:extent cx="5753100" cy="4366810"/>
+            <wp:effectExtent l="19050" t="0" r="0" b="0"/>
+            <wp:docPr id="15" name="Bild 10" descr="C:\Users\MSGxxxxx\Desktop\Studium FSW\Eventalizer\Dokumente\Mock Ups\Mockup - Event Teilnahme.png"/>
+            <wp:cNvGraphicFramePr>
+              <a:graphicFrameLocks xmlns:a="http://schemas.openxmlformats.org/drawingml/2006/main" noChangeAspect="1"/>
+            </wp:cNvGraphicFramePr>
+            <a:graphic xmlns:a="http://schemas.openxmlformats.org/drawingml/2006/main">
+              <a:graphicData uri="http://schemas.openxmlformats.org/drawingml/2006/picture">
+                <pic:pic xmlns:pic="http://schemas.openxmlformats.org/drawingml/2006/picture">
+                  <pic:nvPicPr>
+                    <pic:cNvPr id="0" name="Picture 10" descr="C:\Users\MSGxxxxx\Desktop\Studium FSW\Eventalizer\Dokumente\Mock Ups\Mockup - Event Teilnahme.png"/>
                     <pic:cNvPicPr>
                       <a:picLocks noChangeAspect="1" noChangeArrowheads="1"/>
                     </pic:cNvPicPr>
@@ -5971,338 +6434,27 @@
       </w:r>
       <w:r>
         <w:br/>
-        <w:t>Für eine erfolgreiche Veröffentlichung einer Eventorganisation ist die Angabe der fo</w:t>
-      </w:r>
-      <w:r>
-        <w:t>l</w:t>
-      </w:r>
-      <w:r>
-        <w:t>genden Informationen notwendig:</w:t>
-      </w:r>
-    </w:p>
-    <w:p>
-      <w:pPr>
-        <w:pStyle w:val="Listenabsatz"/>
-        <w:numPr>
-          <w:ilvl w:val="0"/>
-          <w:numId w:val="16"/>
-        </w:numPr>
-      </w:pPr>
-      <w:r>
-        <w:t>Ein Titel des Events</w:t>
-      </w:r>
-    </w:p>
-    <w:p>
-      <w:pPr>
-        <w:pStyle w:val="Listenabsatz"/>
-        <w:numPr>
-          <w:ilvl w:val="0"/>
-          <w:numId w:val="16"/>
-        </w:numPr>
-      </w:pPr>
-      <w:r>
-        <w:t xml:space="preserve">Eine Beschreibung zu dem Event </w:t>
-      </w:r>
-    </w:p>
-    <w:p>
-      <w:pPr>
-        <w:pStyle w:val="Listenabsatz"/>
-        <w:numPr>
-          <w:ilvl w:val="0"/>
-          <w:numId w:val="16"/>
-        </w:numPr>
-      </w:pPr>
-      <w:r>
-        <w:t>Eine Kategorie:</w:t>
+        <w:t>Der Benutzer bekommt die Daten des Eventsangezeigt und hat die Möglichkeit sich für das Event anzumelden, d.h. an diesem teilzunehmen. Für eine erfolgreiche Teilnahme wird überprüft, ob noch ein Teilnehmerplatz zur Verfügung steht, d.h. ob noch freie Plätze vorhanden sind. Ist dies der Fall kann sich der Benutzer erfolgreich am Event anmelden und die Anzahl der freien Plätze des Events wird um eins reduziert.</w:t>
+      </w:r>
+    </w:p>
+    <w:p>
+      <w:pPr>
+        <w:ind w:left="567" w:hanging="567"/>
+      </w:pPr>
+      <w:r>
+        <w:t>F100 Ein Benutzer kann auf der auf der oben beschriebenen Eingabemaske (siehe F90) ein Event eines anderen Benutzers absagen, d.h. sich von diesem Event abmelden.</w:t>
       </w:r>
       <w:r>
         <w:br/>
-        <w:t>Die Kategorie des Events kann anhand einer vorgegebenen Liste ausgewählt werden.</w:t>
-      </w:r>
-    </w:p>
-    <w:p>
-      <w:pPr>
-        <w:pStyle w:val="Listenabsatz"/>
-        <w:numPr>
-          <w:ilvl w:val="0"/>
-          <w:numId w:val="16"/>
-        </w:numPr>
-      </w:pPr>
-      <w:r>
-        <w:t>Eine Unterkategorie:</w:t>
-      </w:r>
-      <w:r>
-        <w:br/>
-        <w:t>Die Unterkategorie des Events orientiert sich an der Kategorie des Events. Die Unterkategorie des Events kann anhand einer vorgegebenen Liste ausgewählt werden.</w:t>
-      </w:r>
-    </w:p>
-    <w:p>
-      <w:pPr>
-        <w:pStyle w:val="Listenabsatz"/>
-        <w:numPr>
-          <w:ilvl w:val="0"/>
-          <w:numId w:val="16"/>
-        </w:numPr>
-      </w:pPr>
-      <w:r>
-        <w:t>Ein Preis:</w:t>
-      </w:r>
-      <w:r>
-        <w:br/>
-        <w:t>Dies ist der Preis, den jeder Teilnehmer für die Teilnahme an dem Event zu b</w:t>
-      </w:r>
-      <w:r>
-        <w:t>e</w:t>
-      </w:r>
-      <w:r>
-        <w:t>zahlen hat.</w:t>
-      </w:r>
-    </w:p>
-    <w:p>
-      <w:pPr>
-        <w:pStyle w:val="Listenabsatz"/>
-        <w:numPr>
-          <w:ilvl w:val="0"/>
-          <w:numId w:val="16"/>
-        </w:numPr>
-      </w:pPr>
-      <w:r>
-        <w:t>Minimale Teilnehmeranzahl:</w:t>
-      </w:r>
-      <w:r>
-        <w:br/>
-        <w:t>Hier ist die minimale Anzahl der Teilnehmer einzugeben, damit das Event stat</w:t>
-      </w:r>
-      <w:r>
-        <w:t>t</w:t>
-      </w:r>
-      <w:r>
-        <w:t>findet.</w:t>
-      </w:r>
-    </w:p>
-    <w:p>
-      <w:pPr>
-        <w:pStyle w:val="Listenabsatz"/>
-        <w:numPr>
-          <w:ilvl w:val="0"/>
-          <w:numId w:val="16"/>
-        </w:numPr>
-      </w:pPr>
-      <w:r>
-        <w:lastRenderedPageBreak/>
-        <w:t>Maximale Teilnehmeranzahl:</w:t>
-      </w:r>
-      <w:r>
-        <w:br/>
-        <w:t>Hier ist die maximale Anzahl der Teilnehmer einzugeben, die sich zu dem Event anmelden können.</w:t>
-      </w:r>
-    </w:p>
-    <w:p>
-      <w:pPr>
-        <w:pStyle w:val="Listenabsatz"/>
-        <w:numPr>
-          <w:ilvl w:val="0"/>
-          <w:numId w:val="16"/>
-        </w:numPr>
-      </w:pPr>
-      <w:r>
-        <w:t>Ort:</w:t>
-      </w:r>
-      <w:r>
-        <w:br/>
-        <w:t>Der Ort kann entweder aus einer vorgegebenen Liste ausgewählt oder frei ei</w:t>
-      </w:r>
-      <w:r>
-        <w:t>n</w:t>
-      </w:r>
-      <w:r>
-        <w:t>gegeben werden. Die vorgegebene Liste beinhaltet die vom Benutzer schon einmal verwendeten Eventorte.</w:t>
-      </w:r>
-    </w:p>
-    <w:p>
-      <w:pPr>
-        <w:pStyle w:val="Listenabsatz"/>
-        <w:numPr>
-          <w:ilvl w:val="0"/>
-          <w:numId w:val="16"/>
-        </w:numPr>
-      </w:pPr>
-      <w:r>
-        <w:t xml:space="preserve">Startzeit: </w:t>
-      </w:r>
-      <w:r>
-        <w:br/>
-        <w:t>Hier ist die Startzeit des Events (Tag und Uhrzeit) einzugeben.</w:t>
-      </w:r>
-    </w:p>
-    <w:p>
-      <w:pPr>
-        <w:pStyle w:val="Listenabsatz"/>
-        <w:numPr>
-          <w:ilvl w:val="0"/>
-          <w:numId w:val="16"/>
-        </w:numPr>
-      </w:pPr>
-      <w:r>
-        <w:t>Endzeit:</w:t>
-      </w:r>
-      <w:r>
-        <w:br/>
-        <w:t>Hier ist die Endzeit des Events (Tag und Uhrzeit) einzugeben.</w:t>
-      </w:r>
-    </w:p>
-    <w:p>
-      <w:pPr>
-        <w:pStyle w:val="Listenabsatz"/>
-        <w:numPr>
-          <w:ilvl w:val="0"/>
-          <w:numId w:val="16"/>
-        </w:numPr>
-      </w:pPr>
-      <w:r>
-        <w:t>Event bestätigen bis:</w:t>
-      </w:r>
-      <w:r>
-        <w:br/>
-        <w:t>In diesem Feld kann optional eingegeben werden, bis zu welchem Zeitpunkt der Organisator das Event zu bestätigen hat. Ist diese Feld gefüllt und bestätigt der Organisator das Stattfinden des Events nicht vor diesem Zeitpunkt, erfolgt eine automatische Absage (an die Teilnehmer) des Events durch die Internetplat</w:t>
-      </w:r>
-      <w:r>
-        <w:t>t</w:t>
-      </w:r>
-      <w:r>
-        <w:t>form Eventalizer.</w:t>
-      </w:r>
-    </w:p>
-    <w:p>
-      <w:pPr>
-        <w:ind w:left="426"/>
-      </w:pPr>
-      <w:r>
-        <w:t>Sind alle Eingaben vorhanden wird der Benutzer damit zum Organisator des Events.</w:t>
-      </w:r>
-    </w:p>
-    <w:p>
-      <w:pPr>
-        <w:ind w:left="567" w:hanging="567"/>
-      </w:pPr>
-      <w:r>
-        <w:t>F70 Der Organisator kann das Event auf der oben beschriebenen Eingabemaske (siehe F60) bestätigen, um eine automatische Absage des Events zu vermeiden. Dies ist nur bis zu dem bei dem Event hinterlegten Zeitpunkt „Event bestätigen bis“ möglich. Der Organ</w:t>
-      </w:r>
-      <w:r>
-        <w:t>i</w:t>
-      </w:r>
-      <w:r>
-        <w:t>sator und alle bis dahin angemeldete Teilnehmer bekommen dann eine private Nac</w:t>
-      </w:r>
-      <w:r>
-        <w:t>h</w:t>
-      </w:r>
-      <w:r>
-        <w:t>richt.</w:t>
-      </w:r>
-    </w:p>
-    <w:p>
-      <w:pPr>
-        <w:ind w:left="567" w:hanging="567"/>
-      </w:pPr>
-      <w:r>
-        <w:t>F80 Der Organisator kann das Event auf der oben beschriebenen Eingabemaske (siehe F60) absagen. Dies ist nur bis zu dem bei dem Event hinterlegten Zeitpunkt „Event bestät</w:t>
-      </w:r>
-      <w:r>
-        <w:t>i</w:t>
-      </w:r>
-      <w:r>
-        <w:t>gen bis“ möglich, da nach diesem Zeitpunkt eine automatische Benachrichtigung der Teilnehmer erfolgt. In beiden Fällen erhalten der Organisator und alle bis dahin ang</w:t>
-      </w:r>
-      <w:r>
-        <w:t>e</w:t>
-      </w:r>
-      <w:r>
-        <w:t>meldete Teilnehmer eine private Nachricht (ggfs. mit E-Mail-Benachrichtigung).</w:t>
-      </w:r>
-    </w:p>
-    <w:p>
-      <w:pPr>
-        <w:ind w:left="567" w:hanging="567"/>
-      </w:pPr>
-      <w:r>
-        <w:t>F90 Ein Benutzer kann auf der folgenden Eingabemaske an einem Event eines anderen B</w:t>
-      </w:r>
-      <w:r>
-        <w:t>e</w:t>
-      </w:r>
-      <w:r>
-        <w:t>nutzers teilnehmen, d.h. sich für diese Event anmelden:</w:t>
-      </w:r>
-      <w:r>
-        <w:br/>
-      </w:r>
-      <w:r>
-        <w:rPr>
-          <w:noProof/>
-          <w:lang w:eastAsia="de-DE" w:bidi="ar-SA"/>
-        </w:rPr>
-        <w:lastRenderedPageBreak/>
-        <w:drawing>
-          <wp:inline distT="0" distB="0" distL="0" distR="0">
-            <wp:extent cx="5753100" cy="4366810"/>
-            <wp:effectExtent l="19050" t="0" r="0" b="0"/>
-            <wp:docPr id="15" name="Bild 10" descr="C:\Users\MSGxxxxx\Desktop\Studium FSW\Eventalizer\Dokumente\Mock Ups\Mockup - Event Teilnahme.png"/>
-            <wp:cNvGraphicFramePr>
-              <a:graphicFrameLocks xmlns:a="http://schemas.openxmlformats.org/drawingml/2006/main" noChangeAspect="1"/>
-            </wp:cNvGraphicFramePr>
-            <a:graphic xmlns:a="http://schemas.openxmlformats.org/drawingml/2006/main">
-              <a:graphicData uri="http://schemas.openxmlformats.org/drawingml/2006/picture">
-                <pic:pic xmlns:pic="http://schemas.openxmlformats.org/drawingml/2006/picture">
-                  <pic:nvPicPr>
-                    <pic:cNvPr id="0" name="Picture 10" descr="C:\Users\MSGxxxxx\Desktop\Studium FSW\Eventalizer\Dokumente\Mock Ups\Mockup - Event Teilnahme.png"/>
-                    <pic:cNvPicPr>
-                      <a:picLocks noChangeAspect="1" noChangeArrowheads="1"/>
-                    </pic:cNvPicPr>
-                  </pic:nvPicPr>
-                  <pic:blipFill>
-                    <a:blip r:embed="rId18" cstate="print"/>
-                    <a:stretch>
-                      <a:fillRect/>
-                    </a:stretch>
-                  </pic:blipFill>
-                  <pic:spPr bwMode="auto">
-                    <a:xfrm>
-                      <a:off x="0" y="0"/>
-                      <a:ext cx="5753100" cy="4366810"/>
-                    </a:xfrm>
-                    <a:prstGeom prst="rect">
-                      <a:avLst/>
-                    </a:prstGeom>
-                    <a:noFill/>
-                    <a:ln w="9525">
-                      <a:noFill/>
-                      <a:miter lim="800000"/>
-                      <a:headEnd/>
-                      <a:tailEnd/>
-                    </a:ln>
-                  </pic:spPr>
-                </pic:pic>
-              </a:graphicData>
-            </a:graphic>
-          </wp:inline>
-        </w:drawing>
-      </w:r>
-      <w:r>
-        <w:br/>
-        <w:t>Der Benutzer bekommt die Daten des Eventsangezeigt und hat die Möglichkeit sich für das Event anzumelden, d.h. an diesem teilzunehmen. Für eine erfolgreiche Teilnahme wird überprüft, ob noch ein Teilnehmerplatz zur Verfügung steht, d.h. ob noch freie Plätze vorhanden sind. Ist dies der Fall kann sich der Benutzer erfolgreich am Event anmelden und die Anzahl der freien Plätze des Events wird um eins reduziert.</w:t>
-      </w:r>
-    </w:p>
-    <w:p>
-      <w:pPr>
-        <w:ind w:left="567" w:hanging="567"/>
-      </w:pPr>
-      <w:r>
-        <w:t>F100 Ein Benutzer kann auf der auf der oben beschriebenen Eingabemaske (siehe F90) ein Event eines anderen Benutzers absagen, d.h. sich von diesem Event abmelden.</w:t>
-      </w:r>
-      <w:r>
-        <w:br/>
-        <w:t>Der Benutzer bekommt die Daten des Eventsangezeigt und hat die Möglichkeit sich für das Event abzumelden, d.h. das Event abzusagen. Eine erfolgreiche Absage des Events ist nur möglich, wenn man auch an diesem Event angemeldet ist. Ist dies der Fall kann sich der Benutzer erfolgreich vom Event abmelden und die Anzahl der freien Plätze des Events wird um eins erhöht.</w:t>
+        <w:t xml:space="preserve">Der Benutzer bekommt die Daten des Eventsangezeigt und hat die Möglichkeit sich für </w:t>
+      </w:r>
+      <w:proofErr w:type="gramStart"/>
+      <w:r>
+        <w:t>das</w:t>
+      </w:r>
+      <w:proofErr w:type="gramEnd"/>
+      <w:r>
+        <w:t xml:space="preserve"> Event abzumelden, d.h. das Event abzusagen. Eine erfolgreiche Absage des Events ist nur möglich, wenn man auch an diesem Event angemeldet ist. Ist dies der Fall kann sich der Benutzer erfolgreich vom Event abmelden und die Anzahl der freien Plätze des Events wird um eins erhöht.</w:t>
       </w:r>
       <w:bookmarkStart w:id="23" w:name="_Toc320351643"/>
       <w:bookmarkEnd w:id="20"/>
@@ -6346,7 +6498,7 @@
                     </pic:cNvPicPr>
                   </pic:nvPicPr>
                   <pic:blipFill>
-                    <a:blip r:embed="rId19" cstate="print"/>
+                    <a:blip r:embed="rId18" cstate="print"/>
                     <a:srcRect/>
                     <a:stretch>
                       <a:fillRect/>
@@ -6556,7 +6708,7 @@
                     </pic:cNvPicPr>
                   </pic:nvPicPr>
                   <pic:blipFill>
-                    <a:blip r:embed="rId20" cstate="print"/>
+                    <a:blip r:embed="rId19" cstate="print"/>
                     <a:srcRect/>
                     <a:stretch>
                       <a:fillRect/>
@@ -6607,15 +6759,11 @@
         <w:pStyle w:val="Textkrper"/>
       </w:pPr>
       <w:r>
-        <w:rPr>
-          <w:noProof/>
-          <w:lang w:eastAsia="de-DE" w:bidi="ar-SA"/>
-        </w:rPr>
         <w:drawing>
           <wp:inline distT="0" distB="0" distL="0" distR="0">
             <wp:extent cx="5761355" cy="6053264"/>
             <wp:effectExtent l="19050" t="0" r="0" b="0"/>
-            <wp:docPr id="2" name="Bild 7"/>
+            <wp:docPr id="13" name="Bild 13"/>
             <wp:cNvGraphicFramePr>
               <a:graphicFrameLocks xmlns:a="http://schemas.openxmlformats.org/drawingml/2006/main" noChangeAspect="1"/>
             </wp:cNvGraphicFramePr>
@@ -6623,13 +6771,13 @@
               <a:graphicData uri="http://schemas.openxmlformats.org/drawingml/2006/picture">
                 <pic:pic xmlns:pic="http://schemas.openxmlformats.org/drawingml/2006/picture">
                   <pic:nvPicPr>
-                    <pic:cNvPr id="0" name="Picture 7"/>
+                    <pic:cNvPr id="0" name="Picture 13"/>
                     <pic:cNvPicPr>
                       <a:picLocks noChangeAspect="1" noChangeArrowheads="1"/>
                     </pic:cNvPicPr>
                   </pic:nvPicPr>
                   <pic:blipFill>
-                    <a:blip r:embed="rId21" cstate="print"/>
+                    <a:blip r:embed="rId20" cstate="print"/>
                     <a:srcRect/>
                     <a:stretch>
                       <a:fillRect/>
@@ -6696,7 +6844,7 @@
                     </pic:cNvPicPr>
                   </pic:nvPicPr>
                   <pic:blipFill>
-                    <a:blip r:embed="rId22" cstate="print"/>
+                    <a:blip r:embed="rId21" cstate="print"/>
                     <a:srcRect/>
                     <a:stretch>
                       <a:fillRect/>
@@ -6962,11 +7110,16 @@
         <w:t>, wie im Lastenheft gefordert,</w:t>
       </w:r>
       <w:r>
-        <w:t xml:space="preserve"> die größte</w:t>
+        <w:t xml:space="preserve"> </w:t>
+      </w:r>
+      <w:proofErr w:type="gramStart"/>
+      <w:r>
+        <w:t>die größte</w:t>
       </w:r>
       <w:r>
         <w:t>n</w:t>
       </w:r>
+      <w:proofErr w:type="gramEnd"/>
       <w:r>
         <w:t xml:space="preserve"> Wert gelegt.</w:t>
       </w:r>
@@ -7180,7 +7333,15 @@
         <w:tab/>
       </w:r>
       <w:r>
-        <w:t>Die Software muss design-technisch ansprechend dargestellt sein und dem menschl</w:t>
+        <w:t xml:space="preserve">Die Software muss </w:t>
+      </w:r>
+      <w:proofErr w:type="spellStart"/>
+      <w:r>
+        <w:t>design</w:t>
+      </w:r>
+      <w:proofErr w:type="spellEnd"/>
+      <w:r>
+        <w:t>-technisch ansprechend dargestellt sein und dem menschl</w:t>
       </w:r>
       <w:r>
         <w:t>i</w:t>
@@ -7289,11 +7450,13 @@
       </w:pPr>
       <w:bookmarkStart w:id="50" w:name="_Toc320351655"/>
       <w:bookmarkStart w:id="51" w:name="_Toc324355225"/>
+      <w:proofErr w:type="spellStart"/>
       <w:r>
         <w:t>Portabilität</w:t>
       </w:r>
       <w:bookmarkEnd w:id="50"/>
       <w:bookmarkEnd w:id="51"/>
+      <w:proofErr w:type="spellEnd"/>
     </w:p>
     <w:p>
       <w:pPr>
@@ -7510,13 +7673,50 @@
         <w:t>n</w:t>
       </w:r>
       <w:r>
-        <w:t>haltung erfolgt über eine relationale Datenbank, welche über die Java Persistence API (JPA) angesprochen werden sollte. Als Anwendungsserver kommt ein J2EE-Anwendungsserver zum Einsatz. Die Benutzeroberfläche ist ein auf dem MVC-Prinzip (Modell-View-Controller-Prinzip) aufbauendes Web-Frontend, welches JSPs (</w:t>
-      </w:r>
-      <w:r>
-        <w:t>JavaServer Pages</w:t>
-      </w:r>
-      <w:r>
-        <w:t>) als View verwendet und in allen gängigen Browsern (Mozilla Firefox, Microsoft Internet-Explorer, Google Chr</w:t>
+        <w:t xml:space="preserve">haltung erfolgt über eine relationale Datenbank, welche über </w:t>
+      </w:r>
+      <w:proofErr w:type="gramStart"/>
+      <w:r>
+        <w:t>die</w:t>
+      </w:r>
+      <w:proofErr w:type="gramEnd"/>
+      <w:r>
+        <w:t xml:space="preserve"> Java </w:t>
+      </w:r>
+      <w:proofErr w:type="spellStart"/>
+      <w:r>
+        <w:t>Persistence</w:t>
+      </w:r>
+      <w:proofErr w:type="spellEnd"/>
+      <w:r>
+        <w:t xml:space="preserve"> API (JPA) angesprochen werden sollte. Als Anwendungsserver kommt ein J2EE-Anwendungsserver zum Einsatz. Die Benutzeroberfläche ist ein auf dem MVC-Prinzip (Modell-View-Controller-Prinzip) aufbauendes Web-Frontend, welches JSPs (</w:t>
+      </w:r>
+      <w:proofErr w:type="spellStart"/>
+      <w:r>
+        <w:t>JavaServer</w:t>
+      </w:r>
+      <w:proofErr w:type="spellEnd"/>
+      <w:r>
+        <w:t xml:space="preserve"> Pages</w:t>
+      </w:r>
+      <w:r>
+        <w:t>) als View verwendet und in allen gängigen Browsern (</w:t>
+      </w:r>
+      <w:proofErr w:type="spellStart"/>
+      <w:r>
+        <w:t>Mozilla</w:t>
+      </w:r>
+      <w:proofErr w:type="spellEnd"/>
+      <w:r>
+        <w:t xml:space="preserve"> </w:t>
+      </w:r>
+      <w:proofErr w:type="spellStart"/>
+      <w:r>
+        <w:t>Firefox</w:t>
+      </w:r>
+      <w:proofErr w:type="spellEnd"/>
+      <w:r>
+        <w:t>, Microsoft Internet-Explorer, Google Chr</w:t>
       </w:r>
       <w:r>
         <w:t>o</w:t>
@@ -7689,7 +7889,15 @@
         </w:numPr>
       </w:pPr>
       <w:r>
-        <w:t xml:space="preserve">Es werden lediglich Benutzername, Passwort und –wiederholung gefüllt. </w:t>
+        <w:t>Es werden lediglich Benutzername, Passwort und –</w:t>
+      </w:r>
+      <w:proofErr w:type="spellStart"/>
+      <w:r>
+        <w:t>wiederholung</w:t>
+      </w:r>
+      <w:proofErr w:type="spellEnd"/>
+      <w:r>
+        <w:t xml:space="preserve"> gefüllt. </w:t>
       </w:r>
     </w:p>
     <w:p>
@@ -7811,7 +8019,15 @@
         </w:numPr>
       </w:pPr>
       <w:r>
-        <w:t>Es erscheint eine Bestätigungsmeldung, dass das Event erfolgreich angelegt wurde.</w:t>
+        <w:t xml:space="preserve">Es erscheint eine Bestätigungsmeldung, dass </w:t>
+      </w:r>
+      <w:proofErr w:type="gramStart"/>
+      <w:r>
+        <w:t>das</w:t>
+      </w:r>
+      <w:proofErr w:type="gramEnd"/>
+      <w:r>
+        <w:t xml:space="preserve"> Event erfolgreich angelegt wurde.</w:t>
       </w:r>
       <w:bookmarkStart w:id="74" w:name="_GoBack"/>
       <w:bookmarkEnd w:id="74"/>
@@ -7851,7 +8067,15 @@
         <w:t xml:space="preserve">Der </w:t>
       </w:r>
       <w:r>
-        <w:t>Tester lässt sich das Event anzeigen.</w:t>
+        <w:t xml:space="preserve">Tester lässt sich </w:t>
+      </w:r>
+      <w:proofErr w:type="gramStart"/>
+      <w:r>
+        <w:t>das</w:t>
+      </w:r>
+      <w:proofErr w:type="gramEnd"/>
+      <w:r>
+        <w:t xml:space="preserve"> Event anzeigen.</w:t>
       </w:r>
     </w:p>
     <w:p>
@@ -7866,10 +8090,7 @@
         <w:t>Es werden die Daten</w:t>
       </w:r>
       <w:r>
-        <w:t xml:space="preserve"> </w:t>
-      </w:r>
-      <w:r>
-        <w:t xml:space="preserve">(Titel, Beschreibung, Datum und weitere) </w:t>
+        <w:t xml:space="preserve"> (Titel, Beschreibung, Datum und weitere) </w:t>
       </w:r>
       <w:r>
         <w:t xml:space="preserve"> des Events angezeigt.</w:t>
@@ -7897,13 +8118,7 @@
         <w:t>s</w:t>
       </w:r>
       <w:r>
-        <w:t>gegeben, dass der Platz erfolgreich reserviert wu</w:t>
-      </w:r>
-      <w:r>
-        <w:t>r</w:t>
-      </w:r>
-      <w:r>
-        <w:t>de.</w:t>
+        <w:t>gegeben, dass der Platz erfolgreich reserviert wurde.</w:t>
       </w:r>
     </w:p>
     <w:p>
@@ -7947,7 +8162,15 @@
         <w:t xml:space="preserve"> </w:t>
       </w:r>
       <w:r>
-        <w:t>Es sind Events im System erfasst, welche in der Zukunft stattfinden, noch nicht bestätigt oder abgesagt wurden und noch Plätze frei haben. Der Testerbenutzer ist der Ersteller eines solchen Events.</w:t>
+        <w:t xml:space="preserve">Es sind Events im System erfasst, welche in der Zukunft stattfinden, noch nicht bestätigt oder abgesagt wurden und noch Plätze frei haben. Der </w:t>
+      </w:r>
+      <w:proofErr w:type="spellStart"/>
+      <w:r>
+        <w:t>Testerbenutzer</w:t>
+      </w:r>
+      <w:proofErr w:type="spellEnd"/>
+      <w:r>
+        <w:t xml:space="preserve"> ist der Ersteller eines solchen Events.</w:t>
       </w:r>
     </w:p>
     <w:p>
@@ -7989,7 +8212,15 @@
         <w:t>u</w:t>
       </w:r>
       <w:r>
-        <w:t>laden und das Event zu bestätigen oder abzusagen.</w:t>
+        <w:t xml:space="preserve">laden und </w:t>
+      </w:r>
+      <w:proofErr w:type="gramStart"/>
+      <w:r>
+        <w:t>das</w:t>
+      </w:r>
+      <w:proofErr w:type="gramEnd"/>
+      <w:r>
+        <w:t xml:space="preserve"> Event zu bestätigen oder abzusagen.</w:t>
       </w:r>
     </w:p>
     <w:p>
@@ -8025,7 +8256,23 @@
         </w:numPr>
       </w:pPr>
       <w:r>
-        <w:t>Der Tester sagt das Event ab. Die Nachfrage, ob das Event wirklich abg</w:t>
+        <w:t xml:space="preserve">Der Tester sagt </w:t>
+      </w:r>
+      <w:proofErr w:type="gramStart"/>
+      <w:r>
+        <w:t>das</w:t>
+      </w:r>
+      <w:proofErr w:type="gramEnd"/>
+      <w:r>
+        <w:t xml:space="preserve"> Event ab. Die Nachfrage, ob </w:t>
+      </w:r>
+      <w:proofErr w:type="gramStart"/>
+      <w:r>
+        <w:t>das</w:t>
+      </w:r>
+      <w:proofErr w:type="gramEnd"/>
+      <w:r>
+        <w:t xml:space="preserve"> Event wirklich abg</w:t>
       </w:r>
       <w:r>
         <w:t>esagt werden soll, wird bejaht.</w:t>
@@ -8046,7 +8293,15 @@
         <w:t>Teilnehmern</w:t>
       </w:r>
       <w:r>
-        <w:t xml:space="preserve"> Bescheid gegeben wurden und keine neuen Anmeldungen eingehen können.</w:t>
+        <w:t xml:space="preserve"> Bescheid gegeben </w:t>
+      </w:r>
+      <w:proofErr w:type="gramStart"/>
+      <w:r>
+        <w:t>wurden</w:t>
+      </w:r>
+      <w:proofErr w:type="gramEnd"/>
+      <w:r>
+        <w:t xml:space="preserve"> und keine neuen Anmeldungen eingehen können.</w:t>
       </w:r>
     </w:p>
     <w:p>
@@ -8263,7 +8518,15 @@
         <w:t>p</w:t>
       </w:r>
       <w:r>
-        <w:t>rivate Nachricht von einem Account zum anderen. Dazu werden die Pflichtfelder (Betreff / Empfänger) gefüllt.</w:t>
+        <w:t xml:space="preserve">rivate Nachricht von einem </w:t>
+      </w:r>
+      <w:proofErr w:type="spellStart"/>
+      <w:r>
+        <w:t>Account</w:t>
+      </w:r>
+      <w:proofErr w:type="spellEnd"/>
+      <w:r>
+        <w:t xml:space="preserve"> zum anderen. Dazu werden die Pflichtfelder (Betreff / Empfänger) gefüllt.</w:t>
       </w:r>
     </w:p>
     <w:p>
@@ -8340,7 +8603,15 @@
         <w:t xml:space="preserve"> (Titel, Beschreibung, Datum und weitere)</w:t>
       </w:r>
       <w:r>
-        <w:t xml:space="preserve"> des Events. Es sind Möglichkeiten vorhanden Benutzer einzuladen und das Event zu bestätigen oder a</w:t>
+        <w:t xml:space="preserve"> des Events. Es sind Möglichkeiten vorhanden Benutzer einzuladen und </w:t>
+      </w:r>
+      <w:proofErr w:type="gramStart"/>
+      <w:r>
+        <w:t>das</w:t>
+      </w:r>
+      <w:proofErr w:type="gramEnd"/>
+      <w:r>
+        <w:t xml:space="preserve"> Event zu bestätigen oder a</w:t>
       </w:r>
       <w:r>
         <w:t>b</w:t>
@@ -8623,13 +8894,13 @@
         <w:t xml:space="preserve"> </w:t>
       </w:r>
       <w:r>
-        <w:t>sich sein persönliches Profil (Hobbys, Foto, Wohnort, Begr</w:t>
-      </w:r>
-      <w:r>
-        <w:t>ü</w:t>
-      </w:r>
-      <w:r>
-        <w:t>ßungstext) pflegen und einstellen, ob er beim Eingang von privaten Nachrichten per E-Mail benachrichtigt werden soll.</w:t>
+        <w:t>sich sein persönliches Profil (Hobbys, Foto, Wohnort, Begrüßung</w:t>
+      </w:r>
+      <w:r>
+        <w:t>s</w:t>
+      </w:r>
+      <w:r>
+        <w:t>text) pflegen und einstellen, ob er beim Eingang von privaten Nachrichten per E-Mail benachrichtigt werden soll.</w:t>
       </w:r>
     </w:p>
     <w:p>
@@ -8822,13 +9093,29 @@
         <w:t xml:space="preserve"> </w:t>
       </w:r>
       <w:r>
-        <w:t>ein beliebiges Event organisieren und veröffentlichen. Dafür gibt er den Eventtitel, die Beschreibung, die Kategorie, die Unterkategorie, den Preis, die m</w:t>
+        <w:t xml:space="preserve">ein </w:t>
+      </w:r>
+      <w:proofErr w:type="gramStart"/>
+      <w:r>
+        <w:t>beliebiges</w:t>
+      </w:r>
+      <w:proofErr w:type="gramEnd"/>
+      <w:r>
+        <w:t xml:space="preserve"> Event organisieren und veröffentlichen. Dafür gibt er den Eventtitel, die Beschreibung, die Kategorie, die Unterkategorie, den Preis, die m</w:t>
       </w:r>
       <w:r>
         <w:t>i</w:t>
       </w:r>
       <w:r>
-        <w:t>nimale und maximale Teilnehmeranzahl, den Ort und die Zeit an. Außerdem definiert er einen Zeitpunkt, zu dem das Event bestätigt werden muss. Der Benutzer wird damit zum Organisator des Events.</w:t>
+        <w:t xml:space="preserve">nimale und maximale Teilnehmeranzahl, den Ort und die Zeit an. Außerdem definiert er einen Zeitpunkt, zu dem </w:t>
+      </w:r>
+      <w:proofErr w:type="gramStart"/>
+      <w:r>
+        <w:t>das</w:t>
+      </w:r>
+      <w:proofErr w:type="gramEnd"/>
+      <w:r>
+        <w:t xml:space="preserve"> Event bestätigt werden muss. Der Benutzer wird damit zum Organisator des Events.</w:t>
       </w:r>
     </w:p>
     <w:p>
@@ -8879,7 +9166,15 @@
         <w:t xml:space="preserve">mer ist </w:t>
       </w:r>
       <w:r>
-        <w:t>dann für dieses Event gesperrt und kann sich nicht mehr für dieses Event anme</w:t>
+        <w:t xml:space="preserve">dann für </w:t>
+      </w:r>
+      <w:proofErr w:type="gramStart"/>
+      <w:r>
+        <w:t>dieses</w:t>
+      </w:r>
+      <w:proofErr w:type="gramEnd"/>
+      <w:r>
+        <w:t xml:space="preserve"> Event gesperrt und kann sich nicht mehr für dieses Event anme</w:t>
       </w:r>
       <w:r>
         <w:t>l</w:t>
@@ -8908,8 +9203,13 @@
       <w:r>
         <w:t xml:space="preserve"> </w:t>
       </w:r>
-      <w:r>
-        <w:t>das Event (falls diese vorher so eingestellt wurde) bestätigen, um eine automatische Absage des Events zu vermeiden. Der Organisator und alle bis dahin angemeldete Teilnehmer bekommen dann eine private Nachricht (ggfs. mit E-Mail-Benachrichtigung).</w:t>
+      <w:proofErr w:type="gramStart"/>
+      <w:r>
+        <w:t>das</w:t>
+      </w:r>
+      <w:proofErr w:type="gramEnd"/>
+      <w:r>
+        <w:t xml:space="preserve"> Event (falls diese vorher so eingestellt wurde) bestätigen, um eine automatische Absage des Events zu vermeiden. Der Organisator und alle bis dahin angemeldete Teilnehmer bekommen dann eine private Nachricht (ggfs. mit E-Mail-Benachrichtigung).</w:t>
       </w:r>
     </w:p>
     <w:p>
@@ -8950,8 +9250,13 @@
       <w:r>
         <w:t xml:space="preserve"> </w:t>
       </w:r>
-      <w:r>
-        <w:t>das Event</w:t>
+      <w:proofErr w:type="gramStart"/>
+      <w:r>
+        <w:t>das</w:t>
+      </w:r>
+      <w:proofErr w:type="gramEnd"/>
+      <w:r>
+        <w:t xml:space="preserve"> Event</w:t>
       </w:r>
       <w:r>
         <w:t xml:space="preserve"> </w:t>
@@ -8969,7 +9274,15 @@
       </w:r>
       <w:r>
         <w:tab/>
-        <w:t xml:space="preserve"> Nach einem Event kann jeder Teilnehmer das Event im Ganzen bewerten. Die B</w:t>
+        <w:t xml:space="preserve"> Nach einem Event kann jeder Teilnehmer </w:t>
+      </w:r>
+      <w:proofErr w:type="gramStart"/>
+      <w:r>
+        <w:t>das</w:t>
+      </w:r>
+      <w:proofErr w:type="gramEnd"/>
+      <w:r>
+        <w:t xml:space="preserve"> Event im Ganzen bewerten. Die B</w:t>
       </w:r>
       <w:r>
         <w:t>e</w:t>
@@ -9572,9 +9885,11 @@
       <w:pPr>
         <w:pStyle w:val="berschrift5"/>
       </w:pPr>
+      <w:proofErr w:type="spellStart"/>
       <w:r>
         <w:t>Portabilität</w:t>
       </w:r>
+      <w:proofErr w:type="spellEnd"/>
     </w:p>
     <w:p>
       <w:pPr>
@@ -9806,8 +10121,8 @@
           <w:lang w:bidi="ar-SA"/>
         </w:rPr>
         <w:sectPr>
-          <w:headerReference w:type="first" r:id="rId23"/>
-          <w:footerReference w:type="first" r:id="rId24"/>
+          <w:headerReference w:type="first" r:id="rId22"/>
+          <w:footerReference w:type="first" r:id="rId23"/>
           <w:pgSz w:w="11907" w:h="16839" w:code="9"/>
           <w:pgMar w:top="1417" w:right="1417" w:bottom="1134" w:left="1417" w:header="568" w:footer="567" w:gutter="0"/>
           <w:pgNumType w:start="1"/>
@@ -9949,12 +10264,22 @@
       </w:pPr>
       <w:bookmarkStart w:id="82" w:name="_Toc320351676"/>
       <w:bookmarkStart w:id="83" w:name="_Toc322462040"/>
+      <w:proofErr w:type="spellStart"/>
       <w:r>
         <w:lastRenderedPageBreak/>
-        <w:t>Referenzierte Dokumente</w:t>
+        <w:t>Referenzierte</w:t>
+      </w:r>
+      <w:proofErr w:type="spellEnd"/>
+      <w:r>
+        <w:t xml:space="preserve"> </w:t>
+      </w:r>
+      <w:proofErr w:type="spellStart"/>
+      <w:r>
+        <w:t>Dokumente</w:t>
       </w:r>
       <w:bookmarkEnd w:id="82"/>
       <w:bookmarkEnd w:id="83"/>
+      <w:proofErr w:type="spellEnd"/>
     </w:p>
     <w:p>
       <w:pPr>
@@ -9971,7 +10296,15 @@
         <w:t>t</w:t>
       </w:r>
       <w:r>
-        <w:t>lung und Systemspezifikation. Lehrbrief im Verbundstudium, IfV NRW, Hagen, 2009</w:t>
+        <w:t xml:space="preserve">lung und Systemspezifikation. Lehrbrief im Verbundstudium, </w:t>
+      </w:r>
+      <w:proofErr w:type="spellStart"/>
+      <w:r>
+        <w:t>IfV</w:t>
+      </w:r>
+      <w:proofErr w:type="spellEnd"/>
+      <w:r>
+        <w:t xml:space="preserve"> NRW, Hagen, 2009</w:t>
       </w:r>
     </w:p>
     <w:p>
@@ -10030,7 +10363,7 @@
     </w:p>
     <w:p/>
     <w:sectPr>
-      <w:footerReference w:type="default" r:id="rId25"/>
+      <w:footerReference w:type="default" r:id="rId24"/>
       <w:pgSz w:w="11907" w:h="16839" w:code="9"/>
       <w:pgMar w:top="1417" w:right="1417" w:bottom="1134" w:left="1417" w:header="568" w:footer="567" w:gutter="0"/>
       <w:pgNumType w:fmt="upperRoman" w:start="8"/>
@@ -10042,7 +10375,7 @@
 </file>
 
 <file path=word/endnotes.xml><?xml version="1.0" encoding="utf-8"?>
-<w:endnotes xmlns:wpc="http://schemas.microsoft.com/office/word/2010/wordprocessingCanvas" xmlns:mc="http://schemas.openxmlformats.org/markup-compatibility/2006" xmlns:o="urn:schemas-microsoft-com:office:office" xmlns:r="http://schemas.openxmlformats.org/officeDocument/2006/relationships" xmlns:m="http://schemas.openxmlformats.org/officeDocument/2006/math" xmlns:v="urn:schemas-microsoft-com:vml" xmlns:wp14="http://schemas.microsoft.com/office/word/2010/wordprocessingDrawing" xmlns:wp="http://schemas.openxmlformats.org/drawingml/2006/wordprocessingDrawing" xmlns:w10="urn:schemas-microsoft-com:office:word" xmlns:w="http://schemas.openxmlformats.org/wordprocessingml/2006/main" xmlns:w14="http://schemas.microsoft.com/office/word/2010/wordml" xmlns:wpg="http://schemas.microsoft.com/office/word/2010/wordprocessingGroup" xmlns:wpi="http://schemas.microsoft.com/office/word/2010/wordprocessingInk" xmlns:wne="http://schemas.microsoft.com/office/word/2006/wordml" xmlns:wps="http://schemas.microsoft.com/office/word/2010/wordprocessingShape" mc:Ignorable="w14 wp14">
+<w:endnotes xmlns:ve="http://schemas.openxmlformats.org/markup-compatibility/2006" xmlns:o="urn:schemas-microsoft-com:office:office" xmlns:r="http://schemas.openxmlformats.org/officeDocument/2006/relationships" xmlns:m="http://schemas.openxmlformats.org/officeDocument/2006/math" xmlns:v="urn:schemas-microsoft-com:vml" xmlns:wp="http://schemas.openxmlformats.org/drawingml/2006/wordprocessingDrawing" xmlns:w10="urn:schemas-microsoft-com:office:word" xmlns:w="http://schemas.openxmlformats.org/wordprocessingml/2006/main" xmlns:wne="http://schemas.microsoft.com/office/word/2006/wordml">
   <w:endnote w:type="separator" w:id="-1">
     <w:p>
       <w:r>
@@ -10061,7 +10394,7 @@
 </file>
 
 <file path=word/footer1.xml><?xml version="1.0" encoding="utf-8"?>
-<w:ftr xmlns:wpc="http://schemas.microsoft.com/office/word/2010/wordprocessingCanvas" xmlns:mc="http://schemas.openxmlformats.org/markup-compatibility/2006" xmlns:o="urn:schemas-microsoft-com:office:office" xmlns:r="http://schemas.openxmlformats.org/officeDocument/2006/relationships" xmlns:m="http://schemas.openxmlformats.org/officeDocument/2006/math" xmlns:v="urn:schemas-microsoft-com:vml" xmlns:wp14="http://schemas.microsoft.com/office/word/2010/wordprocessingDrawing" xmlns:wp="http://schemas.openxmlformats.org/drawingml/2006/wordprocessingDrawing" xmlns:w10="urn:schemas-microsoft-com:office:word" xmlns:w="http://schemas.openxmlformats.org/wordprocessingml/2006/main" xmlns:w14="http://schemas.microsoft.com/office/word/2010/wordml" xmlns:wpg="http://schemas.microsoft.com/office/word/2010/wordprocessingGroup" xmlns:wpi="http://schemas.microsoft.com/office/word/2010/wordprocessingInk" xmlns:wne="http://schemas.microsoft.com/office/word/2006/wordml" xmlns:wps="http://schemas.microsoft.com/office/word/2010/wordprocessingShape" mc:Ignorable="w14 wp14">
+<w:ftr xmlns:ve="http://schemas.openxmlformats.org/markup-compatibility/2006" xmlns:o="urn:schemas-microsoft-com:office:office" xmlns:r="http://schemas.openxmlformats.org/officeDocument/2006/relationships" xmlns:m="http://schemas.openxmlformats.org/officeDocument/2006/math" xmlns:v="urn:schemas-microsoft-com:vml" xmlns:wp="http://schemas.openxmlformats.org/drawingml/2006/wordprocessingDrawing" xmlns:w10="urn:schemas-microsoft-com:office:word" xmlns:w="http://schemas.openxmlformats.org/wordprocessingml/2006/main" xmlns:wne="http://schemas.microsoft.com/office/word/2006/wordml">
   <w:p>
     <w:pPr>
       <w:pStyle w:val="Fuzeile"/>
@@ -10069,32 +10402,21 @@
         <w:b/>
       </w:rPr>
     </w:pPr>
-    <w:r>
-      <w:fldChar w:fldCharType="begin"/>
-    </w:r>
-    <w:r>
-      <w:instrText xml:space="preserve"> REF dokument_titel \h  \* MERGEFORMAT </w:instrText>
-    </w:r>
-    <w:r>
-      <w:fldChar w:fldCharType="separate"/>
-    </w:r>
-    <w:sdt>
-      <w:sdtPr>
-        <w:alias w:val="Titel"/>
-        <w:id w:val="-1293126433"/>
-        <w:dataBinding w:prefixMappings="xmlns:ns0='http://schemas.openxmlformats.org/package/2006/metadata/core-properties' xmlns:ns1='http://purl.org/dc/elements/1.1/'" w:xpath="/ns0:coreProperties[1]/ns1:title[1]" w:storeItemID="{6C3C8BC8-F283-45AE-878A-BAB7291924A1}"/>
-        <w:text/>
-      </w:sdtPr>
-      <w:sdtEndPr/>
-      <w:sdtContent>
-        <w:r>
-          <w:t>Pflichtenheft</w:t>
-        </w:r>
-      </w:sdtContent>
-    </w:sdt>
-    <w:r>
-      <w:fldChar w:fldCharType="end"/>
-    </w:r>
+    <w:fldSimple w:instr=" REF dokument_titel \h  \* MERGEFORMAT ">
+      <w:sdt>
+        <w:sdtPr>
+          <w:alias w:val="Titel"/>
+          <w:id w:val="-1293126433"/>
+          <w:dataBinding w:prefixMappings="xmlns:ns0='http://schemas.openxmlformats.org/package/2006/metadata/core-properties' xmlns:ns1='http://purl.org/dc/elements/1.1/'" w:xpath="/ns0:coreProperties[1]/ns1:title[1]" w:storeItemID="{6C3C8BC8-F283-45AE-878A-BAB7291924A1}"/>
+          <w:text/>
+        </w:sdtPr>
+        <w:sdtContent>
+          <w:r>
+            <w:t>Pflichtenheft</w:t>
+          </w:r>
+        </w:sdtContent>
+      </w:sdt>
+    </w:fldSimple>
     <w:r>
       <w:rPr>
         <w:noProof/>
@@ -10124,37 +10446,26 @@
     <w:r>
       <w:tab/>
     </w:r>
-    <w:r>
-      <w:fldChar w:fldCharType="begin"/>
-    </w:r>
-    <w:r>
-      <w:instrText xml:space="preserve"> REF dokument_datum \h  \* MERGEFORMAT </w:instrText>
-    </w:r>
-    <w:r>
-      <w:fldChar w:fldCharType="separate"/>
-    </w:r>
-    <w:sdt>
-      <w:sdtPr>
-        <w:alias w:val="Datum"/>
-        <w:id w:val="-401982631"/>
-        <w:dataBinding w:prefixMappings="xmlns:ns0='http://schemas.microsoft.com/office/2006/coverPageProps'" w:xpath="/ns0:CoverPageProperties[1]/ns0:PublishDate[1]" w:storeItemID="{55AF091B-3C7A-41E3-B477-F2FDAA23CFDA}"/>
-        <w:date w:fullDate="2012-03-24T00:00:00Z">
-          <w:dateFormat w:val="dd.MM.yyyy"/>
-          <w:lid w:val="de-DE"/>
-          <w:storeMappedDataAs w:val="dateTime"/>
-          <w:calendar w:val="gregorian"/>
-        </w:date>
-      </w:sdtPr>
-      <w:sdtEndPr/>
-      <w:sdtContent>
-        <w:r>
-          <w:t>24.03.2012</w:t>
-        </w:r>
-      </w:sdtContent>
-    </w:sdt>
-    <w:r>
-      <w:fldChar w:fldCharType="end"/>
-    </w:r>
+    <w:fldSimple w:instr=" REF dokument_datum \h  \* MERGEFORMAT ">
+      <w:sdt>
+        <w:sdtPr>
+          <w:alias w:val="Datum"/>
+          <w:id w:val="-401982631"/>
+          <w:dataBinding w:prefixMappings="xmlns:ns0='http://schemas.microsoft.com/office/2006/coverPageProps'" w:xpath="/ns0:CoverPageProperties[1]/ns0:PublishDate[1]" w:storeItemID="{55AF091B-3C7A-41E3-B477-F2FDAA23CFDA}"/>
+          <w:date w:fullDate="2012-03-24T00:00:00Z">
+            <w:dateFormat w:val="dd.MM.yyyy"/>
+            <w:lid w:val="de-DE"/>
+            <w:storeMappedDataAs w:val="dateTime"/>
+            <w:calendar w:val="gregorian"/>
+          </w:date>
+        </w:sdtPr>
+        <w:sdtContent>
+          <w:r>
+            <w:t>24.03.2012</w:t>
+          </w:r>
+        </w:sdtContent>
+      </w:sdt>
+    </w:fldSimple>
     <w:r>
       <w:tab/>
     </w:r>
@@ -10185,7 +10496,7 @@
         <w:noProof/>
         <w:color w:val="FFFFFF" w:themeColor="background1"/>
       </w:rPr>
-      <w:t>19</w:t>
+      <w:t>1</w:t>
     </w:r>
     <w:r>
       <w:rPr>
@@ -10199,7 +10510,7 @@
 </file>
 
 <file path=word/footer2.xml><?xml version="1.0" encoding="utf-8"?>
-<w:ftr xmlns:wpc="http://schemas.microsoft.com/office/word/2010/wordprocessingCanvas" xmlns:mc="http://schemas.openxmlformats.org/markup-compatibility/2006" xmlns:o="urn:schemas-microsoft-com:office:office" xmlns:r="http://schemas.openxmlformats.org/officeDocument/2006/relationships" xmlns:m="http://schemas.openxmlformats.org/officeDocument/2006/math" xmlns:v="urn:schemas-microsoft-com:vml" xmlns:wp14="http://schemas.microsoft.com/office/word/2010/wordprocessingDrawing" xmlns:wp="http://schemas.openxmlformats.org/drawingml/2006/wordprocessingDrawing" xmlns:w10="urn:schemas-microsoft-com:office:word" xmlns:w="http://schemas.openxmlformats.org/wordprocessingml/2006/main" xmlns:w14="http://schemas.microsoft.com/office/word/2010/wordml" xmlns:wpg="http://schemas.microsoft.com/office/word/2010/wordprocessingGroup" xmlns:wpi="http://schemas.microsoft.com/office/word/2010/wordprocessingInk" xmlns:wne="http://schemas.microsoft.com/office/word/2006/wordml" xmlns:wps="http://schemas.microsoft.com/office/word/2010/wordprocessingShape" mc:Ignorable="w14 wp14">
+<w:ftr xmlns:ve="http://schemas.openxmlformats.org/markup-compatibility/2006" xmlns:o="urn:schemas-microsoft-com:office:office" xmlns:r="http://schemas.openxmlformats.org/officeDocument/2006/relationships" xmlns:m="http://schemas.openxmlformats.org/officeDocument/2006/math" xmlns:v="urn:schemas-microsoft-com:vml" xmlns:wp="http://schemas.openxmlformats.org/drawingml/2006/wordprocessingDrawing" xmlns:w10="urn:schemas-microsoft-com:office:word" xmlns:w="http://schemas.openxmlformats.org/wordprocessingml/2006/main" xmlns:wne="http://schemas.microsoft.com/office/word/2006/wordml">
   <w:p>
     <w:pPr>
       <w:pStyle w:val="Fuzeile"/>
@@ -10209,7 +10520,7 @@
 </file>
 
 <file path=word/footer3.xml><?xml version="1.0" encoding="utf-8"?>
-<w:ftr xmlns:wpc="http://schemas.microsoft.com/office/word/2010/wordprocessingCanvas" xmlns:mc="http://schemas.openxmlformats.org/markup-compatibility/2006" xmlns:o="urn:schemas-microsoft-com:office:office" xmlns:r="http://schemas.openxmlformats.org/officeDocument/2006/relationships" xmlns:m="http://schemas.openxmlformats.org/officeDocument/2006/math" xmlns:v="urn:schemas-microsoft-com:vml" xmlns:wp14="http://schemas.microsoft.com/office/word/2010/wordprocessingDrawing" xmlns:wp="http://schemas.openxmlformats.org/drawingml/2006/wordprocessingDrawing" xmlns:w10="urn:schemas-microsoft-com:office:word" xmlns:w="http://schemas.openxmlformats.org/wordprocessingml/2006/main" xmlns:w14="http://schemas.microsoft.com/office/word/2010/wordml" xmlns:wpg="http://schemas.microsoft.com/office/word/2010/wordprocessingGroup" xmlns:wpi="http://schemas.microsoft.com/office/word/2010/wordprocessingInk" xmlns:wne="http://schemas.microsoft.com/office/word/2006/wordml" xmlns:wps="http://schemas.microsoft.com/office/word/2010/wordprocessingShape" mc:Ignorable="w14 wp14">
+<w:ftr xmlns:ve="http://schemas.openxmlformats.org/markup-compatibility/2006" xmlns:o="urn:schemas-microsoft-com:office:office" xmlns:r="http://schemas.openxmlformats.org/officeDocument/2006/relationships" xmlns:m="http://schemas.openxmlformats.org/officeDocument/2006/math" xmlns:v="urn:schemas-microsoft-com:vml" xmlns:wp="http://schemas.openxmlformats.org/drawingml/2006/wordprocessingDrawing" xmlns:w10="urn:schemas-microsoft-com:office:word" xmlns:w="http://schemas.openxmlformats.org/wordprocessingml/2006/main" xmlns:wne="http://schemas.microsoft.com/office/word/2006/wordml">
   <w:p>
     <w:pPr>
       <w:pStyle w:val="Fuzeile"/>
@@ -10221,32 +10532,21 @@
         <w:b/>
       </w:rPr>
     </w:pPr>
-    <w:r>
-      <w:fldChar w:fldCharType="begin"/>
-    </w:r>
-    <w:r>
-      <w:instrText xml:space="preserve"> REF dokument_titel \h  \* MERGEFORMAT </w:instrText>
-    </w:r>
-    <w:r>
-      <w:fldChar w:fldCharType="separate"/>
-    </w:r>
-    <w:sdt>
-      <w:sdtPr>
-        <w:alias w:val="Titel"/>
-        <w:id w:val="-1664614316"/>
-        <w:dataBinding w:prefixMappings="xmlns:ns0='http://schemas.openxmlformats.org/package/2006/metadata/core-properties' xmlns:ns1='http://purl.org/dc/elements/1.1/'" w:xpath="/ns0:coreProperties[1]/ns1:title[1]" w:storeItemID="{6C3C8BC8-F283-45AE-878A-BAB7291924A1}"/>
-        <w:text/>
-      </w:sdtPr>
-      <w:sdtEndPr/>
-      <w:sdtContent>
-        <w:r>
-          <w:t>Pflichtenheft</w:t>
-        </w:r>
-      </w:sdtContent>
-    </w:sdt>
-    <w:r>
-      <w:fldChar w:fldCharType="end"/>
-    </w:r>
+    <w:fldSimple w:instr=" REF dokument_titel \h  \* MERGEFORMAT ">
+      <w:sdt>
+        <w:sdtPr>
+          <w:alias w:val="Titel"/>
+          <w:id w:val="-1664614316"/>
+          <w:dataBinding w:prefixMappings="xmlns:ns0='http://schemas.openxmlformats.org/package/2006/metadata/core-properties' xmlns:ns1='http://purl.org/dc/elements/1.1/'" w:xpath="/ns0:coreProperties[1]/ns1:title[1]" w:storeItemID="{6C3C8BC8-F283-45AE-878A-BAB7291924A1}"/>
+          <w:text/>
+        </w:sdtPr>
+        <w:sdtContent>
+          <w:r>
+            <w:t>Pflichtenheft</w:t>
+          </w:r>
+        </w:sdtContent>
+      </w:sdt>
+    </w:fldSimple>
     <w:r>
       <w:rPr>
         <w:noProof/>
@@ -10276,37 +10576,26 @@
     <w:r>
       <w:tab/>
     </w:r>
-    <w:r>
-      <w:fldChar w:fldCharType="begin"/>
-    </w:r>
-    <w:r>
-      <w:instrText xml:space="preserve"> REF dokument_datum \h  \* MERGEFORMAT </w:instrText>
-    </w:r>
-    <w:r>
-      <w:fldChar w:fldCharType="separate"/>
-    </w:r>
-    <w:sdt>
-      <w:sdtPr>
-        <w:alias w:val="Datum"/>
-        <w:id w:val="-640731389"/>
-        <w:dataBinding w:prefixMappings="xmlns:ns0='http://schemas.microsoft.com/office/2006/coverPageProps'" w:xpath="/ns0:CoverPageProperties[1]/ns0:PublishDate[1]" w:storeItemID="{55AF091B-3C7A-41E3-B477-F2FDAA23CFDA}"/>
-        <w:date w:fullDate="2012-03-24T00:00:00Z">
-          <w:dateFormat w:val="dd.MM.yyyy"/>
-          <w:lid w:val="de-DE"/>
-          <w:storeMappedDataAs w:val="dateTime"/>
-          <w:calendar w:val="gregorian"/>
-        </w:date>
-      </w:sdtPr>
-      <w:sdtEndPr/>
-      <w:sdtContent>
-        <w:r>
-          <w:t>24.03.2012</w:t>
-        </w:r>
-      </w:sdtContent>
-    </w:sdt>
-    <w:r>
-      <w:fldChar w:fldCharType="end"/>
-    </w:r>
+    <w:fldSimple w:instr=" REF dokument_datum \h  \* MERGEFORMAT ">
+      <w:sdt>
+        <w:sdtPr>
+          <w:alias w:val="Datum"/>
+          <w:id w:val="-640731389"/>
+          <w:dataBinding w:prefixMappings="xmlns:ns0='http://schemas.microsoft.com/office/2006/coverPageProps'" w:xpath="/ns0:CoverPageProperties[1]/ns0:PublishDate[1]" w:storeItemID="{55AF091B-3C7A-41E3-B477-F2FDAA23CFDA}"/>
+          <w:date w:fullDate="2012-03-24T00:00:00Z">
+            <w:dateFormat w:val="dd.MM.yyyy"/>
+            <w:lid w:val="de-DE"/>
+            <w:storeMappedDataAs w:val="dateTime"/>
+            <w:calendar w:val="gregorian"/>
+          </w:date>
+        </w:sdtPr>
+        <w:sdtContent>
+          <w:r>
+            <w:t>24.03.2012</w:t>
+          </w:r>
+        </w:sdtContent>
+      </w:sdt>
+    </w:fldSimple>
     <w:r>
       <w:tab/>
     </w:r>
@@ -10337,7 +10626,7 @@
         <w:noProof/>
         <w:color w:val="FFFFFF" w:themeColor="background1"/>
       </w:rPr>
-      <w:t>VIII</w:t>
+      <w:t>IX</w:t>
     </w:r>
     <w:r>
       <w:rPr>
@@ -10351,7 +10640,7 @@
 </file>
 
 <file path=word/footnotes.xml><?xml version="1.0" encoding="utf-8"?>
-<w:footnotes xmlns:wpc="http://schemas.microsoft.com/office/word/2010/wordprocessingCanvas" xmlns:mc="http://schemas.openxmlformats.org/markup-compatibility/2006" xmlns:o="urn:schemas-microsoft-com:office:office" xmlns:r="http://schemas.openxmlformats.org/officeDocument/2006/relationships" xmlns:m="http://schemas.openxmlformats.org/officeDocument/2006/math" xmlns:v="urn:schemas-microsoft-com:vml" xmlns:wp14="http://schemas.microsoft.com/office/word/2010/wordprocessingDrawing" xmlns:wp="http://schemas.openxmlformats.org/drawingml/2006/wordprocessingDrawing" xmlns:w10="urn:schemas-microsoft-com:office:word" xmlns:w="http://schemas.openxmlformats.org/wordprocessingml/2006/main" xmlns:w14="http://schemas.microsoft.com/office/word/2010/wordml" xmlns:wpg="http://schemas.microsoft.com/office/word/2010/wordprocessingGroup" xmlns:wpi="http://schemas.microsoft.com/office/word/2010/wordprocessingInk" xmlns:wne="http://schemas.microsoft.com/office/word/2006/wordml" xmlns:wps="http://schemas.microsoft.com/office/word/2010/wordprocessingShape" mc:Ignorable="w14 wp14">
+<w:footnotes xmlns:ve="http://schemas.openxmlformats.org/markup-compatibility/2006" xmlns:o="urn:schemas-microsoft-com:office:office" xmlns:r="http://schemas.openxmlformats.org/officeDocument/2006/relationships" xmlns:m="http://schemas.openxmlformats.org/officeDocument/2006/math" xmlns:v="urn:schemas-microsoft-com:vml" xmlns:wp="http://schemas.openxmlformats.org/drawingml/2006/wordprocessingDrawing" xmlns:w10="urn:schemas-microsoft-com:office:word" xmlns:w="http://schemas.openxmlformats.org/wordprocessingml/2006/main" xmlns:wne="http://schemas.microsoft.com/office/word/2006/wordml">
   <w:footnote w:type="separator" w:id="-1">
     <w:p>
       <w:pPr>
@@ -10430,7 +10719,7 @@
 </file>
 
 <file path=word/header1.xml><?xml version="1.0" encoding="utf-8"?>
-<w:hdr xmlns:wpc="http://schemas.microsoft.com/office/word/2010/wordprocessingCanvas" xmlns:mc="http://schemas.openxmlformats.org/markup-compatibility/2006" xmlns:o="urn:schemas-microsoft-com:office:office" xmlns:r="http://schemas.openxmlformats.org/officeDocument/2006/relationships" xmlns:m="http://schemas.openxmlformats.org/officeDocument/2006/math" xmlns:v="urn:schemas-microsoft-com:vml" xmlns:wp14="http://schemas.microsoft.com/office/word/2010/wordprocessingDrawing" xmlns:wp="http://schemas.openxmlformats.org/drawingml/2006/wordprocessingDrawing" xmlns:w10="urn:schemas-microsoft-com:office:word" xmlns:w="http://schemas.openxmlformats.org/wordprocessingml/2006/main" xmlns:w14="http://schemas.microsoft.com/office/word/2010/wordml" xmlns:wpg="http://schemas.microsoft.com/office/word/2010/wordprocessingGroup" xmlns:wpi="http://schemas.microsoft.com/office/word/2010/wordprocessingInk" xmlns:wne="http://schemas.microsoft.com/office/word/2006/wordml" xmlns:wps="http://schemas.microsoft.com/office/word/2010/wordprocessingShape" mc:Ignorable="w14 wp14">
+<w:hdr xmlns:ve="http://schemas.openxmlformats.org/markup-compatibility/2006" xmlns:o="urn:schemas-microsoft-com:office:office" xmlns:r="http://schemas.openxmlformats.org/officeDocument/2006/relationships" xmlns:m="http://schemas.openxmlformats.org/officeDocument/2006/math" xmlns:v="urn:schemas-microsoft-com:vml" xmlns:wp="http://schemas.openxmlformats.org/drawingml/2006/wordprocessingDrawing" xmlns:w10="urn:schemas-microsoft-com:office:word" xmlns:w="http://schemas.openxmlformats.org/wordprocessingml/2006/main" xmlns:wne="http://schemas.microsoft.com/office/word/2006/wordml">
   <w:p>
     <w:pPr>
       <w:pStyle w:val="Kopfzeile"/>
@@ -10468,7 +10757,7 @@
                   <a:blip r:embed="rId1">
                     <a:extLst>
                       <a:ext uri="{28A0092B-C50C-407E-A947-70E740481C1C}">
-                        <a14:useLocalDpi xmlns:a14="http://schemas.microsoft.com/office/drawing/2010/main" val="0"/>
+                        <a14:useLocalDpi xmlns:a14="http://schemas.microsoft.com/office/drawing/2010/main" xmlns:wps="http://schemas.microsoft.com/office/word/2010/wordprocessingShape" xmlns:wpi="http://schemas.microsoft.com/office/word/2010/wordprocessingInk" xmlns:wpg="http://schemas.microsoft.com/office/word/2010/wordprocessingGroup" xmlns:w14="http://schemas.microsoft.com/office/word/2010/wordml" xmlns:w="http://schemas.openxmlformats.org/wordprocessingml/2006/main" xmlns:w10="urn:schemas-microsoft-com:office:word" xmlns:wp14="http://schemas.microsoft.com/office/word/2010/wordprocessingDrawing" xmlns:v="urn:schemas-microsoft-com:vml" xmlns:o="urn:schemas-microsoft-com:office:office" xmlns:mc="http://schemas.openxmlformats.org/markup-compatibility/2006" xmlns:wpc="http://schemas.microsoft.com/office/word/2010/wordprocessingCanvas" xmlns="" val="0"/>
                       </a:ext>
                     </a:extLst>
                   </a:blip>
@@ -10531,7 +10820,7 @@
 </file>
 
 <file path=word/header2.xml><?xml version="1.0" encoding="utf-8"?>
-<w:hdr xmlns:wpc="http://schemas.microsoft.com/office/word/2010/wordprocessingCanvas" xmlns:mc="http://schemas.openxmlformats.org/markup-compatibility/2006" xmlns:o="urn:schemas-microsoft-com:office:office" xmlns:r="http://schemas.openxmlformats.org/officeDocument/2006/relationships" xmlns:m="http://schemas.openxmlformats.org/officeDocument/2006/math" xmlns:v="urn:schemas-microsoft-com:vml" xmlns:wp14="http://schemas.microsoft.com/office/word/2010/wordprocessingDrawing" xmlns:wp="http://schemas.openxmlformats.org/drawingml/2006/wordprocessingDrawing" xmlns:w10="urn:schemas-microsoft-com:office:word" xmlns:w="http://schemas.openxmlformats.org/wordprocessingml/2006/main" xmlns:w14="http://schemas.microsoft.com/office/word/2010/wordml" xmlns:wpg="http://schemas.microsoft.com/office/word/2010/wordprocessingGroup" xmlns:wpi="http://schemas.microsoft.com/office/word/2010/wordprocessingInk" xmlns:wne="http://schemas.microsoft.com/office/word/2006/wordml" xmlns:wps="http://schemas.microsoft.com/office/word/2010/wordprocessingShape" mc:Ignorable="w14 wp14">
+<w:hdr xmlns:ve="http://schemas.openxmlformats.org/markup-compatibility/2006" xmlns:o="urn:schemas-microsoft-com:office:office" xmlns:r="http://schemas.openxmlformats.org/officeDocument/2006/relationships" xmlns:m="http://schemas.openxmlformats.org/officeDocument/2006/math" xmlns:v="urn:schemas-microsoft-com:vml" xmlns:wp="http://schemas.openxmlformats.org/drawingml/2006/wordprocessingDrawing" xmlns:w10="urn:schemas-microsoft-com:office:word" xmlns:w="http://schemas.openxmlformats.org/wordprocessingml/2006/main" xmlns:wne="http://schemas.microsoft.com/office/word/2006/wordml">
   <w:p>
     <w:pPr>
       <w:pStyle w:val="Kopfzeile"/>
@@ -10541,7 +10830,7 @@
 </file>
 
 <file path=word/numbering.xml><?xml version="1.0" encoding="utf-8"?>
-<w:numbering xmlns:wpc="http://schemas.microsoft.com/office/word/2010/wordprocessingCanvas" xmlns:mc="http://schemas.openxmlformats.org/markup-compatibility/2006" xmlns:o="urn:schemas-microsoft-com:office:office" xmlns:r="http://schemas.openxmlformats.org/officeDocument/2006/relationships" xmlns:m="http://schemas.openxmlformats.org/officeDocument/2006/math" xmlns:v="urn:schemas-microsoft-com:vml" xmlns:wp14="http://schemas.microsoft.com/office/word/2010/wordprocessingDrawing" xmlns:wp="http://schemas.openxmlformats.org/drawingml/2006/wordprocessingDrawing" xmlns:w10="urn:schemas-microsoft-com:office:word" xmlns:w="http://schemas.openxmlformats.org/wordprocessingml/2006/main" xmlns:w14="http://schemas.microsoft.com/office/word/2010/wordml" xmlns:wpg="http://schemas.microsoft.com/office/word/2010/wordprocessingGroup" xmlns:wpi="http://schemas.microsoft.com/office/word/2010/wordprocessingInk" xmlns:wne="http://schemas.microsoft.com/office/word/2006/wordml" xmlns:wps="http://schemas.microsoft.com/office/word/2010/wordprocessingShape" mc:Ignorable="w14 wp14">
+<w:numbering xmlns:ve="http://schemas.openxmlformats.org/markup-compatibility/2006" xmlns:o="urn:schemas-microsoft-com:office:office" xmlns:r="http://schemas.openxmlformats.org/officeDocument/2006/relationships" xmlns:m="http://schemas.openxmlformats.org/officeDocument/2006/math" xmlns:v="urn:schemas-microsoft-com:vml" xmlns:wp="http://schemas.openxmlformats.org/drawingml/2006/wordprocessingDrawing" xmlns:w10="urn:schemas-microsoft-com:office:word" xmlns:w="http://schemas.openxmlformats.org/wordprocessingml/2006/main" xmlns:wne="http://schemas.microsoft.com/office/word/2006/wordml">
   <w:abstractNum w:abstractNumId="0">
     <w:nsid w:val="01C758F7"/>
     <w:multiLevelType w:val="hybridMultilevel"/>
@@ -13461,7 +13750,7 @@
 </file>
 
 <file path=word/styles.xml><?xml version="1.0" encoding="utf-8"?>
-<w:styles xmlns:mc="http://schemas.openxmlformats.org/markup-compatibility/2006" xmlns:r="http://schemas.openxmlformats.org/officeDocument/2006/relationships" xmlns:w="http://schemas.openxmlformats.org/wordprocessingml/2006/main" xmlns:w14="http://schemas.microsoft.com/office/word/2010/wordml" mc:Ignorable="w14">
+<w:styles xmlns:r="http://schemas.openxmlformats.org/officeDocument/2006/relationships" xmlns:w="http://schemas.openxmlformats.org/wordprocessingml/2006/main">
   <w:docDefaults>
     <w:rPrDefault>
       <w:rPr>
@@ -13888,6 +14177,7 @@
     <w:uiPriority w:val="99"/>
     <w:semiHidden/>
     <w:unhideWhenUsed/>
+    <w:qFormat/>
     <w:tblPr>
       <w:tblInd w:w="0" w:type="dxa"/>
       <w:tblCellMar>
@@ -14273,11 +14563,11 @@
       <w:contextualSpacing/>
     </w:pPr>
   </w:style>
-  <w:style w:type="paragraph" w:styleId="Zitat">
+  <w:style w:type="paragraph" w:styleId="Anfhrungszeichen">
     <w:name w:val="Quote"/>
     <w:basedOn w:val="Standard"/>
     <w:next w:val="Standard"/>
-    <w:link w:val="ZitatZchn"/>
+    <w:link w:val="AnfhrungszeichenZchn"/>
     <w:uiPriority w:val="29"/>
     <w:qFormat/>
     <w:rsid w:val="006A0917"/>
@@ -14286,10 +14576,10 @@
       <w:iCs/>
     </w:rPr>
   </w:style>
-  <w:style w:type="character" w:customStyle="1" w:styleId="ZitatZchn">
-    <w:name w:val="Zitat Zchn"/>
+  <w:style w:type="character" w:customStyle="1" w:styleId="AnfhrungszeichenZchn">
+    <w:name w:val="Anführungszeichen Zchn"/>
     <w:basedOn w:val="Absatz-Standardschriftart"/>
-    <w:link w:val="Zitat"/>
+    <w:link w:val="Anfhrungszeichen"/>
     <w:uiPriority w:val="29"/>
     <w:rsid w:val="006A0917"/>
     <w:rPr>
@@ -14300,11 +14590,11 @@
       <w:szCs w:val="20"/>
     </w:rPr>
   </w:style>
-  <w:style w:type="paragraph" w:styleId="IntensivesZitat">
+  <w:style w:type="paragraph" w:styleId="IntensivesAnfhrungszeichen">
     <w:name w:val="Intense Quote"/>
     <w:basedOn w:val="Standard"/>
     <w:next w:val="Standard"/>
-    <w:link w:val="IntensivesZitatZchn"/>
+    <w:link w:val="IntensivesAnfhrungszeichenZchn"/>
     <w:uiPriority w:val="30"/>
     <w:qFormat/>
     <w:rsid w:val="006A0917"/>
@@ -14326,10 +14616,10 @@
       <w:color w:val="365F91" w:themeColor="accent1" w:themeShade="BF"/>
     </w:rPr>
   </w:style>
-  <w:style w:type="character" w:customStyle="1" w:styleId="IntensivesZitatZchn">
-    <w:name w:val="Intensives Zitat Zchn"/>
+  <w:style w:type="character" w:customStyle="1" w:styleId="IntensivesAnfhrungszeichenZchn">
+    <w:name w:val="Intensives Anführungszeichen Zchn"/>
     <w:basedOn w:val="Absatz-Standardschriftart"/>
-    <w:link w:val="IntensivesZitat"/>
+    <w:link w:val="IntensivesAnfhrungszeichen"/>
     <w:uiPriority w:val="30"/>
     <w:rsid w:val="006A0917"/>
     <w:rPr>
@@ -14703,7 +14993,7 @@
       <w:lang w:val="de-DE"/>
     </w:rPr>
   </w:style>
-  <w:style w:type="table" w:styleId="Tabellenraster">
+  <w:style w:type="table" w:styleId="Tabellengitternetz">
     <w:name w:val="Table Grid"/>
     <w:basedOn w:val="NormaleTabelle"/>
     <w:rsid w:val="004B1800"/>
@@ -18107,7 +18397,7 @@
 </file>
 
 <file path=customXml/itemProps2.xml><?xml version="1.0" encoding="utf-8"?>
-<ds:datastoreItem xmlns:ds="http://schemas.openxmlformats.org/officeDocument/2006/customXml" ds:itemID="{74A1D9BD-E34D-46E1-AC10-15363E919DDD}">
+<ds:datastoreItem xmlns:ds="http://schemas.openxmlformats.org/officeDocument/2006/customXml" ds:itemID="{7063BA7F-9725-4B03-AC5A-9A7E31638C96}">
   <ds:schemaRefs>
     <ds:schemaRef ds:uri="http://schemas.openxmlformats.org/officeDocument/2006/bibliography"/>
   </ds:schemaRefs>

</xml_diff>

<commit_message>
PH-Sequenzdiagramm hinzugefügt Update der Aufgabenliste.
Signed-off-by: Alexander Benölken <a.benoelken@googlemail.com>
</commit_message>
<xml_diff>
--- a/Dokumente/Hefte/PH_Eventalizer.docx
+++ b/Dokumente/Hefte/PH_Eventalizer.docx
@@ -1,6 +1,6 @@
 
 <file path=word/document.xml><?xml version="1.0" encoding="utf-8"?>
-<w:document xmlns:wpc="http://schemas.microsoft.com/office/word/2010/wordprocessingCanvas" xmlns:mc="http://schemas.openxmlformats.org/markup-compatibility/2006" xmlns:o="urn:schemas-microsoft-com:office:office" xmlns:r="http://schemas.openxmlformats.org/officeDocument/2006/relationships" xmlns:m="http://schemas.openxmlformats.org/officeDocument/2006/math" xmlns:v="urn:schemas-microsoft-com:vml" xmlns:wp14="http://schemas.microsoft.com/office/word/2010/wordprocessingDrawing" xmlns:wp="http://schemas.openxmlformats.org/drawingml/2006/wordprocessingDrawing" xmlns:w10="urn:schemas-microsoft-com:office:word" xmlns:w="http://schemas.openxmlformats.org/wordprocessingml/2006/main" xmlns:w14="http://schemas.microsoft.com/office/word/2010/wordml" xmlns:wpg="http://schemas.microsoft.com/office/word/2010/wordprocessingGroup" xmlns:wpi="http://schemas.microsoft.com/office/word/2010/wordprocessingInk" xmlns:wne="http://schemas.microsoft.com/office/word/2006/wordml" xmlns:wps="http://schemas.microsoft.com/office/word/2010/wordprocessingShape" mc:Ignorable="w14 wp14">
+<w:document xmlns:ve="http://schemas.openxmlformats.org/markup-compatibility/2006" xmlns:o="urn:schemas-microsoft-com:office:office" xmlns:r="http://schemas.openxmlformats.org/officeDocument/2006/relationships" xmlns:m="http://schemas.openxmlformats.org/officeDocument/2006/math" xmlns:v="urn:schemas-microsoft-com:vml" xmlns:wp="http://schemas.openxmlformats.org/drawingml/2006/wordprocessingDrawing" xmlns:w10="urn:schemas-microsoft-com:office:word" xmlns:w="http://schemas.openxmlformats.org/wordprocessingml/2006/main" xmlns:wne="http://schemas.microsoft.com/office/word/2006/wordml">
   <w:body>
     <w:sdt>
       <w:sdtPr>
@@ -51,7 +51,7 @@
               <w:lang w:eastAsia="de-DE" w:bidi="ar-SA"/>
             </w:rPr>
             <w:pict>
-              <v:group id="Group 30" o:spid="_x0000_s1066" style="position:absolute;margin-left:10717.9pt;margin-top:0;width:332.7pt;height:227.25pt;z-index:251661312;mso-position-horizontal:right;mso-position-horizontal-relative:margin;mso-position-vertical:top;mso-position-vertical-relative:page" coordorigin="4136,15" coordsize="6654,4545" o:gfxdata="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" o:allowincell="f">
+              <v:group id="Group 30" o:spid="_x0000_s1066" style="position:absolute;margin-left:11010.6pt;margin-top:0;width:332.7pt;height:227.25pt;z-index:251661312;mso-position-horizontal:right;mso-position-horizontal-relative:margin;mso-position-vertical:top;mso-position-vertical-relative:page" coordorigin="4136,15" coordsize="6654,4545" o:gfxdata="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" o:allowincell="f">
                 <v:shape id="AutoShape 31" o:spid="_x0000_s1067" type="#_x0000_t32" style="position:absolute;left:4136;top:15;width:3058;height:3855;visibility:visible" o:connectortype="straight" o:gfxdata="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" strokecolor="#a7bfde [1620]"/>
                 <v:oval id="Oval 32" o:spid="_x0000_s1068" style="position:absolute;left:6674;top:444;width:4116;height:4116;visibility:visible" o:gfxdata="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" fillcolor="#a7bfde [1620]" stroked="f"/>
                 <v:oval id="Oval 33" o:spid="_x0000_s1069" style="position:absolute;left:6773;top:1058;width:3367;height:3367;visibility:visible" o:gfxdata="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" fillcolor="#d3dfee [820]" stroked="f"/>
@@ -65,7 +65,7 @@
           <w:tblPr>
             <w:tblpPr w:leftFromText="187" w:rightFromText="187" w:horzAnchor="margin" w:tblpX="856" w:tblpYSpec="bottom"/>
             <w:tblW w:w="2359" w:type="pct"/>
-            <w:tblLook w:val="04A0" w:firstRow="1" w:lastRow="0" w:firstColumn="1" w:lastColumn="0" w:noHBand="0" w:noVBand="1"/>
+            <w:tblLook w:val="04A0"/>
           </w:tblPr>
           <w:tblGrid>
             <w:gridCol w:w="4361"/>
@@ -103,7 +103,6 @@
                     <w:dataBinding w:prefixMappings="xmlns:ns0='http://schemas.openxmlformats.org/package/2006/metadata/core-properties' xmlns:ns1='http://purl.org/dc/elements/1.1/'" w:xpath="/ns0:coreProperties[1]/ns1:title[1]" w:storeItemID="{6C3C8BC8-F283-45AE-878A-BAB7291924A1}"/>
                     <w:text/>
                   </w:sdtPr>
-                  <w:sdtEndPr/>
                   <w:sdtContent>
                     <w:r>
                       <w:rPr>
@@ -151,7 +150,6 @@
                     <w:dataBinding w:prefixMappings="xmlns:ns0='http://schemas.openxmlformats.org/package/2006/metadata/core-properties' xmlns:ns1='http://purl.org/dc/elements/1.1/'" w:xpath="/ns0:coreProperties[1]/ns1:subject[1]" w:storeItemID="{6C3C8BC8-F283-45AE-878A-BAB7291924A1}"/>
                     <w:text/>
                   </w:sdtPr>
-                  <w:sdtEndPr/>
                   <w:sdtContent>
                     <w:r>
                       <w:rPr>
@@ -234,7 +232,6 @@
                     <w:dataBinding w:prefixMappings="xmlns:ns0='http://schemas.microsoft.com/office/2006/coverPageProps'" w:xpath="/ns0:CoverPageProperties[1]/ns0:Abstract[1]" w:storeItemID="{55AF091B-3C7A-41E3-B477-F2FDAA23CFDA}"/>
                     <w:text/>
                   </w:sdtPr>
-                  <w:sdtEndPr/>
                   <w:sdtContent>
                     <w:r>
                       <w:t xml:space="preserve">     </w:t>
@@ -312,30 +309,13 @@
                     <w:dataBinding w:prefixMappings="xmlns:ns0='http://schemas.openxmlformats.org/package/2006/metadata/core-properties' xmlns:ns1='http://purl.org/dc/elements/1.1/'" w:xpath="/ns0:coreProperties[1]/ns1:creator[1]" w:storeItemID="{6C3C8BC8-F283-45AE-878A-BAB7291924A1}"/>
                     <w:text/>
                   </w:sdtPr>
-                  <w:sdtEndPr/>
                   <w:sdtContent>
                     <w:r>
                       <w:rPr>
                         <w:b/>
                         <w:bCs/>
                       </w:rPr>
-                      <w:t xml:space="preserve">Matthias Beer, Alexander </w:t>
-                    </w:r>
-                    <w:proofErr w:type="spellStart"/>
-                    <w:r>
-                      <w:rPr>
-                        <w:b/>
-                        <w:bCs/>
-                      </w:rPr>
-                      <w:t>Benölken</w:t>
-                    </w:r>
-                    <w:proofErr w:type="spellEnd"/>
-                    <w:r>
-                      <w:rPr>
-                        <w:b/>
-                        <w:bCs/>
-                      </w:rPr>
-                      <w:t xml:space="preserve">, Martin </w:t>
+                      <w:t xml:space="preserve">Matthias Beer, Alexander Benölken, Martin </w:t>
                     </w:r>
                     <w:proofErr w:type="spellStart"/>
                     <w:r>
@@ -411,7 +391,6 @@
                       <w:calendar w:val="gregorian"/>
                     </w:date>
                   </w:sdtPr>
-                  <w:sdtEndPr/>
                   <w:sdtContent>
                     <w:r>
                       <w:rPr>
@@ -461,8 +440,8 @@
           <w:pPr>
             <w:ind w:left="2160"/>
             <w:sectPr>
-              <w:headerReference w:type="default" r:id="rId10"/>
-              <w:footerReference w:type="default" r:id="rId11"/>
+              <w:headerReference w:type="default" r:id="rId9"/>
+              <w:footerReference w:type="default" r:id="rId10"/>
               <w:pgSz w:w="11907" w:h="16839" w:code="9"/>
               <w:pgMar w:top="1440" w:right="1440" w:bottom="1440" w:left="1440" w:header="1440" w:footer="720" w:gutter="0"/>
               <w:cols w:space="720"/>
@@ -476,7 +455,7 @@
               <w:lang w:eastAsia="de-DE" w:bidi="ar-SA"/>
             </w:rPr>
             <w:pict>
-              <v:group id="Group 7" o:spid="_x0000_s1060" style="position:absolute;left:0;text-align:left;margin-left:8196.35pt;margin-top:0;width:264.55pt;height:690.65pt;z-index:251658240;mso-position-horizontal:right;mso-position-horizontal-relative:page;mso-position-vertical:bottom;mso-position-vertical-relative:page" coordorigin="5531,1258" coordsize="5291,13813" o:gfxdata="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">
+              <v:group id="Group 7" o:spid="_x0000_s1060" style="position:absolute;left:0;text-align:left;margin-left:8420.9pt;margin-top:0;width:264.55pt;height:690.65pt;z-index:251658240;mso-position-horizontal:right;mso-position-horizontal-relative:page;mso-position-vertical:bottom;mso-position-vertical-relative:page" coordorigin="5531,1258" coordsize="5291,13813" o:gfxdata="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">
                 <v:shape id="AutoShape 8" o:spid="_x0000_s1061" type="#_x0000_t32" style="position:absolute;left:6519;top:1258;width:4303;height:10040;flip:x;visibility:visible" o:connectortype="straight" o:gfxdata="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" strokecolor="#a7bfde [1620]"/>
                 <v:group id="Group 9" o:spid="_x0000_s1062" style="position:absolute;left:5531;top:9226;width:5291;height:5845" coordorigin="5531,9226" coordsize="5291,5845" o:gfxdata="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">
                   <v:shape id="Freeform 10" o:spid="_x0000_s1063" style="position:absolute;left:5531;top:9226;width:5291;height:5845;visibility:visible;mso-wrap-style:square;v-text-anchor:top" coordsize="6418,6670" o:gfxdata="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" path="m6418,1185r,5485l1809,6669c974,5889,,3958,1407,1987,2830,,5591,411,6418,1185xe" fillcolor="#a7bfde [1620]" stroked="f">
@@ -521,7 +500,7 @@
       <w:tblPr>
         <w:tblStyle w:val="HelleListe-Akzent11"/>
         <w:tblW w:w="0" w:type="auto"/>
-        <w:tblLook w:val="00A0" w:firstRow="1" w:lastRow="0" w:firstColumn="1" w:lastColumn="0" w:noHBand="0" w:noVBand="0"/>
+        <w:tblLook w:val="00A0"/>
       </w:tblPr>
       <w:tblGrid>
         <w:gridCol w:w="1134"/>
@@ -531,11 +510,11 @@
       </w:tblGrid>
       <w:tr>
         <w:trPr>
-          <w:cnfStyle w:val="100000000000" w:firstRow="1" w:lastRow="0" w:firstColumn="0" w:lastColumn="0" w:oddVBand="0" w:evenVBand="0" w:oddHBand="0" w:evenHBand="0" w:firstRowFirstColumn="0" w:firstRowLastColumn="0" w:lastRowFirstColumn="0" w:lastRowLastColumn="0"/>
+          <w:cnfStyle w:val="100000000000"/>
         </w:trPr>
         <w:tc>
           <w:tcPr>
-            <w:cnfStyle w:val="001000000000" w:firstRow="0" w:lastRow="0" w:firstColumn="1" w:lastColumn="0" w:oddVBand="0" w:evenVBand="0" w:oddHBand="0" w:evenHBand="0" w:firstRowFirstColumn="0" w:firstRowLastColumn="0" w:lastRowFirstColumn="0" w:lastRowLastColumn="0"/>
+            <w:cnfStyle w:val="001000000000"/>
             <w:tcW w:w="1134" w:type="dxa"/>
           </w:tcPr>
           <w:p>
@@ -556,7 +535,7 @@
         </w:tc>
         <w:tc>
           <w:tcPr>
-            <w:cnfStyle w:val="000010000000" w:firstRow="0" w:lastRow="0" w:firstColumn="0" w:lastColumn="0" w:oddVBand="1" w:evenVBand="0" w:oddHBand="0" w:evenHBand="0" w:firstRowFirstColumn="0" w:firstRowLastColumn="0" w:lastRowFirstColumn="0" w:lastRowLastColumn="0"/>
+            <w:cnfStyle w:val="000010000000"/>
             <w:tcW w:w="1560" w:type="dxa"/>
           </w:tcPr>
           <w:p>
@@ -581,7 +560,7 @@
           </w:tcPr>
           <w:p>
             <w:pPr>
-              <w:cnfStyle w:val="100000000000" w:firstRow="1" w:lastRow="0" w:firstColumn="0" w:lastColumn="0" w:oddVBand="0" w:evenVBand="0" w:oddHBand="0" w:evenHBand="0" w:firstRowFirstColumn="0" w:firstRowLastColumn="0" w:lastRowFirstColumn="0" w:lastRowLastColumn="0"/>
+              <w:cnfStyle w:val="100000000000"/>
               <w:rPr>
                 <w:rFonts w:cs="Arial"/>
                 <w:sz w:val="20"/>
@@ -598,7 +577,7 @@
         </w:tc>
         <w:tc>
           <w:tcPr>
-            <w:cnfStyle w:val="000010000000" w:firstRow="0" w:lastRow="0" w:firstColumn="0" w:lastColumn="0" w:oddVBand="1" w:evenVBand="0" w:oddHBand="0" w:evenHBand="0" w:firstRowFirstColumn="0" w:firstRowLastColumn="0" w:lastRowFirstColumn="0" w:lastRowLastColumn="0"/>
+            <w:cnfStyle w:val="000010000000"/>
             <w:tcW w:w="4284" w:type="dxa"/>
           </w:tcPr>
           <w:p>
@@ -620,11 +599,11 @@
       </w:tr>
       <w:tr>
         <w:trPr>
-          <w:cnfStyle w:val="000000100000" w:firstRow="0" w:lastRow="0" w:firstColumn="0" w:lastColumn="0" w:oddVBand="0" w:evenVBand="0" w:oddHBand="1" w:evenHBand="0" w:firstRowFirstColumn="0" w:firstRowLastColumn="0" w:lastRowFirstColumn="0" w:lastRowLastColumn="0"/>
+          <w:cnfStyle w:val="000000100000"/>
         </w:trPr>
         <w:tc>
           <w:tcPr>
-            <w:cnfStyle w:val="001000000000" w:firstRow="0" w:lastRow="0" w:firstColumn="1" w:lastColumn="0" w:oddVBand="0" w:evenVBand="0" w:oddHBand="0" w:evenHBand="0" w:firstRowFirstColumn="0" w:firstRowLastColumn="0" w:lastRowFirstColumn="0" w:lastRowLastColumn="0"/>
+            <w:cnfStyle w:val="001000000000"/>
             <w:tcW w:w="1134" w:type="dxa"/>
           </w:tcPr>
           <w:p>
@@ -645,7 +624,7 @@
         </w:tc>
         <w:tc>
           <w:tcPr>
-            <w:cnfStyle w:val="000010000000" w:firstRow="0" w:lastRow="0" w:firstColumn="0" w:lastColumn="0" w:oddVBand="1" w:evenVBand="0" w:oddHBand="0" w:evenHBand="0" w:firstRowFirstColumn="0" w:firstRowLastColumn="0" w:lastRowFirstColumn="0" w:lastRowLastColumn="0"/>
+            <w:cnfStyle w:val="000010000000"/>
             <w:tcW w:w="1560" w:type="dxa"/>
           </w:tcPr>
           <w:p>
@@ -670,7 +649,7 @@
           </w:tcPr>
           <w:p>
             <w:pPr>
-              <w:cnfStyle w:val="000000100000" w:firstRow="0" w:lastRow="0" w:firstColumn="0" w:lastColumn="0" w:oddVBand="0" w:evenVBand="0" w:oddHBand="1" w:evenHBand="0" w:firstRowFirstColumn="0" w:firstRowLastColumn="0" w:lastRowFirstColumn="0" w:lastRowLastColumn="0"/>
+              <w:cnfStyle w:val="000000100000"/>
               <w:rPr>
                 <w:rFonts w:cs="Arial"/>
                 <w:sz w:val="20"/>
@@ -687,7 +666,7 @@
         </w:tc>
         <w:tc>
           <w:tcPr>
-            <w:cnfStyle w:val="000010000000" w:firstRow="0" w:lastRow="0" w:firstColumn="0" w:lastColumn="0" w:oddVBand="1" w:evenVBand="0" w:oddHBand="0" w:evenHBand="0" w:firstRowFirstColumn="0" w:firstRowLastColumn="0" w:lastRowFirstColumn="0" w:lastRowLastColumn="0"/>
+            <w:cnfStyle w:val="000010000000"/>
             <w:tcW w:w="4284" w:type="dxa"/>
           </w:tcPr>
           <w:p>
@@ -710,7 +689,7 @@
       <w:tr>
         <w:tc>
           <w:tcPr>
-            <w:cnfStyle w:val="001000000000" w:firstRow="0" w:lastRow="0" w:firstColumn="1" w:lastColumn="0" w:oddVBand="0" w:evenVBand="0" w:oddHBand="0" w:evenHBand="0" w:firstRowFirstColumn="0" w:firstRowLastColumn="0" w:lastRowFirstColumn="0" w:lastRowLastColumn="0"/>
+            <w:cnfStyle w:val="001000000000"/>
             <w:tcW w:w="1134" w:type="dxa"/>
           </w:tcPr>
           <w:p>
@@ -731,7 +710,7 @@
         </w:tc>
         <w:tc>
           <w:tcPr>
-            <w:cnfStyle w:val="000010000000" w:firstRow="0" w:lastRow="0" w:firstColumn="0" w:lastColumn="0" w:oddVBand="1" w:evenVBand="0" w:oddHBand="0" w:evenHBand="0" w:firstRowFirstColumn="0" w:firstRowLastColumn="0" w:lastRowFirstColumn="0" w:lastRowLastColumn="0"/>
+            <w:cnfStyle w:val="000010000000"/>
             <w:tcW w:w="1560" w:type="dxa"/>
           </w:tcPr>
           <w:p>
@@ -756,7 +735,7 @@
           </w:tcPr>
           <w:p>
             <w:pPr>
-              <w:cnfStyle w:val="000000000000" w:firstRow="0" w:lastRow="0" w:firstColumn="0" w:lastColumn="0" w:oddVBand="0" w:evenVBand="0" w:oddHBand="0" w:evenHBand="0" w:firstRowFirstColumn="0" w:firstRowLastColumn="0" w:lastRowFirstColumn="0" w:lastRowLastColumn="0"/>
+              <w:cnfStyle w:val="000000000000"/>
               <w:rPr>
                 <w:rFonts w:cs="Arial"/>
                 <w:sz w:val="20"/>
@@ -773,7 +752,7 @@
         </w:tc>
         <w:tc>
           <w:tcPr>
-            <w:cnfStyle w:val="000010000000" w:firstRow="0" w:lastRow="0" w:firstColumn="0" w:lastColumn="0" w:oddVBand="1" w:evenVBand="0" w:oddHBand="0" w:evenHBand="0" w:firstRowFirstColumn="0" w:firstRowLastColumn="0" w:lastRowFirstColumn="0" w:lastRowLastColumn="0"/>
+            <w:cnfStyle w:val="000010000000"/>
             <w:tcW w:w="4284" w:type="dxa"/>
           </w:tcPr>
           <w:p>
@@ -788,7 +767,28 @@
                 <w:rFonts w:cs="Arial"/>
                 <w:sz w:val="20"/>
               </w:rPr>
-              <w:t>Aufbau/Struktur geändert</w:t>
+              <w:t xml:space="preserve">Aufbau/Struktur </w:t>
+            </w:r>
+            <w:r>
+              <w:rPr>
+                <w:rFonts w:cs="Arial"/>
+                <w:sz w:val="20"/>
+              </w:rPr>
+              <w:t xml:space="preserve">erstellt bzw. </w:t>
+            </w:r>
+            <w:r>
+              <w:rPr>
+                <w:rFonts w:cs="Arial"/>
+                <w:sz w:val="20"/>
+              </w:rPr>
+              <w:t>geändert</w:t>
+            </w:r>
+            <w:r>
+              <w:rPr>
+                <w:rFonts w:cs="Arial"/>
+                <w:sz w:val="20"/>
+              </w:rPr>
+              <w:t>.</w:t>
             </w:r>
           </w:p>
           <w:p>
@@ -818,6 +818,13 @@
                 <w:sz w:val="20"/>
               </w:rPr>
               <w:t>“ hinzugefügt</w:t>
+            </w:r>
+            <w:r>
+              <w:rPr>
+                <w:rFonts w:cs="Arial"/>
+                <w:sz w:val="20"/>
+              </w:rPr>
+              <w:t>.</w:t>
             </w:r>
           </w:p>
           <w:p>
@@ -862,16 +869,23 @@
               </w:rPr>
               <w:t>zugefügt</w:t>
             </w:r>
+            <w:r>
+              <w:rPr>
+                <w:rFonts w:cs="Arial"/>
+                <w:sz w:val="20"/>
+              </w:rPr>
+              <w:t>.</w:t>
+            </w:r>
           </w:p>
         </w:tc>
       </w:tr>
       <w:tr>
         <w:trPr>
-          <w:cnfStyle w:val="000000100000" w:firstRow="0" w:lastRow="0" w:firstColumn="0" w:lastColumn="0" w:oddVBand="0" w:evenVBand="0" w:oddHBand="1" w:evenHBand="0" w:firstRowFirstColumn="0" w:firstRowLastColumn="0" w:lastRowFirstColumn="0" w:lastRowLastColumn="0"/>
+          <w:cnfStyle w:val="000000100000"/>
         </w:trPr>
         <w:tc>
           <w:tcPr>
-            <w:cnfStyle w:val="001000000000" w:firstRow="0" w:lastRow="0" w:firstColumn="1" w:lastColumn="0" w:oddVBand="0" w:evenVBand="0" w:oddHBand="0" w:evenHBand="0" w:firstRowFirstColumn="0" w:firstRowLastColumn="0" w:lastRowFirstColumn="0" w:lastRowLastColumn="0"/>
+            <w:cnfStyle w:val="001000000000"/>
             <w:tcW w:w="1134" w:type="dxa"/>
           </w:tcPr>
           <w:p>
@@ -892,7 +906,7 @@
         </w:tc>
         <w:tc>
           <w:tcPr>
-            <w:cnfStyle w:val="000010000000" w:firstRow="0" w:lastRow="0" w:firstColumn="0" w:lastColumn="0" w:oddVBand="1" w:evenVBand="0" w:oddHBand="0" w:evenHBand="0" w:firstRowFirstColumn="0" w:firstRowLastColumn="0" w:lastRowFirstColumn="0" w:lastRowLastColumn="0"/>
+            <w:cnfStyle w:val="000010000000"/>
             <w:tcW w:w="1560" w:type="dxa"/>
           </w:tcPr>
           <w:p>
@@ -917,7 +931,7 @@
           </w:tcPr>
           <w:p>
             <w:pPr>
-              <w:cnfStyle w:val="000000100000" w:firstRow="0" w:lastRow="0" w:firstColumn="0" w:lastColumn="0" w:oddVBand="0" w:evenVBand="0" w:oddHBand="1" w:evenHBand="0" w:firstRowFirstColumn="0" w:firstRowLastColumn="0" w:lastRowFirstColumn="0" w:lastRowLastColumn="0"/>
+              <w:cnfStyle w:val="000000100000"/>
               <w:rPr>
                 <w:rFonts w:cs="Arial"/>
                 <w:sz w:val="20"/>
@@ -934,7 +948,7 @@
         </w:tc>
         <w:tc>
           <w:tcPr>
-            <w:cnfStyle w:val="000010000000" w:firstRow="0" w:lastRow="0" w:firstColumn="0" w:lastColumn="0" w:oddVBand="1" w:evenVBand="0" w:oddHBand="0" w:evenHBand="0" w:firstRowFirstColumn="0" w:firstRowLastColumn="0" w:lastRowFirstColumn="0" w:lastRowLastColumn="0"/>
+            <w:cnfStyle w:val="000010000000"/>
             <w:tcW w:w="4284" w:type="dxa"/>
           </w:tcPr>
           <w:p>
@@ -985,7 +999,7 @@
       <w:tr>
         <w:tc>
           <w:tcPr>
-            <w:cnfStyle w:val="001000000000" w:firstRow="0" w:lastRow="0" w:firstColumn="1" w:lastColumn="0" w:oddVBand="0" w:evenVBand="0" w:oddHBand="0" w:evenHBand="0" w:firstRowFirstColumn="0" w:firstRowLastColumn="0" w:lastRowFirstColumn="0" w:lastRowLastColumn="0"/>
+            <w:cnfStyle w:val="001000000000"/>
             <w:tcW w:w="1134" w:type="dxa"/>
           </w:tcPr>
           <w:p>
@@ -1006,7 +1020,7 @@
         </w:tc>
         <w:tc>
           <w:tcPr>
-            <w:cnfStyle w:val="000010000000" w:firstRow="0" w:lastRow="0" w:firstColumn="0" w:lastColumn="0" w:oddVBand="1" w:evenVBand="0" w:oddHBand="0" w:evenHBand="0" w:firstRowFirstColumn="0" w:firstRowLastColumn="0" w:lastRowFirstColumn="0" w:lastRowLastColumn="0"/>
+            <w:cnfStyle w:val="000010000000"/>
             <w:tcW w:w="1560" w:type="dxa"/>
           </w:tcPr>
           <w:p>
@@ -1031,7 +1045,7 @@
           </w:tcPr>
           <w:p>
             <w:pPr>
-              <w:cnfStyle w:val="000000000000" w:firstRow="0" w:lastRow="0" w:firstColumn="0" w:lastColumn="0" w:oddVBand="0" w:evenVBand="0" w:oddHBand="0" w:evenHBand="0" w:firstRowFirstColumn="0" w:firstRowLastColumn="0" w:lastRowFirstColumn="0" w:lastRowLastColumn="0"/>
+              <w:cnfStyle w:val="000000000000"/>
               <w:rPr>
                 <w:rFonts w:cs="Arial"/>
                 <w:sz w:val="20"/>
@@ -1048,7 +1062,7 @@
         </w:tc>
         <w:tc>
           <w:tcPr>
-            <w:cnfStyle w:val="000010000000" w:firstRow="0" w:lastRow="0" w:firstColumn="0" w:lastColumn="0" w:oddVBand="1" w:evenVBand="0" w:oddHBand="0" w:evenHBand="0" w:firstRowFirstColumn="0" w:firstRowLastColumn="0" w:lastRowFirstColumn="0" w:lastRowLastColumn="0"/>
+            <w:cnfStyle w:val="000010000000"/>
             <w:tcW w:w="4284" w:type="dxa"/>
           </w:tcPr>
           <w:p>
@@ -1098,11 +1112,11 @@
       </w:tr>
       <w:tr>
         <w:trPr>
-          <w:cnfStyle w:val="000000100000" w:firstRow="0" w:lastRow="0" w:firstColumn="0" w:lastColumn="0" w:oddVBand="0" w:evenVBand="0" w:oddHBand="1" w:evenHBand="0" w:firstRowFirstColumn="0" w:firstRowLastColumn="0" w:lastRowFirstColumn="0" w:lastRowLastColumn="0"/>
+          <w:cnfStyle w:val="000000100000"/>
         </w:trPr>
         <w:tc>
           <w:tcPr>
-            <w:cnfStyle w:val="001000000000" w:firstRow="0" w:lastRow="0" w:firstColumn="1" w:lastColumn="0" w:oddVBand="0" w:evenVBand="0" w:oddHBand="0" w:evenHBand="0" w:firstRowFirstColumn="0" w:firstRowLastColumn="0" w:lastRowFirstColumn="0" w:lastRowLastColumn="0"/>
+            <w:cnfStyle w:val="001000000000"/>
             <w:tcW w:w="1134" w:type="dxa"/>
           </w:tcPr>
           <w:p>
@@ -1123,7 +1137,7 @@
         </w:tc>
         <w:tc>
           <w:tcPr>
-            <w:cnfStyle w:val="000010000000" w:firstRow="0" w:lastRow="0" w:firstColumn="0" w:lastColumn="0" w:oddVBand="1" w:evenVBand="0" w:oddHBand="0" w:evenHBand="0" w:firstRowFirstColumn="0" w:firstRowLastColumn="0" w:lastRowFirstColumn="0" w:lastRowLastColumn="0"/>
+            <w:cnfStyle w:val="000010000000"/>
             <w:tcW w:w="1560" w:type="dxa"/>
           </w:tcPr>
           <w:p>
@@ -1148,7 +1162,7 @@
           </w:tcPr>
           <w:p>
             <w:pPr>
-              <w:cnfStyle w:val="000000100000" w:firstRow="0" w:lastRow="0" w:firstColumn="0" w:lastColumn="0" w:oddVBand="0" w:evenVBand="0" w:oddHBand="1" w:evenHBand="0" w:firstRowFirstColumn="0" w:firstRowLastColumn="0" w:lastRowFirstColumn="0" w:lastRowLastColumn="0"/>
+              <w:cnfStyle w:val="000000100000"/>
               <w:rPr>
                 <w:rFonts w:cs="Arial"/>
                 <w:sz w:val="20"/>
@@ -1174,7 +1188,7 @@
         </w:tc>
         <w:tc>
           <w:tcPr>
-            <w:cnfStyle w:val="000010000000" w:firstRow="0" w:lastRow="0" w:firstColumn="0" w:lastColumn="0" w:oddVBand="1" w:evenVBand="0" w:oddHBand="0" w:evenHBand="0" w:firstRowFirstColumn="0" w:firstRowLastColumn="0" w:lastRowFirstColumn="0" w:lastRowLastColumn="0"/>
+            <w:cnfStyle w:val="000010000000"/>
             <w:tcW w:w="4284" w:type="dxa"/>
           </w:tcPr>
           <w:p>
@@ -1197,7 +1211,7 @@
       <w:tr>
         <w:tc>
           <w:tcPr>
-            <w:cnfStyle w:val="001000000000" w:firstRow="0" w:lastRow="0" w:firstColumn="1" w:lastColumn="0" w:oddVBand="0" w:evenVBand="0" w:oddHBand="0" w:evenHBand="0" w:firstRowFirstColumn="0" w:firstRowLastColumn="0" w:lastRowFirstColumn="0" w:lastRowLastColumn="0"/>
+            <w:cnfStyle w:val="001000000000"/>
             <w:tcW w:w="1134" w:type="dxa"/>
           </w:tcPr>
           <w:p>
@@ -1218,7 +1232,7 @@
         </w:tc>
         <w:tc>
           <w:tcPr>
-            <w:cnfStyle w:val="000010000000" w:firstRow="0" w:lastRow="0" w:firstColumn="0" w:lastColumn="0" w:oddVBand="1" w:evenVBand="0" w:oddHBand="0" w:evenHBand="0" w:firstRowFirstColumn="0" w:firstRowLastColumn="0" w:lastRowFirstColumn="0" w:lastRowLastColumn="0"/>
+            <w:cnfStyle w:val="000010000000"/>
             <w:tcW w:w="1560" w:type="dxa"/>
           </w:tcPr>
           <w:p>
@@ -1243,7 +1257,7 @@
           </w:tcPr>
           <w:p>
             <w:pPr>
-              <w:cnfStyle w:val="000000000000" w:firstRow="0" w:lastRow="0" w:firstColumn="0" w:lastColumn="0" w:oddVBand="0" w:evenVBand="0" w:oddHBand="0" w:evenHBand="0" w:firstRowFirstColumn="0" w:firstRowLastColumn="0" w:lastRowFirstColumn="0" w:lastRowLastColumn="0"/>
+              <w:cnfStyle w:val="000000000000"/>
               <w:rPr>
                 <w:rFonts w:cs="Arial"/>
                 <w:sz w:val="20"/>
@@ -1260,7 +1274,7 @@
         </w:tc>
         <w:tc>
           <w:tcPr>
-            <w:cnfStyle w:val="000010000000" w:firstRow="0" w:lastRow="0" w:firstColumn="0" w:lastColumn="0" w:oddVBand="1" w:evenVBand="0" w:oddHBand="0" w:evenHBand="0" w:firstRowFirstColumn="0" w:firstRowLastColumn="0" w:lastRowFirstColumn="0" w:lastRowLastColumn="0"/>
+            <w:cnfStyle w:val="000010000000"/>
             <w:tcW w:w="4284" w:type="dxa"/>
           </w:tcPr>
           <w:p>
@@ -1353,11 +1367,11 @@
       </w:tr>
       <w:tr>
         <w:trPr>
-          <w:cnfStyle w:val="000000100000" w:firstRow="0" w:lastRow="0" w:firstColumn="0" w:lastColumn="0" w:oddVBand="0" w:evenVBand="0" w:oddHBand="1" w:evenHBand="0" w:firstRowFirstColumn="0" w:firstRowLastColumn="0" w:lastRowFirstColumn="0" w:lastRowLastColumn="0"/>
+          <w:cnfStyle w:val="000000100000"/>
         </w:trPr>
         <w:tc>
           <w:tcPr>
-            <w:cnfStyle w:val="001000000000" w:firstRow="0" w:lastRow="0" w:firstColumn="1" w:lastColumn="0" w:oddVBand="0" w:evenVBand="0" w:oddHBand="0" w:evenHBand="0" w:firstRowFirstColumn="0" w:firstRowLastColumn="0" w:lastRowFirstColumn="0" w:lastRowLastColumn="0"/>
+            <w:cnfStyle w:val="001000000000"/>
             <w:tcW w:w="1134" w:type="dxa"/>
           </w:tcPr>
           <w:p>
@@ -1378,7 +1392,7 @@
         </w:tc>
         <w:tc>
           <w:tcPr>
-            <w:cnfStyle w:val="000010000000" w:firstRow="0" w:lastRow="0" w:firstColumn="0" w:lastColumn="0" w:oddVBand="1" w:evenVBand="0" w:oddHBand="0" w:evenHBand="0" w:firstRowFirstColumn="0" w:firstRowLastColumn="0" w:lastRowFirstColumn="0" w:lastRowLastColumn="0"/>
+            <w:cnfStyle w:val="000010000000"/>
             <w:tcW w:w="1560" w:type="dxa"/>
           </w:tcPr>
           <w:p>
@@ -1403,7 +1417,7 @@
           </w:tcPr>
           <w:p>
             <w:pPr>
-              <w:cnfStyle w:val="000000100000" w:firstRow="0" w:lastRow="0" w:firstColumn="0" w:lastColumn="0" w:oddVBand="0" w:evenVBand="0" w:oddHBand="1" w:evenHBand="0" w:firstRowFirstColumn="0" w:firstRowLastColumn="0" w:lastRowFirstColumn="0" w:lastRowLastColumn="0"/>
+              <w:cnfStyle w:val="000000100000"/>
               <w:rPr>
                 <w:rFonts w:cs="Arial"/>
                 <w:sz w:val="20"/>
@@ -1420,7 +1434,7 @@
         </w:tc>
         <w:tc>
           <w:tcPr>
-            <w:cnfStyle w:val="000010000000" w:firstRow="0" w:lastRow="0" w:firstColumn="0" w:lastColumn="0" w:oddVBand="1" w:evenVBand="0" w:oddHBand="0" w:evenHBand="0" w:firstRowFirstColumn="0" w:firstRowLastColumn="0" w:lastRowFirstColumn="0" w:lastRowLastColumn="0"/>
+            <w:cnfStyle w:val="000010000000"/>
             <w:tcW w:w="4284" w:type="dxa"/>
           </w:tcPr>
           <w:p>
@@ -1471,7 +1485,110 @@
       <w:tr>
         <w:tc>
           <w:tcPr>
-            <w:cnfStyle w:val="001000000000" w:firstRow="0" w:lastRow="0" w:firstColumn="1" w:lastColumn="0" w:oddVBand="0" w:evenVBand="0" w:oddHBand="0" w:evenHBand="0" w:firstRowFirstColumn="0" w:firstRowLastColumn="0" w:lastRowFirstColumn="0" w:lastRowLastColumn="0"/>
+            <w:cnfStyle w:val="001000000000"/>
+            <w:tcW w:w="1134" w:type="dxa"/>
+          </w:tcPr>
+          <w:p>
+            <w:pPr>
+              <w:rPr>
+                <w:rFonts w:cs="Arial"/>
+                <w:sz w:val="20"/>
+              </w:rPr>
+            </w:pPr>
+            <w:r>
+              <w:rPr>
+                <w:rFonts w:cs="Arial"/>
+                <w:sz w:val="20"/>
+              </w:rPr>
+              <w:t>0.8</w:t>
+            </w:r>
+          </w:p>
+        </w:tc>
+        <w:tc>
+          <w:tcPr>
+            <w:cnfStyle w:val="000010000000"/>
+            <w:tcW w:w="1560" w:type="dxa"/>
+          </w:tcPr>
+          <w:p>
+            <w:pPr>
+              <w:rPr>
+                <w:rFonts w:cs="Arial"/>
+                <w:sz w:val="20"/>
+              </w:rPr>
+            </w:pPr>
+            <w:r>
+              <w:rPr>
+                <w:rFonts w:cs="Arial"/>
+                <w:sz w:val="20"/>
+              </w:rPr>
+              <w:t>05.06.2012</w:t>
+            </w:r>
+          </w:p>
+        </w:tc>
+        <w:tc>
+          <w:tcPr>
+            <w:tcW w:w="2126" w:type="dxa"/>
+          </w:tcPr>
+          <w:p>
+            <w:pPr>
+              <w:cnfStyle w:val="000000000000"/>
+              <w:rPr>
+                <w:rFonts w:cs="Arial"/>
+                <w:sz w:val="20"/>
+              </w:rPr>
+            </w:pPr>
+            <w:r>
+              <w:rPr>
+                <w:rFonts w:cs="Arial"/>
+                <w:sz w:val="20"/>
+              </w:rPr>
+              <w:t>Alexander Benölken</w:t>
+            </w:r>
+          </w:p>
+        </w:tc>
+        <w:tc>
+          <w:tcPr>
+            <w:cnfStyle w:val="000010000000"/>
+            <w:tcW w:w="4284" w:type="dxa"/>
+          </w:tcPr>
+          <w:p>
+            <w:pPr>
+              <w:rPr>
+                <w:rFonts w:cs="Arial"/>
+                <w:sz w:val="20"/>
+              </w:rPr>
+            </w:pPr>
+            <w:r>
+              <w:rPr>
+                <w:rFonts w:cs="Arial"/>
+                <w:sz w:val="20"/>
+              </w:rPr>
+              <w:t xml:space="preserve">Kapitel „2.5 </w:t>
+            </w:r>
+            <w:r>
+              <w:rPr>
+                <w:rFonts w:cs="Arial"/>
+                <w:sz w:val="20"/>
+              </w:rPr>
+              <w:t>SEQUENZDIAGRAMM</w:t>
+            </w:r>
+            <w:r>
+              <w:rPr>
+                <w:rFonts w:cs="Arial"/>
+                <w:sz w:val="20"/>
+              </w:rPr>
+              <w:t>“ hinzugefügt.</w:t>
+            </w:r>
+          </w:p>
+        </w:tc>
+      </w:tr>
+      <w:tr>
+        <w:trPr>
+          <w:cnfStyle w:val="000000100000"/>
+        </w:trPr>
+        <w:tc>
+          <w:tcPr>
+            <w:cnfStyle w:val="001000000000"/>
             <w:tcW w:w="1134" w:type="dxa"/>
           </w:tcPr>
           <w:p>
@@ -1485,7 +1602,7 @@
         </w:tc>
         <w:tc>
           <w:tcPr>
-            <w:cnfStyle w:val="000010000000" w:firstRow="0" w:lastRow="0" w:firstColumn="0" w:lastColumn="0" w:oddVBand="1" w:evenVBand="0" w:oddHBand="0" w:evenHBand="0" w:firstRowFirstColumn="0" w:firstRowLastColumn="0" w:lastRowFirstColumn="0" w:lastRowLastColumn="0"/>
+            <w:cnfStyle w:val="000010000000"/>
             <w:tcW w:w="1560" w:type="dxa"/>
           </w:tcPr>
           <w:p>
@@ -1503,7 +1620,7 @@
           </w:tcPr>
           <w:p>
             <w:pPr>
-              <w:cnfStyle w:val="000000000000" w:firstRow="0" w:lastRow="0" w:firstColumn="0" w:lastColumn="0" w:oddVBand="0" w:evenVBand="0" w:oddHBand="0" w:evenHBand="0" w:firstRowFirstColumn="0" w:firstRowLastColumn="0" w:lastRowFirstColumn="0" w:lastRowLastColumn="0"/>
+              <w:cnfStyle w:val="000000100000"/>
               <w:rPr>
                 <w:rFonts w:cs="Arial"/>
                 <w:sz w:val="20"/>
@@ -1513,7 +1630,7 @@
         </w:tc>
         <w:tc>
           <w:tcPr>
-            <w:cnfStyle w:val="000010000000" w:firstRow="0" w:lastRow="0" w:firstColumn="0" w:lastColumn="0" w:oddVBand="1" w:evenVBand="0" w:oddHBand="0" w:evenHBand="0" w:firstRowFirstColumn="0" w:firstRowLastColumn="0" w:lastRowFirstColumn="0" w:lastRowLastColumn="0"/>
+            <w:cnfStyle w:val="000010000000"/>
             <w:tcW w:w="4284" w:type="dxa"/>
           </w:tcPr>
           <w:p>
@@ -5361,19 +5478,13 @@
         <w:t>n</w:t>
       </w:r>
       <w:r>
-        <w:t xml:space="preserve">kreis zu erweitern, um gleichgesinnte Personen für gemeinsame Freizeitaktivitäten und/ </w:t>
-      </w:r>
-      <w:r>
-        <w:t>o</w:t>
-      </w:r>
-      <w:r>
-        <w:t>der Sportevents zu erreichen bzw. zu begeistern. Zusätzlich kann die Internetplattform Eventalizer über das gemeinsame Interesse an solchen Freizeitaktivitäten und/ oder Sport</w:t>
-      </w:r>
-      <w:r>
-        <w:t>e</w:t>
-      </w:r>
-      <w:r>
-        <w:t>vents die Entwicklung von Freundschaften fördern.</w:t>
+        <w:t>kreis zu erweitern, um gleichgesinnte Personen für gemeinsame Freizeitaktivitäten und/ oder Sportevents zu erreichen bzw. zu begeistern. Zusätzlich kann die Internetplattform Eventalizer über das gemeinsame Interesse an solchen Freizeitaktivitäten und/ oder Spor</w:t>
+      </w:r>
+      <w:r>
+        <w:t>t</w:t>
+      </w:r>
+      <w:r>
+        <w:t>events die Entwicklung von Freundschaften fördern.</w:t>
       </w:r>
     </w:p>
     <w:p>
@@ -5529,7 +5640,7 @@
                     </pic:cNvPicPr>
                   </pic:nvPicPr>
                   <pic:blipFill>
-                    <a:blip r:embed="rId12" cstate="print"/>
+                    <a:blip r:embed="rId11" cstate="print"/>
                     <a:srcRect l="31724" t="29697" r="31379" b="38485"/>
                     <a:stretch>
                       <a:fillRect/>
@@ -5680,6 +5791,89 @@
                 <pic:pic xmlns:pic="http://schemas.openxmlformats.org/drawingml/2006/picture">
                   <pic:nvPicPr>
                     <pic:cNvPr id="0" name="Picture 4" descr="C:\Users\MSGxxxxx\Desktop\Studium FSW\Eventalizer\Dokumente\Mock Ups\Mockup - Persönliches Profil.png"/>
+                    <pic:cNvPicPr>
+                      <a:picLocks noChangeAspect="1" noChangeArrowheads="1"/>
+                    </pic:cNvPicPr>
+                  </pic:nvPicPr>
+                  <pic:blipFill>
+                    <a:blip r:embed="rId12" cstate="print"/>
+                    <a:srcRect/>
+                    <a:stretch>
+                      <a:fillRect/>
+                    </a:stretch>
+                  </pic:blipFill>
+                  <pic:spPr bwMode="auto">
+                    <a:xfrm>
+                      <a:off x="0" y="0"/>
+                      <a:ext cx="5753100" cy="4371975"/>
+                    </a:xfrm>
+                    <a:prstGeom prst="rect">
+                      <a:avLst/>
+                    </a:prstGeom>
+                    <a:noFill/>
+                    <a:ln w="9525">
+                      <a:noFill/>
+                      <a:miter lim="800000"/>
+                      <a:headEnd/>
+                      <a:tailEnd/>
+                    </a:ln>
+                  </pic:spPr>
+                </pic:pic>
+              </a:graphicData>
+            </a:graphic>
+          </wp:inline>
+        </w:drawing>
+      </w:r>
+    </w:p>
+    <w:p>
+      <w:pPr>
+        <w:spacing w:before="100" w:beforeAutospacing="1"/>
+        <w:rPr>
+          <w:b/>
+        </w:rPr>
+      </w:pPr>
+      <w:r>
+        <w:rPr>
+          <w:b/>
+        </w:rPr>
+        <w:t>Persönliche Konfiguration</w:t>
+      </w:r>
+    </w:p>
+    <w:p>
+      <w:pPr>
+        <w:ind w:left="426" w:hanging="426"/>
+      </w:pPr>
+      <w:r>
+        <w:t>F30 Der Benutzer kann sich</w:t>
+      </w:r>
+      <w:r>
+        <w:t xml:space="preserve"> </w:t>
+      </w:r>
+      <w:r>
+        <w:t>auf der folgenden Eingabemaske sowohl die Freundesliste, als auch die Blockierliste anzeigen lassen und diese ändern:</w:t>
+      </w:r>
+      <w:r>
+        <w:br/>
+      </w:r>
+      <w:r>
+        <w:rPr>
+          <w:noProof/>
+          <w:lang w:eastAsia="de-DE" w:bidi="ar-SA"/>
+        </w:rPr>
+        <w:lastRenderedPageBreak/>
+        <w:drawing>
+          <wp:inline distT="0" distB="0" distL="0" distR="0">
+            <wp:extent cx="5753100" cy="4371975"/>
+            <wp:effectExtent l="19050" t="0" r="0" b="0"/>
+            <wp:docPr id="8" name="Bild 6" descr="C:\Users\MSGxxxxx\Desktop\Studium FSW\Eventalizer\Dokumente\Mock Ups\Mockup - Persönliche Konfiguration.png"/>
+            <wp:cNvGraphicFramePr>
+              <a:graphicFrameLocks xmlns:a="http://schemas.openxmlformats.org/drawingml/2006/main" noChangeAspect="1"/>
+            </wp:cNvGraphicFramePr>
+            <a:graphic xmlns:a="http://schemas.openxmlformats.org/drawingml/2006/main">
+              <a:graphicData uri="http://schemas.openxmlformats.org/drawingml/2006/picture">
+                <pic:pic xmlns:pic="http://schemas.openxmlformats.org/drawingml/2006/picture">
+                  <pic:nvPicPr>
+                    <pic:cNvPr id="0" name="Picture 6" descr="C:\Users\MSGxxxxx\Desktop\Studium FSW\Eventalizer\Dokumente\Mock Ups\Mockup - Persönliche Konfiguration.png"/>
                     <pic:cNvPicPr>
                       <a:picLocks noChangeAspect="1" noChangeArrowheads="1"/>
                     </pic:cNvPicPr>
@@ -5713,89 +5907,6 @@
           </wp:inline>
         </w:drawing>
       </w:r>
-    </w:p>
-    <w:p>
-      <w:pPr>
-        <w:spacing w:before="100" w:beforeAutospacing="1"/>
-        <w:rPr>
-          <w:b/>
-        </w:rPr>
-      </w:pPr>
-      <w:r>
-        <w:rPr>
-          <w:b/>
-        </w:rPr>
-        <w:t>Persönliche Konfiguration</w:t>
-      </w:r>
-    </w:p>
-    <w:p>
-      <w:pPr>
-        <w:ind w:left="426" w:hanging="426"/>
-      </w:pPr>
-      <w:r>
-        <w:t>F30 Der Benutzer kann sich</w:t>
-      </w:r>
-      <w:r>
-        <w:t xml:space="preserve"> </w:t>
-      </w:r>
-      <w:r>
-        <w:t>auf der folgenden Eingabemaske sowohl die Freundesliste, als auch die Blockierliste anzeigen lassen und diese ändern:</w:t>
-      </w:r>
-      <w:r>
-        <w:br/>
-      </w:r>
-      <w:r>
-        <w:rPr>
-          <w:noProof/>
-          <w:lang w:eastAsia="de-DE" w:bidi="ar-SA"/>
-        </w:rPr>
-        <w:lastRenderedPageBreak/>
-        <w:drawing>
-          <wp:inline distT="0" distB="0" distL="0" distR="0">
-            <wp:extent cx="5753100" cy="4371975"/>
-            <wp:effectExtent l="19050" t="0" r="0" b="0"/>
-            <wp:docPr id="8" name="Bild 6" descr="C:\Users\MSGxxxxx\Desktop\Studium FSW\Eventalizer\Dokumente\Mock Ups\Mockup - Persönliche Konfiguration.png"/>
-            <wp:cNvGraphicFramePr>
-              <a:graphicFrameLocks xmlns:a="http://schemas.openxmlformats.org/drawingml/2006/main" noChangeAspect="1"/>
-            </wp:cNvGraphicFramePr>
-            <a:graphic xmlns:a="http://schemas.openxmlformats.org/drawingml/2006/main">
-              <a:graphicData uri="http://schemas.openxmlformats.org/drawingml/2006/picture">
-                <pic:pic xmlns:pic="http://schemas.openxmlformats.org/drawingml/2006/picture">
-                  <pic:nvPicPr>
-                    <pic:cNvPr id="0" name="Picture 6" descr="C:\Users\MSGxxxxx\Desktop\Studium FSW\Eventalizer\Dokumente\Mock Ups\Mockup - Persönliche Konfiguration.png"/>
-                    <pic:cNvPicPr>
-                      <a:picLocks noChangeAspect="1" noChangeArrowheads="1"/>
-                    </pic:cNvPicPr>
-                  </pic:nvPicPr>
-                  <pic:blipFill>
-                    <a:blip r:embed="rId14" cstate="print"/>
-                    <a:srcRect/>
-                    <a:stretch>
-                      <a:fillRect/>
-                    </a:stretch>
-                  </pic:blipFill>
-                  <pic:spPr bwMode="auto">
-                    <a:xfrm>
-                      <a:off x="0" y="0"/>
-                      <a:ext cx="5753100" cy="4371975"/>
-                    </a:xfrm>
-                    <a:prstGeom prst="rect">
-                      <a:avLst/>
-                    </a:prstGeom>
-                    <a:noFill/>
-                    <a:ln w="9525">
-                      <a:noFill/>
-                      <a:miter lim="800000"/>
-                      <a:headEnd/>
-                      <a:tailEnd/>
-                    </a:ln>
-                  </pic:spPr>
-                </pic:pic>
-              </a:graphicData>
-            </a:graphic>
-          </wp:inline>
-        </w:drawing>
-      </w:r>
       <w:r>
         <w:br/>
         <w:t>Inhalte der Benutzer, die auf der Freundesliste stehen, werden vordergründig darg</w:t>
@@ -5890,7 +6001,7 @@
                     </pic:cNvPicPr>
                   </pic:nvPicPr>
                   <pic:blipFill>
-                    <a:blip r:embed="rId15" cstate="print"/>
+                    <a:blip r:embed="rId14" cstate="print"/>
                     <a:srcRect l="21689" t="25708" r="35430" b="27233"/>
                     <a:stretch>
                       <a:fillRect/>
@@ -5975,7 +6086,7 @@
                     </pic:cNvPicPr>
                   </pic:nvPicPr>
                   <pic:blipFill>
-                    <a:blip r:embed="rId16" cstate="print"/>
+                    <a:blip r:embed="rId15" cstate="print"/>
                     <a:srcRect l="24503" t="24401" r="18709" b="33115"/>
                     <a:stretch>
                       <a:fillRect/>
@@ -6066,6 +6177,333 @@
                 <pic:pic xmlns:pic="http://schemas.openxmlformats.org/drawingml/2006/picture">
                   <pic:nvPicPr>
                     <pic:cNvPr id="0" name="Picture 9" descr="C:\Users\MSGxxxxx\Desktop\Studium FSW\Eventalizer\Dokumente\Mock Ups\Mockup - Event organisieren.png"/>
+                    <pic:cNvPicPr>
+                      <a:picLocks noChangeAspect="1" noChangeArrowheads="1"/>
+                    </pic:cNvPicPr>
+                  </pic:nvPicPr>
+                  <pic:blipFill>
+                    <a:blip r:embed="rId16" cstate="print"/>
+                    <a:stretch>
+                      <a:fillRect/>
+                    </a:stretch>
+                  </pic:blipFill>
+                  <pic:spPr bwMode="auto">
+                    <a:xfrm>
+                      <a:off x="0" y="0"/>
+                      <a:ext cx="5753100" cy="4366810"/>
+                    </a:xfrm>
+                    <a:prstGeom prst="rect">
+                      <a:avLst/>
+                    </a:prstGeom>
+                    <a:noFill/>
+                    <a:ln w="9525">
+                      <a:noFill/>
+                      <a:miter lim="800000"/>
+                      <a:headEnd/>
+                      <a:tailEnd/>
+                    </a:ln>
+                  </pic:spPr>
+                </pic:pic>
+              </a:graphicData>
+            </a:graphic>
+          </wp:inline>
+        </w:drawing>
+      </w:r>
+      <w:r>
+        <w:br/>
+        <w:t>Für eine erfolgreiche Veröffentlichung einer Eventorganisation ist die Angabe der fo</w:t>
+      </w:r>
+      <w:r>
+        <w:t>l</w:t>
+      </w:r>
+      <w:r>
+        <w:t>genden Informationen notwendig:</w:t>
+      </w:r>
+    </w:p>
+    <w:p>
+      <w:pPr>
+        <w:pStyle w:val="Listenabsatz"/>
+        <w:numPr>
+          <w:ilvl w:val="0"/>
+          <w:numId w:val="16"/>
+        </w:numPr>
+      </w:pPr>
+      <w:r>
+        <w:t>Ein Titel des Events</w:t>
+      </w:r>
+    </w:p>
+    <w:p>
+      <w:pPr>
+        <w:pStyle w:val="Listenabsatz"/>
+        <w:numPr>
+          <w:ilvl w:val="0"/>
+          <w:numId w:val="16"/>
+        </w:numPr>
+      </w:pPr>
+      <w:r>
+        <w:t xml:space="preserve">Eine Beschreibung zu dem Event </w:t>
+      </w:r>
+    </w:p>
+    <w:p>
+      <w:pPr>
+        <w:pStyle w:val="Listenabsatz"/>
+        <w:numPr>
+          <w:ilvl w:val="0"/>
+          <w:numId w:val="16"/>
+        </w:numPr>
+      </w:pPr>
+      <w:r>
+        <w:t>Eine Kategorie:</w:t>
+      </w:r>
+      <w:r>
+        <w:br/>
+        <w:t>Die Kategorie des Events kann anhand einer vorgegebenen Liste ausgewählt werden.</w:t>
+      </w:r>
+    </w:p>
+    <w:p>
+      <w:pPr>
+        <w:pStyle w:val="Listenabsatz"/>
+        <w:numPr>
+          <w:ilvl w:val="0"/>
+          <w:numId w:val="16"/>
+        </w:numPr>
+      </w:pPr>
+      <w:r>
+        <w:t>Eine Unterkategorie:</w:t>
+      </w:r>
+      <w:r>
+        <w:br/>
+        <w:t>Die Unterkategorie des Events orientiert sich an der Kategorie des Events. Die Unterkategorie des Events kann anhand einer vorgegebenen Liste ausgewählt werden.</w:t>
+      </w:r>
+    </w:p>
+    <w:p>
+      <w:pPr>
+        <w:pStyle w:val="Listenabsatz"/>
+        <w:numPr>
+          <w:ilvl w:val="0"/>
+          <w:numId w:val="16"/>
+        </w:numPr>
+      </w:pPr>
+      <w:r>
+        <w:t>Ein Preis:</w:t>
+      </w:r>
+      <w:r>
+        <w:br/>
+        <w:t>Dies ist der Preis, den jeder Teilnehmer für die Teilnahme an dem Event zu b</w:t>
+      </w:r>
+      <w:r>
+        <w:t>e</w:t>
+      </w:r>
+      <w:r>
+        <w:t>zahlen hat.</w:t>
+      </w:r>
+    </w:p>
+    <w:p>
+      <w:pPr>
+        <w:pStyle w:val="Listenabsatz"/>
+        <w:numPr>
+          <w:ilvl w:val="0"/>
+          <w:numId w:val="16"/>
+        </w:numPr>
+      </w:pPr>
+      <w:r>
+        <w:t>Minimale Teilnehmeranzahl:</w:t>
+      </w:r>
+      <w:r>
+        <w:br/>
+        <w:t>Hier ist die minimale Anzahl der Teilnehmer einzugeben, damit das Event stat</w:t>
+      </w:r>
+      <w:r>
+        <w:t>t</w:t>
+      </w:r>
+      <w:r>
+        <w:t>findet.</w:t>
+      </w:r>
+    </w:p>
+    <w:p>
+      <w:pPr>
+        <w:pStyle w:val="Listenabsatz"/>
+        <w:numPr>
+          <w:ilvl w:val="0"/>
+          <w:numId w:val="16"/>
+        </w:numPr>
+      </w:pPr>
+      <w:r>
+        <w:lastRenderedPageBreak/>
+        <w:t>Maximale Teilnehmeranzahl:</w:t>
+      </w:r>
+      <w:r>
+        <w:br/>
+        <w:t>Hier ist die maximale Anzahl der Teilnehmer einzugeben, die sich zu dem Event anmelden können.</w:t>
+      </w:r>
+    </w:p>
+    <w:p>
+      <w:pPr>
+        <w:pStyle w:val="Listenabsatz"/>
+        <w:numPr>
+          <w:ilvl w:val="0"/>
+          <w:numId w:val="16"/>
+        </w:numPr>
+      </w:pPr>
+      <w:r>
+        <w:t>Ort:</w:t>
+      </w:r>
+      <w:r>
+        <w:br/>
+        <w:t>Der Ort kann entweder aus einer vorgegebenen Liste ausgewählt oder frei ei</w:t>
+      </w:r>
+      <w:r>
+        <w:t>n</w:t>
+      </w:r>
+      <w:r>
+        <w:t>gegeben werden. Die vorgegebene Liste beinhaltet die vom Benutzer schon einmal verwendeten Eventorte.</w:t>
+      </w:r>
+    </w:p>
+    <w:p>
+      <w:pPr>
+        <w:pStyle w:val="Listenabsatz"/>
+        <w:numPr>
+          <w:ilvl w:val="0"/>
+          <w:numId w:val="16"/>
+        </w:numPr>
+      </w:pPr>
+      <w:r>
+        <w:t xml:space="preserve">Startzeit: </w:t>
+      </w:r>
+      <w:r>
+        <w:br/>
+        <w:t>Hier ist die Startzeit des Events (Tag und Uhrzeit) einzugeben.</w:t>
+      </w:r>
+    </w:p>
+    <w:p>
+      <w:pPr>
+        <w:pStyle w:val="Listenabsatz"/>
+        <w:numPr>
+          <w:ilvl w:val="0"/>
+          <w:numId w:val="16"/>
+        </w:numPr>
+      </w:pPr>
+      <w:r>
+        <w:t>Endzeit:</w:t>
+      </w:r>
+      <w:r>
+        <w:br/>
+        <w:t>Hier ist die Endzeit des Events (Tag und Uhrzeit) einzugeben.</w:t>
+      </w:r>
+    </w:p>
+    <w:p>
+      <w:pPr>
+        <w:pStyle w:val="Listenabsatz"/>
+        <w:numPr>
+          <w:ilvl w:val="0"/>
+          <w:numId w:val="16"/>
+        </w:numPr>
+      </w:pPr>
+      <w:r>
+        <w:t>Event bestätigen bis:</w:t>
+      </w:r>
+      <w:r>
+        <w:br/>
+        <w:t>In diesem Feld kann optional eingegeben werden, bis zu welchem Zeitpunkt der Organisator das Event zu bestätigen hat. Ist diese Feld gefüllt und bestätigt der Organisator das Stattfinden des Events nicht vor diesem Zeitpunkt, erfolgt eine automatische Absage (an die Teilnehmer) des Events durch die Internetplat</w:t>
+      </w:r>
+      <w:r>
+        <w:t>t</w:t>
+      </w:r>
+      <w:r>
+        <w:t>form Eventalizer.</w:t>
+      </w:r>
+    </w:p>
+    <w:p>
+      <w:pPr>
+        <w:ind w:left="426"/>
+      </w:pPr>
+      <w:r>
+        <w:t>Sind alle Eingaben vorhanden wird der Benutzer damit zum Organisator des Events.</w:t>
+      </w:r>
+    </w:p>
+    <w:p>
+      <w:pPr>
+        <w:ind w:left="567" w:hanging="567"/>
+      </w:pPr>
+      <w:r>
+        <w:t xml:space="preserve">F70 Der Organisator kann </w:t>
+      </w:r>
+      <w:proofErr w:type="gramStart"/>
+      <w:r>
+        <w:t>das</w:t>
+      </w:r>
+      <w:proofErr w:type="gramEnd"/>
+      <w:r>
+        <w:t xml:space="preserve"> Event auf der oben beschriebenen Eingabemaske (siehe F60) bestätigen, um eine automatische Absage des Events zu vermeiden. Dies ist nur bis zu dem bei dem Event hinterlegten Zeitpunkt „Event bestätigen bis“ möglich. Der Organ</w:t>
+      </w:r>
+      <w:r>
+        <w:t>i</w:t>
+      </w:r>
+      <w:r>
+        <w:t>sator und alle bis dahin angemeldete Teilnehmer bekommen dann eine private Nac</w:t>
+      </w:r>
+      <w:r>
+        <w:t>h</w:t>
+      </w:r>
+      <w:r>
+        <w:t>richt.</w:t>
+      </w:r>
+    </w:p>
+    <w:p>
+      <w:pPr>
+        <w:ind w:left="567" w:hanging="567"/>
+      </w:pPr>
+      <w:r>
+        <w:t>F80 Der Organisator kann das Event auf der oben beschriebenen Eingabemaske (siehe F60) absagen. Dies ist nur bis zu dem bei dem Event hinterlegten Zeitpunkt „Event bestät</w:t>
+      </w:r>
+      <w:r>
+        <w:t>i</w:t>
+      </w:r>
+      <w:r>
+        <w:t>gen bis“ möglich, da nach diesem Zeitpunkt eine automatische Benachrichtigung der Teilnehmer erfolgt. In beiden Fällen erhalten der Organisator und alle bis dahin ang</w:t>
+      </w:r>
+      <w:r>
+        <w:t>e</w:t>
+      </w:r>
+      <w:r>
+        <w:t>meldete Teilnehmer eine private Nachricht (ggfs. mit E-Mail-Benachrichtigung).</w:t>
+      </w:r>
+    </w:p>
+    <w:p>
+      <w:pPr>
+        <w:ind w:left="567" w:hanging="567"/>
+      </w:pPr>
+      <w:r>
+        <w:t>F90 Ein Benutzer kann auf der folgenden Eingabemaske an einem Event eines anderen B</w:t>
+      </w:r>
+      <w:r>
+        <w:t>e</w:t>
+      </w:r>
+      <w:r>
+        <w:t>nutzers teilnehmen, d.h. sich für diese Event anmelden:</w:t>
+      </w:r>
+      <w:r>
+        <w:br/>
+      </w:r>
+      <w:r>
+        <w:rPr>
+          <w:noProof/>
+          <w:lang w:eastAsia="de-DE" w:bidi="ar-SA"/>
+        </w:rPr>
+        <w:lastRenderedPageBreak/>
+        <w:drawing>
+          <wp:inline distT="0" distB="0" distL="0" distR="0">
+            <wp:extent cx="5753100" cy="4366810"/>
+            <wp:effectExtent l="19050" t="0" r="0" b="0"/>
+            <wp:docPr id="15" name="Bild 10" descr="C:\Users\MSGxxxxx\Desktop\Studium FSW\Eventalizer\Dokumente\Mock Ups\Mockup - Event Teilnahme.png"/>
+            <wp:cNvGraphicFramePr>
+              <a:graphicFrameLocks xmlns:a="http://schemas.openxmlformats.org/drawingml/2006/main" noChangeAspect="1"/>
+            </wp:cNvGraphicFramePr>
+            <a:graphic xmlns:a="http://schemas.openxmlformats.org/drawingml/2006/main">
+              <a:graphicData uri="http://schemas.openxmlformats.org/drawingml/2006/picture">
+                <pic:pic xmlns:pic="http://schemas.openxmlformats.org/drawingml/2006/picture">
+                  <pic:nvPicPr>
+                    <pic:cNvPr id="0" name="Picture 10" descr="C:\Users\MSGxxxxx\Desktop\Studium FSW\Eventalizer\Dokumente\Mock Ups\Mockup - Event Teilnahme.png"/>
                     <pic:cNvPicPr>
                       <a:picLocks noChangeAspect="1" noChangeArrowheads="1"/>
                     </pic:cNvPicPr>
@@ -6100,333 +6538,6 @@
       </w:r>
       <w:r>
         <w:br/>
-        <w:t>Für eine erfolgreiche Veröffentlichung einer Eventorganisation ist die Angabe der fo</w:t>
-      </w:r>
-      <w:r>
-        <w:t>l</w:t>
-      </w:r>
-      <w:r>
-        <w:t>genden Informationen notwendig:</w:t>
-      </w:r>
-    </w:p>
-    <w:p>
-      <w:pPr>
-        <w:pStyle w:val="Listenabsatz"/>
-        <w:numPr>
-          <w:ilvl w:val="0"/>
-          <w:numId w:val="16"/>
-        </w:numPr>
-      </w:pPr>
-      <w:r>
-        <w:t>Ein Titel des Events</w:t>
-      </w:r>
-    </w:p>
-    <w:p>
-      <w:pPr>
-        <w:pStyle w:val="Listenabsatz"/>
-        <w:numPr>
-          <w:ilvl w:val="0"/>
-          <w:numId w:val="16"/>
-        </w:numPr>
-      </w:pPr>
-      <w:r>
-        <w:t xml:space="preserve">Eine Beschreibung zu dem Event </w:t>
-      </w:r>
-    </w:p>
-    <w:p>
-      <w:pPr>
-        <w:pStyle w:val="Listenabsatz"/>
-        <w:numPr>
-          <w:ilvl w:val="0"/>
-          <w:numId w:val="16"/>
-        </w:numPr>
-      </w:pPr>
-      <w:r>
-        <w:t>Eine Kategorie:</w:t>
-      </w:r>
-      <w:r>
-        <w:br/>
-        <w:t>Die Kategorie des Events kann anhand einer vorgegebenen Liste ausgewählt werden.</w:t>
-      </w:r>
-    </w:p>
-    <w:p>
-      <w:pPr>
-        <w:pStyle w:val="Listenabsatz"/>
-        <w:numPr>
-          <w:ilvl w:val="0"/>
-          <w:numId w:val="16"/>
-        </w:numPr>
-      </w:pPr>
-      <w:r>
-        <w:t>Eine Unterkategorie:</w:t>
-      </w:r>
-      <w:r>
-        <w:br/>
-        <w:t>Die Unterkategorie des Events orientiert sich an der Kategorie des Events. Die Unterkategorie des Events kann anhand einer vorgegebenen Liste ausgewählt werden.</w:t>
-      </w:r>
-    </w:p>
-    <w:p>
-      <w:pPr>
-        <w:pStyle w:val="Listenabsatz"/>
-        <w:numPr>
-          <w:ilvl w:val="0"/>
-          <w:numId w:val="16"/>
-        </w:numPr>
-      </w:pPr>
-      <w:r>
-        <w:t>Ein Preis:</w:t>
-      </w:r>
-      <w:r>
-        <w:br/>
-        <w:t>Dies ist der Preis, den jeder Teilnehmer für die Teilnahme an dem Event zu b</w:t>
-      </w:r>
-      <w:r>
-        <w:t>e</w:t>
-      </w:r>
-      <w:r>
-        <w:t>zahlen hat.</w:t>
-      </w:r>
-    </w:p>
-    <w:p>
-      <w:pPr>
-        <w:pStyle w:val="Listenabsatz"/>
-        <w:numPr>
-          <w:ilvl w:val="0"/>
-          <w:numId w:val="16"/>
-        </w:numPr>
-      </w:pPr>
-      <w:r>
-        <w:t>Minimale Teilnehmeranzahl:</w:t>
-      </w:r>
-      <w:r>
-        <w:br/>
-        <w:t>Hier ist die minimale Anzahl der Teilnehmer einzugeben, damit das Event stat</w:t>
-      </w:r>
-      <w:r>
-        <w:t>t</w:t>
-      </w:r>
-      <w:r>
-        <w:t>findet.</w:t>
-      </w:r>
-    </w:p>
-    <w:p>
-      <w:pPr>
-        <w:pStyle w:val="Listenabsatz"/>
-        <w:numPr>
-          <w:ilvl w:val="0"/>
-          <w:numId w:val="16"/>
-        </w:numPr>
-      </w:pPr>
-      <w:r>
-        <w:lastRenderedPageBreak/>
-        <w:t>Maximale Teilnehmeranzahl:</w:t>
-      </w:r>
-      <w:r>
-        <w:br/>
-        <w:t>Hier ist die maximale Anzahl der Teilnehmer einzugeben, die sich zu dem Event anmelden können.</w:t>
-      </w:r>
-    </w:p>
-    <w:p>
-      <w:pPr>
-        <w:pStyle w:val="Listenabsatz"/>
-        <w:numPr>
-          <w:ilvl w:val="0"/>
-          <w:numId w:val="16"/>
-        </w:numPr>
-      </w:pPr>
-      <w:r>
-        <w:t>Ort:</w:t>
-      </w:r>
-      <w:r>
-        <w:br/>
-        <w:t>Der Ort kann entweder aus einer vorgegebenen Liste ausgewählt oder frei ei</w:t>
-      </w:r>
-      <w:r>
-        <w:t>n</w:t>
-      </w:r>
-      <w:r>
-        <w:t>gegeben werden. Die vorgegebene Liste beinhaltet die vom Benutzer schon einmal verwendeten Eventorte.</w:t>
-      </w:r>
-    </w:p>
-    <w:p>
-      <w:pPr>
-        <w:pStyle w:val="Listenabsatz"/>
-        <w:numPr>
-          <w:ilvl w:val="0"/>
-          <w:numId w:val="16"/>
-        </w:numPr>
-      </w:pPr>
-      <w:r>
-        <w:t xml:space="preserve">Startzeit: </w:t>
-      </w:r>
-      <w:r>
-        <w:br/>
-        <w:t>Hier ist die Startzeit des Events (Tag und Uhrzeit) einzugeben.</w:t>
-      </w:r>
-    </w:p>
-    <w:p>
-      <w:pPr>
-        <w:pStyle w:val="Listenabsatz"/>
-        <w:numPr>
-          <w:ilvl w:val="0"/>
-          <w:numId w:val="16"/>
-        </w:numPr>
-      </w:pPr>
-      <w:r>
-        <w:t>Endzeit:</w:t>
-      </w:r>
-      <w:r>
-        <w:br/>
-        <w:t>Hier ist die Endzeit des Events (Tag und Uhrzeit) einzugeben.</w:t>
-      </w:r>
-    </w:p>
-    <w:p>
-      <w:pPr>
-        <w:pStyle w:val="Listenabsatz"/>
-        <w:numPr>
-          <w:ilvl w:val="0"/>
-          <w:numId w:val="16"/>
-        </w:numPr>
-      </w:pPr>
-      <w:r>
-        <w:t>Event bestätigen bis:</w:t>
-      </w:r>
-      <w:r>
-        <w:br/>
-        <w:t>In diesem Feld kann optional eingegeben werden, bis zu welchem Zeitpunkt der Organisator das Event zu bestätigen hat. Ist diese Feld gefüllt und bestätigt der Organisator das Stattfinden des Events nicht vor diesem Zeitpunkt, erfolgt eine automatische Absage (an die Teilnehmer) des Events durch die Internetplat</w:t>
-      </w:r>
-      <w:r>
-        <w:t>t</w:t>
-      </w:r>
-      <w:r>
-        <w:t>form Eventalizer.</w:t>
-      </w:r>
-    </w:p>
-    <w:p>
-      <w:pPr>
-        <w:ind w:left="426"/>
-      </w:pPr>
-      <w:r>
-        <w:t>Sind alle Eingaben vorhanden wird der Benutzer damit zum Organisator des Events.</w:t>
-      </w:r>
-    </w:p>
-    <w:p>
-      <w:pPr>
-        <w:ind w:left="567" w:hanging="567"/>
-      </w:pPr>
-      <w:r>
-        <w:t xml:space="preserve">F70 Der Organisator kann </w:t>
-      </w:r>
-      <w:proofErr w:type="gramStart"/>
-      <w:r>
-        <w:t>das</w:t>
-      </w:r>
-      <w:proofErr w:type="gramEnd"/>
-      <w:r>
-        <w:t xml:space="preserve"> Event auf der oben beschriebenen Eingabemaske (siehe F60) bestätigen, um eine automatische Absage des Events zu vermeiden. Dies ist nur bis zu dem bei dem Event hinterlegten Zeitpunkt „Event bestätigen bis“ möglich. Der Organ</w:t>
-      </w:r>
-      <w:r>
-        <w:t>i</w:t>
-      </w:r>
-      <w:r>
-        <w:t>sator und alle bis dahin angemeldete Teilnehmer bekommen dann eine private Nac</w:t>
-      </w:r>
-      <w:r>
-        <w:t>h</w:t>
-      </w:r>
-      <w:r>
-        <w:t>richt.</w:t>
-      </w:r>
-    </w:p>
-    <w:p>
-      <w:pPr>
-        <w:ind w:left="567" w:hanging="567"/>
-      </w:pPr>
-      <w:r>
-        <w:t>F80 Der Organisator kann das Event auf der oben beschriebenen Eingabemaske (siehe F60) absagen. Dies ist nur bis zu dem bei dem Event hinterlegten Zeitpunkt „Event bestät</w:t>
-      </w:r>
-      <w:r>
-        <w:t>i</w:t>
-      </w:r>
-      <w:r>
-        <w:t>gen bis“ möglich, da nach diesem Zeitpunkt eine automatische Benachrichtigung der Teilnehmer erfolgt. In beiden Fällen erhalten der Organisator und alle bis dahin ang</w:t>
-      </w:r>
-      <w:r>
-        <w:t>e</w:t>
-      </w:r>
-      <w:r>
-        <w:t>meldete Teilnehmer eine private Nachricht (ggfs. mit E-Mail-Benachrichtigung).</w:t>
-      </w:r>
-    </w:p>
-    <w:p>
-      <w:pPr>
-        <w:ind w:left="567" w:hanging="567"/>
-      </w:pPr>
-      <w:r>
-        <w:t>F90 Ein Benutzer kann auf der folgenden Eingabemaske an einem Event eines anderen B</w:t>
-      </w:r>
-      <w:r>
-        <w:t>e</w:t>
-      </w:r>
-      <w:r>
-        <w:t>nutzers teilnehmen, d.h. sich für diese Event anmelden:</w:t>
-      </w:r>
-      <w:r>
-        <w:br/>
-      </w:r>
-      <w:r>
-        <w:rPr>
-          <w:noProof/>
-          <w:lang w:eastAsia="de-DE" w:bidi="ar-SA"/>
-        </w:rPr>
-        <w:lastRenderedPageBreak/>
-        <w:drawing>
-          <wp:inline distT="0" distB="0" distL="0" distR="0">
-            <wp:extent cx="5753100" cy="4366810"/>
-            <wp:effectExtent l="19050" t="0" r="0" b="0"/>
-            <wp:docPr id="15" name="Bild 10" descr="C:\Users\MSGxxxxx\Desktop\Studium FSW\Eventalizer\Dokumente\Mock Ups\Mockup - Event Teilnahme.png"/>
-            <wp:cNvGraphicFramePr>
-              <a:graphicFrameLocks xmlns:a="http://schemas.openxmlformats.org/drawingml/2006/main" noChangeAspect="1"/>
-            </wp:cNvGraphicFramePr>
-            <a:graphic xmlns:a="http://schemas.openxmlformats.org/drawingml/2006/main">
-              <a:graphicData uri="http://schemas.openxmlformats.org/drawingml/2006/picture">
-                <pic:pic xmlns:pic="http://schemas.openxmlformats.org/drawingml/2006/picture">
-                  <pic:nvPicPr>
-                    <pic:cNvPr id="0" name="Picture 10" descr="C:\Users\MSGxxxxx\Desktop\Studium FSW\Eventalizer\Dokumente\Mock Ups\Mockup - Event Teilnahme.png"/>
-                    <pic:cNvPicPr>
-                      <a:picLocks noChangeAspect="1" noChangeArrowheads="1"/>
-                    </pic:cNvPicPr>
-                  </pic:nvPicPr>
-                  <pic:blipFill>
-                    <a:blip r:embed="rId18" cstate="print"/>
-                    <a:stretch>
-                      <a:fillRect/>
-                    </a:stretch>
-                  </pic:blipFill>
-                  <pic:spPr bwMode="auto">
-                    <a:xfrm>
-                      <a:off x="0" y="0"/>
-                      <a:ext cx="5753100" cy="4366810"/>
-                    </a:xfrm>
-                    <a:prstGeom prst="rect">
-                      <a:avLst/>
-                    </a:prstGeom>
-                    <a:noFill/>
-                    <a:ln w="9525">
-                      <a:noFill/>
-                      <a:miter lim="800000"/>
-                      <a:headEnd/>
-                      <a:tailEnd/>
-                    </a:ln>
-                  </pic:spPr>
-                </pic:pic>
-              </a:graphicData>
-            </a:graphic>
-          </wp:inline>
-        </w:drawing>
-      </w:r>
-      <w:r>
-        <w:br/>
         <w:t>Der Benutzer bekommt die Daten des Eventsangezeigt und hat die Möglichkeit sich für das Event anzumelden, d.h. an diesem teilzunehmen. Für eine erfolgreiche Teilnahme wird überprüft, ob noch ein Teilnehmerplatz zur Verfügung steht, d.h. ob noch freie Plätze vorhanden sind. Ist dies der Fall kann sich der Benutzer erfolgreich am Event anmelden und die Anzahl der freien Plätze des Events wird um eins reduziert.</w:t>
       </w:r>
     </w:p>
@@ -6491,7 +6602,7 @@
                     </pic:cNvPicPr>
                   </pic:nvPicPr>
                   <pic:blipFill>
-                    <a:blip r:embed="rId19" cstate="print"/>
+                    <a:blip r:embed="rId18" cstate="print"/>
                     <a:srcRect/>
                     <a:stretch>
                       <a:fillRect/>
@@ -6701,7 +6812,7 @@
                     </pic:cNvPicPr>
                   </pic:nvPicPr>
                   <pic:blipFill>
-                    <a:blip r:embed="rId20" cstate="print"/>
+                    <a:blip r:embed="rId19" cstate="print"/>
                     <a:srcRect/>
                     <a:stretch>
                       <a:fillRect/>
@@ -6774,7 +6885,7 @@
                     </pic:cNvPicPr>
                   </pic:nvPicPr>
                   <pic:blipFill>
-                    <a:blip r:embed="rId21" cstate="print"/>
+                    <a:blip r:embed="rId20" cstate="print"/>
                     <a:srcRect/>
                     <a:stretch>
                       <a:fillRect/>
@@ -6841,7 +6952,7 @@
                     </pic:cNvPicPr>
                   </pic:nvPicPr>
                   <pic:blipFill>
-                    <a:blip r:embed="rId22" cstate="print"/>
+                    <a:blip r:embed="rId21" cstate="print"/>
                     <a:srcRect/>
                     <a:stretch>
                       <a:fillRect/>
@@ -6872,6 +6983,115 @@
     </w:p>
     <w:p>
       <w:pPr>
+        <w:pStyle w:val="berschrift2"/>
+      </w:pPr>
+      <w:r>
+        <w:lastRenderedPageBreak/>
+        <w:t>Sequenzdiagramm</w:t>
+      </w:r>
+    </w:p>
+    <w:p>
+      <w:pPr>
+        <w:pStyle w:val="Textkrper"/>
+      </w:pPr>
+      <w:r>
+        <w:t xml:space="preserve">Im Folgenden ist das Sequenzdiagramm zur Benutzeranmeldung über </w:t>
+      </w:r>
+      <w:proofErr w:type="spellStart"/>
+      <w:r>
+        <w:t>oAuth</w:t>
+      </w:r>
+      <w:proofErr w:type="spellEnd"/>
+      <w:r>
+        <w:t xml:space="preserve"> aufgeführt. Di</w:t>
+      </w:r>
+      <w:r>
+        <w:t>e</w:t>
+      </w:r>
+      <w:r>
+        <w:t>ses Sequenzdiagramm soll</w:t>
+      </w:r>
+      <w:r>
+        <w:t xml:space="preserve"> </w:t>
+      </w:r>
+      <w:r>
+        <w:t>beispielhaft den Ablauf einer Benutzeranmeldung am System, d.h. auf der Internetplattform Eventalizer darstellen und aufzeigen, wann und wie die Kommun</w:t>
+      </w:r>
+      <w:r>
+        <w:t>i</w:t>
+      </w:r>
+      <w:r>
+        <w:t xml:space="preserve">kation (Anfragen und Antworten, Nachrichtenaustausch, etc.) zwischen dem Benutzer-System, dem Eventalizer-System und dem </w:t>
+      </w:r>
+      <w:proofErr w:type="spellStart"/>
+      <w:r>
+        <w:t>oAuth</w:t>
+      </w:r>
+      <w:proofErr w:type="spellEnd"/>
+      <w:r>
+        <w:t>-Partner stattfi</w:t>
+      </w:r>
+      <w:r>
+        <w:t>n</w:t>
+      </w:r>
+      <w:r>
+        <w:t>det.</w:t>
+      </w:r>
+    </w:p>
+    <w:p>
+      <w:pPr>
+        <w:pStyle w:val="Textkrper"/>
+      </w:pPr>
+      <w:r>
+        <w:drawing>
+          <wp:inline distT="0" distB="0" distL="0" distR="0">
+            <wp:extent cx="5761355" cy="3918092"/>
+            <wp:effectExtent l="19050" t="0" r="0" b="0"/>
+            <wp:docPr id="2" name="Bild 7"/>
+            <wp:cNvGraphicFramePr>
+              <a:graphicFrameLocks xmlns:a="http://schemas.openxmlformats.org/drawingml/2006/main" noChangeAspect="1"/>
+            </wp:cNvGraphicFramePr>
+            <a:graphic xmlns:a="http://schemas.openxmlformats.org/drawingml/2006/main">
+              <a:graphicData uri="http://schemas.openxmlformats.org/drawingml/2006/picture">
+                <pic:pic xmlns:pic="http://schemas.openxmlformats.org/drawingml/2006/picture">
+                  <pic:nvPicPr>
+                    <pic:cNvPr id="0" name="Picture 7"/>
+                    <pic:cNvPicPr>
+                      <a:picLocks noChangeAspect="1" noChangeArrowheads="1"/>
+                    </pic:cNvPicPr>
+                  </pic:nvPicPr>
+                  <pic:blipFill>
+                    <a:blip r:embed="rId22" cstate="print"/>
+                    <a:srcRect/>
+                    <a:stretch>
+                      <a:fillRect/>
+                    </a:stretch>
+                  </pic:blipFill>
+                  <pic:spPr bwMode="auto">
+                    <a:xfrm>
+                      <a:off x="0" y="0"/>
+                      <a:ext cx="5761355" cy="3918092"/>
+                    </a:xfrm>
+                    <a:prstGeom prst="rect">
+                      <a:avLst/>
+                    </a:prstGeom>
+                    <a:noFill/>
+                    <a:ln w="9525">
+                      <a:noFill/>
+                      <a:miter lim="800000"/>
+                      <a:headEnd/>
+                      <a:tailEnd/>
+                    </a:ln>
+                  </pic:spPr>
+                </pic:pic>
+              </a:graphicData>
+            </a:graphic>
+          </wp:inline>
+        </w:drawing>
+      </w:r>
+    </w:p>
+    <w:p>
+      <w:pPr>
         <w:pStyle w:val="berschrift1"/>
       </w:pPr>
       <w:bookmarkStart w:id="32" w:name="_Toc320351648"/>
@@ -8966,7 +9186,7 @@
 </file>
 
 <file path=word/endnotes.xml><?xml version="1.0" encoding="utf-8"?>
-<w:endnotes xmlns:wpc="http://schemas.microsoft.com/office/word/2010/wordprocessingCanvas" xmlns:mc="http://schemas.openxmlformats.org/markup-compatibility/2006" xmlns:o="urn:schemas-microsoft-com:office:office" xmlns:r="http://schemas.openxmlformats.org/officeDocument/2006/relationships" xmlns:m="http://schemas.openxmlformats.org/officeDocument/2006/math" xmlns:v="urn:schemas-microsoft-com:vml" xmlns:wp14="http://schemas.microsoft.com/office/word/2010/wordprocessingDrawing" xmlns:wp="http://schemas.openxmlformats.org/drawingml/2006/wordprocessingDrawing" xmlns:w10="urn:schemas-microsoft-com:office:word" xmlns:w="http://schemas.openxmlformats.org/wordprocessingml/2006/main" xmlns:w14="http://schemas.microsoft.com/office/word/2010/wordml" xmlns:wpg="http://schemas.microsoft.com/office/word/2010/wordprocessingGroup" xmlns:wpi="http://schemas.microsoft.com/office/word/2010/wordprocessingInk" xmlns:wne="http://schemas.microsoft.com/office/word/2006/wordml" xmlns:wps="http://schemas.microsoft.com/office/word/2010/wordprocessingShape" mc:Ignorable="w14 wp14">
+<w:endnotes xmlns:ve="http://schemas.openxmlformats.org/markup-compatibility/2006" xmlns:o="urn:schemas-microsoft-com:office:office" xmlns:r="http://schemas.openxmlformats.org/officeDocument/2006/relationships" xmlns:m="http://schemas.openxmlformats.org/officeDocument/2006/math" xmlns:v="urn:schemas-microsoft-com:vml" xmlns:wp="http://schemas.openxmlformats.org/drawingml/2006/wordprocessingDrawing" xmlns:w10="urn:schemas-microsoft-com:office:word" xmlns:w="http://schemas.openxmlformats.org/wordprocessingml/2006/main" xmlns:wne="http://schemas.microsoft.com/office/word/2006/wordml">
   <w:endnote w:type="separator" w:id="-1">
     <w:p>
       <w:r>
@@ -8985,7 +9205,7 @@
 </file>
 
 <file path=word/footer1.xml><?xml version="1.0" encoding="utf-8"?>
-<w:ftr xmlns:wpc="http://schemas.microsoft.com/office/word/2010/wordprocessingCanvas" xmlns:mc="http://schemas.openxmlformats.org/markup-compatibility/2006" xmlns:o="urn:schemas-microsoft-com:office:office" xmlns:r="http://schemas.openxmlformats.org/officeDocument/2006/relationships" xmlns:m="http://schemas.openxmlformats.org/officeDocument/2006/math" xmlns:v="urn:schemas-microsoft-com:vml" xmlns:wp14="http://schemas.microsoft.com/office/word/2010/wordprocessingDrawing" xmlns:wp="http://schemas.openxmlformats.org/drawingml/2006/wordprocessingDrawing" xmlns:w10="urn:schemas-microsoft-com:office:word" xmlns:w="http://schemas.openxmlformats.org/wordprocessingml/2006/main" xmlns:w14="http://schemas.microsoft.com/office/word/2010/wordml" xmlns:wpg="http://schemas.microsoft.com/office/word/2010/wordprocessingGroup" xmlns:wpi="http://schemas.microsoft.com/office/word/2010/wordprocessingInk" xmlns:wne="http://schemas.microsoft.com/office/word/2006/wordml" xmlns:wps="http://schemas.microsoft.com/office/word/2010/wordprocessingShape" mc:Ignorable="w14 wp14">
+<w:ftr xmlns:ve="http://schemas.openxmlformats.org/markup-compatibility/2006" xmlns:o="urn:schemas-microsoft-com:office:office" xmlns:r="http://schemas.openxmlformats.org/officeDocument/2006/relationships" xmlns:m="http://schemas.openxmlformats.org/officeDocument/2006/math" xmlns:v="urn:schemas-microsoft-com:vml" xmlns:wp="http://schemas.openxmlformats.org/drawingml/2006/wordprocessingDrawing" xmlns:w10="urn:schemas-microsoft-com:office:word" xmlns:w="http://schemas.openxmlformats.org/wordprocessingml/2006/main" xmlns:wne="http://schemas.microsoft.com/office/word/2006/wordml">
   <w:p>
     <w:pPr>
       <w:pStyle w:val="Fuzeile"/>
@@ -8993,32 +9213,21 @@
         <w:b/>
       </w:rPr>
     </w:pPr>
-    <w:r>
-      <w:fldChar w:fldCharType="begin"/>
-    </w:r>
-    <w:r>
-      <w:instrText xml:space="preserve"> REF dokument_titel \h  \* MERGEFORMAT </w:instrText>
-    </w:r>
-    <w:r>
-      <w:fldChar w:fldCharType="separate"/>
-    </w:r>
-    <w:sdt>
-      <w:sdtPr>
-        <w:alias w:val="Titel"/>
-        <w:id w:val="-1293126433"/>
-        <w:dataBinding w:prefixMappings="xmlns:ns0='http://schemas.openxmlformats.org/package/2006/metadata/core-properties' xmlns:ns1='http://purl.org/dc/elements/1.1/'" w:xpath="/ns0:coreProperties[1]/ns1:title[1]" w:storeItemID="{6C3C8BC8-F283-45AE-878A-BAB7291924A1}"/>
-        <w:text/>
-      </w:sdtPr>
-      <w:sdtEndPr/>
-      <w:sdtContent>
-        <w:r>
-          <w:t>Pflichtenheft</w:t>
-        </w:r>
-      </w:sdtContent>
-    </w:sdt>
-    <w:r>
-      <w:fldChar w:fldCharType="end"/>
-    </w:r>
+    <w:fldSimple w:instr=" REF dokument_titel \h  \* MERGEFORMAT ">
+      <w:sdt>
+        <w:sdtPr>
+          <w:alias w:val="Titel"/>
+          <w:id w:val="-1293126433"/>
+          <w:dataBinding w:prefixMappings="xmlns:ns0='http://schemas.openxmlformats.org/package/2006/metadata/core-properties' xmlns:ns1='http://purl.org/dc/elements/1.1/'" w:xpath="/ns0:coreProperties[1]/ns1:title[1]" w:storeItemID="{6C3C8BC8-F283-45AE-878A-BAB7291924A1}"/>
+          <w:text/>
+        </w:sdtPr>
+        <w:sdtContent>
+          <w:r>
+            <w:t>Pflichtenheft</w:t>
+          </w:r>
+        </w:sdtContent>
+      </w:sdt>
+    </w:fldSimple>
     <w:r>
       <w:rPr>
         <w:noProof/>
@@ -9048,37 +9257,26 @@
     <w:r>
       <w:tab/>
     </w:r>
-    <w:r>
-      <w:fldChar w:fldCharType="begin"/>
-    </w:r>
-    <w:r>
-      <w:instrText xml:space="preserve"> REF dokument_datum \h  \* MERGEFORMAT </w:instrText>
-    </w:r>
-    <w:r>
-      <w:fldChar w:fldCharType="separate"/>
-    </w:r>
-    <w:sdt>
-      <w:sdtPr>
-        <w:alias w:val="Datum"/>
-        <w:id w:val="-401982631"/>
-        <w:dataBinding w:prefixMappings="xmlns:ns0='http://schemas.microsoft.com/office/2006/coverPageProps'" w:xpath="/ns0:CoverPageProperties[1]/ns0:PublishDate[1]" w:storeItemID="{55AF091B-3C7A-41E3-B477-F2FDAA23CFDA}"/>
-        <w:date w:fullDate="2012-03-24T00:00:00Z">
-          <w:dateFormat w:val="dd.MM.yyyy"/>
-          <w:lid w:val="de-DE"/>
-          <w:storeMappedDataAs w:val="dateTime"/>
-          <w:calendar w:val="gregorian"/>
-        </w:date>
-      </w:sdtPr>
-      <w:sdtEndPr/>
-      <w:sdtContent>
-        <w:r>
-          <w:t>24.03.2012</w:t>
-        </w:r>
-      </w:sdtContent>
-    </w:sdt>
-    <w:r>
-      <w:fldChar w:fldCharType="end"/>
-    </w:r>
+    <w:fldSimple w:instr=" REF dokument_datum \h  \* MERGEFORMAT ">
+      <w:sdt>
+        <w:sdtPr>
+          <w:alias w:val="Datum"/>
+          <w:id w:val="-401982631"/>
+          <w:dataBinding w:prefixMappings="xmlns:ns0='http://schemas.microsoft.com/office/2006/coverPageProps'" w:xpath="/ns0:CoverPageProperties[1]/ns0:PublishDate[1]" w:storeItemID="{55AF091B-3C7A-41E3-B477-F2FDAA23CFDA}"/>
+          <w:date w:fullDate="2012-03-24T00:00:00Z">
+            <w:dateFormat w:val="dd.MM.yyyy"/>
+            <w:lid w:val="de-DE"/>
+            <w:storeMappedDataAs w:val="dateTime"/>
+            <w:calendar w:val="gregorian"/>
+          </w:date>
+        </w:sdtPr>
+        <w:sdtContent>
+          <w:r>
+            <w:t>24.03.2012</w:t>
+          </w:r>
+        </w:sdtContent>
+      </w:sdt>
+    </w:fldSimple>
     <w:r>
       <w:tab/>
     </w:r>
@@ -9109,7 +9307,7 @@
         <w:noProof/>
         <w:color w:val="FFFFFF" w:themeColor="background1"/>
       </w:rPr>
-      <w:t>16</w:t>
+      <w:t>1</w:t>
     </w:r>
     <w:r>
       <w:rPr>
@@ -9123,7 +9321,7 @@
 </file>
 
 <file path=word/footer2.xml><?xml version="1.0" encoding="utf-8"?>
-<w:ftr xmlns:wpc="http://schemas.microsoft.com/office/word/2010/wordprocessingCanvas" xmlns:mc="http://schemas.openxmlformats.org/markup-compatibility/2006" xmlns:o="urn:schemas-microsoft-com:office:office" xmlns:r="http://schemas.openxmlformats.org/officeDocument/2006/relationships" xmlns:m="http://schemas.openxmlformats.org/officeDocument/2006/math" xmlns:v="urn:schemas-microsoft-com:vml" xmlns:wp14="http://schemas.microsoft.com/office/word/2010/wordprocessingDrawing" xmlns:wp="http://schemas.openxmlformats.org/drawingml/2006/wordprocessingDrawing" xmlns:w10="urn:schemas-microsoft-com:office:word" xmlns:w="http://schemas.openxmlformats.org/wordprocessingml/2006/main" xmlns:w14="http://schemas.microsoft.com/office/word/2010/wordml" xmlns:wpg="http://schemas.microsoft.com/office/word/2010/wordprocessingGroup" xmlns:wpi="http://schemas.microsoft.com/office/word/2010/wordprocessingInk" xmlns:wne="http://schemas.microsoft.com/office/word/2006/wordml" xmlns:wps="http://schemas.microsoft.com/office/word/2010/wordprocessingShape" mc:Ignorable="w14 wp14">
+<w:ftr xmlns:ve="http://schemas.openxmlformats.org/markup-compatibility/2006" xmlns:o="urn:schemas-microsoft-com:office:office" xmlns:r="http://schemas.openxmlformats.org/officeDocument/2006/relationships" xmlns:m="http://schemas.openxmlformats.org/officeDocument/2006/math" xmlns:v="urn:schemas-microsoft-com:vml" xmlns:wp="http://schemas.openxmlformats.org/drawingml/2006/wordprocessingDrawing" xmlns:w10="urn:schemas-microsoft-com:office:word" xmlns:w="http://schemas.openxmlformats.org/wordprocessingml/2006/main" xmlns:wne="http://schemas.microsoft.com/office/word/2006/wordml">
   <w:p>
     <w:pPr>
       <w:pStyle w:val="Fuzeile"/>
@@ -9133,7 +9331,7 @@
 </file>
 
 <file path=word/footer3.xml><?xml version="1.0" encoding="utf-8"?>
-<w:ftr xmlns:wpc="http://schemas.microsoft.com/office/word/2010/wordprocessingCanvas" xmlns:mc="http://schemas.openxmlformats.org/markup-compatibility/2006" xmlns:o="urn:schemas-microsoft-com:office:office" xmlns:r="http://schemas.openxmlformats.org/officeDocument/2006/relationships" xmlns:m="http://schemas.openxmlformats.org/officeDocument/2006/math" xmlns:v="urn:schemas-microsoft-com:vml" xmlns:wp14="http://schemas.microsoft.com/office/word/2010/wordprocessingDrawing" xmlns:wp="http://schemas.openxmlformats.org/drawingml/2006/wordprocessingDrawing" xmlns:w10="urn:schemas-microsoft-com:office:word" xmlns:w="http://schemas.openxmlformats.org/wordprocessingml/2006/main" xmlns:w14="http://schemas.microsoft.com/office/word/2010/wordml" xmlns:wpg="http://schemas.microsoft.com/office/word/2010/wordprocessingGroup" xmlns:wpi="http://schemas.microsoft.com/office/word/2010/wordprocessingInk" xmlns:wne="http://schemas.microsoft.com/office/word/2006/wordml" xmlns:wps="http://schemas.microsoft.com/office/word/2010/wordprocessingShape" mc:Ignorable="w14 wp14">
+<w:ftr xmlns:ve="http://schemas.openxmlformats.org/markup-compatibility/2006" xmlns:o="urn:schemas-microsoft-com:office:office" xmlns:r="http://schemas.openxmlformats.org/officeDocument/2006/relationships" xmlns:m="http://schemas.openxmlformats.org/officeDocument/2006/math" xmlns:v="urn:schemas-microsoft-com:vml" xmlns:wp="http://schemas.openxmlformats.org/drawingml/2006/wordprocessingDrawing" xmlns:w10="urn:schemas-microsoft-com:office:word" xmlns:w="http://schemas.openxmlformats.org/wordprocessingml/2006/main" xmlns:wne="http://schemas.microsoft.com/office/word/2006/wordml">
   <w:p>
     <w:pPr>
       <w:pStyle w:val="Fuzeile"/>
@@ -9145,32 +9343,21 @@
         <w:b/>
       </w:rPr>
     </w:pPr>
-    <w:r>
-      <w:fldChar w:fldCharType="begin"/>
-    </w:r>
-    <w:r>
-      <w:instrText xml:space="preserve"> REF dokument_titel \h  \* MERGEFORMAT </w:instrText>
-    </w:r>
-    <w:r>
-      <w:fldChar w:fldCharType="separate"/>
-    </w:r>
-    <w:sdt>
-      <w:sdtPr>
-        <w:alias w:val="Titel"/>
-        <w:id w:val="-1664614316"/>
-        <w:dataBinding w:prefixMappings="xmlns:ns0='http://schemas.openxmlformats.org/package/2006/metadata/core-properties' xmlns:ns1='http://purl.org/dc/elements/1.1/'" w:xpath="/ns0:coreProperties[1]/ns1:title[1]" w:storeItemID="{6C3C8BC8-F283-45AE-878A-BAB7291924A1}"/>
-        <w:text/>
-      </w:sdtPr>
-      <w:sdtEndPr/>
-      <w:sdtContent>
-        <w:r>
-          <w:t>Pflichtenheft</w:t>
-        </w:r>
-      </w:sdtContent>
-    </w:sdt>
-    <w:r>
-      <w:fldChar w:fldCharType="end"/>
-    </w:r>
+    <w:fldSimple w:instr=" REF dokument_titel \h  \* MERGEFORMAT ">
+      <w:sdt>
+        <w:sdtPr>
+          <w:alias w:val="Titel"/>
+          <w:id w:val="-1664614316"/>
+          <w:dataBinding w:prefixMappings="xmlns:ns0='http://schemas.openxmlformats.org/package/2006/metadata/core-properties' xmlns:ns1='http://purl.org/dc/elements/1.1/'" w:xpath="/ns0:coreProperties[1]/ns1:title[1]" w:storeItemID="{6C3C8BC8-F283-45AE-878A-BAB7291924A1}"/>
+          <w:text/>
+        </w:sdtPr>
+        <w:sdtContent>
+          <w:r>
+            <w:t>Pflichtenheft</w:t>
+          </w:r>
+        </w:sdtContent>
+      </w:sdt>
+    </w:fldSimple>
     <w:r>
       <w:rPr>
         <w:noProof/>
@@ -9200,37 +9387,26 @@
     <w:r>
       <w:tab/>
     </w:r>
-    <w:r>
-      <w:fldChar w:fldCharType="begin"/>
-    </w:r>
-    <w:r>
-      <w:instrText xml:space="preserve"> REF dokument_datum \h  \* MERGEFORMAT </w:instrText>
-    </w:r>
-    <w:r>
-      <w:fldChar w:fldCharType="separate"/>
-    </w:r>
-    <w:sdt>
-      <w:sdtPr>
-        <w:alias w:val="Datum"/>
-        <w:id w:val="-640731389"/>
-        <w:dataBinding w:prefixMappings="xmlns:ns0='http://schemas.microsoft.com/office/2006/coverPageProps'" w:xpath="/ns0:CoverPageProperties[1]/ns0:PublishDate[1]" w:storeItemID="{55AF091B-3C7A-41E3-B477-F2FDAA23CFDA}"/>
-        <w:date w:fullDate="2012-03-24T00:00:00Z">
-          <w:dateFormat w:val="dd.MM.yyyy"/>
-          <w:lid w:val="de-DE"/>
-          <w:storeMappedDataAs w:val="dateTime"/>
-          <w:calendar w:val="gregorian"/>
-        </w:date>
-      </w:sdtPr>
-      <w:sdtEndPr/>
-      <w:sdtContent>
-        <w:r>
-          <w:t>24.03.2012</w:t>
-        </w:r>
-      </w:sdtContent>
-    </w:sdt>
-    <w:r>
-      <w:fldChar w:fldCharType="end"/>
-    </w:r>
+    <w:fldSimple w:instr=" REF dokument_datum \h  \* MERGEFORMAT ">
+      <w:sdt>
+        <w:sdtPr>
+          <w:alias w:val="Datum"/>
+          <w:id w:val="-640731389"/>
+          <w:dataBinding w:prefixMappings="xmlns:ns0='http://schemas.microsoft.com/office/2006/coverPageProps'" w:xpath="/ns0:CoverPageProperties[1]/ns0:PublishDate[1]" w:storeItemID="{55AF091B-3C7A-41E3-B477-F2FDAA23CFDA}"/>
+          <w:date w:fullDate="2012-03-24T00:00:00Z">
+            <w:dateFormat w:val="dd.MM.yyyy"/>
+            <w:lid w:val="de-DE"/>
+            <w:storeMappedDataAs w:val="dateTime"/>
+            <w:calendar w:val="gregorian"/>
+          </w:date>
+        </w:sdtPr>
+        <w:sdtContent>
+          <w:r>
+            <w:t>24.03.2012</w:t>
+          </w:r>
+        </w:sdtContent>
+      </w:sdt>
+    </w:fldSimple>
     <w:r>
       <w:tab/>
     </w:r>
@@ -9261,7 +9437,7 @@
         <w:noProof/>
         <w:color w:val="FFFFFF" w:themeColor="background1"/>
       </w:rPr>
-      <w:t>VIII</w:t>
+      <w:t>IX</w:t>
     </w:r>
     <w:r>
       <w:rPr>
@@ -9275,7 +9451,7 @@
 </file>
 
 <file path=word/footnotes.xml><?xml version="1.0" encoding="utf-8"?>
-<w:footnotes xmlns:wpc="http://schemas.microsoft.com/office/word/2010/wordprocessingCanvas" xmlns:mc="http://schemas.openxmlformats.org/markup-compatibility/2006" xmlns:o="urn:schemas-microsoft-com:office:office" xmlns:r="http://schemas.openxmlformats.org/officeDocument/2006/relationships" xmlns:m="http://schemas.openxmlformats.org/officeDocument/2006/math" xmlns:v="urn:schemas-microsoft-com:vml" xmlns:wp14="http://schemas.microsoft.com/office/word/2010/wordprocessingDrawing" xmlns:wp="http://schemas.openxmlformats.org/drawingml/2006/wordprocessingDrawing" xmlns:w10="urn:schemas-microsoft-com:office:word" xmlns:w="http://schemas.openxmlformats.org/wordprocessingml/2006/main" xmlns:w14="http://schemas.microsoft.com/office/word/2010/wordml" xmlns:wpg="http://schemas.microsoft.com/office/word/2010/wordprocessingGroup" xmlns:wpi="http://schemas.microsoft.com/office/word/2010/wordprocessingInk" xmlns:wne="http://schemas.microsoft.com/office/word/2006/wordml" xmlns:wps="http://schemas.microsoft.com/office/word/2010/wordprocessingShape" mc:Ignorable="w14 wp14">
+<w:footnotes xmlns:ve="http://schemas.openxmlformats.org/markup-compatibility/2006" xmlns:o="urn:schemas-microsoft-com:office:office" xmlns:r="http://schemas.openxmlformats.org/officeDocument/2006/relationships" xmlns:m="http://schemas.openxmlformats.org/officeDocument/2006/math" xmlns:v="urn:schemas-microsoft-com:vml" xmlns:wp="http://schemas.openxmlformats.org/drawingml/2006/wordprocessingDrawing" xmlns:w10="urn:schemas-microsoft-com:office:word" xmlns:w="http://schemas.openxmlformats.org/wordprocessingml/2006/main" xmlns:wne="http://schemas.microsoft.com/office/word/2006/wordml">
   <w:footnote w:type="separator" w:id="-1">
     <w:p>
       <w:pPr>
@@ -9354,7 +9530,7 @@
 </file>
 
 <file path=word/header1.xml><?xml version="1.0" encoding="utf-8"?>
-<w:hdr xmlns:wpc="http://schemas.microsoft.com/office/word/2010/wordprocessingCanvas" xmlns:mc="http://schemas.openxmlformats.org/markup-compatibility/2006" xmlns:o="urn:schemas-microsoft-com:office:office" xmlns:r="http://schemas.openxmlformats.org/officeDocument/2006/relationships" xmlns:m="http://schemas.openxmlformats.org/officeDocument/2006/math" xmlns:v="urn:schemas-microsoft-com:vml" xmlns:wp14="http://schemas.microsoft.com/office/word/2010/wordprocessingDrawing" xmlns:wp="http://schemas.openxmlformats.org/drawingml/2006/wordprocessingDrawing" xmlns:w10="urn:schemas-microsoft-com:office:word" xmlns:w="http://schemas.openxmlformats.org/wordprocessingml/2006/main" xmlns:w14="http://schemas.microsoft.com/office/word/2010/wordml" xmlns:wpg="http://schemas.microsoft.com/office/word/2010/wordprocessingGroup" xmlns:wpi="http://schemas.microsoft.com/office/word/2010/wordprocessingInk" xmlns:wne="http://schemas.microsoft.com/office/word/2006/wordml" xmlns:wps="http://schemas.microsoft.com/office/word/2010/wordprocessingShape" mc:Ignorable="w14 wp14">
+<w:hdr xmlns:ve="http://schemas.openxmlformats.org/markup-compatibility/2006" xmlns:o="urn:schemas-microsoft-com:office:office" xmlns:r="http://schemas.openxmlformats.org/officeDocument/2006/relationships" xmlns:m="http://schemas.openxmlformats.org/officeDocument/2006/math" xmlns:v="urn:schemas-microsoft-com:vml" xmlns:wp="http://schemas.openxmlformats.org/drawingml/2006/wordprocessingDrawing" xmlns:w10="urn:schemas-microsoft-com:office:word" xmlns:w="http://schemas.openxmlformats.org/wordprocessingml/2006/main" xmlns:wne="http://schemas.microsoft.com/office/word/2006/wordml">
   <w:p>
     <w:pPr>
       <w:pStyle w:val="Kopfzeile"/>
@@ -9392,7 +9568,7 @@
                   <a:blip r:embed="rId1">
                     <a:extLst>
                       <a:ext uri="{28A0092B-C50C-407E-A947-70E740481C1C}">
-                        <a14:useLocalDpi xmlns:a14="http://schemas.microsoft.com/office/drawing/2010/main" val="0"/>
+                        <a14:useLocalDpi xmlns:a14="http://schemas.microsoft.com/office/drawing/2010/main" xmlns:wps="http://schemas.microsoft.com/office/word/2010/wordprocessingShape" xmlns:wpi="http://schemas.microsoft.com/office/word/2010/wordprocessingInk" xmlns:wpg="http://schemas.microsoft.com/office/word/2010/wordprocessingGroup" xmlns:w14="http://schemas.microsoft.com/office/word/2010/wordml" xmlns:w="http://schemas.openxmlformats.org/wordprocessingml/2006/main" xmlns:w10="urn:schemas-microsoft-com:office:word" xmlns:wp14="http://schemas.microsoft.com/office/word/2010/wordprocessingDrawing" xmlns:v="urn:schemas-microsoft-com:vml" xmlns:o="urn:schemas-microsoft-com:office:office" xmlns:mc="http://schemas.openxmlformats.org/markup-compatibility/2006" xmlns:wpc="http://schemas.microsoft.com/office/word/2010/wordprocessingCanvas" xmlns="" val="0"/>
                       </a:ext>
                     </a:extLst>
                   </a:blip>
@@ -9455,7 +9631,7 @@
 </file>
 
 <file path=word/header2.xml><?xml version="1.0" encoding="utf-8"?>
-<w:hdr xmlns:wpc="http://schemas.microsoft.com/office/word/2010/wordprocessingCanvas" xmlns:mc="http://schemas.openxmlformats.org/markup-compatibility/2006" xmlns:o="urn:schemas-microsoft-com:office:office" xmlns:r="http://schemas.openxmlformats.org/officeDocument/2006/relationships" xmlns:m="http://schemas.openxmlformats.org/officeDocument/2006/math" xmlns:v="urn:schemas-microsoft-com:vml" xmlns:wp14="http://schemas.microsoft.com/office/word/2010/wordprocessingDrawing" xmlns:wp="http://schemas.openxmlformats.org/drawingml/2006/wordprocessingDrawing" xmlns:w10="urn:schemas-microsoft-com:office:word" xmlns:w="http://schemas.openxmlformats.org/wordprocessingml/2006/main" xmlns:w14="http://schemas.microsoft.com/office/word/2010/wordml" xmlns:wpg="http://schemas.microsoft.com/office/word/2010/wordprocessingGroup" xmlns:wpi="http://schemas.microsoft.com/office/word/2010/wordprocessingInk" xmlns:wne="http://schemas.microsoft.com/office/word/2006/wordml" xmlns:wps="http://schemas.microsoft.com/office/word/2010/wordprocessingShape" mc:Ignorable="w14 wp14">
+<w:hdr xmlns:ve="http://schemas.openxmlformats.org/markup-compatibility/2006" xmlns:o="urn:schemas-microsoft-com:office:office" xmlns:r="http://schemas.openxmlformats.org/officeDocument/2006/relationships" xmlns:m="http://schemas.openxmlformats.org/officeDocument/2006/math" xmlns:v="urn:schemas-microsoft-com:vml" xmlns:wp="http://schemas.openxmlformats.org/drawingml/2006/wordprocessingDrawing" xmlns:w10="urn:schemas-microsoft-com:office:word" xmlns:w="http://schemas.openxmlformats.org/wordprocessingml/2006/main" xmlns:wne="http://schemas.microsoft.com/office/word/2006/wordml">
   <w:p>
     <w:pPr>
       <w:pStyle w:val="Kopfzeile"/>
@@ -9465,7 +9641,7 @@
 </file>
 
 <file path=word/numbering.xml><?xml version="1.0" encoding="utf-8"?>
-<w:numbering xmlns:wpc="http://schemas.microsoft.com/office/word/2010/wordprocessingCanvas" xmlns:mc="http://schemas.openxmlformats.org/markup-compatibility/2006" xmlns:o="urn:schemas-microsoft-com:office:office" xmlns:r="http://schemas.openxmlformats.org/officeDocument/2006/relationships" xmlns:m="http://schemas.openxmlformats.org/officeDocument/2006/math" xmlns:v="urn:schemas-microsoft-com:vml" xmlns:wp14="http://schemas.microsoft.com/office/word/2010/wordprocessingDrawing" xmlns:wp="http://schemas.openxmlformats.org/drawingml/2006/wordprocessingDrawing" xmlns:w10="urn:schemas-microsoft-com:office:word" xmlns:w="http://schemas.openxmlformats.org/wordprocessingml/2006/main" xmlns:w14="http://schemas.microsoft.com/office/word/2010/wordml" xmlns:wpg="http://schemas.microsoft.com/office/word/2010/wordprocessingGroup" xmlns:wpi="http://schemas.microsoft.com/office/word/2010/wordprocessingInk" xmlns:wne="http://schemas.microsoft.com/office/word/2006/wordml" xmlns:wps="http://schemas.microsoft.com/office/word/2010/wordprocessingShape" mc:Ignorable="w14 wp14">
+<w:numbering xmlns:ve="http://schemas.openxmlformats.org/markup-compatibility/2006" xmlns:o="urn:schemas-microsoft-com:office:office" xmlns:r="http://schemas.openxmlformats.org/officeDocument/2006/relationships" xmlns:m="http://schemas.openxmlformats.org/officeDocument/2006/math" xmlns:v="urn:schemas-microsoft-com:vml" xmlns:wp="http://schemas.openxmlformats.org/drawingml/2006/wordprocessingDrawing" xmlns:w10="urn:schemas-microsoft-com:office:word" xmlns:w="http://schemas.openxmlformats.org/wordprocessingml/2006/main" xmlns:wne="http://schemas.microsoft.com/office/word/2006/wordml">
   <w:abstractNum w:abstractNumId="0">
     <w:nsid w:val="01C758F7"/>
     <w:multiLevelType w:val="hybridMultilevel"/>
@@ -12385,7 +12561,7 @@
 </file>
 
 <file path=word/styles.xml><?xml version="1.0" encoding="utf-8"?>
-<w:styles xmlns:mc="http://schemas.openxmlformats.org/markup-compatibility/2006" xmlns:r="http://schemas.openxmlformats.org/officeDocument/2006/relationships" xmlns:w="http://schemas.openxmlformats.org/wordprocessingml/2006/main" xmlns:w14="http://schemas.microsoft.com/office/word/2010/wordml" mc:Ignorable="w14">
+<w:styles xmlns:r="http://schemas.openxmlformats.org/officeDocument/2006/relationships" xmlns:w="http://schemas.openxmlformats.org/wordprocessingml/2006/main">
   <w:docDefaults>
     <w:rPrDefault>
       <w:rPr>
@@ -12812,6 +12988,7 @@
     <w:uiPriority w:val="99"/>
     <w:semiHidden/>
     <w:unhideWhenUsed/>
+    <w:qFormat/>
     <w:tblPr>
       <w:tblInd w:w="0" w:type="dxa"/>
       <w:tblCellMar>
@@ -13197,11 +13374,11 @@
       <w:contextualSpacing/>
     </w:pPr>
   </w:style>
-  <w:style w:type="paragraph" w:styleId="Zitat">
+  <w:style w:type="paragraph" w:styleId="Anfhrungszeichen">
     <w:name w:val="Quote"/>
     <w:basedOn w:val="Standard"/>
     <w:next w:val="Standard"/>
-    <w:link w:val="ZitatZchn"/>
+    <w:link w:val="AnfhrungszeichenZchn"/>
     <w:uiPriority w:val="29"/>
     <w:qFormat/>
     <w:rsid w:val="006A0917"/>
@@ -13210,10 +13387,10 @@
       <w:iCs/>
     </w:rPr>
   </w:style>
-  <w:style w:type="character" w:customStyle="1" w:styleId="ZitatZchn">
-    <w:name w:val="Zitat Zchn"/>
+  <w:style w:type="character" w:customStyle="1" w:styleId="AnfhrungszeichenZchn">
+    <w:name w:val="Anführungszeichen Zchn"/>
     <w:basedOn w:val="Absatz-Standardschriftart"/>
-    <w:link w:val="Zitat"/>
+    <w:link w:val="Anfhrungszeichen"/>
     <w:uiPriority w:val="29"/>
     <w:rsid w:val="006A0917"/>
     <w:rPr>
@@ -13224,11 +13401,11 @@
       <w:szCs w:val="20"/>
     </w:rPr>
   </w:style>
-  <w:style w:type="paragraph" w:styleId="IntensivesZitat">
+  <w:style w:type="paragraph" w:styleId="IntensivesAnfhrungszeichen">
     <w:name w:val="Intense Quote"/>
     <w:basedOn w:val="Standard"/>
     <w:next w:val="Standard"/>
-    <w:link w:val="IntensivesZitatZchn"/>
+    <w:link w:val="IntensivesAnfhrungszeichenZchn"/>
     <w:uiPriority w:val="30"/>
     <w:qFormat/>
     <w:rsid w:val="006A0917"/>
@@ -13250,10 +13427,10 @@
       <w:color w:val="365F91" w:themeColor="accent1" w:themeShade="BF"/>
     </w:rPr>
   </w:style>
-  <w:style w:type="character" w:customStyle="1" w:styleId="IntensivesZitatZchn">
-    <w:name w:val="Intensives Zitat Zchn"/>
+  <w:style w:type="character" w:customStyle="1" w:styleId="IntensivesAnfhrungszeichenZchn">
+    <w:name w:val="Intensives Anführungszeichen Zchn"/>
     <w:basedOn w:val="Absatz-Standardschriftart"/>
-    <w:link w:val="IntensivesZitat"/>
+    <w:link w:val="IntensivesAnfhrungszeichen"/>
     <w:uiPriority w:val="30"/>
     <w:rsid w:val="006A0917"/>
     <w:rPr>
@@ -13627,7 +13804,7 @@
       <w:lang w:val="de-DE"/>
     </w:rPr>
   </w:style>
-  <w:style w:type="table" w:styleId="Tabellenraster">
+  <w:style w:type="table" w:styleId="Tabellengitternetz">
     <w:name w:val="Table Grid"/>
     <w:basedOn w:val="NormaleTabelle"/>
     <w:rsid w:val="004B1800"/>
@@ -17031,7 +17208,7 @@
 </file>
 
 <file path=customXml/itemProps2.xml><?xml version="1.0" encoding="utf-8"?>
-<ds:datastoreItem xmlns:ds="http://schemas.openxmlformats.org/officeDocument/2006/customXml" ds:itemID="{91F878EE-65C1-48EA-A2ED-07A62BA82212}">
+<ds:datastoreItem xmlns:ds="http://schemas.openxmlformats.org/officeDocument/2006/customXml" ds:itemID="{E520256C-7690-4BF8-A125-D1347C912CCD}">
   <ds:schemaRefs>
     <ds:schemaRef ds:uri="http://schemas.openxmlformats.org/officeDocument/2006/bibliography"/>
   </ds:schemaRefs>

</xml_diff>

<commit_message>
Db Schema Querformat eingefügt
Signed-off-by: Matthias Beer <silkslostsoul@hotmail.com>
</commit_message>
<xml_diff>
--- a/Dokumente/Hefte/PH_Eventalizer.docx
+++ b/Dokumente/Hefte/PH_Eventalizer.docx
@@ -51,7 +51,7 @@
               <w:lang w:eastAsia="de-DE" w:bidi="ar-SA"/>
             </w:rPr>
             <w:pict>
-              <v:group id="Group 30" o:spid="_x0000_s1066" style="position:absolute;margin-left:11303.3pt;margin-top:0;width:332.7pt;height:227.25pt;z-index:251661312;mso-position-horizontal:right;mso-position-horizontal-relative:margin;mso-position-vertical:top;mso-position-vertical-relative:page" coordorigin="4136,15" coordsize="6654,4545" o:gfxdata="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" o:allowincell="f">
+              <v:group id="Group 30" o:spid="_x0000_s1066" style="position:absolute;margin-left:11596pt;margin-top:0;width:332.7pt;height:227.25pt;z-index:251661312;mso-position-horizontal:right;mso-position-horizontal-relative:margin;mso-position-vertical:top;mso-position-vertical-relative:page" coordorigin="4136,15" coordsize="6654,4545" o:gfxdata="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" o:allowincell="f">
                 <v:shape id="AutoShape 31" o:spid="_x0000_s1067" type="#_x0000_t32" style="position:absolute;left:4136;top:15;width:3058;height:3855;visibility:visible" o:connectortype="straight" o:gfxdata="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" strokecolor="#a7bfde [1620]"/>
                 <v:oval id="Oval 32" o:spid="_x0000_s1068" style="position:absolute;left:6674;top:444;width:4116;height:4116;visibility:visible" o:gfxdata="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" fillcolor="#a7bfde [1620]" stroked="f"/>
                 <v:oval id="Oval 33" o:spid="_x0000_s1069" style="position:absolute;left:6773;top:1058;width:3367;height:3367;visibility:visible" o:gfxdata="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" fillcolor="#d3dfee [820]" stroked="f"/>
@@ -471,7 +471,7 @@
               <w:lang w:eastAsia="de-DE" w:bidi="ar-SA"/>
             </w:rPr>
             <w:pict>
-              <v:group id="Group 7" o:spid="_x0000_s1060" style="position:absolute;left:0;text-align:left;margin-left:8645.45pt;margin-top:0;width:264.55pt;height:690.65pt;z-index:251658240;mso-position-horizontal:right;mso-position-horizontal-relative:page;mso-position-vertical:bottom;mso-position-vertical-relative:page" coordorigin="5531,1258" coordsize="5291,13813" o:gfxdata="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">
+              <v:group id="Group 7" o:spid="_x0000_s1060" style="position:absolute;left:0;text-align:left;margin-left:8870pt;margin-top:0;width:264.55pt;height:690.65pt;z-index:251658240;mso-position-horizontal:right;mso-position-horizontal-relative:page;mso-position-vertical:bottom;mso-position-vertical-relative:page" coordorigin="5531,1258" coordsize="5291,13813" o:gfxdata="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">
                 <v:shape id="AutoShape 8" o:spid="_x0000_s1061" type="#_x0000_t32" style="position:absolute;left:6519;top:1258;width:4303;height:10040;flip:x;visibility:visible" o:connectortype="straight" o:gfxdata="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" strokecolor="#a7bfde [1620]"/>
                 <v:group id="Group 9" o:spid="_x0000_s1062" style="position:absolute;left:5531;top:9226;width:5291;height:5845" coordorigin="5531,9226" coordsize="5291,5845" o:gfxdata="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">
                   <v:shape id="Freeform 10" o:spid="_x0000_s1063" style="position:absolute;left:5531;top:9226;width:5291;height:5845;visibility:visible;mso-wrap-style:square;v-text-anchor:top" coordsize="6418,6670" o:gfxdata="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" path="m6418,1185r,5485l1809,6669c974,5889,,3958,1407,1987,2830,,5591,411,6418,1185xe" fillcolor="#a7bfde [1620]" stroked="f">
@@ -6589,22 +6589,24 @@
       <w:bookmarkStart w:id="24" w:name="_Toc324355212"/>
       <w:bookmarkEnd w:id="23"/>
       <w:r>
-        <w:lastRenderedPageBreak/>
-        <w:t>Entitätsklassendiagramm</w:t>
-      </w:r>
-      <w:bookmarkEnd w:id="24"/>
-    </w:p>
-    <w:p>
-      <w:r>
         <w:rPr>
           <w:noProof/>
           <w:lang w:eastAsia="de-DE" w:bidi="ar-SA"/>
         </w:rPr>
+        <w:lastRenderedPageBreak/>
         <w:drawing>
-          <wp:inline distT="0" distB="0" distL="0" distR="0">
-            <wp:extent cx="5761355" cy="7422336"/>
-            <wp:effectExtent l="19050" t="0" r="0" b="0"/>
-            <wp:docPr id="7" name="Bild 7"/>
+          <wp:anchor distT="0" distB="0" distL="114300" distR="114300" simplePos="0" relativeHeight="251663360" behindDoc="0" locked="0" layoutInCell="1" allowOverlap="1">
+            <wp:simplePos x="0" y="0"/>
+            <wp:positionH relativeFrom="margin">
+              <wp:align>left</wp:align>
+            </wp:positionH>
+            <wp:positionV relativeFrom="margin">
+              <wp:align>center</wp:align>
+            </wp:positionV>
+            <wp:extent cx="5787390" cy="7829550"/>
+            <wp:effectExtent l="19050" t="0" r="3810" b="0"/>
+            <wp:wrapSquare wrapText="bothSides"/>
+            <wp:docPr id="6" name="Grafik 5" descr="DB-Schema - Querformat PAW Vorschlag.png"/>
             <wp:cNvGraphicFramePr>
               <a:graphicFrameLocks xmlns:a="http://schemas.openxmlformats.org/drawingml/2006/main" noChangeAspect="1"/>
             </wp:cNvGraphicFramePr>
@@ -6612,41 +6614,42 @@
               <a:graphicData uri="http://schemas.openxmlformats.org/drawingml/2006/picture">
                 <pic:pic xmlns:pic="http://schemas.openxmlformats.org/drawingml/2006/picture">
                   <pic:nvPicPr>
-                    <pic:cNvPr id="0" name="Picture 7"/>
-                    <pic:cNvPicPr>
-                      <a:picLocks noChangeAspect="1" noChangeArrowheads="1"/>
-                    </pic:cNvPicPr>
+                    <pic:cNvPr id="0" name="DB-Schema - Querformat PAW Vorschlag.png"/>
+                    <pic:cNvPicPr/>
                   </pic:nvPicPr>
                   <pic:blipFill>
                     <a:blip r:embed="rId18" cstate="print"/>
-                    <a:srcRect/>
                     <a:stretch>
                       <a:fillRect/>
                     </a:stretch>
                   </pic:blipFill>
-                  <pic:spPr bwMode="auto">
+                  <pic:spPr>
                     <a:xfrm>
                       <a:off x="0" y="0"/>
-                      <a:ext cx="5761355" cy="7422336"/>
+                      <a:ext cx="5787390" cy="7829550"/>
                     </a:xfrm>
                     <a:prstGeom prst="rect">
                       <a:avLst/>
                     </a:prstGeom>
-                    <a:noFill/>
-                    <a:ln w="9525">
-                      <a:noFill/>
-                      <a:miter lim="800000"/>
-                      <a:headEnd/>
-                      <a:tailEnd/>
-                    </a:ln>
                   </pic:spPr>
                 </pic:pic>
               </a:graphicData>
             </a:graphic>
-          </wp:inline>
+          </wp:anchor>
         </w:drawing>
       </w:r>
-    </w:p>
+      <w:r>
+        <w:t>Entitätskla</w:t>
+      </w:r>
+      <w:r>
+        <w:t>s</w:t>
+      </w:r>
+      <w:r>
+        <w:t>sendiagramm</w:t>
+      </w:r>
+      <w:bookmarkEnd w:id="24"/>
+    </w:p>
+    <w:p/>
     <w:p>
       <w:pPr>
         <w:spacing w:line="288" w:lineRule="auto"/>
@@ -9294,7 +9297,7 @@
         <w:noProof/>
         <w:color w:val="FFFFFF" w:themeColor="background1"/>
       </w:rPr>
-      <w:t>13</w:t>
+      <w:t>9</w:t>
     </w:r>
     <w:r>
       <w:rPr>
@@ -9549,7 +9552,7 @@
                   <a:blip r:embed="rId1">
                     <a:extLst>
                       <a:ext uri="{28A0092B-C50C-407E-A947-70E740481C1C}">
-                        <a14:useLocalDpi xmlns="" xmlns:wpc="http://schemas.microsoft.com/office/word/2010/wordprocessingCanvas" xmlns:mc="http://schemas.openxmlformats.org/markup-compatibility/2006" xmlns:o="urn:schemas-microsoft-com:office:office" xmlns:v="urn:schemas-microsoft-com:vml" xmlns:wp14="http://schemas.microsoft.com/office/word/2010/wordprocessingDrawing" xmlns:w10="urn:schemas-microsoft-com:office:word" xmlns:w="http://schemas.openxmlformats.org/wordprocessingml/2006/main" xmlns:w14="http://schemas.microsoft.com/office/word/2010/wordml" xmlns:wpg="http://schemas.microsoft.com/office/word/2010/wordprocessingGroup" xmlns:wpi="http://schemas.microsoft.com/office/word/2010/wordprocessingInk" xmlns:wps="http://schemas.microsoft.com/office/word/2010/wordprocessingShape" xmlns:a14="http://schemas.microsoft.com/office/drawing/2010/main" val="0"/>
+                        <a14:useLocalDpi xmlns:a14="http://schemas.microsoft.com/office/drawing/2010/main" xmlns:wps="http://schemas.microsoft.com/office/word/2010/wordprocessingShape" xmlns:wpi="http://schemas.microsoft.com/office/word/2010/wordprocessingInk" xmlns:wpg="http://schemas.microsoft.com/office/word/2010/wordprocessingGroup" xmlns:w14="http://schemas.microsoft.com/office/word/2010/wordml" xmlns:w="http://schemas.openxmlformats.org/wordprocessingml/2006/main" xmlns:w10="urn:schemas-microsoft-com:office:word" xmlns:wp14="http://schemas.microsoft.com/office/word/2010/wordprocessingDrawing" xmlns:v="urn:schemas-microsoft-com:vml" xmlns:o="urn:schemas-microsoft-com:office:office" xmlns:mc="http://schemas.openxmlformats.org/markup-compatibility/2006" xmlns:wpc="http://schemas.microsoft.com/office/word/2010/wordprocessingCanvas" xmlns="" val="0"/>
                       </a:ext>
                     </a:extLst>
                   </a:blip>
@@ -17189,7 +17192,7 @@
 </file>
 
 <file path=customXml/itemProps2.xml><?xml version="1.0" encoding="utf-8"?>
-<ds:datastoreItem xmlns:ds="http://schemas.openxmlformats.org/officeDocument/2006/customXml" ds:itemID="{4E7FB08A-9DE8-49DE-9B4D-381112469AF4}">
+<ds:datastoreItem xmlns:ds="http://schemas.openxmlformats.org/officeDocument/2006/customXml" ds:itemID="{7DB2488C-A74A-44E0-A574-52761F5F04D1}">
   <ds:schemaRefs>
     <ds:schemaRef ds:uri="http://schemas.openxmlformats.org/officeDocument/2006/bibliography"/>
   </ds:schemaRefs>

</xml_diff>